<commit_message>
Update technical report document
Working of Functional and Non-functional requirements.
</commit_message>
<xml_diff>
--- a/Technical Report/OisinGibson_L00172671_ComputingBSC.docx
+++ b/Technical Report/OisinGibson_L00172671_ComputingBSC.docx
@@ -3419,13 +3419,33 @@
           <w:tcPr>
             <w:tcW w:w="2547" w:type="dxa"/>
           </w:tcPr>
-          <w:p/>
+          <w:p>
+            <w:r>
+              <w:t>Optical Character Reco</w:t>
+            </w:r>
+            <w:r>
+              <w:t>gnition (OCR)</w:t>
+            </w:r>
+          </w:p>
         </w:tc>
         <w:tc>
           <w:tcPr>
             <w:tcW w:w="6469" w:type="dxa"/>
           </w:tcPr>
-          <w:p/>
+          <w:p>
+            <w:r>
+              <w:t xml:space="preserve">A technology which converts images of text into machine readable and </w:t>
+            </w:r>
+            <w:r>
+              <w:t>editable text. Used to scan documents or handwritten text which allows the user to</w:t>
+            </w:r>
+            <w:r>
+              <w:t xml:space="preserve"> search, edit or copy the </w:t>
+            </w:r>
+            <w:r>
+              <w:t>previously static content.</w:t>
+            </w:r>
+          </w:p>
         </w:tc>
       </w:tr>
       <w:tr>
@@ -4065,23 +4085,7 @@
           <w:sz w:val="24"/>
           <w:szCs w:val="24"/>
         </w:rPr>
-        <w:t xml:space="preserve"> </w:t>
-      </w:r>
-      <w:proofErr w:type="gramStart"/>
-      <w:r>
-        <w:rPr>
-          <w:sz w:val="24"/>
-          <w:szCs w:val="24"/>
-        </w:rPr>
-        <w:t>in order to</w:t>
-      </w:r>
-      <w:proofErr w:type="gramEnd"/>
-      <w:r>
-        <w:rPr>
-          <w:sz w:val="24"/>
-          <w:szCs w:val="24"/>
-        </w:rPr>
-        <w:t xml:space="preserve"> </w:t>
+        <w:t xml:space="preserve"> in order to </w:t>
       </w:r>
       <w:r>
         <w:rPr>
@@ -4314,23 +4318,7 @@
           <w:sz w:val="24"/>
           <w:szCs w:val="24"/>
         </w:rPr>
-        <w:t xml:space="preserve"> 80% satisfaction rating </w:t>
-      </w:r>
-      <w:proofErr w:type="gramStart"/>
-      <w:r>
-        <w:rPr>
-          <w:sz w:val="24"/>
-          <w:szCs w:val="24"/>
-        </w:rPr>
-        <w:t>in regards to</w:t>
-      </w:r>
-      <w:proofErr w:type="gramEnd"/>
-      <w:r>
-        <w:rPr>
-          <w:sz w:val="24"/>
-          <w:szCs w:val="24"/>
-        </w:rPr>
-        <w:t xml:space="preserve"> usab</w:t>
+        <w:t xml:space="preserve"> 80% satisfaction rating in regards to usab</w:t>
       </w:r>
       <w:r>
         <w:rPr>
@@ -4706,7 +4694,7 @@
           <w:sz w:val="24"/>
           <w:szCs w:val="24"/>
         </w:rPr>
-        <w:instrText xml:space="preserve"> ADDIN ZOTERO_ITEM CSL_CITATION {"citationID":"UCuXZSHq","properties":{"formattedCitation":"(Papineni {\\i{}et al.}, 2002)","plainCitation":"(Papineni et al., 2002)","noteIndex":0},"citationItems":[{"id":597,"uris":["http://zotero.org/users/15491865/items/Q4E6T72D"],"itemData":{"id":597,"type":"paper-conference","abstract":"Human evaluations of machine translation are extensive but expensive. Human evaluations can take months to finish and involve human labor that can not be reused. We propose a method of automatic machine translation evaluation that is quick, inexpensive, and language-independent, that correlates highly with human evaluation, and that has little marginal cost per run. We present this method as an automated understudy to skilled human judges which substitutes for them when there is need for quick or frequent evaluations.","collection-title":"ACL '02","container-title":"Proceedings of the 40th Annual Meeting on Association for Computational Linguistics","DOI":"10.3115/1073083.1073135","event-place":"USA","page":"311–318","publisher":"Association for Computational Linguistics","publisher-place":"USA","source":"ACM Digital Library","title":"BLEU: a method for automatic evaluation of machine translation","title-short":"BLEU","URL":"https://dl.acm.org/doi/10.3115/1073083.1073135","author":[{"family":"Papineni","given":"Kishore"},{"family":"Roukos","given":"Salim"},{"family":"Ward","given":"Todd"},{"family":"Zhu","given":"Wei-Jing"}],"accessed":{"date-parts":[["2025",11,12]]},"issued":{"date-parts":[["2002",7,6]]}}}],"schema":"https://github.com/citation-style-language/schema/raw/master/csl-citation.json"} </w:instrText>
+        <w:instrText xml:space="preserve"> ADDIN ZOTERO_ITEM CSL_CITATION {"citationID":"UCuXZSHq","properties":{"formattedCitation":"(Papineni {\\i{}et al.}, 2002a)","plainCitation":"(Papineni et al., 2002a)","noteIndex":0},"citationItems":[{"id":597,"uris":["http://zotero.org/users/15491865/items/Q4E6T72D"],"itemData":{"id":597,"type":"paper-conference","abstract":"Human evaluations of machine translation are extensive but expensive. Human evaluations can take months to finish and involve human labor that can not be reused. We propose a method of automatic machine translation evaluation that is quick, inexpensive, and language-independent, that correlates highly with human evaluation, and that has little marginal cost per run. We present this method as an automated understudy to skilled human judges which substitutes for them when there is need for quick or frequent evaluations.","collection-title":"ACL '02","container-title":"Proceedings of the 40th Annual Meeting on Association for Computational Linguistics","DOI":"10.3115/1073083.1073135","event-place":"USA","page":"311–318","publisher":"Association for Computational Linguistics","publisher-place":"USA","source":"ACM Digital Library","title":"BLEU: a method for automatic evaluation of machine translation","title-short":"BLEU","URL":"https://dl.acm.org/doi/10.3115/1073083.1073135","author":[{"family":"Papineni","given":"Kishore"},{"family":"Roukos","given":"Salim"},{"family":"Ward","given":"Todd"},{"family":"Zhu","given":"Wei-Jing"}],"accessed":{"date-parts":[["2025",11,12]]},"issued":{"date-parts":[["2002",7,6]]}}}],"schema":"https://github.com/citation-style-language/schema/raw/master/csl-citation.json"} </w:instrText>
       </w:r>
       <w:r>
         <w:rPr>
@@ -4752,7 +4740,7 @@
           <w:rFonts w:ascii="Calibri" w:hAnsi="Calibri" w:cs="Calibri"/>
           <w:sz w:val="24"/>
         </w:rPr>
-        <w:t>, 2002)</w:t>
+        <w:t>, 2002a)</w:t>
       </w:r>
       <w:r>
         <w:rPr>
@@ -5165,23 +5153,7 @@
           <w:sz w:val="24"/>
           <w:szCs w:val="24"/>
         </w:rPr>
-        <w:t xml:space="preserve">. The datasets will be processed within a secure environment within Microsoft Azure </w:t>
-      </w:r>
-      <w:proofErr w:type="gramStart"/>
-      <w:r>
-        <w:rPr>
-          <w:sz w:val="24"/>
-          <w:szCs w:val="24"/>
-        </w:rPr>
-        <w:t>so as to</w:t>
-      </w:r>
-      <w:proofErr w:type="gramEnd"/>
-      <w:r>
-        <w:rPr>
-          <w:sz w:val="24"/>
-          <w:szCs w:val="24"/>
-        </w:rPr>
-        <w:t xml:space="preserve"> ensure privacy and </w:t>
+        <w:t xml:space="preserve">. The datasets will be processed within a secure environment within Microsoft Azure so as to ensure privacy and </w:t>
       </w:r>
       <w:r>
         <w:rPr>
@@ -5199,15 +5171,6 @@
         </w:rPr>
       </w:pPr>
     </w:p>
-    <w:p>
-      <w:pPr>
-        <w:rPr>
-          <w:sz w:val="24"/>
-          <w:szCs w:val="24"/>
-        </w:rPr>
-      </w:pPr>
-    </w:p>
-    <w:p/>
     <w:p>
       <w:pPr>
         <w:pStyle w:val="Heading2"/>
@@ -5350,21 +5313,11 @@
       <w:r>
         <w:t xml:space="preserve">Figure </w:t>
       </w:r>
-      <w:r>
-        <w:fldChar w:fldCharType="begin"/>
-      </w:r>
-      <w:r>
-        <w:instrText xml:space="preserve"> SEQ Figure \* ARABIC </w:instrText>
-      </w:r>
-      <w:r>
-        <w:fldChar w:fldCharType="separate"/>
-      </w:r>
-      <w:r>
-        <w:t>1</w:t>
-      </w:r>
-      <w:r>
-        <w:fldChar w:fldCharType="end"/>
-      </w:r>
+      <w:fldSimple w:instr=" SEQ Figure \* ARABIC ">
+        <w:r>
+          <w:t>1</w:t>
+        </w:r>
+      </w:fldSimple>
       <w:r>
         <w:t xml:space="preserve"> </w:t>
       </w:r>
@@ -5393,38 +5346,28 @@
           <w:szCs w:val="24"/>
         </w:rPr>
       </w:pPr>
-      <w:proofErr w:type="gramStart"/>
-      <w:r>
-        <w:rPr>
-          <w:sz w:val="24"/>
-          <w:szCs w:val="24"/>
-        </w:rPr>
-        <w:t>In order to</w:t>
-      </w:r>
-      <w:proofErr w:type="gramEnd"/>
-      <w:r>
-        <w:rPr>
-          <w:sz w:val="24"/>
-          <w:szCs w:val="24"/>
-        </w:rPr>
-        <w:t xml:space="preserve"> provide a caption for an image, table or equation the item should be selected. The Microsoft References ribbon should be selected. From there the Insert Caption button should be selected. The label should be set to the most appropriate one. In this example the Figure label was selected. New labels can be created as necessary. Remember not to simply copy and paste from above. Instead insert the image into the file and select it. Add the caption as described.</w:t>
-      </w:r>
-    </w:p>
-    <w:p>
-      <w:pPr>
-        <w:spacing w:after="0" w:line="360" w:lineRule="auto"/>
-        <w:jc w:val="both"/>
-        <w:rPr>
-          <w:sz w:val="24"/>
-          <w:szCs w:val="24"/>
-        </w:rPr>
-      </w:pPr>
-      <w:r>
-        <w:rPr>
-          <w:sz w:val="24"/>
-          <w:szCs w:val="24"/>
-        </w:rPr>
-        <w:lastRenderedPageBreak/>
+      <w:r>
+        <w:rPr>
+          <w:sz w:val="24"/>
+          <w:szCs w:val="24"/>
+        </w:rPr>
+        <w:t>In order to provide a caption for an image, table or equation the item should be selected. The Microsoft References ribbon should be selected. From there the Insert Caption button should be selected. The label should be set to the most appropriate one. In this example the Figure label was selected. New labels can be created as necessary. Remember not to simply copy and paste from above. Instead insert the image into the file and select it. Add the caption as described.</w:t>
+      </w:r>
+    </w:p>
+    <w:p>
+      <w:pPr>
+        <w:spacing w:after="0" w:line="360" w:lineRule="auto"/>
+        <w:jc w:val="both"/>
+        <w:rPr>
+          <w:sz w:val="24"/>
+          <w:szCs w:val="24"/>
+        </w:rPr>
+      </w:pPr>
+      <w:r>
+        <w:rPr>
+          <w:sz w:val="24"/>
+          <w:szCs w:val="24"/>
+        </w:rPr>
         <w:t>Where an image does not have a clearly defined border, one should be added. Care should be taken to ensure that all details of images are clearly visible both when in print and when in electronic format. Careful selection of colours should be considered for this purpose. Images as shown in Figure 2 should always be referred to from the main text.</w:t>
       </w:r>
     </w:p>
@@ -5517,21 +5460,11 @@
       <w:r>
         <w:t xml:space="preserve">Figure </w:t>
       </w:r>
-      <w:r>
-        <w:fldChar w:fldCharType="begin"/>
-      </w:r>
-      <w:r>
-        <w:instrText xml:space="preserve"> SEQ Figure \* ARABIC </w:instrText>
-      </w:r>
-      <w:r>
-        <w:fldChar w:fldCharType="separate"/>
-      </w:r>
-      <w:r>
-        <w:t>2</w:t>
-      </w:r>
-      <w:r>
-        <w:fldChar w:fldCharType="end"/>
-      </w:r>
+      <w:fldSimple w:instr=" SEQ Figure \* ARABIC ">
+        <w:r>
+          <w:t>2</w:t>
+        </w:r>
+      </w:fldSimple>
       <w:r>
         <w:t xml:space="preserve"> </w:t>
       </w:r>
@@ -5595,137 +5528,61 @@
           <w:sz w:val="24"/>
           <w:szCs w:val="24"/>
         </w:rPr>
-        <w:t>The chapters should all begin on a new page. Page numbers appear at the bottom right of each page. Page numbers appear from Chapter 1 and onwards. Appendices should be paginated using roman numerals (I, II, etc.).</w:t>
-      </w:r>
-    </w:p>
-    <w:p>
-      <w:pPr>
-        <w:pStyle w:val="ListParagraph"/>
-        <w:spacing w:after="0" w:line="360" w:lineRule="auto"/>
-        <w:ind w:left="851"/>
-        <w:jc w:val="both"/>
-        <w:rPr>
-          <w:sz w:val="24"/>
-          <w:szCs w:val="24"/>
-        </w:rPr>
-      </w:pPr>
-    </w:p>
-    <w:p>
-      <w:pPr>
-        <w:pStyle w:val="ListParagraph"/>
-        <w:numPr>
-          <w:ilvl w:val="0"/>
-          <w:numId w:val="2"/>
-        </w:numPr>
-        <w:spacing w:after="0" w:line="360" w:lineRule="auto"/>
-        <w:ind w:left="567" w:hanging="567"/>
-        <w:jc w:val="both"/>
-        <w:rPr>
-          <w:sz w:val="24"/>
-          <w:szCs w:val="24"/>
-        </w:rPr>
-      </w:pPr>
-      <w:r>
-        <w:rPr>
-          <w:sz w:val="24"/>
-          <w:szCs w:val="24"/>
-        </w:rPr>
-        <w:t>Bullets</w:t>
-      </w:r>
-      <w:r>
-        <w:rPr>
-          <w:sz w:val="24"/>
-          <w:szCs w:val="24"/>
-        </w:rPr>
-        <w:t xml:space="preserve"> should be aligned with the text</w:t>
-      </w:r>
-      <w:r>
-        <w:rPr>
-          <w:sz w:val="24"/>
-          <w:szCs w:val="24"/>
-        </w:rPr>
-        <w:t>.</w:t>
-      </w:r>
-    </w:p>
-    <w:p>
-      <w:pPr>
-        <w:pStyle w:val="ListParagraph"/>
-        <w:numPr>
-          <w:ilvl w:val="0"/>
-          <w:numId w:val="2"/>
-        </w:numPr>
-        <w:spacing w:after="0" w:line="360" w:lineRule="auto"/>
-        <w:ind w:left="567" w:hanging="567"/>
-        <w:jc w:val="both"/>
-        <w:rPr>
-          <w:sz w:val="24"/>
-          <w:szCs w:val="24"/>
-        </w:rPr>
-      </w:pPr>
-      <w:r>
-        <w:rPr>
-          <w:sz w:val="24"/>
-          <w:szCs w:val="24"/>
-        </w:rPr>
-        <w:t>Bulleted items should have one blank line above and below.</w:t>
-      </w:r>
-    </w:p>
-    <w:p>
-      <w:pPr>
-        <w:pStyle w:val="ListParagraph"/>
-        <w:numPr>
-          <w:ilvl w:val="0"/>
-          <w:numId w:val="2"/>
-        </w:numPr>
-        <w:spacing w:after="0" w:line="360" w:lineRule="auto"/>
-        <w:ind w:left="567" w:hanging="567"/>
-        <w:jc w:val="both"/>
-        <w:rPr>
-          <w:sz w:val="24"/>
-          <w:szCs w:val="24"/>
-        </w:rPr>
-      </w:pPr>
-      <w:r>
-        <w:rPr>
-          <w:sz w:val="24"/>
-          <w:szCs w:val="24"/>
-        </w:rPr>
-        <w:t>If there are only 1 or 2 items a bulleted list is not required.</w:t>
-      </w:r>
-    </w:p>
-    <w:p>
-      <w:pPr>
-        <w:spacing w:after="0" w:line="360" w:lineRule="auto"/>
-        <w:ind w:left="720"/>
-        <w:jc w:val="both"/>
-        <w:rPr>
-          <w:sz w:val="24"/>
-          <w:szCs w:val="24"/>
-        </w:rPr>
-      </w:pPr>
-    </w:p>
-    <w:p>
-      <w:pPr>
-        <w:spacing w:after="0" w:line="360" w:lineRule="auto"/>
-        <w:jc w:val="both"/>
-        <w:rPr>
-          <w:sz w:val="24"/>
-          <w:szCs w:val="24"/>
-        </w:rPr>
-      </w:pPr>
-      <w:r>
-        <w:rPr>
-          <w:sz w:val="24"/>
-          <w:szCs w:val="24"/>
-        </w:rPr>
-        <w:t>Any paragraph after the list, image or table should resume its normal position for the given header. When using any acronym such as Some Silly Acronym (SSA) it must be expanded on its first occurrence within the text. All acronyms should appear in an acronyms list preceding the main chapters.</w:t>
-      </w:r>
-    </w:p>
-    <w:p>
-      <w:pPr>
-        <w:pStyle w:val="ListParagraph"/>
-        <w:spacing w:after="0" w:line="360" w:lineRule="auto"/>
-        <w:ind w:left="1134"/>
+        <w:t xml:space="preserve">This section of the report outlines the functional and non-functional requirements of the system. </w:t>
+      </w:r>
+      <w:r>
+        <w:rPr>
+          <w:sz w:val="24"/>
+          <w:szCs w:val="24"/>
+        </w:rPr>
+        <w:t xml:space="preserve">The </w:t>
+      </w:r>
+      <w:r>
+        <w:rPr>
+          <w:sz w:val="24"/>
+          <w:szCs w:val="24"/>
+        </w:rPr>
+        <w:t xml:space="preserve">different requirements for the project were derived from the literature on Section 1 </w:t>
+      </w:r>
+      <w:r>
+        <w:rPr>
+          <w:sz w:val="24"/>
+          <w:szCs w:val="24"/>
+        </w:rPr>
+        <w:t xml:space="preserve">and from the technical constraints </w:t>
+      </w:r>
+      <w:r>
+        <w:rPr>
+          <w:sz w:val="24"/>
+          <w:szCs w:val="24"/>
+        </w:rPr>
+        <w:t xml:space="preserve">covered during the planning stage. </w:t>
+      </w:r>
+      <w:r>
+        <w:rPr>
+          <w:sz w:val="24"/>
+          <w:szCs w:val="24"/>
+        </w:rPr>
+        <w:t>The functional requirements specify what the system must do, while non-functional requirements</w:t>
+      </w:r>
+      <w:r>
+        <w:rPr>
+          <w:sz w:val="24"/>
+          <w:szCs w:val="24"/>
+        </w:rPr>
+        <w:t xml:space="preserve"> specify the quality attributes and operational standards the system must achieve. </w:t>
+      </w:r>
+      <w:r>
+        <w:rPr>
+          <w:sz w:val="24"/>
+          <w:szCs w:val="24"/>
+        </w:rPr>
+        <w:t>Paired together they provide the foundation for the design, implementation, and evaluation of the system.</w:t>
+      </w:r>
+    </w:p>
+    <w:p>
+      <w:pPr>
+        <w:spacing w:after="0" w:line="360" w:lineRule="auto"/>
         <w:jc w:val="both"/>
         <w:rPr>
           <w:sz w:val="24"/>
@@ -5753,16 +5610,1543 @@
         <w:spacing w:after="0" w:line="360" w:lineRule="auto"/>
         <w:jc w:val="both"/>
         <w:rPr>
-          <w:sz w:val="24"/>
-          <w:szCs w:val="24"/>
-        </w:rPr>
-      </w:pPr>
-      <w:r>
-        <w:rPr>
-          <w:sz w:val="24"/>
-          <w:szCs w:val="24"/>
-        </w:rPr>
-        <w:t>…</w:t>
+          <w:b/>
+          <w:bCs/>
+          <w:sz w:val="24"/>
+          <w:szCs w:val="24"/>
+        </w:rPr>
+      </w:pPr>
+      <w:r>
+        <w:rPr>
+          <w:b/>
+          <w:bCs/>
+          <w:sz w:val="24"/>
+          <w:szCs w:val="24"/>
+        </w:rPr>
+        <w:t xml:space="preserve">FR1 </w:t>
+      </w:r>
+      <w:r>
+        <w:rPr>
+          <w:b/>
+          <w:bCs/>
+          <w:sz w:val="24"/>
+          <w:szCs w:val="24"/>
+        </w:rPr>
+        <w:t xml:space="preserve">- </w:t>
+      </w:r>
+      <w:r>
+        <w:rPr>
+          <w:b/>
+          <w:bCs/>
+          <w:sz w:val="24"/>
+          <w:szCs w:val="24"/>
+        </w:rPr>
+        <w:t>User Authentication</w:t>
+      </w:r>
+    </w:p>
+    <w:p>
+      <w:pPr>
+        <w:spacing w:after="0" w:line="360" w:lineRule="auto"/>
+        <w:jc w:val="both"/>
+        <w:rPr>
+          <w:sz w:val="24"/>
+          <w:szCs w:val="24"/>
+        </w:rPr>
+      </w:pPr>
+      <w:r>
+        <w:rPr>
+          <w:sz w:val="24"/>
+          <w:szCs w:val="24"/>
+        </w:rPr>
+        <w:t xml:space="preserve">Secure authentication mechanism will be implemented within the system using </w:t>
+      </w:r>
+      <w:proofErr w:type="spellStart"/>
+      <w:r>
+        <w:rPr>
+          <w:sz w:val="24"/>
+          <w:szCs w:val="24"/>
+        </w:rPr>
+        <w:t>bcrypt</w:t>
+      </w:r>
+      <w:proofErr w:type="spellEnd"/>
+      <w:r>
+        <w:rPr>
+          <w:sz w:val="24"/>
+          <w:szCs w:val="24"/>
+        </w:rPr>
+        <w:t xml:space="preserve"> for password hashing and JSON Web Tokens (JWT) for session control. </w:t>
+      </w:r>
+      <w:r>
+        <w:rPr>
+          <w:sz w:val="24"/>
+          <w:szCs w:val="24"/>
+        </w:rPr>
+        <w:t xml:space="preserve">This process ensure that only authorised users are able to upload and analyse financial documents. </w:t>
+      </w:r>
+      <w:r>
+        <w:rPr>
+          <w:sz w:val="24"/>
+          <w:szCs w:val="24"/>
+        </w:rPr>
+        <w:t xml:space="preserve">By using industry-standard authentication, the project aligns with GDPR compliance and best practices for web security. </w:t>
+      </w:r>
+      <w:r>
+        <w:rPr>
+          <w:sz w:val="24"/>
+          <w:szCs w:val="24"/>
+        </w:rPr>
+        <w:fldChar w:fldCharType="begin"/>
+      </w:r>
+      <w:r>
+        <w:rPr>
+          <w:sz w:val="24"/>
+          <w:szCs w:val="24"/>
+        </w:rPr>
+        <w:instrText xml:space="preserve"> ADDIN ZOTERO_ITEM CSL_CITATION {"citationID":"6UAWEWO2","properties":{"formattedCitation":"(mrbullwinkle, 2025a)","plainCitation":"(mrbullwinkle, 2025a)","noteIndex":0},"citationItems":[{"id":"jNOaEsrV/Tkxx8jmb","uris":["http://zotero.org/users/15491865/items/EJX7JDAY"],"itemData":{"id":601,"type":"webpage","abstract":"This document details issues for data, privacy, and security for Azure Direct Models","language":"en-us","title":"Data, privacy, and security for Azure Direct Models in Azure AI Foundry - Azure AI services","URL":"https://learn.microsoft.com/en-us/azure/ai-foundry/responsible-ai/openai/data-privacy","author":[{"family":"mrbullwinkle","given":""}],"accessed":{"date-parts":[["2025",11,13]]},"issued":{"date-parts":[["2025",11,17]]}}}],"schema":"https://github.com/citation-style-language/schema/raw/master/csl-citation.json"} </w:instrText>
+      </w:r>
+      <w:r>
+        <w:rPr>
+          <w:sz w:val="24"/>
+          <w:szCs w:val="24"/>
+        </w:rPr>
+        <w:fldChar w:fldCharType="separate"/>
+      </w:r>
+      <w:r>
+        <w:rPr>
+          <w:rFonts w:ascii="Calibri" w:hAnsi="Calibri" w:cs="Calibri"/>
+          <w:sz w:val="24"/>
+        </w:rPr>
+        <w:t>(</w:t>
+      </w:r>
+      <w:proofErr w:type="spellStart"/>
+      <w:r>
+        <w:rPr>
+          <w:rFonts w:ascii="Calibri" w:hAnsi="Calibri" w:cs="Calibri"/>
+          <w:sz w:val="24"/>
+        </w:rPr>
+        <w:t>mrbullwinkle</w:t>
+      </w:r>
+      <w:proofErr w:type="spellEnd"/>
+      <w:r>
+        <w:rPr>
+          <w:rFonts w:ascii="Calibri" w:hAnsi="Calibri" w:cs="Calibri"/>
+          <w:sz w:val="24"/>
+        </w:rPr>
+        <w:t>, 2025a)</w:t>
+      </w:r>
+      <w:r>
+        <w:rPr>
+          <w:sz w:val="24"/>
+          <w:szCs w:val="24"/>
+        </w:rPr>
+        <w:fldChar w:fldCharType="end"/>
+      </w:r>
+      <w:r>
+        <w:rPr>
+          <w:sz w:val="24"/>
+          <w:szCs w:val="24"/>
+        </w:rPr>
+        <w:t>.</w:t>
+      </w:r>
+    </w:p>
+    <w:p>
+      <w:pPr>
+        <w:spacing w:after="0" w:line="360" w:lineRule="auto"/>
+        <w:jc w:val="both"/>
+        <w:rPr>
+          <w:b/>
+          <w:bCs/>
+          <w:sz w:val="24"/>
+          <w:szCs w:val="24"/>
+        </w:rPr>
+      </w:pPr>
+      <w:r>
+        <w:rPr>
+          <w:b/>
+          <w:bCs/>
+          <w:sz w:val="24"/>
+          <w:szCs w:val="24"/>
+        </w:rPr>
+        <w:t>FR2</w:t>
+      </w:r>
+      <w:r>
+        <w:rPr>
+          <w:b/>
+          <w:bCs/>
+          <w:sz w:val="24"/>
+          <w:szCs w:val="24"/>
+        </w:rPr>
+        <w:t xml:space="preserve"> - </w:t>
+      </w:r>
+      <w:r>
+        <w:rPr>
+          <w:b/>
+          <w:bCs/>
+          <w:sz w:val="24"/>
+          <w:szCs w:val="24"/>
+        </w:rPr>
+        <w:t>Document Upload and Management</w:t>
+      </w:r>
+    </w:p>
+    <w:p>
+      <w:pPr>
+        <w:spacing w:after="0" w:line="360" w:lineRule="auto"/>
+        <w:jc w:val="both"/>
+        <w:rPr>
+          <w:sz w:val="24"/>
+          <w:szCs w:val="24"/>
+        </w:rPr>
+      </w:pPr>
+      <w:r>
+        <w:rPr>
+          <w:sz w:val="24"/>
+          <w:szCs w:val="24"/>
+        </w:rPr>
+        <w:t>System users will be able to upload financial documents in multiple formats, including PDF, DOCX, and XLSX. Once uploaded, these files will be processed through a secure API endpoint and temporarily stored within a Microsoft Azure environment. This functionality ensures the system can seamlessly accommodate the diverse data formats commonly encountered in financial analysis workflows, enhancing both flexibility and efficiency.</w:t>
+      </w:r>
+      <w:r>
+        <w:rPr>
+          <w:sz w:val="24"/>
+          <w:szCs w:val="24"/>
+        </w:rPr>
+        <w:t xml:space="preserve"> </w:t>
+      </w:r>
+      <w:r>
+        <w:rPr>
+          <w:sz w:val="24"/>
+          <w:szCs w:val="24"/>
+        </w:rPr>
+        <w:fldChar w:fldCharType="begin"/>
+      </w:r>
+      <w:r>
+        <w:rPr>
+          <w:sz w:val="24"/>
+          <w:szCs w:val="24"/>
+        </w:rPr>
+        <w:instrText xml:space="preserve"> ADDIN ZOTERO_ITEM CSL_CITATION {"citationID":"8hlVAsRM","properties":{"formattedCitation":"(Hegghammer, 2022)","plainCitation":"(Hegghammer, 2022)","noteIndex":0},"citationItems":[{"id":604,"uris":["http://zotero.org/users/15491865/items/TXBJQ9QM"],"itemData":{"id":604,"type":"article-journal","abstract":"Optical Character Recognition (OCR) can open up understudied historical documents to computational analysis, but the accuracy of OCR software varies. This article reports a benchmarking experiment comparing the performance of Tesseract, Amazon Textract, and Google Document AI on images of English and Arabic text. English-language book scans (n = 322) and Arabic-language article scans (n = 100) were replicated 43 times with different types of artificial noise for a corpus of 18,568 documents, generating 51,304 process requests. Document AI delivered the best results, and the server-based processors (Textract and Document AI) performed substantially better than Tesseract, especially on noisy documents. Accuracy for English was considerably higher than for Arabic. Specifying the relative performance of three leading OCR products and the differential effects of commonly found noise types can help scholars identify better OCR solutions for their research needs. The test materials have been preserved in the openly available “Noisy OCR Dataset” (NOD) for reuse in future benchmarking studies.","container-title":"Journal of Computational Social Science","DOI":"10.1007/s42001-021-00149-1","ISSN":"2432-2725","issue":"1","journalAbbreviation":"J Comput Soc Sc","language":"en","page":"861-882","source":"Springer Link","title":"OCR with Tesseract, Amazon Textract, and Google Document AI: a benchmarking experiment","title-short":"OCR with Tesseract, Amazon Textract, and Google Document AI","URL":"https://doi.org/10.1007/s42001-021-00149-1","volume":"5","author":[{"family":"Hegghammer","given":"Thomas"}],"accessed":{"date-parts":[["2025",11,14]]},"issued":{"date-parts":[["2022",5,1]]}}}],"schema":"https://github.com/citation-style-language/schema/raw/master/csl-citation.json"} </w:instrText>
+      </w:r>
+      <w:r>
+        <w:rPr>
+          <w:sz w:val="24"/>
+          <w:szCs w:val="24"/>
+        </w:rPr>
+        <w:fldChar w:fldCharType="separate"/>
+      </w:r>
+      <w:r>
+        <w:rPr>
+          <w:rFonts w:ascii="Calibri" w:hAnsi="Calibri" w:cs="Calibri"/>
+          <w:sz w:val="24"/>
+        </w:rPr>
+        <w:t>(</w:t>
+      </w:r>
+      <w:proofErr w:type="spellStart"/>
+      <w:r>
+        <w:rPr>
+          <w:rFonts w:ascii="Calibri" w:hAnsi="Calibri" w:cs="Calibri"/>
+          <w:sz w:val="24"/>
+        </w:rPr>
+        <w:t>Hegghammer</w:t>
+      </w:r>
+      <w:proofErr w:type="spellEnd"/>
+      <w:r>
+        <w:rPr>
+          <w:rFonts w:ascii="Calibri" w:hAnsi="Calibri" w:cs="Calibri"/>
+          <w:sz w:val="24"/>
+        </w:rPr>
+        <w:t>, 2022)</w:t>
+      </w:r>
+      <w:r>
+        <w:rPr>
+          <w:sz w:val="24"/>
+          <w:szCs w:val="24"/>
+        </w:rPr>
+        <w:fldChar w:fldCharType="end"/>
+      </w:r>
+      <w:r>
+        <w:rPr>
+          <w:sz w:val="24"/>
+          <w:szCs w:val="24"/>
+        </w:rPr>
+        <w:t>.</w:t>
+      </w:r>
+    </w:p>
+    <w:p>
+      <w:pPr>
+        <w:spacing w:after="0" w:line="360" w:lineRule="auto"/>
+        <w:jc w:val="both"/>
+        <w:rPr>
+          <w:b/>
+          <w:bCs/>
+          <w:sz w:val="24"/>
+          <w:szCs w:val="24"/>
+        </w:rPr>
+      </w:pPr>
+      <w:r>
+        <w:rPr>
+          <w:b/>
+          <w:bCs/>
+          <w:sz w:val="24"/>
+          <w:szCs w:val="24"/>
+        </w:rPr>
+        <w:t>FR3 – Text Extraction</w:t>
+      </w:r>
+    </w:p>
+    <w:p>
+      <w:pPr>
+        <w:spacing w:after="0" w:line="360" w:lineRule="auto"/>
+        <w:jc w:val="both"/>
+        <w:rPr>
+          <w:sz w:val="24"/>
+          <w:szCs w:val="24"/>
+        </w:rPr>
+      </w:pPr>
+      <w:r>
+        <w:rPr>
+          <w:sz w:val="24"/>
+          <w:szCs w:val="24"/>
+        </w:rPr>
+        <w:t>The system will be able to extract machine-readable text from the uploaded financial documents</w:t>
+      </w:r>
+      <w:r>
+        <w:rPr>
+          <w:sz w:val="24"/>
+          <w:szCs w:val="24"/>
+        </w:rPr>
+        <w:t xml:space="preserve">. This will be accomplished </w:t>
+      </w:r>
+      <w:r>
+        <w:rPr>
+          <w:sz w:val="24"/>
+          <w:szCs w:val="24"/>
+        </w:rPr>
+        <w:t xml:space="preserve">using a combination of parsing and Optical Character Recognition (OCR) techniques. </w:t>
+      </w:r>
+      <w:r>
+        <w:rPr>
+          <w:sz w:val="24"/>
+          <w:szCs w:val="24"/>
+        </w:rPr>
+        <w:t>For proof-of-</w:t>
+      </w:r>
+      <w:r>
+        <w:rPr>
+          <w:sz w:val="24"/>
+          <w:szCs w:val="24"/>
+        </w:rPr>
+        <w:t>concept</w:t>
+      </w:r>
+      <w:r>
+        <w:rPr>
+          <w:sz w:val="24"/>
+          <w:szCs w:val="24"/>
+        </w:rPr>
+        <w:t xml:space="preserve"> testing, Google Colab will be used to validate the functionality and performance of the </w:t>
+      </w:r>
+      <w:r>
+        <w:rPr>
+          <w:sz w:val="24"/>
+          <w:szCs w:val="24"/>
+        </w:rPr>
+        <w:t>workflow.</w:t>
+      </w:r>
+      <w:r>
+        <w:rPr>
+          <w:sz w:val="24"/>
+          <w:szCs w:val="24"/>
+        </w:rPr>
+        <w:t xml:space="preserve"> Depending on usability in terms of the reach of this project, </w:t>
+      </w:r>
+      <w:r>
+        <w:rPr>
+          <w:sz w:val="24"/>
+          <w:szCs w:val="24"/>
+        </w:rPr>
+        <w:t>Azure</w:t>
+      </w:r>
+      <w:r>
+        <w:rPr>
+          <w:sz w:val="24"/>
+          <w:szCs w:val="24"/>
+        </w:rPr>
+        <w:t xml:space="preserve"> Form Recognizer o</w:t>
+      </w:r>
+      <w:r>
+        <w:rPr>
+          <w:sz w:val="24"/>
+          <w:szCs w:val="24"/>
+        </w:rPr>
+        <w:t xml:space="preserve">r </w:t>
+      </w:r>
+      <w:r>
+        <w:rPr>
+          <w:sz w:val="24"/>
+          <w:szCs w:val="24"/>
+        </w:rPr>
+        <w:t xml:space="preserve">Apache Tika will be employed for text extraction. </w:t>
+      </w:r>
+      <w:r>
+        <w:rPr>
+          <w:sz w:val="24"/>
+          <w:szCs w:val="24"/>
+        </w:rPr>
+        <w:t xml:space="preserve">This will ensure that tabular and multi-column content is accurately </w:t>
+      </w:r>
+      <w:r>
+        <w:rPr>
+          <w:sz w:val="24"/>
+          <w:szCs w:val="24"/>
+        </w:rPr>
+        <w:t>captured</w:t>
+      </w:r>
+      <w:r>
+        <w:rPr>
+          <w:sz w:val="24"/>
+          <w:szCs w:val="24"/>
+        </w:rPr>
+        <w:t xml:space="preserve">. This is an essential process </w:t>
+      </w:r>
+      <w:r>
+        <w:rPr>
+          <w:sz w:val="24"/>
+          <w:szCs w:val="24"/>
+        </w:rPr>
+        <w:t xml:space="preserve">for handling </w:t>
+      </w:r>
+      <w:r>
+        <w:rPr>
+          <w:sz w:val="24"/>
+          <w:szCs w:val="24"/>
+        </w:rPr>
+        <w:t>unstructured</w:t>
+      </w:r>
+      <w:r>
+        <w:rPr>
+          <w:sz w:val="24"/>
+          <w:szCs w:val="24"/>
+        </w:rPr>
+        <w:t xml:space="preserve"> financial</w:t>
+      </w:r>
+      <w:r>
+        <w:rPr>
+          <w:sz w:val="24"/>
+          <w:szCs w:val="24"/>
+        </w:rPr>
+        <w:t xml:space="preserve"> documents, often which contain embedded table or footnotes. </w:t>
+      </w:r>
+      <w:r>
+        <w:rPr>
+          <w:sz w:val="24"/>
+          <w:szCs w:val="24"/>
+        </w:rPr>
+        <w:fldChar w:fldCharType="begin"/>
+      </w:r>
+      <w:r>
+        <w:rPr>
+          <w:sz w:val="24"/>
+          <w:szCs w:val="24"/>
+        </w:rPr>
+        <w:instrText xml:space="preserve"> ADDIN ZOTERO_ITEM CSL_CITATION {"citationID":"OJRl4gqh","properties":{"formattedCitation":"(Hegghammer, 2022)","plainCitation":"(Hegghammer, 2022)","noteIndex":0},"citationItems":[{"id":604,"uris":["http://zotero.org/users/15491865/items/TXBJQ9QM"],"itemData":{"id":604,"type":"article-journal","abstract":"Optical Character Recognition (OCR) can open up understudied historical documents to computational analysis, but the accuracy of OCR software varies. This article reports a benchmarking experiment comparing the performance of Tesseract, Amazon Textract, and Google Document AI on images of English and Arabic text. English-language book scans (n = 322) and Arabic-language article scans (n = 100) were replicated 43 times with different types of artificial noise for a corpus of 18,568 documents, generating 51,304 process requests. Document AI delivered the best results, and the server-based processors (Textract and Document AI) performed substantially better than Tesseract, especially on noisy documents. Accuracy for English was considerably higher than for Arabic. Specifying the relative performance of three leading OCR products and the differential effects of commonly found noise types can help scholars identify better OCR solutions for their research needs. The test materials have been preserved in the openly available “Noisy OCR Dataset” (NOD) for reuse in future benchmarking studies.","container-title":"Journal of Computational Social Science","DOI":"10.1007/s42001-021-00149-1","ISSN":"2432-2725","issue":"1","journalAbbreviation":"J Comput Soc Sc","language":"en","page":"861-882","source":"Springer Link","title":"OCR with Tesseract, Amazon Textract, and Google Document AI: a benchmarking experiment","title-short":"OCR with Tesseract, Amazon Textract, and Google Document AI","URL":"https://doi.org/10.1007/s42001-021-00149-1","volume":"5","author":[{"family":"Hegghammer","given":"Thomas"}],"accessed":{"date-parts":[["2025",11,14]]},"issued":{"date-parts":[["2022",5,1]]}}}],"schema":"https://github.com/citation-style-language/schema/raw/master/csl-citation.json"} </w:instrText>
+      </w:r>
+      <w:r>
+        <w:rPr>
+          <w:sz w:val="24"/>
+          <w:szCs w:val="24"/>
+        </w:rPr>
+        <w:fldChar w:fldCharType="separate"/>
+      </w:r>
+      <w:r>
+        <w:rPr>
+          <w:rFonts w:ascii="Calibri" w:hAnsi="Calibri" w:cs="Calibri"/>
+          <w:sz w:val="24"/>
+        </w:rPr>
+        <w:t>(</w:t>
+      </w:r>
+      <w:proofErr w:type="spellStart"/>
+      <w:r>
+        <w:rPr>
+          <w:rFonts w:ascii="Calibri" w:hAnsi="Calibri" w:cs="Calibri"/>
+          <w:sz w:val="24"/>
+        </w:rPr>
+        <w:t>Hegghammer</w:t>
+      </w:r>
+      <w:proofErr w:type="spellEnd"/>
+      <w:r>
+        <w:rPr>
+          <w:rFonts w:ascii="Calibri" w:hAnsi="Calibri" w:cs="Calibri"/>
+          <w:sz w:val="24"/>
+        </w:rPr>
+        <w:t>, 2022)</w:t>
+      </w:r>
+      <w:r>
+        <w:rPr>
+          <w:sz w:val="24"/>
+          <w:szCs w:val="24"/>
+        </w:rPr>
+        <w:fldChar w:fldCharType="end"/>
+      </w:r>
+      <w:r>
+        <w:rPr>
+          <w:sz w:val="24"/>
+          <w:szCs w:val="24"/>
+        </w:rPr>
+        <w:t>.</w:t>
+      </w:r>
+    </w:p>
+    <w:p>
+      <w:pPr>
+        <w:spacing w:after="0" w:line="360" w:lineRule="auto"/>
+        <w:jc w:val="both"/>
+        <w:rPr>
+          <w:b/>
+          <w:bCs/>
+          <w:sz w:val="24"/>
+          <w:szCs w:val="24"/>
+        </w:rPr>
+      </w:pPr>
+      <w:r>
+        <w:rPr>
+          <w:b/>
+          <w:bCs/>
+          <w:sz w:val="24"/>
+          <w:szCs w:val="24"/>
+        </w:rPr>
+        <w:t>FR4 – Text Pre-Processing</w:t>
+      </w:r>
+    </w:p>
+    <w:p>
+      <w:pPr>
+        <w:spacing w:after="0" w:line="360" w:lineRule="auto"/>
+        <w:jc w:val="both"/>
+        <w:rPr>
+          <w:sz w:val="24"/>
+          <w:szCs w:val="24"/>
+        </w:rPr>
+      </w:pPr>
+      <w:r>
+        <w:rPr>
+          <w:sz w:val="24"/>
+          <w:szCs w:val="24"/>
+        </w:rPr>
+        <w:lastRenderedPageBreak/>
+        <w:t xml:space="preserve">After the text has been extracted the system will then prepare the data for </w:t>
+      </w:r>
+      <w:r>
+        <w:rPr>
+          <w:sz w:val="24"/>
+          <w:szCs w:val="24"/>
+        </w:rPr>
+        <w:t>downstream</w:t>
+      </w:r>
+      <w:r>
+        <w:rPr>
+          <w:sz w:val="24"/>
+          <w:szCs w:val="24"/>
+        </w:rPr>
+        <w:t xml:space="preserve"> </w:t>
+      </w:r>
+      <w:r>
+        <w:rPr>
+          <w:sz w:val="24"/>
+          <w:szCs w:val="24"/>
+        </w:rPr>
+        <w:t>NLP tasks.</w:t>
+      </w:r>
+      <w:r>
+        <w:rPr>
+          <w:sz w:val="24"/>
+          <w:szCs w:val="24"/>
+        </w:rPr>
+        <w:t xml:space="preserve"> This will be accomplished by applying methods such as tokenisation, </w:t>
+      </w:r>
+      <w:proofErr w:type="spellStart"/>
+      <w:r>
+        <w:rPr>
+          <w:sz w:val="24"/>
+          <w:szCs w:val="24"/>
+        </w:rPr>
+        <w:t>stopword</w:t>
+      </w:r>
+      <w:proofErr w:type="spellEnd"/>
+      <w:r>
+        <w:rPr>
+          <w:sz w:val="24"/>
+          <w:szCs w:val="24"/>
+        </w:rPr>
+        <w:t xml:space="preserve"> removal, and lemmatisation. The pipeline used for pre-processing shall be optimised to achieve </w:t>
+      </w:r>
+      <w:r>
+        <w:rPr>
+          <w:sz w:val="24"/>
+          <w:szCs w:val="24"/>
+        </w:rPr>
+        <w:t xml:space="preserve">an average processing time of under two seconds per document. To prevent the removal of any key financial terms, domain-aware token retention will be implemented. </w:t>
+      </w:r>
+      <w:r>
+        <w:rPr>
+          <w:sz w:val="24"/>
+          <w:szCs w:val="24"/>
+        </w:rPr>
+        <w:t xml:space="preserve"> </w:t>
+      </w:r>
+      <w:r>
+        <w:rPr>
+          <w:sz w:val="24"/>
+          <w:szCs w:val="24"/>
+        </w:rPr>
+        <w:fldChar w:fldCharType="begin"/>
+      </w:r>
+      <w:r>
+        <w:rPr>
+          <w:sz w:val="24"/>
+          <w:szCs w:val="24"/>
+        </w:rPr>
+        <w:instrText xml:space="preserve"> ADDIN ZOTERO_ITEM CSL_CITATION {"citationID":"2aIloY0a","properties":{"formattedCitation":"(InstituteAdmin, 2025)","plainCitation":"(InstituteAdmin, 2025)","noteIndex":0},"citationItems":[{"id":610,"uris":["http://zotero.org/users/15491865/items/6D6NDZN5"],"itemData":{"id":610,"type":"post-weblog","abstract":"Essential text preprocessing best techniques from tokenization to lemmatization for improving NLP accuracy and analysis.","container-title":"Business Analytics Institute","language":"en-US","title":"Text Preprocessing Best Practices: Tokenization to Lemmatization","title-short":"Text Preprocessing Best Practices","URL":"https://businessanalyticsinstitute.com/text-preprocessing-best-practices-tokenization-to-lemmatization/","author":[{"family":"InstituteAdmin","given":""}],"accessed":{"date-parts":[["2025",11,14]]},"issued":{"date-parts":[["2025",5,14]]}}}],"schema":"https://github.com/citation-style-language/schema/raw/master/csl-citation.json"} </w:instrText>
+      </w:r>
+      <w:r>
+        <w:rPr>
+          <w:sz w:val="24"/>
+          <w:szCs w:val="24"/>
+        </w:rPr>
+        <w:fldChar w:fldCharType="separate"/>
+      </w:r>
+      <w:r>
+        <w:rPr>
+          <w:rFonts w:ascii="Calibri" w:hAnsi="Calibri" w:cs="Calibri"/>
+          <w:sz w:val="24"/>
+        </w:rPr>
+        <w:t>(</w:t>
+      </w:r>
+      <w:proofErr w:type="spellStart"/>
+      <w:r>
+        <w:rPr>
+          <w:rFonts w:ascii="Calibri" w:hAnsi="Calibri" w:cs="Calibri"/>
+          <w:sz w:val="24"/>
+        </w:rPr>
+        <w:t>InstituteAdmin</w:t>
+      </w:r>
+      <w:proofErr w:type="spellEnd"/>
+      <w:r>
+        <w:rPr>
+          <w:rFonts w:ascii="Calibri" w:hAnsi="Calibri" w:cs="Calibri"/>
+          <w:sz w:val="24"/>
+        </w:rPr>
+        <w:t>, 2025)</w:t>
+      </w:r>
+      <w:r>
+        <w:rPr>
+          <w:sz w:val="24"/>
+          <w:szCs w:val="24"/>
+        </w:rPr>
+        <w:fldChar w:fldCharType="end"/>
+      </w:r>
+      <w:r>
+        <w:rPr>
+          <w:sz w:val="24"/>
+          <w:szCs w:val="24"/>
+        </w:rPr>
+        <w:t xml:space="preserve">. </w:t>
+      </w:r>
+      <w:r>
+        <w:rPr>
+          <w:sz w:val="24"/>
+          <w:szCs w:val="24"/>
+        </w:rPr>
+        <w:t xml:space="preserve">The token retention will be looking out for terms such as balance or equity. </w:t>
+      </w:r>
+      <w:r>
+        <w:rPr>
+          <w:sz w:val="24"/>
+          <w:szCs w:val="24"/>
+        </w:rPr>
+        <w:fldChar w:fldCharType="begin"/>
+      </w:r>
+      <w:r>
+        <w:rPr>
+          <w:sz w:val="24"/>
+          <w:szCs w:val="24"/>
+        </w:rPr>
+        <w:instrText xml:space="preserve"> ADDIN ZOTERO_ITEM CSL_CITATION {"citationID":"LPWgtu0S","properties":{"formattedCitation":"(Lu and Huo, 2025)","plainCitation":"(Lu and Huo, 2025)","noteIndex":0},"citationItems":[{"id":606,"uris":["http://zotero.org/users/15491865/items/LKVGBIL5"],"itemData":{"id":606,"type":"article","abstract":"The surge of large language models (LLMs) has revolutionized the extraction and analysis of crucial information from a growing volume of financial statements, announcements, and business news. Recognition for named entities to construct structured data poses a significant challenge in analyzing financial documents and is a foundational task for intelligent financial analytics. However, how effective are these generic LLMs and their performance under various prompts are yet need a better understanding. To fill in the blank, we present a systematic evaluation of state-of-the-art LLMs and prompting methods in the financial Named Entity Recognition (NER) problem. Specifically, our experimental results highlight their strengths and limitations, identify five representative failure types, and provide insights into their potential and challenges for domain-specific tasks.","DOI":"10.48550/arXiv.2501.02237","note":"arXiv:2501.02237 [cs]","number":"arXiv:2501.02237","publisher":"arXiv","source":"arXiv.org","title":"Financial Named Entity Recognition: How Far Can LLM Go?","title-short":"Financial Named Entity Recognition","URL":"http://arxiv.org/abs/2501.02237","author":[{"family":"Lu","given":"Yi-Te"},{"family":"Huo","given":"Yintong"}],"accessed":{"date-parts":[["2025",11,14]]},"issued":{"date-parts":[["2025",1,7]]}}}],"schema":"https://github.com/citation-style-language/schema/raw/master/csl-citation.json"} </w:instrText>
+      </w:r>
+      <w:r>
+        <w:rPr>
+          <w:sz w:val="24"/>
+          <w:szCs w:val="24"/>
+        </w:rPr>
+        <w:fldChar w:fldCharType="separate"/>
+      </w:r>
+      <w:r>
+        <w:rPr>
+          <w:rFonts w:ascii="Calibri" w:hAnsi="Calibri" w:cs="Calibri"/>
+          <w:sz w:val="24"/>
+        </w:rPr>
+        <w:t>(Lu and Huo, 2025)</w:t>
+      </w:r>
+      <w:r>
+        <w:rPr>
+          <w:sz w:val="24"/>
+          <w:szCs w:val="24"/>
+        </w:rPr>
+        <w:fldChar w:fldCharType="end"/>
+      </w:r>
+      <w:r>
+        <w:rPr>
+          <w:sz w:val="24"/>
+          <w:szCs w:val="24"/>
+        </w:rPr>
+        <w:t>.</w:t>
+      </w:r>
+    </w:p>
+    <w:p>
+      <w:pPr>
+        <w:spacing w:after="0" w:line="360" w:lineRule="auto"/>
+        <w:jc w:val="both"/>
+        <w:rPr>
+          <w:b/>
+          <w:bCs/>
+          <w:sz w:val="24"/>
+          <w:szCs w:val="24"/>
+        </w:rPr>
+      </w:pPr>
+      <w:r>
+        <w:rPr>
+          <w:b/>
+          <w:bCs/>
+          <w:sz w:val="24"/>
+          <w:szCs w:val="24"/>
+        </w:rPr>
+        <w:t>FR</w:t>
+      </w:r>
+      <w:r>
+        <w:rPr>
+          <w:b/>
+          <w:bCs/>
+          <w:sz w:val="24"/>
+          <w:szCs w:val="24"/>
+        </w:rPr>
+        <w:t>5 -</w:t>
+      </w:r>
+      <w:r>
+        <w:rPr>
+          <w:b/>
+          <w:bCs/>
+          <w:sz w:val="24"/>
+          <w:szCs w:val="24"/>
+        </w:rPr>
+        <w:t xml:space="preserve"> Topic Modelling</w:t>
+      </w:r>
+    </w:p>
+    <w:p>
+      <w:pPr>
+        <w:spacing w:after="0" w:line="360" w:lineRule="auto"/>
+        <w:jc w:val="both"/>
+        <w:rPr>
+          <w:sz w:val="24"/>
+          <w:szCs w:val="24"/>
+        </w:rPr>
+      </w:pPr>
+      <w:r>
+        <w:rPr>
+          <w:sz w:val="24"/>
+          <w:szCs w:val="24"/>
+        </w:rPr>
+        <w:t>Using Term Fre</w:t>
+      </w:r>
+      <w:r>
+        <w:rPr>
+          <w:sz w:val="24"/>
+          <w:szCs w:val="24"/>
+        </w:rPr>
+        <w:t>quency-Inverse Document Frequency (TF-IDF)</w:t>
+      </w:r>
+      <w:r>
+        <w:rPr>
+          <w:sz w:val="24"/>
+          <w:szCs w:val="24"/>
+        </w:rPr>
+        <w:t xml:space="preserve"> and Latent Dirichlet </w:t>
+      </w:r>
+      <w:r>
+        <w:rPr>
+          <w:sz w:val="24"/>
+          <w:szCs w:val="24"/>
+        </w:rPr>
+        <w:t xml:space="preserve">Allocation (LDA), the system will be able to identify dominant </w:t>
+      </w:r>
+      <w:r>
+        <w:rPr>
+          <w:sz w:val="24"/>
+          <w:szCs w:val="24"/>
+        </w:rPr>
+        <w:t xml:space="preserve">financial themes within the documents. </w:t>
+      </w:r>
+      <w:r>
+        <w:rPr>
+          <w:sz w:val="24"/>
+          <w:szCs w:val="24"/>
+        </w:rPr>
+        <w:t xml:space="preserve">If resources allow, </w:t>
+      </w:r>
+      <w:proofErr w:type="spellStart"/>
+      <w:r>
+        <w:rPr>
+          <w:sz w:val="24"/>
+          <w:szCs w:val="24"/>
+        </w:rPr>
+        <w:t>BERTopic</w:t>
+      </w:r>
+      <w:proofErr w:type="spellEnd"/>
+      <w:r>
+        <w:rPr>
+          <w:sz w:val="24"/>
+          <w:szCs w:val="24"/>
+        </w:rPr>
+        <w:t xml:space="preserve"> will be used as an alternative for a more </w:t>
+      </w:r>
+      <w:r>
+        <w:rPr>
+          <w:sz w:val="24"/>
+          <w:szCs w:val="24"/>
+        </w:rPr>
+        <w:t>semantically</w:t>
+      </w:r>
+      <w:r>
+        <w:rPr>
+          <w:sz w:val="24"/>
+          <w:szCs w:val="24"/>
+        </w:rPr>
+        <w:t xml:space="preserve"> coherent clustering. </w:t>
+      </w:r>
+      <w:r>
+        <w:rPr>
+          <w:sz w:val="24"/>
+          <w:szCs w:val="24"/>
+        </w:rPr>
+        <w:fldChar w:fldCharType="begin"/>
+      </w:r>
+      <w:r>
+        <w:rPr>
+          <w:sz w:val="24"/>
+          <w:szCs w:val="24"/>
+        </w:rPr>
+        <w:instrText xml:space="preserve"> ADDIN ZOTERO_ITEM CSL_CITATION {"citationID":"SJYpHlsA","properties":{"formattedCitation":"(Zvornicanin, 2022)","plainCitation":"(Zvornicanin, 2022)","noteIndex":0},"citationItems":[{"id":612,"uris":["http://zotero.org/users/15491865/items/FGS4XG5W"],"itemData":{"id":612,"type":"post-weblog","language":"en","title":"Topic Modeling and Latent Dirichlet Allocation (LDA) | DataScience+","URL":"https://datascienceplus.com/topic-modeling-and-latent-dirichlet-allocation-lda/","author":[{"family":"Zvornicanin","given":"Enes"}],"accessed":{"date-parts":[["2025",11,14]]},"issued":{"date-parts":[["2022",1,30]]}}}],"schema":"https://github.com/citation-style-language/schema/raw/master/csl-citation.json"} </w:instrText>
+      </w:r>
+      <w:r>
+        <w:rPr>
+          <w:sz w:val="24"/>
+          <w:szCs w:val="24"/>
+        </w:rPr>
+        <w:fldChar w:fldCharType="separate"/>
+      </w:r>
+      <w:r>
+        <w:rPr>
+          <w:rFonts w:ascii="Calibri" w:hAnsi="Calibri" w:cs="Calibri"/>
+          <w:sz w:val="24"/>
+        </w:rPr>
+        <w:t>(</w:t>
+      </w:r>
+      <w:proofErr w:type="spellStart"/>
+      <w:r>
+        <w:rPr>
+          <w:rFonts w:ascii="Calibri" w:hAnsi="Calibri" w:cs="Calibri"/>
+          <w:sz w:val="24"/>
+        </w:rPr>
+        <w:t>Zvornicanin</w:t>
+      </w:r>
+      <w:proofErr w:type="spellEnd"/>
+      <w:r>
+        <w:rPr>
+          <w:rFonts w:ascii="Calibri" w:hAnsi="Calibri" w:cs="Calibri"/>
+          <w:sz w:val="24"/>
+        </w:rPr>
+        <w:t>, 2022)</w:t>
+      </w:r>
+      <w:r>
+        <w:rPr>
+          <w:sz w:val="24"/>
+          <w:szCs w:val="24"/>
+        </w:rPr>
+        <w:fldChar w:fldCharType="end"/>
+      </w:r>
+      <w:r>
+        <w:rPr>
+          <w:sz w:val="24"/>
+          <w:szCs w:val="24"/>
+        </w:rPr>
+        <w:t>.</w:t>
+      </w:r>
+      <w:r>
+        <w:rPr>
+          <w:sz w:val="24"/>
+          <w:szCs w:val="24"/>
+        </w:rPr>
+        <w:t xml:space="preserve"> </w:t>
+      </w:r>
+      <w:r>
+        <w:rPr>
+          <w:sz w:val="24"/>
+          <w:szCs w:val="24"/>
+        </w:rPr>
+        <w:t xml:space="preserve">The process of topic modelling will provide </w:t>
+      </w:r>
+      <w:r>
+        <w:rPr>
+          <w:sz w:val="24"/>
+          <w:szCs w:val="24"/>
+        </w:rPr>
+        <w:t>insight into recurring subjects and anomalies that may require further evaluation.</w:t>
+      </w:r>
+    </w:p>
+    <w:p>
+      <w:pPr>
+        <w:spacing w:after="0" w:line="360" w:lineRule="auto"/>
+        <w:jc w:val="both"/>
+        <w:rPr>
+          <w:b/>
+          <w:bCs/>
+          <w:sz w:val="24"/>
+          <w:szCs w:val="24"/>
+        </w:rPr>
+      </w:pPr>
+      <w:r>
+        <w:rPr>
+          <w:b/>
+          <w:bCs/>
+          <w:sz w:val="24"/>
+          <w:szCs w:val="24"/>
+        </w:rPr>
+        <w:t xml:space="preserve">FR6 </w:t>
+      </w:r>
+      <w:r>
+        <w:rPr>
+          <w:b/>
+          <w:bCs/>
+          <w:sz w:val="24"/>
+          <w:szCs w:val="24"/>
+        </w:rPr>
+        <w:t>– Named Entity Recognition (</w:t>
+      </w:r>
+      <w:r>
+        <w:rPr>
+          <w:b/>
+          <w:bCs/>
+          <w:sz w:val="24"/>
+          <w:szCs w:val="24"/>
+        </w:rPr>
+        <w:t>NER</w:t>
+      </w:r>
+      <w:r>
+        <w:rPr>
+          <w:b/>
+          <w:bCs/>
+          <w:sz w:val="24"/>
+          <w:szCs w:val="24"/>
+        </w:rPr>
+        <w:t>)</w:t>
+      </w:r>
+    </w:p>
+    <w:p>
+      <w:pPr>
+        <w:spacing w:after="0" w:line="360" w:lineRule="auto"/>
+        <w:jc w:val="both"/>
+        <w:rPr>
+          <w:sz w:val="24"/>
+          <w:szCs w:val="24"/>
+        </w:rPr>
+      </w:pPr>
+      <w:r>
+        <w:rPr>
+          <w:sz w:val="24"/>
+          <w:szCs w:val="24"/>
+        </w:rPr>
+        <w:t xml:space="preserve">NER is the process which will be implemented to identify key financial entities. Such entities may be the </w:t>
+      </w:r>
+      <w:r>
+        <w:rPr>
+          <w:sz w:val="24"/>
+          <w:szCs w:val="24"/>
+        </w:rPr>
+        <w:t xml:space="preserve">company name, monetary amounts, dates or reporting periods. </w:t>
+      </w:r>
+      <w:r>
+        <w:rPr>
+          <w:sz w:val="24"/>
+          <w:szCs w:val="24"/>
+        </w:rPr>
+        <w:t xml:space="preserve">The module will use fine-tuned </w:t>
+      </w:r>
+      <w:r>
+        <w:rPr>
+          <w:sz w:val="24"/>
+          <w:szCs w:val="24"/>
+        </w:rPr>
+        <w:t xml:space="preserve">corpora to ensure high precision and recall. </w:t>
+      </w:r>
+      <w:r>
+        <w:rPr>
+          <w:sz w:val="24"/>
+          <w:szCs w:val="24"/>
+        </w:rPr>
+        <w:fldChar w:fldCharType="begin"/>
+      </w:r>
+      <w:r>
+        <w:rPr>
+          <w:sz w:val="24"/>
+          <w:szCs w:val="24"/>
+        </w:rPr>
+        <w:instrText xml:space="preserve"> ADDIN ZOTERO_ITEM CSL_CITATION {"citationID":"CFEctu64","properties":{"formattedCitation":"(Shah {\\i{}et al.}, 2024)","plainCitation":"(Shah et al., 2024)","noteIndex":0},"citationItems":[{"id":615,"uris":["http://zotero.org/users/15491865/items/GFBA2NFG"],"itemData":{"id":615,"type":"article-journal","abstract":"Over the last two decades, the development of the CoNLL-2003 named entity recognition (NER) dataset has helped enhance the capabilities of deep learning and natural language processing (NLP). The finance domain, characterized by its unique semantic and lexical variations for the same entities, presents specific challenges to the NER task; thus, a domainspecific customized dataset is crucial for advancing research in this field. In our work, we develop the first high-quality English Financial NER Open Research Dataset (FiNERORD). We benchmark multiple pre-trained language models (PLMs) and large-language models (LLMs) on FiNER-ORD. We believe our proposed FiNER-ORD dataset will open future opportunities to use FiNER-ORD as a benchmark for financial domain-specific NER and NLP tasks. Our dataset, models, and code are publicly available on GitHub and Hugging Face under CC BY-NC 4.0 license.","language":"en","source":"Zotero","title":"FiNER-ORD: Financial Named Entity Recognition Open Research Dataset","author":[{"family":"Shah","given":"Agam"},{"family":"Gullapalli","given":"Abhinav"},{"family":"Vithani","given":"Ruchit"},{"family":"Galarnyk","given":"Michael"},{"family":"Chava","given":"Sudheer"}],"issued":{"date-parts":[["2024"]]}}}],"schema":"https://github.com/citation-style-language/schema/raw/master/csl-citation.json"} </w:instrText>
+      </w:r>
+      <w:r>
+        <w:rPr>
+          <w:sz w:val="24"/>
+          <w:szCs w:val="24"/>
+        </w:rPr>
+        <w:fldChar w:fldCharType="separate"/>
+      </w:r>
+      <w:r>
+        <w:rPr>
+          <w:rFonts w:ascii="Calibri" w:hAnsi="Calibri" w:cs="Calibri"/>
+          <w:sz w:val="24"/>
+        </w:rPr>
+        <w:t xml:space="preserve">(Shah </w:t>
+      </w:r>
+      <w:r>
+        <w:rPr>
+          <w:rFonts w:ascii="Calibri" w:hAnsi="Calibri" w:cs="Calibri"/>
+          <w:i/>
+          <w:iCs/>
+          <w:sz w:val="24"/>
+        </w:rPr>
+        <w:t>et al.</w:t>
+      </w:r>
+      <w:r>
+        <w:rPr>
+          <w:rFonts w:ascii="Calibri" w:hAnsi="Calibri" w:cs="Calibri"/>
+          <w:sz w:val="24"/>
+        </w:rPr>
+        <w:t>, 2024)</w:t>
+      </w:r>
+      <w:r>
+        <w:rPr>
+          <w:sz w:val="24"/>
+          <w:szCs w:val="24"/>
+        </w:rPr>
+        <w:fldChar w:fldCharType="end"/>
+      </w:r>
+      <w:r>
+        <w:rPr>
+          <w:sz w:val="24"/>
+          <w:szCs w:val="24"/>
+        </w:rPr>
+        <w:t xml:space="preserve">. </w:t>
+      </w:r>
+      <w:r>
+        <w:rPr>
+          <w:sz w:val="24"/>
+          <w:szCs w:val="24"/>
+        </w:rPr>
+        <w:t xml:space="preserve">The entity recognition aspect will convert the unstructured text into </w:t>
+      </w:r>
+      <w:r>
+        <w:rPr>
+          <w:sz w:val="24"/>
+          <w:szCs w:val="24"/>
+        </w:rPr>
+        <w:t>structured data. This data can then be cross-referenced and validated by the system.</w:t>
+      </w:r>
+    </w:p>
+    <w:p>
+      <w:pPr>
+        <w:spacing w:after="0" w:line="360" w:lineRule="auto"/>
+        <w:jc w:val="both"/>
+        <w:rPr>
+          <w:b/>
+          <w:bCs/>
+          <w:sz w:val="24"/>
+          <w:szCs w:val="24"/>
+        </w:rPr>
+      </w:pPr>
+      <w:r>
+        <w:rPr>
+          <w:b/>
+          <w:bCs/>
+          <w:sz w:val="24"/>
+          <w:szCs w:val="24"/>
+        </w:rPr>
+        <w:t>FR7 - Summarisation</w:t>
+      </w:r>
+    </w:p>
+    <w:p>
+      <w:pPr>
+        <w:spacing w:after="0" w:line="360" w:lineRule="auto"/>
+        <w:jc w:val="both"/>
+        <w:rPr>
+          <w:sz w:val="24"/>
+          <w:szCs w:val="24"/>
+        </w:rPr>
+      </w:pPr>
+      <w:r>
+        <w:rPr>
+          <w:sz w:val="24"/>
+          <w:szCs w:val="24"/>
+        </w:rPr>
+        <w:t xml:space="preserve">The </w:t>
+      </w:r>
+      <w:proofErr w:type="spellStart"/>
+      <w:r>
+        <w:rPr>
+          <w:sz w:val="24"/>
+          <w:szCs w:val="24"/>
+        </w:rPr>
+        <w:t>TextRank</w:t>
+      </w:r>
+      <w:proofErr w:type="spellEnd"/>
+      <w:r>
+        <w:rPr>
+          <w:sz w:val="24"/>
+          <w:szCs w:val="24"/>
+        </w:rPr>
+        <w:t xml:space="preserve"> algorithm will be employed to provide extractive summaries of the uploaded financial documents. </w:t>
+      </w:r>
+      <w:r>
+        <w:rPr>
+          <w:sz w:val="24"/>
+          <w:szCs w:val="24"/>
+        </w:rPr>
+        <w:t xml:space="preserve">Rather than use abstractive methods to preserve factual and numerical accuracy, summarisation was instead chosen. This is essential for regulatory contexts. </w:t>
+      </w:r>
+      <w:r>
+        <w:rPr>
+          <w:sz w:val="24"/>
+          <w:szCs w:val="24"/>
+        </w:rPr>
+        <w:fldChar w:fldCharType="begin"/>
+      </w:r>
+      <w:r>
+        <w:rPr>
+          <w:sz w:val="24"/>
+          <w:szCs w:val="24"/>
+        </w:rPr>
+        <w:instrText xml:space="preserve"> ADDIN ZOTERO_ITEM CSL_CITATION {"citationID":"xYG7TBK1","properties":{"formattedCitation":"(Chae {\\i{}et al.}, 2024)","plainCitation":"(Chae et al., 2024)","noteIndex":0},"citationItems":[{"id":616,"uris":["http://zotero.org/users/15491865/items/KCIHY8E9"],"itemData":{"id":616,"type":"paper-conference","abstract":"A primary challenge in abstractive summarization is hallucination—the phenomenon where a model generates plausible text that is absent in the source text. We hypothesize that the domain (or topic) of the source text triggers the model to generate text that is highly probable in the domain, neglecting the details of the source text. To alleviate this model bias, we introduce a decoding strategy based on domain-conditional pointwise mutual information. This strategy adjusts the generation probability of each token by comparing it with the token's marginal probability within the domain of the source text. According to evaluation on the XSUM dataset, our method demonstrates improvement in terms of faithfulness and source relevance.","container-title":"Findings of the Association for Computational Linguistics: NAACL 2024","DOI":"10.18653/v1/2024.findings-naacl.117","event-place":"Mexico City, Mexico","event-title":"Findings 2024","page":"1809–1820","publisher":"Association for Computational Linguistics","publisher-place":"Mexico City, Mexico","source":"ACLWeb","title":"Mitigating Hallucination in Abstractive Summarization with Domain-Conditional Mutual Information","URL":"https://aclanthology.org/2024.findings-naacl.117/","author":[{"family":"Chae","given":"Kyubyung"},{"family":"Choi","given":"Jaepill"},{"family":"Jo","given":"Yohan"},{"family":"Kim","given":"Taesup"}],"editor":[{"family":"Duh","given":"Kevin"},{"family":"Gomez","given":"Helena"},{"family":"Bethard","given":"Steven"}],"accessed":{"date-parts":[["2025",11,14]]},"issued":{"date-parts":[["2024",6]]}}}],"schema":"https://github.com/citation-style-language/schema/raw/master/csl-citation.json"} </w:instrText>
+      </w:r>
+      <w:r>
+        <w:rPr>
+          <w:sz w:val="24"/>
+          <w:szCs w:val="24"/>
+        </w:rPr>
+        <w:fldChar w:fldCharType="separate"/>
+      </w:r>
+      <w:r>
+        <w:rPr>
+          <w:rFonts w:ascii="Calibri" w:hAnsi="Calibri" w:cs="Calibri"/>
+          <w:sz w:val="24"/>
+        </w:rPr>
+        <w:t xml:space="preserve">(Chae </w:t>
+      </w:r>
+      <w:r>
+        <w:rPr>
+          <w:rFonts w:ascii="Calibri" w:hAnsi="Calibri" w:cs="Calibri"/>
+          <w:i/>
+          <w:iCs/>
+          <w:sz w:val="24"/>
+        </w:rPr>
+        <w:t>et al.</w:t>
+      </w:r>
+      <w:r>
+        <w:rPr>
+          <w:rFonts w:ascii="Calibri" w:hAnsi="Calibri" w:cs="Calibri"/>
+          <w:sz w:val="24"/>
+        </w:rPr>
+        <w:t>, 2024)</w:t>
+      </w:r>
+      <w:r>
+        <w:rPr>
+          <w:sz w:val="24"/>
+          <w:szCs w:val="24"/>
+        </w:rPr>
+        <w:fldChar w:fldCharType="end"/>
+      </w:r>
+      <w:r>
+        <w:rPr>
+          <w:sz w:val="24"/>
+          <w:szCs w:val="24"/>
+        </w:rPr>
+        <w:t xml:space="preserve">. </w:t>
+      </w:r>
+      <w:r>
+        <w:rPr>
+          <w:sz w:val="24"/>
+          <w:szCs w:val="24"/>
+        </w:rPr>
+        <w:t xml:space="preserve">BLEU and ROUGE </w:t>
+      </w:r>
+      <w:r>
+        <w:rPr>
+          <w:sz w:val="24"/>
+          <w:szCs w:val="24"/>
+        </w:rPr>
+        <w:t>metrics</w:t>
+      </w:r>
+      <w:r>
+        <w:rPr>
+          <w:sz w:val="24"/>
+          <w:szCs w:val="24"/>
+        </w:rPr>
+        <w:t xml:space="preserve"> will later be used to evaluate the quality </w:t>
+      </w:r>
+      <w:r>
+        <w:rPr>
+          <w:sz w:val="24"/>
+          <w:szCs w:val="24"/>
+        </w:rPr>
+        <w:t xml:space="preserve">of the summarisation. </w:t>
+      </w:r>
+      <w:r>
+        <w:rPr>
+          <w:sz w:val="24"/>
+          <w:szCs w:val="24"/>
+        </w:rPr>
+        <w:fldChar w:fldCharType="begin"/>
+      </w:r>
+      <w:r>
+        <w:rPr>
+          <w:sz w:val="24"/>
+          <w:szCs w:val="24"/>
+        </w:rPr>
+        <w:instrText xml:space="preserve"> ADDIN ZOTERO_ITEM CSL_CITATION {"citationID":"mfjtYjKG","properties":{"formattedCitation":"(Papineni {\\i{}et al.}, 2002b; Lin, 2004)","plainCitation":"(Papineni et al., 2002b; Lin, 2004)","noteIndex":0},"citationItems":[{"id":620,"uris":["http://zotero.org/users/15491865/items/X4UAPGQ2"],"itemData":{"id":620,"type":"paper-conference","container-title":"Proceedings of the 40th Annual Meeting of the Association for Computational Linguistics","DOI":"10.3115/1073083.1073135","event-place":"Philadelphia, Pennsylvania, USA","event-title":"ACL 2002","page":"311–318","publisher":"Association for Computational Linguistics","publisher-place":"Philadelphia, Pennsylvania, USA","source":"ACLWeb","title":"Bleu: a Method for Automatic Evaluation of Machine Translation","title-short":"Bleu","URL":"https://aclanthology.org/P02-1040/","author":[{"family":"Papineni","given":"Kishore"},{"family":"Roukos","given":"Salim"},{"family":"Ward","given":"Todd"},{"family":"Zhu","given":"Wei-Jing"}],"editor":[{"family":"Isabelle","given":"Pierre"},{"family":"Charniak","given":"Eugene"},{"family":"Lin","given":"Dekang"}],"accessed":{"date-parts":[["2025",11,14]]},"issued":{"date-parts":[["2002",7]]}}},{"id":599,"uris":["http://zotero.org/users/15491865/items/NGZ2GAC5"],"itemData":{"id":599,"type":"paper-conference","container-title":"Text Summarization Branches Out","event-place":"Barcelona, Spain","page":"74–81","publisher":"Association for Computational Linguistics","publisher-place":"Barcelona, Spain","source":"ACLWeb","title":"ROUGE: A Package for Automatic Evaluation of Summaries","title-short":"ROUGE","URL":"https://aclanthology.org/W04-1013/","author":[{"family":"Lin","given":"Chin-Yew"}],"accessed":{"date-parts":[["2025",11,12]]},"issued":{"date-parts":[["2004",7]]}}}],"schema":"https://github.com/citation-style-language/schema/raw/master/csl-citation.json"} </w:instrText>
+      </w:r>
+      <w:r>
+        <w:rPr>
+          <w:sz w:val="24"/>
+          <w:szCs w:val="24"/>
+        </w:rPr>
+        <w:fldChar w:fldCharType="separate"/>
+      </w:r>
+      <w:r>
+        <w:rPr>
+          <w:rFonts w:ascii="Calibri" w:hAnsi="Calibri" w:cs="Calibri"/>
+          <w:sz w:val="24"/>
+        </w:rPr>
+        <w:t>(</w:t>
+      </w:r>
+      <w:proofErr w:type="spellStart"/>
+      <w:r>
+        <w:rPr>
+          <w:rFonts w:ascii="Calibri" w:hAnsi="Calibri" w:cs="Calibri"/>
+          <w:sz w:val="24"/>
+        </w:rPr>
+        <w:t>Papineni</w:t>
+      </w:r>
+      <w:proofErr w:type="spellEnd"/>
+      <w:r>
+        <w:rPr>
+          <w:rFonts w:ascii="Calibri" w:hAnsi="Calibri" w:cs="Calibri"/>
+          <w:sz w:val="24"/>
+        </w:rPr>
+        <w:t xml:space="preserve"> </w:t>
+      </w:r>
+      <w:r>
+        <w:rPr>
+          <w:rFonts w:ascii="Calibri" w:hAnsi="Calibri" w:cs="Calibri"/>
+          <w:i/>
+          <w:iCs/>
+          <w:sz w:val="24"/>
+        </w:rPr>
+        <w:t>et al.</w:t>
+      </w:r>
+      <w:r>
+        <w:rPr>
+          <w:rFonts w:ascii="Calibri" w:hAnsi="Calibri" w:cs="Calibri"/>
+          <w:sz w:val="24"/>
+        </w:rPr>
+        <w:t>, 2002b; Lin, 2004)</w:t>
+      </w:r>
+      <w:r>
+        <w:rPr>
+          <w:sz w:val="24"/>
+          <w:szCs w:val="24"/>
+        </w:rPr>
+        <w:fldChar w:fldCharType="end"/>
+      </w:r>
+      <w:r>
+        <w:rPr>
+          <w:sz w:val="24"/>
+          <w:szCs w:val="24"/>
+        </w:rPr>
+        <w:t>.</w:t>
+      </w:r>
+    </w:p>
+    <w:p>
+      <w:pPr>
+        <w:spacing w:after="0" w:line="360" w:lineRule="auto"/>
+        <w:jc w:val="both"/>
+        <w:rPr>
+          <w:b/>
+          <w:bCs/>
+          <w:sz w:val="24"/>
+          <w:szCs w:val="24"/>
+        </w:rPr>
+      </w:pPr>
+      <w:r>
+        <w:rPr>
+          <w:b/>
+          <w:bCs/>
+          <w:sz w:val="24"/>
+          <w:szCs w:val="24"/>
+        </w:rPr>
+        <w:t>FR8 – Anomaly Detection</w:t>
+      </w:r>
+    </w:p>
+    <w:p>
+      <w:pPr>
+        <w:spacing w:after="0" w:line="360" w:lineRule="auto"/>
+        <w:jc w:val="both"/>
+        <w:rPr>
+          <w:sz w:val="24"/>
+          <w:szCs w:val="24"/>
+        </w:rPr>
+      </w:pPr>
+      <w:r>
+        <w:rPr>
+          <w:sz w:val="24"/>
+          <w:szCs w:val="24"/>
+        </w:rPr>
+        <w:t xml:space="preserve">Using a rule-based anomaly detection module, potential irregularities in the data will be flagged for review. Each of the documents will be categorised using a pre-established traffic-light system. </w:t>
+      </w:r>
+    </w:p>
+    <w:p>
+      <w:pPr>
+        <w:pStyle w:val="ListParagraph"/>
+        <w:numPr>
+          <w:ilvl w:val="0"/>
+          <w:numId w:val="32"/>
+        </w:numPr>
+        <w:spacing w:after="0" w:line="360" w:lineRule="auto"/>
+        <w:jc w:val="both"/>
+        <w:rPr>
+          <w:sz w:val="24"/>
+          <w:szCs w:val="24"/>
+        </w:rPr>
+      </w:pPr>
+      <w:r>
+        <w:rPr>
+          <w:sz w:val="24"/>
+          <w:szCs w:val="24"/>
+        </w:rPr>
+        <w:t>Green being normal</w:t>
+      </w:r>
+    </w:p>
+    <w:p>
+      <w:pPr>
+        <w:pStyle w:val="ListParagraph"/>
+        <w:numPr>
+          <w:ilvl w:val="0"/>
+          <w:numId w:val="32"/>
+        </w:numPr>
+        <w:spacing w:after="0" w:line="360" w:lineRule="auto"/>
+        <w:jc w:val="both"/>
+        <w:rPr>
+          <w:sz w:val="24"/>
+          <w:szCs w:val="24"/>
+        </w:rPr>
+      </w:pPr>
+      <w:r>
+        <w:rPr>
+          <w:sz w:val="24"/>
+          <w:szCs w:val="24"/>
+        </w:rPr>
+        <w:t>Amber being review</w:t>
+      </w:r>
+    </w:p>
+    <w:p>
+      <w:pPr>
+        <w:pStyle w:val="ListParagraph"/>
+        <w:numPr>
+          <w:ilvl w:val="0"/>
+          <w:numId w:val="32"/>
+        </w:numPr>
+        <w:spacing w:after="0" w:line="360" w:lineRule="auto"/>
+        <w:jc w:val="both"/>
+        <w:rPr>
+          <w:sz w:val="24"/>
+          <w:szCs w:val="24"/>
+        </w:rPr>
+      </w:pPr>
+      <w:r>
+        <w:rPr>
+          <w:sz w:val="24"/>
+          <w:szCs w:val="24"/>
+        </w:rPr>
+        <w:t>Red being critical</w:t>
+      </w:r>
+    </w:p>
+    <w:p>
+      <w:pPr>
+        <w:spacing w:after="0" w:line="360" w:lineRule="auto"/>
+        <w:jc w:val="both"/>
+        <w:rPr>
+          <w:sz w:val="24"/>
+          <w:szCs w:val="24"/>
+        </w:rPr>
+      </w:pPr>
+      <w:r>
+        <w:rPr>
+          <w:sz w:val="24"/>
+          <w:szCs w:val="24"/>
+        </w:rPr>
+        <w:lastRenderedPageBreak/>
+        <w:t xml:space="preserve">Using this approach will enable interpretable and transparent anomaly scoring.  </w:t>
+      </w:r>
+      <w:r>
+        <w:rPr>
+          <w:sz w:val="24"/>
+          <w:szCs w:val="24"/>
+        </w:rPr>
+        <w:fldChar w:fldCharType="begin"/>
+      </w:r>
+      <w:r>
+        <w:rPr>
+          <w:sz w:val="24"/>
+          <w:szCs w:val="24"/>
+        </w:rPr>
+        <w:instrText xml:space="preserve"> ADDIN ZOTERO_ITEM CSL_CITATION {"citationID":"qYPSpqLx","properties":{"formattedCitation":"(PricewaterhouseCoopers, 2023)","plainCitation":"(PricewaterhouseCoopers, 2023)","noteIndex":0},"citationItems":[{"id":622,"uris":["http://zotero.org/users/15491865/items/LPURJ2XC"],"itemData":{"id":622,"type":"webpage","abstract":"PwC’s Anomaly Detection Platform - An AI enabled solution to address anomalies and solve reconciliation challenges for C-Suite","container-title":"PwC","language":"en_gx","title":"Transforming Conventional Reconciliation and Transaction Monitoring","URL":"https://www.pwc.com/gx/en/about/analyst-relations/2023/idc-spotlight-pwc-anomaly-detection-platform-2023.html","author":[{"family":"PricewaterhouseCoopers","given":""}],"accessed":{"date-parts":[["2025",11,14]]},"issued":{"date-parts":[["2023",5,8]]}}}],"schema":"https://github.com/citation-style-language/schema/raw/master/csl-citation.json"} </w:instrText>
+      </w:r>
+      <w:r>
+        <w:rPr>
+          <w:sz w:val="24"/>
+          <w:szCs w:val="24"/>
+        </w:rPr>
+        <w:fldChar w:fldCharType="separate"/>
+      </w:r>
+      <w:r>
+        <w:rPr>
+          <w:rFonts w:ascii="Calibri" w:hAnsi="Calibri" w:cs="Calibri"/>
+          <w:sz w:val="24"/>
+        </w:rPr>
+        <w:t>(PricewaterhouseCoopers, 2023)</w:t>
+      </w:r>
+      <w:r>
+        <w:rPr>
+          <w:sz w:val="24"/>
+          <w:szCs w:val="24"/>
+        </w:rPr>
+        <w:fldChar w:fldCharType="end"/>
+      </w:r>
+      <w:r>
+        <w:rPr>
+          <w:sz w:val="24"/>
+          <w:szCs w:val="24"/>
+        </w:rPr>
+        <w:t>.</w:t>
+      </w:r>
+    </w:p>
+    <w:p>
+      <w:pPr>
+        <w:spacing w:after="0" w:line="360" w:lineRule="auto"/>
+        <w:jc w:val="both"/>
+        <w:rPr>
+          <w:b/>
+          <w:bCs/>
+          <w:sz w:val="24"/>
+          <w:szCs w:val="24"/>
+        </w:rPr>
+      </w:pPr>
+      <w:r>
+        <w:rPr>
+          <w:b/>
+          <w:bCs/>
+          <w:sz w:val="24"/>
+          <w:szCs w:val="24"/>
+        </w:rPr>
+        <w:t>FR9 – User Interface and Feedback Logging</w:t>
+      </w:r>
+    </w:p>
+    <w:p>
+      <w:pPr>
+        <w:spacing w:after="0" w:line="360" w:lineRule="auto"/>
+        <w:jc w:val="both"/>
+        <w:rPr>
+          <w:sz w:val="24"/>
+          <w:szCs w:val="24"/>
+        </w:rPr>
+      </w:pPr>
+      <w:r>
+        <w:rPr>
+          <w:sz w:val="24"/>
+          <w:szCs w:val="24"/>
+        </w:rPr>
+        <w:t xml:space="preserve">Using React, a dashboard will display the various document summaries, key topics and the anomaly scores. The system will allow the users to review the flagged sections and provide feedback on said sections. The collected feedback will the be used to measure the usability of the system and further be used </w:t>
+      </w:r>
+      <w:r>
+        <w:rPr>
+          <w:sz w:val="24"/>
+          <w:szCs w:val="24"/>
+        </w:rPr>
+        <w:t>guide</w:t>
+      </w:r>
+      <w:r>
+        <w:rPr>
+          <w:sz w:val="24"/>
+          <w:szCs w:val="24"/>
+        </w:rPr>
+        <w:t xml:space="preserve"> improvements.</w:t>
+      </w:r>
+      <w:r>
+        <w:rPr>
+          <w:sz w:val="24"/>
+          <w:szCs w:val="24"/>
+        </w:rPr>
+        <w:t xml:space="preserve"> </w:t>
+      </w:r>
+      <w:r>
+        <w:rPr>
+          <w:sz w:val="24"/>
+          <w:szCs w:val="24"/>
+        </w:rPr>
+        <w:fldChar w:fldCharType="begin"/>
+      </w:r>
+      <w:r>
+        <w:rPr>
+          <w:sz w:val="24"/>
+          <w:szCs w:val="24"/>
+        </w:rPr>
+        <w:instrText xml:space="preserve"> ADDIN ZOTERO_ITEM CSL_CITATION {"citationID":"wj4GUZ07","properties":{"formattedCitation":"(Peerdh, 2023)","plainCitation":"(Peerdh, 2023)","noteIndex":0},"citationItems":[{"id":624,"uris":["http://zotero.org/users/15491865/items/MDQET4XQ"],"itemData":{"id":624,"type":"webpage","abstract":"In today's data-driven world, understanding spending patterns is crucial for businesses and individuals alike. Anomalies in spending data can indicate fraud, errors, or unusual behavior that requires immediate attention. Creating a user-friendly dashboard to visualize these anomalies can significantly enhance decision-","container-title":"peerdh.com","language":"en","title":"Developing A User-friendly Dashboard For Visualizing Anomaly Detection","URL":"https://peerdh.com/blogs/programming-insights/developing-a-user-friendly-dashboard-for-visualizing-anomaly-detection-results-in-spending-data","author":[{"family":"Peerdh","given":""}],"accessed":{"date-parts":[["2025",11,14]]},"issued":{"date-parts":[["2023"]]}}}],"schema":"https://github.com/citation-style-language/schema/raw/master/csl-citation.json"} </w:instrText>
+      </w:r>
+      <w:r>
+        <w:rPr>
+          <w:sz w:val="24"/>
+          <w:szCs w:val="24"/>
+        </w:rPr>
+        <w:fldChar w:fldCharType="separate"/>
+      </w:r>
+      <w:r>
+        <w:rPr>
+          <w:rFonts w:ascii="Calibri" w:hAnsi="Calibri" w:cs="Calibri"/>
+          <w:sz w:val="24"/>
+        </w:rPr>
+        <w:t>(</w:t>
+      </w:r>
+      <w:proofErr w:type="spellStart"/>
+      <w:r>
+        <w:rPr>
+          <w:rFonts w:ascii="Calibri" w:hAnsi="Calibri" w:cs="Calibri"/>
+          <w:sz w:val="24"/>
+        </w:rPr>
+        <w:t>Peerdh</w:t>
+      </w:r>
+      <w:proofErr w:type="spellEnd"/>
+      <w:r>
+        <w:rPr>
+          <w:rFonts w:ascii="Calibri" w:hAnsi="Calibri" w:cs="Calibri"/>
+          <w:sz w:val="24"/>
+        </w:rPr>
+        <w:t>, 2023)</w:t>
+      </w:r>
+      <w:r>
+        <w:rPr>
+          <w:sz w:val="24"/>
+          <w:szCs w:val="24"/>
+        </w:rPr>
+        <w:fldChar w:fldCharType="end"/>
       </w:r>
     </w:p>
     <w:p>
@@ -5795,16 +7179,529 @@
         <w:spacing w:after="0" w:line="360" w:lineRule="auto"/>
         <w:jc w:val="both"/>
         <w:rPr>
-          <w:sz w:val="24"/>
-          <w:szCs w:val="24"/>
-        </w:rPr>
-      </w:pPr>
-      <w:r>
-        <w:rPr>
-          <w:sz w:val="24"/>
-          <w:szCs w:val="24"/>
-        </w:rPr>
-        <w:t>…</w:t>
+          <w:b/>
+          <w:bCs/>
+          <w:sz w:val="24"/>
+          <w:szCs w:val="24"/>
+        </w:rPr>
+      </w:pPr>
+      <w:r>
+        <w:rPr>
+          <w:b/>
+          <w:bCs/>
+          <w:sz w:val="24"/>
+          <w:szCs w:val="24"/>
+        </w:rPr>
+        <w:t xml:space="preserve">NFR1 </w:t>
+      </w:r>
+      <w:r>
+        <w:rPr>
+          <w:b/>
+          <w:bCs/>
+          <w:sz w:val="24"/>
+          <w:szCs w:val="24"/>
+        </w:rPr>
+        <w:t>–</w:t>
+      </w:r>
+      <w:r>
+        <w:rPr>
+          <w:b/>
+          <w:bCs/>
+          <w:sz w:val="24"/>
+          <w:szCs w:val="24"/>
+        </w:rPr>
+        <w:t xml:space="preserve"> Performance</w:t>
+      </w:r>
+    </w:p>
+    <w:p>
+      <w:pPr>
+        <w:spacing w:after="0" w:line="360" w:lineRule="auto"/>
+        <w:jc w:val="both"/>
+        <w:rPr>
+          <w:sz w:val="24"/>
+          <w:szCs w:val="24"/>
+        </w:rPr>
+      </w:pPr>
+      <w:r>
+        <w:rPr>
+          <w:sz w:val="24"/>
+          <w:szCs w:val="24"/>
+        </w:rPr>
+        <w:t xml:space="preserve">The system aims to </w:t>
+      </w:r>
+      <w:r>
+        <w:rPr>
+          <w:sz w:val="24"/>
+          <w:szCs w:val="24"/>
+        </w:rPr>
+        <w:t>maintain</w:t>
+      </w:r>
+      <w:r>
+        <w:rPr>
+          <w:sz w:val="24"/>
+          <w:szCs w:val="24"/>
+        </w:rPr>
+        <w:t xml:space="preserve"> efficient performance by processing small documents within three seconds.</w:t>
+      </w:r>
+      <w:r>
+        <w:rPr>
+          <w:sz w:val="24"/>
+          <w:szCs w:val="24"/>
+        </w:rPr>
+        <w:t xml:space="preserve"> The various NLP components will be optimised for minimal latency so as to support interactive review sessions. </w:t>
+      </w:r>
+      <w:r>
+        <w:rPr>
+          <w:sz w:val="24"/>
+          <w:szCs w:val="24"/>
+        </w:rPr>
+        <w:fldChar w:fldCharType="begin"/>
+      </w:r>
+      <w:r>
+        <w:rPr>
+          <w:sz w:val="24"/>
+          <w:szCs w:val="24"/>
+        </w:rPr>
+        <w:instrText xml:space="preserve"> ADDIN ZOTERO_ITEM CSL_CITATION {"citationID":"TrhMzWV3","properties":{"formattedCitation":"(Wang {\\i{}et al.}, 2024)","plainCitation":"(Wang et al., 2024)","noteIndex":0},"citationItems":[{"id":626,"uris":["http://zotero.org/users/15491865/items/TPRR2ZDY"],"itemData":{"id":626,"type":"article","abstract":"This paper explores the application of Natural Language Processing (NLP) in financial risk detection. By constructing an NLP-based financial risk detection model, this study aims to identify and predict potential risks in financial documents and communications. First, the fundamental concepts of NLP and its theoretical foundation, including text mining methods, NLP model design principles, and machine learning algorithms, are introduced. Second, the process of text data preprocessing and feature extraction is described. Finally, the effectiveness and predictive performance of the model are validated through empirical research. The results show that the NLP-based financial risk detection model performs excellently in risk identification and prediction, providing effective risk management tools for financial institutions. This study offers valuable references for the field of financial risk management, utilizing advanced NLP techniques to improve the accuracy and efficiency of financial risk detection.","DOI":"10.48550/arXiv.2406.09765","note":"arXiv:2406.09765 [q-fin]","number":"arXiv:2406.09765","publisher":"arXiv","source":"arXiv.org","title":"Application of Natural Language Processing in Financial Risk Detection","URL":"http://arxiv.org/abs/2406.09765","author":[{"family":"Wang","given":"Liyang"},{"family":"Cheng","given":"Yu"},{"family":"Xiang","given":"Ao"},{"family":"Zhang","given":"Jingyu"},{"family":"Yang","given":"Haowei"}],"accessed":{"date-parts":[["2025",11,14]]},"issued":{"date-parts":[["2024",6,20]]}}}],"schema":"https://github.com/citation-style-language/schema/raw/master/csl-citation.json"} </w:instrText>
+      </w:r>
+      <w:r>
+        <w:rPr>
+          <w:sz w:val="24"/>
+          <w:szCs w:val="24"/>
+        </w:rPr>
+        <w:fldChar w:fldCharType="separate"/>
+      </w:r>
+      <w:r>
+        <w:rPr>
+          <w:rFonts w:ascii="Calibri" w:hAnsi="Calibri" w:cs="Calibri"/>
+          <w:sz w:val="24"/>
+        </w:rPr>
+        <w:t xml:space="preserve">(Wang </w:t>
+      </w:r>
+      <w:r>
+        <w:rPr>
+          <w:rFonts w:ascii="Calibri" w:hAnsi="Calibri" w:cs="Calibri"/>
+          <w:i/>
+          <w:iCs/>
+          <w:sz w:val="24"/>
+        </w:rPr>
+        <w:t>et al.</w:t>
+      </w:r>
+      <w:r>
+        <w:rPr>
+          <w:rFonts w:ascii="Calibri" w:hAnsi="Calibri" w:cs="Calibri"/>
+          <w:sz w:val="24"/>
+        </w:rPr>
+        <w:t>, 2024)</w:t>
+      </w:r>
+      <w:r>
+        <w:rPr>
+          <w:sz w:val="24"/>
+          <w:szCs w:val="24"/>
+        </w:rPr>
+        <w:fldChar w:fldCharType="end"/>
+      </w:r>
+      <w:r>
+        <w:rPr>
+          <w:sz w:val="24"/>
+          <w:szCs w:val="24"/>
+        </w:rPr>
+        <w:t>.</w:t>
+      </w:r>
+    </w:p>
+    <w:p>
+      <w:pPr>
+        <w:spacing w:after="0" w:line="360" w:lineRule="auto"/>
+        <w:jc w:val="both"/>
+        <w:rPr>
+          <w:b/>
+          <w:bCs/>
+          <w:sz w:val="24"/>
+          <w:szCs w:val="24"/>
+        </w:rPr>
+      </w:pPr>
+      <w:r>
+        <w:rPr>
+          <w:b/>
+          <w:bCs/>
+          <w:sz w:val="24"/>
+          <w:szCs w:val="24"/>
+        </w:rPr>
+        <w:t>NFR2 – Scalability</w:t>
+      </w:r>
+    </w:p>
+    <w:p>
+      <w:pPr>
+        <w:spacing w:after="0" w:line="360" w:lineRule="auto"/>
+        <w:jc w:val="both"/>
+        <w:rPr>
+          <w:sz w:val="24"/>
+          <w:szCs w:val="24"/>
+        </w:rPr>
+      </w:pPr>
+      <w:r>
+        <w:rPr>
+          <w:sz w:val="24"/>
+          <w:szCs w:val="24"/>
+        </w:rPr>
+        <w:t xml:space="preserve">The aim is to have the prototype support ten </w:t>
+      </w:r>
+      <w:r>
+        <w:rPr>
+          <w:sz w:val="24"/>
+          <w:szCs w:val="24"/>
+        </w:rPr>
+        <w:t xml:space="preserve">suers without degradation in system performance. This ensures </w:t>
+      </w:r>
+      <w:r>
+        <w:rPr>
+          <w:sz w:val="24"/>
+          <w:szCs w:val="24"/>
+        </w:rPr>
+        <w:t xml:space="preserve">that </w:t>
+      </w:r>
+      <w:r>
+        <w:rPr>
+          <w:sz w:val="24"/>
+          <w:szCs w:val="24"/>
+        </w:rPr>
+        <w:t>the system architecture remains viable for any small-to-medium enterprise.</w:t>
+      </w:r>
+    </w:p>
+    <w:p>
+      <w:pPr>
+        <w:spacing w:after="0" w:line="360" w:lineRule="auto"/>
+        <w:jc w:val="both"/>
+        <w:rPr>
+          <w:b/>
+          <w:bCs/>
+          <w:sz w:val="24"/>
+          <w:szCs w:val="24"/>
+        </w:rPr>
+      </w:pPr>
+      <w:r>
+        <w:rPr>
+          <w:b/>
+          <w:bCs/>
+          <w:sz w:val="24"/>
+          <w:szCs w:val="24"/>
+        </w:rPr>
+        <w:t>NFR3 – Security</w:t>
+      </w:r>
+    </w:p>
+    <w:p>
+      <w:pPr>
+        <w:spacing w:after="0" w:line="360" w:lineRule="auto"/>
+        <w:jc w:val="both"/>
+        <w:rPr>
+          <w:sz w:val="24"/>
+          <w:szCs w:val="24"/>
+        </w:rPr>
+      </w:pPr>
+      <w:r>
+        <w:rPr>
+          <w:sz w:val="24"/>
+          <w:szCs w:val="24"/>
+        </w:rPr>
+        <w:t xml:space="preserve">The communication between the client and the server will </w:t>
+      </w:r>
+      <w:r>
+        <w:rPr>
+          <w:sz w:val="24"/>
+          <w:szCs w:val="24"/>
+        </w:rPr>
+        <w:t>occur over HTTPS. The user data will be safeguarded using JWT-</w:t>
+      </w:r>
+      <w:r>
+        <w:rPr>
+          <w:sz w:val="24"/>
+          <w:szCs w:val="24"/>
+        </w:rPr>
+        <w:t>based sessions</w:t>
+      </w:r>
+      <w:r>
+        <w:rPr>
+          <w:sz w:val="24"/>
+          <w:szCs w:val="24"/>
+        </w:rPr>
+        <w:t xml:space="preserve"> and </w:t>
+      </w:r>
+      <w:proofErr w:type="spellStart"/>
+      <w:r>
+        <w:rPr>
+          <w:sz w:val="24"/>
+          <w:szCs w:val="24"/>
+        </w:rPr>
+        <w:t>bc</w:t>
+      </w:r>
+      <w:r>
+        <w:rPr>
+          <w:sz w:val="24"/>
+          <w:szCs w:val="24"/>
+        </w:rPr>
+        <w:t>rypt</w:t>
+      </w:r>
+      <w:proofErr w:type="spellEnd"/>
+      <w:r>
+        <w:rPr>
+          <w:sz w:val="24"/>
+          <w:szCs w:val="24"/>
+        </w:rPr>
+        <w:t xml:space="preserve"> for password hashing. </w:t>
+      </w:r>
+      <w:r>
+        <w:rPr>
+          <w:sz w:val="24"/>
+          <w:szCs w:val="24"/>
+        </w:rPr>
+        <w:t xml:space="preserve">The financial data will stay secure on the system and will not be transferred to any third-party APIs. </w:t>
+      </w:r>
+      <w:r>
+        <w:rPr>
+          <w:sz w:val="24"/>
+          <w:szCs w:val="24"/>
+        </w:rPr>
+        <w:fldChar w:fldCharType="begin"/>
+      </w:r>
+      <w:r>
+        <w:rPr>
+          <w:sz w:val="24"/>
+          <w:szCs w:val="24"/>
+        </w:rPr>
+        <w:instrText xml:space="preserve"> ADDIN ZOTERO_ITEM CSL_CITATION {"citationID":"Bi3YksOY","properties":{"formattedCitation":"(mrbullwinkle, 2025b)","plainCitation":"(mrbullwinkle, 2025b)","noteIndex":0},"citationItems":[{"id":629,"uris":["http://zotero.org/users/15491865/items/GZRKTACU"],"itemData":{"id":629,"type":"webpage","abstract":"This document details issues for data, privacy, and security for Azure Direct Models","language":"en-us","title":"Data, privacy, and security for Azure Direct Models in Azure AI Foundry - Azure AI services","URL":"https://learn.microsoft.com/en-us/azure/ai-foundry/responsible-ai/openai/data-privacy","author":[{"family":"mrbullwinkle","given":""}],"accessed":{"date-parts":[["2025",11,14]]},"issued":{"date-parts":[["2025",11,17]]}}}],"schema":"https://github.com/citation-style-language/schema/raw/master/csl-citation.json"} </w:instrText>
+      </w:r>
+      <w:r>
+        <w:rPr>
+          <w:sz w:val="24"/>
+          <w:szCs w:val="24"/>
+        </w:rPr>
+        <w:fldChar w:fldCharType="separate"/>
+      </w:r>
+      <w:r>
+        <w:rPr>
+          <w:rFonts w:ascii="Calibri" w:hAnsi="Calibri" w:cs="Calibri"/>
+          <w:sz w:val="24"/>
+        </w:rPr>
+        <w:t>(</w:t>
+      </w:r>
+      <w:proofErr w:type="spellStart"/>
+      <w:r>
+        <w:rPr>
+          <w:rFonts w:ascii="Calibri" w:hAnsi="Calibri" w:cs="Calibri"/>
+          <w:sz w:val="24"/>
+        </w:rPr>
+        <w:t>mrbullwinkle</w:t>
+      </w:r>
+      <w:proofErr w:type="spellEnd"/>
+      <w:r>
+        <w:rPr>
+          <w:rFonts w:ascii="Calibri" w:hAnsi="Calibri" w:cs="Calibri"/>
+          <w:sz w:val="24"/>
+        </w:rPr>
+        <w:t>, 2025b)</w:t>
+      </w:r>
+      <w:r>
+        <w:rPr>
+          <w:sz w:val="24"/>
+          <w:szCs w:val="24"/>
+        </w:rPr>
+        <w:fldChar w:fldCharType="end"/>
+      </w:r>
+      <w:r>
+        <w:rPr>
+          <w:sz w:val="24"/>
+          <w:szCs w:val="24"/>
+        </w:rPr>
+        <w:t>.</w:t>
+      </w:r>
+      <w:r>
+        <w:rPr>
+          <w:sz w:val="24"/>
+          <w:szCs w:val="24"/>
+        </w:rPr>
+        <w:t xml:space="preserve"> </w:t>
+      </w:r>
+    </w:p>
+    <w:p>
+      <w:pPr>
+        <w:spacing w:after="0" w:line="360" w:lineRule="auto"/>
+        <w:jc w:val="both"/>
+        <w:rPr>
+          <w:b/>
+          <w:bCs/>
+          <w:sz w:val="24"/>
+          <w:szCs w:val="24"/>
+        </w:rPr>
+      </w:pPr>
+      <w:r>
+        <w:rPr>
+          <w:b/>
+          <w:bCs/>
+          <w:sz w:val="24"/>
+          <w:szCs w:val="24"/>
+        </w:rPr>
+        <w:t xml:space="preserve">NFR4 </w:t>
+      </w:r>
+      <w:r>
+        <w:rPr>
+          <w:b/>
+          <w:bCs/>
+          <w:sz w:val="24"/>
+          <w:szCs w:val="24"/>
+        </w:rPr>
+        <w:t>–</w:t>
+      </w:r>
+      <w:r>
+        <w:rPr>
+          <w:b/>
+          <w:bCs/>
+          <w:sz w:val="24"/>
+          <w:szCs w:val="24"/>
+        </w:rPr>
+        <w:t xml:space="preserve"> Usability</w:t>
+      </w:r>
+    </w:p>
+    <w:p>
+      <w:pPr>
+        <w:spacing w:after="0" w:line="360" w:lineRule="auto"/>
+        <w:jc w:val="both"/>
+        <w:rPr>
+          <w:sz w:val="24"/>
+          <w:szCs w:val="24"/>
+        </w:rPr>
+      </w:pPr>
+      <w:r>
+        <w:rPr>
+          <w:sz w:val="24"/>
+          <w:szCs w:val="24"/>
+        </w:rPr>
+        <w:t>The evaluation survey shall target an overall satisfaction score of at least 80%. Achieving this threshold will demonstrate the system’s intuitive design, as well as the effectiveness of its navigation structure and visual cues in guiding users through flagged anomalies.</w:t>
+      </w:r>
+      <w:r>
+        <w:rPr>
+          <w:sz w:val="24"/>
+          <w:szCs w:val="24"/>
+        </w:rPr>
+        <w:t xml:space="preserve"> </w:t>
+      </w:r>
+      <w:r>
+        <w:rPr>
+          <w:sz w:val="24"/>
+          <w:szCs w:val="24"/>
+        </w:rPr>
+        <w:fldChar w:fldCharType="begin"/>
+      </w:r>
+      <w:r>
+        <w:rPr>
+          <w:sz w:val="24"/>
+          <w:szCs w:val="24"/>
+        </w:rPr>
+        <w:instrText xml:space="preserve"> ADDIN ZOTERO_ITEM CSL_CITATION {"citationID":"cg5jhIS1","properties":{"formattedCitation":"(Isreal, Alonge and Olorunniwo, 2025)","plainCitation":"(Isreal, Alonge and Olorunniwo, 2025)","noteIndex":0},"citationItems":[{"id":631,"uris":["http://zotero.org/users/15491865/items/5KVZGV9J"],"itemData":{"id":631,"type":"webpage","abstract":"PDF | Natural Language Processing (NLP) has emerged as a powerful tool for analyzing financial texts in real-time, enabling rapid extraction of insights... | Find, read and cite all the research you need on ResearchGate","container-title":"ResearchGate","language":"en","title":"(PDF) Natural Language Processing for Analyzing Financial Texts in Real-Time","URL":"https://www.researchgate.net/publication/390493872_Natural_Language_Processing_for_Analyzing_Financial_Texts_in_Real-Time","author":[{"family":"Isreal","given":"Olatunji"},{"family":"Alonge","given":"Mayowa"},{"family":"Olorunniwo","given":"O.E."}],"accessed":{"date-parts":[["2025",11,14]]},"issued":{"date-parts":[["2025",3]]}}}],"schema":"https://github.com/citation-style-language/schema/raw/master/csl-citation.json"} </w:instrText>
+      </w:r>
+      <w:r>
+        <w:rPr>
+          <w:sz w:val="24"/>
+          <w:szCs w:val="24"/>
+        </w:rPr>
+        <w:fldChar w:fldCharType="separate"/>
+      </w:r>
+      <w:r>
+        <w:rPr>
+          <w:rFonts w:ascii="Calibri" w:hAnsi="Calibri" w:cs="Calibri"/>
+          <w:sz w:val="24"/>
+        </w:rPr>
+        <w:t xml:space="preserve">(Isreal, Alonge and </w:t>
+      </w:r>
+      <w:proofErr w:type="spellStart"/>
+      <w:r>
+        <w:rPr>
+          <w:rFonts w:ascii="Calibri" w:hAnsi="Calibri" w:cs="Calibri"/>
+          <w:sz w:val="24"/>
+        </w:rPr>
+        <w:t>Olorunniwo</w:t>
+      </w:r>
+      <w:proofErr w:type="spellEnd"/>
+      <w:r>
+        <w:rPr>
+          <w:rFonts w:ascii="Calibri" w:hAnsi="Calibri" w:cs="Calibri"/>
+          <w:sz w:val="24"/>
+        </w:rPr>
+        <w:t>, 2025)</w:t>
+      </w:r>
+      <w:r>
+        <w:rPr>
+          <w:sz w:val="24"/>
+          <w:szCs w:val="24"/>
+        </w:rPr>
+        <w:fldChar w:fldCharType="end"/>
+      </w:r>
+    </w:p>
+    <w:p>
+      <w:pPr>
+        <w:spacing w:after="0" w:line="360" w:lineRule="auto"/>
+        <w:jc w:val="both"/>
+        <w:rPr>
+          <w:b/>
+          <w:bCs/>
+          <w:sz w:val="24"/>
+          <w:szCs w:val="24"/>
+        </w:rPr>
+      </w:pPr>
+      <w:r>
+        <w:rPr>
+          <w:b/>
+          <w:bCs/>
+          <w:sz w:val="24"/>
+          <w:szCs w:val="24"/>
+        </w:rPr>
+        <w:t>NFR5 – Reliability and Availability</w:t>
+      </w:r>
+    </w:p>
+    <w:p>
+      <w:pPr>
+        <w:spacing w:after="0" w:line="360" w:lineRule="auto"/>
+        <w:jc w:val="both"/>
+        <w:rPr>
+          <w:sz w:val="24"/>
+          <w:szCs w:val="24"/>
+        </w:rPr>
+      </w:pPr>
+      <w:r>
+        <w:rPr>
+          <w:b/>
+          <w:bCs/>
+          <w:sz w:val="24"/>
+          <w:szCs w:val="24"/>
+        </w:rPr>
+        <w:t xml:space="preserve"> </w:t>
+      </w:r>
+      <w:r>
+        <w:rPr>
+          <w:sz w:val="24"/>
+          <w:szCs w:val="24"/>
+        </w:rPr>
+        <w:t>The system aims to maintain</w:t>
+      </w:r>
+      <w:r>
+        <w:rPr>
+          <w:sz w:val="24"/>
+          <w:szCs w:val="24"/>
+        </w:rPr>
+        <w:t xml:space="preserve"> an uptime of at least 95% during the evaluation periods. </w:t>
+      </w:r>
+      <w:r>
+        <w:rPr>
+          <w:sz w:val="24"/>
+          <w:szCs w:val="24"/>
+        </w:rPr>
+        <w:t xml:space="preserve">By implementing error-handling and retry features, continuity can be ensured </w:t>
+      </w:r>
+      <w:r>
+        <w:rPr>
+          <w:sz w:val="24"/>
+          <w:szCs w:val="24"/>
+        </w:rPr>
+        <w:t>in the event of a transit failure or interruptions during upload.</w:t>
       </w:r>
     </w:p>
     <w:p>
@@ -5846,23 +7743,7 @@
           <w:sz w:val="24"/>
           <w:szCs w:val="24"/>
         </w:rPr>
-        <w:t xml:space="preserve">The text of any chapter may include tabular data. </w:t>
-      </w:r>
-      <w:proofErr w:type="gramStart"/>
-      <w:r>
-        <w:rPr>
-          <w:sz w:val="24"/>
-          <w:szCs w:val="24"/>
-        </w:rPr>
-        <w:t>In order to</w:t>
-      </w:r>
-      <w:proofErr w:type="gramEnd"/>
-      <w:r>
-        <w:rPr>
-          <w:sz w:val="24"/>
-          <w:szCs w:val="24"/>
-        </w:rPr>
-        <w:t xml:space="preserve"> aid legibility some simple guidelines should be adhered to. Refer to Table 1.</w:t>
+        <w:t>The text of any chapter may include tabular data. In order to aid legibility some simple guidelines should be adhered to. Refer to Table 1.</w:t>
       </w:r>
     </w:p>
     <w:p>
@@ -6091,7 +7972,6 @@
                 <w:sz w:val="24"/>
                 <w:szCs w:val="24"/>
               </w:rPr>
-              <w:lastRenderedPageBreak/>
               <w:t>Colour</w:t>
             </w:r>
           </w:p>
@@ -6446,6 +8326,7 @@
           <w:sz w:val="24"/>
           <w:szCs w:val="24"/>
         </w:rPr>
+        <w:lastRenderedPageBreak/>
         <w:t>Where code requires listing within the text it should be treated as an image in that it is sectioned off with a border and has a caption directly underneath. Refer to Code Listing 1.1 below.</w:t>
       </w:r>
     </w:p>
@@ -6540,18 +8421,8 @@
           <w:sz w:val="20"/>
           <w:szCs w:val="24"/>
         </w:rPr>
-        <w:t xml:space="preserve"> = </w:t>
-      </w:r>
-      <w:proofErr w:type="gramStart"/>
-      <w:r>
-        <w:rPr>
-          <w:rFonts w:asciiTheme="majorHAnsi" w:hAnsiTheme="majorHAnsi"/>
-          <w:sz w:val="20"/>
-          <w:szCs w:val="24"/>
-        </w:rPr>
-        <w:t>null;</w:t>
-      </w:r>
-      <w:proofErr w:type="gramEnd"/>
+        <w:t xml:space="preserve"> = null;</w:t>
+      </w:r>
     </w:p>
     <w:p>
       <w:pPr>
@@ -6703,18 +8574,8 @@
           <w:sz w:val="20"/>
           <w:szCs w:val="24"/>
         </w:rPr>
-        <w:t xml:space="preserve">) </w:t>
-      </w:r>
-      <w:proofErr w:type="gramStart"/>
-      <w:r>
-        <w:rPr>
-          <w:rFonts w:asciiTheme="majorHAnsi" w:hAnsiTheme="majorHAnsi"/>
-          <w:sz w:val="20"/>
-          <w:szCs w:val="24"/>
-        </w:rPr>
-        <w:t>message;</w:t>
-      </w:r>
-      <w:proofErr w:type="gramEnd"/>
+        <w:t>) message;</w:t>
+      </w:r>
     </w:p>
     <w:p>
       <w:pPr>
@@ -6788,7 +8649,6 @@
         <w:t xml:space="preserve">                                                    + </w:t>
       </w:r>
       <w:proofErr w:type="spellStart"/>
-      <w:proofErr w:type="gramStart"/>
       <w:r>
         <w:rPr>
           <w:rFonts w:asciiTheme="majorHAnsi" w:hAnsiTheme="majorHAnsi"/>
@@ -6798,25 +8658,14 @@
         <w:t>msg.getText</w:t>
       </w:r>
       <w:proofErr w:type="spellEnd"/>
-      <w:proofErr w:type="gramEnd"/>
       <w:r>
         <w:rPr>
           <w:rFonts w:asciiTheme="majorHAnsi" w:hAnsiTheme="majorHAnsi"/>
           <w:sz w:val="20"/>
           <w:szCs w:val="24"/>
         </w:rPr>
-        <w:t>()</w:t>
-      </w:r>
-      <w:proofErr w:type="gramStart"/>
-      <w:r>
-        <w:rPr>
-          <w:rFonts w:asciiTheme="majorHAnsi" w:hAnsiTheme="majorHAnsi"/>
-          <w:sz w:val="20"/>
-          <w:szCs w:val="24"/>
-        </w:rPr>
-        <w:t>);</w:t>
-      </w:r>
-      <w:proofErr w:type="gramEnd"/>
+        <w:t>());</w:t>
+      </w:r>
     </w:p>
     <w:p>
       <w:pPr>
@@ -6896,7 +8745,6 @@
           <w:sz w:val="20"/>
           <w:szCs w:val="24"/>
         </w:rPr>
-        <w:lastRenderedPageBreak/>
         <w:t xml:space="preserve">               </w:t>
       </w:r>
       <w:proofErr w:type="spellStart"/>
@@ -6945,7 +8793,6 @@
         <w:t xml:space="preserve">                                            + </w:t>
       </w:r>
       <w:proofErr w:type="spellStart"/>
-      <w:proofErr w:type="gramStart"/>
       <w:r>
         <w:rPr>
           <w:rFonts w:asciiTheme="majorHAnsi" w:hAnsiTheme="majorHAnsi"/>
@@ -6955,53 +8802,32 @@
         <w:t>message.getClass</w:t>
       </w:r>
       <w:proofErr w:type="spellEnd"/>
-      <w:proofErr w:type="gramEnd"/>
       <w:r>
         <w:rPr>
           <w:rFonts w:asciiTheme="majorHAnsi" w:hAnsiTheme="majorHAnsi"/>
           <w:sz w:val="20"/>
           <w:szCs w:val="24"/>
         </w:rPr>
-        <w:t>(</w:t>
-      </w:r>
-      <w:proofErr w:type="gramStart"/>
+        <w:t>().</w:t>
+      </w:r>
+      <w:proofErr w:type="spellStart"/>
       <w:r>
         <w:rPr>
           <w:rFonts w:asciiTheme="majorHAnsi" w:hAnsiTheme="majorHAnsi"/>
           <w:sz w:val="20"/>
           <w:szCs w:val="24"/>
         </w:rPr>
-        <w:t>).</w:t>
-      </w:r>
-      <w:proofErr w:type="spellStart"/>
+        <w:t>getName</w:t>
+      </w:r>
+      <w:proofErr w:type="spellEnd"/>
       <w:r>
         <w:rPr>
           <w:rFonts w:asciiTheme="majorHAnsi" w:hAnsiTheme="majorHAnsi"/>
           <w:sz w:val="20"/>
           <w:szCs w:val="24"/>
         </w:rPr>
-        <w:t>getName</w:t>
-      </w:r>
-      <w:proofErr w:type="spellEnd"/>
-      <w:proofErr w:type="gramEnd"/>
-      <w:r>
-        <w:rPr>
-          <w:rFonts w:asciiTheme="majorHAnsi" w:hAnsiTheme="majorHAnsi"/>
-          <w:sz w:val="20"/>
-          <w:szCs w:val="24"/>
-        </w:rPr>
-        <w:t>()</w:t>
-      </w:r>
-      <w:proofErr w:type="gramStart"/>
-      <w:r>
-        <w:rPr>
-          <w:rFonts w:asciiTheme="majorHAnsi" w:hAnsiTheme="majorHAnsi"/>
-          <w:sz w:val="20"/>
-          <w:szCs w:val="24"/>
-        </w:rPr>
-        <w:t>);</w:t>
-      </w:r>
-      <w:proofErr w:type="gramEnd"/>
+        <w:t>());</w:t>
+      </w:r>
     </w:p>
     <w:p>
       <w:pPr>
@@ -7102,7 +8928,6 @@
         <w:t xml:space="preserve">            </w:t>
       </w:r>
       <w:proofErr w:type="spellStart"/>
-      <w:proofErr w:type="gramStart"/>
       <w:r>
         <w:rPr>
           <w:rFonts w:asciiTheme="majorHAnsi" w:hAnsiTheme="majorHAnsi"/>
@@ -7112,25 +8937,14 @@
         <w:t>e.printStackTrace</w:t>
       </w:r>
       <w:proofErr w:type="spellEnd"/>
-      <w:proofErr w:type="gramEnd"/>
       <w:r>
         <w:rPr>
           <w:rFonts w:asciiTheme="majorHAnsi" w:hAnsiTheme="majorHAnsi"/>
           <w:sz w:val="20"/>
           <w:szCs w:val="24"/>
         </w:rPr>
-        <w:t>(</w:t>
-      </w:r>
-      <w:proofErr w:type="gramStart"/>
-      <w:r>
-        <w:rPr>
-          <w:rFonts w:asciiTheme="majorHAnsi" w:hAnsiTheme="majorHAnsi"/>
-          <w:sz w:val="20"/>
-          <w:szCs w:val="24"/>
-        </w:rPr>
-        <w:t>);</w:t>
-      </w:r>
-      <w:proofErr w:type="gramEnd"/>
+        <w:t>();</w:t>
+      </w:r>
     </w:p>
     <w:p>
       <w:pPr>
@@ -7165,27 +8979,17 @@
           <w:sz w:val="20"/>
           <w:szCs w:val="24"/>
         </w:rPr>
-        <w:t>mdc.</w:t>
-      </w:r>
-      <w:proofErr w:type="gramStart"/>
+        <w:t>mdc.setRollbackOnly</w:t>
+      </w:r>
+      <w:proofErr w:type="spellEnd"/>
       <w:r>
         <w:rPr>
           <w:rFonts w:asciiTheme="majorHAnsi" w:hAnsiTheme="majorHAnsi"/>
           <w:sz w:val="20"/>
           <w:szCs w:val="24"/>
         </w:rPr>
-        <w:t>setRollbackOnly</w:t>
-      </w:r>
-      <w:proofErr w:type="spellEnd"/>
-      <w:r>
-        <w:rPr>
-          <w:rFonts w:asciiTheme="majorHAnsi" w:hAnsiTheme="majorHAnsi"/>
-          <w:sz w:val="20"/>
-          <w:szCs w:val="24"/>
-        </w:rPr>
         <w:t>();</w:t>
       </w:r>
-      <w:proofErr w:type="gramEnd"/>
     </w:p>
     <w:p>
       <w:pPr>
@@ -7259,7 +9063,6 @@
         <w:t xml:space="preserve">            </w:t>
       </w:r>
       <w:proofErr w:type="spellStart"/>
-      <w:proofErr w:type="gramStart"/>
       <w:r>
         <w:rPr>
           <w:rFonts w:asciiTheme="majorHAnsi" w:hAnsiTheme="majorHAnsi"/>
@@ -7269,25 +9072,14 @@
         <w:t>te.printStackTrace</w:t>
       </w:r>
       <w:proofErr w:type="spellEnd"/>
-      <w:proofErr w:type="gramEnd"/>
       <w:r>
         <w:rPr>
           <w:rFonts w:asciiTheme="majorHAnsi" w:hAnsiTheme="majorHAnsi"/>
           <w:sz w:val="20"/>
           <w:szCs w:val="24"/>
         </w:rPr>
-        <w:t>(</w:t>
-      </w:r>
-      <w:proofErr w:type="gramStart"/>
-      <w:r>
-        <w:rPr>
-          <w:rFonts w:asciiTheme="majorHAnsi" w:hAnsiTheme="majorHAnsi"/>
-          <w:sz w:val="20"/>
-          <w:szCs w:val="24"/>
-        </w:rPr>
-        <w:t>);</w:t>
-      </w:r>
-      <w:proofErr w:type="gramEnd"/>
+        <w:t>();</w:t>
+      </w:r>
     </w:p>
     <w:p>
       <w:pPr>
@@ -7440,23 +9232,7 @@
           <w:sz w:val="24"/>
           <w:szCs w:val="24"/>
         </w:rPr>
-        <w:t xml:space="preserve">Notice that only minimal commenting is provided within the text.  The code is shown in Cambria, 10 </w:t>
-      </w:r>
-      <w:proofErr w:type="gramStart"/>
-      <w:r>
-        <w:rPr>
-          <w:sz w:val="24"/>
-          <w:szCs w:val="24"/>
-        </w:rPr>
-        <w:t>point</w:t>
-      </w:r>
-      <w:proofErr w:type="gramEnd"/>
-      <w:r>
-        <w:rPr>
-          <w:sz w:val="24"/>
-          <w:szCs w:val="24"/>
-        </w:rPr>
-        <w:t xml:space="preserve">. This reduces the overall text size and clearly distinguishes it from the main text. </w:t>
+        <w:t xml:space="preserve">Notice that only minimal commenting is provided within the text.  The code is shown in Cambria, 10 point. This reduces the overall text size and clearly distinguishes it from the main text. </w:t>
       </w:r>
     </w:p>
     <w:p>
@@ -7485,23 +9261,7 @@
           <w:sz w:val="24"/>
           <w:szCs w:val="24"/>
         </w:rPr>
-        <w:t xml:space="preserve">If a single line of formula is </w:t>
-      </w:r>
-      <w:proofErr w:type="gramStart"/>
-      <w:r>
-        <w:rPr>
-          <w:sz w:val="24"/>
-          <w:szCs w:val="24"/>
-        </w:rPr>
-        <w:t>required</w:t>
-      </w:r>
-      <w:proofErr w:type="gramEnd"/>
-      <w:r>
-        <w:rPr>
-          <w:sz w:val="24"/>
-          <w:szCs w:val="24"/>
-        </w:rPr>
-        <w:t xml:space="preserve"> it can be referred to within the text as formula (</w:t>
+        <w:t>If a single line of formula is required it can be referred to within the text as formula (</w:t>
       </w:r>
       <w:r>
         <w:rPr>
@@ -7546,6 +9306,7 @@
         <w:jc w:val="both"/>
       </w:pPr>
       <w:r>
+        <w:lastRenderedPageBreak/>
         <w:t xml:space="preserve">Equation </w:t>
       </w:r>
       <w:r>
@@ -7857,7 +9618,6 @@
       </w:pPr>
       <w:bookmarkStart w:id="23" w:name="_Toc213875462"/>
       <w:r>
-        <w:lastRenderedPageBreak/>
         <w:t xml:space="preserve">System </w:t>
       </w:r>
       <w:r>
@@ -8241,7 +10001,6 @@
       </w:pPr>
       <w:bookmarkStart w:id="24" w:name="_Toc213875463"/>
       <w:r>
-        <w:lastRenderedPageBreak/>
         <w:t>Data Requirements</w:t>
       </w:r>
       <w:bookmarkEnd w:id="24"/>
@@ -8564,7 +10323,6 @@
       </w:pPr>
       <w:bookmarkStart w:id="25" w:name="_Toc213875464"/>
       <w:r>
-        <w:lastRenderedPageBreak/>
         <w:t>Implementation</w:t>
       </w:r>
       <w:bookmarkEnd w:id="25"/>
@@ -8614,7 +10372,6 @@
       </w:pPr>
       <w:bookmarkStart w:id="26" w:name="_Toc213875465"/>
       <w:r>
-        <w:lastRenderedPageBreak/>
         <w:t>Testing &amp; Evaluation</w:t>
       </w:r>
       <w:bookmarkEnd w:id="26"/>
@@ -8652,7 +10409,6 @@
       </w:pPr>
       <w:bookmarkStart w:id="27" w:name="_Toc213875466"/>
       <w:r>
-        <w:lastRenderedPageBreak/>
         <w:t>Conclusion</w:t>
       </w:r>
       <w:bookmarkEnd w:id="27"/>
@@ -8775,23 +10531,7 @@
           <w:sz w:val="24"/>
           <w:szCs w:val="24"/>
         </w:rPr>
-        <w:t xml:space="preserve">a), Another Article, Proceedings of </w:t>
-      </w:r>
-      <w:proofErr w:type="gramStart"/>
-      <w:r>
-        <w:rPr>
-          <w:sz w:val="24"/>
-          <w:szCs w:val="24"/>
-        </w:rPr>
-        <w:t>The</w:t>
-      </w:r>
-      <w:proofErr w:type="gramEnd"/>
-      <w:r>
-        <w:rPr>
-          <w:sz w:val="24"/>
-          <w:szCs w:val="24"/>
-        </w:rPr>
-        <w:t xml:space="preserve"> 5th Conference on Computing, ACM, Paris, pp. 123-132.</w:t>
+        <w:t>a), Another Article, Proceedings of The 5th Conference on Computing, ACM, Paris, pp. 123-132.</w:t>
       </w:r>
     </w:p>
     <w:p>
@@ -9964,6 +11704,119 @@
     </w:lvl>
   </w:abstractNum>
   <w:abstractNum w:abstractNumId="1" w15:restartNumberingAfterBreak="0">
+    <w:nsid w:val="096476C1"/>
+    <w:multiLevelType w:val="hybridMultilevel"/>
+    <w:tmpl w:val="52AA96AA"/>
+    <w:lvl w:ilvl="0" w:tplc="18090001">
+      <w:start w:val="1"/>
+      <w:numFmt w:val="bullet"/>
+      <w:lvlText w:val=""/>
+      <w:lvlJc w:val="left"/>
+      <w:pPr>
+        <w:ind w:left="720" w:hanging="360"/>
+      </w:pPr>
+      <w:rPr>
+        <w:rFonts w:ascii="Symbol" w:hAnsi="Symbol" w:hint="default"/>
+      </w:rPr>
+    </w:lvl>
+    <w:lvl w:ilvl="1" w:tplc="18090003" w:tentative="1">
+      <w:start w:val="1"/>
+      <w:numFmt w:val="bullet"/>
+      <w:lvlText w:val="o"/>
+      <w:lvlJc w:val="left"/>
+      <w:pPr>
+        <w:ind w:left="1440" w:hanging="360"/>
+      </w:pPr>
+      <w:rPr>
+        <w:rFonts w:ascii="Courier New" w:hAnsi="Courier New" w:cs="Courier New" w:hint="default"/>
+      </w:rPr>
+    </w:lvl>
+    <w:lvl w:ilvl="2" w:tplc="18090005" w:tentative="1">
+      <w:start w:val="1"/>
+      <w:numFmt w:val="bullet"/>
+      <w:lvlText w:val=""/>
+      <w:lvlJc w:val="left"/>
+      <w:pPr>
+        <w:ind w:left="2160" w:hanging="360"/>
+      </w:pPr>
+      <w:rPr>
+        <w:rFonts w:ascii="Wingdings" w:hAnsi="Wingdings" w:hint="default"/>
+      </w:rPr>
+    </w:lvl>
+    <w:lvl w:ilvl="3" w:tplc="18090001" w:tentative="1">
+      <w:start w:val="1"/>
+      <w:numFmt w:val="bullet"/>
+      <w:lvlText w:val=""/>
+      <w:lvlJc w:val="left"/>
+      <w:pPr>
+        <w:ind w:left="2880" w:hanging="360"/>
+      </w:pPr>
+      <w:rPr>
+        <w:rFonts w:ascii="Symbol" w:hAnsi="Symbol" w:hint="default"/>
+      </w:rPr>
+    </w:lvl>
+    <w:lvl w:ilvl="4" w:tplc="18090003" w:tentative="1">
+      <w:start w:val="1"/>
+      <w:numFmt w:val="bullet"/>
+      <w:lvlText w:val="o"/>
+      <w:lvlJc w:val="left"/>
+      <w:pPr>
+        <w:ind w:left="3600" w:hanging="360"/>
+      </w:pPr>
+      <w:rPr>
+        <w:rFonts w:ascii="Courier New" w:hAnsi="Courier New" w:cs="Courier New" w:hint="default"/>
+      </w:rPr>
+    </w:lvl>
+    <w:lvl w:ilvl="5" w:tplc="18090005" w:tentative="1">
+      <w:start w:val="1"/>
+      <w:numFmt w:val="bullet"/>
+      <w:lvlText w:val=""/>
+      <w:lvlJc w:val="left"/>
+      <w:pPr>
+        <w:ind w:left="4320" w:hanging="360"/>
+      </w:pPr>
+      <w:rPr>
+        <w:rFonts w:ascii="Wingdings" w:hAnsi="Wingdings" w:hint="default"/>
+      </w:rPr>
+    </w:lvl>
+    <w:lvl w:ilvl="6" w:tplc="18090001" w:tentative="1">
+      <w:start w:val="1"/>
+      <w:numFmt w:val="bullet"/>
+      <w:lvlText w:val=""/>
+      <w:lvlJc w:val="left"/>
+      <w:pPr>
+        <w:ind w:left="5040" w:hanging="360"/>
+      </w:pPr>
+      <w:rPr>
+        <w:rFonts w:ascii="Symbol" w:hAnsi="Symbol" w:hint="default"/>
+      </w:rPr>
+    </w:lvl>
+    <w:lvl w:ilvl="7" w:tplc="18090003" w:tentative="1">
+      <w:start w:val="1"/>
+      <w:numFmt w:val="bullet"/>
+      <w:lvlText w:val="o"/>
+      <w:lvlJc w:val="left"/>
+      <w:pPr>
+        <w:ind w:left="5760" w:hanging="360"/>
+      </w:pPr>
+      <w:rPr>
+        <w:rFonts w:ascii="Courier New" w:hAnsi="Courier New" w:cs="Courier New" w:hint="default"/>
+      </w:rPr>
+    </w:lvl>
+    <w:lvl w:ilvl="8" w:tplc="18090005" w:tentative="1">
+      <w:start w:val="1"/>
+      <w:numFmt w:val="bullet"/>
+      <w:lvlText w:val=""/>
+      <w:lvlJc w:val="left"/>
+      <w:pPr>
+        <w:ind w:left="6480" w:hanging="360"/>
+      </w:pPr>
+      <w:rPr>
+        <w:rFonts w:ascii="Wingdings" w:hAnsi="Wingdings" w:hint="default"/>
+      </w:rPr>
+    </w:lvl>
+  </w:abstractNum>
+  <w:abstractNum w:abstractNumId="2" w15:restartNumberingAfterBreak="0">
     <w:nsid w:val="0DC91136"/>
     <w:multiLevelType w:val="multilevel"/>
     <w:tmpl w:val="1809001F"/>
@@ -10049,7 +11902,7 @@
       </w:pPr>
     </w:lvl>
   </w:abstractNum>
-  <w:abstractNum w:abstractNumId="2" w15:restartNumberingAfterBreak="0">
+  <w:abstractNum w:abstractNumId="3" w15:restartNumberingAfterBreak="0">
     <w:nsid w:val="10512D57"/>
     <w:multiLevelType w:val="hybridMultilevel"/>
     <w:tmpl w:val="4510E5AA"/>
@@ -10135,7 +11988,7 @@
       </w:pPr>
     </w:lvl>
   </w:abstractNum>
-  <w:abstractNum w:abstractNumId="3" w15:restartNumberingAfterBreak="0">
+  <w:abstractNum w:abstractNumId="4" w15:restartNumberingAfterBreak="0">
     <w:nsid w:val="10B64126"/>
     <w:multiLevelType w:val="multilevel"/>
     <w:tmpl w:val="29A4DF3C"/>
@@ -10284,7 +12137,7 @@
       </w:rPr>
     </w:lvl>
   </w:abstractNum>
-  <w:abstractNum w:abstractNumId="4" w15:restartNumberingAfterBreak="0">
+  <w:abstractNum w:abstractNumId="5" w15:restartNumberingAfterBreak="0">
     <w:nsid w:val="19266FB6"/>
     <w:multiLevelType w:val="hybridMultilevel"/>
     <w:tmpl w:val="BA9EB172"/>
@@ -10370,7 +12223,7 @@
       </w:pPr>
     </w:lvl>
   </w:abstractNum>
-  <w:abstractNum w:abstractNumId="5" w15:restartNumberingAfterBreak="0">
+  <w:abstractNum w:abstractNumId="6" w15:restartNumberingAfterBreak="0">
     <w:nsid w:val="192A1224"/>
     <w:multiLevelType w:val="multilevel"/>
     <w:tmpl w:val="1809001F"/>
@@ -10456,7 +12309,7 @@
       </w:pPr>
     </w:lvl>
   </w:abstractNum>
-  <w:abstractNum w:abstractNumId="6" w15:restartNumberingAfterBreak="0">
+  <w:abstractNum w:abstractNumId="7" w15:restartNumberingAfterBreak="0">
     <w:nsid w:val="1A975AA4"/>
     <w:multiLevelType w:val="hybridMultilevel"/>
     <w:tmpl w:val="2014FC36"/>
@@ -10542,7 +12395,7 @@
       </w:pPr>
     </w:lvl>
   </w:abstractNum>
-  <w:abstractNum w:abstractNumId="7" w15:restartNumberingAfterBreak="0">
+  <w:abstractNum w:abstractNumId="8" w15:restartNumberingAfterBreak="0">
     <w:nsid w:val="1EC47D28"/>
     <w:multiLevelType w:val="hybridMultilevel"/>
     <w:tmpl w:val="976C96E8"/>
@@ -10628,7 +12481,7 @@
       </w:pPr>
     </w:lvl>
   </w:abstractNum>
-  <w:abstractNum w:abstractNumId="8" w15:restartNumberingAfterBreak="0">
+  <w:abstractNum w:abstractNumId="9" w15:restartNumberingAfterBreak="0">
     <w:nsid w:val="21056BF3"/>
     <w:multiLevelType w:val="hybridMultilevel"/>
     <w:tmpl w:val="2506B8DA"/>
@@ -10714,7 +12567,7 @@
       </w:pPr>
     </w:lvl>
   </w:abstractNum>
-  <w:abstractNum w:abstractNumId="9" w15:restartNumberingAfterBreak="0">
+  <w:abstractNum w:abstractNumId="10" w15:restartNumberingAfterBreak="0">
     <w:nsid w:val="210F64D0"/>
     <w:multiLevelType w:val="hybridMultilevel"/>
     <w:tmpl w:val="7A6639DA"/>
@@ -10827,7 +12680,7 @@
       </w:rPr>
     </w:lvl>
   </w:abstractNum>
-  <w:abstractNum w:abstractNumId="10" w15:restartNumberingAfterBreak="0">
+  <w:abstractNum w:abstractNumId="11" w15:restartNumberingAfterBreak="0">
     <w:nsid w:val="21ED429E"/>
     <w:multiLevelType w:val="hybridMultilevel"/>
     <w:tmpl w:val="F7D06D48"/>
@@ -10940,7 +12793,7 @@
       </w:rPr>
     </w:lvl>
   </w:abstractNum>
-  <w:abstractNum w:abstractNumId="11" w15:restartNumberingAfterBreak="0">
+  <w:abstractNum w:abstractNumId="12" w15:restartNumberingAfterBreak="0">
     <w:nsid w:val="23DC667F"/>
     <w:multiLevelType w:val="multilevel"/>
     <w:tmpl w:val="B3DC99AA"/>
@@ -11089,7 +12942,7 @@
       </w:rPr>
     </w:lvl>
   </w:abstractNum>
-  <w:abstractNum w:abstractNumId="12" w15:restartNumberingAfterBreak="0">
+  <w:abstractNum w:abstractNumId="13" w15:restartNumberingAfterBreak="0">
     <w:nsid w:val="24952DE9"/>
     <w:multiLevelType w:val="multilevel"/>
     <w:tmpl w:val="1809001F"/>
@@ -11175,7 +13028,7 @@
       </w:pPr>
     </w:lvl>
   </w:abstractNum>
-  <w:abstractNum w:abstractNumId="13" w15:restartNumberingAfterBreak="0">
+  <w:abstractNum w:abstractNumId="14" w15:restartNumberingAfterBreak="0">
     <w:nsid w:val="2B3B2E35"/>
     <w:multiLevelType w:val="multilevel"/>
     <w:tmpl w:val="C0A88470"/>
@@ -11324,7 +13177,7 @@
       </w:rPr>
     </w:lvl>
   </w:abstractNum>
-  <w:abstractNum w:abstractNumId="14" w15:restartNumberingAfterBreak="0">
+  <w:abstractNum w:abstractNumId="15" w15:restartNumberingAfterBreak="0">
     <w:nsid w:val="31C20F72"/>
     <w:multiLevelType w:val="multilevel"/>
     <w:tmpl w:val="42A63998"/>
@@ -11437,7 +13290,7 @@
       </w:rPr>
     </w:lvl>
   </w:abstractNum>
-  <w:abstractNum w:abstractNumId="15" w15:restartNumberingAfterBreak="0">
+  <w:abstractNum w:abstractNumId="16" w15:restartNumberingAfterBreak="0">
     <w:nsid w:val="36826434"/>
     <w:multiLevelType w:val="hybridMultilevel"/>
     <w:tmpl w:val="C82827DA"/>
@@ -11550,7 +13403,7 @@
       </w:rPr>
     </w:lvl>
   </w:abstractNum>
-  <w:abstractNum w:abstractNumId="16" w15:restartNumberingAfterBreak="0">
+  <w:abstractNum w:abstractNumId="17" w15:restartNumberingAfterBreak="0">
     <w:nsid w:val="387E67BF"/>
     <w:multiLevelType w:val="hybridMultilevel"/>
     <w:tmpl w:val="9D3A5CA4"/>
@@ -11663,7 +13516,7 @@
       </w:rPr>
     </w:lvl>
   </w:abstractNum>
-  <w:abstractNum w:abstractNumId="17" w15:restartNumberingAfterBreak="0">
+  <w:abstractNum w:abstractNumId="18" w15:restartNumberingAfterBreak="0">
     <w:nsid w:val="3C27653E"/>
     <w:multiLevelType w:val="multilevel"/>
     <w:tmpl w:val="1809001F"/>
@@ -11749,7 +13602,7 @@
       </w:pPr>
     </w:lvl>
   </w:abstractNum>
-  <w:abstractNum w:abstractNumId="18" w15:restartNumberingAfterBreak="0">
+  <w:abstractNum w:abstractNumId="19" w15:restartNumberingAfterBreak="0">
     <w:nsid w:val="400839C3"/>
     <w:multiLevelType w:val="multilevel"/>
     <w:tmpl w:val="4E98AE18"/>
@@ -11898,7 +13751,7 @@
       </w:rPr>
     </w:lvl>
   </w:abstractNum>
-  <w:abstractNum w:abstractNumId="19" w15:restartNumberingAfterBreak="0">
+  <w:abstractNum w:abstractNumId="20" w15:restartNumberingAfterBreak="0">
     <w:nsid w:val="425E5319"/>
     <w:multiLevelType w:val="hybridMultilevel"/>
     <w:tmpl w:val="573AE2DC"/>
@@ -12011,7 +13864,7 @@
       </w:rPr>
     </w:lvl>
   </w:abstractNum>
-  <w:abstractNum w:abstractNumId="20" w15:restartNumberingAfterBreak="0">
+  <w:abstractNum w:abstractNumId="21" w15:restartNumberingAfterBreak="0">
     <w:nsid w:val="483F539D"/>
     <w:multiLevelType w:val="multilevel"/>
     <w:tmpl w:val="1809001F"/>
@@ -12097,7 +13950,7 @@
       </w:pPr>
     </w:lvl>
   </w:abstractNum>
-  <w:abstractNum w:abstractNumId="21" w15:restartNumberingAfterBreak="0">
+  <w:abstractNum w:abstractNumId="22" w15:restartNumberingAfterBreak="0">
     <w:nsid w:val="4F985378"/>
     <w:multiLevelType w:val="hybridMultilevel"/>
     <w:tmpl w:val="AD645540"/>
@@ -12210,7 +14063,7 @@
       </w:rPr>
     </w:lvl>
   </w:abstractNum>
-  <w:abstractNum w:abstractNumId="22" w15:restartNumberingAfterBreak="0">
+  <w:abstractNum w:abstractNumId="23" w15:restartNumberingAfterBreak="0">
     <w:nsid w:val="57D843FE"/>
     <w:multiLevelType w:val="multilevel"/>
     <w:tmpl w:val="1809001F"/>
@@ -12296,7 +14149,7 @@
       </w:pPr>
     </w:lvl>
   </w:abstractNum>
-  <w:abstractNum w:abstractNumId="23" w15:restartNumberingAfterBreak="0">
+  <w:abstractNum w:abstractNumId="24" w15:restartNumberingAfterBreak="0">
     <w:nsid w:val="596E17BB"/>
     <w:multiLevelType w:val="multilevel"/>
     <w:tmpl w:val="1809001F"/>
@@ -12382,7 +14235,7 @@
       </w:pPr>
     </w:lvl>
   </w:abstractNum>
-  <w:abstractNum w:abstractNumId="24" w15:restartNumberingAfterBreak="0">
+  <w:abstractNum w:abstractNumId="25" w15:restartNumberingAfterBreak="0">
     <w:nsid w:val="62FF0E61"/>
     <w:multiLevelType w:val="multilevel"/>
     <w:tmpl w:val="1809001F"/>
@@ -12468,7 +14321,7 @@
       </w:pPr>
     </w:lvl>
   </w:abstractNum>
-  <w:abstractNum w:abstractNumId="25" w15:restartNumberingAfterBreak="0">
+  <w:abstractNum w:abstractNumId="26" w15:restartNumberingAfterBreak="0">
     <w:nsid w:val="65B35916"/>
     <w:multiLevelType w:val="multilevel"/>
     <w:tmpl w:val="C1FED04A"/>
@@ -12617,7 +14470,7 @@
       </w:rPr>
     </w:lvl>
   </w:abstractNum>
-  <w:abstractNum w:abstractNumId="26" w15:restartNumberingAfterBreak="0">
+  <w:abstractNum w:abstractNumId="27" w15:restartNumberingAfterBreak="0">
     <w:nsid w:val="76E157EA"/>
     <w:multiLevelType w:val="multilevel"/>
     <w:tmpl w:val="42A63998"/>
@@ -12730,7 +14583,7 @@
       </w:rPr>
     </w:lvl>
   </w:abstractNum>
-  <w:abstractNum w:abstractNumId="27" w15:restartNumberingAfterBreak="0">
+  <w:abstractNum w:abstractNumId="28" w15:restartNumberingAfterBreak="0">
     <w:nsid w:val="76F72D90"/>
     <w:multiLevelType w:val="multilevel"/>
     <w:tmpl w:val="1809001F"/>
@@ -12816,7 +14669,7 @@
       </w:pPr>
     </w:lvl>
   </w:abstractNum>
-  <w:abstractNum w:abstractNumId="28" w15:restartNumberingAfterBreak="0">
+  <w:abstractNum w:abstractNumId="29" w15:restartNumberingAfterBreak="0">
     <w:nsid w:val="776125F1"/>
     <w:multiLevelType w:val="multilevel"/>
     <w:tmpl w:val="18090025"/>
@@ -12911,7 +14764,7 @@
       </w:pPr>
     </w:lvl>
   </w:abstractNum>
-  <w:abstractNum w:abstractNumId="29" w15:restartNumberingAfterBreak="0">
+  <w:abstractNum w:abstractNumId="30" w15:restartNumberingAfterBreak="0">
     <w:nsid w:val="7AF0284A"/>
     <w:multiLevelType w:val="hybridMultilevel"/>
     <w:tmpl w:val="CC0C79C6"/>
@@ -12998,100 +14851,103 @@
     </w:lvl>
   </w:abstractNum>
   <w:num w:numId="1" w16cid:durableId="164783103">
-    <w:abstractNumId w:val="14"/>
+    <w:abstractNumId w:val="15"/>
   </w:num>
   <w:num w:numId="2" w16cid:durableId="1974363537">
-    <w:abstractNumId w:val="9"/>
+    <w:abstractNumId w:val="10"/>
   </w:num>
   <w:num w:numId="3" w16cid:durableId="1154569728">
-    <w:abstractNumId w:val="22"/>
+    <w:abstractNumId w:val="23"/>
   </w:num>
   <w:num w:numId="4" w16cid:durableId="2124879464">
+    <w:abstractNumId w:val="25"/>
+  </w:num>
+  <w:num w:numId="5" w16cid:durableId="498275244">
     <w:abstractNumId w:val="24"/>
   </w:num>
-  <w:num w:numId="5" w16cid:durableId="498275244">
-    <w:abstractNumId w:val="23"/>
-  </w:num>
   <w:num w:numId="6" w16cid:durableId="1466855395">
-    <w:abstractNumId w:val="20"/>
+    <w:abstractNumId w:val="21"/>
   </w:num>
   <w:num w:numId="7" w16cid:durableId="158809926">
+    <w:abstractNumId w:val="28"/>
+  </w:num>
+  <w:num w:numId="8" w16cid:durableId="689723603">
+    <w:abstractNumId w:val="13"/>
+  </w:num>
+  <w:num w:numId="9" w16cid:durableId="1898321483">
+    <w:abstractNumId w:val="6"/>
+  </w:num>
+  <w:num w:numId="10" w16cid:durableId="417095995">
     <w:abstractNumId w:val="27"/>
   </w:num>
-  <w:num w:numId="8" w16cid:durableId="689723603">
-    <w:abstractNumId w:val="12"/>
+  <w:num w:numId="11" w16cid:durableId="996961976">
+    <w:abstractNumId w:val="2"/>
   </w:num>
-  <w:num w:numId="9" w16cid:durableId="1898321483">
-    <w:abstractNumId w:val="5"/>
+  <w:num w:numId="12" w16cid:durableId="374893155">
+    <w:abstractNumId w:val="18"/>
   </w:num>
-  <w:num w:numId="10" w16cid:durableId="417095995">
+  <w:num w:numId="13" w16cid:durableId="691999202">
+    <w:abstractNumId w:val="8"/>
+  </w:num>
+  <w:num w:numId="14" w16cid:durableId="1054543310">
+    <w:abstractNumId w:val="4"/>
+  </w:num>
+  <w:num w:numId="15" w16cid:durableId="875894764">
+    <w:abstractNumId w:val="19"/>
+  </w:num>
+  <w:num w:numId="16" w16cid:durableId="589235824">
     <w:abstractNumId w:val="26"/>
   </w:num>
-  <w:num w:numId="11" w16cid:durableId="996961976">
-    <w:abstractNumId w:val="1"/>
-  </w:num>
-  <w:num w:numId="12" w16cid:durableId="374893155">
-    <w:abstractNumId w:val="17"/>
-  </w:num>
-  <w:num w:numId="13" w16cid:durableId="691999202">
-    <w:abstractNumId w:val="7"/>
-  </w:num>
-  <w:num w:numId="14" w16cid:durableId="1054543310">
-    <w:abstractNumId w:val="3"/>
-  </w:num>
-  <w:num w:numId="15" w16cid:durableId="875894764">
-    <w:abstractNumId w:val="18"/>
-  </w:num>
-  <w:num w:numId="16" w16cid:durableId="589235824">
-    <w:abstractNumId w:val="25"/>
-  </w:num>
   <w:num w:numId="17" w16cid:durableId="1602565703">
-    <w:abstractNumId w:val="11"/>
+    <w:abstractNumId w:val="12"/>
   </w:num>
   <w:num w:numId="18" w16cid:durableId="274219580">
     <w:abstractNumId w:val="0"/>
   </w:num>
   <w:num w:numId="19" w16cid:durableId="725033526">
-    <w:abstractNumId w:val="13"/>
+    <w:abstractNumId w:val="14"/>
   </w:num>
   <w:num w:numId="20" w16cid:durableId="1298686657">
-    <w:abstractNumId w:val="19"/>
+    <w:abstractNumId w:val="20"/>
   </w:num>
   <w:num w:numId="21" w16cid:durableId="299459585">
+    <w:abstractNumId w:val="17"/>
+  </w:num>
+  <w:num w:numId="22" w16cid:durableId="453672207">
+    <w:abstractNumId w:val="29"/>
+  </w:num>
+  <w:num w:numId="23" w16cid:durableId="901674329">
     <w:abstractNumId w:val="16"/>
   </w:num>
-  <w:num w:numId="22" w16cid:durableId="453672207">
-    <w:abstractNumId w:val="28"/>
-  </w:num>
-  <w:num w:numId="23" w16cid:durableId="901674329">
-    <w:abstractNumId w:val="15"/>
-  </w:num>
   <w:num w:numId="24" w16cid:durableId="1915505671">
-    <w:abstractNumId w:val="29"/>
+    <w:abstractNumId w:val="30"/>
   </w:num>
   <w:num w:numId="25" w16cid:durableId="1026098009">
-    <w:abstractNumId w:val="6"/>
+    <w:abstractNumId w:val="7"/>
   </w:num>
   <w:num w:numId="26" w16cid:durableId="605818317">
-    <w:abstractNumId w:val="4"/>
+    <w:abstractNumId w:val="5"/>
   </w:num>
   <w:num w:numId="27" w16cid:durableId="1217085217">
-    <w:abstractNumId w:val="8"/>
+    <w:abstractNumId w:val="9"/>
   </w:num>
   <w:num w:numId="28" w16cid:durableId="851188357">
-    <w:abstractNumId w:val="2"/>
+    <w:abstractNumId w:val="3"/>
   </w:num>
   <w:num w:numId="29" w16cid:durableId="2137873373">
-    <w:abstractNumId w:val="28"/>
+    <w:abstractNumId w:val="29"/>
     <w:lvlOverride w:ilvl="0">
       <w:startOverride w:val="3"/>
     </w:lvlOverride>
   </w:num>
   <w:num w:numId="30" w16cid:durableId="1577664437">
-    <w:abstractNumId w:val="21"/>
+    <w:abstractNumId w:val="22"/>
   </w:num>
   <w:num w:numId="31" w16cid:durableId="1924676972">
-    <w:abstractNumId w:val="10"/>
+    <w:abstractNumId w:val="11"/>
+  </w:num>
+  <w:num w:numId="32" w16cid:durableId="514686911">
+    <w:abstractNumId w:val="1"/>
   </w:num>
 </w:numbering>
 </file>

</xml_diff>

<commit_message>
Functional and Non Functional Requirements
Finished with the Functional and Non-Functional Requirements section.
</commit_message>
<xml_diff>
--- a/Technical Report/OisinGibson_L00172671_ComputingBSC.docx
+++ b/Technical Report/OisinGibson_L00172671_ComputingBSC.docx
@@ -627,7 +627,21 @@
           <w:sz w:val="24"/>
           <w:szCs w:val="24"/>
         </w:rPr>
-        <w:t>nk my supervisor ---------- for ------- support and guidance</w:t>
+        <w:t xml:space="preserve">nk my supervisor </w:t>
+      </w:r>
+      <w:r>
+        <w:rPr>
+          <w:sz w:val="24"/>
+          <w:szCs w:val="24"/>
+        </w:rPr>
+        <w:t>Dr Kevin Meehan</w:t>
+      </w:r>
+      <w:r>
+        <w:rPr>
+          <w:sz w:val="24"/>
+          <w:szCs w:val="24"/>
+        </w:rPr>
+        <w:t>for ------- support and guidance</w:t>
       </w:r>
       <w:r>
         <w:rPr>
@@ -648,30 +662,37 @@
           <w:sz w:val="24"/>
           <w:szCs w:val="24"/>
         </w:rPr>
-        <w:t xml:space="preserve"> I would like to offer my thanks to Robbi Quinn, CEO Helix </w:t>
-      </w:r>
-      <w:proofErr w:type="spellStart"/>
-      <w:r>
-        <w:rPr>
-          <w:sz w:val="24"/>
-          <w:szCs w:val="24"/>
-        </w:rPr>
-        <w:t>Part</w:t>
-      </w:r>
-      <w:r>
-        <w:rPr>
-          <w:sz w:val="24"/>
-          <w:szCs w:val="24"/>
-        </w:rPr>
-        <w:t>enship</w:t>
-      </w:r>
-      <w:proofErr w:type="spellEnd"/>
-      <w:r>
-        <w:rPr>
-          <w:sz w:val="24"/>
-          <w:szCs w:val="24"/>
-        </w:rPr>
-        <w:t xml:space="preserve"> LTD, for stepping into the role of gatekeeper for the project. </w:t>
+        <w:t xml:space="preserve"> I would like to offer my thanks to Robbi Quinn, CEO </w:t>
+      </w:r>
+      <w:bookmarkStart w:id="1" w:name="_Hlk214302760"/>
+      <w:r>
+        <w:rPr>
+          <w:sz w:val="24"/>
+          <w:szCs w:val="24"/>
+        </w:rPr>
+        <w:t xml:space="preserve">Helix </w:t>
+      </w:r>
+      <w:r>
+        <w:rPr>
+          <w:sz w:val="24"/>
+          <w:szCs w:val="24"/>
+        </w:rPr>
+        <w:t>Partnership</w:t>
+      </w:r>
+      <w:r>
+        <w:rPr>
+          <w:sz w:val="24"/>
+          <w:szCs w:val="24"/>
+        </w:rPr>
+        <w:t xml:space="preserve"> LTD</w:t>
+      </w:r>
+      <w:bookmarkEnd w:id="1"/>
+      <w:r>
+        <w:rPr>
+          <w:sz w:val="24"/>
+          <w:szCs w:val="24"/>
+        </w:rPr>
+        <w:t xml:space="preserve">, for stepping into the role of gatekeeper for the project. </w:t>
       </w:r>
     </w:p>
     <w:p>
@@ -760,7 +781,7 @@
           <w:r>
             <w:fldChar w:fldCharType="separate"/>
           </w:r>
-          <w:hyperlink w:anchor="_Toc214282213" w:history="1">
+          <w:hyperlink w:anchor="_Toc214305286" w:history="1">
             <w:r>
               <w:rPr>
                 <w:rStyle w:val="Hyperlink"/>
@@ -805,7 +826,7 @@
                 <w:noProof/>
                 <w:webHidden/>
               </w:rPr>
-              <w:instrText xml:space="preserve"> PAGEREF _Toc214282213 \h </w:instrText>
+              <w:instrText xml:space="preserve"> PAGEREF _Toc214305286 \h </w:instrText>
             </w:r>
             <w:r>
               <w:rPr>
@@ -852,7 +873,7 @@
               <w14:ligatures w14:val="standardContextual"/>
             </w:rPr>
           </w:pPr>
-          <w:hyperlink w:anchor="_Toc214282214" w:history="1">
+          <w:hyperlink w:anchor="_Toc214305287" w:history="1">
             <w:r>
               <w:rPr>
                 <w:rStyle w:val="Hyperlink"/>
@@ -897,7 +918,7 @@
                 <w:noProof/>
                 <w:webHidden/>
               </w:rPr>
-              <w:instrText xml:space="preserve"> PAGEREF _Toc214282214 \h </w:instrText>
+              <w:instrText xml:space="preserve"> PAGEREF _Toc214305287 \h </w:instrText>
             </w:r>
             <w:r>
               <w:rPr>
@@ -944,7 +965,7 @@
               <w14:ligatures w14:val="standardContextual"/>
             </w:rPr>
           </w:pPr>
-          <w:hyperlink w:anchor="_Toc214282215" w:history="1">
+          <w:hyperlink w:anchor="_Toc214305288" w:history="1">
             <w:r>
               <w:rPr>
                 <w:rStyle w:val="Hyperlink"/>
@@ -989,7 +1010,7 @@
                 <w:noProof/>
                 <w:webHidden/>
               </w:rPr>
-              <w:instrText xml:space="preserve"> PAGEREF _Toc214282215 \h </w:instrText>
+              <w:instrText xml:space="preserve"> PAGEREF _Toc214305288 \h </w:instrText>
             </w:r>
             <w:r>
               <w:rPr>
@@ -1036,7 +1057,7 @@
               <w14:ligatures w14:val="standardContextual"/>
             </w:rPr>
           </w:pPr>
-          <w:hyperlink w:anchor="_Toc214282216" w:history="1">
+          <w:hyperlink w:anchor="_Toc214305289" w:history="1">
             <w:r>
               <w:rPr>
                 <w:rStyle w:val="Hyperlink"/>
@@ -1081,7 +1102,7 @@
                 <w:noProof/>
                 <w:webHidden/>
               </w:rPr>
-              <w:instrText xml:space="preserve"> PAGEREF _Toc214282216 \h </w:instrText>
+              <w:instrText xml:space="preserve"> PAGEREF _Toc214305289 \h </w:instrText>
             </w:r>
             <w:r>
               <w:rPr>
@@ -1128,7 +1149,7 @@
               <w14:ligatures w14:val="standardContextual"/>
             </w:rPr>
           </w:pPr>
-          <w:hyperlink w:anchor="_Toc214282217" w:history="1">
+          <w:hyperlink w:anchor="_Toc214305290" w:history="1">
             <w:r>
               <w:rPr>
                 <w:rStyle w:val="Hyperlink"/>
@@ -1173,7 +1194,7 @@
                 <w:noProof/>
                 <w:webHidden/>
               </w:rPr>
-              <w:instrText xml:space="preserve"> PAGEREF _Toc214282217 \h </w:instrText>
+              <w:instrText xml:space="preserve"> PAGEREF _Toc214305290 \h </w:instrText>
             </w:r>
             <w:r>
               <w:rPr>
@@ -1220,7 +1241,7 @@
               <w14:ligatures w14:val="standardContextual"/>
             </w:rPr>
           </w:pPr>
-          <w:hyperlink w:anchor="_Toc214282218" w:history="1">
+          <w:hyperlink w:anchor="_Toc214305291" w:history="1">
             <w:r>
               <w:rPr>
                 <w:rStyle w:val="Hyperlink"/>
@@ -1265,7 +1286,7 @@
                 <w:noProof/>
                 <w:webHidden/>
               </w:rPr>
-              <w:instrText xml:space="preserve"> PAGEREF _Toc214282218 \h </w:instrText>
+              <w:instrText xml:space="preserve"> PAGEREF _Toc214305291 \h </w:instrText>
             </w:r>
             <w:r>
               <w:rPr>
@@ -1312,7 +1333,7 @@
               <w14:ligatures w14:val="standardContextual"/>
             </w:rPr>
           </w:pPr>
-          <w:hyperlink w:anchor="_Toc214282219" w:history="1">
+          <w:hyperlink w:anchor="_Toc214305292" w:history="1">
             <w:r>
               <w:rPr>
                 <w:rStyle w:val="Hyperlink"/>
@@ -1357,7 +1378,7 @@
                 <w:noProof/>
                 <w:webHidden/>
               </w:rPr>
-              <w:instrText xml:space="preserve"> PAGEREF _Toc214282219 \h </w:instrText>
+              <w:instrText xml:space="preserve"> PAGEREF _Toc214305292 \h </w:instrText>
             </w:r>
             <w:r>
               <w:rPr>
@@ -1400,7 +1421,7 @@
               <w14:ligatures w14:val="standardContextual"/>
             </w:rPr>
           </w:pPr>
-          <w:hyperlink w:anchor="_Toc214282220" w:history="1">
+          <w:hyperlink w:anchor="_Toc214305293" w:history="1">
             <w:r>
               <w:rPr>
                 <w:rStyle w:val="Hyperlink"/>
@@ -1445,7 +1466,7 @@
                 <w:noProof/>
                 <w:webHidden/>
               </w:rPr>
-              <w:instrText xml:space="preserve"> PAGEREF _Toc214282220 \h </w:instrText>
+              <w:instrText xml:space="preserve"> PAGEREF _Toc214305293 \h </w:instrText>
             </w:r>
             <w:r>
               <w:rPr>
@@ -1492,7 +1513,7 @@
               <w14:ligatures w14:val="standardContextual"/>
             </w:rPr>
           </w:pPr>
-          <w:hyperlink w:anchor="_Toc214282221" w:history="1">
+          <w:hyperlink w:anchor="_Toc214305294" w:history="1">
             <w:r>
               <w:rPr>
                 <w:rStyle w:val="Hyperlink"/>
@@ -1537,7 +1558,7 @@
                 <w:noProof/>
                 <w:webHidden/>
               </w:rPr>
-              <w:instrText xml:space="preserve"> PAGEREF _Toc214282221 \h </w:instrText>
+              <w:instrText xml:space="preserve"> PAGEREF _Toc214305294 \h </w:instrText>
             </w:r>
             <w:r>
               <w:rPr>
@@ -1584,7 +1605,7 @@
               <w14:ligatures w14:val="standardContextual"/>
             </w:rPr>
           </w:pPr>
-          <w:hyperlink w:anchor="_Toc214282222" w:history="1">
+          <w:hyperlink w:anchor="_Toc214305295" w:history="1">
             <w:r>
               <w:rPr>
                 <w:rStyle w:val="Hyperlink"/>
@@ -1629,7 +1650,7 @@
                 <w:noProof/>
                 <w:webHidden/>
               </w:rPr>
-              <w:instrText xml:space="preserve"> PAGEREF _Toc214282222 \h </w:instrText>
+              <w:instrText xml:space="preserve"> PAGEREF _Toc214305295 \h </w:instrText>
             </w:r>
             <w:r>
               <w:rPr>
@@ -1676,7 +1697,7 @@
               <w14:ligatures w14:val="standardContextual"/>
             </w:rPr>
           </w:pPr>
-          <w:hyperlink w:anchor="_Toc214282223" w:history="1">
+          <w:hyperlink w:anchor="_Toc214305296" w:history="1">
             <w:r>
               <w:rPr>
                 <w:rStyle w:val="Hyperlink"/>
@@ -1700,7 +1721,7 @@
                 <w:rStyle w:val="Hyperlink"/>
                 <w:noProof/>
               </w:rPr>
-              <w:t>Table Section</w:t>
+              <w:t>Data Processing Summary</w:t>
             </w:r>
             <w:r>
               <w:rPr>
@@ -1721,7 +1742,7 @@
                 <w:noProof/>
                 <w:webHidden/>
               </w:rPr>
-              <w:instrText xml:space="preserve"> PAGEREF _Toc214282223 \h </w:instrText>
+              <w:instrText xml:space="preserve"> PAGEREF _Toc214305296 \h </w:instrText>
             </w:r>
             <w:r>
               <w:rPr>
@@ -1741,7 +1762,7 @@
                 <w:noProof/>
                 <w:webHidden/>
               </w:rPr>
-              <w:t>9</w:t>
+              <w:t>10</w:t>
             </w:r>
             <w:r>
               <w:rPr>
@@ -1768,7 +1789,7 @@
               <w14:ligatures w14:val="standardContextual"/>
             </w:rPr>
           </w:pPr>
-          <w:hyperlink w:anchor="_Toc214282224" w:history="1">
+          <w:hyperlink w:anchor="_Toc214305297" w:history="1">
             <w:r>
               <w:rPr>
                 <w:rStyle w:val="Hyperlink"/>
@@ -1813,7 +1834,7 @@
                 <w:noProof/>
                 <w:webHidden/>
               </w:rPr>
-              <w:instrText xml:space="preserve"> PAGEREF _Toc214282224 \h </w:instrText>
+              <w:instrText xml:space="preserve"> PAGEREF _Toc214305297 \h </w:instrText>
             </w:r>
             <w:r>
               <w:rPr>
@@ -1833,7 +1854,7 @@
                 <w:noProof/>
                 <w:webHidden/>
               </w:rPr>
-              <w:t>10</w:t>
+              <w:t>11</w:t>
             </w:r>
             <w:r>
               <w:rPr>
@@ -1856,7 +1877,7 @@
               <w14:ligatures w14:val="standardContextual"/>
             </w:rPr>
           </w:pPr>
-          <w:hyperlink w:anchor="_Toc214282225" w:history="1">
+          <w:hyperlink w:anchor="_Toc214305298" w:history="1">
             <w:r>
               <w:rPr>
                 <w:rStyle w:val="Hyperlink"/>
@@ -1901,7 +1922,7 @@
                 <w:noProof/>
                 <w:webHidden/>
               </w:rPr>
-              <w:instrText xml:space="preserve"> PAGEREF _Toc214282225 \h </w:instrText>
+              <w:instrText xml:space="preserve"> PAGEREF _Toc214305298 \h </w:instrText>
             </w:r>
             <w:r>
               <w:rPr>
@@ -1944,7 +1965,7 @@
               <w14:ligatures w14:val="standardContextual"/>
             </w:rPr>
           </w:pPr>
-          <w:hyperlink w:anchor="_Toc214282226" w:history="1">
+          <w:hyperlink w:anchor="_Toc214305299" w:history="1">
             <w:r>
               <w:rPr>
                 <w:rStyle w:val="Hyperlink"/>
@@ -1989,7 +2010,7 @@
                 <w:noProof/>
                 <w:webHidden/>
               </w:rPr>
-              <w:instrText xml:space="preserve"> PAGEREF _Toc214282226 \h </w:instrText>
+              <w:instrText xml:space="preserve"> PAGEREF _Toc214305299 \h </w:instrText>
             </w:r>
             <w:r>
               <w:rPr>
@@ -2009,7 +2030,7 @@
                 <w:noProof/>
                 <w:webHidden/>
               </w:rPr>
-              <w:t>13</w:t>
+              <w:t>14</w:t>
             </w:r>
             <w:r>
               <w:rPr>
@@ -2032,7 +2053,7 @@
               <w14:ligatures w14:val="standardContextual"/>
             </w:rPr>
           </w:pPr>
-          <w:hyperlink w:anchor="_Toc214282227" w:history="1">
+          <w:hyperlink w:anchor="_Toc214305300" w:history="1">
             <w:r>
               <w:rPr>
                 <w:rStyle w:val="Hyperlink"/>
@@ -2077,7 +2098,7 @@
                 <w:noProof/>
                 <w:webHidden/>
               </w:rPr>
-              <w:instrText xml:space="preserve"> PAGEREF _Toc214282227 \h </w:instrText>
+              <w:instrText xml:space="preserve"> PAGEREF _Toc214305300 \h </w:instrText>
             </w:r>
             <w:r>
               <w:rPr>
@@ -2097,7 +2118,7 @@
                 <w:noProof/>
                 <w:webHidden/>
               </w:rPr>
-              <w:t>14</w:t>
+              <w:t>15</w:t>
             </w:r>
             <w:r>
               <w:rPr>
@@ -2120,7 +2141,7 @@
               <w14:ligatures w14:val="standardContextual"/>
             </w:rPr>
           </w:pPr>
-          <w:hyperlink w:anchor="_Toc214282228" w:history="1">
+          <w:hyperlink w:anchor="_Toc214305301" w:history="1">
             <w:r>
               <w:rPr>
                 <w:rStyle w:val="Hyperlink"/>
@@ -2165,7 +2186,7 @@
                 <w:noProof/>
                 <w:webHidden/>
               </w:rPr>
-              <w:instrText xml:space="preserve"> PAGEREF _Toc214282228 \h </w:instrText>
+              <w:instrText xml:space="preserve"> PAGEREF _Toc214305301 \h </w:instrText>
             </w:r>
             <w:r>
               <w:rPr>
@@ -2185,7 +2206,7 @@
                 <w:noProof/>
                 <w:webHidden/>
               </w:rPr>
-              <w:t>15</w:t>
+              <w:t>16</w:t>
             </w:r>
             <w:r>
               <w:rPr>
@@ -2208,7 +2229,7 @@
               <w14:ligatures w14:val="standardContextual"/>
             </w:rPr>
           </w:pPr>
-          <w:hyperlink w:anchor="_Toc214282229" w:history="1">
+          <w:hyperlink w:anchor="_Toc214305302" w:history="1">
             <w:r>
               <w:rPr>
                 <w:rStyle w:val="Hyperlink"/>
@@ -2253,7 +2274,7 @@
                 <w:noProof/>
                 <w:webHidden/>
               </w:rPr>
-              <w:instrText xml:space="preserve"> PAGEREF _Toc214282229 \h </w:instrText>
+              <w:instrText xml:space="preserve"> PAGEREF _Toc214305302 \h </w:instrText>
             </w:r>
             <w:r>
               <w:rPr>
@@ -2273,7 +2294,7 @@
                 <w:noProof/>
                 <w:webHidden/>
               </w:rPr>
-              <w:t>16</w:t>
+              <w:t>17</w:t>
             </w:r>
             <w:r>
               <w:rPr>
@@ -2296,7 +2317,7 @@
               <w14:ligatures w14:val="standardContextual"/>
             </w:rPr>
           </w:pPr>
-          <w:hyperlink w:anchor="_Toc214282230" w:history="1">
+          <w:hyperlink w:anchor="_Toc214305303" w:history="1">
             <w:r>
               <w:rPr>
                 <w:rStyle w:val="Hyperlink"/>
@@ -2341,7 +2362,7 @@
                 <w:noProof/>
                 <w:webHidden/>
               </w:rPr>
-              <w:instrText xml:space="preserve"> PAGEREF _Toc214282230 \h </w:instrText>
+              <w:instrText xml:space="preserve"> PAGEREF _Toc214305303 \h </w:instrText>
             </w:r>
             <w:r>
               <w:rPr>
@@ -2384,7 +2405,7 @@
               <w14:ligatures w14:val="standardContextual"/>
             </w:rPr>
           </w:pPr>
-          <w:hyperlink w:anchor="_Toc214282231" w:history="1">
+          <w:hyperlink w:anchor="_Toc214305304" w:history="1">
             <w:r>
               <w:rPr>
                 <w:rStyle w:val="Hyperlink"/>
@@ -2429,7 +2450,7 @@
                 <w:noProof/>
                 <w:webHidden/>
               </w:rPr>
-              <w:instrText xml:space="preserve"> PAGEREF _Toc214282231 \h </w:instrText>
+              <w:instrText xml:space="preserve"> PAGEREF _Toc214305304 \h </w:instrText>
             </w:r>
             <w:r>
               <w:rPr>
@@ -2472,7 +2493,7 @@
               <w14:ligatures w14:val="standardContextual"/>
             </w:rPr>
           </w:pPr>
-          <w:hyperlink w:anchor="_Toc214282232" w:history="1">
+          <w:hyperlink w:anchor="_Toc214305305" w:history="1">
             <w:r>
               <w:rPr>
                 <w:rStyle w:val="Hyperlink"/>
@@ -2517,7 +2538,7 @@
                 <w:noProof/>
                 <w:webHidden/>
               </w:rPr>
-              <w:instrText xml:space="preserve"> PAGEREF _Toc214282232 \h </w:instrText>
+              <w:instrText xml:space="preserve"> PAGEREF _Toc214305305 \h </w:instrText>
             </w:r>
             <w:r>
               <w:rPr>
@@ -2651,7 +2672,7 @@
         </w:rPr>
         <w:fldChar w:fldCharType="separate"/>
       </w:r>
-      <w:hyperlink w:anchor="_Toc214282233" w:history="1">
+      <w:hyperlink w:anchor="_Toc214282689" w:history="1">
         <w:r>
           <w:rPr>
             <w:rStyle w:val="Hyperlink"/>
@@ -2678,7 +2699,7 @@
             <w:noProof/>
             <w:webHidden/>
           </w:rPr>
-          <w:instrText xml:space="preserve"> PAGEREF _Toc214282233 \h </w:instrText>
+          <w:instrText xml:space="preserve"> PAGEREF _Toc214282689 \h </w:instrText>
         </w:r>
         <w:r>
           <w:rPr>
@@ -2725,13 +2746,13 @@
           <w14:ligatures w14:val="standardContextual"/>
         </w:rPr>
       </w:pPr>
-      <w:hyperlink w:anchor="_Toc214282234" w:history="1">
+      <w:hyperlink w:anchor="_Toc214282690" w:history="1">
         <w:r>
           <w:rPr>
             <w:rStyle w:val="Hyperlink"/>
             <w:noProof/>
           </w:rPr>
-          <w:t>Figure 4 Use Case Diagram</w:t>
+          <w:t>Figure 2 Use Case Diagram</w:t>
         </w:r>
         <w:r>
           <w:rPr>
@@ -2752,81 +2773,7 @@
             <w:noProof/>
             <w:webHidden/>
           </w:rPr>
-          <w:instrText xml:space="preserve"> PAGEREF _Toc214282234 \h </w:instrText>
-        </w:r>
-        <w:r>
-          <w:rPr>
-            <w:noProof/>
-            <w:webHidden/>
-          </w:rPr>
-        </w:r>
-        <w:r>
-          <w:rPr>
-            <w:noProof/>
-            <w:webHidden/>
-          </w:rPr>
-          <w:fldChar w:fldCharType="separate"/>
-        </w:r>
-        <w:r>
-          <w:rPr>
-            <w:noProof/>
-            <w:webHidden/>
-          </w:rPr>
-          <w:t>8</w:t>
-        </w:r>
-        <w:r>
-          <w:rPr>
-            <w:noProof/>
-            <w:webHidden/>
-          </w:rPr>
-          <w:fldChar w:fldCharType="end"/>
-        </w:r>
-      </w:hyperlink>
-    </w:p>
-    <w:p>
-      <w:pPr>
-        <w:pStyle w:val="TableofFigures"/>
-        <w:tabs>
-          <w:tab w:val="right" w:leader="dot" w:pos="9016"/>
-        </w:tabs>
-        <w:rPr>
-          <w:smallCaps w:val="0"/>
-          <w:noProof/>
-          <w:kern w:val="2"/>
-          <w:sz w:val="24"/>
-          <w:szCs w:val="24"/>
-          <w:lang w:eastAsia="en-IE"/>
-          <w14:ligatures w14:val="standardContextual"/>
-        </w:rPr>
-      </w:pPr>
-      <w:hyperlink w:anchor="_Toc214282235" w:history="1">
-        <w:r>
-          <w:rPr>
-            <w:rStyle w:val="Hyperlink"/>
-            <w:noProof/>
-          </w:rPr>
-          <w:t>Figure 5 Component Diagram</w:t>
-        </w:r>
-        <w:r>
-          <w:rPr>
-            <w:noProof/>
-            <w:webHidden/>
-          </w:rPr>
-          <w:tab/>
-        </w:r>
-        <w:r>
-          <w:rPr>
-            <w:noProof/>
-            <w:webHidden/>
-          </w:rPr>
-          <w:fldChar w:fldCharType="begin"/>
-        </w:r>
-        <w:r>
-          <w:rPr>
-            <w:noProof/>
-            <w:webHidden/>
-          </w:rPr>
-          <w:instrText xml:space="preserve"> PAGEREF _Toc214282235 \h </w:instrText>
+          <w:instrText xml:space="preserve"> PAGEREF _Toc214282690 \h </w:instrText>
         </w:r>
         <w:r>
           <w:rPr>
@@ -2859,6 +2806,80 @@
     </w:p>
     <w:p>
       <w:pPr>
+        <w:pStyle w:val="TableofFigures"/>
+        <w:tabs>
+          <w:tab w:val="right" w:leader="dot" w:pos="9016"/>
+        </w:tabs>
+        <w:rPr>
+          <w:smallCaps w:val="0"/>
+          <w:noProof/>
+          <w:kern w:val="2"/>
+          <w:sz w:val="24"/>
+          <w:szCs w:val="24"/>
+          <w:lang w:eastAsia="en-IE"/>
+          <w14:ligatures w14:val="standardContextual"/>
+        </w:rPr>
+      </w:pPr>
+      <w:hyperlink w:anchor="_Toc214282691" w:history="1">
+        <w:r>
+          <w:rPr>
+            <w:rStyle w:val="Hyperlink"/>
+            <w:noProof/>
+          </w:rPr>
+          <w:t>Figure 3 Component Diagram</w:t>
+        </w:r>
+        <w:r>
+          <w:rPr>
+            <w:noProof/>
+            <w:webHidden/>
+          </w:rPr>
+          <w:tab/>
+        </w:r>
+        <w:r>
+          <w:rPr>
+            <w:noProof/>
+            <w:webHidden/>
+          </w:rPr>
+          <w:fldChar w:fldCharType="begin"/>
+        </w:r>
+        <w:r>
+          <w:rPr>
+            <w:noProof/>
+            <w:webHidden/>
+          </w:rPr>
+          <w:instrText xml:space="preserve"> PAGEREF _Toc214282691 \h </w:instrText>
+        </w:r>
+        <w:r>
+          <w:rPr>
+            <w:noProof/>
+            <w:webHidden/>
+          </w:rPr>
+        </w:r>
+        <w:r>
+          <w:rPr>
+            <w:noProof/>
+            <w:webHidden/>
+          </w:rPr>
+          <w:fldChar w:fldCharType="separate"/>
+        </w:r>
+        <w:r>
+          <w:rPr>
+            <w:noProof/>
+            <w:webHidden/>
+          </w:rPr>
+          <w:t>10</w:t>
+        </w:r>
+        <w:r>
+          <w:rPr>
+            <w:noProof/>
+            <w:webHidden/>
+          </w:rPr>
+          <w:fldChar w:fldCharType="end"/>
+        </w:r>
+      </w:hyperlink>
+    </w:p>
+    <w:p>
+      <w:pPr>
         <w:rPr>
           <w:b/>
           <w:bCs/>
@@ -3505,12 +3526,12 @@
         </w:numPr>
         <w:ind w:left="567" w:hanging="567"/>
       </w:pPr>
-      <w:bookmarkStart w:id="1" w:name="_Toc214282213"/>
+      <w:bookmarkStart w:id="2" w:name="_Toc214305286"/>
       <w:r>
         <w:lastRenderedPageBreak/>
         <w:t>Project Overview</w:t>
       </w:r>
-      <w:bookmarkEnd w:id="1"/>
+      <w:bookmarkEnd w:id="2"/>
     </w:p>
     <w:p/>
     <w:p>
@@ -3522,13 +3543,13 @@
         </w:numPr>
         <w:ind w:left="851" w:hanging="851"/>
       </w:pPr>
-      <w:bookmarkStart w:id="2" w:name="_Toc101374242"/>
-      <w:bookmarkStart w:id="3" w:name="_Toc214282214"/>
+      <w:bookmarkStart w:id="3" w:name="_Toc101374242"/>
+      <w:bookmarkStart w:id="4" w:name="_Toc214305287"/>
       <w:r>
         <w:t>Purpose</w:t>
       </w:r>
-      <w:bookmarkEnd w:id="2"/>
       <w:bookmarkEnd w:id="3"/>
+      <w:bookmarkEnd w:id="4"/>
     </w:p>
     <w:p>
       <w:pPr>
@@ -3579,7 +3600,34 @@
           <w:sz w:val="24"/>
           <w:szCs w:val="24"/>
         </w:rPr>
-        <w:t xml:space="preserve">However, much of this data still comes in unstructured formats such as PDFs, Word documents and spreadsheets. </w:t>
+        <w:t xml:space="preserve">However, much of this data still comes in unstructured formats such as </w:t>
+      </w:r>
+      <w:r>
+        <w:t xml:space="preserve">Portable Document Format </w:t>
+      </w:r>
+      <w:r>
+        <w:t>(</w:t>
+      </w:r>
+      <w:r>
+        <w:rPr>
+          <w:sz w:val="24"/>
+          <w:szCs w:val="24"/>
+        </w:rPr>
+        <w:t>PDFs</w:t>
+      </w:r>
+      <w:r>
+        <w:rPr>
+          <w:sz w:val="24"/>
+          <w:szCs w:val="24"/>
+        </w:rPr>
+        <w:t>)</w:t>
+      </w:r>
+      <w:r>
+        <w:rPr>
+          <w:sz w:val="24"/>
+          <w:szCs w:val="24"/>
+        </w:rPr>
+        <w:t xml:space="preserve">, Word documents and spreadsheets. </w:t>
       </w:r>
       <w:r>
         <w:rPr>
@@ -3617,7 +3665,42 @@
           <w:sz w:val="24"/>
           <w:szCs w:val="24"/>
         </w:rPr>
-        <w:t xml:space="preserve">-based NLP system which will automate the extraction and analysis of financial documents at the earliest stages of reviews. </w:t>
+        <w:t xml:space="preserve">-based </w:t>
+      </w:r>
+      <w:r>
+        <w:rPr>
+          <w:sz w:val="24"/>
+          <w:szCs w:val="24"/>
+        </w:rPr>
+        <w:t xml:space="preserve">Natural Language </w:t>
+      </w:r>
+      <w:r>
+        <w:rPr>
+          <w:sz w:val="24"/>
+          <w:szCs w:val="24"/>
+        </w:rPr>
+        <w:t>Processing (</w:t>
+      </w:r>
+      <w:r>
+        <w:rPr>
+          <w:sz w:val="24"/>
+          <w:szCs w:val="24"/>
+        </w:rPr>
+        <w:t>NLP</w:t>
+      </w:r>
+      <w:r>
+        <w:rPr>
+          <w:sz w:val="24"/>
+          <w:szCs w:val="24"/>
+        </w:rPr>
+        <w:t>)</w:t>
+      </w:r>
+      <w:r>
+        <w:rPr>
+          <w:sz w:val="24"/>
+          <w:szCs w:val="24"/>
+        </w:rPr>
+        <w:t xml:space="preserve"> system which will automate the extraction and analysis of financial documents at the earliest stages of reviews. </w:t>
       </w:r>
       <w:r>
         <w:rPr>
@@ -3631,7 +3714,7 @@
           <w:sz w:val="24"/>
           <w:szCs w:val="24"/>
         </w:rPr>
-        <w:t xml:space="preserve"> will use techniques such as Natural Language Processing (NLP), Named En</w:t>
+        <w:t xml:space="preserve"> will use techniques such as NLP, Named En</w:t>
       </w:r>
       <w:r>
         <w:rPr>
@@ -3705,11 +3788,11 @@
         </w:numPr>
         <w:ind w:left="851" w:hanging="851"/>
       </w:pPr>
-      <w:bookmarkStart w:id="4" w:name="_Toc214282215"/>
+      <w:bookmarkStart w:id="5" w:name="_Toc214305288"/>
       <w:r>
         <w:t>Objectives</w:t>
       </w:r>
-      <w:bookmarkEnd w:id="4"/>
+      <w:bookmarkEnd w:id="5"/>
     </w:p>
     <w:p>
       <w:pPr>
@@ -3789,14 +3872,14 @@
         </w:numPr>
         <w:ind w:left="1134" w:hanging="1134"/>
       </w:pPr>
-      <w:bookmarkStart w:id="5" w:name="_Toc214282216"/>
+      <w:bookmarkStart w:id="6" w:name="_Toc214305289"/>
       <w:r>
         <w:t>Specific objec</w:t>
       </w:r>
       <w:r>
         <w:t>tives</w:t>
       </w:r>
-      <w:bookmarkEnd w:id="5"/>
+      <w:bookmarkEnd w:id="6"/>
     </w:p>
     <w:p>
       <w:pPr>
@@ -3922,6 +4005,7 @@
           <w:sz w:val="24"/>
           <w:szCs w:val="24"/>
         </w:rPr>
+        <w:lastRenderedPageBreak/>
         <w:t>Topic Modelling:</w:t>
       </w:r>
       <w:r>
@@ -3985,7 +4069,6 @@
           <w:sz w:val="24"/>
           <w:szCs w:val="24"/>
         </w:rPr>
-        <w:lastRenderedPageBreak/>
         <w:t>Entity Recognition:</w:t>
       </w:r>
       <w:r>
@@ -4367,11 +4450,11 @@
         </w:numPr>
         <w:ind w:left="851" w:hanging="851"/>
       </w:pPr>
-      <w:bookmarkStart w:id="6" w:name="_Toc214282217"/>
+      <w:bookmarkStart w:id="7" w:name="_Toc214305290"/>
       <w:r>
         <w:t>Project Scope</w:t>
       </w:r>
-      <w:bookmarkEnd w:id="6"/>
+      <w:bookmarkEnd w:id="7"/>
     </w:p>
     <w:p>
       <w:pPr>
@@ -4890,7 +4973,7 @@
           <w:numId w:val="0"/>
         </w:numPr>
       </w:pPr>
-      <w:bookmarkStart w:id="7" w:name="_Toc214282218"/>
+      <w:bookmarkStart w:id="8" w:name="_Toc214305291"/>
       <w:r>
         <w:t>1.3.</w:t>
       </w:r>
@@ -4903,7 +4986,7 @@
       <w:r>
         <w:t>In Scope</w:t>
       </w:r>
-      <w:bookmarkEnd w:id="7"/>
+      <w:bookmarkEnd w:id="8"/>
     </w:p>
     <w:p>
       <w:pPr>
@@ -4942,6 +5025,7 @@
           <w:sz w:val="24"/>
           <w:szCs w:val="24"/>
         </w:rPr>
+        <w:lastRenderedPageBreak/>
         <w:t>Implement NLP-based modules for the text extraction, summarisation, and an</w:t>
       </w:r>
       <w:r>
@@ -4989,7 +5073,6 @@
           <w:sz w:val="24"/>
           <w:szCs w:val="24"/>
         </w:rPr>
-        <w:lastRenderedPageBreak/>
         <w:t xml:space="preserve">Evaluate the NLP performance using </w:t>
       </w:r>
       <w:r>
@@ -5017,7 +5100,7 @@
           <w:numId w:val="0"/>
         </w:numPr>
       </w:pPr>
-      <w:bookmarkStart w:id="8" w:name="_Toc214282219"/>
+      <w:bookmarkStart w:id="9" w:name="_Toc214305292"/>
       <w:r>
         <w:t>1.3.2</w:t>
       </w:r>
@@ -5027,7 +5110,7 @@
       <w:r>
         <w:t>Out of Scope</w:t>
       </w:r>
-      <w:bookmarkEnd w:id="8"/>
+      <w:bookmarkEnd w:id="9"/>
     </w:p>
     <w:p>
       <w:pPr>
@@ -5186,14 +5269,15 @@
       </w:pPr>
       <w:r>
         <w:rPr>
+          <w:noProof/>
           <w:sz w:val="24"/>
           <w:szCs w:val="24"/>
         </w:rPr>
         <w:lastRenderedPageBreak/>
         <w:drawing>
-          <wp:inline distT="0" distB="0" distL="0" distR="0" wp14:anchorId="0EDB7F31" wp14:editId="4B963D20">
+          <wp:inline distT="0" distB="0" distL="0" distR="0" wp14:anchorId="0EDB7F31" wp14:editId="472ECE62">
             <wp:extent cx="2486025" cy="7648576"/>
-            <wp:effectExtent l="0" t="0" r="9525" b="9525"/>
+            <wp:effectExtent l="19050" t="19050" r="28575" b="28575"/>
             <wp:docPr id="1686494529" name="Picture 1" descr="A diagram of a flowchart&#10;&#10;AI-generated content may be incorrect."/>
             <wp:cNvGraphicFramePr>
               <a:graphicFrameLocks xmlns:a="http://schemas.openxmlformats.org/drawingml/2006/main" noChangeAspect="1"/>
@@ -5219,6 +5303,11 @@
                     <a:prstGeom prst="rect">
                       <a:avLst/>
                     </a:prstGeom>
+                    <a:ln>
+                      <a:solidFill>
+                        <a:schemeClr val="tx1"/>
+                      </a:solidFill>
+                    </a:ln>
                   </pic:spPr>
                 </pic:pic>
               </a:graphicData>
@@ -5235,7 +5324,7 @@
           <w:szCs w:val="24"/>
         </w:rPr>
       </w:pPr>
-      <w:bookmarkStart w:id="9" w:name="_Toc214282233"/>
+      <w:bookmarkStart w:id="10" w:name="_Toc214282689"/>
       <w:r>
         <w:t xml:space="preserve">Figure </w:t>
       </w:r>
@@ -5263,7 +5352,7 @@
       <w:r>
         <w:t>Activity Diagram</w:t>
       </w:r>
-      <w:bookmarkEnd w:id="9"/>
+      <w:bookmarkEnd w:id="10"/>
       <w:r>
         <w:t xml:space="preserve"> </w:t>
       </w:r>
@@ -5280,12 +5369,12 @@
         </w:numPr>
         <w:ind w:left="567" w:hanging="567"/>
       </w:pPr>
-      <w:bookmarkStart w:id="10" w:name="_Toc214282220"/>
+      <w:bookmarkStart w:id="11" w:name="_Toc214305293"/>
       <w:r>
         <w:lastRenderedPageBreak/>
         <w:t>Requirements</w:t>
       </w:r>
-      <w:bookmarkEnd w:id="10"/>
+      <w:bookmarkEnd w:id="11"/>
     </w:p>
     <w:p>
       <w:pPr>
@@ -5372,11 +5461,11 @@
         </w:numPr>
         <w:ind w:left="851" w:hanging="851"/>
       </w:pPr>
-      <w:bookmarkStart w:id="11" w:name="_Toc214282221"/>
+      <w:bookmarkStart w:id="12" w:name="_Toc214305294"/>
       <w:r>
         <w:t>Functional Requirements</w:t>
       </w:r>
-      <w:bookmarkEnd w:id="11"/>
+      <w:bookmarkEnd w:id="12"/>
     </w:p>
     <w:p>
       <w:pPr>
@@ -5491,7 +5580,7 @@
           <w:sz w:val="24"/>
           <w:szCs w:val="24"/>
         </w:rPr>
-        <w:instrText xml:space="preserve"> ADDIN ZOTERO_ITEM CSL_CITATION {"citationID":"6UAWEWO2","properties":{"formattedCitation":"(mrbullwinkle, 2025a)","plainCitation":"(mrbullwinkle, 2025a)","noteIndex":0},"citationItems":[{"id":"jNOaEsrV/Tkxx8jmb","uris":["http://zotero.org/users/15491865/items/EJX7JDAY"],"itemData":{"id":601,"type":"webpage","abstract":"This document details issues for data, privacy, and security for Azure Direct Models","language":"en-us","title":"Data, privacy, and security for Azure Direct Models in Azure AI Foundry - Azure AI services","URL":"https://learn.microsoft.com/en-us/azure/ai-foundry/responsible-ai/openai/data-privacy","author":[{"family":"mrbullwinkle","given":""}],"accessed":{"date-parts":[["2025",11,13]]},"issued":{"date-parts":[["2025",11,17]]}}}],"schema":"https://github.com/citation-style-language/schema/raw/master/csl-citation.json"} </w:instrText>
+        <w:instrText xml:space="preserve"> ADDIN ZOTERO_ITEM CSL_CITATION {"citationID":"6UAWEWO2","properties":{"formattedCitation":"(mrbullwinkle, 2025a)","plainCitation":"(mrbullwinkle, 2025a)","noteIndex":0},"citationItems":[{"id":"ROkvXOaK/dNd5XtTp","uris":["http://zotero.org/users/15491865/items/EJX7JDAY"],"itemData":{"id":601,"type":"webpage","abstract":"This document details issues for data, privacy, and security for Azure Direct Models","language":"en-us","title":"Data, privacy, and security for Azure Direct Models in Azure AI Foundry - Azure AI services","URL":"https://learn.microsoft.com/en-us/azure/ai-foundry/responsible-ai/openai/data-privacy","author":[{"family":"mrbullwinkle","given":""}],"accessed":{"date-parts":[["2025",11,13]]},"issued":{"date-parts":[["2025",11,17]]}}}],"schema":"https://github.com/citation-style-language/schema/raw/master/csl-citation.json"} </w:instrText>
       </w:r>
       <w:r>
         <w:rPr>
@@ -5505,7 +5594,23 @@
           <w:rFonts w:ascii="Calibri" w:hAnsi="Calibri" w:cs="Calibri"/>
           <w:sz w:val="24"/>
         </w:rPr>
-        <w:t>(mrbullwinkle, 2025a)</w:t>
+        <w:t>(</w:t>
+      </w:r>
+      <w:proofErr w:type="spellStart"/>
+      <w:r>
+        <w:rPr>
+          <w:rFonts w:ascii="Calibri" w:hAnsi="Calibri" w:cs="Calibri"/>
+          <w:sz w:val="24"/>
+        </w:rPr>
+        <w:t>mrbullwinkle</w:t>
+      </w:r>
+      <w:proofErr w:type="spellEnd"/>
+      <w:r>
+        <w:rPr>
+          <w:rFonts w:ascii="Calibri" w:hAnsi="Calibri" w:cs="Calibri"/>
+          <w:sz w:val="24"/>
+        </w:rPr>
+        <w:t>, 2025a)</w:t>
       </w:r>
       <w:r>
         <w:rPr>
@@ -6521,7 +6626,7 @@
           <w:sz w:val="24"/>
           <w:szCs w:val="24"/>
         </w:rPr>
-        <w:instrText xml:space="preserve"> ADDIN ZOTERO_ITEM CSL_CITATION {"citationID":"mfjtYjKG","properties":{"formattedCitation":"(Papineni {\\i{}et al.}, 2002b; Lin, 2004)","plainCitation":"(Papineni et al., 2002b; Lin, 2004)","noteIndex":0},"citationItems":[{"id":620,"uris":["http://zotero.org/users/15491865/items/X4UAPGQ2"],"itemData":{"id":620,"type":"paper-conference","container-title":"Proceedings of the 40th Annual Meeting of the Association for Computational Linguistics","DOI":"10.3115/1073083.1073135","event-place":"Philadelphia, Pennsylvania, USA","event-title":"ACL 2002","page":"311–318","publisher":"Association for Computational Linguistics","publisher-place":"Philadelphia, Pennsylvania, USA","source":"ACLWeb","title":"Bleu: a Method for Automatic Evaluation of Machine Translation","title-short":"Bleu","URL":"https://aclanthology.org/P02-1040/","author":[{"family":"Papineni","given":"Kishore"},{"family":"Roukos","given":"Salim"},{"family":"Ward","given":"Todd"},{"family":"Zhu","given":"Wei-Jing"}],"editor":[{"family":"Isabelle","given":"Pierre"},{"family":"Charniak","given":"Eugene"},{"family":"Lin","given":"Dekang"}],"accessed":{"date-parts":[["2025",11,14]]},"issued":{"date-parts":[["2002",7]]}}},{"id":599,"uris":["http://zotero.org/users/15491865/items/NGZ2GAC5"],"itemData":{"id":599,"type":"paper-conference","container-title":"Text Summarization Branches Out","event-place":"Barcelona, Spain","page":"74–81","publisher":"Association for Computational Linguistics","publisher-place":"Barcelona, Spain","source":"ACLWeb","title":"ROUGE: A Package for Automatic Evaluation of Summaries","title-short":"ROUGE","URL":"https://aclanthology.org/W04-1013/","author":[{"family":"Lin","given":"Chin-Yew"}],"accessed":{"date-parts":[["2025",11,12]]},"issued":{"date-parts":[["2004",7]]}}}],"schema":"https://github.com/citation-style-language/schema/raw/master/csl-citation.json"} </w:instrText>
+        <w:instrText xml:space="preserve"> ADDIN ZOTERO_ITEM CSL_CITATION {"citationID":"mfjtYjKG","properties":{"formattedCitation":"(Papineni {\\i{}et al.}, 2002b; Lin, 2004)","plainCitation":"(Papineni et al., 2002b; Lin, 2004)","noteIndex":0},"citationItems":[{"id":"ROkvXOaK/4S6E6Dl6","uris":["http://zotero.org/users/15491865/items/X4UAPGQ2"],"itemData":{"id":620,"type":"paper-conference","container-title":"Proceedings of the 40th Annual Meeting of the Association for Computational Linguistics","DOI":"10.3115/1073083.1073135","event-place":"Philadelphia, Pennsylvania, USA","event-title":"ACL 2002","page":"311–318","publisher":"Association for Computational Linguistics","publisher-place":"Philadelphia, Pennsylvania, USA","source":"ACLWeb","title":"Bleu: a Method for Automatic Evaluation of Machine Translation","title-short":"Bleu","URL":"https://aclanthology.org/P02-1040/","author":[{"family":"Papineni","given":"Kishore"},{"family":"Roukos","given":"Salim"},{"family":"Ward","given":"Todd"},{"family":"Zhu","given":"Wei-Jing"}],"editor":[{"family":"Isabelle","given":"Pierre"},{"family":"Charniak","given":"Eugene"},{"family":"Lin","given":"Dekang"}],"accessed":{"date-parts":[["2025",11,14]]},"issued":{"date-parts":[["2002",7]]}}},{"id":599,"uris":["http://zotero.org/users/15491865/items/NGZ2GAC5"],"itemData":{"id":599,"type":"paper-conference","container-title":"Text Summarization Branches Out","event-place":"Barcelona, Spain","page":"74–81","publisher":"Association for Computational Linguistics","publisher-place":"Barcelona, Spain","source":"ACLWeb","title":"ROUGE: A Package for Automatic Evaluation of Summaries","title-short":"ROUGE","URL":"https://aclanthology.org/W04-1013/","author":[{"family":"Lin","given":"Chin-Yew"}],"accessed":{"date-parts":[["2025",11,12]]},"issued":{"date-parts":[["2004",7]]}}}],"schema":"https://github.com/citation-style-language/schema/raw/master/csl-citation.json"} </w:instrText>
       </w:r>
       <w:r>
         <w:rPr>
@@ -6535,7 +6640,23 @@
           <w:rFonts w:ascii="Calibri" w:hAnsi="Calibri" w:cs="Calibri"/>
           <w:sz w:val="24"/>
         </w:rPr>
-        <w:t xml:space="preserve">(Papineni </w:t>
+        <w:t>(</w:t>
+      </w:r>
+      <w:proofErr w:type="spellStart"/>
+      <w:r>
+        <w:rPr>
+          <w:rFonts w:ascii="Calibri" w:hAnsi="Calibri" w:cs="Calibri"/>
+          <w:sz w:val="24"/>
+        </w:rPr>
+        <w:t>Papineni</w:t>
+      </w:r>
+      <w:proofErr w:type="spellEnd"/>
+      <w:r>
+        <w:rPr>
+          <w:rFonts w:ascii="Calibri" w:hAnsi="Calibri" w:cs="Calibri"/>
+          <w:sz w:val="24"/>
+        </w:rPr>
+        <w:t xml:space="preserve"> </w:t>
       </w:r>
       <w:r>
         <w:rPr>
@@ -6825,26 +6946,13 @@
         </w:rPr>
         <w:fldChar w:fldCharType="end"/>
       </w:r>
-    </w:p>
-    <w:p>
-      <w:pPr>
-        <w:spacing w:after="0" w:line="360" w:lineRule="auto"/>
-        <w:jc w:val="both"/>
-        <w:rPr>
-          <w:sz w:val="24"/>
-          <w:szCs w:val="24"/>
-        </w:rPr>
-      </w:pPr>
-    </w:p>
-    <w:p>
-      <w:pPr>
-        <w:spacing w:after="0" w:line="360" w:lineRule="auto"/>
-        <w:jc w:val="both"/>
-        <w:rPr>
-          <w:sz w:val="24"/>
-          <w:szCs w:val="24"/>
-        </w:rPr>
-      </w:pPr>
+      <w:r>
+        <w:rPr>
+          <w:sz w:val="24"/>
+          <w:szCs w:val="24"/>
+        </w:rPr>
+        <w:t>.</w:t>
+      </w:r>
     </w:p>
     <w:p>
       <w:pPr>
@@ -6865,11 +6973,11 @@
         </w:numPr>
         <w:ind w:hanging="792"/>
       </w:pPr>
-      <w:bookmarkStart w:id="12" w:name="_Toc214282222"/>
+      <w:bookmarkStart w:id="13" w:name="_Toc214305295"/>
       <w:r>
         <w:t>Non-Functional Requirements</w:t>
       </w:r>
-      <w:bookmarkEnd w:id="12"/>
+      <w:bookmarkEnd w:id="13"/>
     </w:p>
     <w:p>
       <w:pPr>
@@ -7338,7 +7446,6 @@
           <w:sz w:val="24"/>
           <w:szCs w:val="24"/>
         </w:rPr>
-        <w:lastRenderedPageBreak/>
         <w:t xml:space="preserve"> </w:t>
       </w:r>
       <w:r>
@@ -7388,6 +7495,7 @@
           <w:sz w:val="24"/>
           <w:szCs w:val="24"/>
         </w:rPr>
+        <w:lastRenderedPageBreak/>
         <w:t>NFR</w:t>
       </w:r>
       <w:r>
@@ -7397,15 +7505,8 @@
           <w:sz w:val="24"/>
           <w:szCs w:val="24"/>
         </w:rPr>
-        <w:t>6-</w:t>
-      </w:r>
-    </w:p>
-    <w:p>
-      <w:pPr>
-        <w:keepNext/>
-        <w:spacing w:after="0" w:line="360" w:lineRule="auto"/>
-        <w:jc w:val="both"/>
-      </w:pPr>
+        <w:t>6</w:t>
+      </w:r>
       <w:r>
         <w:rPr>
           <w:b/>
@@ -7413,10 +7514,386 @@
           <w:sz w:val="24"/>
           <w:szCs w:val="24"/>
         </w:rPr>
+        <w:t xml:space="preserve"> </w:t>
+      </w:r>
+      <w:r>
+        <w:rPr>
+          <w:b/>
+          <w:bCs/>
+          <w:sz w:val="24"/>
+          <w:szCs w:val="24"/>
+        </w:rPr>
+        <w:t>–</w:t>
+      </w:r>
+      <w:r>
+        <w:rPr>
+          <w:b/>
+          <w:bCs/>
+          <w:sz w:val="24"/>
+          <w:szCs w:val="24"/>
+        </w:rPr>
+        <w:t xml:space="preserve"> Maintainability</w:t>
+      </w:r>
+    </w:p>
+    <w:p>
+      <w:pPr>
+        <w:spacing w:after="0" w:line="360" w:lineRule="auto"/>
+        <w:jc w:val="both"/>
+        <w:rPr>
+          <w:sz w:val="24"/>
+          <w:szCs w:val="24"/>
+        </w:rPr>
+      </w:pPr>
+      <w:r>
+        <w:rPr>
+          <w:sz w:val="24"/>
+          <w:szCs w:val="24"/>
+        </w:rPr>
+        <w:t>By using GitHub for version control, the project will be able to follow a modular design pattern</w:t>
+      </w:r>
+      <w:r>
+        <w:rPr>
+          <w:sz w:val="24"/>
+          <w:szCs w:val="24"/>
+        </w:rPr>
+        <w:t xml:space="preserve">. </w:t>
+      </w:r>
+      <w:r>
+        <w:rPr>
+          <w:sz w:val="24"/>
+          <w:szCs w:val="24"/>
+        </w:rPr>
+        <w:t>The building of the project will also be documented, aiding with issue tracking which in turn will also support r</w:t>
+      </w:r>
+      <w:r>
+        <w:rPr>
+          <w:sz w:val="24"/>
+          <w:szCs w:val="24"/>
+        </w:rPr>
+        <w:t>eproducibility and the long-term maintenance.</w:t>
+      </w:r>
+    </w:p>
+    <w:p>
+      <w:pPr>
+        <w:spacing w:after="0" w:line="360" w:lineRule="auto"/>
+        <w:jc w:val="both"/>
+        <w:rPr>
+          <w:b/>
+          <w:bCs/>
+          <w:sz w:val="24"/>
+          <w:szCs w:val="24"/>
+        </w:rPr>
+      </w:pPr>
+      <w:r>
+        <w:rPr>
+          <w:b/>
+          <w:bCs/>
+          <w:sz w:val="24"/>
+          <w:szCs w:val="24"/>
+        </w:rPr>
+        <w:t>NFR</w:t>
+      </w:r>
+      <w:r>
+        <w:rPr>
+          <w:b/>
+          <w:bCs/>
+          <w:sz w:val="24"/>
+          <w:szCs w:val="24"/>
+        </w:rPr>
+        <w:t>7 – Portability</w:t>
+      </w:r>
+    </w:p>
+    <w:p>
+      <w:pPr>
+        <w:spacing w:after="0" w:line="360" w:lineRule="auto"/>
+        <w:jc w:val="both"/>
+        <w:rPr>
+          <w:sz w:val="24"/>
+          <w:szCs w:val="24"/>
+        </w:rPr>
+      </w:pPr>
+      <w:r>
+        <w:rPr>
+          <w:sz w:val="24"/>
+          <w:szCs w:val="24"/>
+        </w:rPr>
+        <w:t>The system itself will be primarily hosted on Microsoft Azure. However, it does also need to be deployable lo</w:t>
+      </w:r>
+      <w:r>
+        <w:rPr>
+          <w:sz w:val="24"/>
+          <w:szCs w:val="24"/>
+        </w:rPr>
+        <w:t xml:space="preserve">cally using open-source alternatives. Other methods of accomplishing this will be investigated, if time permits, such as scikit-learn or </w:t>
+      </w:r>
+      <w:proofErr w:type="spellStart"/>
+      <w:r>
+        <w:rPr>
+          <w:sz w:val="24"/>
+          <w:szCs w:val="24"/>
+        </w:rPr>
+        <w:t>spaCy</w:t>
+      </w:r>
+      <w:proofErr w:type="spellEnd"/>
+      <w:r>
+        <w:rPr>
+          <w:sz w:val="24"/>
+          <w:szCs w:val="24"/>
+        </w:rPr>
+        <w:t xml:space="preserve">. </w:t>
+      </w:r>
+      <w:r>
+        <w:rPr>
+          <w:sz w:val="24"/>
+          <w:szCs w:val="24"/>
+        </w:rPr>
+        <w:t xml:space="preserve">This functionality will ensure the continued functionality </w:t>
+      </w:r>
+      <w:r>
+        <w:rPr>
+          <w:sz w:val="24"/>
+          <w:szCs w:val="24"/>
+        </w:rPr>
+        <w:t>under various network environments.</w:t>
+      </w:r>
+    </w:p>
+    <w:p>
+      <w:pPr>
+        <w:spacing w:after="0" w:line="360" w:lineRule="auto"/>
+        <w:jc w:val="both"/>
+        <w:rPr>
+          <w:b/>
+          <w:bCs/>
+          <w:sz w:val="24"/>
+          <w:szCs w:val="24"/>
+        </w:rPr>
+      </w:pPr>
+      <w:r>
+        <w:rPr>
+          <w:b/>
+          <w:bCs/>
+          <w:sz w:val="24"/>
+          <w:szCs w:val="24"/>
+        </w:rPr>
+        <w:t>NFR8 – Compliance and Ethics</w:t>
+      </w:r>
+    </w:p>
+    <w:p>
+      <w:pPr>
+        <w:spacing w:after="0" w:line="360" w:lineRule="auto"/>
+        <w:jc w:val="both"/>
+        <w:rPr>
+          <w:sz w:val="24"/>
+          <w:szCs w:val="24"/>
+        </w:rPr>
+      </w:pPr>
+      <w:r>
+        <w:rPr>
+          <w:sz w:val="24"/>
+          <w:szCs w:val="24"/>
+        </w:rPr>
+        <w:t xml:space="preserve">All datasets </w:t>
+      </w:r>
+      <w:r>
+        <w:rPr>
+          <w:sz w:val="24"/>
+          <w:szCs w:val="24"/>
+        </w:rPr>
+        <w:t xml:space="preserve">used for this project are supplied and anonymised by </w:t>
+      </w:r>
+      <w:r>
+        <w:rPr>
+          <w:sz w:val="24"/>
+          <w:szCs w:val="24"/>
+        </w:rPr>
+        <w:t>Helix Partnership LTD</w:t>
+      </w:r>
+      <w:r>
+        <w:rPr>
+          <w:sz w:val="24"/>
+          <w:szCs w:val="24"/>
+        </w:rPr>
+        <w:t xml:space="preserve">. This ensures that the project will follow the guidelines set out by ATU’s ethics committee. The system itself is designed to act as a decision-support tool rather than a replacement for professional based judgement. </w:t>
+      </w:r>
+      <w:r>
+        <w:rPr>
+          <w:sz w:val="24"/>
+          <w:szCs w:val="24"/>
+        </w:rPr>
+        <w:fldChar w:fldCharType="begin"/>
+      </w:r>
+      <w:r>
+        <w:rPr>
+          <w:sz w:val="24"/>
+          <w:szCs w:val="24"/>
+        </w:rPr>
+        <w:instrText xml:space="preserve"> ADDIN ZOTERO_ITEM CSL_CITATION {"citationID":"Yg3hyEPc","properties":{"formattedCitation":"(Badmus, Toromade and Adebayo, 2025)","plainCitation":"(Badmus, Toromade and Adebayo, 2025)","noteIndex":0},"citationItems":[{"id":634,"uris":["http://zotero.org/users/15491865/items/CEAZRZBL"],"itemData":{"id":634,"type":"article-journal","abstract":"As global capital markets increasingly prioritize environmental, social, and governance (ESG) performance alongside financial metrics, the demand for credible, consistent, and decision-useful non-financial disclosures has intensified. Regulatory frameworks such as the Corporate Sustainability Reporting Directive (CSRD) and the IFRS Sustainability Disclosure Standards have formalized ESG reporting expectations, yet significant challenges persist in ensuring data integrity, transparency, and comparability. Traditional ESG reporting remains plagued by manual data collection, subjective interpretation, and fragmented taxonomies, undermining investor confidence and regulatory compliance. Artificial intelligence (AI) offers transformative potential in addressing these limitations by automating data extraction, enhancing materiality assessments, and enabling continuous monitoring of ESG risks across diverse data streams. Natural language processing (NLP) and machine learning (ML) can systematically analyze sustainability reports, news sources, and supply chain data to detect anomalies, validate claims, and enrich qualitative disclosures with structured insights. When integrated into ESG-financial reporting frameworks, AI not only increases reporting efficiency but also improves the reliability of ESG scores and alignment with global benchmarks. This article proposes a multi-layered architecture for embedding AI into ESG-financial disclosure workflows, combining AI-driven materiality mapping, automated assurance mechanisms, and investment-grade analytics. It further addresses governance challenges, including algorithmic transparency, auditability, and stakeholder trust. The integration of AI must be accompanied by ethical safeguards and sector-specific calibration to ensure that ESG data, when used for capital allocation, truly reflects sustainable corporate behavior. In doing so, the paper positions AI as a foundational enabler in advancing trustworthy, data-driven ESG reporting that meets the dual imperatives of regulatory scrutiny and market demand.","container-title":"International Journal of Research Publication and Reviews","DOI":"10.55248/gengpi.6.0725.25165","ISSN":"25827421","issue":"7","journalAbbreviation":"Int. J. Res. Publ. Rev.","language":"en","page":"3977-3994","source":"DOI.org (Crossref)","title":"Embedding AI into ESG-Financial Reporting Frameworks to Advance Trustworthy Non-Financial Disclosures and Data-Driven Investment Decisions","URL":"https://ijrpr.com/uploads/V6ISSUE7/IJRPR50533.pdf","volume":"6","author":[{"family":"Badmus","given":"Oriyomi"},{"family":"Toromade","given":"Rebecca Olubunmi"},{"family":"Adebayo","given":"Abiodun Sunday"}],"accessed":{"date-parts":[["2025",11,17]]},"issued":{"date-parts":[["2025",7]]}}}],"schema":"https://github.com/citation-style-language/schema/raw/master/csl-citation.json"} </w:instrText>
+      </w:r>
+      <w:r>
+        <w:rPr>
+          <w:sz w:val="24"/>
+          <w:szCs w:val="24"/>
+        </w:rPr>
+        <w:fldChar w:fldCharType="separate"/>
+      </w:r>
+      <w:r>
+        <w:rPr>
+          <w:rFonts w:ascii="Calibri" w:hAnsi="Calibri" w:cs="Calibri"/>
+          <w:sz w:val="24"/>
+        </w:rPr>
+        <w:t xml:space="preserve">(Badmus, </w:t>
+      </w:r>
+      <w:proofErr w:type="spellStart"/>
+      <w:r>
+        <w:rPr>
+          <w:rFonts w:ascii="Calibri" w:hAnsi="Calibri" w:cs="Calibri"/>
+          <w:sz w:val="24"/>
+        </w:rPr>
+        <w:t>Toromade</w:t>
+      </w:r>
+      <w:proofErr w:type="spellEnd"/>
+      <w:r>
+        <w:rPr>
+          <w:rFonts w:ascii="Calibri" w:hAnsi="Calibri" w:cs="Calibri"/>
+          <w:sz w:val="24"/>
+        </w:rPr>
+        <w:t xml:space="preserve"> and Adebayo, 2025)</w:t>
+      </w:r>
+      <w:r>
+        <w:rPr>
+          <w:sz w:val="24"/>
+          <w:szCs w:val="24"/>
+        </w:rPr>
+        <w:fldChar w:fldCharType="end"/>
+      </w:r>
+      <w:r>
+        <w:rPr>
+          <w:sz w:val="24"/>
+          <w:szCs w:val="24"/>
+        </w:rPr>
+        <w:t>.</w:t>
+      </w:r>
+    </w:p>
+    <w:p>
+      <w:pPr>
+        <w:spacing w:after="0" w:line="360" w:lineRule="auto"/>
+        <w:jc w:val="both"/>
+        <w:rPr>
+          <w:b/>
+          <w:bCs/>
+          <w:sz w:val="24"/>
+          <w:szCs w:val="24"/>
+        </w:rPr>
+      </w:pPr>
+      <w:r>
+        <w:rPr>
+          <w:b/>
+          <w:bCs/>
+          <w:sz w:val="24"/>
+          <w:szCs w:val="24"/>
+        </w:rPr>
+        <w:t>NFR9 – Accessibility</w:t>
+      </w:r>
+    </w:p>
+    <w:p>
+      <w:pPr>
+        <w:spacing w:after="0" w:line="360" w:lineRule="auto"/>
+        <w:jc w:val="both"/>
+        <w:rPr>
+          <w:sz w:val="24"/>
+          <w:szCs w:val="24"/>
+        </w:rPr>
+      </w:pPr>
+      <w:r>
+        <w:rPr>
+          <w:sz w:val="24"/>
+          <w:szCs w:val="24"/>
+        </w:rPr>
+        <w:t xml:space="preserve">The system will comply with WCAG 2.1 AA accessibility standards </w:t>
+      </w:r>
+      <w:r>
+        <w:rPr>
+          <w:sz w:val="24"/>
+          <w:szCs w:val="24"/>
+        </w:rPr>
+        <w:t xml:space="preserve">where </w:t>
+      </w:r>
+      <w:r>
+        <w:rPr>
+          <w:sz w:val="24"/>
+          <w:szCs w:val="24"/>
+        </w:rPr>
+        <w:t xml:space="preserve">development allows. </w:t>
+      </w:r>
+      <w:r>
+        <w:rPr>
+          <w:sz w:val="24"/>
+          <w:szCs w:val="24"/>
+        </w:rPr>
+        <w:t xml:space="preserve">These accessibility standards would include keyboard navigation, sufficient colour contrast, and ARIA labels for screen-reader compatibility. Such features will ensure that the system is inclusive in its usability for users who may have disabilities. It also ensures that the project keeps in line with modern accessibility standards in software development. </w:t>
+      </w:r>
+      <w:r>
+        <w:rPr>
+          <w:sz w:val="24"/>
+          <w:szCs w:val="24"/>
+        </w:rPr>
+        <w:fldChar w:fldCharType="begin"/>
+      </w:r>
+      <w:r>
+        <w:rPr>
+          <w:sz w:val="24"/>
+          <w:szCs w:val="24"/>
+        </w:rPr>
+        <w:instrText xml:space="preserve"> ADDIN ZOTERO_ITEM CSL_CITATION {"citationID":"3gaNWhAY","properties":{"formattedCitation":"(Initiative (WAI) and Henry, 2005)","plainCitation":"(Initiative (WAI) and Henry, 2005)","noteIndex":0},"citationItems":[{"id":635,"uris":["http://zotero.org/users/15491865/items/AFQ8CSTT"],"itemData":{"id":635,"type":"webpage","abstract":"Introduces the Web Content Accessibility Guidelines (WCAG) international standard, including WCAG 2.0, WCAG 2.1, and WCAG 2.2. WCAG documents explain how to make web content more accessible to people with disabilities.","container-title":"Web Accessibility Initiative (WAI)","language":"en","title":"WCAG 2 Overview","URL":"https://www.w3.org/WAI/standards-guidelines/wcag/","author":[{"family":"Initiative (WAI)","given":"W3C Web Accessibility"},{"family":"Henry","given":"Shawn Lawton"}],"accessed":{"date-parts":[["2025",11,17]]},"issued":{"date-parts":[["2005",7]]}}}],"schema":"https://github.com/citation-style-language/schema/raw/master/csl-citation.json"} </w:instrText>
+      </w:r>
+      <w:r>
+        <w:rPr>
+          <w:sz w:val="24"/>
+          <w:szCs w:val="24"/>
+        </w:rPr>
+        <w:fldChar w:fldCharType="separate"/>
+      </w:r>
+      <w:r>
+        <w:rPr>
+          <w:rFonts w:ascii="Calibri" w:hAnsi="Calibri" w:cs="Calibri"/>
+          <w:sz w:val="24"/>
+        </w:rPr>
+        <w:t>(Initiative (WAI) and Henry, 2005)</w:t>
+      </w:r>
+      <w:r>
+        <w:rPr>
+          <w:sz w:val="24"/>
+          <w:szCs w:val="24"/>
+        </w:rPr>
+        <w:fldChar w:fldCharType="end"/>
+      </w:r>
+      <w:r>
+        <w:rPr>
+          <w:sz w:val="24"/>
+          <w:szCs w:val="24"/>
+        </w:rPr>
+        <w:t>.</w:t>
+      </w:r>
+    </w:p>
+    <w:p>
+      <w:pPr>
+        <w:keepNext/>
+        <w:spacing w:after="0" w:line="360" w:lineRule="auto"/>
+        <w:jc w:val="both"/>
+      </w:pPr>
+      <w:r>
+        <w:rPr>
+          <w:b/>
+          <w:bCs/>
+          <w:noProof/>
+          <w:sz w:val="24"/>
+          <w:szCs w:val="24"/>
+        </w:rPr>
+        <w:lastRenderedPageBreak/>
         <w:drawing>
-          <wp:inline distT="0" distB="0" distL="0" distR="0" wp14:anchorId="18540205" wp14:editId="4CC210B8">
+          <wp:inline distT="0" distB="0" distL="0" distR="0" wp14:anchorId="18540205" wp14:editId="021D01D0">
             <wp:extent cx="5731510" cy="3644900"/>
-            <wp:effectExtent l="0" t="0" r="2540" b="0"/>
+            <wp:effectExtent l="19050" t="19050" r="21590" b="12700"/>
             <wp:docPr id="1257125655" name="Picture 1" descr="A diagram of a company&#10;&#10;AI-generated content may be incorrect."/>
             <wp:cNvGraphicFramePr>
               <a:graphicFrameLocks xmlns:a="http://schemas.openxmlformats.org/drawingml/2006/main" noChangeAspect="1"/>
@@ -7442,6 +7919,11 @@
                     <a:prstGeom prst="rect">
                       <a:avLst/>
                     </a:prstGeom>
+                    <a:ln>
+                      <a:solidFill>
+                        <a:schemeClr val="tx1"/>
+                      </a:solidFill>
+                    </a:ln>
                   </pic:spPr>
                 </pic:pic>
               </a:graphicData>
@@ -7455,7 +7937,7 @@
         <w:pStyle w:val="Caption"/>
         <w:jc w:val="both"/>
       </w:pPr>
-      <w:bookmarkStart w:id="13" w:name="_Toc214282234"/>
+      <w:bookmarkStart w:id="14" w:name="_Toc214282690"/>
       <w:r>
         <w:t xml:space="preserve">Figure </w:t>
       </w:r>
@@ -7472,27 +7954,35 @@
         <w:rPr>
           <w:noProof/>
         </w:rPr>
-        <w:t>4</w:t>
+        <w:t>2</w:t>
       </w:r>
       <w:r>
         <w:fldChar w:fldCharType="end"/>
       </w:r>
       <w:r>
-        <w:t xml:space="preserve"> Use Case Diagram</w:t>
-      </w:r>
-      <w:bookmarkEnd w:id="13"/>
-    </w:p>
-    <w:p/>
+        <w:t xml:space="preserve"> </w:t>
+      </w:r>
+      <w:r>
+        <w:t>Use Case Diagram</w:t>
+      </w:r>
+      <w:bookmarkEnd w:id="14"/>
+      <w:r>
+        <w:t xml:space="preserve"> </w:t>
+      </w:r>
+    </w:p>
     <w:p>
       <w:pPr>
         <w:keepNext/>
       </w:pPr>
       <w:r>
+        <w:rPr>
+          <w:noProof/>
+        </w:rPr>
         <w:lastRenderedPageBreak/>
         <w:drawing>
-          <wp:inline distT="0" distB="0" distL="0" distR="0" wp14:anchorId="1FC10E5C" wp14:editId="29C908C4">
+          <wp:inline distT="0" distB="0" distL="0" distR="0" wp14:anchorId="1FC10E5C" wp14:editId="6A7046F0">
             <wp:extent cx="5731510" cy="5774055"/>
-            <wp:effectExtent l="0" t="0" r="2540" b="0"/>
+            <wp:effectExtent l="19050" t="19050" r="21590" b="17145"/>
             <wp:docPr id="281260267" name="Picture 1" descr="A diagram of a financial review system&#10;&#10;AI-generated content may be incorrect."/>
             <wp:cNvGraphicFramePr>
               <a:graphicFrameLocks xmlns:a="http://schemas.openxmlformats.org/drawingml/2006/main" noChangeAspect="1"/>
@@ -7518,6 +8008,11 @@
                     <a:prstGeom prst="rect">
                       <a:avLst/>
                     </a:prstGeom>
+                    <a:ln>
+                      <a:solidFill>
+                        <a:schemeClr val="tx1"/>
+                      </a:solidFill>
+                    </a:ln>
                   </pic:spPr>
                 </pic:pic>
               </a:graphicData>
@@ -7531,7 +8026,7 @@
         <w:pStyle w:val="Caption"/>
         <w:jc w:val="left"/>
       </w:pPr>
-      <w:bookmarkStart w:id="14" w:name="_Toc214282235"/>
+      <w:bookmarkStart w:id="15" w:name="_Toc214282691"/>
       <w:r>
         <w:t xml:space="preserve">Figure </w:t>
       </w:r>
@@ -7548,7 +8043,7 @@
         <w:rPr>
           <w:noProof/>
         </w:rPr>
-        <w:t>5</w:t>
+        <w:t>3</w:t>
       </w:r>
       <w:r>
         <w:fldChar w:fldCharType="end"/>
@@ -7562,35 +8057,12 @@
       <w:r>
         <w:t>Diagram</w:t>
       </w:r>
-      <w:bookmarkEnd w:id="14"/>
+      <w:bookmarkEnd w:id="15"/>
       <w:r>
         <w:t xml:space="preserve"> </w:t>
       </w:r>
     </w:p>
     <w:p/>
-    <w:p/>
-    <w:p>
-      <w:pPr>
-        <w:spacing w:after="0" w:line="360" w:lineRule="auto"/>
-        <w:jc w:val="both"/>
-        <w:rPr>
-          <w:b/>
-          <w:bCs/>
-          <w:sz w:val="24"/>
-          <w:szCs w:val="24"/>
-        </w:rPr>
-      </w:pPr>
-    </w:p>
-    <w:p>
-      <w:pPr>
-        <w:spacing w:after="0" w:line="360" w:lineRule="auto"/>
-        <w:jc w:val="both"/>
-        <w:rPr>
-          <w:sz w:val="24"/>
-          <w:szCs w:val="24"/>
-        </w:rPr>
-      </w:pPr>
-    </w:p>
     <w:p>
       <w:pPr>
         <w:pStyle w:val="Heading2"/>
@@ -7600,11 +8072,110 @@
         </w:numPr>
         <w:ind w:left="851" w:hanging="851"/>
       </w:pPr>
-      <w:bookmarkStart w:id="15" w:name="_Toc214282223"/>
-      <w:r>
-        <w:t>Table Section</w:t>
-      </w:r>
-      <w:bookmarkEnd w:id="15"/>
+      <w:bookmarkStart w:id="16" w:name="_Toc214305296"/>
+      <w:r>
+        <w:t>Data Processing Summary</w:t>
+      </w:r>
+      <w:bookmarkEnd w:id="16"/>
+    </w:p>
+    <w:p>
+      <w:pPr>
+        <w:rPr>
+          <w:sz w:val="24"/>
+          <w:szCs w:val="24"/>
+        </w:rPr>
+      </w:pPr>
+      <w:r>
+        <w:rPr>
+          <w:sz w:val="24"/>
+          <w:szCs w:val="24"/>
+        </w:rPr>
+        <w:t>The system lif</w:t>
+      </w:r>
+      <w:r>
+        <w:rPr>
+          <w:sz w:val="24"/>
+          <w:szCs w:val="24"/>
+        </w:rPr>
+        <w:t xml:space="preserve">e cycle begins when a user uploads a financial document through the web interface. </w:t>
+      </w:r>
+      <w:r>
+        <w:rPr>
+          <w:sz w:val="24"/>
+          <w:szCs w:val="24"/>
+        </w:rPr>
+        <w:t xml:space="preserve">The text extraction module will then </w:t>
+      </w:r>
+      <w:r>
+        <w:rPr>
+          <w:sz w:val="24"/>
+          <w:szCs w:val="24"/>
+        </w:rPr>
+        <w:t>retrieve mach</w:t>
+      </w:r>
+      <w:r>
+        <w:rPr>
+          <w:sz w:val="24"/>
+          <w:szCs w:val="24"/>
+        </w:rPr>
+        <w:t>ine-readable content from the document, followed by tokenisation and cleaning. After th</w:t>
+      </w:r>
+      <w:r>
+        <w:rPr>
+          <w:sz w:val="24"/>
+          <w:szCs w:val="24"/>
+        </w:rPr>
+        <w:t xml:space="preserve">is functionality is completed, the text passes through the topic-modelling, entity recognition and summarisation stages. Following this </w:t>
+      </w:r>
+      <w:r>
+        <w:rPr>
+          <w:sz w:val="24"/>
+          <w:szCs w:val="24"/>
+        </w:rPr>
+        <w:t>the anomaly detection aspect will assign a traffic light classification to the document</w:t>
+      </w:r>
+      <w:r>
+        <w:rPr>
+          <w:sz w:val="24"/>
+          <w:szCs w:val="24"/>
+        </w:rPr>
+        <w:t xml:space="preserve"> before the final output, that being summary, entities and anomaly score, is displayed. </w:t>
+      </w:r>
+      <w:r>
+        <w:rPr>
+          <w:sz w:val="24"/>
+          <w:szCs w:val="24"/>
+        </w:rPr>
+        <w:t xml:space="preserve">The final display will be shown through the React dashboard for the </w:t>
+      </w:r>
+      <w:r>
+        <w:rPr>
+          <w:sz w:val="24"/>
+          <w:szCs w:val="24"/>
+        </w:rPr>
+        <w:t>user’s</w:t>
+      </w:r>
+      <w:r>
+        <w:rPr>
+          <w:sz w:val="24"/>
+          <w:szCs w:val="24"/>
+        </w:rPr>
+        <w:t xml:space="preserve"> interpretation. This sequential flow </w:t>
+      </w:r>
+      <w:r>
+        <w:rPr>
+          <w:sz w:val="24"/>
+          <w:szCs w:val="24"/>
+        </w:rPr>
+        <w:t>ensures that the system had consistency, auditability, and the potential for quantitative eval</w:t>
+      </w:r>
+      <w:r>
+        <w:rPr>
+          <w:sz w:val="24"/>
+          <w:szCs w:val="24"/>
+        </w:rPr>
+        <w:t>uation in later testing.</w:t>
+      </w:r>
     </w:p>
     <w:p>
       <w:pPr>
@@ -7654,9 +8225,8 @@
       <w:pPr>
         <w:pStyle w:val="Caption"/>
       </w:pPr>
-      <w:bookmarkStart w:id="16" w:name="_Toc429429027"/>
-      <w:r>
-        <w:lastRenderedPageBreak/>
+      <w:bookmarkStart w:id="17" w:name="_Toc429429027"/>
+      <w:r>
         <w:t xml:space="preserve">Table </w:t>
       </w:r>
       <w:r>
@@ -7692,7 +8262,7 @@
       <w:r>
         <w:t>. Table Formatting Guidelines</w:t>
       </w:r>
-      <w:bookmarkEnd w:id="16"/>
+      <w:bookmarkEnd w:id="17"/>
     </w:p>
     <w:tbl>
       <w:tblPr>
@@ -8031,7 +8601,7 @@
       <w:pPr>
         <w:pStyle w:val="Caption"/>
       </w:pPr>
-      <w:bookmarkStart w:id="17" w:name="_Toc429429028"/>
+      <w:bookmarkStart w:id="18" w:name="_Toc429429028"/>
       <w:r>
         <w:t xml:space="preserve">Table </w:t>
       </w:r>
@@ -8068,7 +8638,7 @@
       <w:r>
         <w:t xml:space="preserve"> Second Sample Table</w:t>
       </w:r>
-      <w:bookmarkEnd w:id="17"/>
+      <w:bookmarkEnd w:id="18"/>
     </w:p>
     <w:tbl>
       <w:tblPr>
@@ -8198,13 +8768,13 @@
         </w:numPr>
         <w:ind w:left="851" w:hanging="851"/>
       </w:pPr>
-      <w:bookmarkStart w:id="18" w:name="_Toc101374252"/>
-      <w:bookmarkStart w:id="19" w:name="_Toc214282224"/>
+      <w:bookmarkStart w:id="19" w:name="_Toc101374252"/>
+      <w:bookmarkStart w:id="20" w:name="_Toc214305297"/>
       <w:r>
         <w:t>Code and Formulae</w:t>
       </w:r>
-      <w:bookmarkEnd w:id="18"/>
       <w:bookmarkEnd w:id="19"/>
+      <w:bookmarkEnd w:id="20"/>
     </w:p>
     <w:p>
       <w:pPr>
@@ -8378,7 +8948,6 @@
           <w:sz w:val="20"/>
           <w:szCs w:val="24"/>
         </w:rPr>
-        <w:lastRenderedPageBreak/>
         <w:t xml:space="preserve">            if (message </w:t>
       </w:r>
       <w:proofErr w:type="spellStart"/>
@@ -9143,7 +9712,7 @@
           <w:szCs w:val="24"/>
         </w:rPr>
       </w:pPr>
-      <w:bookmarkStart w:id="20" w:name="_Toc429428842"/>
+      <w:bookmarkStart w:id="21" w:name="_Toc429428842"/>
       <w:r>
         <w:t xml:space="preserve">Code Listing </w:t>
       </w:r>
@@ -9188,7 +9757,7 @@
       <w:r>
         <w:t xml:space="preserve"> Message Handling</w:t>
       </w:r>
-      <w:bookmarkEnd w:id="20"/>
+      <w:bookmarkEnd w:id="21"/>
     </w:p>
     <w:p>
       <w:pPr>
@@ -9556,15 +10125,14 @@
           <w:numId w:val="29"/>
         </w:numPr>
       </w:pPr>
-      <w:bookmarkStart w:id="21" w:name="_Toc214282225"/>
-      <w:r>
-        <w:lastRenderedPageBreak/>
+      <w:bookmarkStart w:id="22" w:name="_Toc214305298"/>
+      <w:r>
         <w:t xml:space="preserve">System </w:t>
       </w:r>
       <w:r>
         <w:t>Architecture &amp; Design</w:t>
       </w:r>
-      <w:bookmarkEnd w:id="21"/>
+      <w:bookmarkEnd w:id="22"/>
     </w:p>
     <w:p>
       <w:pPr>
@@ -9940,12 +10508,11 @@
       <w:pPr>
         <w:pStyle w:val="Heading1"/>
       </w:pPr>
-      <w:bookmarkStart w:id="22" w:name="_Toc214282226"/>
-      <w:r>
-        <w:lastRenderedPageBreak/>
+      <w:bookmarkStart w:id="23" w:name="_Toc214305299"/>
+      <w:r>
         <w:t>Data Requirements</w:t>
       </w:r>
-      <w:bookmarkEnd w:id="22"/>
+      <w:bookmarkEnd w:id="23"/>
     </w:p>
     <w:p>
       <w:pPr>
@@ -10263,12 +10830,11 @@
       <w:pPr>
         <w:pStyle w:val="Heading1"/>
       </w:pPr>
-      <w:bookmarkStart w:id="23" w:name="_Toc214282227"/>
-      <w:r>
-        <w:lastRenderedPageBreak/>
+      <w:bookmarkStart w:id="24" w:name="_Toc214305300"/>
+      <w:r>
         <w:t>Implementation</w:t>
       </w:r>
-      <w:bookmarkEnd w:id="23"/>
+      <w:bookmarkEnd w:id="24"/>
     </w:p>
     <w:p/>
     <w:p/>
@@ -10307,12 +10873,11 @@
       <w:pPr>
         <w:pStyle w:val="Heading1"/>
       </w:pPr>
-      <w:bookmarkStart w:id="24" w:name="_Toc214282228"/>
-      <w:r>
-        <w:lastRenderedPageBreak/>
+      <w:bookmarkStart w:id="25" w:name="_Toc214305301"/>
+      <w:r>
         <w:t>Testing &amp; Evaluation</w:t>
       </w:r>
-      <w:bookmarkEnd w:id="24"/>
+      <w:bookmarkEnd w:id="25"/>
     </w:p>
     <w:p/>
     <w:p/>
@@ -10345,12 +10910,11 @@
       <w:pPr>
         <w:pStyle w:val="Heading1"/>
       </w:pPr>
-      <w:bookmarkStart w:id="25" w:name="_Toc214282229"/>
-      <w:r>
-        <w:lastRenderedPageBreak/>
+      <w:bookmarkStart w:id="26" w:name="_Toc214305302"/>
+      <w:r>
         <w:t>Conclusion</w:t>
       </w:r>
-      <w:bookmarkEnd w:id="25"/>
+      <w:bookmarkEnd w:id="26"/>
       <w:r>
         <w:br w:type="page"/>
       </w:r>
@@ -10373,14 +10937,13 @@
         <w:spacing w:before="0" w:line="360" w:lineRule="auto"/>
         <w:ind w:left="567" w:hanging="567"/>
       </w:pPr>
-      <w:bookmarkStart w:id="26" w:name="_Toc101374253"/>
-      <w:bookmarkStart w:id="27" w:name="_Toc214282230"/>
-      <w:r>
-        <w:lastRenderedPageBreak/>
+      <w:bookmarkStart w:id="27" w:name="_Toc101374253"/>
+      <w:bookmarkStart w:id="28" w:name="_Toc214305303"/>
+      <w:r>
         <w:t>References</w:t>
       </w:r>
-      <w:bookmarkEnd w:id="26"/>
       <w:bookmarkEnd w:id="27"/>
+      <w:bookmarkEnd w:id="28"/>
     </w:p>
     <w:p>
       <w:pPr>
@@ -10577,12 +11140,11 @@
       <w:pPr>
         <w:pStyle w:val="Heading1"/>
       </w:pPr>
-      <w:bookmarkStart w:id="28" w:name="_Toc214282231"/>
-      <w:r>
-        <w:lastRenderedPageBreak/>
+      <w:bookmarkStart w:id="29" w:name="_Toc214305304"/>
+      <w:r>
         <w:t>Appendix A: Report Structure Example</w:t>
       </w:r>
-      <w:bookmarkEnd w:id="28"/>
+      <w:bookmarkEnd w:id="29"/>
     </w:p>
     <w:p/>
     <w:p>
@@ -11030,7 +11592,6 @@
           <w:b/>
           <w:bCs/>
         </w:rPr>
-        <w:lastRenderedPageBreak/>
         <w:t>4) Data Requirements</w:t>
       </w:r>
     </w:p>
@@ -11301,10 +11862,9 @@
       <w:pPr>
         <w:pStyle w:val="Heading1"/>
       </w:pPr>
-      <w:bookmarkStart w:id="29" w:name="_Toc101374255"/>
-      <w:bookmarkStart w:id="30" w:name="_Toc214282232"/>
-      <w:r>
-        <w:lastRenderedPageBreak/>
+      <w:bookmarkStart w:id="30" w:name="_Toc101374255"/>
+      <w:bookmarkStart w:id="31" w:name="_Toc214305305"/>
+      <w:r>
         <w:t xml:space="preserve">Appendix </w:t>
       </w:r>
       <w:r>
@@ -11313,11 +11873,11 @@
       <w:r>
         <w:t>:  Code Listing</w:t>
       </w:r>
-      <w:bookmarkEnd w:id="29"/>
+      <w:bookmarkEnd w:id="30"/>
       <w:r>
         <w:t xml:space="preserve"> / GitHub Project Link</w:t>
       </w:r>
-      <w:bookmarkEnd w:id="30"/>
+      <w:bookmarkEnd w:id="31"/>
     </w:p>
     <w:p>
       <w:r>
@@ -15561,7 +16121,6 @@
   <w:style w:type="character" w:default="1" w:styleId="DefaultParagraphFont">
     <w:name w:val="Default Paragraph Font"/>
     <w:uiPriority w:val="1"/>
-    <w:semiHidden/>
     <w:unhideWhenUsed/>
   </w:style>
   <w:style w:type="table" w:default="1" w:styleId="TableNormal">

</xml_diff>

<commit_message>
Add UML diagrams and PlantUML source files
Added Activity, Class, Component, Sequence, and Use Case diagrams in both .docx and PlantUML (.puml) formats. Also reorganized existing .uxf files into a UML Versions directory and updated the technical report document.
</commit_message>
<xml_diff>
--- a/Technical Report/OisinGibson_L00172671_ComputingBSC.docx
+++ b/Technical Report/OisinGibson_L00172671_ComputingBSC.docx
@@ -558,7 +558,10 @@
         <w:t>Date:</w:t>
       </w:r>
       <w:r>
-        <w:t xml:space="preserve"> DD/MM/YYYY</w:t>
+        <w:t xml:space="preserve"> </w:t>
+      </w:r>
+      <w:r>
+        <w:t>12/12/2025</w:t>
       </w:r>
     </w:p>
     <w:p>
@@ -640,7 +643,28 @@
           <w:sz w:val="24"/>
           <w:szCs w:val="24"/>
         </w:rPr>
-        <w:t>for ------- support and guidance</w:t>
+        <w:t xml:space="preserve">for </w:t>
+      </w:r>
+      <w:r>
+        <w:rPr>
+          <w:sz w:val="24"/>
+          <w:szCs w:val="24"/>
+        </w:rPr>
+        <w:t xml:space="preserve">for his </w:t>
+      </w:r>
+      <w:r>
+        <w:rPr>
+          <w:sz w:val="24"/>
+          <w:szCs w:val="24"/>
+        </w:rPr>
+        <w:t>support and guidance</w:t>
+      </w:r>
+      <w:r>
+        <w:rPr>
+          <w:sz w:val="24"/>
+          <w:szCs w:val="24"/>
+        </w:rPr>
+        <w:t xml:space="preserve"> over the course of the project</w:t>
       </w:r>
       <w:r>
         <w:rPr>
@@ -661,7 +685,21 @@
           <w:sz w:val="24"/>
           <w:szCs w:val="24"/>
         </w:rPr>
-        <w:t xml:space="preserve"> I would like to offer my thanks to Robbi Quinn, CEO </w:t>
+        <w:t xml:space="preserve"> I would like to offer my thanks to Robbi</w:t>
+      </w:r>
+      <w:r>
+        <w:rPr>
+          <w:sz w:val="24"/>
+          <w:szCs w:val="24"/>
+        </w:rPr>
+        <w:t>e</w:t>
+      </w:r>
+      <w:r>
+        <w:rPr>
+          <w:sz w:val="24"/>
+          <w:szCs w:val="24"/>
+        </w:rPr>
+        <w:t xml:space="preserve"> Quinn, CEO </w:t>
       </w:r>
       <w:bookmarkStart w:id="1" w:name="_Hlk214302760"/>
       <w:r>
@@ -780,7 +818,7 @@
           <w:r>
             <w:fldChar w:fldCharType="separate"/>
           </w:r>
-          <w:hyperlink w:anchor="_Toc214308326" w:history="1">
+          <w:hyperlink w:anchor="_Toc214374351" w:history="1">
             <w:r>
               <w:rPr>
                 <w:rStyle w:val="Hyperlink"/>
@@ -825,7 +863,7 @@
                 <w:noProof/>
                 <w:webHidden/>
               </w:rPr>
-              <w:instrText xml:space="preserve"> PAGEREF _Toc214308326 \h </w:instrText>
+              <w:instrText xml:space="preserve"> PAGEREF _Toc214374351 \h </w:instrText>
             </w:r>
             <w:r>
               <w:rPr>
@@ -872,7 +910,7 @@
               <w14:ligatures w14:val="standardContextual"/>
             </w:rPr>
           </w:pPr>
-          <w:hyperlink w:anchor="_Toc214308327" w:history="1">
+          <w:hyperlink w:anchor="_Toc214374352" w:history="1">
             <w:r>
               <w:rPr>
                 <w:rStyle w:val="Hyperlink"/>
@@ -917,7 +955,7 @@
                 <w:noProof/>
                 <w:webHidden/>
               </w:rPr>
-              <w:instrText xml:space="preserve"> PAGEREF _Toc214308327 \h </w:instrText>
+              <w:instrText xml:space="preserve"> PAGEREF _Toc214374352 \h </w:instrText>
             </w:r>
             <w:r>
               <w:rPr>
@@ -964,7 +1002,7 @@
               <w14:ligatures w14:val="standardContextual"/>
             </w:rPr>
           </w:pPr>
-          <w:hyperlink w:anchor="_Toc214308328" w:history="1">
+          <w:hyperlink w:anchor="_Toc214374353" w:history="1">
             <w:r>
               <w:rPr>
                 <w:rStyle w:val="Hyperlink"/>
@@ -1009,7 +1047,7 @@
                 <w:noProof/>
                 <w:webHidden/>
               </w:rPr>
-              <w:instrText xml:space="preserve"> PAGEREF _Toc214308328 \h </w:instrText>
+              <w:instrText xml:space="preserve"> PAGEREF _Toc214374353 \h </w:instrText>
             </w:r>
             <w:r>
               <w:rPr>
@@ -1056,7 +1094,7 @@
               <w14:ligatures w14:val="standardContextual"/>
             </w:rPr>
           </w:pPr>
-          <w:hyperlink w:anchor="_Toc214308329" w:history="1">
+          <w:hyperlink w:anchor="_Toc214374354" w:history="1">
             <w:r>
               <w:rPr>
                 <w:rStyle w:val="Hyperlink"/>
@@ -1101,7 +1139,7 @@
                 <w:noProof/>
                 <w:webHidden/>
               </w:rPr>
-              <w:instrText xml:space="preserve"> PAGEREF _Toc214308329 \h </w:instrText>
+              <w:instrText xml:space="preserve"> PAGEREF _Toc214374354 \h </w:instrText>
             </w:r>
             <w:r>
               <w:rPr>
@@ -1148,7 +1186,7 @@
               <w14:ligatures w14:val="standardContextual"/>
             </w:rPr>
           </w:pPr>
-          <w:hyperlink w:anchor="_Toc214308330" w:history="1">
+          <w:hyperlink w:anchor="_Toc214374355" w:history="1">
             <w:r>
               <w:rPr>
                 <w:rStyle w:val="Hyperlink"/>
@@ -1193,7 +1231,7 @@
                 <w:noProof/>
                 <w:webHidden/>
               </w:rPr>
-              <w:instrText xml:space="preserve"> PAGEREF _Toc214308330 \h </w:instrText>
+              <w:instrText xml:space="preserve"> PAGEREF _Toc214374355 \h </w:instrText>
             </w:r>
             <w:r>
               <w:rPr>
@@ -1240,7 +1278,7 @@
               <w14:ligatures w14:val="standardContextual"/>
             </w:rPr>
           </w:pPr>
-          <w:hyperlink w:anchor="_Toc214308331" w:history="1">
+          <w:hyperlink w:anchor="_Toc214374356" w:history="1">
             <w:r>
               <w:rPr>
                 <w:rStyle w:val="Hyperlink"/>
@@ -1285,7 +1323,7 @@
                 <w:noProof/>
                 <w:webHidden/>
               </w:rPr>
-              <w:instrText xml:space="preserve"> PAGEREF _Toc214308331 \h </w:instrText>
+              <w:instrText xml:space="preserve"> PAGEREF _Toc214374356 \h </w:instrText>
             </w:r>
             <w:r>
               <w:rPr>
@@ -1332,7 +1370,7 @@
               <w14:ligatures w14:val="standardContextual"/>
             </w:rPr>
           </w:pPr>
-          <w:hyperlink w:anchor="_Toc214308332" w:history="1">
+          <w:hyperlink w:anchor="_Toc214374357" w:history="1">
             <w:r>
               <w:rPr>
                 <w:rStyle w:val="Hyperlink"/>
@@ -1377,7 +1415,7 @@
                 <w:noProof/>
                 <w:webHidden/>
               </w:rPr>
-              <w:instrText xml:space="preserve"> PAGEREF _Toc214308332 \h </w:instrText>
+              <w:instrText xml:space="preserve"> PAGEREF _Toc214374357 \h </w:instrText>
             </w:r>
             <w:r>
               <w:rPr>
@@ -1420,7 +1458,7 @@
               <w14:ligatures w14:val="standardContextual"/>
             </w:rPr>
           </w:pPr>
-          <w:hyperlink w:anchor="_Toc214308333" w:history="1">
+          <w:hyperlink w:anchor="_Toc214374358" w:history="1">
             <w:r>
               <w:rPr>
                 <w:rStyle w:val="Hyperlink"/>
@@ -1465,7 +1503,7 @@
                 <w:noProof/>
                 <w:webHidden/>
               </w:rPr>
-              <w:instrText xml:space="preserve"> PAGEREF _Toc214308333 \h </w:instrText>
+              <w:instrText xml:space="preserve"> PAGEREF _Toc214374358 \h </w:instrText>
             </w:r>
             <w:r>
               <w:rPr>
@@ -1512,7 +1550,7 @@
               <w14:ligatures w14:val="standardContextual"/>
             </w:rPr>
           </w:pPr>
-          <w:hyperlink w:anchor="_Toc214308334" w:history="1">
+          <w:hyperlink w:anchor="_Toc214374359" w:history="1">
             <w:r>
               <w:rPr>
                 <w:rStyle w:val="Hyperlink"/>
@@ -1557,7 +1595,7 @@
                 <w:noProof/>
                 <w:webHidden/>
               </w:rPr>
-              <w:instrText xml:space="preserve"> PAGEREF _Toc214308334 \h </w:instrText>
+              <w:instrText xml:space="preserve"> PAGEREF _Toc214374359 \h </w:instrText>
             </w:r>
             <w:r>
               <w:rPr>
@@ -1604,7 +1642,7 @@
               <w14:ligatures w14:val="standardContextual"/>
             </w:rPr>
           </w:pPr>
-          <w:hyperlink w:anchor="_Toc214308335" w:history="1">
+          <w:hyperlink w:anchor="_Toc214374360" w:history="1">
             <w:r>
               <w:rPr>
                 <w:rStyle w:val="Hyperlink"/>
@@ -1649,7 +1687,7 @@
                 <w:noProof/>
                 <w:webHidden/>
               </w:rPr>
-              <w:instrText xml:space="preserve"> PAGEREF _Toc214308335 \h </w:instrText>
+              <w:instrText xml:space="preserve"> PAGEREF _Toc214374360 \h </w:instrText>
             </w:r>
             <w:r>
               <w:rPr>
@@ -1696,7 +1734,7 @@
               <w14:ligatures w14:val="standardContextual"/>
             </w:rPr>
           </w:pPr>
-          <w:hyperlink w:anchor="_Toc214308336" w:history="1">
+          <w:hyperlink w:anchor="_Toc214374361" w:history="1">
             <w:r>
               <w:rPr>
                 <w:rStyle w:val="Hyperlink"/>
@@ -1741,7 +1779,7 @@
                 <w:noProof/>
                 <w:webHidden/>
               </w:rPr>
-              <w:instrText xml:space="preserve"> PAGEREF _Toc214308336 \h </w:instrText>
+              <w:instrText xml:space="preserve"> PAGEREF _Toc214374361 \h </w:instrText>
             </w:r>
             <w:r>
               <w:rPr>
@@ -1788,7 +1826,7 @@
               <w14:ligatures w14:val="standardContextual"/>
             </w:rPr>
           </w:pPr>
-          <w:hyperlink w:anchor="_Toc214308337" w:history="1">
+          <w:hyperlink w:anchor="_Toc214374362" w:history="1">
             <w:r>
               <w:rPr>
                 <w:rStyle w:val="Hyperlink"/>
@@ -1833,7 +1871,7 @@
                 <w:noProof/>
                 <w:webHidden/>
               </w:rPr>
-              <w:instrText xml:space="preserve"> PAGEREF _Toc214308337 \h </w:instrText>
+              <w:instrText xml:space="preserve"> PAGEREF _Toc214374362 \h </w:instrText>
             </w:r>
             <w:r>
               <w:rPr>
@@ -1876,7 +1914,7 @@
               <w14:ligatures w14:val="standardContextual"/>
             </w:rPr>
           </w:pPr>
-          <w:hyperlink w:anchor="_Toc214308338" w:history="1">
+          <w:hyperlink w:anchor="_Toc214374363" w:history="1">
             <w:r>
               <w:rPr>
                 <w:rStyle w:val="Hyperlink"/>
@@ -1921,7 +1959,7 @@
                 <w:noProof/>
                 <w:webHidden/>
               </w:rPr>
-              <w:instrText xml:space="preserve"> PAGEREF _Toc214308338 \h </w:instrText>
+              <w:instrText xml:space="preserve"> PAGEREF _Toc214374363 \h </w:instrText>
             </w:r>
             <w:r>
               <w:rPr>
@@ -1941,7 +1979,559 @@
                 <w:noProof/>
                 <w:webHidden/>
               </w:rPr>
-              <w:t>13</w:t>
+              <w:t>14</w:t>
+            </w:r>
+            <w:r>
+              <w:rPr>
+                <w:noProof/>
+                <w:webHidden/>
+              </w:rPr>
+              <w:fldChar w:fldCharType="end"/>
+            </w:r>
+          </w:hyperlink>
+        </w:p>
+        <w:p>
+          <w:pPr>
+            <w:pStyle w:val="TOC2"/>
+            <w:tabs>
+              <w:tab w:val="left" w:pos="960"/>
+              <w:tab w:val="right" w:leader="dot" w:pos="9016"/>
+            </w:tabs>
+            <w:rPr>
+              <w:noProof/>
+              <w:kern w:val="2"/>
+              <w:sz w:val="24"/>
+              <w:szCs w:val="24"/>
+              <w:lang w:eastAsia="en-IE"/>
+              <w14:ligatures w14:val="standardContextual"/>
+            </w:rPr>
+          </w:pPr>
+          <w:hyperlink w:anchor="_Toc214374364" w:history="1">
+            <w:r>
+              <w:rPr>
+                <w:rStyle w:val="Hyperlink"/>
+                <w:noProof/>
+              </w:rPr>
+              <w:t>3.1</w:t>
+            </w:r>
+            <w:r>
+              <w:rPr>
+                <w:noProof/>
+                <w:kern w:val="2"/>
+                <w:sz w:val="24"/>
+                <w:szCs w:val="24"/>
+                <w:lang w:eastAsia="en-IE"/>
+                <w14:ligatures w14:val="standardContextual"/>
+              </w:rPr>
+              <w:tab/>
+            </w:r>
+            <w:r>
+              <w:rPr>
+                <w:rStyle w:val="Hyperlink"/>
+                <w:noProof/>
+              </w:rPr>
+              <w:t>Overall System Architecture</w:t>
+            </w:r>
+            <w:r>
+              <w:rPr>
+                <w:noProof/>
+                <w:webHidden/>
+              </w:rPr>
+              <w:tab/>
+            </w:r>
+            <w:r>
+              <w:rPr>
+                <w:noProof/>
+                <w:webHidden/>
+              </w:rPr>
+              <w:fldChar w:fldCharType="begin"/>
+            </w:r>
+            <w:r>
+              <w:rPr>
+                <w:noProof/>
+                <w:webHidden/>
+              </w:rPr>
+              <w:instrText xml:space="preserve"> PAGEREF _Toc214374364 \h </w:instrText>
+            </w:r>
+            <w:r>
+              <w:rPr>
+                <w:noProof/>
+                <w:webHidden/>
+              </w:rPr>
+            </w:r>
+            <w:r>
+              <w:rPr>
+                <w:noProof/>
+                <w:webHidden/>
+              </w:rPr>
+              <w:fldChar w:fldCharType="separate"/>
+            </w:r>
+            <w:r>
+              <w:rPr>
+                <w:noProof/>
+                <w:webHidden/>
+              </w:rPr>
+              <w:t>14</w:t>
+            </w:r>
+            <w:r>
+              <w:rPr>
+                <w:noProof/>
+                <w:webHidden/>
+              </w:rPr>
+              <w:fldChar w:fldCharType="end"/>
+            </w:r>
+          </w:hyperlink>
+        </w:p>
+        <w:p>
+          <w:pPr>
+            <w:pStyle w:val="TOC2"/>
+            <w:tabs>
+              <w:tab w:val="left" w:pos="960"/>
+              <w:tab w:val="right" w:leader="dot" w:pos="9016"/>
+            </w:tabs>
+            <w:rPr>
+              <w:noProof/>
+              <w:kern w:val="2"/>
+              <w:sz w:val="24"/>
+              <w:szCs w:val="24"/>
+              <w:lang w:eastAsia="en-IE"/>
+              <w14:ligatures w14:val="standardContextual"/>
+            </w:rPr>
+          </w:pPr>
+          <w:hyperlink w:anchor="_Toc214374365" w:history="1">
+            <w:r>
+              <w:rPr>
+                <w:rStyle w:val="Hyperlink"/>
+                <w:noProof/>
+              </w:rPr>
+              <w:t>3.2</w:t>
+            </w:r>
+            <w:r>
+              <w:rPr>
+                <w:noProof/>
+                <w:kern w:val="2"/>
+                <w:sz w:val="24"/>
+                <w:szCs w:val="24"/>
+                <w:lang w:eastAsia="en-IE"/>
+                <w14:ligatures w14:val="standardContextual"/>
+              </w:rPr>
+              <w:tab/>
+            </w:r>
+            <w:r>
+              <w:rPr>
+                <w:rStyle w:val="Hyperlink"/>
+                <w:noProof/>
+              </w:rPr>
+              <w:t>NLP Pipeline Architecture</w:t>
+            </w:r>
+            <w:r>
+              <w:rPr>
+                <w:noProof/>
+                <w:webHidden/>
+              </w:rPr>
+              <w:tab/>
+            </w:r>
+            <w:r>
+              <w:rPr>
+                <w:noProof/>
+                <w:webHidden/>
+              </w:rPr>
+              <w:fldChar w:fldCharType="begin"/>
+            </w:r>
+            <w:r>
+              <w:rPr>
+                <w:noProof/>
+                <w:webHidden/>
+              </w:rPr>
+              <w:instrText xml:space="preserve"> PAGEREF _Toc214374365 \h </w:instrText>
+            </w:r>
+            <w:r>
+              <w:rPr>
+                <w:noProof/>
+                <w:webHidden/>
+              </w:rPr>
+            </w:r>
+            <w:r>
+              <w:rPr>
+                <w:noProof/>
+                <w:webHidden/>
+              </w:rPr>
+              <w:fldChar w:fldCharType="separate"/>
+            </w:r>
+            <w:r>
+              <w:rPr>
+                <w:noProof/>
+                <w:webHidden/>
+              </w:rPr>
+              <w:t>14</w:t>
+            </w:r>
+            <w:r>
+              <w:rPr>
+                <w:noProof/>
+                <w:webHidden/>
+              </w:rPr>
+              <w:fldChar w:fldCharType="end"/>
+            </w:r>
+          </w:hyperlink>
+        </w:p>
+        <w:p>
+          <w:pPr>
+            <w:pStyle w:val="TOC2"/>
+            <w:tabs>
+              <w:tab w:val="left" w:pos="960"/>
+              <w:tab w:val="right" w:leader="dot" w:pos="9016"/>
+            </w:tabs>
+            <w:rPr>
+              <w:noProof/>
+              <w:kern w:val="2"/>
+              <w:sz w:val="24"/>
+              <w:szCs w:val="24"/>
+              <w:lang w:eastAsia="en-IE"/>
+              <w14:ligatures w14:val="standardContextual"/>
+            </w:rPr>
+          </w:pPr>
+          <w:hyperlink w:anchor="_Toc214374366" w:history="1">
+            <w:r>
+              <w:rPr>
+                <w:rStyle w:val="Hyperlink"/>
+                <w:noProof/>
+              </w:rPr>
+              <w:t>3.3</w:t>
+            </w:r>
+            <w:r>
+              <w:rPr>
+                <w:noProof/>
+                <w:kern w:val="2"/>
+                <w:sz w:val="24"/>
+                <w:szCs w:val="24"/>
+                <w:lang w:eastAsia="en-IE"/>
+                <w14:ligatures w14:val="standardContextual"/>
+              </w:rPr>
+              <w:tab/>
+            </w:r>
+            <w:r>
+              <w:rPr>
+                <w:rStyle w:val="Hyperlink"/>
+                <w:noProof/>
+              </w:rPr>
+              <w:t>System Diagrams Overview</w:t>
+            </w:r>
+            <w:r>
+              <w:rPr>
+                <w:noProof/>
+                <w:webHidden/>
+              </w:rPr>
+              <w:tab/>
+            </w:r>
+            <w:r>
+              <w:rPr>
+                <w:noProof/>
+                <w:webHidden/>
+              </w:rPr>
+              <w:fldChar w:fldCharType="begin"/>
+            </w:r>
+            <w:r>
+              <w:rPr>
+                <w:noProof/>
+                <w:webHidden/>
+              </w:rPr>
+              <w:instrText xml:space="preserve"> PAGEREF _Toc214374366 \h </w:instrText>
+            </w:r>
+            <w:r>
+              <w:rPr>
+                <w:noProof/>
+                <w:webHidden/>
+              </w:rPr>
+            </w:r>
+            <w:r>
+              <w:rPr>
+                <w:noProof/>
+                <w:webHidden/>
+              </w:rPr>
+              <w:fldChar w:fldCharType="separate"/>
+            </w:r>
+            <w:r>
+              <w:rPr>
+                <w:noProof/>
+                <w:webHidden/>
+              </w:rPr>
+              <w:t>14</w:t>
+            </w:r>
+            <w:r>
+              <w:rPr>
+                <w:noProof/>
+                <w:webHidden/>
+              </w:rPr>
+              <w:fldChar w:fldCharType="end"/>
+            </w:r>
+          </w:hyperlink>
+        </w:p>
+        <w:p>
+          <w:pPr>
+            <w:pStyle w:val="TOC2"/>
+            <w:tabs>
+              <w:tab w:val="left" w:pos="960"/>
+              <w:tab w:val="right" w:leader="dot" w:pos="9016"/>
+            </w:tabs>
+            <w:rPr>
+              <w:noProof/>
+              <w:kern w:val="2"/>
+              <w:sz w:val="24"/>
+              <w:szCs w:val="24"/>
+              <w:lang w:eastAsia="en-IE"/>
+              <w14:ligatures w14:val="standardContextual"/>
+            </w:rPr>
+          </w:pPr>
+          <w:hyperlink w:anchor="_Toc214374367" w:history="1">
+            <w:r>
+              <w:rPr>
+                <w:rStyle w:val="Hyperlink"/>
+                <w:noProof/>
+              </w:rPr>
+              <w:t>3.4</w:t>
+            </w:r>
+            <w:r>
+              <w:rPr>
+                <w:noProof/>
+                <w:kern w:val="2"/>
+                <w:sz w:val="24"/>
+                <w:szCs w:val="24"/>
+                <w:lang w:eastAsia="en-IE"/>
+                <w14:ligatures w14:val="standardContextual"/>
+              </w:rPr>
+              <w:tab/>
+            </w:r>
+            <w:r>
+              <w:rPr>
+                <w:rStyle w:val="Hyperlink"/>
+                <w:noProof/>
+              </w:rPr>
+              <w:t>Class Diagram</w:t>
+            </w:r>
+            <w:r>
+              <w:rPr>
+                <w:noProof/>
+                <w:webHidden/>
+              </w:rPr>
+              <w:tab/>
+            </w:r>
+            <w:r>
+              <w:rPr>
+                <w:noProof/>
+                <w:webHidden/>
+              </w:rPr>
+              <w:fldChar w:fldCharType="begin"/>
+            </w:r>
+            <w:r>
+              <w:rPr>
+                <w:noProof/>
+                <w:webHidden/>
+              </w:rPr>
+              <w:instrText xml:space="preserve"> PAGEREF _Toc214374367 \h </w:instrText>
+            </w:r>
+            <w:r>
+              <w:rPr>
+                <w:noProof/>
+                <w:webHidden/>
+              </w:rPr>
+            </w:r>
+            <w:r>
+              <w:rPr>
+                <w:noProof/>
+                <w:webHidden/>
+              </w:rPr>
+              <w:fldChar w:fldCharType="separate"/>
+            </w:r>
+            <w:r>
+              <w:rPr>
+                <w:noProof/>
+                <w:webHidden/>
+              </w:rPr>
+              <w:t>14</w:t>
+            </w:r>
+            <w:r>
+              <w:rPr>
+                <w:noProof/>
+                <w:webHidden/>
+              </w:rPr>
+              <w:fldChar w:fldCharType="end"/>
+            </w:r>
+          </w:hyperlink>
+        </w:p>
+        <w:p>
+          <w:pPr>
+            <w:pStyle w:val="TOC2"/>
+            <w:tabs>
+              <w:tab w:val="left" w:pos="960"/>
+              <w:tab w:val="right" w:leader="dot" w:pos="9016"/>
+            </w:tabs>
+            <w:rPr>
+              <w:noProof/>
+              <w:kern w:val="2"/>
+              <w:sz w:val="24"/>
+              <w:szCs w:val="24"/>
+              <w:lang w:eastAsia="en-IE"/>
+              <w14:ligatures w14:val="standardContextual"/>
+            </w:rPr>
+          </w:pPr>
+          <w:hyperlink w:anchor="_Toc214374368" w:history="1">
+            <w:r>
+              <w:rPr>
+                <w:rStyle w:val="Hyperlink"/>
+                <w:noProof/>
+              </w:rPr>
+              <w:t>3.5</w:t>
+            </w:r>
+            <w:r>
+              <w:rPr>
+                <w:noProof/>
+                <w:kern w:val="2"/>
+                <w:sz w:val="24"/>
+                <w:szCs w:val="24"/>
+                <w:lang w:eastAsia="en-IE"/>
+                <w14:ligatures w14:val="standardContextual"/>
+              </w:rPr>
+              <w:tab/>
+            </w:r>
+            <w:r>
+              <w:rPr>
+                <w:rStyle w:val="Hyperlink"/>
+                <w:noProof/>
+              </w:rPr>
+              <w:t>Sequence Diagram</w:t>
+            </w:r>
+            <w:r>
+              <w:rPr>
+                <w:noProof/>
+                <w:webHidden/>
+              </w:rPr>
+              <w:tab/>
+            </w:r>
+            <w:r>
+              <w:rPr>
+                <w:noProof/>
+                <w:webHidden/>
+              </w:rPr>
+              <w:fldChar w:fldCharType="begin"/>
+            </w:r>
+            <w:r>
+              <w:rPr>
+                <w:noProof/>
+                <w:webHidden/>
+              </w:rPr>
+              <w:instrText xml:space="preserve"> PAGEREF _Toc214374368 \h </w:instrText>
+            </w:r>
+            <w:r>
+              <w:rPr>
+                <w:noProof/>
+                <w:webHidden/>
+              </w:rPr>
+            </w:r>
+            <w:r>
+              <w:rPr>
+                <w:noProof/>
+                <w:webHidden/>
+              </w:rPr>
+              <w:fldChar w:fldCharType="separate"/>
+            </w:r>
+            <w:r>
+              <w:rPr>
+                <w:noProof/>
+                <w:webHidden/>
+              </w:rPr>
+              <w:t>14</w:t>
+            </w:r>
+            <w:r>
+              <w:rPr>
+                <w:noProof/>
+                <w:webHidden/>
+              </w:rPr>
+              <w:fldChar w:fldCharType="end"/>
+            </w:r>
+          </w:hyperlink>
+        </w:p>
+        <w:p>
+          <w:pPr>
+            <w:pStyle w:val="TOC2"/>
+            <w:tabs>
+              <w:tab w:val="left" w:pos="960"/>
+              <w:tab w:val="right" w:leader="dot" w:pos="9016"/>
+            </w:tabs>
+            <w:rPr>
+              <w:noProof/>
+              <w:kern w:val="2"/>
+              <w:sz w:val="24"/>
+              <w:szCs w:val="24"/>
+              <w:lang w:eastAsia="en-IE"/>
+              <w14:ligatures w14:val="standardContextual"/>
+            </w:rPr>
+          </w:pPr>
+          <w:hyperlink w:anchor="_Toc214374369" w:history="1">
+            <w:r>
+              <w:rPr>
+                <w:rStyle w:val="Hyperlink"/>
+                <w:noProof/>
+              </w:rPr>
+              <w:t>3.6</w:t>
+            </w:r>
+            <w:r>
+              <w:rPr>
+                <w:noProof/>
+                <w:kern w:val="2"/>
+                <w:sz w:val="24"/>
+                <w:szCs w:val="24"/>
+                <w:lang w:eastAsia="en-IE"/>
+                <w14:ligatures w14:val="standardContextual"/>
+              </w:rPr>
+              <w:tab/>
+            </w:r>
+            <w:r>
+              <w:rPr>
+                <w:rStyle w:val="Hyperlink"/>
+                <w:noProof/>
+              </w:rPr>
+              <w:t>Design Rationale</w:t>
+            </w:r>
+            <w:r>
+              <w:rPr>
+                <w:noProof/>
+                <w:webHidden/>
+              </w:rPr>
+              <w:tab/>
+            </w:r>
+            <w:r>
+              <w:rPr>
+                <w:noProof/>
+                <w:webHidden/>
+              </w:rPr>
+              <w:fldChar w:fldCharType="begin"/>
+            </w:r>
+            <w:r>
+              <w:rPr>
+                <w:noProof/>
+                <w:webHidden/>
+              </w:rPr>
+              <w:instrText xml:space="preserve"> PAGEREF _Toc214374369 \h </w:instrText>
+            </w:r>
+            <w:r>
+              <w:rPr>
+                <w:noProof/>
+                <w:webHidden/>
+              </w:rPr>
+            </w:r>
+            <w:r>
+              <w:rPr>
+                <w:noProof/>
+                <w:webHidden/>
+              </w:rPr>
+              <w:fldChar w:fldCharType="separate"/>
+            </w:r>
+            <w:r>
+              <w:rPr>
+                <w:noProof/>
+                <w:webHidden/>
+              </w:rPr>
+              <w:t>14</w:t>
             </w:r>
             <w:r>
               <w:rPr>
@@ -1964,7 +2554,7 @@
               <w14:ligatures w14:val="standardContextual"/>
             </w:rPr>
           </w:pPr>
-          <w:hyperlink w:anchor="_Toc214308339" w:history="1">
+          <w:hyperlink w:anchor="_Toc214374370" w:history="1">
             <w:r>
               <w:rPr>
                 <w:rStyle w:val="Hyperlink"/>
@@ -2009,7 +2599,7 @@
                 <w:noProof/>
                 <w:webHidden/>
               </w:rPr>
-              <w:instrText xml:space="preserve"> PAGEREF _Toc214308339 \h </w:instrText>
+              <w:instrText xml:space="preserve"> PAGEREF _Toc214374370 \h </w:instrText>
             </w:r>
             <w:r>
               <w:rPr>
@@ -2029,7 +2619,7 @@
                 <w:noProof/>
                 <w:webHidden/>
               </w:rPr>
-              <w:t>14</w:t>
+              <w:t>15</w:t>
             </w:r>
             <w:r>
               <w:rPr>
@@ -2052,7 +2642,7 @@
               <w14:ligatures w14:val="standardContextual"/>
             </w:rPr>
           </w:pPr>
-          <w:hyperlink w:anchor="_Toc214308340" w:history="1">
+          <w:hyperlink w:anchor="_Toc214374371" w:history="1">
             <w:r>
               <w:rPr>
                 <w:rStyle w:val="Hyperlink"/>
@@ -2097,7 +2687,7 @@
                 <w:noProof/>
                 <w:webHidden/>
               </w:rPr>
-              <w:instrText xml:space="preserve"> PAGEREF _Toc214308340 \h </w:instrText>
+              <w:instrText xml:space="preserve"> PAGEREF _Toc214374371 \h </w:instrText>
             </w:r>
             <w:r>
               <w:rPr>
@@ -2117,7 +2707,7 @@
                 <w:noProof/>
                 <w:webHidden/>
               </w:rPr>
-              <w:t>15</w:t>
+              <w:t>16</w:t>
             </w:r>
             <w:r>
               <w:rPr>
@@ -2140,7 +2730,7 @@
               <w14:ligatures w14:val="standardContextual"/>
             </w:rPr>
           </w:pPr>
-          <w:hyperlink w:anchor="_Toc214308341" w:history="1">
+          <w:hyperlink w:anchor="_Toc214374372" w:history="1">
             <w:r>
               <w:rPr>
                 <w:rStyle w:val="Hyperlink"/>
@@ -2185,7 +2775,7 @@
                 <w:noProof/>
                 <w:webHidden/>
               </w:rPr>
-              <w:instrText xml:space="preserve"> PAGEREF _Toc214308341 \h </w:instrText>
+              <w:instrText xml:space="preserve"> PAGEREF _Toc214374372 \h </w:instrText>
             </w:r>
             <w:r>
               <w:rPr>
@@ -2205,7 +2795,7 @@
                 <w:noProof/>
                 <w:webHidden/>
               </w:rPr>
-              <w:t>16</w:t>
+              <w:t>17</w:t>
             </w:r>
             <w:r>
               <w:rPr>
@@ -2228,7 +2818,7 @@
               <w14:ligatures w14:val="standardContextual"/>
             </w:rPr>
           </w:pPr>
-          <w:hyperlink w:anchor="_Toc214308342" w:history="1">
+          <w:hyperlink w:anchor="_Toc214374373" w:history="1">
             <w:r>
               <w:rPr>
                 <w:rStyle w:val="Hyperlink"/>
@@ -2273,7 +2863,7 @@
                 <w:noProof/>
                 <w:webHidden/>
               </w:rPr>
-              <w:instrText xml:space="preserve"> PAGEREF _Toc214308342 \h </w:instrText>
+              <w:instrText xml:space="preserve"> PAGEREF _Toc214374373 \h </w:instrText>
             </w:r>
             <w:r>
               <w:rPr>
@@ -2293,7 +2883,7 @@
                 <w:noProof/>
                 <w:webHidden/>
               </w:rPr>
-              <w:t>17</w:t>
+              <w:t>18</w:t>
             </w:r>
             <w:r>
               <w:rPr>
@@ -2316,7 +2906,7 @@
               <w14:ligatures w14:val="standardContextual"/>
             </w:rPr>
           </w:pPr>
-          <w:hyperlink w:anchor="_Toc214308343" w:history="1">
+          <w:hyperlink w:anchor="_Toc214374374" w:history="1">
             <w:r>
               <w:rPr>
                 <w:rStyle w:val="Hyperlink"/>
@@ -2361,7 +2951,7 @@
                 <w:noProof/>
                 <w:webHidden/>
               </w:rPr>
-              <w:instrText xml:space="preserve"> PAGEREF _Toc214308343 \h </w:instrText>
+              <w:instrText xml:space="preserve"> PAGEREF _Toc214374374 \h </w:instrText>
             </w:r>
             <w:r>
               <w:rPr>
@@ -2404,7 +2994,7 @@
               <w14:ligatures w14:val="standardContextual"/>
             </w:rPr>
           </w:pPr>
-          <w:hyperlink w:anchor="_Toc214308344" w:history="1">
+          <w:hyperlink w:anchor="_Toc214374375" w:history="1">
             <w:r>
               <w:rPr>
                 <w:rStyle w:val="Hyperlink"/>
@@ -2449,7 +3039,7 @@
                 <w:noProof/>
                 <w:webHidden/>
               </w:rPr>
-              <w:instrText xml:space="preserve"> PAGEREF _Toc214308344 \h </w:instrText>
+              <w:instrText xml:space="preserve"> PAGEREF _Toc214374375 \h </w:instrText>
             </w:r>
             <w:r>
               <w:rPr>
@@ -2492,7 +3082,7 @@
               <w14:ligatures w14:val="standardContextual"/>
             </w:rPr>
           </w:pPr>
-          <w:hyperlink w:anchor="_Toc214308345" w:history="1">
+          <w:hyperlink w:anchor="_Toc214374376" w:history="1">
             <w:r>
               <w:rPr>
                 <w:rStyle w:val="Hyperlink"/>
@@ -2537,7 +3127,7 @@
                 <w:noProof/>
                 <w:webHidden/>
               </w:rPr>
-              <w:instrText xml:space="preserve"> PAGEREF _Toc214308345 \h </w:instrText>
+              <w:instrText xml:space="preserve"> PAGEREF _Toc214374376 \h </w:instrText>
             </w:r>
             <w:r>
               <w:rPr>
@@ -3525,7 +4115,7 @@
         </w:numPr>
         <w:ind w:left="567" w:hanging="567"/>
       </w:pPr>
-      <w:bookmarkStart w:id="2" w:name="_Toc214308326"/>
+      <w:bookmarkStart w:id="2" w:name="_Toc214374351"/>
       <w:r>
         <w:lastRenderedPageBreak/>
         <w:t>Project Overview</w:t>
@@ -3543,7 +4133,7 @@
         <w:ind w:left="851" w:hanging="851"/>
       </w:pPr>
       <w:bookmarkStart w:id="3" w:name="_Toc101374242"/>
-      <w:bookmarkStart w:id="4" w:name="_Toc214308327"/>
+      <w:bookmarkStart w:id="4" w:name="_Toc214374352"/>
       <w:r>
         <w:t>Purpose</w:t>
       </w:r>
@@ -3787,7 +4377,7 @@
         </w:numPr>
         <w:ind w:left="851" w:hanging="851"/>
       </w:pPr>
-      <w:bookmarkStart w:id="5" w:name="_Toc214308328"/>
+      <w:bookmarkStart w:id="5" w:name="_Toc214374353"/>
       <w:r>
         <w:t>Objectives</w:t>
       </w:r>
@@ -3871,7 +4461,7 @@
         </w:numPr>
         <w:ind w:left="1134" w:hanging="1134"/>
       </w:pPr>
-      <w:bookmarkStart w:id="6" w:name="_Toc214308329"/>
+      <w:bookmarkStart w:id="6" w:name="_Toc214374354"/>
       <w:r>
         <w:t>Specific objec</w:t>
       </w:r>
@@ -4449,7 +5039,7 @@
         </w:numPr>
         <w:ind w:left="851" w:hanging="851"/>
       </w:pPr>
-      <w:bookmarkStart w:id="7" w:name="_Toc214308330"/>
+      <w:bookmarkStart w:id="7" w:name="_Toc214374355"/>
       <w:r>
         <w:t>Project Scope</w:t>
       </w:r>
@@ -4809,7 +5399,23 @@
           <w:rFonts w:ascii="Calibri" w:hAnsi="Calibri" w:cs="Calibri"/>
           <w:sz w:val="24"/>
         </w:rPr>
-        <w:t xml:space="preserve">(Papineni </w:t>
+        <w:t>(</w:t>
+      </w:r>
+      <w:proofErr w:type="spellStart"/>
+      <w:r>
+        <w:rPr>
+          <w:rFonts w:ascii="Calibri" w:hAnsi="Calibri" w:cs="Calibri"/>
+          <w:sz w:val="24"/>
+        </w:rPr>
+        <w:t>Papineni</w:t>
+      </w:r>
+      <w:proofErr w:type="spellEnd"/>
+      <w:r>
+        <w:rPr>
+          <w:rFonts w:ascii="Calibri" w:hAnsi="Calibri" w:cs="Calibri"/>
+          <w:sz w:val="24"/>
+        </w:rPr>
+        <w:t xml:space="preserve"> </w:t>
       </w:r>
       <w:r>
         <w:rPr>
@@ -4972,7 +5578,7 @@
           <w:numId w:val="0"/>
         </w:numPr>
       </w:pPr>
-      <w:bookmarkStart w:id="8" w:name="_Toc214308331"/>
+      <w:bookmarkStart w:id="8" w:name="_Toc214374356"/>
       <w:r>
         <w:t>1.3.</w:t>
       </w:r>
@@ -5099,7 +5705,7 @@
           <w:numId w:val="0"/>
         </w:numPr>
       </w:pPr>
-      <w:bookmarkStart w:id="9" w:name="_Toc214308332"/>
+      <w:bookmarkStart w:id="9" w:name="_Toc214374357"/>
       <w:r>
         <w:t>1.3.2</w:t>
       </w:r>
@@ -5327,14 +5933,27 @@
       <w:r>
         <w:t xml:space="preserve">Figure </w:t>
       </w:r>
-      <w:fldSimple w:instr=" SEQ Figure \* ARABIC ">
-        <w:r>
-          <w:rPr>
-            <w:noProof/>
-          </w:rPr>
-          <w:t>1</w:t>
-        </w:r>
-      </w:fldSimple>
+      <w:r>
+        <w:fldChar w:fldCharType="begin"/>
+      </w:r>
+      <w:r>
+        <w:instrText xml:space="preserve"> SEQ Figure \* ARABIC </w:instrText>
+      </w:r>
+      <w:r>
+        <w:fldChar w:fldCharType="separate"/>
+      </w:r>
+      <w:r>
+        <w:rPr>
+          <w:noProof/>
+        </w:rPr>
+        <w:t>1</w:t>
+      </w:r>
+      <w:r>
+        <w:rPr>
+          <w:noProof/>
+        </w:rPr>
+        <w:fldChar w:fldCharType="end"/>
+      </w:r>
       <w:r>
         <w:t xml:space="preserve"> </w:t>
       </w:r>
@@ -5358,7 +5977,7 @@
         </w:numPr>
         <w:ind w:left="567" w:hanging="567"/>
       </w:pPr>
-      <w:bookmarkStart w:id="11" w:name="_Toc214308333"/>
+      <w:bookmarkStart w:id="11" w:name="_Toc214374358"/>
       <w:r>
         <w:lastRenderedPageBreak/>
         <w:t>Requirements</w:t>
@@ -5450,7 +6069,7 @@
         </w:numPr>
         <w:ind w:left="851" w:hanging="851"/>
       </w:pPr>
-      <w:bookmarkStart w:id="12" w:name="_Toc214308334"/>
+      <w:bookmarkStart w:id="12" w:name="_Toc214374359"/>
       <w:r>
         <w:t>Functional Requirements</w:t>
       </w:r>
@@ -5583,7 +6202,23 @@
           <w:rFonts w:ascii="Calibri" w:hAnsi="Calibri" w:cs="Calibri"/>
           <w:sz w:val="24"/>
         </w:rPr>
-        <w:t>(mrbullwinkle, 2025a)</w:t>
+        <w:t>(</w:t>
+      </w:r>
+      <w:proofErr w:type="spellStart"/>
+      <w:r>
+        <w:rPr>
+          <w:rFonts w:ascii="Calibri" w:hAnsi="Calibri" w:cs="Calibri"/>
+          <w:sz w:val="24"/>
+        </w:rPr>
+        <w:t>mrbullwinkle</w:t>
+      </w:r>
+      <w:proofErr w:type="spellEnd"/>
+      <w:r>
+        <w:rPr>
+          <w:rFonts w:ascii="Calibri" w:hAnsi="Calibri" w:cs="Calibri"/>
+          <w:sz w:val="24"/>
+        </w:rPr>
+        <w:t>, 2025a)</w:t>
       </w:r>
       <w:r>
         <w:rPr>
@@ -5688,7 +6323,23 @@
           <w:rFonts w:ascii="Calibri" w:hAnsi="Calibri" w:cs="Calibri"/>
           <w:sz w:val="24"/>
         </w:rPr>
-        <w:t>(Hegghammer, 2022)</w:t>
+        <w:t>(</w:t>
+      </w:r>
+      <w:proofErr w:type="spellStart"/>
+      <w:r>
+        <w:rPr>
+          <w:rFonts w:ascii="Calibri" w:hAnsi="Calibri" w:cs="Calibri"/>
+          <w:sz w:val="24"/>
+        </w:rPr>
+        <w:t>Hegghammer</w:t>
+      </w:r>
+      <w:proofErr w:type="spellEnd"/>
+      <w:r>
+        <w:rPr>
+          <w:rFonts w:ascii="Calibri" w:hAnsi="Calibri" w:cs="Calibri"/>
+          <w:sz w:val="24"/>
+        </w:rPr>
+        <w:t>, 2022)</w:t>
       </w:r>
       <w:r>
         <w:rPr>
@@ -5775,7 +6426,23 @@
           <w:sz w:val="24"/>
           <w:szCs w:val="24"/>
         </w:rPr>
-        <w:t xml:space="preserve"> testing, Google Colab will be used to validate the functionality and performance of the </w:t>
+        <w:t xml:space="preserve"> testing, Google </w:t>
+      </w:r>
+      <w:proofErr w:type="spellStart"/>
+      <w:r>
+        <w:rPr>
+          <w:sz w:val="24"/>
+          <w:szCs w:val="24"/>
+        </w:rPr>
+        <w:t>Colab</w:t>
+      </w:r>
+      <w:proofErr w:type="spellEnd"/>
+      <w:r>
+        <w:rPr>
+          <w:sz w:val="24"/>
+          <w:szCs w:val="24"/>
+        </w:rPr>
+        <w:t xml:space="preserve"> will be used to validate the functionality and performance of the </w:t>
       </w:r>
       <w:r>
         <w:rPr>
@@ -5894,7 +6561,23 @@
           <w:rFonts w:ascii="Calibri" w:hAnsi="Calibri" w:cs="Calibri"/>
           <w:sz w:val="24"/>
         </w:rPr>
-        <w:t>(Hegghammer, 2022)</w:t>
+        <w:t>(</w:t>
+      </w:r>
+      <w:proofErr w:type="spellStart"/>
+      <w:r>
+        <w:rPr>
+          <w:rFonts w:ascii="Calibri" w:hAnsi="Calibri" w:cs="Calibri"/>
+          <w:sz w:val="24"/>
+        </w:rPr>
+        <w:t>Hegghammer</w:t>
+      </w:r>
+      <w:proofErr w:type="spellEnd"/>
+      <w:r>
+        <w:rPr>
+          <w:rFonts w:ascii="Calibri" w:hAnsi="Calibri" w:cs="Calibri"/>
+          <w:sz w:val="24"/>
+        </w:rPr>
+        <w:t>, 2022)</w:t>
       </w:r>
       <w:r>
         <w:rPr>
@@ -6033,7 +6716,23 @@
           <w:rFonts w:ascii="Calibri" w:hAnsi="Calibri" w:cs="Calibri"/>
           <w:sz w:val="24"/>
         </w:rPr>
-        <w:t>(InstituteAdmin, 2025)</w:t>
+        <w:t>(</w:t>
+      </w:r>
+      <w:proofErr w:type="spellStart"/>
+      <w:r>
+        <w:rPr>
+          <w:rFonts w:ascii="Calibri" w:hAnsi="Calibri" w:cs="Calibri"/>
+          <w:sz w:val="24"/>
+        </w:rPr>
+        <w:t>InstituteAdmin</w:t>
+      </w:r>
+      <w:proofErr w:type="spellEnd"/>
+      <w:r>
+        <w:rPr>
+          <w:rFonts w:ascii="Calibri" w:hAnsi="Calibri" w:cs="Calibri"/>
+          <w:sz w:val="24"/>
+        </w:rPr>
+        <w:t>, 2025)</w:t>
       </w:r>
       <w:r>
         <w:rPr>
@@ -6245,7 +6944,23 @@
           <w:rFonts w:ascii="Calibri" w:hAnsi="Calibri" w:cs="Calibri"/>
           <w:sz w:val="24"/>
         </w:rPr>
-        <w:t>(Zvornicanin, 2022)</w:t>
+        <w:t>(</w:t>
+      </w:r>
+      <w:proofErr w:type="spellStart"/>
+      <w:r>
+        <w:rPr>
+          <w:rFonts w:ascii="Calibri" w:hAnsi="Calibri" w:cs="Calibri"/>
+          <w:sz w:val="24"/>
+        </w:rPr>
+        <w:t>Zvornicanin</w:t>
+      </w:r>
+      <w:proofErr w:type="spellEnd"/>
+      <w:r>
+        <w:rPr>
+          <w:rFonts w:ascii="Calibri" w:hAnsi="Calibri" w:cs="Calibri"/>
+          <w:sz w:val="24"/>
+        </w:rPr>
+        <w:t>, 2022)</w:t>
       </w:r>
       <w:r>
         <w:rPr>
@@ -6613,7 +7328,23 @@
           <w:rFonts w:ascii="Calibri" w:hAnsi="Calibri" w:cs="Calibri"/>
           <w:sz w:val="24"/>
         </w:rPr>
-        <w:t xml:space="preserve">(Papineni </w:t>
+        <w:t>(</w:t>
+      </w:r>
+      <w:proofErr w:type="spellStart"/>
+      <w:r>
+        <w:rPr>
+          <w:rFonts w:ascii="Calibri" w:hAnsi="Calibri" w:cs="Calibri"/>
+          <w:sz w:val="24"/>
+        </w:rPr>
+        <w:t>Papineni</w:t>
+      </w:r>
+      <w:proofErr w:type="spellEnd"/>
+      <w:r>
+        <w:rPr>
+          <w:rFonts w:ascii="Calibri" w:hAnsi="Calibri" w:cs="Calibri"/>
+          <w:sz w:val="24"/>
+        </w:rPr>
+        <w:t xml:space="preserve"> </w:t>
       </w:r>
       <w:r>
         <w:rPr>
@@ -6845,7 +7576,23 @@
           <w:sz w:val="24"/>
           <w:szCs w:val="24"/>
         </w:rPr>
-        <w:t xml:space="preserve">Using React, a dashboard will display the various document summaries, key topics and the anomaly scores. The system will allow the users to review the flagged sections and provide feedback on said sections. The collected feedback will the be used to measure the usability of the system and further be used </w:t>
+        <w:t xml:space="preserve">Using React, a dashboard will display the various document summaries, key topics and the anomaly scores. The system will allow the users to review the flagged sections and provide feedback on said sections. The collected feedback will </w:t>
+      </w:r>
+      <w:proofErr w:type="spellStart"/>
+      <w:r>
+        <w:rPr>
+          <w:sz w:val="24"/>
+          <w:szCs w:val="24"/>
+        </w:rPr>
+        <w:t>the</w:t>
+      </w:r>
+      <w:proofErr w:type="spellEnd"/>
+      <w:r>
+        <w:rPr>
+          <w:sz w:val="24"/>
+          <w:szCs w:val="24"/>
+        </w:rPr>
+        <w:t xml:space="preserve"> be used to measure the usability of the system and further be used </w:t>
       </w:r>
       <w:r>
         <w:rPr>
@@ -6894,7 +7641,23 @@
           <w:rFonts w:ascii="Calibri" w:hAnsi="Calibri" w:cs="Calibri"/>
           <w:sz w:val="24"/>
         </w:rPr>
-        <w:t>(Peerdh, 2023)</w:t>
+        <w:t>(</w:t>
+      </w:r>
+      <w:proofErr w:type="spellStart"/>
+      <w:r>
+        <w:rPr>
+          <w:rFonts w:ascii="Calibri" w:hAnsi="Calibri" w:cs="Calibri"/>
+          <w:sz w:val="24"/>
+        </w:rPr>
+        <w:t>Peerdh</w:t>
+      </w:r>
+      <w:proofErr w:type="spellEnd"/>
+      <w:r>
+        <w:rPr>
+          <w:rFonts w:ascii="Calibri" w:hAnsi="Calibri" w:cs="Calibri"/>
+          <w:sz w:val="24"/>
+        </w:rPr>
+        <w:t>, 2023)</w:t>
       </w:r>
       <w:r>
         <w:rPr>
@@ -6930,7 +7693,7 @@
         </w:numPr>
         <w:ind w:hanging="792"/>
       </w:pPr>
-      <w:bookmarkStart w:id="13" w:name="_Toc214308335"/>
+      <w:bookmarkStart w:id="13" w:name="_Toc214374360"/>
       <w:r>
         <w:t>Non-Functional Requirements</w:t>
       </w:r>
@@ -7244,7 +8007,23 @@
           <w:rFonts w:ascii="Calibri" w:hAnsi="Calibri" w:cs="Calibri"/>
           <w:sz w:val="24"/>
         </w:rPr>
-        <w:t>(mrbullwinkle, 2025b)</w:t>
+        <w:t>(</w:t>
+      </w:r>
+      <w:proofErr w:type="spellStart"/>
+      <w:r>
+        <w:rPr>
+          <w:rFonts w:ascii="Calibri" w:hAnsi="Calibri" w:cs="Calibri"/>
+          <w:sz w:val="24"/>
+        </w:rPr>
+        <w:t>mrbullwinkle</w:t>
+      </w:r>
+      <w:proofErr w:type="spellEnd"/>
+      <w:r>
+        <w:rPr>
+          <w:rFonts w:ascii="Calibri" w:hAnsi="Calibri" w:cs="Calibri"/>
+          <w:sz w:val="24"/>
+        </w:rPr>
+        <w:t>, 2025b)</w:t>
       </w:r>
       <w:r>
         <w:rPr>
@@ -7356,7 +8135,23 @@
           <w:rFonts w:ascii="Calibri" w:hAnsi="Calibri" w:cs="Calibri"/>
           <w:sz w:val="24"/>
         </w:rPr>
-        <w:t>(Isreal, Alonge and Olorunniwo, 2025)</w:t>
+        <w:t xml:space="preserve">(Isreal, Alonge and </w:t>
+      </w:r>
+      <w:proofErr w:type="spellStart"/>
+      <w:r>
+        <w:rPr>
+          <w:rFonts w:ascii="Calibri" w:hAnsi="Calibri" w:cs="Calibri"/>
+          <w:sz w:val="24"/>
+        </w:rPr>
+        <w:t>Olorunniwo</w:t>
+      </w:r>
+      <w:proofErr w:type="spellEnd"/>
+      <w:r>
+        <w:rPr>
+          <w:rFonts w:ascii="Calibri" w:hAnsi="Calibri" w:cs="Calibri"/>
+          <w:sz w:val="24"/>
+        </w:rPr>
+        <w:t>, 2025)</w:t>
       </w:r>
       <w:r>
         <w:rPr>
@@ -7698,7 +8493,23 @@
           <w:rFonts w:ascii="Calibri" w:hAnsi="Calibri" w:cs="Calibri"/>
           <w:sz w:val="24"/>
         </w:rPr>
-        <w:t>(Badmus, Toromade and Adebayo, 2025)</w:t>
+        <w:t xml:space="preserve">(Badmus, </w:t>
+      </w:r>
+      <w:proofErr w:type="spellStart"/>
+      <w:r>
+        <w:rPr>
+          <w:rFonts w:ascii="Calibri" w:hAnsi="Calibri" w:cs="Calibri"/>
+          <w:sz w:val="24"/>
+        </w:rPr>
+        <w:t>Toromade</w:t>
+      </w:r>
+      <w:proofErr w:type="spellEnd"/>
+      <w:r>
+        <w:rPr>
+          <w:rFonts w:ascii="Calibri" w:hAnsi="Calibri" w:cs="Calibri"/>
+          <w:sz w:val="24"/>
+        </w:rPr>
+        <w:t xml:space="preserve"> and Adebayo, 2025)</w:t>
       </w:r>
       <w:r>
         <w:rPr>
@@ -7882,14 +8693,27 @@
       <w:r>
         <w:t xml:space="preserve">Figure </w:t>
       </w:r>
-      <w:fldSimple w:instr=" SEQ Figure \* ARABIC ">
-        <w:r>
-          <w:rPr>
-            <w:noProof/>
-          </w:rPr>
-          <w:t>2</w:t>
-        </w:r>
-      </w:fldSimple>
+      <w:r>
+        <w:fldChar w:fldCharType="begin"/>
+      </w:r>
+      <w:r>
+        <w:instrText xml:space="preserve"> SEQ Figure \* ARABIC </w:instrText>
+      </w:r>
+      <w:r>
+        <w:fldChar w:fldCharType="separate"/>
+      </w:r>
+      <w:r>
+        <w:rPr>
+          <w:noProof/>
+        </w:rPr>
+        <w:t>2</w:t>
+      </w:r>
+      <w:r>
+        <w:rPr>
+          <w:noProof/>
+        </w:rPr>
+        <w:fldChar w:fldCharType="end"/>
+      </w:r>
       <w:r>
         <w:t xml:space="preserve"> </w:t>
       </w:r>
@@ -7961,14 +8785,27 @@
       <w:r>
         <w:t xml:space="preserve">Figure </w:t>
       </w:r>
-      <w:fldSimple w:instr=" SEQ Figure \* ARABIC ">
-        <w:r>
-          <w:rPr>
-            <w:noProof/>
-          </w:rPr>
-          <w:t>3</w:t>
-        </w:r>
-      </w:fldSimple>
+      <w:r>
+        <w:fldChar w:fldCharType="begin"/>
+      </w:r>
+      <w:r>
+        <w:instrText xml:space="preserve"> SEQ Figure \* ARABIC </w:instrText>
+      </w:r>
+      <w:r>
+        <w:fldChar w:fldCharType="separate"/>
+      </w:r>
+      <w:r>
+        <w:rPr>
+          <w:noProof/>
+        </w:rPr>
+        <w:t>3</w:t>
+      </w:r>
+      <w:r>
+        <w:rPr>
+          <w:noProof/>
+        </w:rPr>
+        <w:fldChar w:fldCharType="end"/>
+      </w:r>
       <w:r>
         <w:t xml:space="preserve"> </w:t>
       </w:r>
@@ -7993,7 +8830,7 @@
         </w:numPr>
         <w:ind w:left="851" w:hanging="851"/>
       </w:pPr>
-      <w:bookmarkStart w:id="16" w:name="_Toc214308336"/>
+      <w:bookmarkStart w:id="16" w:name="_Toc214374361"/>
       <w:r>
         <w:t>Data Processing Summary</w:t>
       </w:r>
@@ -8691,7 +9528,7 @@
         <w:ind w:left="851" w:hanging="851"/>
       </w:pPr>
       <w:bookmarkStart w:id="19" w:name="_Toc101374252"/>
-      <w:bookmarkStart w:id="20" w:name="_Toc214308337"/>
+      <w:bookmarkStart w:id="20" w:name="_Toc214374362"/>
       <w:r>
         <w:t>Code and Formulae</w:t>
       </w:r>
@@ -10318,7 +11155,7 @@
           <w:numId w:val="29"/>
         </w:numPr>
       </w:pPr>
-      <w:bookmarkStart w:id="22" w:name="_Toc214308338"/>
+      <w:bookmarkStart w:id="22" w:name="_Toc214374363"/>
       <w:r>
         <w:lastRenderedPageBreak/>
         <w:t xml:space="preserve">System </w:t>
@@ -10473,23 +11310,7 @@
           <w:sz w:val="24"/>
           <w:szCs w:val="24"/>
         </w:rPr>
-        <w:t xml:space="preserve">, and anomaly detection </w:t>
-      </w:r>
-      <w:proofErr w:type="gramStart"/>
-      <w:r>
-        <w:rPr>
-          <w:sz w:val="24"/>
-          <w:szCs w:val="24"/>
-        </w:rPr>
-        <w:t>in order to</w:t>
-      </w:r>
-      <w:proofErr w:type="gramEnd"/>
-      <w:r>
-        <w:rPr>
-          <w:sz w:val="24"/>
-          <w:szCs w:val="24"/>
-        </w:rPr>
-        <w:t xml:space="preserve"> minimize error occurrence and maximise interp</w:t>
+        <w:t>, and anomaly detection in order to minimize error occurrence and maximise interp</w:t>
       </w:r>
       <w:r>
         <w:rPr>
@@ -10569,9 +11390,11 @@
       <w:pPr>
         <w:pStyle w:val="Heading2"/>
       </w:pPr>
+      <w:bookmarkStart w:id="23" w:name="_Toc214374364"/>
       <w:r>
         <w:t>Overall System Architecture</w:t>
       </w:r>
+      <w:bookmarkEnd w:id="23"/>
     </w:p>
     <w:p>
       <w:r>
@@ -10600,45 +11423,55 @@
       <w:pPr>
         <w:pStyle w:val="Heading2"/>
       </w:pPr>
+      <w:bookmarkStart w:id="24" w:name="_Toc214374365"/>
       <w:r>
         <w:t>NLP Pipeline Architecture</w:t>
       </w:r>
+      <w:bookmarkEnd w:id="24"/>
     </w:p>
     <w:p/>
     <w:p>
       <w:pPr>
         <w:pStyle w:val="Heading2"/>
       </w:pPr>
+      <w:bookmarkStart w:id="25" w:name="_Toc214374366"/>
       <w:r>
         <w:t>System Diagrams Overview</w:t>
       </w:r>
+      <w:bookmarkEnd w:id="25"/>
     </w:p>
     <w:p/>
     <w:p>
       <w:pPr>
         <w:pStyle w:val="Heading2"/>
       </w:pPr>
+      <w:bookmarkStart w:id="26" w:name="_Toc214374367"/>
       <w:r>
         <w:t>Class Diagram</w:t>
       </w:r>
+      <w:bookmarkEnd w:id="26"/>
     </w:p>
     <w:p/>
     <w:p>
       <w:pPr>
         <w:pStyle w:val="Heading2"/>
       </w:pPr>
+      <w:bookmarkStart w:id="27" w:name="_Toc214374368"/>
       <w:r>
         <w:t>Sequence Diagram</w:t>
       </w:r>
+      <w:bookmarkEnd w:id="27"/>
     </w:p>
     <w:p/>
     <w:p>
       <w:pPr>
         <w:pStyle w:val="Heading2"/>
       </w:pPr>
+      <w:bookmarkStart w:id="28" w:name="_Toc214374369"/>
       <w:r>
         <w:t>Design Rationale</w:t>
       </w:r>
+      <w:bookmarkEnd w:id="28"/>
     </w:p>
     <w:p/>
     <w:p>
@@ -11015,11 +11848,11 @@
       <w:pPr>
         <w:pStyle w:val="Heading1"/>
       </w:pPr>
-      <w:bookmarkStart w:id="23" w:name="_Toc214308339"/>
+      <w:bookmarkStart w:id="29" w:name="_Toc214374370"/>
       <w:r>
         <w:t>Data Requirements</w:t>
       </w:r>
-      <w:bookmarkEnd w:id="23"/>
+      <w:bookmarkEnd w:id="29"/>
     </w:p>
     <w:p>
       <w:pPr>
@@ -11337,11 +12170,11 @@
       <w:pPr>
         <w:pStyle w:val="Heading1"/>
       </w:pPr>
-      <w:bookmarkStart w:id="24" w:name="_Toc214308340"/>
+      <w:bookmarkStart w:id="30" w:name="_Toc214374371"/>
       <w:r>
         <w:t>Implementation</w:t>
       </w:r>
-      <w:bookmarkEnd w:id="24"/>
+      <w:bookmarkEnd w:id="30"/>
     </w:p>
     <w:p/>
     <w:p/>
@@ -11380,11 +12213,11 @@
       <w:pPr>
         <w:pStyle w:val="Heading1"/>
       </w:pPr>
-      <w:bookmarkStart w:id="25" w:name="_Toc214308341"/>
+      <w:bookmarkStart w:id="31" w:name="_Toc214374372"/>
       <w:r>
         <w:t>Testing &amp; Evaluation</w:t>
       </w:r>
-      <w:bookmarkEnd w:id="25"/>
+      <w:bookmarkEnd w:id="31"/>
     </w:p>
     <w:p/>
     <w:p/>
@@ -11417,11 +12250,11 @@
       <w:pPr>
         <w:pStyle w:val="Heading1"/>
       </w:pPr>
-      <w:bookmarkStart w:id="26" w:name="_Toc214308342"/>
+      <w:bookmarkStart w:id="32" w:name="_Toc214374373"/>
       <w:r>
         <w:t>Conclusion</w:t>
       </w:r>
-      <w:bookmarkEnd w:id="26"/>
+      <w:bookmarkEnd w:id="32"/>
       <w:r>
         <w:br w:type="page"/>
       </w:r>
@@ -11444,14 +12277,14 @@
         <w:spacing w:before="0" w:line="360" w:lineRule="auto"/>
         <w:ind w:left="567" w:hanging="567"/>
       </w:pPr>
-      <w:bookmarkStart w:id="27" w:name="_Toc101374253"/>
-      <w:bookmarkStart w:id="28" w:name="_Toc214308343"/>
+      <w:bookmarkStart w:id="33" w:name="_Toc101374253"/>
+      <w:bookmarkStart w:id="34" w:name="_Toc214374374"/>
       <w:r>
         <w:lastRenderedPageBreak/>
         <w:t>References</w:t>
       </w:r>
-      <w:bookmarkEnd w:id="27"/>
-      <w:bookmarkEnd w:id="28"/>
+      <w:bookmarkEnd w:id="33"/>
+      <w:bookmarkEnd w:id="34"/>
     </w:p>
     <w:p>
       <w:pPr>
@@ -11648,12 +12481,12 @@
       <w:pPr>
         <w:pStyle w:val="Heading1"/>
       </w:pPr>
-      <w:bookmarkStart w:id="29" w:name="_Toc214308344"/>
+      <w:bookmarkStart w:id="35" w:name="_Toc214374375"/>
       <w:r>
         <w:lastRenderedPageBreak/>
         <w:t>Appendix A: Report Structure Example</w:t>
       </w:r>
-      <w:bookmarkEnd w:id="29"/>
+      <w:bookmarkEnd w:id="35"/>
     </w:p>
     <w:p/>
     <w:p>
@@ -12372,8 +13205,8 @@
       <w:pPr>
         <w:pStyle w:val="Heading1"/>
       </w:pPr>
-      <w:bookmarkStart w:id="30" w:name="_Toc101374255"/>
-      <w:bookmarkStart w:id="31" w:name="_Toc214308345"/>
+      <w:bookmarkStart w:id="36" w:name="_Toc101374255"/>
+      <w:bookmarkStart w:id="37" w:name="_Toc214374376"/>
       <w:r>
         <w:lastRenderedPageBreak/>
         <w:t xml:space="preserve">Appendix </w:t>
@@ -12384,11 +13217,11 @@
       <w:r>
         <w:t>:  Code Listing</w:t>
       </w:r>
-      <w:bookmarkEnd w:id="30"/>
+      <w:bookmarkEnd w:id="36"/>
       <w:r>
         <w:t xml:space="preserve"> / GitHub Project Link</w:t>
       </w:r>
-      <w:bookmarkEnd w:id="31"/>
+      <w:bookmarkEnd w:id="37"/>
     </w:p>
     <w:p>
       <w:r>

</xml_diff>

<commit_message>
Working on Technical Report Section 3
</commit_message>
<xml_diff>
--- a/Technical Report/OisinGibson_L00172671_ComputingBSC.docx
+++ b/Technical Report/OisinGibson_L00172671_ComputingBSC.docx
@@ -481,7 +481,6 @@
             <w14:uncheckedState w14:val="2610" w14:font="MS Gothic"/>
           </w14:checkbox>
         </w:sdtPr>
-        <w:sdtEndPr/>
         <w:sdtContent>
           <w:r>
             <w:rPr>
@@ -7086,7 +7085,7 @@
           <w:sz w:val="24"/>
           <w:szCs w:val="24"/>
         </w:rPr>
-        <w:instrText xml:space="preserve"> ADDIN ZOTERO_ITEM CSL_CITATION {"citationID":"6UAWEWO2","properties":{"formattedCitation":"(mrbullwinkle, 2025a)","plainCitation":"(mrbullwinkle, 2025a)","noteIndex":0},"citationItems":[{"id":"pS9MOueK/kZsebhct","uris":["http://zotero.org/users/15491865/items/EJX7JDAY"],"itemData":{"id":601,"type":"webpage","abstract":"This document details issues for data, privacy, and security for Azure Direct Models","language":"en-us","title":"Data, privacy, and security for Azure Direct Models in Azure AI Foundry - Azure AI services","URL":"https://learn.microsoft.com/en-us/azure/ai-foundry/responsible-ai/openai/data-privacy","author":[{"family":"mrbullwinkle","given":""}],"accessed":{"date-parts":[["2025",11,13]]},"issued":{"date-parts":[["2025",11,17]]}}}],"schema":"https://github.com/citation-style-language/schema/raw/master/csl-citation.json"} </w:instrText>
+        <w:instrText xml:space="preserve"> ADDIN ZOTERO_ITEM CSL_CITATION {"citationID":"6UAWEWO2","properties":{"formattedCitation":"(mrbullwinkle, 2025a)","plainCitation":"(mrbullwinkle, 2025a)","noteIndex":0},"citationItems":[{"id":"6CvYnohH/hzOkV6Ps","uris":["http://zotero.org/users/15491865/items/EJX7JDAY"],"itemData":{"id":601,"type":"webpage","abstract":"This document details issues for data, privacy, and security for Azure Direct Models","language":"en-us","title":"Data, privacy, and security for Azure Direct Models in Azure AI Foundry - Azure AI services","URL":"https://learn.microsoft.com/en-us/azure/ai-foundry/responsible-ai/openai/data-privacy","author":[{"family":"mrbullwinkle","given":""}],"accessed":{"date-parts":[["2025",11,13]]},"issued":{"date-parts":[["2025",11,17]]}}}],"schema":"https://github.com/citation-style-language/schema/raw/master/csl-citation.json"} </w:instrText>
       </w:r>
       <w:r>
         <w:rPr>
@@ -7100,7 +7099,23 @@
           <w:rFonts w:ascii="Calibri" w:hAnsi="Calibri" w:cs="Calibri"/>
           <w:sz w:val="24"/>
         </w:rPr>
-        <w:t>(mrbullwinkle, 2025a)</w:t>
+        <w:t>(</w:t>
+      </w:r>
+      <w:proofErr w:type="spellStart"/>
+      <w:r>
+        <w:rPr>
+          <w:rFonts w:ascii="Calibri" w:hAnsi="Calibri" w:cs="Calibri"/>
+          <w:sz w:val="24"/>
+        </w:rPr>
+        <w:t>mrbullwinkle</w:t>
+      </w:r>
+      <w:proofErr w:type="spellEnd"/>
+      <w:r>
+        <w:rPr>
+          <w:rFonts w:ascii="Calibri" w:hAnsi="Calibri" w:cs="Calibri"/>
+          <w:sz w:val="24"/>
+        </w:rPr>
+        <w:t>, 2025a)</w:t>
       </w:r>
       <w:r>
         <w:rPr>
@@ -7191,7 +7206,7 @@
           <w:sz w:val="24"/>
           <w:szCs w:val="24"/>
         </w:rPr>
-        <w:instrText xml:space="preserve"> ADDIN ZOTERO_ITEM CSL_CITATION {"citationID":"8hlVAsRM","properties":{"formattedCitation":"(Hegghammer, 2022a)","plainCitation":"(Hegghammer, 2022a)","noteIndex":0},"citationItems":[{"id":604,"uris":["http://zotero.org/users/15491865/items/TXBJQ9QM"],"itemData":{"id":604,"type":"article-journal","abstract":"Optical Character Recognition (OCR) can open up understudied historical documents to computational analysis, but the accuracy of OCR software varies. This article reports a benchmarking experiment comparing the performance of Tesseract, Amazon Textract, and Google Document AI on images of English and Arabic text. English-language book scans (n = 322) and Arabic-language article scans (n = 100) were replicated 43 times with different types of artificial noise for a corpus of 18,568 documents, generating 51,304 process requests. Document AI delivered the best results, and the server-based processors (Textract and Document AI) performed substantially better than Tesseract, especially on noisy documents. Accuracy for English was considerably higher than for Arabic. Specifying the relative performance of three leading OCR products and the differential effects of commonly found noise types can help scholars identify better OCR solutions for their research needs. The test materials have been preserved in the openly available “Noisy OCR Dataset” (NOD) for reuse in future benchmarking studies.","container-title":"Journal of Computational Social Science","DOI":"10.1007/s42001-021-00149-1","ISSN":"2432-2725","issue":"1","journalAbbreviation":"J Comput Soc Sc","language":"en","page":"861-882","source":"Springer Link","title":"OCR with Tesseract, Amazon Textract, and Google Document AI: a benchmarking experiment","title-short":"OCR with Tesseract, Amazon Textract, and Google Document AI","URL":"https://doi.org/10.1007/s42001-021-00149-1","volume":"5","author":[{"family":"Hegghammer","given":"Thomas"}],"accessed":{"date-parts":[["2025",11,14]]},"issued":{"date-parts":[["2022",5,1]]}}}],"schema":"https://github.com/citation-style-language/schema/raw/master/csl-citation.json"} </w:instrText>
+        <w:instrText xml:space="preserve"> ADDIN ZOTERO_ITEM CSL_CITATION {"citationID":"8hlVAsRM","properties":{"formattedCitation":"(Hegghammer, 2022a)","plainCitation":"(Hegghammer, 2022a)","noteIndex":0},"citationItems":[{"id":"6CvYnohH/sRl4SzbR","uris":["http://zotero.org/users/15491865/items/TXBJQ9QM"],"itemData":{"id":604,"type":"article-journal","abstract":"Optical Character Recognition (OCR) can open up understudied historical documents to computational analysis, but the accuracy of OCR software varies. This article reports a benchmarking experiment comparing the performance of Tesseract, Amazon Textract, and Google Document AI on images of English and Arabic text. English-language book scans (n = 322) and Arabic-language article scans (n = 100) were replicated 43 times with different types of artificial noise for a corpus of 18,568 documents, generating 51,304 process requests. Document AI delivered the best results, and the server-based processors (Textract and Document AI) performed substantially better than Tesseract, especially on noisy documents. Accuracy for English was considerably higher than for Arabic. Specifying the relative performance of three leading OCR products and the differential effects of commonly found noise types can help scholars identify better OCR solutions for their research needs. The test materials have been preserved in the openly available “Noisy OCR Dataset” (NOD) for reuse in future benchmarking studies.","container-title":"Journal of Computational Social Science","DOI":"10.1007/s42001-021-00149-1","ISSN":"2432-2725","issue":"1","journalAbbreviation":"J Comput Soc Sc","language":"en","page":"861-882","source":"Springer Link","title":"OCR with Tesseract, Amazon Textract, and Google Document AI: a benchmarking experiment","title-short":"OCR with Tesseract, Amazon Textract, and Google Document AI","URL":"https://doi.org/10.1007/s42001-021-00149-1","volume":"5","author":[{"family":"Hegghammer","given":"Thomas"}],"accessed":{"date-parts":[["2025",11,14]]},"issued":{"date-parts":[["2022",5,1]]}}}],"schema":"https://github.com/citation-style-language/schema/raw/master/csl-citation.json"} </w:instrText>
       </w:r>
       <w:r>
         <w:rPr>
@@ -7205,7 +7220,23 @@
           <w:rFonts w:ascii="Calibri" w:hAnsi="Calibri" w:cs="Calibri"/>
           <w:sz w:val="24"/>
         </w:rPr>
-        <w:t>(Hegghammer, 2022a)</w:t>
+        <w:t>(</w:t>
+      </w:r>
+      <w:proofErr w:type="spellStart"/>
+      <w:r>
+        <w:rPr>
+          <w:rFonts w:ascii="Calibri" w:hAnsi="Calibri" w:cs="Calibri"/>
+          <w:sz w:val="24"/>
+        </w:rPr>
+        <w:t>Hegghammer</w:t>
+      </w:r>
+      <w:proofErr w:type="spellEnd"/>
+      <w:r>
+        <w:rPr>
+          <w:rFonts w:ascii="Calibri" w:hAnsi="Calibri" w:cs="Calibri"/>
+          <w:sz w:val="24"/>
+        </w:rPr>
+        <w:t>, 2022a)</w:t>
       </w:r>
       <w:r>
         <w:rPr>
@@ -7397,7 +7428,7 @@
           <w:sz w:val="24"/>
           <w:szCs w:val="24"/>
         </w:rPr>
-        <w:instrText xml:space="preserve"> ADDIN ZOTERO_ITEM CSL_CITATION {"citationID":"OJRl4gqh","properties":{"formattedCitation":"(Hegghammer, 2022a)","plainCitation":"(Hegghammer, 2022a)","noteIndex":0},"citationItems":[{"id":604,"uris":["http://zotero.org/users/15491865/items/TXBJQ9QM"],"itemData":{"id":604,"type":"article-journal","abstract":"Optical Character Recognition (OCR) can open up understudied historical documents to computational analysis, but the accuracy of OCR software varies. This article reports a benchmarking experiment comparing the performance of Tesseract, Amazon Textract, and Google Document AI on images of English and Arabic text. English-language book scans (n = 322) and Arabic-language article scans (n = 100) were replicated 43 times with different types of artificial noise for a corpus of 18,568 documents, generating 51,304 process requests. Document AI delivered the best results, and the server-based processors (Textract and Document AI) performed substantially better than Tesseract, especially on noisy documents. Accuracy for English was considerably higher than for Arabic. Specifying the relative performance of three leading OCR products and the differential effects of commonly found noise types can help scholars identify better OCR solutions for their research needs. The test materials have been preserved in the openly available “Noisy OCR Dataset” (NOD) for reuse in future benchmarking studies.","container-title":"Journal of Computational Social Science","DOI":"10.1007/s42001-021-00149-1","ISSN":"2432-2725","issue":"1","journalAbbreviation":"J Comput Soc Sc","language":"en","page":"861-882","source":"Springer Link","title":"OCR with Tesseract, Amazon Textract, and Google Document AI: a benchmarking experiment","title-short":"OCR with Tesseract, Amazon Textract, and Google Document AI","URL":"https://doi.org/10.1007/s42001-021-00149-1","volume":"5","author":[{"family":"Hegghammer","given":"Thomas"}],"accessed":{"date-parts":[["2025",11,14]]},"issued":{"date-parts":[["2022",5,1]]}}}],"schema":"https://github.com/citation-style-language/schema/raw/master/csl-citation.json"} </w:instrText>
+        <w:instrText xml:space="preserve"> ADDIN ZOTERO_ITEM CSL_CITATION {"citationID":"OJRl4gqh","properties":{"formattedCitation":"(Hegghammer, 2022a)","plainCitation":"(Hegghammer, 2022a)","noteIndex":0},"citationItems":[{"id":"6CvYnohH/sRl4SzbR","uris":["http://zotero.org/users/15491865/items/TXBJQ9QM"],"itemData":{"id":604,"type":"article-journal","abstract":"Optical Character Recognition (OCR) can open up understudied historical documents to computational analysis, but the accuracy of OCR software varies. This article reports a benchmarking experiment comparing the performance of Tesseract, Amazon Textract, and Google Document AI on images of English and Arabic text. English-language book scans (n = 322) and Arabic-language article scans (n = 100) were replicated 43 times with different types of artificial noise for a corpus of 18,568 documents, generating 51,304 process requests. Document AI delivered the best results, and the server-based processors (Textract and Document AI) performed substantially better than Tesseract, especially on noisy documents. Accuracy for English was considerably higher than for Arabic. Specifying the relative performance of three leading OCR products and the differential effects of commonly found noise types can help scholars identify better OCR solutions for their research needs. The test materials have been preserved in the openly available “Noisy OCR Dataset” (NOD) for reuse in future benchmarking studies.","container-title":"Journal of Computational Social Science","DOI":"10.1007/s42001-021-00149-1","ISSN":"2432-2725","issue":"1","journalAbbreviation":"J Comput Soc Sc","language":"en","page":"861-882","source":"Springer Link","title":"OCR with Tesseract, Amazon Textract, and Google Document AI: a benchmarking experiment","title-short":"OCR with Tesseract, Amazon Textract, and Google Document AI","URL":"https://doi.org/10.1007/s42001-021-00149-1","volume":"5","author":[{"family":"Hegghammer","given":"Thomas"}],"accessed":{"date-parts":[["2025",11,14]]},"issued":{"date-parts":[["2022",5,1]]}}}],"schema":"https://github.com/citation-style-language/schema/raw/master/csl-citation.json"} </w:instrText>
       </w:r>
       <w:r>
         <w:rPr>
@@ -7411,7 +7442,23 @@
           <w:rFonts w:ascii="Calibri" w:hAnsi="Calibri" w:cs="Calibri"/>
           <w:sz w:val="24"/>
         </w:rPr>
-        <w:t>(Hegghammer, 2022a)</w:t>
+        <w:t>(</w:t>
+      </w:r>
+      <w:proofErr w:type="spellStart"/>
+      <w:r>
+        <w:rPr>
+          <w:rFonts w:ascii="Calibri" w:hAnsi="Calibri" w:cs="Calibri"/>
+          <w:sz w:val="24"/>
+        </w:rPr>
+        <w:t>Hegghammer</w:t>
+      </w:r>
+      <w:proofErr w:type="spellEnd"/>
+      <w:r>
+        <w:rPr>
+          <w:rFonts w:ascii="Calibri" w:hAnsi="Calibri" w:cs="Calibri"/>
+          <w:sz w:val="24"/>
+        </w:rPr>
+        <w:t>, 2022a)</w:t>
       </w:r>
       <w:r>
         <w:rPr>
@@ -7536,7 +7583,7 @@
           <w:sz w:val="24"/>
           <w:szCs w:val="24"/>
         </w:rPr>
-        <w:instrText xml:space="preserve"> ADDIN ZOTERO_ITEM CSL_CITATION {"citationID":"2aIloY0a","properties":{"formattedCitation":"(InstituteAdmin, 2025)","plainCitation":"(InstituteAdmin, 2025)","noteIndex":0},"citationItems":[{"id":610,"uris":["http://zotero.org/users/15491865/items/6D6NDZN5"],"itemData":{"id":610,"type":"post-weblog","abstract":"Essential text preprocessing best techniques from tokenization to lemmatization for improving NLP accuracy and analysis.","container-title":"Business Analytics Institute","language":"en-US","title":"Text Preprocessing Best Practices: Tokenization to Lemmatization","title-short":"Text Preprocessing Best Practices","URL":"https://businessanalyticsinstitute.com/text-preprocessing-best-practices-tokenization-to-lemmatization/","author":[{"family":"InstituteAdmin","given":""}],"accessed":{"date-parts":[["2025",11,14]]},"issued":{"date-parts":[["2025",5,14]]}}}],"schema":"https://github.com/citation-style-language/schema/raw/master/csl-citation.json"} </w:instrText>
+        <w:instrText xml:space="preserve"> ADDIN ZOTERO_ITEM CSL_CITATION {"citationID":"2aIloY0a","properties":{"formattedCitation":"(InstituteAdmin, 2025a)","plainCitation":"(InstituteAdmin, 2025a)","noteIndex":0},"citationItems":[{"id":"6CvYnohH/m9FlJ3wW","uris":["http://zotero.org/users/15491865/items/6D6NDZN5"],"itemData":{"id":610,"type":"post-weblog","abstract":"Essential text preprocessing best techniques from tokenization to lemmatization for improving NLP accuracy and analysis.","container-title":"Business Analytics Institute","language":"en-US","title":"Text Preprocessing Best Practices: Tokenization to Lemmatization","title-short":"Text Preprocessing Best Practices","URL":"https://businessanalyticsinstitute.com/text-preprocessing-best-practices-tokenization-to-lemmatization/","author":[{"family":"InstituteAdmin","given":""}],"accessed":{"date-parts":[["2025",11,14]]},"issued":{"date-parts":[["2025",5,14]]}}}],"schema":"https://github.com/citation-style-language/schema/raw/master/csl-citation.json"} </w:instrText>
       </w:r>
       <w:r>
         <w:rPr>
@@ -7550,7 +7597,23 @@
           <w:rFonts w:ascii="Calibri" w:hAnsi="Calibri" w:cs="Calibri"/>
           <w:sz w:val="24"/>
         </w:rPr>
-        <w:t>(InstituteAdmin, 2025)</w:t>
+        <w:t>(</w:t>
+      </w:r>
+      <w:proofErr w:type="spellStart"/>
+      <w:r>
+        <w:rPr>
+          <w:rFonts w:ascii="Calibri" w:hAnsi="Calibri" w:cs="Calibri"/>
+          <w:sz w:val="24"/>
+        </w:rPr>
+        <w:t>InstituteAdmin</w:t>
+      </w:r>
+      <w:proofErr w:type="spellEnd"/>
+      <w:r>
+        <w:rPr>
+          <w:rFonts w:ascii="Calibri" w:hAnsi="Calibri" w:cs="Calibri"/>
+          <w:sz w:val="24"/>
+        </w:rPr>
+        <w:t>, 2025a)</w:t>
       </w:r>
       <w:r>
         <w:rPr>
@@ -8116,7 +8179,7 @@
           <w:sz w:val="24"/>
           <w:szCs w:val="24"/>
         </w:rPr>
-        <w:instrText xml:space="preserve"> ADDIN ZOTERO_ITEM CSL_CITATION {"citationID":"mfjtYjKG","properties":{"formattedCitation":"(Papineni {\\i{}et al.}, 2002b; Lin, 2004)","plainCitation":"(Papineni et al., 2002b; Lin, 2004)","noteIndex":0},"citationItems":[{"id":"pS9MOueK/XpoOQizt","uris":["http://zotero.org/users/15491865/items/X4UAPGQ2"],"itemData":{"id":620,"type":"paper-conference","container-title":"Proceedings of the 40th Annual Meeting of the Association for Computational Linguistics","DOI":"10.3115/1073083.1073135","event-place":"Philadelphia, Pennsylvania, USA","event-title":"ACL 2002","page":"311–318","publisher":"Association for Computational Linguistics","publisher-place":"Philadelphia, Pennsylvania, USA","source":"ACLWeb","title":"Bleu: a Method for Automatic Evaluation of Machine Translation","title-short":"Bleu","URL":"https://aclanthology.org/P02-1040/","author":[{"family":"Papineni","given":"Kishore"},{"family":"Roukos","given":"Salim"},{"family":"Ward","given":"Todd"},{"family":"Zhu","given":"Wei-Jing"}],"editor":[{"family":"Isabelle","given":"Pierre"},{"family":"Charniak","given":"Eugene"},{"family":"Lin","given":"Dekang"}],"accessed":{"date-parts":[["2025",11,14]]},"issued":{"date-parts":[["2002",7]]}}},{"id":599,"uris":["http://zotero.org/users/15491865/items/NGZ2GAC5"],"itemData":{"id":599,"type":"paper-conference","container-title":"Text Summarization Branches Out","event-place":"Barcelona, Spain","page":"74–81","publisher":"Association for Computational Linguistics","publisher-place":"Barcelona, Spain","source":"ACLWeb","title":"ROUGE: A Package for Automatic Evaluation of Summaries","title-short":"ROUGE","URL":"https://aclanthology.org/W04-1013/","author":[{"family":"Lin","given":"Chin-Yew"}],"accessed":{"date-parts":[["2025",11,12]]},"issued":{"date-parts":[["2004",7]]}}}],"schema":"https://github.com/citation-style-language/schema/raw/master/csl-citation.json"} </w:instrText>
+        <w:instrText xml:space="preserve"> ADDIN ZOTERO_ITEM CSL_CITATION {"citationID":"mfjtYjKG","properties":{"formattedCitation":"(Papineni {\\i{}et al.}, 2002b; Lin, 2004)","plainCitation":"(Papineni et al., 2002b; Lin, 2004)","noteIndex":0},"citationItems":[{"id":"6CvYnohH/We0G68ww","uris":["http://zotero.org/users/15491865/items/X4UAPGQ2"],"itemData":{"id":620,"type":"paper-conference","container-title":"Proceedings of the 40th Annual Meeting of the Association for Computational Linguistics","DOI":"10.3115/1073083.1073135","event-place":"Philadelphia, Pennsylvania, USA","event-title":"ACL 2002","page":"311–318","publisher":"Association for Computational Linguistics","publisher-place":"Philadelphia, Pennsylvania, USA","source":"ACLWeb","title":"Bleu: a Method for Automatic Evaluation of Machine Translation","title-short":"Bleu","URL":"https://aclanthology.org/P02-1040/","author":[{"family":"Papineni","given":"Kishore"},{"family":"Roukos","given":"Salim"},{"family":"Ward","given":"Todd"},{"family":"Zhu","given":"Wei-Jing"}],"editor":[{"family":"Isabelle","given":"Pierre"},{"family":"Charniak","given":"Eugene"},{"family":"Lin","given":"Dekang"}],"accessed":{"date-parts":[["2025",11,14]]},"issued":{"date-parts":[["2002",7]]}}},{"id":599,"uris":["http://zotero.org/users/15491865/items/NGZ2GAC5"],"itemData":{"id":599,"type":"paper-conference","container-title":"Text Summarization Branches Out","event-place":"Barcelona, Spain","page":"74–81","publisher":"Association for Computational Linguistics","publisher-place":"Barcelona, Spain","source":"ACLWeb","title":"ROUGE: A Package for Automatic Evaluation of Summaries","title-short":"ROUGE","URL":"https://aclanthology.org/W04-1013/","author":[{"family":"Lin","given":"Chin-Yew"}],"accessed":{"date-parts":[["2025",11,12]]},"issued":{"date-parts":[["2004",7]]}}}],"schema":"https://github.com/citation-style-language/schema/raw/master/csl-citation.json"} </w:instrText>
       </w:r>
       <w:r>
         <w:rPr>
@@ -8130,7 +8193,23 @@
           <w:rFonts w:ascii="Calibri" w:hAnsi="Calibri" w:cs="Calibri"/>
           <w:sz w:val="24"/>
         </w:rPr>
-        <w:t xml:space="preserve">(Papineni </w:t>
+        <w:t>(</w:t>
+      </w:r>
+      <w:proofErr w:type="spellStart"/>
+      <w:r>
+        <w:rPr>
+          <w:rFonts w:ascii="Calibri" w:hAnsi="Calibri" w:cs="Calibri"/>
+          <w:sz w:val="24"/>
+        </w:rPr>
+        <w:t>Papineni</w:t>
+      </w:r>
+      <w:proofErr w:type="spellEnd"/>
+      <w:r>
+        <w:rPr>
+          <w:rFonts w:ascii="Calibri" w:hAnsi="Calibri" w:cs="Calibri"/>
+          <w:sz w:val="24"/>
+        </w:rPr>
+        <w:t xml:space="preserve"> </w:t>
       </w:r>
       <w:r>
         <w:rPr>
@@ -8296,7 +8375,7 @@
           <w:sz w:val="24"/>
           <w:szCs w:val="24"/>
         </w:rPr>
-        <w:instrText xml:space="preserve"> ADDIN ZOTERO_ITEM CSL_CITATION {"citationID":"qYPSpqLx","properties":{"formattedCitation":"(PricewaterhouseCoopers, 2023)","plainCitation":"(PricewaterhouseCoopers, 2023)","noteIndex":0},"citationItems":[{"id":622,"uris":["http://zotero.org/users/15491865/items/LPURJ2XC"],"itemData":{"id":622,"type":"webpage","abstract":"PwC’s Anomaly Detection Platform - An AI enabled solution to address anomalies and solve reconciliation challenges for C-Suite","container-title":"PwC","language":"en_gx","title":"Transforming Conventional Reconciliation and Transaction Monitoring","URL":"https://www.pwc.com/gx/en/about/analyst-relations/2023/idc-spotlight-pwc-anomaly-detection-platform-2023.html","author":[{"family":"PricewaterhouseCoopers","given":""}],"accessed":{"date-parts":[["2025",11,14]]},"issued":{"date-parts":[["2023",5,8]]}}}],"schema":"https://github.com/citation-style-language/schema/raw/master/csl-citation.json"} </w:instrText>
+        <w:instrText xml:space="preserve"> ADDIN ZOTERO_ITEM CSL_CITATION {"citationID":"qYPSpqLx","properties":{"formattedCitation":"(PricewaterhouseCoopers, 2023)","plainCitation":"(PricewaterhouseCoopers, 2023)","noteIndex":0},"citationItems":[{"id":"6CvYnohH/jUyxveeT","uris":["http://zotero.org/users/15491865/items/LPURJ2XC"],"itemData":{"id":622,"type":"webpage","abstract":"PwC’s Anomaly Detection Platform - An AI enabled solution to address anomalies and solve reconciliation challenges for C-Suite","container-title":"PwC","language":"en_gx","title":"Transforming Conventional Reconciliation and Transaction Monitoring","URL":"https://www.pwc.com/gx/en/about/analyst-relations/2023/idc-spotlight-pwc-anomaly-detection-platform-2023.html","author":[{"family":"PricewaterhouseCoopers","given":""}],"accessed":{"date-parts":[["2025",11,14]]},"issued":{"date-parts":[["2023",5,8]]}}}],"schema":"https://github.com/citation-style-language/schema/raw/master/csl-citation.json"} </w:instrText>
       </w:r>
       <w:r>
         <w:rPr>
@@ -8557,7 +8636,7 @@
           <w:sz w:val="24"/>
           <w:szCs w:val="24"/>
         </w:rPr>
-        <w:instrText xml:space="preserve"> ADDIN ZOTERO_ITEM CSL_CITATION {"citationID":"TrhMzWV3","properties":{"formattedCitation":"(Wang {\\i{}et al.}, 2024)","plainCitation":"(Wang et al., 2024)","noteIndex":0},"citationItems":[{"id":626,"uris":["http://zotero.org/users/15491865/items/TPRR2ZDY"],"itemData":{"id":626,"type":"article","abstract":"This paper explores the application of Natural Language Processing (NLP) in financial risk detection. By constructing an NLP-based financial risk detection model, this study aims to identify and predict potential risks in financial documents and communications. First, the fundamental concepts of NLP and its theoretical foundation, including text mining methods, NLP model design principles, and machine learning algorithms, are introduced. Second, the process of text data preprocessing and feature extraction is described. Finally, the effectiveness and predictive performance of the model are validated through empirical research. The results show that the NLP-based financial risk detection model performs excellently in risk identification and prediction, providing effective risk management tools for financial institutions. This study offers valuable references for the field of financial risk management, utilizing advanced NLP techniques to improve the accuracy and efficiency of financial risk detection.","DOI":"10.48550/arXiv.2406.09765","note":"arXiv:2406.09765 [q-fin]","number":"arXiv:2406.09765","publisher":"arXiv","source":"arXiv.org","title":"Application of Natural Language Processing in Financial Risk Detection","URL":"http://arxiv.org/abs/2406.09765","author":[{"family":"Wang","given":"Liyang"},{"family":"Cheng","given":"Yu"},{"family":"Xiang","given":"Ao"},{"family":"Zhang","given":"Jingyu"},{"family":"Yang","given":"Haowei"}],"accessed":{"date-parts":[["2025",11,14]]},"issued":{"date-parts":[["2024",6,20]]}}}],"schema":"https://github.com/citation-style-language/schema/raw/master/csl-citation.json"} </w:instrText>
+        <w:instrText xml:space="preserve"> ADDIN ZOTERO_ITEM CSL_CITATION {"citationID":"TrhMzWV3","properties":{"formattedCitation":"(Wang {\\i{}et al.}, 2024)","plainCitation":"(Wang et al., 2024)","noteIndex":0},"citationItems":[{"id":"6CvYnohH/I73NbsR8","uris":["http://zotero.org/users/15491865/items/TPRR2ZDY"],"itemData":{"id":626,"type":"article","abstract":"This paper explores the application of Natural Language Processing (NLP) in financial risk detection. By constructing an NLP-based financial risk detection model, this study aims to identify and predict potential risks in financial documents and communications. First, the fundamental concepts of NLP and its theoretical foundation, including text mining methods, NLP model design principles, and machine learning algorithms, are introduced. Second, the process of text data preprocessing and feature extraction is described. Finally, the effectiveness and predictive performance of the model are validated through empirical research. The results show that the NLP-based financial risk detection model performs excellently in risk identification and prediction, providing effective risk management tools for financial institutions. This study offers valuable references for the field of financial risk management, utilizing advanced NLP techniques to improve the accuracy and efficiency of financial risk detection.","DOI":"10.48550/arXiv.2406.09765","note":"arXiv:2406.09765 [q-fin]","number":"arXiv:2406.09765","publisher":"arXiv","source":"arXiv.org","title":"Application of Natural Language Processing in Financial Risk Detection","URL":"http://arxiv.org/abs/2406.09765","author":[{"family":"Wang","given":"Liyang"},{"family":"Cheng","given":"Yu"},{"family":"Xiang","given":"Ao"},{"family":"Zhang","given":"Jingyu"},{"family":"Yang","given":"Haowei"}],"accessed":{"date-parts":[["2025",11,14]]},"issued":{"date-parts":[["2024",6,20]]}}}],"schema":"https://github.com/citation-style-language/schema/raw/master/csl-citation.json"} </w:instrText>
       </w:r>
       <w:r>
         <w:rPr>
@@ -11209,7 +11288,7 @@
           <w:sz w:val="24"/>
           <w:szCs w:val="24"/>
         </w:rPr>
-        <w:instrText xml:space="preserve"> ADDIN ZOTERO_ITEM CSL_CITATION {"citationID":"rXx5XZcg","properties":{"formattedCitation":"(Wang {\\i{}et al.}, 2024)","plainCitation":"(Wang et al., 2024)","noteIndex":0},"citationItems":[{"id":626,"uris":["http://zotero.org/users/15491865/items/TPRR2ZDY"],"itemData":{"id":626,"type":"article","abstract":"This paper explores the application of Natural Language Processing (NLP) in financial risk detection. By constructing an NLP-based financial risk detection model, this study aims to identify and predict potential risks in financial documents and communications. First, the fundamental concepts of NLP and its theoretical foundation, including text mining methods, NLP model design principles, and machine learning algorithms, are introduced. Second, the process of text data preprocessing and feature extraction is described. Finally, the effectiveness and predictive performance of the model are validated through empirical research. The results show that the NLP-based financial risk detection model performs excellently in risk identification and prediction, providing effective risk management tools for financial institutions. This study offers valuable references for the field of financial risk management, utilizing advanced NLP techniques to improve the accuracy and efficiency of financial risk detection.","DOI":"10.48550/arXiv.2406.09765","note":"arXiv:2406.09765 [q-fin]","number":"arXiv:2406.09765","publisher":"arXiv","source":"arXiv.org","title":"Application of Natural Language Processing in Financial Risk Detection","URL":"http://arxiv.org/abs/2406.09765","author":[{"family":"Wang","given":"Liyang"},{"family":"Cheng","given":"Yu"},{"family":"Xiang","given":"Ao"},{"family":"Zhang","given":"Jingyu"},{"family":"Yang","given":"Haowei"}],"accessed":{"date-parts":[["2025",11,14]]},"issued":{"date-parts":[["2024",6,20]]}}}],"schema":"https://github.com/citation-style-language/schema/raw/master/csl-citation.json"} </w:instrText>
+        <w:instrText xml:space="preserve"> ADDIN ZOTERO_ITEM CSL_CITATION {"citationID":"rXx5XZcg","properties":{"formattedCitation":"(Wang {\\i{}et al.}, 2024)","plainCitation":"(Wang et al., 2024)","noteIndex":0},"citationItems":[{"id":"6CvYnohH/I73NbsR8","uris":["http://zotero.org/users/15491865/items/TPRR2ZDY"],"itemData":{"id":626,"type":"article","abstract":"This paper explores the application of Natural Language Processing (NLP) in financial risk detection. By constructing an NLP-based financial risk detection model, this study aims to identify and predict potential risks in financial documents and communications. First, the fundamental concepts of NLP and its theoretical foundation, including text mining methods, NLP model design principles, and machine learning algorithms, are introduced. Second, the process of text data preprocessing and feature extraction is described. Finally, the effectiveness and predictive performance of the model are validated through empirical research. The results show that the NLP-based financial risk detection model performs excellently in risk identification and prediction, providing effective risk management tools for financial institutions. This study offers valuable references for the field of financial risk management, utilizing advanced NLP techniques to improve the accuracy and efficiency of financial risk detection.","DOI":"10.48550/arXiv.2406.09765","note":"arXiv:2406.09765 [q-fin]","number":"arXiv:2406.09765","publisher":"arXiv","source":"arXiv.org","title":"Application of Natural Language Processing in Financial Risk Detection","URL":"http://arxiv.org/abs/2406.09765","author":[{"family":"Wang","given":"Liyang"},{"family":"Cheng","given":"Yu"},{"family":"Xiang","given":"Ao"},{"family":"Zhang","given":"Jingyu"},{"family":"Yang","given":"Haowei"}],"accessed":{"date-parts":[["2025",11,14]]},"issued":{"date-parts":[["2024",6,20]]}}}],"schema":"https://github.com/citation-style-language/schema/raw/master/csl-citation.json"} </w:instrText>
       </w:r>
       <w:r>
         <w:rPr>
@@ -12432,25 +12511,7 @@
           <w:sz w:val="24"/>
           <w:szCs w:val="24"/>
         </w:rPr>
-        <w:t xml:space="preserve">(Badmus, </w:t>
-      </w:r>
-      <w:proofErr w:type="spellStart"/>
-      <w:r>
-        <w:rPr>
-          <w:rFonts w:ascii="Calibri" w:hAnsi="Calibri" w:cs="Calibri"/>
-          <w:sz w:val="24"/>
-          <w:szCs w:val="24"/>
-        </w:rPr>
-        <w:t>Toromade</w:t>
-      </w:r>
-      <w:proofErr w:type="spellEnd"/>
-      <w:r>
-        <w:rPr>
-          <w:rFonts w:ascii="Calibri" w:hAnsi="Calibri" w:cs="Calibri"/>
-          <w:sz w:val="24"/>
-          <w:szCs w:val="24"/>
-        </w:rPr>
-        <w:t xml:space="preserve"> and Adebayo, 2025)</w:t>
+        <w:t>(Badmus, Toromade and Adebayo, 2025)</w:t>
       </w:r>
       <w:r>
         <w:rPr>
@@ -12748,21 +12809,566 @@
           <w:szCs w:val="24"/>
         </w:rPr>
       </w:pPr>
-    </w:p>
-    <w:p>
-      <w:pPr>
-        <w:rPr>
-          <w:sz w:val="24"/>
-          <w:szCs w:val="24"/>
-        </w:rPr>
-      </w:pPr>
-      <w:r>
-        <w:rPr>
-          <w:sz w:val="24"/>
-          <w:szCs w:val="24"/>
-        </w:rPr>
-        <w:t>Text goes here</w:t>
-      </w:r>
+      <w:r>
+        <w:rPr>
+          <w:sz w:val="24"/>
+          <w:szCs w:val="24"/>
+        </w:rPr>
+        <w:t>Interactions between the various system components will follow a well-</w:t>
+      </w:r>
+      <w:r>
+        <w:rPr>
+          <w:sz w:val="24"/>
+          <w:szCs w:val="24"/>
+        </w:rPr>
+        <w:t xml:space="preserve">defined workflow which will ensure security, modularity, and data integrity. </w:t>
+      </w:r>
+      <w:r>
+        <w:rPr>
+          <w:sz w:val="24"/>
+          <w:szCs w:val="24"/>
+        </w:rPr>
+        <w:t xml:space="preserve">HTTPS will be implemented where the frontend </w:t>
+      </w:r>
+      <w:r>
+        <w:rPr>
+          <w:sz w:val="24"/>
+          <w:szCs w:val="24"/>
+        </w:rPr>
+        <w:t xml:space="preserve">interacts with the backend, never accessing the processing modules directly. </w:t>
+      </w:r>
+      <w:r>
+        <w:rPr>
+          <w:sz w:val="24"/>
+          <w:szCs w:val="24"/>
+        </w:rPr>
+        <w:t>The aim of implementing this approach is to reduce the viable attack surface</w:t>
+      </w:r>
+      <w:r>
+        <w:rPr>
+          <w:sz w:val="24"/>
+          <w:szCs w:val="24"/>
+        </w:rPr>
+        <w:t xml:space="preserve"> and it also aligns with the advice from the literature reviewed.</w:t>
+      </w:r>
+      <w:r>
+        <w:rPr>
+          <w:sz w:val="24"/>
+          <w:szCs w:val="24"/>
+        </w:rPr>
+        <w:t xml:space="preserve"> Such research puts a heavy emphasis on strict separation between the user interface and the processing components.</w:t>
+      </w:r>
+      <w:r>
+        <w:rPr>
+          <w:sz w:val="24"/>
+          <w:szCs w:val="24"/>
+        </w:rPr>
+        <w:t xml:space="preserve"> </w:t>
+      </w:r>
+      <w:r>
+        <w:rPr>
+          <w:sz w:val="24"/>
+          <w:szCs w:val="24"/>
+        </w:rPr>
+        <w:fldChar w:fldCharType="begin"/>
+      </w:r>
+      <w:r>
+        <w:rPr>
+          <w:sz w:val="24"/>
+          <w:szCs w:val="24"/>
+        </w:rPr>
+        <w:instrText xml:space="preserve"> ADDIN ZOTERO_ITEM CSL_CITATION {"citationID":"Rv8PBued","properties":{"formattedCitation":"(Shah {\\i{}et al.}, 2024)","plainCitation":"(Shah et al., 2024)","noteIndex":0},"citationItems":[{"id":615,"uris":["http://zotero.org/users/15491865/items/GFBA2NFG"],"itemData":{"id":615,"type":"article-journal","abstract":"Over the last two decades, the development of the CoNLL-2003 named entity recognition (NER) dataset has helped enhance the capabilities of deep learning and natural language processing (NLP). The finance domain, characterized by its unique semantic and lexical variations for the same entities, presents specific challenges to the NER task; thus, a domainspecific customized dataset is crucial for advancing research in this field. In our work, we develop the first high-quality English Financial NER Open Research Dataset (FiNERORD). We benchmark multiple pre-trained language models (PLMs) and large-language models (LLMs) on FiNER-ORD. We believe our proposed FiNER-ORD dataset will open future opportunities to use FiNER-ORD as a benchmark for financial domain-specific NER and NLP tasks. Our dataset, models, and code are publicly available on GitHub and Hugging Face under CC BY-NC 4.0 license.","language":"en","source":"Zotero","title":"FiNER-ORD: Financial Named Entity Recognition Open Research Dataset","author":[{"family":"Shah","given":"Agam"},{"family":"Gullapalli","given":"Abhinav"},{"family":"Vithani","given":"Ruchit"},{"family":"Galarnyk","given":"Michael"},{"family":"Chava","given":"Sudheer"}],"issued":{"date-parts":[["2024"]]}}}],"schema":"https://github.com/citation-style-language/schema/raw/master/csl-citation.json"} </w:instrText>
+      </w:r>
+      <w:r>
+        <w:rPr>
+          <w:sz w:val="24"/>
+          <w:szCs w:val="24"/>
+        </w:rPr>
+        <w:fldChar w:fldCharType="separate"/>
+      </w:r>
+      <w:r>
+        <w:rPr>
+          <w:rFonts w:ascii="Calibri" w:hAnsi="Calibri" w:cs="Calibri"/>
+          <w:sz w:val="24"/>
+        </w:rPr>
+        <w:t xml:space="preserve">(Shah </w:t>
+      </w:r>
+      <w:r>
+        <w:rPr>
+          <w:rFonts w:ascii="Calibri" w:hAnsi="Calibri" w:cs="Calibri"/>
+          <w:i/>
+          <w:iCs/>
+          <w:sz w:val="24"/>
+        </w:rPr>
+        <w:t>et al.</w:t>
+      </w:r>
+      <w:r>
+        <w:rPr>
+          <w:rFonts w:ascii="Calibri" w:hAnsi="Calibri" w:cs="Calibri"/>
+          <w:sz w:val="24"/>
+        </w:rPr>
+        <w:t>, 2024)</w:t>
+      </w:r>
+      <w:r>
+        <w:rPr>
+          <w:sz w:val="24"/>
+          <w:szCs w:val="24"/>
+        </w:rPr>
+        <w:fldChar w:fldCharType="end"/>
+      </w:r>
+      <w:r>
+        <w:rPr>
+          <w:sz w:val="24"/>
+          <w:szCs w:val="24"/>
+        </w:rPr>
+        <w:t>.</w:t>
+      </w:r>
+    </w:p>
+    <w:p>
+      <w:pPr>
+        <w:rPr>
+          <w:sz w:val="24"/>
+          <w:szCs w:val="24"/>
+        </w:rPr>
+      </w:pPr>
+      <w:r>
+        <w:rPr>
+          <w:sz w:val="24"/>
+          <w:szCs w:val="24"/>
+        </w:rPr>
+        <w:t>Th systems backend component is what is responsible for handling all incoming requests, validating user credentials, receiving uploaded files</w:t>
+      </w:r>
+      <w:r>
+        <w:rPr>
+          <w:sz w:val="24"/>
+          <w:szCs w:val="24"/>
+        </w:rPr>
+        <w:t>, and initiating the document analysis process.</w:t>
+      </w:r>
+      <w:r>
+        <w:rPr>
+          <w:sz w:val="24"/>
+          <w:szCs w:val="24"/>
+        </w:rPr>
+        <w:t xml:space="preserve"> Once </w:t>
+      </w:r>
+      <w:r>
+        <w:rPr>
+          <w:sz w:val="24"/>
+          <w:szCs w:val="24"/>
+        </w:rPr>
+        <w:t xml:space="preserve">the uploaded document is accepted by the system, the backend </w:t>
+      </w:r>
+      <w:r>
+        <w:rPr>
+          <w:sz w:val="24"/>
+          <w:szCs w:val="24"/>
+        </w:rPr>
+        <w:t xml:space="preserve">will then create a Document instance. This instance will then be forwarded </w:t>
+      </w:r>
+      <w:r>
+        <w:rPr>
+          <w:sz w:val="24"/>
+          <w:szCs w:val="24"/>
+        </w:rPr>
+        <w:t xml:space="preserve">for extraction and processing. </w:t>
+      </w:r>
+      <w:r>
+        <w:rPr>
+          <w:sz w:val="24"/>
+          <w:szCs w:val="24"/>
+        </w:rPr>
+        <w:t xml:space="preserve">The NLP pipeline itself </w:t>
+      </w:r>
+      <w:r>
+        <w:rPr>
+          <w:sz w:val="24"/>
+          <w:szCs w:val="24"/>
+        </w:rPr>
+        <w:t xml:space="preserve">will consist of several </w:t>
+      </w:r>
+      <w:r>
+        <w:rPr>
+          <w:sz w:val="24"/>
+          <w:szCs w:val="24"/>
+        </w:rPr>
+        <w:t>coordinated</w:t>
+      </w:r>
+      <w:r>
+        <w:rPr>
+          <w:sz w:val="24"/>
+          <w:szCs w:val="24"/>
+        </w:rPr>
+        <w:t xml:space="preserve"> modules:</w:t>
+      </w:r>
+    </w:p>
+    <w:p>
+      <w:pPr>
+        <w:pStyle w:val="ListParagraph"/>
+        <w:numPr>
+          <w:ilvl w:val="0"/>
+          <w:numId w:val="38"/>
+        </w:numPr>
+        <w:rPr>
+          <w:sz w:val="24"/>
+          <w:szCs w:val="24"/>
+        </w:rPr>
+      </w:pPr>
+      <w:r>
+        <w:rPr>
+          <w:sz w:val="24"/>
+          <w:szCs w:val="24"/>
+        </w:rPr>
+        <w:t>Text extraction</w:t>
+      </w:r>
+    </w:p>
+    <w:p>
+      <w:pPr>
+        <w:pStyle w:val="ListParagraph"/>
+        <w:numPr>
+          <w:ilvl w:val="0"/>
+          <w:numId w:val="38"/>
+        </w:numPr>
+        <w:rPr>
+          <w:sz w:val="24"/>
+          <w:szCs w:val="24"/>
+        </w:rPr>
+      </w:pPr>
+      <w:r>
+        <w:rPr>
+          <w:sz w:val="24"/>
+          <w:szCs w:val="24"/>
+        </w:rPr>
+        <w:t>Pre-processing</w:t>
+      </w:r>
+    </w:p>
+    <w:p>
+      <w:pPr>
+        <w:pStyle w:val="ListParagraph"/>
+        <w:numPr>
+          <w:ilvl w:val="0"/>
+          <w:numId w:val="38"/>
+        </w:numPr>
+        <w:rPr>
+          <w:sz w:val="24"/>
+          <w:szCs w:val="24"/>
+        </w:rPr>
+      </w:pPr>
+      <w:r>
+        <w:rPr>
+          <w:sz w:val="24"/>
+          <w:szCs w:val="24"/>
+        </w:rPr>
+        <w:t>Topic Modelling</w:t>
+      </w:r>
+    </w:p>
+    <w:p>
+      <w:pPr>
+        <w:pStyle w:val="ListParagraph"/>
+        <w:numPr>
+          <w:ilvl w:val="0"/>
+          <w:numId w:val="38"/>
+        </w:numPr>
+        <w:rPr>
+          <w:sz w:val="24"/>
+          <w:szCs w:val="24"/>
+        </w:rPr>
+      </w:pPr>
+      <w:r>
+        <w:rPr>
+          <w:sz w:val="24"/>
+          <w:szCs w:val="24"/>
+        </w:rPr>
+        <w:lastRenderedPageBreak/>
+        <w:t>NER</w:t>
+      </w:r>
+    </w:p>
+    <w:p>
+      <w:pPr>
+        <w:pStyle w:val="ListParagraph"/>
+        <w:numPr>
+          <w:ilvl w:val="0"/>
+          <w:numId w:val="38"/>
+        </w:numPr>
+        <w:rPr>
+          <w:sz w:val="24"/>
+          <w:szCs w:val="24"/>
+        </w:rPr>
+      </w:pPr>
+      <w:r>
+        <w:rPr>
+          <w:sz w:val="24"/>
+          <w:szCs w:val="24"/>
+        </w:rPr>
+        <w:t>Summarisation</w:t>
+      </w:r>
+    </w:p>
+    <w:p>
+      <w:pPr>
+        <w:pStyle w:val="ListParagraph"/>
+        <w:numPr>
+          <w:ilvl w:val="0"/>
+          <w:numId w:val="38"/>
+        </w:numPr>
+        <w:rPr>
+          <w:sz w:val="24"/>
+          <w:szCs w:val="24"/>
+        </w:rPr>
+      </w:pPr>
+      <w:r>
+        <w:rPr>
+          <w:sz w:val="24"/>
+          <w:szCs w:val="24"/>
+        </w:rPr>
+        <w:t>Anomaly detection</w:t>
+      </w:r>
+    </w:p>
+    <w:p>
+      <w:pPr>
+        <w:rPr>
+          <w:sz w:val="24"/>
+          <w:szCs w:val="24"/>
+        </w:rPr>
+      </w:pPr>
+      <w:r>
+        <w:rPr>
+          <w:sz w:val="24"/>
+          <w:szCs w:val="24"/>
+        </w:rPr>
+        <w:t xml:space="preserve">Each of the modules </w:t>
+      </w:r>
+      <w:r>
+        <w:rPr>
+          <w:sz w:val="24"/>
+          <w:szCs w:val="24"/>
+        </w:rPr>
+        <w:t>will produce structured output which will then be passed to subsequent modules. This reflects the pipelines ar</w:t>
+      </w:r>
+      <w:r>
+        <w:rPr>
+          <w:sz w:val="24"/>
+          <w:szCs w:val="24"/>
+        </w:rPr>
+        <w:t xml:space="preserve">chitecture which is often recommended in a natural language system design. </w:t>
+      </w:r>
+      <w:r>
+        <w:rPr>
+          <w:sz w:val="24"/>
+          <w:szCs w:val="24"/>
+        </w:rPr>
+        <w:fldChar w:fldCharType="begin"/>
+      </w:r>
+      <w:r>
+        <w:rPr>
+          <w:sz w:val="24"/>
+          <w:szCs w:val="24"/>
+        </w:rPr>
+        <w:instrText xml:space="preserve"> ADDIN ZOTERO_ITEM CSL_CITATION {"citationID":"tm1Gew1a","properties":{"formattedCitation":"(InstituteAdmin, 2025b)","plainCitation":"(InstituteAdmin, 2025b)","noteIndex":0},"citationItems":[{"id":654,"uris":["http://zotero.org/users/15491865/items/DYTV8NK4"],"itemData":{"id":654,"type":"post-weblog","abstract":"Essential text preprocessing best techniques from tokenization to lemmatization for improving NLP accuracy and analysis.","container-title":"Business Analytics Institute","language":"en-US","title":"Text Preprocessing Best Practices: Tokenization to Lemmatization","title-short":"Text Preprocessing Best Practices","URL":"https://businessanalyticsinstitute.com/text-preprocessing-best-practices-tokenization-to-lemmatization/","author":[{"family":"InstituteAdmin","given":""}],"accessed":{"date-parts":[["2025",11,19]]},"issued":{"date-parts":[["2025",5,14]]}}}],"schema":"https://github.com/citation-style-language/schema/raw/master/csl-citation.json"} </w:instrText>
+      </w:r>
+      <w:r>
+        <w:rPr>
+          <w:sz w:val="24"/>
+          <w:szCs w:val="24"/>
+        </w:rPr>
+        <w:fldChar w:fldCharType="separate"/>
+      </w:r>
+      <w:r>
+        <w:rPr>
+          <w:rFonts w:ascii="Calibri" w:hAnsi="Calibri" w:cs="Calibri"/>
+          <w:sz w:val="24"/>
+        </w:rPr>
+        <w:t>(</w:t>
+      </w:r>
+      <w:proofErr w:type="spellStart"/>
+      <w:r>
+        <w:rPr>
+          <w:rFonts w:ascii="Calibri" w:hAnsi="Calibri" w:cs="Calibri"/>
+          <w:sz w:val="24"/>
+        </w:rPr>
+        <w:t>InstituteAdmin</w:t>
+      </w:r>
+      <w:proofErr w:type="spellEnd"/>
+      <w:r>
+        <w:rPr>
+          <w:rFonts w:ascii="Calibri" w:hAnsi="Calibri" w:cs="Calibri"/>
+          <w:sz w:val="24"/>
+        </w:rPr>
+        <w:t>, 2025b)</w:t>
+      </w:r>
+      <w:r>
+        <w:rPr>
+          <w:sz w:val="24"/>
+          <w:szCs w:val="24"/>
+        </w:rPr>
+        <w:fldChar w:fldCharType="end"/>
+      </w:r>
+      <w:r>
+        <w:rPr>
+          <w:sz w:val="24"/>
+          <w:szCs w:val="24"/>
+        </w:rPr>
+        <w:t>.</w:t>
+      </w:r>
+    </w:p>
+    <w:p>
+      <w:pPr>
+        <w:rPr>
+          <w:sz w:val="24"/>
+          <w:szCs w:val="24"/>
+        </w:rPr>
+      </w:pPr>
+      <w:r>
+        <w:rPr>
+          <w:sz w:val="24"/>
+          <w:szCs w:val="24"/>
+        </w:rPr>
+        <w:t xml:space="preserve">The </w:t>
+      </w:r>
+      <w:proofErr w:type="spellStart"/>
+      <w:r>
+        <w:rPr>
+          <w:sz w:val="24"/>
+          <w:szCs w:val="24"/>
+        </w:rPr>
+        <w:t>NLPProcessor</w:t>
+      </w:r>
+      <w:proofErr w:type="spellEnd"/>
+      <w:r>
+        <w:rPr>
+          <w:sz w:val="24"/>
+          <w:szCs w:val="24"/>
+        </w:rPr>
+        <w:t>, which sequences the operations,</w:t>
+      </w:r>
+      <w:r>
+        <w:rPr>
+          <w:sz w:val="24"/>
+          <w:szCs w:val="24"/>
+        </w:rPr>
+        <w:t xml:space="preserve"> will be what controls the interactions between the various modules</w:t>
+      </w:r>
+      <w:r>
+        <w:rPr>
+          <w:sz w:val="24"/>
+          <w:szCs w:val="24"/>
+        </w:rPr>
+        <w:t>.</w:t>
+      </w:r>
+      <w:r>
+        <w:rPr>
+          <w:sz w:val="24"/>
+          <w:szCs w:val="24"/>
+        </w:rPr>
+        <w:t xml:space="preserve"> The anomaly detection system will be what evaluates the consistency between the extracted entities, summary content, financial </w:t>
+      </w:r>
+      <w:r>
+        <w:rPr>
+          <w:sz w:val="24"/>
+          <w:szCs w:val="24"/>
+        </w:rPr>
+        <w:t xml:space="preserve">terms, and the expected structure of the document. </w:t>
+      </w:r>
+      <w:r>
+        <w:rPr>
+          <w:sz w:val="24"/>
+          <w:szCs w:val="24"/>
+        </w:rPr>
+        <w:t>These processes</w:t>
+      </w:r>
+      <w:r>
+        <w:rPr>
+          <w:sz w:val="24"/>
+          <w:szCs w:val="24"/>
+        </w:rPr>
+        <w:t xml:space="preserve"> will use </w:t>
+      </w:r>
+      <w:r>
+        <w:rPr>
+          <w:sz w:val="24"/>
+          <w:szCs w:val="24"/>
+        </w:rPr>
+        <w:t xml:space="preserve">a combination of rule-based logic and probabilistic checks. </w:t>
+      </w:r>
+      <w:r>
+        <w:rPr>
+          <w:sz w:val="24"/>
+          <w:szCs w:val="24"/>
+        </w:rPr>
+        <w:t xml:space="preserve">The aim of this hybrid design is to address the </w:t>
+      </w:r>
+      <w:proofErr w:type="spellStart"/>
+      <w:r>
+        <w:rPr>
+          <w:sz w:val="24"/>
+          <w:szCs w:val="24"/>
+        </w:rPr>
+        <w:t>liitations</w:t>
+      </w:r>
+      <w:proofErr w:type="spellEnd"/>
+      <w:r>
+        <w:rPr>
+          <w:sz w:val="24"/>
+          <w:szCs w:val="24"/>
+        </w:rPr>
+        <w:t xml:space="preserve"> of machine-learning anomaly detectors which have been </w:t>
+      </w:r>
+      <w:r>
+        <w:rPr>
+          <w:sz w:val="24"/>
+          <w:szCs w:val="24"/>
+        </w:rPr>
+        <w:t xml:space="preserve">identified in the reviewed literature. </w:t>
+      </w:r>
+      <w:r>
+        <w:rPr>
+          <w:sz w:val="24"/>
+          <w:szCs w:val="24"/>
+        </w:rPr>
+        <w:fldChar w:fldCharType="begin"/>
+      </w:r>
+      <w:r>
+        <w:rPr>
+          <w:sz w:val="24"/>
+          <w:szCs w:val="24"/>
+        </w:rPr>
+        <w:instrText xml:space="preserve"> ADDIN ZOTERO_ITEM CSL_CITATION {"citationID":"6iC3gkIq","properties":{"formattedCitation":"(Ji, Dong and Driggs-Campbell, 2022; PricewaterhouseCoopers, no date)","plainCitation":"(Ji, Dong and Driggs-Campbell, 2022; PricewaterhouseCoopers, no date)","noteIndex":0},"citationItems":[{"id":"6CvYnohH/1ZbKa6bB","uris":["http://zotero.org/users/15491865/items/4A78HW3X"],"itemData":{"id":657,"type":"article","abstract":"The number of multi-robot systems deployed in field applications has increased dramatically over the years. Despite the recent advancement of navigation algorithms, autonomous robots often encounter challenging situations where the control policy fails and the human assistance is required to resume robot tasks. Human-robot collaboration can help achieve high-levels of autonomy, but monitoring and managing multiple robots at once by a single human supervisor remains a challenging problem. Our goal is to help a supervisor decide which robots to assist in which order such that the team performance can be maximized. We formulate the one-to-many supervision problem in uncertain environments as a dynamic graph traversal problem. An approximation algorithm based on the profitable tour problem on a static graph is developed to solve the original problem, and the approximation error is bounded and analyzed. Our case study on a simulated autonomous farm demonstrates superior team performance than baseline methods in task completion time and human working time, and that our method can be deployed in real-time for robot fleets with moderate size.","DOI":"10.48550/arXiv.2205.01768","note":"arXiv:2205.01768 [cs]","number":"arXiv:2205.01768","publisher":"arXiv","source":"arXiv.org","title":"Traversing Supervisor Problem: An Approximately Optimal Approach to Multi-Robot Assistance","title-short":"Traversing Supervisor Problem","URL":"http://arxiv.org/abs/2205.01768","author":[{"family":"Ji","given":"Tianchen"},{"family":"Dong","given":"Roy"},{"family":"Driggs-Campbell","given":"Katherine"}],"accessed":{"date-parts":[["2025",11,19]]},"issued":{"date-parts":[["2022",5,3]]}}},{"id":656,"uris":["http://zotero.org/users/15491865/items/FRDLCSC9"],"itemData":{"id":656,"type":"webpage","abstract":"PwC’s Anomaly Detection Platform - An AI enabled solution to address anomalies and solve reconciliation challenges for C-Suite","container-title":"PwC","language":"en_gx","title":"Transforming Conventional Reconciliation and Transaction Monitoring","URL":"https://www.pwc.com/gx/en/about/analyst-relations/2023/idc-spotlight-pwc-anomaly-detection-platform-2023.html","author":[{"family":"PricewaterhouseCoopers","given":""}],"accessed":{"date-parts":[["2025",11,19]]}}}],"schema":"https://github.com/citation-style-language/schema/raw/master/csl-citation.json"} </w:instrText>
+      </w:r>
+      <w:r>
+        <w:rPr>
+          <w:sz w:val="24"/>
+          <w:szCs w:val="24"/>
+        </w:rPr>
+        <w:fldChar w:fldCharType="separate"/>
+      </w:r>
+      <w:r>
+        <w:rPr>
+          <w:rFonts w:ascii="Calibri" w:hAnsi="Calibri" w:cs="Calibri"/>
+          <w:sz w:val="24"/>
+        </w:rPr>
+        <w:t>(Ji, Dong and Driggs-Campbell, 2022; PricewaterhouseCoopers, no date)</w:t>
+      </w:r>
+      <w:r>
+        <w:rPr>
+          <w:sz w:val="24"/>
+          <w:szCs w:val="24"/>
+        </w:rPr>
+        <w:fldChar w:fldCharType="end"/>
+      </w:r>
+      <w:r>
+        <w:rPr>
+          <w:sz w:val="24"/>
+          <w:szCs w:val="24"/>
+        </w:rPr>
+        <w:t>.</w:t>
+      </w:r>
+    </w:p>
+    <w:p>
+      <w:pPr>
+        <w:rPr>
+          <w:sz w:val="24"/>
+          <w:szCs w:val="24"/>
+        </w:rPr>
+      </w:pPr>
     </w:p>
     <w:p>
       <w:pPr>
@@ -14013,7 +14619,7 @@
         <w:rPr>
           <w:rFonts w:ascii="Calibri" w:hAnsi="Calibri" w:cs="Calibri"/>
         </w:rPr>
-        <w:t xml:space="preserve"> (2025) “Text Preprocessing Best Practices: Tokenization to Lemmatization,” </w:t>
+        <w:t xml:space="preserve"> (2025a) “Text Preprocessing Best Practices: Tokenization to Lemmatization,” </w:t>
       </w:r>
       <w:r>
         <w:rPr>
@@ -14037,25 +14643,19 @@
           <w:rFonts w:ascii="Calibri" w:hAnsi="Calibri" w:cs="Calibri"/>
         </w:rPr>
       </w:pPr>
+      <w:proofErr w:type="spellStart"/>
       <w:r>
         <w:rPr>
           <w:rFonts w:ascii="Calibri" w:hAnsi="Calibri" w:cs="Calibri"/>
         </w:rPr>
-        <w:t xml:space="preserve">Isreal, O., Alonge, M. and </w:t>
-      </w:r>
-      <w:proofErr w:type="spellStart"/>
+        <w:t>InstituteAdmin</w:t>
+      </w:r>
+      <w:proofErr w:type="spellEnd"/>
       <w:r>
         <w:rPr>
           <w:rFonts w:ascii="Calibri" w:hAnsi="Calibri" w:cs="Calibri"/>
         </w:rPr>
-        <w:t>Olorunniwo</w:t>
-      </w:r>
-      <w:proofErr w:type="spellEnd"/>
-      <w:r>
-        <w:rPr>
-          <w:rFonts w:ascii="Calibri" w:hAnsi="Calibri" w:cs="Calibri"/>
-        </w:rPr>
-        <w:t xml:space="preserve">, O.E. (2025) </w:t>
+        <w:t xml:space="preserve"> (2025b) “Text Preprocessing Best Practices: Tokenization to Lemmatization,” </w:t>
       </w:r>
       <w:r>
         <w:rPr>
@@ -14063,155 +14663,197 @@
           <w:i/>
           <w:iCs/>
         </w:rPr>
-        <w:t xml:space="preserve">(PDF) Natural Language Processing for </w:t>
+        <w:t>Business Analytics Institute</w:t>
+      </w:r>
+      <w:r>
+        <w:rPr>
+          <w:rFonts w:ascii="Calibri" w:hAnsi="Calibri" w:cs="Calibri"/>
+        </w:rPr>
+        <w:t>, 14 May. Available at: https://businessanalyticsinstitute.com/text-preprocessing-best-practices-tokenization-to-lemmatization/ (Accessed: November 19, 2025).</w:t>
+      </w:r>
+    </w:p>
+    <w:p>
+      <w:pPr>
+        <w:pStyle w:val="Bibliography"/>
+        <w:rPr>
+          <w:rFonts w:ascii="Calibri" w:hAnsi="Calibri" w:cs="Calibri"/>
+        </w:rPr>
+      </w:pPr>
+      <w:r>
+        <w:rPr>
+          <w:rFonts w:ascii="Calibri" w:hAnsi="Calibri" w:cs="Calibri"/>
+        </w:rPr>
+        <w:t xml:space="preserve">Isreal, O., Alonge, M. and </w:t>
       </w:r>
       <w:proofErr w:type="spellStart"/>
+      <w:r>
+        <w:rPr>
+          <w:rFonts w:ascii="Calibri" w:hAnsi="Calibri" w:cs="Calibri"/>
+        </w:rPr>
+        <w:t>Olorunniwo</w:t>
+      </w:r>
+      <w:proofErr w:type="spellEnd"/>
+      <w:r>
+        <w:rPr>
+          <w:rFonts w:ascii="Calibri" w:hAnsi="Calibri" w:cs="Calibri"/>
+        </w:rPr>
+        <w:t xml:space="preserve">, O.E. (2025) </w:t>
+      </w:r>
       <w:r>
         <w:rPr>
           <w:rFonts w:ascii="Calibri" w:hAnsi="Calibri" w:cs="Calibri"/>
           <w:i/>
           <w:iCs/>
         </w:rPr>
-        <w:t>Analyzing</w:t>
-      </w:r>
-      <w:proofErr w:type="spellEnd"/>
+        <w:t xml:space="preserve">(PDF) Natural Language Processing for </w:t>
+      </w:r>
+      <w:proofErr w:type="spellStart"/>
       <w:r>
         <w:rPr>
           <w:rFonts w:ascii="Calibri" w:hAnsi="Calibri" w:cs="Calibri"/>
           <w:i/>
           <w:iCs/>
         </w:rPr>
-        <w:t xml:space="preserve"> Financial Texts in Real-Time</w:t>
-      </w:r>
-      <w:r>
-        <w:rPr>
-          <w:rFonts w:ascii="Calibri" w:hAnsi="Calibri" w:cs="Calibri"/>
-        </w:rPr>
-        <w:t xml:space="preserve">, </w:t>
-      </w:r>
+        <w:t>Analyzing</w:t>
+      </w:r>
+      <w:proofErr w:type="spellEnd"/>
       <w:r>
         <w:rPr>
           <w:rFonts w:ascii="Calibri" w:hAnsi="Calibri" w:cs="Calibri"/>
           <w:i/>
           <w:iCs/>
         </w:rPr>
-        <w:t>ResearchGate</w:t>
+        <w:t xml:space="preserve"> Financial Texts in Real-Time</w:t>
       </w:r>
       <w:r>
         <w:rPr>
           <w:rFonts w:ascii="Calibri" w:hAnsi="Calibri" w:cs="Calibri"/>
         </w:rPr>
-        <w:t>. Available at: https://www.researchgate.net/publication/390493872_Natural_Language_Processing_for_Analyzing_Financial_Texts_in_Real-Time (Accessed: November 14, 2025).</w:t>
-      </w:r>
-    </w:p>
-    <w:p>
-      <w:pPr>
-        <w:pStyle w:val="Bibliography"/>
-        <w:rPr>
-          <w:rFonts w:ascii="Calibri" w:hAnsi="Calibri" w:cs="Calibri"/>
-        </w:rPr>
-      </w:pPr>
-      <w:proofErr w:type="spellStart"/>
-      <w:r>
-        <w:rPr>
-          <w:rFonts w:ascii="Calibri" w:hAnsi="Calibri" w:cs="Calibri"/>
-        </w:rPr>
-        <w:t>JudithPRA</w:t>
-      </w:r>
-      <w:proofErr w:type="spellEnd"/>
-      <w:r>
-        <w:rPr>
-          <w:rFonts w:ascii="Calibri" w:hAnsi="Calibri" w:cs="Calibri"/>
-        </w:rPr>
-        <w:t xml:space="preserve"> (2025) </w:t>
-      </w:r>
-      <w:proofErr w:type="spellStart"/>
+        <w:t xml:space="preserve">, </w:t>
+      </w:r>
       <w:r>
         <w:rPr>
           <w:rFonts w:ascii="Calibri" w:hAnsi="Calibri" w:cs="Calibri"/>
           <w:i/>
           <w:iCs/>
         </w:rPr>
-        <w:t>Reglamento</w:t>
+        <w:t>ResearchGate</w:t>
+      </w:r>
+      <w:r>
+        <w:rPr>
+          <w:rFonts w:ascii="Calibri" w:hAnsi="Calibri" w:cs="Calibri"/>
+        </w:rPr>
+        <w:t>. Available at: https://www.researchgate.net/publication/390493872_Natural_Language_Processing_for_Analyzing_Financial_Texts_in_Real-Time (Accessed: November 14, 2025).</w:t>
+      </w:r>
+    </w:p>
+    <w:p>
+      <w:pPr>
+        <w:pStyle w:val="Bibliography"/>
+        <w:rPr>
+          <w:rFonts w:ascii="Calibri" w:hAnsi="Calibri" w:cs="Calibri"/>
+        </w:rPr>
+      </w:pPr>
+      <w:r>
+        <w:rPr>
+          <w:rFonts w:ascii="Calibri" w:hAnsi="Calibri" w:cs="Calibri"/>
+        </w:rPr>
+        <w:t xml:space="preserve">Ji, T., Dong, R. and Driggs-Campbell, K. (2022) “Traversing Supervisor Problem: An Approximately Optimal Approach to Multi-Robot Assistance.” </w:t>
+      </w:r>
+      <w:proofErr w:type="spellStart"/>
+      <w:r>
+        <w:rPr>
+          <w:rFonts w:ascii="Calibri" w:hAnsi="Calibri" w:cs="Calibri"/>
+        </w:rPr>
+        <w:t>arXiv</w:t>
       </w:r>
       <w:proofErr w:type="spellEnd"/>
+      <w:r>
+        <w:rPr>
+          <w:rFonts w:ascii="Calibri" w:hAnsi="Calibri" w:cs="Calibri"/>
+        </w:rPr>
+        <w:t>. Available at: https://doi.org/10.48550/arXiv.2205.01768.</w:t>
+      </w:r>
+    </w:p>
+    <w:p>
+      <w:pPr>
+        <w:pStyle w:val="Bibliography"/>
+        <w:rPr>
+          <w:rFonts w:ascii="Calibri" w:hAnsi="Calibri" w:cs="Calibri"/>
+        </w:rPr>
+      </w:pPr>
+      <w:proofErr w:type="spellStart"/>
+      <w:r>
+        <w:rPr>
+          <w:rFonts w:ascii="Calibri" w:hAnsi="Calibri" w:cs="Calibri"/>
+        </w:rPr>
+        <w:t>JudithPRA</w:t>
+      </w:r>
+      <w:proofErr w:type="spellEnd"/>
+      <w:r>
+        <w:rPr>
+          <w:rFonts w:ascii="Calibri" w:hAnsi="Calibri" w:cs="Calibri"/>
+        </w:rPr>
+        <w:t xml:space="preserve"> (2025) </w:t>
+      </w:r>
+      <w:proofErr w:type="spellStart"/>
       <w:r>
         <w:rPr>
           <w:rFonts w:ascii="Calibri" w:hAnsi="Calibri" w:cs="Calibri"/>
           <w:i/>
           <w:iCs/>
         </w:rPr>
-        <w:t xml:space="preserve"> general de </w:t>
-      </w:r>
-      <w:proofErr w:type="spellStart"/>
+        <w:t>Reglamento</w:t>
+      </w:r>
+      <w:proofErr w:type="spellEnd"/>
       <w:r>
         <w:rPr>
           <w:rFonts w:ascii="Calibri" w:hAnsi="Calibri" w:cs="Calibri"/>
           <w:i/>
           <w:iCs/>
         </w:rPr>
-        <w:t>protección</w:t>
-      </w:r>
-      <w:proofErr w:type="spellEnd"/>
+        <w:t xml:space="preserve"> general de </w:t>
+      </w:r>
+      <w:proofErr w:type="spellStart"/>
       <w:r>
         <w:rPr>
           <w:rFonts w:ascii="Calibri" w:hAnsi="Calibri" w:cs="Calibri"/>
           <w:i/>
           <w:iCs/>
         </w:rPr>
-        <w:t xml:space="preserve"> de </w:t>
-      </w:r>
-      <w:proofErr w:type="spellStart"/>
+        <w:t>protección</w:t>
+      </w:r>
+      <w:proofErr w:type="spellEnd"/>
       <w:r>
         <w:rPr>
           <w:rFonts w:ascii="Calibri" w:hAnsi="Calibri" w:cs="Calibri"/>
           <w:i/>
           <w:iCs/>
         </w:rPr>
-        <w:t>datos</w:t>
-      </w:r>
-      <w:proofErr w:type="spellEnd"/>
+        <w:t xml:space="preserve"> de </w:t>
+      </w:r>
+      <w:proofErr w:type="spellStart"/>
       <w:r>
         <w:rPr>
           <w:rFonts w:ascii="Calibri" w:hAnsi="Calibri" w:cs="Calibri"/>
           <w:i/>
           <w:iCs/>
         </w:rPr>
-        <w:t xml:space="preserve"> - Microsoft GDPR</w:t>
-      </w:r>
-      <w:r>
-        <w:rPr>
-          <w:rFonts w:ascii="Calibri" w:hAnsi="Calibri" w:cs="Calibri"/>
-        </w:rPr>
-        <w:t>. Available at: https://learn.microsoft.com/es-es/compliance/regulatory/gdpr (Accessed: November 19, 2025).</w:t>
-      </w:r>
-    </w:p>
-    <w:p>
-      <w:pPr>
-        <w:pStyle w:val="Bibliography"/>
-        <w:rPr>
-          <w:rFonts w:ascii="Calibri" w:hAnsi="Calibri" w:cs="Calibri"/>
-        </w:rPr>
-      </w:pPr>
-      <w:r>
-        <w:rPr>
-          <w:rFonts w:ascii="Calibri" w:hAnsi="Calibri" w:cs="Calibri"/>
-        </w:rPr>
-        <w:t xml:space="preserve">Lin, C.-Y. (2004) “ROUGE: A Package for Automatic Evaluation of Summaries,” in </w:t>
-      </w:r>
+        <w:t>datos</w:t>
+      </w:r>
+      <w:proofErr w:type="spellEnd"/>
       <w:r>
         <w:rPr>
           <w:rFonts w:ascii="Calibri" w:hAnsi="Calibri" w:cs="Calibri"/>
           <w:i/>
           <w:iCs/>
         </w:rPr>
-        <w:t>Text Summarization Branches Out</w:t>
+        <w:t xml:space="preserve"> - Microsoft GDPR</w:t>
       </w:r>
       <w:r>
         <w:rPr>
           <w:rFonts w:ascii="Calibri" w:hAnsi="Calibri" w:cs="Calibri"/>
         </w:rPr>
-        <w:t>. Barcelona, Spain: Association for Computational Linguistics, pp. 74–81. Available at: https://aclanthology.org/W04-1013/ (Accessed: November 12, 2025).</w:t>
+        <w:t>. Available at: https://learn.microsoft.com/es-es/compliance/regulatory/gdpr (Accessed: November 19, 2025).</w:t>
       </w:r>
     </w:p>
     <w:p>
@@ -14225,43 +14867,7 @@
         <w:rPr>
           <w:rFonts w:ascii="Calibri" w:hAnsi="Calibri" w:cs="Calibri"/>
         </w:rPr>
-        <w:t xml:space="preserve">Lu, Y.-T. and Huo, Y. (2025) “Financial Named Entity Recognition: How Far Can LLM Go?” </w:t>
-      </w:r>
-      <w:proofErr w:type="spellStart"/>
-      <w:r>
-        <w:rPr>
-          <w:rFonts w:ascii="Calibri" w:hAnsi="Calibri" w:cs="Calibri"/>
-        </w:rPr>
-        <w:t>arXiv</w:t>
-      </w:r>
-      <w:proofErr w:type="spellEnd"/>
-      <w:r>
-        <w:rPr>
-          <w:rFonts w:ascii="Calibri" w:hAnsi="Calibri" w:cs="Calibri"/>
-        </w:rPr>
-        <w:t>. Available at: https://doi.org/10.48550/arXiv.2501.02237.</w:t>
-      </w:r>
-    </w:p>
-    <w:p>
-      <w:pPr>
-        <w:pStyle w:val="Bibliography"/>
-        <w:rPr>
-          <w:rFonts w:ascii="Calibri" w:hAnsi="Calibri" w:cs="Calibri"/>
-        </w:rPr>
-      </w:pPr>
-      <w:proofErr w:type="spellStart"/>
-      <w:r>
-        <w:rPr>
-          <w:rFonts w:ascii="Calibri" w:hAnsi="Calibri" w:cs="Calibri"/>
-        </w:rPr>
-        <w:t>mrbullwinkle</w:t>
-      </w:r>
-      <w:proofErr w:type="spellEnd"/>
-      <w:r>
-        <w:rPr>
-          <w:rFonts w:ascii="Calibri" w:hAnsi="Calibri" w:cs="Calibri"/>
-        </w:rPr>
-        <w:t xml:space="preserve"> (2025a) </w:t>
+        <w:t xml:space="preserve">Lin, C.-Y. (2004) “ROUGE: A Package for Automatic Evaluation of Summaries,” in </w:t>
       </w:r>
       <w:r>
         <w:rPr>
@@ -14269,13 +14875,13 @@
           <w:i/>
           <w:iCs/>
         </w:rPr>
-        <w:t>Data, privacy, and security for Azure Direct Models in Azure AI Foundry - Azure AI services</w:t>
+        <w:t>Text Summarization Branches Out</w:t>
       </w:r>
       <w:r>
         <w:rPr>
           <w:rFonts w:ascii="Calibri" w:hAnsi="Calibri" w:cs="Calibri"/>
         </w:rPr>
-        <w:t>. Available at: https://learn.microsoft.com/en-us/azure/ai-foundry/responsible-ai/openai/data-privacy (Accessed: November 13, 2025).</w:t>
+        <w:t>. Barcelona, Spain: Association for Computational Linguistics, pp. 74–81. Available at: https://aclanthology.org/W04-1013/ (Accessed: November 12, 2025).</w:t>
       </w:r>
     </w:p>
     <w:p>
@@ -14285,11 +14891,40 @@
           <w:rFonts w:ascii="Calibri" w:hAnsi="Calibri" w:cs="Calibri"/>
         </w:rPr>
       </w:pPr>
+      <w:r>
+        <w:rPr>
+          <w:rFonts w:ascii="Calibri" w:hAnsi="Calibri" w:cs="Calibri"/>
+        </w:rPr>
+        <w:t xml:space="preserve">Lu, Y.-T. and Huo, Y. (2025) “Financial Named Entity Recognition: How Far Can LLM Go?” </w:t>
+      </w:r>
       <w:proofErr w:type="spellStart"/>
       <w:r>
         <w:rPr>
           <w:rFonts w:ascii="Calibri" w:hAnsi="Calibri" w:cs="Calibri"/>
         </w:rPr>
+        <w:t>arXiv</w:t>
+      </w:r>
+      <w:proofErr w:type="spellEnd"/>
+      <w:r>
+        <w:rPr>
+          <w:rFonts w:ascii="Calibri" w:hAnsi="Calibri" w:cs="Calibri"/>
+        </w:rPr>
+        <w:t>. Available at: https://doi.org/10.48550/arXiv.2501.02237.</w:t>
+      </w:r>
+    </w:p>
+    <w:p>
+      <w:pPr>
+        <w:pStyle w:val="Bibliography"/>
+        <w:rPr>
+          <w:rFonts w:ascii="Calibri" w:hAnsi="Calibri" w:cs="Calibri"/>
+        </w:rPr>
+      </w:pPr>
+      <w:proofErr w:type="spellStart"/>
+      <w:r>
+        <w:rPr>
+          <w:rFonts w:ascii="Calibri" w:hAnsi="Calibri" w:cs="Calibri"/>
+        </w:rPr>
+        <w:lastRenderedPageBreak/>
         <w:t>mrbullwinkle</w:t>
       </w:r>
       <w:proofErr w:type="spellEnd"/>
@@ -14297,7 +14932,7 @@
         <w:rPr>
           <w:rFonts w:ascii="Calibri" w:hAnsi="Calibri" w:cs="Calibri"/>
         </w:rPr>
-        <w:t xml:space="preserve"> (2025b) </w:t>
+        <w:t xml:space="preserve"> (2025a) </w:t>
       </w:r>
       <w:r>
         <w:rPr>
@@ -14311,7 +14946,7 @@
         <w:rPr>
           <w:rFonts w:ascii="Calibri" w:hAnsi="Calibri" w:cs="Calibri"/>
         </w:rPr>
-        <w:t>. Available at: https://learn.microsoft.com/en-us/azure/ai-foundry/responsible-ai/openai/data-privacy (Accessed: November 14, 2025).</w:t>
+        <w:t>. Available at: https://learn.microsoft.com/en-us/azure/ai-foundry/responsible-ai/openai/data-privacy (Accessed: November 13, 2025).</w:t>
       </w:r>
     </w:p>
     <w:p>
@@ -14326,14 +14961,14 @@
         <w:rPr>
           <w:rFonts w:ascii="Calibri" w:hAnsi="Calibri" w:cs="Calibri"/>
         </w:rPr>
-        <w:t>Papineni</w:t>
+        <w:t>mrbullwinkle</w:t>
       </w:r>
       <w:proofErr w:type="spellEnd"/>
       <w:r>
         <w:rPr>
           <w:rFonts w:ascii="Calibri" w:hAnsi="Calibri" w:cs="Calibri"/>
         </w:rPr>
-        <w:t xml:space="preserve">, K. </w:t>
+        <w:t xml:space="preserve"> (2025b) </w:t>
       </w:r>
       <w:r>
         <w:rPr>
@@ -14341,13 +14976,35 @@
           <w:i/>
           <w:iCs/>
         </w:rPr>
-        <w:t>et al.</w:t>
+        <w:t>Data, privacy, and security for Azure Direct Models in Azure AI Foundry - Azure AI services</w:t>
       </w:r>
       <w:r>
         <w:rPr>
           <w:rFonts w:ascii="Calibri" w:hAnsi="Calibri" w:cs="Calibri"/>
         </w:rPr>
-        <w:t xml:space="preserve"> (2002a) “BLEU: a method for automatic evaluation of machine translation,” in </w:t>
+        <w:t>. Available at: https://learn.microsoft.com/en-us/azure/ai-foundry/responsible-ai/openai/data-privacy (Accessed: November 14, 2025).</w:t>
+      </w:r>
+    </w:p>
+    <w:p>
+      <w:pPr>
+        <w:pStyle w:val="Bibliography"/>
+        <w:rPr>
+          <w:rFonts w:ascii="Calibri" w:hAnsi="Calibri" w:cs="Calibri"/>
+        </w:rPr>
+      </w:pPr>
+      <w:proofErr w:type="spellStart"/>
+      <w:r>
+        <w:rPr>
+          <w:rFonts w:ascii="Calibri" w:hAnsi="Calibri" w:cs="Calibri"/>
+        </w:rPr>
+        <w:t>Papineni</w:t>
+      </w:r>
+      <w:proofErr w:type="spellEnd"/>
+      <w:r>
+        <w:rPr>
+          <w:rFonts w:ascii="Calibri" w:hAnsi="Calibri" w:cs="Calibri"/>
+        </w:rPr>
+        <w:t xml:space="preserve">, K. </w:t>
       </w:r>
       <w:r>
         <w:rPr>
@@ -14355,35 +15012,13 @@
           <w:i/>
           <w:iCs/>
         </w:rPr>
-        <w:t>Proceedings of the 40th Annual Meeting on Association for Computational Linguistics</w:t>
+        <w:t>et al.</w:t>
       </w:r>
       <w:r>
         <w:rPr>
           <w:rFonts w:ascii="Calibri" w:hAnsi="Calibri" w:cs="Calibri"/>
         </w:rPr>
-        <w:t>. USA: Association for Computational Linguistics (ACL ’02), pp. 311–318. Available at: https://doi.org/10.3115/1073083.1073135.</w:t>
-      </w:r>
-    </w:p>
-    <w:p>
-      <w:pPr>
-        <w:pStyle w:val="Bibliography"/>
-        <w:rPr>
-          <w:rFonts w:ascii="Calibri" w:hAnsi="Calibri" w:cs="Calibri"/>
-        </w:rPr>
-      </w:pPr>
-      <w:proofErr w:type="spellStart"/>
-      <w:r>
-        <w:rPr>
-          <w:rFonts w:ascii="Calibri" w:hAnsi="Calibri" w:cs="Calibri"/>
-        </w:rPr>
-        <w:t>Papineni</w:t>
-      </w:r>
-      <w:proofErr w:type="spellEnd"/>
-      <w:r>
-        <w:rPr>
-          <w:rFonts w:ascii="Calibri" w:hAnsi="Calibri" w:cs="Calibri"/>
-        </w:rPr>
-        <w:t xml:space="preserve">, K. </w:t>
+        <w:t xml:space="preserve"> (2002a) “BLEU: a method for automatic evaluation of machine translation,” in </w:t>
       </w:r>
       <w:r>
         <w:rPr>
@@ -14391,41 +15026,35 @@
           <w:i/>
           <w:iCs/>
         </w:rPr>
-        <w:t>et al.</w:t>
+        <w:t>Proceedings of the 40th Annual Meeting on Association for Computational Linguistics</w:t>
       </w:r>
       <w:r>
         <w:rPr>
           <w:rFonts w:ascii="Calibri" w:hAnsi="Calibri" w:cs="Calibri"/>
         </w:rPr>
-        <w:t xml:space="preserve"> (2002b) “Bleu: </w:t>
-      </w:r>
-      <w:proofErr w:type="gramStart"/>
-      <w:r>
+        <w:t>. USA: Association for Computational Linguistics (ACL ’02), pp. 311–318. Available at: https://doi.org/10.3115/1073083.1073135.</w:t>
+      </w:r>
+    </w:p>
+    <w:p>
+      <w:pPr>
+        <w:pStyle w:val="Bibliography"/>
         <w:rPr>
           <w:rFonts w:ascii="Calibri" w:hAnsi="Calibri" w:cs="Calibri"/>
         </w:rPr>
-        <w:t>a</w:t>
-      </w:r>
-      <w:proofErr w:type="gramEnd"/>
+      </w:pPr>
+      <w:proofErr w:type="spellStart"/>
       <w:r>
         <w:rPr>
           <w:rFonts w:ascii="Calibri" w:hAnsi="Calibri" w:cs="Calibri"/>
         </w:rPr>
-        <w:t xml:space="preserve"> Method for Automatic Evaluation of Machine Translation,” in P. Isabelle, E. </w:t>
-      </w:r>
-      <w:proofErr w:type="spellStart"/>
+        <w:t>Papineni</w:t>
+      </w:r>
+      <w:proofErr w:type="spellEnd"/>
       <w:r>
         <w:rPr>
           <w:rFonts w:ascii="Calibri" w:hAnsi="Calibri" w:cs="Calibri"/>
         </w:rPr>
-        <w:t>Charniak</w:t>
-      </w:r>
-      <w:proofErr w:type="spellEnd"/>
-      <w:r>
-        <w:rPr>
-          <w:rFonts w:ascii="Calibri" w:hAnsi="Calibri" w:cs="Calibri"/>
-        </w:rPr>
-        <w:t xml:space="preserve">, and D. Lin (eds.) </w:t>
+        <w:t xml:space="preserve">, K. </w:t>
       </w:r>
       <w:r>
         <w:rPr>
@@ -14433,13 +15062,41 @@
           <w:i/>
           <w:iCs/>
         </w:rPr>
-        <w:t>Proceedings of the 40th Annual Meeting of the Association for Computational Linguistics</w:t>
+        <w:t>et al.</w:t>
       </w:r>
       <w:r>
         <w:rPr>
           <w:rFonts w:ascii="Calibri" w:hAnsi="Calibri" w:cs="Calibri"/>
         </w:rPr>
-        <w:t xml:space="preserve">. </w:t>
+        <w:t xml:space="preserve"> (2002b) “Bleu: </w:t>
+      </w:r>
+      <w:proofErr w:type="gramStart"/>
+      <w:r>
+        <w:rPr>
+          <w:rFonts w:ascii="Calibri" w:hAnsi="Calibri" w:cs="Calibri"/>
+        </w:rPr>
+        <w:t>a</w:t>
+      </w:r>
+      <w:proofErr w:type="gramEnd"/>
+      <w:r>
+        <w:rPr>
+          <w:rFonts w:ascii="Calibri" w:hAnsi="Calibri" w:cs="Calibri"/>
+        </w:rPr>
+        <w:t xml:space="preserve"> Method for Automatic Evaluation of Machine Translation,” in P. Isabelle, E. </w:t>
+      </w:r>
+      <w:proofErr w:type="spellStart"/>
+      <w:r>
+        <w:rPr>
+          <w:rFonts w:ascii="Calibri" w:hAnsi="Calibri" w:cs="Calibri"/>
+        </w:rPr>
+        <w:t>Charniak</w:t>
+      </w:r>
+      <w:proofErr w:type="spellEnd"/>
+      <w:r>
+        <w:rPr>
+          <w:rFonts w:ascii="Calibri" w:hAnsi="Calibri" w:cs="Calibri"/>
+        </w:rPr>
+        <w:t xml:space="preserve">, and D. Lin (eds.) </w:t>
       </w:r>
       <w:r>
         <w:rPr>
@@ -14447,35 +15104,13 @@
           <w:i/>
           <w:iCs/>
         </w:rPr>
-        <w:t>ACL 2002</w:t>
+        <w:t>Proceedings of the 40th Annual Meeting of the Association for Computational Linguistics</w:t>
       </w:r>
       <w:r>
         <w:rPr>
           <w:rFonts w:ascii="Calibri" w:hAnsi="Calibri" w:cs="Calibri"/>
         </w:rPr>
-        <w:t>, Philadelphia, Pennsylvania, USA: Association for Computational Linguistics, pp. 311–318. Available at: https://doi.org/10.3115/1073083.1073135.</w:t>
-      </w:r>
-    </w:p>
-    <w:p>
-      <w:pPr>
-        <w:pStyle w:val="Bibliography"/>
-        <w:rPr>
-          <w:rFonts w:ascii="Calibri" w:hAnsi="Calibri" w:cs="Calibri"/>
-        </w:rPr>
-      </w:pPr>
-      <w:proofErr w:type="spellStart"/>
-      <w:r>
-        <w:rPr>
-          <w:rFonts w:ascii="Calibri" w:hAnsi="Calibri" w:cs="Calibri"/>
-        </w:rPr>
-        <w:t>Peerdh</w:t>
-      </w:r>
-      <w:proofErr w:type="spellEnd"/>
-      <w:r>
-        <w:rPr>
-          <w:rFonts w:ascii="Calibri" w:hAnsi="Calibri" w:cs="Calibri"/>
-        </w:rPr>
-        <w:t xml:space="preserve"> (2023) </w:t>
+        <w:t xml:space="preserve">. </w:t>
       </w:r>
       <w:r>
         <w:rPr>
@@ -14483,59 +15118,67 @@
           <w:i/>
           <w:iCs/>
         </w:rPr>
-        <w:t xml:space="preserve">Developing A User-friendly Dashboard </w:t>
-      </w:r>
-      <w:proofErr w:type="gramStart"/>
+        <w:t>ACL 2002</w:t>
+      </w:r>
+      <w:r>
+        <w:rPr>
+          <w:rFonts w:ascii="Calibri" w:hAnsi="Calibri" w:cs="Calibri"/>
+        </w:rPr>
+        <w:t>, Philadelphia, Pennsylvania, USA: Association for Computational Linguistics, pp. 311–318. Available at: https://doi.org/10.3115/1073083.1073135.</w:t>
+      </w:r>
+    </w:p>
+    <w:p>
+      <w:pPr>
+        <w:pStyle w:val="Bibliography"/>
+        <w:rPr>
+          <w:rFonts w:ascii="Calibri" w:hAnsi="Calibri" w:cs="Calibri"/>
+        </w:rPr>
+      </w:pPr>
+      <w:proofErr w:type="spellStart"/>
+      <w:r>
+        <w:rPr>
+          <w:rFonts w:ascii="Calibri" w:hAnsi="Calibri" w:cs="Calibri"/>
+        </w:rPr>
+        <w:t>Peerdh</w:t>
+      </w:r>
+      <w:proofErr w:type="spellEnd"/>
+      <w:r>
+        <w:rPr>
+          <w:rFonts w:ascii="Calibri" w:hAnsi="Calibri" w:cs="Calibri"/>
+        </w:rPr>
+        <w:t xml:space="preserve"> (2023) </w:t>
+      </w:r>
       <w:r>
         <w:rPr>
           <w:rFonts w:ascii="Calibri" w:hAnsi="Calibri" w:cs="Calibri"/>
           <w:i/>
           <w:iCs/>
         </w:rPr>
-        <w:t>For</w:t>
-      </w:r>
-      <w:proofErr w:type="gramEnd"/>
+        <w:t xml:space="preserve">Developing A User-friendly Dashboard </w:t>
+      </w:r>
+      <w:proofErr w:type="gramStart"/>
       <w:r>
         <w:rPr>
           <w:rFonts w:ascii="Calibri" w:hAnsi="Calibri" w:cs="Calibri"/>
           <w:i/>
           <w:iCs/>
         </w:rPr>
-        <w:t xml:space="preserve"> Visualizing Anomaly Detection</w:t>
-      </w:r>
-      <w:r>
-        <w:rPr>
-          <w:rFonts w:ascii="Calibri" w:hAnsi="Calibri" w:cs="Calibri"/>
-        </w:rPr>
-        <w:t xml:space="preserve">, </w:t>
-      </w:r>
+        <w:t>For</w:t>
+      </w:r>
+      <w:proofErr w:type="gramEnd"/>
       <w:r>
         <w:rPr>
           <w:rFonts w:ascii="Calibri" w:hAnsi="Calibri" w:cs="Calibri"/>
           <w:i/>
           <w:iCs/>
         </w:rPr>
-        <w:t>peerdh.com</w:t>
+        <w:t xml:space="preserve"> Visualizing Anomaly Detection</w:t>
       </w:r>
       <w:r>
         <w:rPr>
           <w:rFonts w:ascii="Calibri" w:hAnsi="Calibri" w:cs="Calibri"/>
         </w:rPr>
-        <w:t>. Available at: https://peerdh.com/blogs/programming-insights/developing-a-user-friendly-dashboard-for-visualizing-anomaly-detection-results-in-spending-data (Accessed: November 14, 2025).</w:t>
-      </w:r>
-    </w:p>
-    <w:p>
-      <w:pPr>
-        <w:pStyle w:val="Bibliography"/>
-        <w:rPr>
-          <w:rFonts w:ascii="Calibri" w:hAnsi="Calibri" w:cs="Calibri"/>
-        </w:rPr>
-      </w:pPr>
-      <w:r>
-        <w:rPr>
-          <w:rFonts w:ascii="Calibri" w:hAnsi="Calibri" w:cs="Calibri"/>
-        </w:rPr>
-        <w:t xml:space="preserve">PricewaterhouseCoopers (2023) </w:t>
+        <w:t xml:space="preserve">, </w:t>
       </w:r>
       <w:r>
         <w:rPr>
@@ -14543,13 +15186,27 @@
           <w:i/>
           <w:iCs/>
         </w:rPr>
-        <w:t>Transforming Conventional Reconciliation and Transaction Monitoring</w:t>
+        <w:t>peerdh.com</w:t>
       </w:r>
       <w:r>
         <w:rPr>
           <w:rFonts w:ascii="Calibri" w:hAnsi="Calibri" w:cs="Calibri"/>
         </w:rPr>
-        <w:t xml:space="preserve">, </w:t>
+        <w:t>. Available at: https://peerdh.com/blogs/programming-insights/developing-a-user-friendly-dashboard-for-visualizing-anomaly-detection-results-in-spending-data (Accessed: November 14, 2025).</w:t>
+      </w:r>
+    </w:p>
+    <w:p>
+      <w:pPr>
+        <w:pStyle w:val="Bibliography"/>
+        <w:rPr>
+          <w:rFonts w:ascii="Calibri" w:hAnsi="Calibri" w:cs="Calibri"/>
+        </w:rPr>
+      </w:pPr>
+      <w:r>
+        <w:rPr>
+          <w:rFonts w:ascii="Calibri" w:hAnsi="Calibri" w:cs="Calibri"/>
+        </w:rPr>
+        <w:t xml:space="preserve">PricewaterhouseCoopers (2023) </w:t>
       </w:r>
       <w:r>
         <w:rPr>
@@ -14557,27 +15214,13 @@
           <w:i/>
           <w:iCs/>
         </w:rPr>
-        <w:t>PwC</w:t>
+        <w:t>Transforming Conventional Reconciliation and Transaction Monitoring</w:t>
       </w:r>
       <w:r>
         <w:rPr>
           <w:rFonts w:ascii="Calibri" w:hAnsi="Calibri" w:cs="Calibri"/>
         </w:rPr>
-        <w:t>. Available at: https://www.pwc.com/gx/en/about/analyst-relations/2023/idc-spotlight-pwc-anomaly-detection-platform-2023.html (Accessed: November 14, 2025).</w:t>
-      </w:r>
-    </w:p>
-    <w:p>
-      <w:pPr>
-        <w:pStyle w:val="Bibliography"/>
-        <w:rPr>
-          <w:rFonts w:ascii="Calibri" w:hAnsi="Calibri" w:cs="Calibri"/>
-        </w:rPr>
-      </w:pPr>
-      <w:r>
-        <w:rPr>
-          <w:rFonts w:ascii="Calibri" w:hAnsi="Calibri" w:cs="Calibri"/>
-        </w:rPr>
-        <w:t xml:space="preserve">Shah, A. </w:t>
+        <w:t xml:space="preserve">, </w:t>
       </w:r>
       <w:r>
         <w:rPr>
@@ -14585,41 +15228,27 @@
           <w:i/>
           <w:iCs/>
         </w:rPr>
-        <w:t>et al.</w:t>
+        <w:t>PwC</w:t>
       </w:r>
       <w:r>
         <w:rPr>
           <w:rFonts w:ascii="Calibri" w:hAnsi="Calibri" w:cs="Calibri"/>
         </w:rPr>
-        <w:t xml:space="preserve"> (2024) “</w:t>
-      </w:r>
-      <w:proofErr w:type="spellStart"/>
-      <w:r>
+        <w:t>. Available at: https://www.pwc.com/gx/en/about/analyst-relations/2023/idc-spotlight-pwc-anomaly-detection-platform-2023.html (Accessed: November 14, 2025).</w:t>
+      </w:r>
+    </w:p>
+    <w:p>
+      <w:pPr>
+        <w:pStyle w:val="Bibliography"/>
         <w:rPr>
           <w:rFonts w:ascii="Calibri" w:hAnsi="Calibri" w:cs="Calibri"/>
         </w:rPr>
-        <w:t>FiNER</w:t>
-      </w:r>
-      <w:proofErr w:type="spellEnd"/>
+      </w:pPr>
       <w:r>
         <w:rPr>
           <w:rFonts w:ascii="Calibri" w:hAnsi="Calibri" w:cs="Calibri"/>
         </w:rPr>
-        <w:t>-ORD: Financial Named Entity Recognition Open Research Dataset.”</w:t>
-      </w:r>
-    </w:p>
-    <w:p>
-      <w:pPr>
-        <w:pStyle w:val="Bibliography"/>
-        <w:rPr>
-          <w:rFonts w:ascii="Calibri" w:hAnsi="Calibri" w:cs="Calibri"/>
-        </w:rPr>
-      </w:pPr>
-      <w:r>
-        <w:rPr>
-          <w:rFonts w:ascii="Calibri" w:hAnsi="Calibri" w:cs="Calibri"/>
-        </w:rPr>
-        <w:t xml:space="preserve">Wang, L. </w:t>
+        <w:t xml:space="preserve">PricewaterhouseCoopers (no date) </w:t>
       </w:r>
       <w:r>
         <w:rPr>
@@ -14627,12 +15256,96 @@
           <w:i/>
           <w:iCs/>
         </w:rPr>
+        <w:t>Transforming Conventional Reconciliation and Transaction Monitoring</w:t>
+      </w:r>
+      <w:r>
+        <w:rPr>
+          <w:rFonts w:ascii="Calibri" w:hAnsi="Calibri" w:cs="Calibri"/>
+        </w:rPr>
+        <w:t xml:space="preserve">, </w:t>
+      </w:r>
+      <w:r>
+        <w:rPr>
+          <w:rFonts w:ascii="Calibri" w:hAnsi="Calibri" w:cs="Calibri"/>
+          <w:i/>
+          <w:iCs/>
+        </w:rPr>
+        <w:t>PwC</w:t>
+      </w:r>
+      <w:r>
+        <w:rPr>
+          <w:rFonts w:ascii="Calibri" w:hAnsi="Calibri" w:cs="Calibri"/>
+        </w:rPr>
+        <w:t>. Available at: https://www.pwc.com/gx/en/about/analyst-relations/2023/idc-spotlight-pwc-anomaly-detection-platform-2023.html (Accessed: November 19, 2025).</w:t>
+      </w:r>
+    </w:p>
+    <w:p>
+      <w:pPr>
+        <w:pStyle w:val="Bibliography"/>
+        <w:rPr>
+          <w:rFonts w:ascii="Calibri" w:hAnsi="Calibri" w:cs="Calibri"/>
+        </w:rPr>
+      </w:pPr>
+      <w:r>
+        <w:rPr>
+          <w:rFonts w:ascii="Calibri" w:hAnsi="Calibri" w:cs="Calibri"/>
+        </w:rPr>
+        <w:t xml:space="preserve">Shah, A. </w:t>
+      </w:r>
+      <w:r>
+        <w:rPr>
+          <w:rFonts w:ascii="Calibri" w:hAnsi="Calibri" w:cs="Calibri"/>
+          <w:i/>
+          <w:iCs/>
+        </w:rPr>
         <w:t>et al.</w:t>
       </w:r>
       <w:r>
         <w:rPr>
           <w:rFonts w:ascii="Calibri" w:hAnsi="Calibri" w:cs="Calibri"/>
         </w:rPr>
+        <w:t xml:space="preserve"> (2024) “</w:t>
+      </w:r>
+      <w:proofErr w:type="spellStart"/>
+      <w:r>
+        <w:rPr>
+          <w:rFonts w:ascii="Calibri" w:hAnsi="Calibri" w:cs="Calibri"/>
+        </w:rPr>
+        <w:t>FiNER</w:t>
+      </w:r>
+      <w:proofErr w:type="spellEnd"/>
+      <w:r>
+        <w:rPr>
+          <w:rFonts w:ascii="Calibri" w:hAnsi="Calibri" w:cs="Calibri"/>
+        </w:rPr>
+        <w:t>-ORD: Financial Named Entity Recognition Open Research Dataset.”</w:t>
+      </w:r>
+    </w:p>
+    <w:p>
+      <w:pPr>
+        <w:pStyle w:val="Bibliography"/>
+        <w:rPr>
+          <w:rFonts w:ascii="Calibri" w:hAnsi="Calibri" w:cs="Calibri"/>
+        </w:rPr>
+      </w:pPr>
+      <w:r>
+        <w:rPr>
+          <w:rFonts w:ascii="Calibri" w:hAnsi="Calibri" w:cs="Calibri"/>
+        </w:rPr>
+        <w:t xml:space="preserve">Wang, L. </w:t>
+      </w:r>
+      <w:r>
+        <w:rPr>
+          <w:rFonts w:ascii="Calibri" w:hAnsi="Calibri" w:cs="Calibri"/>
+          <w:i/>
+          <w:iCs/>
+        </w:rPr>
+        <w:t>et al.</w:t>
+      </w:r>
+      <w:r>
+        <w:rPr>
+          <w:rFonts w:ascii="Calibri" w:hAnsi="Calibri" w:cs="Calibri"/>
+        </w:rPr>
         <w:t xml:space="preserve"> (2024) “Application of Natural Language Processing in Financial Risk Detection.” </w:t>
       </w:r>
       <w:proofErr w:type="spellStart"/>
@@ -14702,7 +15415,7 @@
     </w:p>
     <w:p>
       <w:pPr>
-        <w:ind w:left="1701" w:hanging="1701"/>
+        <w:pStyle w:val="Bibliography"/>
       </w:pPr>
       <w:r>
         <w:fldChar w:fldCharType="end"/>
@@ -15681,6 +16394,119 @@
 <file path=word/numbering.xml><?xml version="1.0" encoding="utf-8"?>
 <w:numbering xmlns:wpc="http://schemas.microsoft.com/office/word/2010/wordprocessingCanvas" xmlns:cx="http://schemas.microsoft.com/office/drawing/2014/chartex" xmlns:cx1="http://schemas.microsoft.com/office/drawing/2015/9/8/chartex" xmlns:cx2="http://schemas.microsoft.com/office/drawing/2015/10/21/chartex" xmlns:cx3="http://schemas.microsoft.com/office/drawing/2016/5/9/chartex" xmlns:cx4="http://schemas.microsoft.com/office/drawing/2016/5/10/chartex" xmlns:cx5="http://schemas.microsoft.com/office/drawing/2016/5/11/chartex" xmlns:cx6="http://schemas.microsoft.com/office/drawing/2016/5/12/chartex" xmlns:cx7="http://schemas.microsoft.com/office/drawing/2016/5/13/chartex" xmlns:cx8="http://schemas.microsoft.com/office/drawing/2016/5/14/chartex" xmlns:mc="http://schemas.openxmlformats.org/markup-compatibility/2006" xmlns:aink="http://schemas.microsoft.com/office/drawing/2016/ink" xmlns:am3d="http://schemas.microsoft.com/office/drawing/2017/model3d" xmlns:o="urn:schemas-microsoft-com:office:office" xmlns:oel="http://schemas.microsoft.com/office/2019/extlst" xmlns:r="http://schemas.openxmlformats.org/officeDocument/2006/relationships" xmlns:m="http://schemas.openxmlformats.org/officeDocument/2006/math" xmlns:v="urn:schemas-microsoft-com:vml" xmlns:wp14="http://schemas.microsoft.com/office/word/2010/wordprocessingDrawing" xmlns:wp="http://schemas.openxmlformats.org/drawingml/2006/wordprocessingDrawing" xmlns:w10="urn:schemas-microsoft-com:office:word" xmlns:w="http://schemas.openxmlformats.org/wordprocessingml/2006/main" xmlns:w14="http://schemas.microsoft.com/office/word/2010/wordml" xmlns:w15="http://schemas.microsoft.com/office/word/2012/wordml" xmlns:w16cex="http://schemas.microsoft.com/office/word/2018/wordml/cex" xmlns:w16cid="http://schemas.microsoft.com/office/word/2016/wordml/cid" xmlns:w16="http://schemas.microsoft.com/office/word/2018/wordml" xmlns:w16du="http://schemas.microsoft.com/office/word/2023/wordml/word16du" xmlns:w16sdtdh="http://schemas.microsoft.com/office/word/2020/wordml/sdtdatahash" xmlns:w16sdtfl="http://schemas.microsoft.com/office/word/2024/wordml/sdtformatlock" xmlns:w16se="http://schemas.microsoft.com/office/word/2015/wordml/symex" xmlns:wpg="http://schemas.microsoft.com/office/word/2010/wordprocessingGroup" xmlns:wpi="http://schemas.microsoft.com/office/word/2010/wordprocessingInk" xmlns:wne="http://schemas.microsoft.com/office/word/2006/wordml" xmlns:wps="http://schemas.microsoft.com/office/word/2010/wordprocessingShape" mc:Ignorable="w14 w15 w16se w16cid w16 w16cex w16sdtdh w16sdtfl w16du wp14">
   <w:abstractNum w:abstractNumId="0" w15:restartNumberingAfterBreak="0">
+    <w:nsid w:val="00B01AFB"/>
+    <w:multiLevelType w:val="hybridMultilevel"/>
+    <w:tmpl w:val="6A20EB36"/>
+    <w:lvl w:ilvl="0" w:tplc="18090001">
+      <w:start w:val="1"/>
+      <w:numFmt w:val="bullet"/>
+      <w:lvlText w:val=""/>
+      <w:lvlJc w:val="left"/>
+      <w:pPr>
+        <w:ind w:left="720" w:hanging="360"/>
+      </w:pPr>
+      <w:rPr>
+        <w:rFonts w:ascii="Symbol" w:hAnsi="Symbol" w:hint="default"/>
+      </w:rPr>
+    </w:lvl>
+    <w:lvl w:ilvl="1" w:tplc="18090003" w:tentative="1">
+      <w:start w:val="1"/>
+      <w:numFmt w:val="bullet"/>
+      <w:lvlText w:val="o"/>
+      <w:lvlJc w:val="left"/>
+      <w:pPr>
+        <w:ind w:left="1440" w:hanging="360"/>
+      </w:pPr>
+      <w:rPr>
+        <w:rFonts w:ascii="Courier New" w:hAnsi="Courier New" w:cs="Courier New" w:hint="default"/>
+      </w:rPr>
+    </w:lvl>
+    <w:lvl w:ilvl="2" w:tplc="18090005" w:tentative="1">
+      <w:start w:val="1"/>
+      <w:numFmt w:val="bullet"/>
+      <w:lvlText w:val=""/>
+      <w:lvlJc w:val="left"/>
+      <w:pPr>
+        <w:ind w:left="2160" w:hanging="360"/>
+      </w:pPr>
+      <w:rPr>
+        <w:rFonts w:ascii="Wingdings" w:hAnsi="Wingdings" w:hint="default"/>
+      </w:rPr>
+    </w:lvl>
+    <w:lvl w:ilvl="3" w:tplc="18090001" w:tentative="1">
+      <w:start w:val="1"/>
+      <w:numFmt w:val="bullet"/>
+      <w:lvlText w:val=""/>
+      <w:lvlJc w:val="left"/>
+      <w:pPr>
+        <w:ind w:left="2880" w:hanging="360"/>
+      </w:pPr>
+      <w:rPr>
+        <w:rFonts w:ascii="Symbol" w:hAnsi="Symbol" w:hint="default"/>
+      </w:rPr>
+    </w:lvl>
+    <w:lvl w:ilvl="4" w:tplc="18090003" w:tentative="1">
+      <w:start w:val="1"/>
+      <w:numFmt w:val="bullet"/>
+      <w:lvlText w:val="o"/>
+      <w:lvlJc w:val="left"/>
+      <w:pPr>
+        <w:ind w:left="3600" w:hanging="360"/>
+      </w:pPr>
+      <w:rPr>
+        <w:rFonts w:ascii="Courier New" w:hAnsi="Courier New" w:cs="Courier New" w:hint="default"/>
+      </w:rPr>
+    </w:lvl>
+    <w:lvl w:ilvl="5" w:tplc="18090005" w:tentative="1">
+      <w:start w:val="1"/>
+      <w:numFmt w:val="bullet"/>
+      <w:lvlText w:val=""/>
+      <w:lvlJc w:val="left"/>
+      <w:pPr>
+        <w:ind w:left="4320" w:hanging="360"/>
+      </w:pPr>
+      <w:rPr>
+        <w:rFonts w:ascii="Wingdings" w:hAnsi="Wingdings" w:hint="default"/>
+      </w:rPr>
+    </w:lvl>
+    <w:lvl w:ilvl="6" w:tplc="18090001" w:tentative="1">
+      <w:start w:val="1"/>
+      <w:numFmt w:val="bullet"/>
+      <w:lvlText w:val=""/>
+      <w:lvlJc w:val="left"/>
+      <w:pPr>
+        <w:ind w:left="5040" w:hanging="360"/>
+      </w:pPr>
+      <w:rPr>
+        <w:rFonts w:ascii="Symbol" w:hAnsi="Symbol" w:hint="default"/>
+      </w:rPr>
+    </w:lvl>
+    <w:lvl w:ilvl="7" w:tplc="18090003" w:tentative="1">
+      <w:start w:val="1"/>
+      <w:numFmt w:val="bullet"/>
+      <w:lvlText w:val="o"/>
+      <w:lvlJc w:val="left"/>
+      <w:pPr>
+        <w:ind w:left="5760" w:hanging="360"/>
+      </w:pPr>
+      <w:rPr>
+        <w:rFonts w:ascii="Courier New" w:hAnsi="Courier New" w:cs="Courier New" w:hint="default"/>
+      </w:rPr>
+    </w:lvl>
+    <w:lvl w:ilvl="8" w:tplc="18090005" w:tentative="1">
+      <w:start w:val="1"/>
+      <w:numFmt w:val="bullet"/>
+      <w:lvlText w:val=""/>
+      <w:lvlJc w:val="left"/>
+      <w:pPr>
+        <w:ind w:left="6480" w:hanging="360"/>
+      </w:pPr>
+      <w:rPr>
+        <w:rFonts w:ascii="Wingdings" w:hAnsi="Wingdings" w:hint="default"/>
+      </w:rPr>
+    </w:lvl>
+  </w:abstractNum>
+  <w:abstractNum w:abstractNumId="1" w15:restartNumberingAfterBreak="0">
     <w:nsid w:val="03A468AB"/>
     <w:multiLevelType w:val="multilevel"/>
     <w:tmpl w:val="6C0EE328"/>
@@ -15829,7 +16655,7 @@
       </w:rPr>
     </w:lvl>
   </w:abstractNum>
-  <w:abstractNum w:abstractNumId="1" w15:restartNumberingAfterBreak="0">
+  <w:abstractNum w:abstractNumId="2" w15:restartNumberingAfterBreak="0">
     <w:nsid w:val="096476C1"/>
     <w:multiLevelType w:val="hybridMultilevel"/>
     <w:tmpl w:val="52AA96AA"/>
@@ -15942,7 +16768,7 @@
       </w:rPr>
     </w:lvl>
   </w:abstractNum>
-  <w:abstractNum w:abstractNumId="2" w15:restartNumberingAfterBreak="0">
+  <w:abstractNum w:abstractNumId="3" w15:restartNumberingAfterBreak="0">
     <w:nsid w:val="0DC91136"/>
     <w:multiLevelType w:val="multilevel"/>
     <w:tmpl w:val="1809001F"/>
@@ -16028,7 +16854,7 @@
       </w:pPr>
     </w:lvl>
   </w:abstractNum>
-  <w:abstractNum w:abstractNumId="3" w15:restartNumberingAfterBreak="0">
+  <w:abstractNum w:abstractNumId="4" w15:restartNumberingAfterBreak="0">
     <w:nsid w:val="0FB55434"/>
     <w:multiLevelType w:val="hybridMultilevel"/>
     <w:tmpl w:val="46246024"/>
@@ -16141,7 +16967,7 @@
       </w:rPr>
     </w:lvl>
   </w:abstractNum>
-  <w:abstractNum w:abstractNumId="4" w15:restartNumberingAfterBreak="0">
+  <w:abstractNum w:abstractNumId="5" w15:restartNumberingAfterBreak="0">
     <w:nsid w:val="10512D57"/>
     <w:multiLevelType w:val="hybridMultilevel"/>
     <w:tmpl w:val="4510E5AA"/>
@@ -16227,7 +17053,7 @@
       </w:pPr>
     </w:lvl>
   </w:abstractNum>
-  <w:abstractNum w:abstractNumId="5" w15:restartNumberingAfterBreak="0">
+  <w:abstractNum w:abstractNumId="6" w15:restartNumberingAfterBreak="0">
     <w:nsid w:val="10B64126"/>
     <w:multiLevelType w:val="multilevel"/>
     <w:tmpl w:val="29A4DF3C"/>
@@ -16376,7 +17202,7 @@
       </w:rPr>
     </w:lvl>
   </w:abstractNum>
-  <w:abstractNum w:abstractNumId="6" w15:restartNumberingAfterBreak="0">
+  <w:abstractNum w:abstractNumId="7" w15:restartNumberingAfterBreak="0">
     <w:nsid w:val="19266FB6"/>
     <w:multiLevelType w:val="hybridMultilevel"/>
     <w:tmpl w:val="BA9EB172"/>
@@ -16462,7 +17288,7 @@
       </w:pPr>
     </w:lvl>
   </w:abstractNum>
-  <w:abstractNum w:abstractNumId="7" w15:restartNumberingAfterBreak="0">
+  <w:abstractNum w:abstractNumId="8" w15:restartNumberingAfterBreak="0">
     <w:nsid w:val="192A1224"/>
     <w:multiLevelType w:val="multilevel"/>
     <w:tmpl w:val="1809001F"/>
@@ -16548,7 +17374,7 @@
       </w:pPr>
     </w:lvl>
   </w:abstractNum>
-  <w:abstractNum w:abstractNumId="8" w15:restartNumberingAfterBreak="0">
+  <w:abstractNum w:abstractNumId="9" w15:restartNumberingAfterBreak="0">
     <w:nsid w:val="1A975AA4"/>
     <w:multiLevelType w:val="hybridMultilevel"/>
     <w:tmpl w:val="2014FC36"/>
@@ -16634,7 +17460,7 @@
       </w:pPr>
     </w:lvl>
   </w:abstractNum>
-  <w:abstractNum w:abstractNumId="9" w15:restartNumberingAfterBreak="0">
+  <w:abstractNum w:abstractNumId="10" w15:restartNumberingAfterBreak="0">
     <w:nsid w:val="1EC47D28"/>
     <w:multiLevelType w:val="hybridMultilevel"/>
     <w:tmpl w:val="976C96E8"/>
@@ -16720,7 +17546,7 @@
       </w:pPr>
     </w:lvl>
   </w:abstractNum>
-  <w:abstractNum w:abstractNumId="10" w15:restartNumberingAfterBreak="0">
+  <w:abstractNum w:abstractNumId="11" w15:restartNumberingAfterBreak="0">
     <w:nsid w:val="21056BF3"/>
     <w:multiLevelType w:val="hybridMultilevel"/>
     <w:tmpl w:val="2506B8DA"/>
@@ -16806,7 +17632,7 @@
       </w:pPr>
     </w:lvl>
   </w:abstractNum>
-  <w:abstractNum w:abstractNumId="11" w15:restartNumberingAfterBreak="0">
+  <w:abstractNum w:abstractNumId="12" w15:restartNumberingAfterBreak="0">
     <w:nsid w:val="210F64D0"/>
     <w:multiLevelType w:val="hybridMultilevel"/>
     <w:tmpl w:val="7A6639DA"/>
@@ -16919,7 +17745,7 @@
       </w:rPr>
     </w:lvl>
   </w:abstractNum>
-  <w:abstractNum w:abstractNumId="12" w15:restartNumberingAfterBreak="0">
+  <w:abstractNum w:abstractNumId="13" w15:restartNumberingAfterBreak="0">
     <w:nsid w:val="21ED429E"/>
     <w:multiLevelType w:val="hybridMultilevel"/>
     <w:tmpl w:val="F7D06D48"/>
@@ -17032,7 +17858,7 @@
       </w:rPr>
     </w:lvl>
   </w:abstractNum>
-  <w:abstractNum w:abstractNumId="13" w15:restartNumberingAfterBreak="0">
+  <w:abstractNum w:abstractNumId="14" w15:restartNumberingAfterBreak="0">
     <w:nsid w:val="23DC667F"/>
     <w:multiLevelType w:val="multilevel"/>
     <w:tmpl w:val="B3DC99AA"/>
@@ -17181,7 +18007,7 @@
       </w:rPr>
     </w:lvl>
   </w:abstractNum>
-  <w:abstractNum w:abstractNumId="14" w15:restartNumberingAfterBreak="0">
+  <w:abstractNum w:abstractNumId="15" w15:restartNumberingAfterBreak="0">
     <w:nsid w:val="24952DE9"/>
     <w:multiLevelType w:val="multilevel"/>
     <w:tmpl w:val="1809001F"/>
@@ -17267,7 +18093,7 @@
       </w:pPr>
     </w:lvl>
   </w:abstractNum>
-  <w:abstractNum w:abstractNumId="15" w15:restartNumberingAfterBreak="0">
+  <w:abstractNum w:abstractNumId="16" w15:restartNumberingAfterBreak="0">
     <w:nsid w:val="284F0E5C"/>
     <w:multiLevelType w:val="hybridMultilevel"/>
     <w:tmpl w:val="2216F88E"/>
@@ -17380,7 +18206,7 @@
       </w:rPr>
     </w:lvl>
   </w:abstractNum>
-  <w:abstractNum w:abstractNumId="16" w15:restartNumberingAfterBreak="0">
+  <w:abstractNum w:abstractNumId="17" w15:restartNumberingAfterBreak="0">
     <w:nsid w:val="2B3B2E35"/>
     <w:multiLevelType w:val="multilevel"/>
     <w:tmpl w:val="C0A88470"/>
@@ -17529,7 +18355,7 @@
       </w:rPr>
     </w:lvl>
   </w:abstractNum>
-  <w:abstractNum w:abstractNumId="17" w15:restartNumberingAfterBreak="0">
+  <w:abstractNum w:abstractNumId="18" w15:restartNumberingAfterBreak="0">
     <w:nsid w:val="31C20F72"/>
     <w:multiLevelType w:val="multilevel"/>
     <w:tmpl w:val="42A63998"/>
@@ -17642,7 +18468,7 @@
       </w:rPr>
     </w:lvl>
   </w:abstractNum>
-  <w:abstractNum w:abstractNumId="18" w15:restartNumberingAfterBreak="0">
+  <w:abstractNum w:abstractNumId="19" w15:restartNumberingAfterBreak="0">
     <w:nsid w:val="31C632E6"/>
     <w:multiLevelType w:val="hybridMultilevel"/>
     <w:tmpl w:val="E1F05414"/>
@@ -17755,7 +18581,7 @@
       </w:rPr>
     </w:lvl>
   </w:abstractNum>
-  <w:abstractNum w:abstractNumId="19" w15:restartNumberingAfterBreak="0">
+  <w:abstractNum w:abstractNumId="20" w15:restartNumberingAfterBreak="0">
     <w:nsid w:val="36826434"/>
     <w:multiLevelType w:val="hybridMultilevel"/>
     <w:tmpl w:val="C82827DA"/>
@@ -17868,7 +18694,7 @@
       </w:rPr>
     </w:lvl>
   </w:abstractNum>
-  <w:abstractNum w:abstractNumId="20" w15:restartNumberingAfterBreak="0">
+  <w:abstractNum w:abstractNumId="21" w15:restartNumberingAfterBreak="0">
     <w:nsid w:val="387E67BF"/>
     <w:multiLevelType w:val="hybridMultilevel"/>
     <w:tmpl w:val="9D3A5CA4"/>
@@ -17981,7 +18807,7 @@
       </w:rPr>
     </w:lvl>
   </w:abstractNum>
-  <w:abstractNum w:abstractNumId="21" w15:restartNumberingAfterBreak="0">
+  <w:abstractNum w:abstractNumId="22" w15:restartNumberingAfterBreak="0">
     <w:nsid w:val="3C27653E"/>
     <w:multiLevelType w:val="multilevel"/>
     <w:tmpl w:val="1809001F"/>
@@ -18067,7 +18893,7 @@
       </w:pPr>
     </w:lvl>
   </w:abstractNum>
-  <w:abstractNum w:abstractNumId="22" w15:restartNumberingAfterBreak="0">
+  <w:abstractNum w:abstractNumId="23" w15:restartNumberingAfterBreak="0">
     <w:nsid w:val="400839C3"/>
     <w:multiLevelType w:val="multilevel"/>
     <w:tmpl w:val="4E98AE18"/>
@@ -18216,7 +19042,7 @@
       </w:rPr>
     </w:lvl>
   </w:abstractNum>
-  <w:abstractNum w:abstractNumId="23" w15:restartNumberingAfterBreak="0">
+  <w:abstractNum w:abstractNumId="24" w15:restartNumberingAfterBreak="0">
     <w:nsid w:val="425E5319"/>
     <w:multiLevelType w:val="hybridMultilevel"/>
     <w:tmpl w:val="573AE2DC"/>
@@ -18329,7 +19155,7 @@
       </w:rPr>
     </w:lvl>
   </w:abstractNum>
-  <w:abstractNum w:abstractNumId="24" w15:restartNumberingAfterBreak="0">
+  <w:abstractNum w:abstractNumId="25" w15:restartNumberingAfterBreak="0">
     <w:nsid w:val="483F539D"/>
     <w:multiLevelType w:val="multilevel"/>
     <w:tmpl w:val="1809001F"/>
@@ -18415,7 +19241,7 @@
       </w:pPr>
     </w:lvl>
   </w:abstractNum>
-  <w:abstractNum w:abstractNumId="25" w15:restartNumberingAfterBreak="0">
+  <w:abstractNum w:abstractNumId="26" w15:restartNumberingAfterBreak="0">
     <w:nsid w:val="4F985378"/>
     <w:multiLevelType w:val="hybridMultilevel"/>
     <w:tmpl w:val="AD645540"/>
@@ -18528,7 +19354,7 @@
       </w:rPr>
     </w:lvl>
   </w:abstractNum>
-  <w:abstractNum w:abstractNumId="26" w15:restartNumberingAfterBreak="0">
+  <w:abstractNum w:abstractNumId="27" w15:restartNumberingAfterBreak="0">
     <w:nsid w:val="57D843FE"/>
     <w:multiLevelType w:val="multilevel"/>
     <w:tmpl w:val="1809001F"/>
@@ -18614,7 +19440,7 @@
       </w:pPr>
     </w:lvl>
   </w:abstractNum>
-  <w:abstractNum w:abstractNumId="27" w15:restartNumberingAfterBreak="0">
+  <w:abstractNum w:abstractNumId="28" w15:restartNumberingAfterBreak="0">
     <w:nsid w:val="596E17BB"/>
     <w:multiLevelType w:val="multilevel"/>
     <w:tmpl w:val="1809001F"/>
@@ -18700,7 +19526,7 @@
       </w:pPr>
     </w:lvl>
   </w:abstractNum>
-  <w:abstractNum w:abstractNumId="28" w15:restartNumberingAfterBreak="0">
+  <w:abstractNum w:abstractNumId="29" w15:restartNumberingAfterBreak="0">
     <w:nsid w:val="62FF0E61"/>
     <w:multiLevelType w:val="multilevel"/>
     <w:tmpl w:val="1809001F"/>
@@ -18786,7 +19612,7 @@
       </w:pPr>
     </w:lvl>
   </w:abstractNum>
-  <w:abstractNum w:abstractNumId="29" w15:restartNumberingAfterBreak="0">
+  <w:abstractNum w:abstractNumId="30" w15:restartNumberingAfterBreak="0">
     <w:nsid w:val="65B35916"/>
     <w:multiLevelType w:val="multilevel"/>
     <w:tmpl w:val="C1FED04A"/>
@@ -18935,7 +19761,7 @@
       </w:rPr>
     </w:lvl>
   </w:abstractNum>
-  <w:abstractNum w:abstractNumId="30" w15:restartNumberingAfterBreak="0">
+  <w:abstractNum w:abstractNumId="31" w15:restartNumberingAfterBreak="0">
     <w:nsid w:val="6D453532"/>
     <w:multiLevelType w:val="hybridMultilevel"/>
     <w:tmpl w:val="0FB013AE"/>
@@ -19048,7 +19874,7 @@
       </w:rPr>
     </w:lvl>
   </w:abstractNum>
-  <w:abstractNum w:abstractNumId="31" w15:restartNumberingAfterBreak="0">
+  <w:abstractNum w:abstractNumId="32" w15:restartNumberingAfterBreak="0">
     <w:nsid w:val="72B67A7C"/>
     <w:multiLevelType w:val="hybridMultilevel"/>
     <w:tmpl w:val="5D16A1F2"/>
@@ -19161,7 +19987,7 @@
       </w:rPr>
     </w:lvl>
   </w:abstractNum>
-  <w:abstractNum w:abstractNumId="32" w15:restartNumberingAfterBreak="0">
+  <w:abstractNum w:abstractNumId="33" w15:restartNumberingAfterBreak="0">
     <w:nsid w:val="76E157EA"/>
     <w:multiLevelType w:val="multilevel"/>
     <w:tmpl w:val="42A63998"/>
@@ -19274,7 +20100,7 @@
       </w:rPr>
     </w:lvl>
   </w:abstractNum>
-  <w:abstractNum w:abstractNumId="33" w15:restartNumberingAfterBreak="0">
+  <w:abstractNum w:abstractNumId="34" w15:restartNumberingAfterBreak="0">
     <w:nsid w:val="76F72D90"/>
     <w:multiLevelType w:val="multilevel"/>
     <w:tmpl w:val="1809001F"/>
@@ -19360,7 +20186,7 @@
       </w:pPr>
     </w:lvl>
   </w:abstractNum>
-  <w:abstractNum w:abstractNumId="34" w15:restartNumberingAfterBreak="0">
+  <w:abstractNum w:abstractNumId="35" w15:restartNumberingAfterBreak="0">
     <w:nsid w:val="776125F1"/>
     <w:multiLevelType w:val="multilevel"/>
     <w:tmpl w:val="59E87592"/>
@@ -19455,7 +20281,7 @@
       </w:pPr>
     </w:lvl>
   </w:abstractNum>
-  <w:abstractNum w:abstractNumId="35" w15:restartNumberingAfterBreak="0">
+  <w:abstractNum w:abstractNumId="36" w15:restartNumberingAfterBreak="0">
     <w:nsid w:val="7AF0284A"/>
     <w:multiLevelType w:val="hybridMultilevel"/>
     <w:tmpl w:val="CC0C79C6"/>
@@ -19542,118 +20368,121 @@
     </w:lvl>
   </w:abstractNum>
   <w:num w:numId="1" w16cid:durableId="164783103">
+    <w:abstractNumId w:val="18"/>
+  </w:num>
+  <w:num w:numId="2" w16cid:durableId="1974363537">
+    <w:abstractNumId w:val="12"/>
+  </w:num>
+  <w:num w:numId="3" w16cid:durableId="1154569728">
+    <w:abstractNumId w:val="27"/>
+  </w:num>
+  <w:num w:numId="4" w16cid:durableId="2124879464">
+    <w:abstractNumId w:val="29"/>
+  </w:num>
+  <w:num w:numId="5" w16cid:durableId="498275244">
+    <w:abstractNumId w:val="28"/>
+  </w:num>
+  <w:num w:numId="6" w16cid:durableId="1466855395">
+    <w:abstractNumId w:val="25"/>
+  </w:num>
+  <w:num w:numId="7" w16cid:durableId="158809926">
+    <w:abstractNumId w:val="34"/>
+  </w:num>
+  <w:num w:numId="8" w16cid:durableId="689723603">
+    <w:abstractNumId w:val="15"/>
+  </w:num>
+  <w:num w:numId="9" w16cid:durableId="1898321483">
+    <w:abstractNumId w:val="8"/>
+  </w:num>
+  <w:num w:numId="10" w16cid:durableId="417095995">
+    <w:abstractNumId w:val="33"/>
+  </w:num>
+  <w:num w:numId="11" w16cid:durableId="996961976">
+    <w:abstractNumId w:val="3"/>
+  </w:num>
+  <w:num w:numId="12" w16cid:durableId="374893155">
+    <w:abstractNumId w:val="22"/>
+  </w:num>
+  <w:num w:numId="13" w16cid:durableId="691999202">
+    <w:abstractNumId w:val="10"/>
+  </w:num>
+  <w:num w:numId="14" w16cid:durableId="1054543310">
+    <w:abstractNumId w:val="6"/>
+  </w:num>
+  <w:num w:numId="15" w16cid:durableId="875894764">
+    <w:abstractNumId w:val="23"/>
+  </w:num>
+  <w:num w:numId="16" w16cid:durableId="589235824">
+    <w:abstractNumId w:val="30"/>
+  </w:num>
+  <w:num w:numId="17" w16cid:durableId="1602565703">
+    <w:abstractNumId w:val="14"/>
+  </w:num>
+  <w:num w:numId="18" w16cid:durableId="274219580">
+    <w:abstractNumId w:val="1"/>
+  </w:num>
+  <w:num w:numId="19" w16cid:durableId="725033526">
     <w:abstractNumId w:val="17"/>
   </w:num>
-  <w:num w:numId="2" w16cid:durableId="1974363537">
+  <w:num w:numId="20" w16cid:durableId="1298686657">
+    <w:abstractNumId w:val="24"/>
+  </w:num>
+  <w:num w:numId="21" w16cid:durableId="299459585">
+    <w:abstractNumId w:val="21"/>
+  </w:num>
+  <w:num w:numId="22" w16cid:durableId="453672207">
+    <w:abstractNumId w:val="35"/>
+  </w:num>
+  <w:num w:numId="23" w16cid:durableId="901674329">
+    <w:abstractNumId w:val="20"/>
+  </w:num>
+  <w:num w:numId="24" w16cid:durableId="1915505671">
+    <w:abstractNumId w:val="36"/>
+  </w:num>
+  <w:num w:numId="25" w16cid:durableId="1026098009">
+    <w:abstractNumId w:val="9"/>
+  </w:num>
+  <w:num w:numId="26" w16cid:durableId="605818317">
+    <w:abstractNumId w:val="7"/>
+  </w:num>
+  <w:num w:numId="27" w16cid:durableId="1217085217">
     <w:abstractNumId w:val="11"/>
   </w:num>
-  <w:num w:numId="3" w16cid:durableId="1154569728">
-    <w:abstractNumId w:val="26"/>
-  </w:num>
-  <w:num w:numId="4" w16cid:durableId="2124879464">
-    <w:abstractNumId w:val="28"/>
-  </w:num>
-  <w:num w:numId="5" w16cid:durableId="498275244">
-    <w:abstractNumId w:val="27"/>
-  </w:num>
-  <w:num w:numId="6" w16cid:durableId="1466855395">
-    <w:abstractNumId w:val="24"/>
-  </w:num>
-  <w:num w:numId="7" w16cid:durableId="158809926">
-    <w:abstractNumId w:val="33"/>
-  </w:num>
-  <w:num w:numId="8" w16cid:durableId="689723603">
-    <w:abstractNumId w:val="14"/>
-  </w:num>
-  <w:num w:numId="9" w16cid:durableId="1898321483">
-    <w:abstractNumId w:val="7"/>
-  </w:num>
-  <w:num w:numId="10" w16cid:durableId="417095995">
-    <w:abstractNumId w:val="32"/>
-  </w:num>
-  <w:num w:numId="11" w16cid:durableId="996961976">
-    <w:abstractNumId w:val="2"/>
-  </w:num>
-  <w:num w:numId="12" w16cid:durableId="374893155">
-    <w:abstractNumId w:val="21"/>
-  </w:num>
-  <w:num w:numId="13" w16cid:durableId="691999202">
-    <w:abstractNumId w:val="9"/>
-  </w:num>
-  <w:num w:numId="14" w16cid:durableId="1054543310">
+  <w:num w:numId="28" w16cid:durableId="851188357">
     <w:abstractNumId w:val="5"/>
   </w:num>
-  <w:num w:numId="15" w16cid:durableId="875894764">
-    <w:abstractNumId w:val="22"/>
-  </w:num>
-  <w:num w:numId="16" w16cid:durableId="589235824">
-    <w:abstractNumId w:val="29"/>
-  </w:num>
-  <w:num w:numId="17" w16cid:durableId="1602565703">
-    <w:abstractNumId w:val="13"/>
-  </w:num>
-  <w:num w:numId="18" w16cid:durableId="274219580">
-    <w:abstractNumId w:val="0"/>
-  </w:num>
-  <w:num w:numId="19" w16cid:durableId="725033526">
-    <w:abstractNumId w:val="16"/>
-  </w:num>
-  <w:num w:numId="20" w16cid:durableId="1298686657">
-    <w:abstractNumId w:val="23"/>
-  </w:num>
-  <w:num w:numId="21" w16cid:durableId="299459585">
-    <w:abstractNumId w:val="20"/>
-  </w:num>
-  <w:num w:numId="22" w16cid:durableId="453672207">
-    <w:abstractNumId w:val="34"/>
-  </w:num>
-  <w:num w:numId="23" w16cid:durableId="901674329">
-    <w:abstractNumId w:val="19"/>
-  </w:num>
-  <w:num w:numId="24" w16cid:durableId="1915505671">
+  <w:num w:numId="29" w16cid:durableId="2137873373">
     <w:abstractNumId w:val="35"/>
-  </w:num>
-  <w:num w:numId="25" w16cid:durableId="1026098009">
-    <w:abstractNumId w:val="8"/>
-  </w:num>
-  <w:num w:numId="26" w16cid:durableId="605818317">
-    <w:abstractNumId w:val="6"/>
-  </w:num>
-  <w:num w:numId="27" w16cid:durableId="1217085217">
-    <w:abstractNumId w:val="10"/>
-  </w:num>
-  <w:num w:numId="28" w16cid:durableId="851188357">
-    <w:abstractNumId w:val="4"/>
-  </w:num>
-  <w:num w:numId="29" w16cid:durableId="2137873373">
-    <w:abstractNumId w:val="34"/>
     <w:lvlOverride w:ilvl="0">
       <w:startOverride w:val="3"/>
     </w:lvlOverride>
   </w:num>
   <w:num w:numId="30" w16cid:durableId="1577664437">
-    <w:abstractNumId w:val="25"/>
+    <w:abstractNumId w:val="26"/>
   </w:num>
   <w:num w:numId="31" w16cid:durableId="1924676972">
-    <w:abstractNumId w:val="12"/>
+    <w:abstractNumId w:val="13"/>
   </w:num>
   <w:num w:numId="32" w16cid:durableId="514686911">
-    <w:abstractNumId w:val="1"/>
+    <w:abstractNumId w:val="2"/>
   </w:num>
   <w:num w:numId="33" w16cid:durableId="1169952138">
-    <w:abstractNumId w:val="3"/>
+    <w:abstractNumId w:val="4"/>
   </w:num>
   <w:num w:numId="34" w16cid:durableId="460222394">
+    <w:abstractNumId w:val="32"/>
+  </w:num>
+  <w:num w:numId="35" w16cid:durableId="383530681">
+    <w:abstractNumId w:val="16"/>
+  </w:num>
+  <w:num w:numId="36" w16cid:durableId="1081561861">
+    <w:abstractNumId w:val="19"/>
+  </w:num>
+  <w:num w:numId="37" w16cid:durableId="564339840">
     <w:abstractNumId w:val="31"/>
   </w:num>
-  <w:num w:numId="35" w16cid:durableId="383530681">
-    <w:abstractNumId w:val="15"/>
-  </w:num>
-  <w:num w:numId="36" w16cid:durableId="1081561861">
-    <w:abstractNumId w:val="18"/>
-  </w:num>
-  <w:num w:numId="37" w16cid:durableId="564339840">
-    <w:abstractNumId w:val="30"/>
+  <w:num w:numId="38" w16cid:durableId="1444492884">
+    <w:abstractNumId w:val="0"/>
   </w:num>
 </w:numbering>
 </file>

</xml_diff>

<commit_message>
Created a Sample Timeline + worked on Technical Report
</commit_message>
<xml_diff>
--- a/Technical Report/OisinGibson_L00172671_ComputingBSC.docx
+++ b/Technical Report/OisinGibson_L00172671_ComputingBSC.docx
@@ -7085,7 +7085,7 @@
           <w:sz w:val="24"/>
           <w:szCs w:val="24"/>
         </w:rPr>
-        <w:instrText xml:space="preserve"> ADDIN ZOTERO_ITEM CSL_CITATION {"citationID":"6UAWEWO2","properties":{"formattedCitation":"(mrbullwinkle, 2025a)","plainCitation":"(mrbullwinkle, 2025a)","noteIndex":0},"citationItems":[{"id":"6CvYnohH/hzOkV6Ps","uris":["http://zotero.org/users/15491865/items/EJX7JDAY"],"itemData":{"id":601,"type":"webpage","abstract":"This document details issues for data, privacy, and security for Azure Direct Models","language":"en-us","title":"Data, privacy, and security for Azure Direct Models in Azure AI Foundry - Azure AI services","URL":"https://learn.microsoft.com/en-us/azure/ai-foundry/responsible-ai/openai/data-privacy","author":[{"family":"mrbullwinkle","given":""}],"accessed":{"date-parts":[["2025",11,13]]},"issued":{"date-parts":[["2025",11,17]]}}}],"schema":"https://github.com/citation-style-language/schema/raw/master/csl-citation.json"} </w:instrText>
+        <w:instrText xml:space="preserve"> ADDIN ZOTERO_ITEM CSL_CITATION {"citationID":"6UAWEWO2","properties":{"formattedCitation":"(mrbullwinkle, 2025a)","plainCitation":"(mrbullwinkle, 2025a)","noteIndex":0},"citationItems":[{"id":"FoC07qNa/qOMJNDVA","uris":["http://zotero.org/users/15491865/items/EJX7JDAY"],"itemData":{"id":601,"type":"webpage","abstract":"This document details issues for data, privacy, and security for Azure Direct Models","language":"en-us","title":"Data, privacy, and security for Azure Direct Models in Azure AI Foundry - Azure AI services","URL":"https://learn.microsoft.com/en-us/azure/ai-foundry/responsible-ai/openai/data-privacy","author":[{"family":"mrbullwinkle","given":""}],"accessed":{"date-parts":[["2025",11,13]]},"issued":{"date-parts":[["2025",11,17]]}}}],"schema":"https://github.com/citation-style-language/schema/raw/master/csl-citation.json"} </w:instrText>
       </w:r>
       <w:r>
         <w:rPr>
@@ -7206,7 +7206,7 @@
           <w:sz w:val="24"/>
           <w:szCs w:val="24"/>
         </w:rPr>
-        <w:instrText xml:space="preserve"> ADDIN ZOTERO_ITEM CSL_CITATION {"citationID":"8hlVAsRM","properties":{"formattedCitation":"(Hegghammer, 2022a)","plainCitation":"(Hegghammer, 2022a)","noteIndex":0},"citationItems":[{"id":"6CvYnohH/sRl4SzbR","uris":["http://zotero.org/users/15491865/items/TXBJQ9QM"],"itemData":{"id":604,"type":"article-journal","abstract":"Optical Character Recognition (OCR) can open up understudied historical documents to computational analysis, but the accuracy of OCR software varies. This article reports a benchmarking experiment comparing the performance of Tesseract, Amazon Textract, and Google Document AI on images of English and Arabic text. English-language book scans (n = 322) and Arabic-language article scans (n = 100) were replicated 43 times with different types of artificial noise for a corpus of 18,568 documents, generating 51,304 process requests. Document AI delivered the best results, and the server-based processors (Textract and Document AI) performed substantially better than Tesseract, especially on noisy documents. Accuracy for English was considerably higher than for Arabic. Specifying the relative performance of three leading OCR products and the differential effects of commonly found noise types can help scholars identify better OCR solutions for their research needs. The test materials have been preserved in the openly available “Noisy OCR Dataset” (NOD) for reuse in future benchmarking studies.","container-title":"Journal of Computational Social Science","DOI":"10.1007/s42001-021-00149-1","ISSN":"2432-2725","issue":"1","journalAbbreviation":"J Comput Soc Sc","language":"en","page":"861-882","source":"Springer Link","title":"OCR with Tesseract, Amazon Textract, and Google Document AI: a benchmarking experiment","title-short":"OCR with Tesseract, Amazon Textract, and Google Document AI","URL":"https://doi.org/10.1007/s42001-021-00149-1","volume":"5","author":[{"family":"Hegghammer","given":"Thomas"}],"accessed":{"date-parts":[["2025",11,14]]},"issued":{"date-parts":[["2022",5,1]]}}}],"schema":"https://github.com/citation-style-language/schema/raw/master/csl-citation.json"} </w:instrText>
+        <w:instrText xml:space="preserve"> ADDIN ZOTERO_ITEM CSL_CITATION {"citationID":"8hlVAsRM","properties":{"formattedCitation":"(Hegghammer, 2022a)","plainCitation":"(Hegghammer, 2022a)","noteIndex":0},"citationItems":[{"id":"FoC07qNa/7yxs3BCs","uris":["http://zotero.org/users/15491865/items/TXBJQ9QM"],"itemData":{"id":604,"type":"article-journal","abstract":"Optical Character Recognition (OCR) can open up understudied historical documents to computational analysis, but the accuracy of OCR software varies. This article reports a benchmarking experiment comparing the performance of Tesseract, Amazon Textract, and Google Document AI on images of English and Arabic text. English-language book scans (n = 322) and Arabic-language article scans (n = 100) were replicated 43 times with different types of artificial noise for a corpus of 18,568 documents, generating 51,304 process requests. Document AI delivered the best results, and the server-based processors (Textract and Document AI) performed substantially better than Tesseract, especially on noisy documents. Accuracy for English was considerably higher than for Arabic. Specifying the relative performance of three leading OCR products and the differential effects of commonly found noise types can help scholars identify better OCR solutions for their research needs. The test materials have been preserved in the openly available “Noisy OCR Dataset” (NOD) for reuse in future benchmarking studies.","container-title":"Journal of Computational Social Science","DOI":"10.1007/s42001-021-00149-1","ISSN":"2432-2725","issue":"1","journalAbbreviation":"J Comput Soc Sc","language":"en","page":"861-882","source":"Springer Link","title":"OCR with Tesseract, Amazon Textract, and Google Document AI: a benchmarking experiment","title-short":"OCR with Tesseract, Amazon Textract, and Google Document AI","URL":"https://doi.org/10.1007/s42001-021-00149-1","volume":"5","author":[{"family":"Hegghammer","given":"Thomas"}],"accessed":{"date-parts":[["2025",11,14]]},"issued":{"date-parts":[["2022",5,1]]}}}],"schema":"https://github.com/citation-style-language/schema/raw/master/csl-citation.json"} </w:instrText>
       </w:r>
       <w:r>
         <w:rPr>
@@ -7428,7 +7428,7 @@
           <w:sz w:val="24"/>
           <w:szCs w:val="24"/>
         </w:rPr>
-        <w:instrText xml:space="preserve"> ADDIN ZOTERO_ITEM CSL_CITATION {"citationID":"OJRl4gqh","properties":{"formattedCitation":"(Hegghammer, 2022a)","plainCitation":"(Hegghammer, 2022a)","noteIndex":0},"citationItems":[{"id":"6CvYnohH/sRl4SzbR","uris":["http://zotero.org/users/15491865/items/TXBJQ9QM"],"itemData":{"id":604,"type":"article-journal","abstract":"Optical Character Recognition (OCR) can open up understudied historical documents to computational analysis, but the accuracy of OCR software varies. This article reports a benchmarking experiment comparing the performance of Tesseract, Amazon Textract, and Google Document AI on images of English and Arabic text. English-language book scans (n = 322) and Arabic-language article scans (n = 100) were replicated 43 times with different types of artificial noise for a corpus of 18,568 documents, generating 51,304 process requests. Document AI delivered the best results, and the server-based processors (Textract and Document AI) performed substantially better than Tesseract, especially on noisy documents. Accuracy for English was considerably higher than for Arabic. Specifying the relative performance of three leading OCR products and the differential effects of commonly found noise types can help scholars identify better OCR solutions for their research needs. The test materials have been preserved in the openly available “Noisy OCR Dataset” (NOD) for reuse in future benchmarking studies.","container-title":"Journal of Computational Social Science","DOI":"10.1007/s42001-021-00149-1","ISSN":"2432-2725","issue":"1","journalAbbreviation":"J Comput Soc Sc","language":"en","page":"861-882","source":"Springer Link","title":"OCR with Tesseract, Amazon Textract, and Google Document AI: a benchmarking experiment","title-short":"OCR with Tesseract, Amazon Textract, and Google Document AI","URL":"https://doi.org/10.1007/s42001-021-00149-1","volume":"5","author":[{"family":"Hegghammer","given":"Thomas"}],"accessed":{"date-parts":[["2025",11,14]]},"issued":{"date-parts":[["2022",5,1]]}}}],"schema":"https://github.com/citation-style-language/schema/raw/master/csl-citation.json"} </w:instrText>
+        <w:instrText xml:space="preserve"> ADDIN ZOTERO_ITEM CSL_CITATION {"citationID":"OJRl4gqh","properties":{"formattedCitation":"(Hegghammer, 2022a)","plainCitation":"(Hegghammer, 2022a)","noteIndex":0},"citationItems":[{"id":"FoC07qNa/7yxs3BCs","uris":["http://zotero.org/users/15491865/items/TXBJQ9QM"],"itemData":{"id":604,"type":"article-journal","abstract":"Optical Character Recognition (OCR) can open up understudied historical documents to computational analysis, but the accuracy of OCR software varies. This article reports a benchmarking experiment comparing the performance of Tesseract, Amazon Textract, and Google Document AI on images of English and Arabic text. English-language book scans (n = 322) and Arabic-language article scans (n = 100) were replicated 43 times with different types of artificial noise for a corpus of 18,568 documents, generating 51,304 process requests. Document AI delivered the best results, and the server-based processors (Textract and Document AI) performed substantially better than Tesseract, especially on noisy documents. Accuracy for English was considerably higher than for Arabic. Specifying the relative performance of three leading OCR products and the differential effects of commonly found noise types can help scholars identify better OCR solutions for their research needs. The test materials have been preserved in the openly available “Noisy OCR Dataset” (NOD) for reuse in future benchmarking studies.","container-title":"Journal of Computational Social Science","DOI":"10.1007/s42001-021-00149-1","ISSN":"2432-2725","issue":"1","journalAbbreviation":"J Comput Soc Sc","language":"en","page":"861-882","source":"Springer Link","title":"OCR with Tesseract, Amazon Textract, and Google Document AI: a benchmarking experiment","title-short":"OCR with Tesseract, Amazon Textract, and Google Document AI","URL":"https://doi.org/10.1007/s42001-021-00149-1","volume":"5","author":[{"family":"Hegghammer","given":"Thomas"}],"accessed":{"date-parts":[["2025",11,14]]},"issued":{"date-parts":[["2022",5,1]]}}}],"schema":"https://github.com/citation-style-language/schema/raw/master/csl-citation.json"} </w:instrText>
       </w:r>
       <w:r>
         <w:rPr>
@@ -7583,7 +7583,7 @@
           <w:sz w:val="24"/>
           <w:szCs w:val="24"/>
         </w:rPr>
-        <w:instrText xml:space="preserve"> ADDIN ZOTERO_ITEM CSL_CITATION {"citationID":"2aIloY0a","properties":{"formattedCitation":"(InstituteAdmin, 2025a)","plainCitation":"(InstituteAdmin, 2025a)","noteIndex":0},"citationItems":[{"id":"6CvYnohH/m9FlJ3wW","uris":["http://zotero.org/users/15491865/items/6D6NDZN5"],"itemData":{"id":610,"type":"post-weblog","abstract":"Essential text preprocessing best techniques from tokenization to lemmatization for improving NLP accuracy and analysis.","container-title":"Business Analytics Institute","language":"en-US","title":"Text Preprocessing Best Practices: Tokenization to Lemmatization","title-short":"Text Preprocessing Best Practices","URL":"https://businessanalyticsinstitute.com/text-preprocessing-best-practices-tokenization-to-lemmatization/","author":[{"family":"InstituteAdmin","given":""}],"accessed":{"date-parts":[["2025",11,14]]},"issued":{"date-parts":[["2025",5,14]]}}}],"schema":"https://github.com/citation-style-language/schema/raw/master/csl-citation.json"} </w:instrText>
+        <w:instrText xml:space="preserve"> ADDIN ZOTERO_ITEM CSL_CITATION {"citationID":"2aIloY0a","properties":{"formattedCitation":"(InstituteAdmin, 2025a)","plainCitation":"(InstituteAdmin, 2025a)","noteIndex":0},"citationItems":[{"id":"FoC07qNa/aoS707yo","uris":["http://zotero.org/users/15491865/items/6D6NDZN5"],"itemData":{"id":610,"type":"post-weblog","abstract":"Essential text preprocessing best techniques from tokenization to lemmatization for improving NLP accuracy and analysis.","container-title":"Business Analytics Institute","language":"en-US","title":"Text Preprocessing Best Practices: Tokenization to Lemmatization","title-short":"Text Preprocessing Best Practices","URL":"https://businessanalyticsinstitute.com/text-preprocessing-best-practices-tokenization-to-lemmatization/","author":[{"family":"InstituteAdmin","given":""}],"accessed":{"date-parts":[["2025",11,14]]},"issued":{"date-parts":[["2025",5,14]]}}}],"schema":"https://github.com/citation-style-language/schema/raw/master/csl-citation.json"} </w:instrText>
       </w:r>
       <w:r>
         <w:rPr>
@@ -7648,7 +7648,7 @@
           <w:sz w:val="24"/>
           <w:szCs w:val="24"/>
         </w:rPr>
-        <w:instrText xml:space="preserve"> ADDIN ZOTERO_ITEM CSL_CITATION {"citationID":"LPWgtu0S","properties":{"formattedCitation":"(Lu and Huo, 2025)","plainCitation":"(Lu and Huo, 2025)","noteIndex":0},"citationItems":[{"id":606,"uris":["http://zotero.org/users/15491865/items/LKVGBIL5"],"itemData":{"id":606,"type":"article","abstract":"The surge of large language models (LLMs) has revolutionized the extraction and analysis of crucial information from a growing volume of financial statements, announcements, and business news. Recognition for named entities to construct structured data poses a significant challenge in analyzing financial documents and is a foundational task for intelligent financial analytics. However, how effective are these generic LLMs and their performance under various prompts are yet need a better understanding. To fill in the blank, we present a systematic evaluation of state-of-the-art LLMs and prompting methods in the financial Named Entity Recognition (NER) problem. Specifically, our experimental results highlight their strengths and limitations, identify five representative failure types, and provide insights into their potential and challenges for domain-specific tasks.","DOI":"10.48550/arXiv.2501.02237","note":"arXiv:2501.02237 [cs]","number":"arXiv:2501.02237","publisher":"arXiv","source":"arXiv.org","title":"Financial Named Entity Recognition: How Far Can LLM Go?","title-short":"Financial Named Entity Recognition","URL":"http://arxiv.org/abs/2501.02237","author":[{"family":"Lu","given":"Yi-Te"},{"family":"Huo","given":"Yintong"}],"accessed":{"date-parts":[["2025",11,14]]},"issued":{"date-parts":[["2025",1,7]]}}}],"schema":"https://github.com/citation-style-language/schema/raw/master/csl-citation.json"} </w:instrText>
+        <w:instrText xml:space="preserve"> ADDIN ZOTERO_ITEM CSL_CITATION {"citationID":"LPWgtu0S","properties":{"formattedCitation":"(Lu and Huo, 2025)","plainCitation":"(Lu and Huo, 2025)","noteIndex":0},"citationItems":[{"id":559,"uris":["http://zotero.org/users/15491865/items/LKVGBIL5","http://zotero.org/users/15491865/items/Q6EULWTH"],"itemData":{"id":559,"type":"article","abstract":"The surge of large language models (LLMs) has revolutionized the extraction and analysis of crucial information from a growing volume of financial statements, announcements, and business news. Recognition for named entities to construct structured data poses a significant challenge in analyzing financial documents and is a foundational task for intelligent financial analytics. However, how effective are these generic LLMs and their performance under various prompts are yet need a better understanding. To fill in the blank, we present a systematic evaluation of state-of-the-art LLMs and prompting methods in the financial Named Entity Recognition (NER) problem. Specifically, our experimental results highlight their strengths and limitations, identify five representative failure types, and provide insights into their potential and challenges for domain-specific tasks.","DOI":"10.48550/arXiv.2501.02237","note":"arXiv:2501.02237 [cs]","number":"arXiv:2501.02237","publisher":"arXiv","source":"arXiv.org","title":"Financial Named Entity Recognition: How Far Can LLM Go?","title-short":"Financial Named Entity Recognition","URL":"http://arxiv.org/abs/2501.02237","author":[{"family":"Lu","given":"Yi-Te"},{"family":"Huo","given":"Yintong"}],"accessed":{"date-parts":[["2025",10,15]]},"issued":{"date-parts":[["2025",1,4]]}}}],"schema":"https://github.com/citation-style-language/schema/raw/master/csl-citation.json"} </w:instrText>
       </w:r>
       <w:r>
         <w:rPr>
@@ -7811,7 +7811,7 @@
           <w:sz w:val="24"/>
           <w:szCs w:val="24"/>
         </w:rPr>
-        <w:instrText xml:space="preserve"> ADDIN ZOTERO_ITEM CSL_CITATION {"citationID":"SJYpHlsA","properties":{"formattedCitation":"(Zvornicanin, 2022)","plainCitation":"(Zvornicanin, 2022)","noteIndex":0},"citationItems":[{"id":612,"uris":["http://zotero.org/users/15491865/items/FGS4XG5W"],"itemData":{"id":612,"type":"post-weblog","language":"en","title":"Topic Modeling and Latent Dirichlet Allocation (LDA) | DataScience+","URL":"https://datascienceplus.com/topic-modeling-and-latent-dirichlet-allocation-lda/","author":[{"family":"Zvornicanin","given":"Enes"}],"accessed":{"date-parts":[["2025",11,14]]},"issued":{"date-parts":[["2022",1,30]]}}}],"schema":"https://github.com/citation-style-language/schema/raw/master/csl-citation.json"} </w:instrText>
+        <w:instrText xml:space="preserve"> ADDIN ZOTERO_ITEM CSL_CITATION {"citationID":"SJYpHlsA","properties":{"formattedCitation":"(Zvornicanin, 2022a)","plainCitation":"(Zvornicanin, 2022a)","noteIndex":0},"citationItems":[{"id":555,"uris":["http://zotero.org/users/15491865/items/FGS4XG5W","http://zotero.org/users/15491865/items/K74UVZIP"],"itemData":{"id":555,"type":"post-weblog","language":"en","title":"Topic Modeling and Latent Dirichlet Allocation (LDA) | DataScience+","URL":"https://datascienceplus.com/topic-modeling-and-latent-dirichlet-allocation-lda/","author":[{"family":"Zvornicanin","given":"Enes"}],"accessed":{"date-parts":[["2025",10,14]]},"issued":{"date-parts":[["2022",1,30]]}}}],"schema":"https://github.com/citation-style-language/schema/raw/master/csl-citation.json"} </w:instrText>
       </w:r>
       <w:r>
         <w:rPr>
@@ -7825,7 +7825,23 @@
           <w:rFonts w:ascii="Calibri" w:hAnsi="Calibri" w:cs="Calibri"/>
           <w:sz w:val="24"/>
         </w:rPr>
-        <w:t>(Zvornicanin, 2022)</w:t>
+        <w:t>(</w:t>
+      </w:r>
+      <w:proofErr w:type="spellStart"/>
+      <w:r>
+        <w:rPr>
+          <w:rFonts w:ascii="Calibri" w:hAnsi="Calibri" w:cs="Calibri"/>
+          <w:sz w:val="24"/>
+        </w:rPr>
+        <w:t>Zvornicanin</w:t>
+      </w:r>
+      <w:proofErr w:type="spellEnd"/>
+      <w:r>
+        <w:rPr>
+          <w:rFonts w:ascii="Calibri" w:hAnsi="Calibri" w:cs="Calibri"/>
+          <w:sz w:val="24"/>
+        </w:rPr>
+        <w:t>, 2022a)</w:t>
       </w:r>
       <w:r>
         <w:rPr>
@@ -7960,7 +7976,7 @@
           <w:sz w:val="24"/>
           <w:szCs w:val="24"/>
         </w:rPr>
-        <w:instrText xml:space="preserve"> ADDIN ZOTERO_ITEM CSL_CITATION {"citationID":"CFEctu64","properties":{"formattedCitation":"(Shah {\\i{}et al.}, 2024)","plainCitation":"(Shah et al., 2024)","noteIndex":0},"citationItems":[{"id":615,"uris":["http://zotero.org/users/15491865/items/GFBA2NFG"],"itemData":{"id":615,"type":"article-journal","abstract":"Over the last two decades, the development of the CoNLL-2003 named entity recognition (NER) dataset has helped enhance the capabilities of deep learning and natural language processing (NLP). The finance domain, characterized by its unique semantic and lexical variations for the same entities, presents specific challenges to the NER task; thus, a domainspecific customized dataset is crucial for advancing research in this field. In our work, we develop the first high-quality English Financial NER Open Research Dataset (FiNERORD). We benchmark multiple pre-trained language models (PLMs) and large-language models (LLMs) on FiNER-ORD. We believe our proposed FiNER-ORD dataset will open future opportunities to use FiNER-ORD as a benchmark for financial domain-specific NER and NLP tasks. Our dataset, models, and code are publicly available on GitHub and Hugging Face under CC BY-NC 4.0 license.","language":"en","source":"Zotero","title":"FiNER-ORD: Financial Named Entity Recognition Open Research Dataset","author":[{"family":"Shah","given":"Agam"},{"family":"Gullapalli","given":"Abhinav"},{"family":"Vithani","given":"Ruchit"},{"family":"Galarnyk","given":"Michael"},{"family":"Chava","given":"Sudheer"}],"issued":{"date-parts":[["2024"]]}}}],"schema":"https://github.com/citation-style-language/schema/raw/master/csl-citation.json"} </w:instrText>
+        <w:instrText xml:space="preserve"> ADDIN ZOTERO_ITEM CSL_CITATION {"citationID":"CFEctu64","properties":{"formattedCitation":"(Shah {\\i{}et al.}, 2024)","plainCitation":"(Shah et al., 2024)","noteIndex":0},"citationItems":[{"id":"FoC07qNa/XLyYCfHo","uris":["http://zotero.org/users/15491865/items/GFBA2NFG"],"itemData":{"id":615,"type":"article-journal","abstract":"Over the last two decades, the development of the CoNLL-2003 named entity recognition (NER) dataset has helped enhance the capabilities of deep learning and natural language processing (NLP). The finance domain, characterized by its unique semantic and lexical variations for the same entities, presents specific challenges to the NER task; thus, a domainspecific customized dataset is crucial for advancing research in this field. In our work, we develop the first high-quality English Financial NER Open Research Dataset (FiNERORD). We benchmark multiple pre-trained language models (PLMs) and large-language models (LLMs) on FiNER-ORD. We believe our proposed FiNER-ORD dataset will open future opportunities to use FiNER-ORD as a benchmark for financial domain-specific NER and NLP tasks. Our dataset, models, and code are publicly available on GitHub and Hugging Face under CC BY-NC 4.0 license.","language":"en","source":"Zotero","title":"FiNER-ORD: Financial Named Entity Recognition Open Research Dataset","author":[{"family":"Shah","given":"Agam"},{"family":"Gullapalli","given":"Abhinav"},{"family":"Vithani","given":"Ruchit"},{"family":"Galarnyk","given":"Michael"},{"family":"Chava","given":"Sudheer"}],"issued":{"date-parts":[["2024"]]}}}],"schema":"https://github.com/citation-style-language/schema/raw/master/csl-citation.json"} </w:instrText>
       </w:r>
       <w:r>
         <w:rPr>
@@ -8093,7 +8109,7 @@
           <w:sz w:val="24"/>
           <w:szCs w:val="24"/>
         </w:rPr>
-        <w:instrText xml:space="preserve"> ADDIN ZOTERO_ITEM CSL_CITATION {"citationID":"xYG7TBK1","properties":{"formattedCitation":"(Chae {\\i{}et al.}, 2024)","plainCitation":"(Chae et al., 2024)","noteIndex":0},"citationItems":[{"id":616,"uris":["http://zotero.org/users/15491865/items/KCIHY8E9"],"itemData":{"id":616,"type":"paper-conference","abstract":"A primary challenge in abstractive summarization is hallucination—the phenomenon where a model generates plausible text that is absent in the source text. We hypothesize that the domain (or topic) of the source text triggers the model to generate text that is highly probable in the domain, neglecting the details of the source text. To alleviate this model bias, we introduce a decoding strategy based on domain-conditional pointwise mutual information. This strategy adjusts the generation probability of each token by comparing it with the token's marginal probability within the domain of the source text. According to evaluation on the XSUM dataset, our method demonstrates improvement in terms of faithfulness and source relevance.","container-title":"Findings of the Association for Computational Linguistics: NAACL 2024","DOI":"10.18653/v1/2024.findings-naacl.117","event-place":"Mexico City, Mexico","event-title":"Findings 2024","page":"1809–1820","publisher":"Association for Computational Linguistics","publisher-place":"Mexico City, Mexico","source":"ACLWeb","title":"Mitigating Hallucination in Abstractive Summarization with Domain-Conditional Mutual Information","URL":"https://aclanthology.org/2024.findings-naacl.117/","author":[{"family":"Chae","given":"Kyubyung"},{"family":"Choi","given":"Jaepill"},{"family":"Jo","given":"Yohan"},{"family":"Kim","given":"Taesup"}],"editor":[{"family":"Duh","given":"Kevin"},{"family":"Gomez","given":"Helena"},{"family":"Bethard","given":"Steven"}],"accessed":{"date-parts":[["2025",11,14]]},"issued":{"date-parts":[["2024",6]]}}}],"schema":"https://github.com/citation-style-language/schema/raw/master/csl-citation.json"} </w:instrText>
+        <w:instrText xml:space="preserve"> ADDIN ZOTERO_ITEM CSL_CITATION {"citationID":"xYG7TBK1","properties":{"formattedCitation":"(Chae {\\i{}et al.}, 2024)","plainCitation":"(Chae et al., 2024)","noteIndex":0},"citationItems":[{"id":572,"uris":["http://zotero.org/users/15491865/items/KCIHY8E9","http://zotero.org/users/15491865/items/YTQWRE6A"],"itemData":{"id":572,"type":"paper-conference","abstract":"A primary challenge in abstractive summarization is hallucination -- the phenomenon where a model generates plausible text that is absent in the source text. We hypothesize that the domain (or topic) of the source text triggers the model to generate text that is highly probable in the domain, neglecting the details of the source text. To alleviate this model bias, we introduce a decoding strategy based on domain-conditional pointwise mutual information. This strategy adjusts the generation probability of each token by comparing it with the token's marginal probability within the domain of the source text. According to evaluation on the XSUM dataset, our method demonstrates improvement in terms of faithfulness and source relevance. The code is publicly available at \\url{https://github.com/qqplot/dcpmi}.","container-title":"Findings of the Association for Computational Linguistics: NAACL 2024","DOI":"10.18653/v1/2024.findings-naacl.117","note":"arXiv:2404.09480 [cs]","page":"1809-1820","source":"arXiv.org","title":"Mitigating Hallucination in Abstractive Summarization with Domain-Conditional Mutual Information","URL":"http://arxiv.org/abs/2404.09480","author":[{"family":"Chae","given":"Kyubyung"},{"family":"Choi","given":"Jaepill"},{"family":"Jo","given":"Yohan"},{"family":"Kim","given":"Taesup"}],"accessed":{"date-parts":[["2025",10,15]]},"issued":{"date-parts":[["2024"]]}}}],"schema":"https://github.com/citation-style-language/schema/raw/master/csl-citation.json"} </w:instrText>
       </w:r>
       <w:r>
         <w:rPr>
@@ -8179,7 +8195,7 @@
           <w:sz w:val="24"/>
           <w:szCs w:val="24"/>
         </w:rPr>
-        <w:instrText xml:space="preserve"> ADDIN ZOTERO_ITEM CSL_CITATION {"citationID":"mfjtYjKG","properties":{"formattedCitation":"(Papineni {\\i{}et al.}, 2002b; Lin, 2004)","plainCitation":"(Papineni et al., 2002b; Lin, 2004)","noteIndex":0},"citationItems":[{"id":"6CvYnohH/We0G68ww","uris":["http://zotero.org/users/15491865/items/X4UAPGQ2"],"itemData":{"id":620,"type":"paper-conference","container-title":"Proceedings of the 40th Annual Meeting of the Association for Computational Linguistics","DOI":"10.3115/1073083.1073135","event-place":"Philadelphia, Pennsylvania, USA","event-title":"ACL 2002","page":"311–318","publisher":"Association for Computational Linguistics","publisher-place":"Philadelphia, Pennsylvania, USA","source":"ACLWeb","title":"Bleu: a Method for Automatic Evaluation of Machine Translation","title-short":"Bleu","URL":"https://aclanthology.org/P02-1040/","author":[{"family":"Papineni","given":"Kishore"},{"family":"Roukos","given":"Salim"},{"family":"Ward","given":"Todd"},{"family":"Zhu","given":"Wei-Jing"}],"editor":[{"family":"Isabelle","given":"Pierre"},{"family":"Charniak","given":"Eugene"},{"family":"Lin","given":"Dekang"}],"accessed":{"date-parts":[["2025",11,14]]},"issued":{"date-parts":[["2002",7]]}}},{"id":599,"uris":["http://zotero.org/users/15491865/items/NGZ2GAC5"],"itemData":{"id":599,"type":"paper-conference","container-title":"Text Summarization Branches Out","event-place":"Barcelona, Spain","page":"74–81","publisher":"Association for Computational Linguistics","publisher-place":"Barcelona, Spain","source":"ACLWeb","title":"ROUGE: A Package for Automatic Evaluation of Summaries","title-short":"ROUGE","URL":"https://aclanthology.org/W04-1013/","author":[{"family":"Lin","given":"Chin-Yew"}],"accessed":{"date-parts":[["2025",11,12]]},"issued":{"date-parts":[["2004",7]]}}}],"schema":"https://github.com/citation-style-language/schema/raw/master/csl-citation.json"} </w:instrText>
+        <w:instrText xml:space="preserve"> ADDIN ZOTERO_ITEM CSL_CITATION {"citationID":"mfjtYjKG","properties":{"formattedCitation":"(Papineni {\\i{}et al.}, 2002b; Lin, 2004)","plainCitation":"(Papineni et al., 2002b; Lin, 2004)","noteIndex":0},"citationItems":[{"id":"FoC07qNa/hy1rOyTB","uris":["http://zotero.org/users/15491865/items/X4UAPGQ2"],"itemData":{"id":620,"type":"paper-conference","container-title":"Proceedings of the 40th Annual Meeting of the Association for Computational Linguistics","DOI":"10.3115/1073083.1073135","event-place":"Philadelphia, Pennsylvania, USA","event-title":"ACL 2002","page":"311–318","publisher":"Association for Computational Linguistics","publisher-place":"Philadelphia, Pennsylvania, USA","source":"ACLWeb","title":"Bleu: a Method for Automatic Evaluation of Machine Translation","title-short":"Bleu","URL":"https://aclanthology.org/P02-1040/","author":[{"family":"Papineni","given":"Kishore"},{"family":"Roukos","given":"Salim"},{"family":"Ward","given":"Todd"},{"family":"Zhu","given":"Wei-Jing"}],"editor":[{"family":"Isabelle","given":"Pierre"},{"family":"Charniak","given":"Eugene"},{"family":"Lin","given":"Dekang"}],"accessed":{"date-parts":[["2025",11,14]]},"issued":{"date-parts":[["2002",7]]}}},{"id":599,"uris":["http://zotero.org/users/15491865/items/NGZ2GAC5"],"itemData":{"id":599,"type":"paper-conference","container-title":"Text Summarization Branches Out","event-place":"Barcelona, Spain","page":"74–81","publisher":"Association for Computational Linguistics","publisher-place":"Barcelona, Spain","source":"ACLWeb","title":"ROUGE: A Package for Automatic Evaluation of Summaries","title-short":"ROUGE","URL":"https://aclanthology.org/W04-1013/","author":[{"family":"Lin","given":"Chin-Yew"}],"accessed":{"date-parts":[["2025",11,12]]},"issued":{"date-parts":[["2004",7]]}}}],"schema":"https://github.com/citation-style-language/schema/raw/master/csl-citation.json"} </w:instrText>
       </w:r>
       <w:r>
         <w:rPr>
@@ -8375,7 +8391,7 @@
           <w:sz w:val="24"/>
           <w:szCs w:val="24"/>
         </w:rPr>
-        <w:instrText xml:space="preserve"> ADDIN ZOTERO_ITEM CSL_CITATION {"citationID":"qYPSpqLx","properties":{"formattedCitation":"(PricewaterhouseCoopers, 2023)","plainCitation":"(PricewaterhouseCoopers, 2023)","noteIndex":0},"citationItems":[{"id":"6CvYnohH/jUyxveeT","uris":["http://zotero.org/users/15491865/items/LPURJ2XC"],"itemData":{"id":622,"type":"webpage","abstract":"PwC’s Anomaly Detection Platform - An AI enabled solution to address anomalies and solve reconciliation challenges for C-Suite","container-title":"PwC","language":"en_gx","title":"Transforming Conventional Reconciliation and Transaction Monitoring","URL":"https://www.pwc.com/gx/en/about/analyst-relations/2023/idc-spotlight-pwc-anomaly-detection-platform-2023.html","author":[{"family":"PricewaterhouseCoopers","given":""}],"accessed":{"date-parts":[["2025",11,14]]},"issued":{"date-parts":[["2023",5,8]]}}}],"schema":"https://github.com/citation-style-language/schema/raw/master/csl-citation.json"} </w:instrText>
+        <w:instrText xml:space="preserve"> ADDIN ZOTERO_ITEM CSL_CITATION {"citationID":"qYPSpqLx","properties":{"formattedCitation":"(PricewaterhouseCoopers, 2023a)","plainCitation":"(PricewaterhouseCoopers, 2023a)","noteIndex":0},"citationItems":[{"id":"FoC07qNa/tSwgTDGy","uris":["http://zotero.org/users/15491865/items/LPURJ2XC"],"itemData":{"id":622,"type":"webpage","abstract":"PwC’s Anomaly Detection Platform - An AI enabled solution to address anomalies and solve reconciliation challenges for C-Suite","container-title":"PwC","language":"en_gx","title":"Transforming Conventional Reconciliation and Transaction Monitoring","URL":"https://www.pwc.com/gx/en/about/analyst-relations/2023/idc-spotlight-pwc-anomaly-detection-platform-2023.html","author":[{"family":"PricewaterhouseCoopers","given":""}],"accessed":{"date-parts":[["2025",11,14]]},"issued":{"date-parts":[["2023",5,8]]}}}],"schema":"https://github.com/citation-style-language/schema/raw/master/csl-citation.json"} </w:instrText>
       </w:r>
       <w:r>
         <w:rPr>
@@ -8389,7 +8405,7 @@
           <w:rFonts w:ascii="Calibri" w:hAnsi="Calibri" w:cs="Calibri"/>
           <w:sz w:val="24"/>
         </w:rPr>
-        <w:t>(PricewaterhouseCoopers, 2023)</w:t>
+        <w:t>(PricewaterhouseCoopers, 2023a)</w:t>
       </w:r>
       <w:r>
         <w:rPr>
@@ -8636,7 +8652,7 @@
           <w:sz w:val="24"/>
           <w:szCs w:val="24"/>
         </w:rPr>
-        <w:instrText xml:space="preserve"> ADDIN ZOTERO_ITEM CSL_CITATION {"citationID":"TrhMzWV3","properties":{"formattedCitation":"(Wang {\\i{}et al.}, 2024)","plainCitation":"(Wang et al., 2024)","noteIndex":0},"citationItems":[{"id":"6CvYnohH/I73NbsR8","uris":["http://zotero.org/users/15491865/items/TPRR2ZDY"],"itemData":{"id":626,"type":"article","abstract":"This paper explores the application of Natural Language Processing (NLP) in financial risk detection. By constructing an NLP-based financial risk detection model, this study aims to identify and predict potential risks in financial documents and communications. First, the fundamental concepts of NLP and its theoretical foundation, including text mining methods, NLP model design principles, and machine learning algorithms, are introduced. Second, the process of text data preprocessing and feature extraction is described. Finally, the effectiveness and predictive performance of the model are validated through empirical research. The results show that the NLP-based financial risk detection model performs excellently in risk identification and prediction, providing effective risk management tools for financial institutions. This study offers valuable references for the field of financial risk management, utilizing advanced NLP techniques to improve the accuracy and efficiency of financial risk detection.","DOI":"10.48550/arXiv.2406.09765","note":"arXiv:2406.09765 [q-fin]","number":"arXiv:2406.09765","publisher":"arXiv","source":"arXiv.org","title":"Application of Natural Language Processing in Financial Risk Detection","URL":"http://arxiv.org/abs/2406.09765","author":[{"family":"Wang","given":"Liyang"},{"family":"Cheng","given":"Yu"},{"family":"Xiang","given":"Ao"},{"family":"Zhang","given":"Jingyu"},{"family":"Yang","given":"Haowei"}],"accessed":{"date-parts":[["2025",11,14]]},"issued":{"date-parts":[["2024",6,20]]}}}],"schema":"https://github.com/citation-style-language/schema/raw/master/csl-citation.json"} </w:instrText>
+        <w:instrText xml:space="preserve"> ADDIN ZOTERO_ITEM CSL_CITATION {"citationID":"TrhMzWV3","properties":{"formattedCitation":"(Wang {\\i{}et al.}, 2024)","plainCitation":"(Wang et al., 2024)","noteIndex":0},"citationItems":[{"id":"FoC07qNa/HToDkkSe","uris":["http://zotero.org/users/15491865/items/TPRR2ZDY"],"itemData":{"id":626,"type":"article","abstract":"This paper explores the application of Natural Language Processing (NLP) in financial risk detection. By constructing an NLP-based financial risk detection model, this study aims to identify and predict potential risks in financial documents and communications. First, the fundamental concepts of NLP and its theoretical foundation, including text mining methods, NLP model design principles, and machine learning algorithms, are introduced. Second, the process of text data preprocessing and feature extraction is described. Finally, the effectiveness and predictive performance of the model are validated through empirical research. The results show that the NLP-based financial risk detection model performs excellently in risk identification and prediction, providing effective risk management tools for financial institutions. This study offers valuable references for the field of financial risk management, utilizing advanced NLP techniques to improve the accuracy and efficiency of financial risk detection.","DOI":"10.48550/arXiv.2406.09765","note":"arXiv:2406.09765 [q-fin]","number":"arXiv:2406.09765","publisher":"arXiv","source":"arXiv.org","title":"Application of Natural Language Processing in Financial Risk Detection","URL":"http://arxiv.org/abs/2406.09765","author":[{"family":"Wang","given":"Liyang"},{"family":"Cheng","given":"Yu"},{"family":"Xiang","given":"Ao"},{"family":"Zhang","given":"Jingyu"},{"family":"Yang","given":"Haowei"}],"accessed":{"date-parts":[["2025",11,14]]},"issued":{"date-parts":[["2024",6,20]]}}}],"schema":"https://github.com/citation-style-language/schema/raw/master/csl-citation.json"} </w:instrText>
       </w:r>
       <w:r>
         <w:rPr>
@@ -8954,7 +8970,7 @@
           <w:sz w:val="24"/>
           <w:szCs w:val="24"/>
         </w:rPr>
-        <w:instrText xml:space="preserve"> ADDIN ZOTERO_ITEM CSL_CITATION {"citationID":"cg5jhIS1","properties":{"formattedCitation":"(Isreal, Alonge and Olorunniwo, 2025)","plainCitation":"(Isreal, Alonge and Olorunniwo, 2025)","noteIndex":0},"citationItems":[{"id":631,"uris":["http://zotero.org/users/15491865/items/5KVZGV9J"],"itemData":{"id":631,"type":"webpage","abstract":"PDF | Natural Language Processing (NLP) has emerged as a powerful tool for analyzing financial texts in real-time, enabling rapid extraction of insights... | Find, read and cite all the research you need on ResearchGate","container-title":"ResearchGate","language":"en","title":"(PDF) Natural Language Processing for Analyzing Financial Texts in Real-Time","URL":"https://www.researchgate.net/publication/390493872_Natural_Language_Processing_for_Analyzing_Financial_Texts_in_Real-Time","author":[{"family":"Isreal","given":"Olatunji"},{"family":"Alonge","given":"Mayowa"},{"family":"Olorunniwo","given":"O.E."}],"accessed":{"date-parts":[["2025",11,14]]},"issued":{"date-parts":[["2025",3]]}}}],"schema":"https://github.com/citation-style-language/schema/raw/master/csl-citation.json"} </w:instrText>
+        <w:instrText xml:space="preserve"> ADDIN ZOTERO_ITEM CSL_CITATION {"citationID":"cg5jhIS1","properties":{"formattedCitation":"(Isreal and Alonge, 2025)","plainCitation":"(Isreal and Alonge, 2025)","noteIndex":0},"citationItems":[{"id":460,"uris":["http://zotero.org/users/15491865/items/5KVZGV9J","http://zotero.org/users/15491865/items/QR5IBER9"],"itemData":{"id":460,"type":"webpage","abstract":"PDF | Natural Language Processing (NLP) has emerged as a powerful tool for analyzing financial texts in real-time, enabling rapid extraction of insights... | Find, read and cite all the research you need on ResearchGate","container-title":"ResearchGate","language":"en","title":"(PDF) Natural Language Processing for Analyzing Financial Texts in Real-Time","URL":"https://www.researchgate.net/publication/390493872_Natural_Language_Processing_for_Analyzing_Financial_Texts_in_Real-Time","author":[{"family":"Isreal","given":"Olatunji"},{"family":"Alonge","given":"Mayowa"}],"accessed":{"date-parts":[["2025",9,26]]},"issued":{"date-parts":[["2025",4,7]]}}}],"schema":"https://github.com/citation-style-language/schema/raw/master/csl-citation.json"} </w:instrText>
       </w:r>
       <w:r>
         <w:rPr>
@@ -8968,7 +8984,7 @@
           <w:rFonts w:ascii="Calibri" w:hAnsi="Calibri" w:cs="Calibri"/>
           <w:sz w:val="24"/>
         </w:rPr>
-        <w:t>(Isreal, Alonge and Olorunniwo, 2025)</w:t>
+        <w:t>(Isreal and Alonge, 2025)</w:t>
       </w:r>
       <w:r>
         <w:rPr>
@@ -9296,7 +9312,7 @@
           <w:sz w:val="24"/>
           <w:szCs w:val="24"/>
         </w:rPr>
-        <w:instrText xml:space="preserve"> ADDIN ZOTERO_ITEM CSL_CITATION {"citationID":"Yg3hyEPc","properties":{"formattedCitation":"(Badmus, Toromade and Adebayo, 2025)","plainCitation":"(Badmus, Toromade and Adebayo, 2025)","noteIndex":0},"citationItems":[{"id":634,"uris":["http://zotero.org/users/15491865/items/CEAZRZBL"],"itemData":{"id":634,"type":"article-journal","abstract":"As global capital markets increasingly prioritize environmental, social, and governance (ESG) performance alongside financial metrics, the demand for credible, consistent, and decision-useful non-financial disclosures has intensified. Regulatory frameworks such as the Corporate Sustainability Reporting Directive (CSRD) and the IFRS Sustainability Disclosure Standards have formalized ESG reporting expectations, yet significant challenges persist in ensuring data integrity, transparency, and comparability. Traditional ESG reporting remains plagued by manual data collection, subjective interpretation, and fragmented taxonomies, undermining investor confidence and regulatory compliance. Artificial intelligence (AI) offers transformative potential in addressing these limitations by automating data extraction, enhancing materiality assessments, and enabling continuous monitoring of ESG risks across diverse data streams. Natural language processing (NLP) and machine learning (ML) can systematically analyze sustainability reports, news sources, and supply chain data to detect anomalies, validate claims, and enrich qualitative disclosures with structured insights. When integrated into ESG-financial reporting frameworks, AI not only increases reporting efficiency but also improves the reliability of ESG scores and alignment with global benchmarks. This article proposes a multi-layered architecture for embedding AI into ESG-financial disclosure workflows, combining AI-driven materiality mapping, automated assurance mechanisms, and investment-grade analytics. It further addresses governance challenges, including algorithmic transparency, auditability, and stakeholder trust. The integration of AI must be accompanied by ethical safeguards and sector-specific calibration to ensure that ESG data, when used for capital allocation, truly reflects sustainable corporate behavior. In doing so, the paper positions AI as a foundational enabler in advancing trustworthy, data-driven ESG reporting that meets the dual imperatives of regulatory scrutiny and market demand.","container-title":"International Journal of Research Publication and Reviews","DOI":"10.55248/gengpi.6.0725.25165","ISSN":"25827421","issue":"7","journalAbbreviation":"Int. J. Res. Publ. Rev.","language":"en","page":"3977-3994","source":"DOI.org (Crossref)","title":"Embedding AI into ESG-Financial Reporting Frameworks to Advance Trustworthy Non-Financial Disclosures and Data-Driven Investment Decisions","URL":"https://ijrpr.com/uploads/V6ISSUE7/IJRPR50533.pdf","volume":"6","author":[{"family":"Badmus","given":"Oriyomi"},{"family":"Toromade","given":"Rebecca Olubunmi"},{"family":"Adebayo","given":"Abiodun Sunday"}],"accessed":{"date-parts":[["2025",11,17]]},"issued":{"date-parts":[["2025",7]]}}}],"schema":"https://github.com/citation-style-language/schema/raw/master/csl-citation.json"} </w:instrText>
+        <w:instrText xml:space="preserve"> ADDIN ZOTERO_ITEM CSL_CITATION {"citationID":"Yg3hyEPc","properties":{"formattedCitation":"(Badmus, Toromade and Adebayo, 2025)","plainCitation":"(Badmus, Toromade and Adebayo, 2025)","noteIndex":0},"citationItems":[{"id":595,"uris":["http://zotero.org/users/15491865/items/CEAZRZBL","http://zotero.org/users/15491865/items/FI8NKCIA"],"itemData":{"id":595,"type":"article-journal","abstract":"PDF | On Jul 1, 2025, Oriyomi Badmus and others published Embedding AI into ESG-Financial Reporting Frameworks to Advance Trustworthy Non-Financial Disclosures and Data-Driven Investment Decisions | Find, read and cite all the research you need on ResearchGate","container-title":"ResearchGate","DOI":"10.55248/gengpi.6.0725.25165","language":"en","source":"www.researchgate.net","title":"(PDF) Embedding AI into ESG-Financial Reporting Frameworks to Advance Trustworthy Non-Financial Disclosures and Data-Driven Investment Decisions","URL":"https://www.researchgate.net/publication/394739074_Embedding_AI_into_ESG-Financial_Reporting_Frameworks_to_Advance_Trustworthy_Non-Financial_Disclosures_and_Data-Driven_Investment_Decisions","author":[{"family":"Badmus","given":"Oriyomi"},{"family":"Toromade","given":"Rebecca Olubunmi"},{"family":"Adebayo","given":"Abiodun Sunday"}],"accessed":{"date-parts":[["2025",10,16]]},"issued":{"date-parts":[["2025",9,11]]}}}],"schema":"https://github.com/citation-style-language/schema/raw/master/csl-citation.json"} </w:instrText>
       </w:r>
       <w:r>
         <w:rPr>
@@ -9310,7 +9326,23 @@
           <w:rFonts w:ascii="Calibri" w:hAnsi="Calibri" w:cs="Calibri"/>
           <w:sz w:val="24"/>
         </w:rPr>
-        <w:t>(Badmus, Toromade and Adebayo, 2025)</w:t>
+        <w:t xml:space="preserve">(Badmus, </w:t>
+      </w:r>
+      <w:proofErr w:type="spellStart"/>
+      <w:r>
+        <w:rPr>
+          <w:rFonts w:ascii="Calibri" w:hAnsi="Calibri" w:cs="Calibri"/>
+          <w:sz w:val="24"/>
+        </w:rPr>
+        <w:t>Toromade</w:t>
+      </w:r>
+      <w:proofErr w:type="spellEnd"/>
+      <w:r>
+        <w:rPr>
+          <w:rFonts w:ascii="Calibri" w:hAnsi="Calibri" w:cs="Calibri"/>
+          <w:sz w:val="24"/>
+        </w:rPr>
+        <w:t xml:space="preserve"> and Adebayo, 2025)</w:t>
       </w:r>
       <w:r>
         <w:rPr>
@@ -11288,7 +11320,7 @@
           <w:sz w:val="24"/>
           <w:szCs w:val="24"/>
         </w:rPr>
-        <w:instrText xml:space="preserve"> ADDIN ZOTERO_ITEM CSL_CITATION {"citationID":"rXx5XZcg","properties":{"formattedCitation":"(Wang {\\i{}et al.}, 2024)","plainCitation":"(Wang et al., 2024)","noteIndex":0},"citationItems":[{"id":"6CvYnohH/I73NbsR8","uris":["http://zotero.org/users/15491865/items/TPRR2ZDY"],"itemData":{"id":626,"type":"article","abstract":"This paper explores the application of Natural Language Processing (NLP) in financial risk detection. By constructing an NLP-based financial risk detection model, this study aims to identify and predict potential risks in financial documents and communications. First, the fundamental concepts of NLP and its theoretical foundation, including text mining methods, NLP model design principles, and machine learning algorithms, are introduced. Second, the process of text data preprocessing and feature extraction is described. Finally, the effectiveness and predictive performance of the model are validated through empirical research. The results show that the NLP-based financial risk detection model performs excellently in risk identification and prediction, providing effective risk management tools for financial institutions. This study offers valuable references for the field of financial risk management, utilizing advanced NLP techniques to improve the accuracy and efficiency of financial risk detection.","DOI":"10.48550/arXiv.2406.09765","note":"arXiv:2406.09765 [q-fin]","number":"arXiv:2406.09765","publisher":"arXiv","source":"arXiv.org","title":"Application of Natural Language Processing in Financial Risk Detection","URL":"http://arxiv.org/abs/2406.09765","author":[{"family":"Wang","given":"Liyang"},{"family":"Cheng","given":"Yu"},{"family":"Xiang","given":"Ao"},{"family":"Zhang","given":"Jingyu"},{"family":"Yang","given":"Haowei"}],"accessed":{"date-parts":[["2025",11,14]]},"issued":{"date-parts":[["2024",6,20]]}}}],"schema":"https://github.com/citation-style-language/schema/raw/master/csl-citation.json"} </w:instrText>
+        <w:instrText xml:space="preserve"> ADDIN ZOTERO_ITEM CSL_CITATION {"citationID":"rXx5XZcg","properties":{"formattedCitation":"(Wang {\\i{}et al.}, 2024)","plainCitation":"(Wang et al., 2024)","noteIndex":0},"citationItems":[{"id":"FoC07qNa/HToDkkSe","uris":["http://zotero.org/users/15491865/items/TPRR2ZDY"],"itemData":{"id":626,"type":"article","abstract":"This paper explores the application of Natural Language Processing (NLP) in financial risk detection. By constructing an NLP-based financial risk detection model, this study aims to identify and predict potential risks in financial documents and communications. First, the fundamental concepts of NLP and its theoretical foundation, including text mining methods, NLP model design principles, and machine learning algorithms, are introduced. Second, the process of text data preprocessing and feature extraction is described. Finally, the effectiveness and predictive performance of the model are validated through empirical research. The results show that the NLP-based financial risk detection model performs excellently in risk identification and prediction, providing effective risk management tools for financial institutions. This study offers valuable references for the field of financial risk management, utilizing advanced NLP techniques to improve the accuracy and efficiency of financial risk detection.","DOI":"10.48550/arXiv.2406.09765","note":"arXiv:2406.09765 [q-fin]","number":"arXiv:2406.09765","publisher":"arXiv","source":"arXiv.org","title":"Application of Natural Language Processing in Financial Risk Detection","URL":"http://arxiv.org/abs/2406.09765","author":[{"family":"Wang","given":"Liyang"},{"family":"Cheng","given":"Yu"},{"family":"Xiang","given":"Ao"},{"family":"Zhang","given":"Jingyu"},{"family":"Yang","given":"Haowei"}],"accessed":{"date-parts":[["2025",11,14]]},"issued":{"date-parts":[["2024",6,20]]}}}],"schema":"https://github.com/citation-style-language/schema/raw/master/csl-citation.json"} </w:instrText>
       </w:r>
       <w:r>
         <w:rPr>
@@ -11594,7 +11626,7 @@
           <w:sz w:val="24"/>
           <w:szCs w:val="24"/>
         </w:rPr>
-        <w:instrText xml:space="preserve"> ADDIN ZOTERO_ITEM CSL_CITATION {"citationID":"qJvRxUVb","properties":{"formattedCitation":"(Hegghammer, 2022b)","plainCitation":"(Hegghammer, 2022b)","noteIndex":0},"citationItems":[{"id":546,"uris":["http://zotero.org/users/15491865/items/L6VPTPQZ"],"itemData":{"id":546,"type":"article-journal","abstract":"Optical Character Recognition (OCR) can open up understudied historical documents to computational analysis, but the accuracy of OCR software varies. This article reports a benchmarking experiment comparing the performance of Tesseract, Amazon Textract, and Google Document AI on images of English and Arabic text. English-language book scans (n = 322) and Arabic-language article scans (n = 100) were replicated 43 times with different types of artificial noise for a corpus of 18,568 documents, generating 51,304 process requests. Document AI delivered the best results, and the server-based processors (Textract and Document AI) performed substantially better than Tesseract, especially on noisy documents. Accuracy for English was considerably higher than for Arabic. Specifying the relative performance of three leading OCR products and the differential effects of commonly found noise types can help scholars identify better OCR solutions for their research needs. The test materials have been preserved in the openly available “Noisy OCR Dataset” (NOD) for reuse in future benchmarking studies.","container-title":"Journal of Computational Social Science","DOI":"10.1007/s42001-021-00149-1","ISSN":"2432-2725","issue":"1","journalAbbreviation":"J Comput Soc Sc","language":"en","page":"861-882","source":"Springer Link","title":"OCR with Tesseract, Amazon Textract, and Google Document AI: a benchmarking experiment","title-short":"OCR with Tesseract, Amazon Textract, and Google Document AI","URL":"https://doi.org/10.1007/s42001-021-00149-1","volume":"5","author":[{"family":"Hegghammer","given":"Thomas"}],"accessed":{"date-parts":[["2025",10,14]]},"issued":{"date-parts":[["2022",5,1]]}}}],"schema":"https://github.com/citation-style-language/schema/raw/master/csl-citation.json"} </w:instrText>
+        <w:instrText xml:space="preserve"> ADDIN ZOTERO_ITEM CSL_CITATION {"citationID":"qJvRxUVb","properties":{"formattedCitation":"(Hegghammer, 2022b)","plainCitation":"(Hegghammer, 2022b)","noteIndex":0},"citationItems":[{"id":"FoC07qNa/vDjDTTMx","uris":["http://zotero.org/users/15491865/items/L6VPTPQZ"],"itemData":{"id":546,"type":"article-journal","abstract":"Optical Character Recognition (OCR) can open up understudied historical documents to computational analysis, but the accuracy of OCR software varies. This article reports a benchmarking experiment comparing the performance of Tesseract, Amazon Textract, and Google Document AI on images of English and Arabic text. English-language book scans (n = 322) and Arabic-language article scans (n = 100) were replicated 43 times with different types of artificial noise for a corpus of 18,568 documents, generating 51,304 process requests. Document AI delivered the best results, and the server-based processors (Textract and Document AI) performed substantially better than Tesseract, especially on noisy documents. Accuracy for English was considerably higher than for Arabic. Specifying the relative performance of three leading OCR products and the differential effects of commonly found noise types can help scholars identify better OCR solutions for their research needs. The test materials have been preserved in the openly available “Noisy OCR Dataset” (NOD) for reuse in future benchmarking studies.","container-title":"Journal of Computational Social Science","DOI":"10.1007/s42001-021-00149-1","ISSN":"2432-2725","issue":"1","journalAbbreviation":"J Comput Soc Sc","language":"en","page":"861-882","source":"Springer Link","title":"OCR with Tesseract, Amazon Textract, and Google Document AI: a benchmarking experiment","title-short":"OCR with Tesseract, Amazon Textract, and Google Document AI","URL":"https://doi.org/10.1007/s42001-021-00149-1","volume":"5","author":[{"family":"Hegghammer","given":"Thomas"}],"accessed":{"date-parts":[["2025",10,14]]},"issued":{"date-parts":[["2022",5,1]]}}}],"schema":"https://github.com/citation-style-language/schema/raw/master/csl-citation.json"} </w:instrText>
       </w:r>
       <w:r>
         <w:rPr>
@@ -11608,7 +11640,23 @@
           <w:rFonts w:ascii="Calibri" w:hAnsi="Calibri" w:cs="Calibri"/>
           <w:sz w:val="24"/>
         </w:rPr>
-        <w:t>(Hegghammer, 2022b)</w:t>
+        <w:t>(</w:t>
+      </w:r>
+      <w:proofErr w:type="spellStart"/>
+      <w:r>
+        <w:rPr>
+          <w:rFonts w:ascii="Calibri" w:hAnsi="Calibri" w:cs="Calibri"/>
+          <w:sz w:val="24"/>
+        </w:rPr>
+        <w:t>Hegghammer</w:t>
+      </w:r>
+      <w:proofErr w:type="spellEnd"/>
+      <w:r>
+        <w:rPr>
+          <w:rFonts w:ascii="Calibri" w:hAnsi="Calibri" w:cs="Calibri"/>
+          <w:sz w:val="24"/>
+        </w:rPr>
+        <w:t>, 2022b)</w:t>
       </w:r>
       <w:r>
         <w:rPr>
@@ -12496,7 +12544,7 @@
           <w:sz w:val="24"/>
           <w:szCs w:val="24"/>
         </w:rPr>
-        <w:instrText xml:space="preserve"> ADDIN ZOTERO_ITEM CSL_CITATION {"citationID":"UsDjpvdo","properties":{"unsorted":true,"formattedCitation":"(Badmus, Toromade and Adebayo, 2025)","plainCitation":"(Badmus, Toromade and Adebayo, 2025)","noteIndex":0},"citationItems":[{"id":634,"uris":["http://zotero.org/users/15491865/items/CEAZRZBL"],"itemData":{"id":634,"type":"article-journal","abstract":"As global capital markets increasingly prioritize environmental, social, and governance (ESG) performance alongside financial metrics, the demand for credible, consistent, and decision-useful non-financial disclosures has intensified. Regulatory frameworks such as the Corporate Sustainability Reporting Directive (CSRD) and the IFRS Sustainability Disclosure Standards have formalized ESG reporting expectations, yet significant challenges persist in ensuring data integrity, transparency, and comparability. Traditional ESG reporting remains plagued by manual data collection, subjective interpretation, and fragmented taxonomies, undermining investor confidence and regulatory compliance. Artificial intelligence (AI) offers transformative potential in addressing these limitations by automating data extraction, enhancing materiality assessments, and enabling continuous monitoring of ESG risks across diverse data streams. Natural language processing (NLP) and machine learning (ML) can systematically analyze sustainability reports, news sources, and supply chain data to detect anomalies, validate claims, and enrich qualitative disclosures with structured insights. When integrated into ESG-financial reporting frameworks, AI not only increases reporting efficiency but also improves the reliability of ESG scores and alignment with global benchmarks. This article proposes a multi-layered architecture for embedding AI into ESG-financial disclosure workflows, combining AI-driven materiality mapping, automated assurance mechanisms, and investment-grade analytics. It further addresses governance challenges, including algorithmic transparency, auditability, and stakeholder trust. The integration of AI must be accompanied by ethical safeguards and sector-specific calibration to ensure that ESG data, when used for capital allocation, truly reflects sustainable corporate behavior. In doing so, the paper positions AI as a foundational enabler in advancing trustworthy, data-driven ESG reporting that meets the dual imperatives of regulatory scrutiny and market demand.","container-title":"International Journal of Research Publication and Reviews","DOI":"10.55248/gengpi.6.0725.25165","ISSN":"25827421","issue":"7","journalAbbreviation":"Int. J. Res. Publ. Rev.","language":"en","page":"3977-3994","source":"DOI.org (Crossref)","title":"Embedding AI into ESG-Financial Reporting Frameworks to Advance Trustworthy Non-Financial Disclosures and Data-Driven Investment Decisions","URL":"https://ijrpr.com/uploads/V6ISSUE7/IJRPR50533.pdf","volume":"6","author":[{"family":"Badmus","given":"Oriyomi"},{"family":"Toromade","given":"Rebecca Olubunmi"},{"family":"Adebayo","given":"Abiodun Sunday"}],"accessed":{"date-parts":[["2025",11,17]]},"issued":{"date-parts":[["2025",7]]}}}],"schema":"https://github.com/citation-style-language/schema/raw/master/csl-citation.json"} </w:instrText>
+        <w:instrText xml:space="preserve"> ADDIN ZOTERO_ITEM CSL_CITATION {"citationID":"UsDjpvdo","properties":{"unsorted":true,"formattedCitation":"(Badmus, Toromade and Adebayo, 2025)","plainCitation":"(Badmus, Toromade and Adebayo, 2025)","noteIndex":0},"citationItems":[{"id":595,"uris":["http://zotero.org/users/15491865/items/CEAZRZBL","http://zotero.org/users/15491865/items/FI8NKCIA"],"itemData":{"id":595,"type":"article-journal","abstract":"PDF | On Jul 1, 2025, Oriyomi Badmus and others published Embedding AI into ESG-Financial Reporting Frameworks to Advance Trustworthy Non-Financial Disclosures and Data-Driven Investment Decisions | Find, read and cite all the research you need on ResearchGate","container-title":"ResearchGate","DOI":"10.55248/gengpi.6.0725.25165","language":"en","source":"www.researchgate.net","title":"(PDF) Embedding AI into ESG-Financial Reporting Frameworks to Advance Trustworthy Non-Financial Disclosures and Data-Driven Investment Decisions","URL":"https://www.researchgate.net/publication/394739074_Embedding_AI_into_ESG-Financial_Reporting_Frameworks_to_Advance_Trustworthy_Non-Financial_Disclosures_and_Data-Driven_Investment_Decisions","author":[{"family":"Badmus","given":"Oriyomi"},{"family":"Toromade","given":"Rebecca Olubunmi"},{"family":"Adebayo","given":"Abiodun Sunday"}],"accessed":{"date-parts":[["2025",10,16]]},"issued":{"date-parts":[["2025",9,11]]}}}],"schema":"https://github.com/citation-style-language/schema/raw/master/csl-citation.json"} </w:instrText>
       </w:r>
       <w:r>
         <w:rPr>
@@ -12511,7 +12559,25 @@
           <w:sz w:val="24"/>
           <w:szCs w:val="24"/>
         </w:rPr>
-        <w:t>(Badmus, Toromade and Adebayo, 2025)</w:t>
+        <w:t xml:space="preserve">(Badmus, </w:t>
+      </w:r>
+      <w:proofErr w:type="spellStart"/>
+      <w:r>
+        <w:rPr>
+          <w:rFonts w:ascii="Calibri" w:hAnsi="Calibri" w:cs="Calibri"/>
+          <w:sz w:val="24"/>
+          <w:szCs w:val="24"/>
+        </w:rPr>
+        <w:t>Toromade</w:t>
+      </w:r>
+      <w:proofErr w:type="spellEnd"/>
+      <w:r>
+        <w:rPr>
+          <w:rFonts w:ascii="Calibri" w:hAnsi="Calibri" w:cs="Calibri"/>
+          <w:sz w:val="24"/>
+          <w:szCs w:val="24"/>
+        </w:rPr>
+        <w:t xml:space="preserve"> and Adebayo, 2025)</w:t>
       </w:r>
       <w:r>
         <w:rPr>
@@ -12877,7 +12943,7 @@
           <w:sz w:val="24"/>
           <w:szCs w:val="24"/>
         </w:rPr>
-        <w:instrText xml:space="preserve"> ADDIN ZOTERO_ITEM CSL_CITATION {"citationID":"Rv8PBued","properties":{"formattedCitation":"(Shah {\\i{}et al.}, 2024)","plainCitation":"(Shah et al., 2024)","noteIndex":0},"citationItems":[{"id":615,"uris":["http://zotero.org/users/15491865/items/GFBA2NFG"],"itemData":{"id":615,"type":"article-journal","abstract":"Over the last two decades, the development of the CoNLL-2003 named entity recognition (NER) dataset has helped enhance the capabilities of deep learning and natural language processing (NLP). The finance domain, characterized by its unique semantic and lexical variations for the same entities, presents specific challenges to the NER task; thus, a domainspecific customized dataset is crucial for advancing research in this field. In our work, we develop the first high-quality English Financial NER Open Research Dataset (FiNERORD). We benchmark multiple pre-trained language models (PLMs) and large-language models (LLMs) on FiNER-ORD. We believe our proposed FiNER-ORD dataset will open future opportunities to use FiNER-ORD as a benchmark for financial domain-specific NER and NLP tasks. Our dataset, models, and code are publicly available on GitHub and Hugging Face under CC BY-NC 4.0 license.","language":"en","source":"Zotero","title":"FiNER-ORD: Financial Named Entity Recognition Open Research Dataset","author":[{"family":"Shah","given":"Agam"},{"family":"Gullapalli","given":"Abhinav"},{"family":"Vithani","given":"Ruchit"},{"family":"Galarnyk","given":"Michael"},{"family":"Chava","given":"Sudheer"}],"issued":{"date-parts":[["2024"]]}}}],"schema":"https://github.com/citation-style-language/schema/raw/master/csl-citation.json"} </w:instrText>
+        <w:instrText xml:space="preserve"> ADDIN ZOTERO_ITEM CSL_CITATION {"citationID":"Rv8PBued","properties":{"formattedCitation":"(Shah {\\i{}et al.}, 2024)","plainCitation":"(Shah et al., 2024)","noteIndex":0},"citationItems":[{"id":"FoC07qNa/XLyYCfHo","uris":["http://zotero.org/users/15491865/items/GFBA2NFG"],"itemData":{"id":615,"type":"article-journal","abstract":"Over the last two decades, the development of the CoNLL-2003 named entity recognition (NER) dataset has helped enhance the capabilities of deep learning and natural language processing (NLP). The finance domain, characterized by its unique semantic and lexical variations for the same entities, presents specific challenges to the NER task; thus, a domainspecific customized dataset is crucial for advancing research in this field. In our work, we develop the first high-quality English Financial NER Open Research Dataset (FiNERORD). We benchmark multiple pre-trained language models (PLMs) and large-language models (LLMs) on FiNER-ORD. We believe our proposed FiNER-ORD dataset will open future opportunities to use FiNER-ORD as a benchmark for financial domain-specific NER and NLP tasks. Our dataset, models, and code are publicly available on GitHub and Hugging Face under CC BY-NC 4.0 license.","language":"en","source":"Zotero","title":"FiNER-ORD: Financial Named Entity Recognition Open Research Dataset","author":[{"family":"Shah","given":"Agam"},{"family":"Gullapalli","given":"Abhinav"},{"family":"Vithani","given":"Ruchit"},{"family":"Galarnyk","given":"Michael"},{"family":"Chava","given":"Sudheer"}],"issued":{"date-parts":[["2024"]]}}}],"schema":"https://github.com/citation-style-language/schema/raw/master/csl-citation.json"} </w:instrText>
       </w:r>
       <w:r>
         <w:rPr>
@@ -13163,7 +13229,7 @@
           <w:sz w:val="24"/>
           <w:szCs w:val="24"/>
         </w:rPr>
-        <w:instrText xml:space="preserve"> ADDIN ZOTERO_ITEM CSL_CITATION {"citationID":"tm1Gew1a","properties":{"formattedCitation":"(InstituteAdmin, 2025b)","plainCitation":"(InstituteAdmin, 2025b)","noteIndex":0},"citationItems":[{"id":654,"uris":["http://zotero.org/users/15491865/items/DYTV8NK4"],"itemData":{"id":654,"type":"post-weblog","abstract":"Essential text preprocessing best techniques from tokenization to lemmatization for improving NLP accuracy and analysis.","container-title":"Business Analytics Institute","language":"en-US","title":"Text Preprocessing Best Practices: Tokenization to Lemmatization","title-short":"Text Preprocessing Best Practices","URL":"https://businessanalyticsinstitute.com/text-preprocessing-best-practices-tokenization-to-lemmatization/","author":[{"family":"InstituteAdmin","given":""}],"accessed":{"date-parts":[["2025",11,19]]},"issued":{"date-parts":[["2025",5,14]]}}}],"schema":"https://github.com/citation-style-language/schema/raw/master/csl-citation.json"} </w:instrText>
+        <w:instrText xml:space="preserve"> ADDIN ZOTERO_ITEM CSL_CITATION {"citationID":"tm1Gew1a","properties":{"formattedCitation":"(InstituteAdmin, 2025b)","plainCitation":"(InstituteAdmin, 2025b)","noteIndex":0},"citationItems":[{"id":550,"uris":["http://zotero.org/users/15491865/items/DYTV8NK4","http://zotero.org/users/15491865/items/YTPQ9PH6"],"itemData":{"id":550,"type":"post-weblog","abstract":"Essential text preprocessing best techniques from tokenization to lemmatization for improving NLP accuracy and analysis.","container-title":"Business Analytics Institute","language":"en-US","title":"Text Preprocessing Best Practices: Tokenization to Lemmatization","title-short":"Text Preprocessing Best Practices","URL":"https://businessanalyticsinstitute.com/text-preprocessing-best-practices-tokenization-to-lemmatization/","author":[{"family":"InstituteAdmin","given":""}],"accessed":{"date-parts":[["2025",10,14]]},"issued":{"date-parts":[["2025",5,14]]}}}],"schema":"https://github.com/citation-style-language/schema/raw/master/csl-citation.json"} </w:instrText>
       </w:r>
       <w:r>
         <w:rPr>
@@ -13331,7 +13397,7 @@
           <w:sz w:val="24"/>
           <w:szCs w:val="24"/>
         </w:rPr>
-        <w:instrText xml:space="preserve"> ADDIN ZOTERO_ITEM CSL_CITATION {"citationID":"6iC3gkIq","properties":{"formattedCitation":"(Ji, Dong and Driggs-Campbell, 2022; PricewaterhouseCoopers, no date)","plainCitation":"(Ji, Dong and Driggs-Campbell, 2022; PricewaterhouseCoopers, no date)","noteIndex":0},"citationItems":[{"id":"6CvYnohH/1ZbKa6bB","uris":["http://zotero.org/users/15491865/items/4A78HW3X"],"itemData":{"id":657,"type":"article","abstract":"The number of multi-robot systems deployed in field applications has increased dramatically over the years. Despite the recent advancement of navigation algorithms, autonomous robots often encounter challenging situations where the control policy fails and the human assistance is required to resume robot tasks. Human-robot collaboration can help achieve high-levels of autonomy, but monitoring and managing multiple robots at once by a single human supervisor remains a challenging problem. Our goal is to help a supervisor decide which robots to assist in which order such that the team performance can be maximized. We formulate the one-to-many supervision problem in uncertain environments as a dynamic graph traversal problem. An approximation algorithm based on the profitable tour problem on a static graph is developed to solve the original problem, and the approximation error is bounded and analyzed. Our case study on a simulated autonomous farm demonstrates superior team performance than baseline methods in task completion time and human working time, and that our method can be deployed in real-time for robot fleets with moderate size.","DOI":"10.48550/arXiv.2205.01768","note":"arXiv:2205.01768 [cs]","number":"arXiv:2205.01768","publisher":"arXiv","source":"arXiv.org","title":"Traversing Supervisor Problem: An Approximately Optimal Approach to Multi-Robot Assistance","title-short":"Traversing Supervisor Problem","URL":"http://arxiv.org/abs/2205.01768","author":[{"family":"Ji","given":"Tianchen"},{"family":"Dong","given":"Roy"},{"family":"Driggs-Campbell","given":"Katherine"}],"accessed":{"date-parts":[["2025",11,19]]},"issued":{"date-parts":[["2022",5,3]]}}},{"id":656,"uris":["http://zotero.org/users/15491865/items/FRDLCSC9"],"itemData":{"id":656,"type":"webpage","abstract":"PwC’s Anomaly Detection Platform - An AI enabled solution to address anomalies and solve reconciliation challenges for C-Suite","container-title":"PwC","language":"en_gx","title":"Transforming Conventional Reconciliation and Transaction Monitoring","URL":"https://www.pwc.com/gx/en/about/analyst-relations/2023/idc-spotlight-pwc-anomaly-detection-platform-2023.html","author":[{"family":"PricewaterhouseCoopers","given":""}],"accessed":{"date-parts":[["2025",11,19]]}}}],"schema":"https://github.com/citation-style-language/schema/raw/master/csl-citation.json"} </w:instrText>
+        <w:instrText xml:space="preserve"> ADDIN ZOTERO_ITEM CSL_CITATION {"citationID":"6iC3gkIq","properties":{"formattedCitation":"(Ji, Dong and Driggs-Campbell, 2022; PricewaterhouseCoopers, 2023b)","plainCitation":"(Ji, Dong and Driggs-Campbell, 2022; PricewaterhouseCoopers, 2023b)","noteIndex":0},"citationItems":[{"id":"FoC07qNa/RXL74GQZ","uris":["http://zotero.org/users/15491865/items/4A78HW3X"],"itemData":{"id":657,"type":"article","abstract":"The number of multi-robot systems deployed in field applications has increased dramatically over the years. Despite the recent advancement of navigation algorithms, autonomous robots often encounter challenging situations where the control policy fails and the human assistance is required to resume robot tasks. Human-robot collaboration can help achieve high-levels of autonomy, but monitoring and managing multiple robots at once by a single human supervisor remains a challenging problem. Our goal is to help a supervisor decide which robots to assist in which order such that the team performance can be maximized. We formulate the one-to-many supervision problem in uncertain environments as a dynamic graph traversal problem. An approximation algorithm based on the profitable tour problem on a static graph is developed to solve the original problem, and the approximation error is bounded and analyzed. Our case study on a simulated autonomous farm demonstrates superior team performance than baseline methods in task completion time and human working time, and that our method can be deployed in real-time for robot fleets with moderate size.","DOI":"10.48550/arXiv.2205.01768","note":"arXiv:2205.01768 [cs]","number":"arXiv:2205.01768","publisher":"arXiv","source":"arXiv.org","title":"Traversing Supervisor Problem: An Approximately Optimal Approach to Multi-Robot Assistance","title-short":"Traversing Supervisor Problem","URL":"http://arxiv.org/abs/2205.01768","author":[{"family":"Ji","given":"Tianchen"},{"family":"Dong","given":"Roy"},{"family":"Driggs-Campbell","given":"Katherine"}],"accessed":{"date-parts":[["2025",11,19]]},"issued":{"date-parts":[["2022",5,3]]}}},{"id":581,"uris":["http://zotero.org/users/15491865/items/FRDLCSC9","http://zotero.org/users/15491865/items/ITA86RR8"],"itemData":{"id":581,"type":"webpage","abstract":"PwC’s Anomaly Detection Platform - An AI enabled solution to address anomalies and solve reconciliation challenges for C-Suite","container-title":"PwC","language":"en_gx","title":"Transforming Conventional Reconciliation and Transaction Monitoring","URL":"https://www.pwc.com/gx/en/about/analyst-relations/2023/idc-spotlight-pwc-anomaly-detection-platform-2023.html","author":[{"family":"PricewaterhouseCoopers","given":""}],"accessed":{"date-parts":[["2025",10,15]]},"issued":{"date-parts":[["2023",5,8]]}}}],"schema":"https://github.com/citation-style-language/schema/raw/master/csl-citation.json"} </w:instrText>
       </w:r>
       <w:r>
         <w:rPr>
@@ -13345,7 +13411,7 @@
           <w:rFonts w:ascii="Calibri" w:hAnsi="Calibri" w:cs="Calibri"/>
           <w:sz w:val="24"/>
         </w:rPr>
-        <w:t>(Ji, Dong and Driggs-Campbell, 2022; PricewaterhouseCoopers, no date)</w:t>
+        <w:t>(Ji, Dong and Driggs-Campbell, 2022; PricewaterhouseCoopers, 2023b)</w:t>
       </w:r>
       <w:r>
         <w:rPr>
@@ -13399,7 +13465,641 @@
           <w:sz w:val="24"/>
           <w:szCs w:val="24"/>
         </w:rPr>
-        <w:t>Text goes here</w:t>
+        <w:t xml:space="preserve">Within the system there will be several </w:t>
+      </w:r>
+      <w:r>
+        <w:rPr>
+          <w:sz w:val="24"/>
+          <w:szCs w:val="24"/>
+        </w:rPr>
+        <w:t>inter-connected features, each driven by certain domain requirements and adhering to the best practices in financial NLP.</w:t>
+      </w:r>
+      <w:r>
+        <w:rPr>
+          <w:sz w:val="24"/>
+          <w:szCs w:val="24"/>
+        </w:rPr>
+        <w:t xml:space="preserve"> The workflow will begin with the uploading of the documents on the frontend, these documents can be in a variety of formats including PDF, DOCX, or XLSX</w:t>
+      </w:r>
+      <w:r>
+        <w:rPr>
+          <w:sz w:val="24"/>
+          <w:szCs w:val="24"/>
+        </w:rPr>
+        <w:t>.</w:t>
+      </w:r>
+      <w:r>
+        <w:rPr>
+          <w:sz w:val="24"/>
+          <w:szCs w:val="24"/>
+        </w:rPr>
+        <w:t xml:space="preserve"> </w:t>
+      </w:r>
+      <w:r>
+        <w:rPr>
+          <w:sz w:val="24"/>
+          <w:szCs w:val="24"/>
+        </w:rPr>
+        <w:t xml:space="preserve">Once uploaded, the backend </w:t>
+      </w:r>
+      <w:r>
+        <w:rPr>
+          <w:sz w:val="24"/>
+          <w:szCs w:val="24"/>
+        </w:rPr>
+        <w:t>will validate the file type, size, and user permissions before the file can be forwarded or extracted.</w:t>
+      </w:r>
+      <w:r>
+        <w:rPr>
+          <w:sz w:val="24"/>
+          <w:szCs w:val="24"/>
+        </w:rPr>
+        <w:t xml:space="preserve"> According to</w:t>
+      </w:r>
+      <w:r>
+        <w:rPr>
+          <w:sz w:val="24"/>
+          <w:szCs w:val="24"/>
+        </w:rPr>
+        <w:t xml:space="preserve"> the literature reviewed</w:t>
+      </w:r>
+      <w:r>
+        <w:rPr>
+          <w:sz w:val="24"/>
+          <w:szCs w:val="24"/>
+        </w:rPr>
+        <w:t>,</w:t>
+      </w:r>
+      <w:r>
+        <w:rPr>
+          <w:sz w:val="24"/>
+          <w:szCs w:val="24"/>
+        </w:rPr>
+        <w:t xml:space="preserve"> </w:t>
+      </w:r>
+      <w:r>
+        <w:rPr>
+          <w:sz w:val="24"/>
+          <w:szCs w:val="24"/>
+        </w:rPr>
+        <w:t xml:space="preserve">the extraction accuracy is the </w:t>
+      </w:r>
+      <w:r>
+        <w:rPr>
+          <w:sz w:val="24"/>
+          <w:szCs w:val="24"/>
+        </w:rPr>
+        <w:t>most influential factor</w:t>
+      </w:r>
+      <w:r>
+        <w:rPr>
+          <w:sz w:val="24"/>
+          <w:szCs w:val="24"/>
+        </w:rPr>
+        <w:t xml:space="preserve"> </w:t>
+      </w:r>
+      <w:r>
+        <w:rPr>
+          <w:sz w:val="24"/>
+          <w:szCs w:val="24"/>
+        </w:rPr>
+        <w:t xml:space="preserve">concerning NLP performance. </w:t>
+      </w:r>
+      <w:r>
+        <w:rPr>
+          <w:sz w:val="24"/>
+          <w:szCs w:val="24"/>
+        </w:rPr>
+        <w:t xml:space="preserve">The system will </w:t>
+      </w:r>
+      <w:r>
+        <w:rPr>
+          <w:sz w:val="24"/>
+          <w:szCs w:val="24"/>
+        </w:rPr>
+        <w:t>also incorporate a robust parsing module with a fallback OCR.</w:t>
+      </w:r>
+      <w:r>
+        <w:rPr>
+          <w:sz w:val="24"/>
+          <w:szCs w:val="24"/>
+        </w:rPr>
+        <w:t xml:space="preserve"> </w:t>
+      </w:r>
+      <w:r>
+        <w:rPr>
+          <w:sz w:val="24"/>
+          <w:szCs w:val="24"/>
+        </w:rPr>
+        <w:fldChar w:fldCharType="begin"/>
+      </w:r>
+      <w:r>
+        <w:rPr>
+          <w:sz w:val="24"/>
+          <w:szCs w:val="24"/>
+        </w:rPr>
+        <w:instrText xml:space="preserve"> ADDIN ZOTERO_ITEM CSL_CITATION {"citationID":"pMRAukX6","properties":{"formattedCitation":"(Jin {\\i{}et al.}, 2025)","plainCitation":"(Jin et al., 2025)","noteIndex":0},"citationItems":[{"id":665,"uris":["http://zotero.org/users/15491865/items/X48MTLKS"],"itemData":{"id":665,"type":"article","abstract":"Financial documents are essential sources of information for regulators, auditors, and financial institutions, particularly for assessing the wealth and compliance of Small and Medium-sized Businesses. However, SMB documents are often difficult to parse. They are rarely born digital and instead are distributed as scanned images that are none machine readable. The scans themselves are low in resolution, affected by skew or rotation, and often contain noisy backgrounds. These documents also tend to be heterogeneous, mixing narratives, tables, figures, and multilingual content within the same report. Such characteristics pose major challenges for automated information extraction, especially when relying on end to end large Vision Language Models, which are computationally expensive, sensitive to noise, and slow when applied to files with hundreds of pages. We propose a multistage pipeline that leverages traditional image processing models and OCR extraction, together with compact VLMs for structured field extraction of large-scale financial documents. Our approach begins with image pre-processing, including segmentation, orientation detection, and size normalization. Multilingual OCR is then applied to recover page-level text. Upon analyzing the text information, pages are retrieved for coherent sections. Finally, compact VLMs are operated within these narrowed-down scopes to extract structured financial indicators. Our approach is evaluated using an internal corpus of multi-lingual, scanned financial documents. The results demonstrate that compact VLMs, together with a multistage pipeline, achieves 8.8 times higher field level accuracy relative to directly feeding the whole document into large VLMs, only at 0.7 percent of the GPU cost and 92.6 percent less end-to-end service latency.","DOI":"10.48550/arXiv.2510.23066","note":"arXiv:2510.23066 [cs]\nversion: 1","number":"arXiv:2510.23066","publisher":"arXiv","source":"arXiv.org","title":"Multi-Stage Field Extraction of Financial Documents with OCR and Compact Vision-Language Models","URL":"http://arxiv.org/abs/2510.23066","author":[{"family":"Jin","given":"Yichao"},{"family":"Wang","given":"Yushuo"},{"family":"Zhong","given":"Qishuai"},{"family":"Jin-Chun","given":"Kent Chiu"},{"family":"Ke","given":"Kenneth Zhu"},{"family":"MacDonald","given":"Donald"}],"accessed":{"date-parts":[["2025",11,20]]},"issued":{"date-parts":[["2025",10,27]]}}}],"schema":"https://github.com/citation-style-language/schema/raw/master/csl-citation.json"} </w:instrText>
+      </w:r>
+      <w:r>
+        <w:rPr>
+          <w:sz w:val="24"/>
+          <w:szCs w:val="24"/>
+        </w:rPr>
+        <w:fldChar w:fldCharType="separate"/>
+      </w:r>
+      <w:r>
+        <w:rPr>
+          <w:rFonts w:ascii="Calibri" w:hAnsi="Calibri" w:cs="Calibri"/>
+          <w:sz w:val="24"/>
+        </w:rPr>
+        <w:t xml:space="preserve">(Jin </w:t>
+      </w:r>
+      <w:r>
+        <w:rPr>
+          <w:rFonts w:ascii="Calibri" w:hAnsi="Calibri" w:cs="Calibri"/>
+          <w:i/>
+          <w:iCs/>
+          <w:sz w:val="24"/>
+        </w:rPr>
+        <w:t>et al.</w:t>
+      </w:r>
+      <w:r>
+        <w:rPr>
+          <w:rFonts w:ascii="Calibri" w:hAnsi="Calibri" w:cs="Calibri"/>
+          <w:sz w:val="24"/>
+        </w:rPr>
+        <w:t>, 2025)</w:t>
+      </w:r>
+      <w:r>
+        <w:rPr>
+          <w:sz w:val="24"/>
+          <w:szCs w:val="24"/>
+        </w:rPr>
+        <w:fldChar w:fldCharType="end"/>
+      </w:r>
+      <w:r>
+        <w:rPr>
+          <w:sz w:val="24"/>
+          <w:szCs w:val="24"/>
+        </w:rPr>
+        <w:t xml:space="preserve">. </w:t>
+      </w:r>
+    </w:p>
+    <w:p>
+      <w:pPr>
+        <w:rPr>
+          <w:sz w:val="24"/>
+          <w:szCs w:val="24"/>
+        </w:rPr>
+      </w:pPr>
+      <w:r>
+        <w:rPr>
+          <w:sz w:val="24"/>
+          <w:szCs w:val="24"/>
+        </w:rPr>
+        <w:t xml:space="preserve">Methods </w:t>
+      </w:r>
+      <w:r>
+        <w:rPr>
+          <w:sz w:val="24"/>
+          <w:szCs w:val="24"/>
+        </w:rPr>
+        <w:t>such as tokenisation, noise</w:t>
+      </w:r>
+      <w:r>
+        <w:rPr>
+          <w:sz w:val="24"/>
+          <w:szCs w:val="24"/>
+        </w:rPr>
+        <w:t xml:space="preserve"> removal, stop-word filtering, </w:t>
+      </w:r>
+      <w:r>
+        <w:rPr>
+          <w:sz w:val="24"/>
+          <w:szCs w:val="24"/>
+        </w:rPr>
+        <w:t>and lemmatisation</w:t>
+      </w:r>
+      <w:r>
+        <w:rPr>
+          <w:sz w:val="24"/>
+          <w:szCs w:val="24"/>
+        </w:rPr>
+        <w:t xml:space="preserve"> will be applied within the pre-processing workflow. </w:t>
+      </w:r>
+      <w:r>
+        <w:rPr>
+          <w:sz w:val="24"/>
+          <w:szCs w:val="24"/>
+        </w:rPr>
+        <w:t xml:space="preserve">These will incorporate a stop-word filtering list which will </w:t>
+      </w:r>
+      <w:r>
+        <w:rPr>
+          <w:sz w:val="24"/>
+          <w:szCs w:val="24"/>
+        </w:rPr>
+        <w:t>identify and prevent the elimination of financial terms such as “liability”</w:t>
+      </w:r>
+      <w:r>
+        <w:rPr>
+          <w:sz w:val="24"/>
+          <w:szCs w:val="24"/>
+        </w:rPr>
+        <w:t xml:space="preserve"> or “balance”. This is essential as, according to the reviewed literature, </w:t>
+      </w:r>
+      <w:r>
+        <w:rPr>
+          <w:sz w:val="24"/>
+          <w:szCs w:val="24"/>
+        </w:rPr>
+        <w:t>it will significantly reduce topic coherence and the accuracy of NER</w:t>
+      </w:r>
+      <w:r>
+        <w:rPr>
+          <w:sz w:val="24"/>
+          <w:szCs w:val="24"/>
+        </w:rPr>
+        <w:t>.</w:t>
+      </w:r>
+      <w:r>
+        <w:rPr>
+          <w:sz w:val="24"/>
+          <w:szCs w:val="24"/>
+        </w:rPr>
+        <w:t xml:space="preserve"> </w:t>
+      </w:r>
+      <w:r>
+        <w:rPr>
+          <w:sz w:val="24"/>
+          <w:szCs w:val="24"/>
+        </w:rPr>
+        <w:fldChar w:fldCharType="begin"/>
+      </w:r>
+      <w:r>
+        <w:rPr>
+          <w:sz w:val="24"/>
+          <w:szCs w:val="24"/>
+        </w:rPr>
+        <w:instrText xml:space="preserve"> ADDIN ZOTERO_ITEM CSL_CITATION {"citationID":"PSNXEZ8P","properties":{"formattedCitation":"(Zvornicanin, 2022b)","plainCitation":"(Zvornicanin, 2022b)","noteIndex":0},"citationItems":[{"id":"FoC07qNa/MqoGHNW1","uris":["http://zotero.org/users/15491865/items/F93QS6C4"],"itemData":{"id":668,"type":"webpage","title":"Topic Modeling and Latent Dirichlet Allocation (LDA) | DataScience+","URL":"https://datascienceplus.com/topic-modeling-and-latent-dirichlet-allocation-lda/","author":[{"family":"Zvornicanin","given":"Enes"}],"accessed":{"date-parts":[["2025",11,20]]},"issued":{"date-parts":[["2022",1,30]]}}}],"schema":"https://github.com/citation-style-language/schema/raw/master/csl-citation.json"} </w:instrText>
+      </w:r>
+      <w:r>
+        <w:rPr>
+          <w:sz w:val="24"/>
+          <w:szCs w:val="24"/>
+        </w:rPr>
+        <w:fldChar w:fldCharType="separate"/>
+      </w:r>
+      <w:r>
+        <w:rPr>
+          <w:rFonts w:ascii="Calibri" w:hAnsi="Calibri" w:cs="Calibri"/>
+          <w:sz w:val="24"/>
+        </w:rPr>
+        <w:t>(</w:t>
+      </w:r>
+      <w:proofErr w:type="spellStart"/>
+      <w:r>
+        <w:rPr>
+          <w:rFonts w:ascii="Calibri" w:hAnsi="Calibri" w:cs="Calibri"/>
+          <w:sz w:val="24"/>
+        </w:rPr>
+        <w:t>Zvornicanin</w:t>
+      </w:r>
+      <w:proofErr w:type="spellEnd"/>
+      <w:r>
+        <w:rPr>
+          <w:rFonts w:ascii="Calibri" w:hAnsi="Calibri" w:cs="Calibri"/>
+          <w:sz w:val="24"/>
+        </w:rPr>
+        <w:t>, 2022b)</w:t>
+      </w:r>
+      <w:r>
+        <w:rPr>
+          <w:sz w:val="24"/>
+          <w:szCs w:val="24"/>
+        </w:rPr>
+        <w:fldChar w:fldCharType="end"/>
+      </w:r>
+      <w:r>
+        <w:rPr>
+          <w:sz w:val="24"/>
+          <w:szCs w:val="24"/>
+        </w:rPr>
+        <w:t>.</w:t>
+      </w:r>
+    </w:p>
+    <w:p>
+      <w:pPr>
+        <w:rPr>
+          <w:sz w:val="24"/>
+          <w:szCs w:val="24"/>
+        </w:rPr>
+      </w:pPr>
+      <w:proofErr w:type="gramStart"/>
+      <w:r>
+        <w:rPr>
+          <w:sz w:val="24"/>
+          <w:szCs w:val="24"/>
+        </w:rPr>
+        <w:t>In order for</w:t>
+      </w:r>
+      <w:proofErr w:type="gramEnd"/>
+      <w:r>
+        <w:rPr>
+          <w:sz w:val="24"/>
+          <w:szCs w:val="24"/>
+        </w:rPr>
+        <w:t xml:space="preserve"> the system to have the ability to </w:t>
+      </w:r>
+      <w:r>
+        <w:rPr>
+          <w:sz w:val="24"/>
+          <w:szCs w:val="24"/>
+        </w:rPr>
+        <w:t xml:space="preserve">identify recurring issues, topic modelling will be implemented. This process will </w:t>
+      </w:r>
+      <w:r>
+        <w:rPr>
+          <w:sz w:val="24"/>
+          <w:szCs w:val="24"/>
+        </w:rPr>
+        <w:t xml:space="preserve">highlight </w:t>
+      </w:r>
+      <w:r>
+        <w:rPr>
+          <w:sz w:val="24"/>
+          <w:szCs w:val="24"/>
+        </w:rPr>
+        <w:t xml:space="preserve">the high-value themes within the management accounts and the financial statements. </w:t>
+      </w:r>
+      <w:r>
+        <w:rPr>
+          <w:sz w:val="24"/>
+          <w:szCs w:val="24"/>
+        </w:rPr>
+        <w:t xml:space="preserve">Models trained on corpora such as </w:t>
+      </w:r>
+      <w:proofErr w:type="spellStart"/>
+      <w:r>
+        <w:rPr>
+          <w:sz w:val="24"/>
+          <w:szCs w:val="24"/>
+        </w:rPr>
+        <w:t>FiNER</w:t>
+      </w:r>
+      <w:proofErr w:type="spellEnd"/>
+      <w:r>
+        <w:rPr>
+          <w:sz w:val="24"/>
+          <w:szCs w:val="24"/>
+        </w:rPr>
+        <w:t>-ORD</w:t>
+      </w:r>
+      <w:r>
+        <w:rPr>
+          <w:sz w:val="24"/>
+          <w:szCs w:val="24"/>
+        </w:rPr>
+        <w:t xml:space="preserve"> will be utilized for the named entity recognition aspect of the system</w:t>
+      </w:r>
+      <w:r>
+        <w:rPr>
+          <w:sz w:val="24"/>
+          <w:szCs w:val="24"/>
+        </w:rPr>
+        <w:t>.</w:t>
+      </w:r>
+      <w:r>
+        <w:rPr>
+          <w:sz w:val="24"/>
+          <w:szCs w:val="24"/>
+        </w:rPr>
+        <w:t xml:space="preserve"> </w:t>
+      </w:r>
+      <w:r>
+        <w:rPr>
+          <w:sz w:val="24"/>
+          <w:szCs w:val="24"/>
+        </w:rPr>
+        <w:fldChar w:fldCharType="begin"/>
+      </w:r>
+      <w:r>
+        <w:rPr>
+          <w:sz w:val="24"/>
+          <w:szCs w:val="24"/>
+        </w:rPr>
+        <w:instrText xml:space="preserve"> ADDIN ZOTERO_ITEM CSL_CITATION {"citationID":"7rHEGM9D","properties":{"formattedCitation":"(Shah {\\i{}et al.}, 2024)","plainCitation":"(Shah et al., 2024)","noteIndex":0},"citationItems":[{"id":"FoC07qNa/XLyYCfHo","uris":["http://zotero.org/users/15491865/items/GFBA2NFG"],"itemData":{"id":615,"type":"article-journal","abstract":"Over the last two decades, the development of the CoNLL-2003 named entity recognition (NER) dataset has helped enhance the capabilities of deep learning and natural language processing (NLP). The finance domain, characterized by its unique semantic and lexical variations for the same entities, presents specific challenges to the NER task; thus, a domainspecific customized dataset is crucial for advancing research in this field. In our work, we develop the first high-quality English Financial NER Open Research Dataset (FiNERORD). We benchmark multiple pre-trained language models (PLMs) and large-language models (LLMs) on FiNER-ORD. We believe our proposed FiNER-ORD dataset will open future opportunities to use FiNER-ORD as a benchmark for financial domain-specific NER and NLP tasks. Our dataset, models, and code are publicly available on GitHub and Hugging Face under CC BY-NC 4.0 license.","language":"en","source":"Zotero","title":"FiNER-ORD: Financial Named Entity Recognition Open Research Dataset","author":[{"family":"Shah","given":"Agam"},{"family":"Gullapalli","given":"Abhinav"},{"family":"Vithani","given":"Ruchit"},{"family":"Galarnyk","given":"Michael"},{"family":"Chava","given":"Sudheer"}],"issued":{"date-parts":[["2024"]]}}}],"schema":"https://github.com/citation-style-language/schema/raw/master/csl-citation.json"} </w:instrText>
+      </w:r>
+      <w:r>
+        <w:rPr>
+          <w:sz w:val="24"/>
+          <w:szCs w:val="24"/>
+        </w:rPr>
+        <w:fldChar w:fldCharType="separate"/>
+      </w:r>
+      <w:r>
+        <w:rPr>
+          <w:rFonts w:ascii="Calibri" w:hAnsi="Calibri" w:cs="Calibri"/>
+          <w:sz w:val="24"/>
+        </w:rPr>
+        <w:t xml:space="preserve">(Shah </w:t>
+      </w:r>
+      <w:r>
+        <w:rPr>
+          <w:rFonts w:ascii="Calibri" w:hAnsi="Calibri" w:cs="Calibri"/>
+          <w:i/>
+          <w:iCs/>
+          <w:sz w:val="24"/>
+        </w:rPr>
+        <w:t>et al.</w:t>
+      </w:r>
+      <w:r>
+        <w:rPr>
+          <w:rFonts w:ascii="Calibri" w:hAnsi="Calibri" w:cs="Calibri"/>
+          <w:sz w:val="24"/>
+        </w:rPr>
+        <w:t>, 2024)</w:t>
+      </w:r>
+      <w:r>
+        <w:rPr>
+          <w:sz w:val="24"/>
+          <w:szCs w:val="24"/>
+        </w:rPr>
+        <w:fldChar w:fldCharType="end"/>
+      </w:r>
+      <w:r>
+        <w:rPr>
+          <w:sz w:val="24"/>
+          <w:szCs w:val="24"/>
+        </w:rPr>
+        <w:t>.</w:t>
+      </w:r>
+      <w:r>
+        <w:rPr>
+          <w:sz w:val="24"/>
+          <w:szCs w:val="24"/>
+        </w:rPr>
+        <w:t xml:space="preserve"> This will see the extraction of structured financial entities</w:t>
+      </w:r>
+      <w:r>
+        <w:rPr>
+          <w:sz w:val="24"/>
+          <w:szCs w:val="24"/>
+        </w:rPr>
+        <w:t xml:space="preserve"> from the uploaded documents. With these features implemented, </w:t>
+      </w:r>
+      <w:r>
+        <w:rPr>
+          <w:sz w:val="24"/>
+          <w:szCs w:val="24"/>
+        </w:rPr>
+        <w:t xml:space="preserve">other tasks </w:t>
+      </w:r>
+      <w:r>
+        <w:rPr>
+          <w:sz w:val="24"/>
+          <w:szCs w:val="24"/>
+        </w:rPr>
+        <w:t>within</w:t>
+      </w:r>
+      <w:r>
+        <w:rPr>
+          <w:sz w:val="24"/>
+          <w:szCs w:val="24"/>
+        </w:rPr>
+        <w:t xml:space="preserve"> the system will be supported, such as anomaly detection and summarisation. </w:t>
+      </w:r>
+    </w:p>
+    <w:p>
+      <w:pPr>
+        <w:rPr>
+          <w:sz w:val="24"/>
+          <w:szCs w:val="24"/>
+        </w:rPr>
+      </w:pPr>
+      <w:proofErr w:type="spellStart"/>
+      <w:r>
+        <w:rPr>
+          <w:sz w:val="24"/>
+          <w:szCs w:val="24"/>
+        </w:rPr>
+        <w:lastRenderedPageBreak/>
+        <w:t>TextRank</w:t>
+      </w:r>
+      <w:proofErr w:type="spellEnd"/>
+      <w:r>
+        <w:rPr>
+          <w:sz w:val="24"/>
+          <w:szCs w:val="24"/>
+        </w:rPr>
+        <w:t xml:space="preserve"> will be implemented into the extractive summarisation module to ensure that the </w:t>
+      </w:r>
+      <w:r>
+        <w:rPr>
+          <w:sz w:val="24"/>
+          <w:szCs w:val="24"/>
+        </w:rPr>
+        <w:t xml:space="preserve">generate summaries remain factual and numerically stable. </w:t>
+      </w:r>
+      <w:r>
+        <w:rPr>
+          <w:sz w:val="24"/>
+          <w:szCs w:val="24"/>
+        </w:rPr>
+        <w:t xml:space="preserve">The aim for this section would be to </w:t>
+      </w:r>
+      <w:r>
+        <w:rPr>
+          <w:sz w:val="24"/>
+          <w:szCs w:val="24"/>
+        </w:rPr>
+        <w:t>address hallucination</w:t>
+      </w:r>
+      <w:r>
+        <w:rPr>
+          <w:sz w:val="24"/>
+          <w:szCs w:val="24"/>
+        </w:rPr>
+        <w:t xml:space="preserve"> issues which were reported in abstractive financial models. </w:t>
+      </w:r>
+      <w:r>
+        <w:rPr>
+          <w:sz w:val="24"/>
+          <w:szCs w:val="24"/>
+        </w:rPr>
+        <w:fldChar w:fldCharType="begin"/>
+      </w:r>
+      <w:r>
+        <w:rPr>
+          <w:sz w:val="24"/>
+          <w:szCs w:val="24"/>
+        </w:rPr>
+        <w:instrText xml:space="preserve"> ADDIN ZOTERO_ITEM CSL_CITATION {"citationID":"0EkBHqOI","properties":{"formattedCitation":"(Chae {\\i{}et al.}, 2024)","plainCitation":"(Chae et al., 2024)","noteIndex":0},"citationItems":[{"id":572,"uris":["http://zotero.org/users/15491865/items/KCIHY8E9","http://zotero.org/users/15491865/items/YTQWRE6A"],"itemData":{"id":572,"type":"paper-conference","abstract":"A primary challenge in abstractive summarization is hallucination -- the phenomenon where a model generates plausible text that is absent in the source text. We hypothesize that the domain (or topic) of the source text triggers the model to generate text that is highly probable in the domain, neglecting the details of the source text. To alleviate this model bias, we introduce a decoding strategy based on domain-conditional pointwise mutual information. This strategy adjusts the generation probability of each token by comparing it with the token's marginal probability within the domain of the source text. According to evaluation on the XSUM dataset, our method demonstrates improvement in terms of faithfulness and source relevance. The code is publicly available at \\url{https://github.com/qqplot/dcpmi}.","container-title":"Findings of the Association for Computational Linguistics: NAACL 2024","DOI":"10.18653/v1/2024.findings-naacl.117","note":"arXiv:2404.09480 [cs]","page":"1809-1820","source":"arXiv.org","title":"Mitigating Hallucination in Abstractive Summarization with Domain-Conditional Mutual Information","URL":"http://arxiv.org/abs/2404.09480","author":[{"family":"Chae","given":"Kyubyung"},{"family":"Choi","given":"Jaepill"},{"family":"Jo","given":"Yohan"},{"family":"Kim","given":"Taesup"}],"accessed":{"date-parts":[["2025",10,15]]},"issued":{"date-parts":[["2024"]]}}}],"schema":"https://github.com/citation-style-language/schema/raw/master/csl-citation.json"} </w:instrText>
+      </w:r>
+      <w:r>
+        <w:rPr>
+          <w:sz w:val="24"/>
+          <w:szCs w:val="24"/>
+        </w:rPr>
+        <w:fldChar w:fldCharType="separate"/>
+      </w:r>
+      <w:r>
+        <w:rPr>
+          <w:rFonts w:ascii="Calibri" w:hAnsi="Calibri" w:cs="Calibri"/>
+          <w:sz w:val="24"/>
+        </w:rPr>
+        <w:t xml:space="preserve">(Chae </w:t>
+      </w:r>
+      <w:r>
+        <w:rPr>
+          <w:rFonts w:ascii="Calibri" w:hAnsi="Calibri" w:cs="Calibri"/>
+          <w:i/>
+          <w:iCs/>
+          <w:sz w:val="24"/>
+        </w:rPr>
+        <w:t>et al.</w:t>
+      </w:r>
+      <w:r>
+        <w:rPr>
+          <w:rFonts w:ascii="Calibri" w:hAnsi="Calibri" w:cs="Calibri"/>
+          <w:sz w:val="24"/>
+        </w:rPr>
+        <w:t>, 2024)</w:t>
+      </w:r>
+      <w:r>
+        <w:rPr>
+          <w:sz w:val="24"/>
+          <w:szCs w:val="24"/>
+        </w:rPr>
+        <w:fldChar w:fldCharType="end"/>
+      </w:r>
+      <w:r>
+        <w:rPr>
+          <w:sz w:val="24"/>
+          <w:szCs w:val="24"/>
+        </w:rPr>
+        <w:t xml:space="preserve">. </w:t>
+      </w:r>
+      <w:r>
+        <w:rPr>
+          <w:sz w:val="24"/>
+          <w:szCs w:val="24"/>
+        </w:rPr>
+        <w:t xml:space="preserve">The document will be </w:t>
+      </w:r>
+      <w:r>
+        <w:rPr>
+          <w:sz w:val="24"/>
+          <w:szCs w:val="24"/>
+        </w:rPr>
+        <w:t xml:space="preserve">evaluated by the anomaly-detection module using a combination of rule-based checks and </w:t>
+      </w:r>
+      <w:r>
+        <w:rPr>
+          <w:sz w:val="24"/>
+          <w:szCs w:val="24"/>
+        </w:rPr>
+        <w:t xml:space="preserve">probabilistic scoring which will be informed by linguistic anomalies. </w:t>
       </w:r>
     </w:p>
     <w:p>
@@ -14366,1060 +15066,6 @@
       </w:r>
       <w:bookmarkEnd w:id="38"/>
       <w:bookmarkEnd w:id="39"/>
-    </w:p>
-    <w:p>
-      <w:pPr>
-        <w:pStyle w:val="Bibliography"/>
-        <w:rPr>
-          <w:rFonts w:ascii="Calibri" w:hAnsi="Calibri" w:cs="Calibri"/>
-        </w:rPr>
-      </w:pPr>
-      <w:r>
-        <w:fldChar w:fldCharType="begin"/>
-      </w:r>
-      <w:r>
-        <w:instrText xml:space="preserve"> ADDIN ZOTERO_BIBL {"uncited":[],"omitted":[],"custom":[]} CSL_BIBLIOGRAPHY </w:instrText>
-      </w:r>
-      <w:r>
-        <w:fldChar w:fldCharType="separate"/>
-      </w:r>
-      <w:r>
-        <w:rPr>
-          <w:rFonts w:ascii="Calibri" w:hAnsi="Calibri" w:cs="Calibri"/>
-        </w:rPr>
-        <w:t xml:space="preserve">Badmus, O., </w:t>
-      </w:r>
-      <w:proofErr w:type="spellStart"/>
-      <w:r>
-        <w:rPr>
-          <w:rFonts w:ascii="Calibri" w:hAnsi="Calibri" w:cs="Calibri"/>
-        </w:rPr>
-        <w:t>Toromade</w:t>
-      </w:r>
-      <w:proofErr w:type="spellEnd"/>
-      <w:r>
-        <w:rPr>
-          <w:rFonts w:ascii="Calibri" w:hAnsi="Calibri" w:cs="Calibri"/>
-        </w:rPr>
-        <w:t xml:space="preserve">, R.O. and Adebayo, A.S. (2025) “Embedding AI into ESG-Financial Reporting Frameworks to Advance Trustworthy Non-Financial Disclosures and Data-Driven Investment Decisions,” </w:t>
-      </w:r>
-      <w:r>
-        <w:rPr>
-          <w:rFonts w:ascii="Calibri" w:hAnsi="Calibri" w:cs="Calibri"/>
-          <w:i/>
-          <w:iCs/>
-        </w:rPr>
-        <w:t>International Journal of Research Publication and Reviews</w:t>
-      </w:r>
-      <w:r>
-        <w:rPr>
-          <w:rFonts w:ascii="Calibri" w:hAnsi="Calibri" w:cs="Calibri"/>
-        </w:rPr>
-        <w:t>, 6(7), pp. 3977–3994. Available at: https://doi.org/10.55248/gengpi.6.0725.25165.</w:t>
-      </w:r>
-    </w:p>
-    <w:p>
-      <w:pPr>
-        <w:pStyle w:val="Bibliography"/>
-        <w:rPr>
-          <w:rFonts w:ascii="Calibri" w:hAnsi="Calibri" w:cs="Calibri"/>
-        </w:rPr>
-      </w:pPr>
-      <w:r>
-        <w:rPr>
-          <w:rFonts w:ascii="Calibri" w:hAnsi="Calibri" w:cs="Calibri"/>
-        </w:rPr>
-        <w:t xml:space="preserve">Chae, K. </w:t>
-      </w:r>
-      <w:r>
-        <w:rPr>
-          <w:rFonts w:ascii="Calibri" w:hAnsi="Calibri" w:cs="Calibri"/>
-          <w:i/>
-          <w:iCs/>
-        </w:rPr>
-        <w:t>et al.</w:t>
-      </w:r>
-      <w:r>
-        <w:rPr>
-          <w:rFonts w:ascii="Calibri" w:hAnsi="Calibri" w:cs="Calibri"/>
-        </w:rPr>
-        <w:t xml:space="preserve"> (2024) “Mitigating Hallucination in Abstractive Summarization with Domain-Conditional Mutual Information,” in K. Duh, H. Gomez, and S. Bethard (eds.) </w:t>
-      </w:r>
-      <w:r>
-        <w:rPr>
-          <w:rFonts w:ascii="Calibri" w:hAnsi="Calibri" w:cs="Calibri"/>
-          <w:i/>
-          <w:iCs/>
-        </w:rPr>
-        <w:t>Findings of the Association for Computational Linguistics: NAACL 2024</w:t>
-      </w:r>
-      <w:r>
-        <w:rPr>
-          <w:rFonts w:ascii="Calibri" w:hAnsi="Calibri" w:cs="Calibri"/>
-        </w:rPr>
-        <w:t xml:space="preserve">. </w:t>
-      </w:r>
-      <w:r>
-        <w:rPr>
-          <w:rFonts w:ascii="Calibri" w:hAnsi="Calibri" w:cs="Calibri"/>
-          <w:i/>
-          <w:iCs/>
-        </w:rPr>
-        <w:t>Findings 2024</w:t>
-      </w:r>
-      <w:r>
-        <w:rPr>
-          <w:rFonts w:ascii="Calibri" w:hAnsi="Calibri" w:cs="Calibri"/>
-        </w:rPr>
-        <w:t>, Mexico City, Mexico: Association for Computational Linguistics, pp. 1809–1820. Available at: https://doi.org/10.18653/v1/2024.findings-naacl.117.</w:t>
-      </w:r>
-    </w:p>
-    <w:p>
-      <w:pPr>
-        <w:pStyle w:val="Bibliography"/>
-        <w:rPr>
-          <w:rFonts w:ascii="Calibri" w:hAnsi="Calibri" w:cs="Calibri"/>
-        </w:rPr>
-      </w:pPr>
-      <w:r>
-        <w:rPr>
-          <w:rFonts w:ascii="Calibri" w:hAnsi="Calibri" w:cs="Calibri"/>
-        </w:rPr>
-        <w:t xml:space="preserve">Hegghammer, T. (2022a) “OCR with Tesseract, Amazon </w:t>
-      </w:r>
-      <w:proofErr w:type="spellStart"/>
-      <w:r>
-        <w:rPr>
-          <w:rFonts w:ascii="Calibri" w:hAnsi="Calibri" w:cs="Calibri"/>
-        </w:rPr>
-        <w:t>Textract</w:t>
-      </w:r>
-      <w:proofErr w:type="spellEnd"/>
-      <w:r>
-        <w:rPr>
-          <w:rFonts w:ascii="Calibri" w:hAnsi="Calibri" w:cs="Calibri"/>
-        </w:rPr>
-        <w:t xml:space="preserve">, and Google Document AI: a benchmarking experiment,” </w:t>
-      </w:r>
-      <w:r>
-        <w:rPr>
-          <w:rFonts w:ascii="Calibri" w:hAnsi="Calibri" w:cs="Calibri"/>
-          <w:i/>
-          <w:iCs/>
-        </w:rPr>
-        <w:t>Journal of Computational Social Science</w:t>
-      </w:r>
-      <w:r>
-        <w:rPr>
-          <w:rFonts w:ascii="Calibri" w:hAnsi="Calibri" w:cs="Calibri"/>
-        </w:rPr>
-        <w:t>, 5(1), pp. 861–882. Available at: https://doi.org/10.1007/s42001-021-00149-1.</w:t>
-      </w:r>
-    </w:p>
-    <w:p>
-      <w:pPr>
-        <w:pStyle w:val="Bibliography"/>
-        <w:rPr>
-          <w:rFonts w:ascii="Calibri" w:hAnsi="Calibri" w:cs="Calibri"/>
-        </w:rPr>
-      </w:pPr>
-      <w:r>
-        <w:rPr>
-          <w:rFonts w:ascii="Calibri" w:hAnsi="Calibri" w:cs="Calibri"/>
-        </w:rPr>
-        <w:t xml:space="preserve">Hegghammer, T. (2022b) “OCR with Tesseract, Amazon </w:t>
-      </w:r>
-      <w:proofErr w:type="spellStart"/>
-      <w:r>
-        <w:rPr>
-          <w:rFonts w:ascii="Calibri" w:hAnsi="Calibri" w:cs="Calibri"/>
-        </w:rPr>
-        <w:t>Textract</w:t>
-      </w:r>
-      <w:proofErr w:type="spellEnd"/>
-      <w:r>
-        <w:rPr>
-          <w:rFonts w:ascii="Calibri" w:hAnsi="Calibri" w:cs="Calibri"/>
-        </w:rPr>
-        <w:t xml:space="preserve">, and Google Document AI: a benchmarking experiment,” </w:t>
-      </w:r>
-      <w:r>
-        <w:rPr>
-          <w:rFonts w:ascii="Calibri" w:hAnsi="Calibri" w:cs="Calibri"/>
-          <w:i/>
-          <w:iCs/>
-        </w:rPr>
-        <w:t>Journal of Computational Social Science</w:t>
-      </w:r>
-      <w:r>
-        <w:rPr>
-          <w:rFonts w:ascii="Calibri" w:hAnsi="Calibri" w:cs="Calibri"/>
-        </w:rPr>
-        <w:t>, 5(1), pp. 861–882. Available at: https://doi.org/10.1007/s42001-021-00149-1.</w:t>
-      </w:r>
-    </w:p>
-    <w:p>
-      <w:pPr>
-        <w:pStyle w:val="Bibliography"/>
-        <w:rPr>
-          <w:rFonts w:ascii="Calibri" w:hAnsi="Calibri" w:cs="Calibri"/>
-        </w:rPr>
-      </w:pPr>
-      <w:r>
-        <w:rPr>
-          <w:rFonts w:ascii="Calibri" w:hAnsi="Calibri" w:cs="Calibri"/>
-        </w:rPr>
-        <w:t xml:space="preserve">Initiative (WAI), W.W.A. and Henry, S.L. (2005) </w:t>
-      </w:r>
-      <w:r>
-        <w:rPr>
-          <w:rFonts w:ascii="Calibri" w:hAnsi="Calibri" w:cs="Calibri"/>
-          <w:i/>
-          <w:iCs/>
-        </w:rPr>
-        <w:t>WCAG 2 Overview</w:t>
-      </w:r>
-      <w:r>
-        <w:rPr>
-          <w:rFonts w:ascii="Calibri" w:hAnsi="Calibri" w:cs="Calibri"/>
-        </w:rPr>
-        <w:t xml:space="preserve">, </w:t>
-      </w:r>
-      <w:r>
-        <w:rPr>
-          <w:rFonts w:ascii="Calibri" w:hAnsi="Calibri" w:cs="Calibri"/>
-          <w:i/>
-          <w:iCs/>
-        </w:rPr>
-        <w:t>Web Accessibility Initiative (WAI)</w:t>
-      </w:r>
-      <w:r>
-        <w:rPr>
-          <w:rFonts w:ascii="Calibri" w:hAnsi="Calibri" w:cs="Calibri"/>
-        </w:rPr>
-        <w:t>. Available at: https://www.w3.org/WAI/standards-guidelines/wcag/ (Accessed: November 17, 2025).</w:t>
-      </w:r>
-    </w:p>
-    <w:p>
-      <w:pPr>
-        <w:pStyle w:val="Bibliography"/>
-        <w:rPr>
-          <w:rFonts w:ascii="Calibri" w:hAnsi="Calibri" w:cs="Calibri"/>
-        </w:rPr>
-      </w:pPr>
-      <w:proofErr w:type="spellStart"/>
-      <w:r>
-        <w:rPr>
-          <w:rFonts w:ascii="Calibri" w:hAnsi="Calibri" w:cs="Calibri"/>
-        </w:rPr>
-        <w:t>InstituteAdmin</w:t>
-      </w:r>
-      <w:proofErr w:type="spellEnd"/>
-      <w:r>
-        <w:rPr>
-          <w:rFonts w:ascii="Calibri" w:hAnsi="Calibri" w:cs="Calibri"/>
-        </w:rPr>
-        <w:t xml:space="preserve"> (2025a) “Text Preprocessing Best Practices: Tokenization to Lemmatization,” </w:t>
-      </w:r>
-      <w:r>
-        <w:rPr>
-          <w:rFonts w:ascii="Calibri" w:hAnsi="Calibri" w:cs="Calibri"/>
-          <w:i/>
-          <w:iCs/>
-        </w:rPr>
-        <w:t>Business Analytics Institute</w:t>
-      </w:r>
-      <w:r>
-        <w:rPr>
-          <w:rFonts w:ascii="Calibri" w:hAnsi="Calibri" w:cs="Calibri"/>
-        </w:rPr>
-        <w:t>, 14 May. Available at: https://businessanalyticsinstitute.com/text-preprocessing-best-practices-tokenization-to-lemmatization/ (Accessed: November 14, 2025).</w:t>
-      </w:r>
-    </w:p>
-    <w:p>
-      <w:pPr>
-        <w:pStyle w:val="Bibliography"/>
-        <w:rPr>
-          <w:rFonts w:ascii="Calibri" w:hAnsi="Calibri" w:cs="Calibri"/>
-        </w:rPr>
-      </w:pPr>
-      <w:proofErr w:type="spellStart"/>
-      <w:r>
-        <w:rPr>
-          <w:rFonts w:ascii="Calibri" w:hAnsi="Calibri" w:cs="Calibri"/>
-        </w:rPr>
-        <w:t>InstituteAdmin</w:t>
-      </w:r>
-      <w:proofErr w:type="spellEnd"/>
-      <w:r>
-        <w:rPr>
-          <w:rFonts w:ascii="Calibri" w:hAnsi="Calibri" w:cs="Calibri"/>
-        </w:rPr>
-        <w:t xml:space="preserve"> (2025b) “Text Preprocessing Best Practices: Tokenization to Lemmatization,” </w:t>
-      </w:r>
-      <w:r>
-        <w:rPr>
-          <w:rFonts w:ascii="Calibri" w:hAnsi="Calibri" w:cs="Calibri"/>
-          <w:i/>
-          <w:iCs/>
-        </w:rPr>
-        <w:t>Business Analytics Institute</w:t>
-      </w:r>
-      <w:r>
-        <w:rPr>
-          <w:rFonts w:ascii="Calibri" w:hAnsi="Calibri" w:cs="Calibri"/>
-        </w:rPr>
-        <w:t>, 14 May. Available at: https://businessanalyticsinstitute.com/text-preprocessing-best-practices-tokenization-to-lemmatization/ (Accessed: November 19, 2025).</w:t>
-      </w:r>
-    </w:p>
-    <w:p>
-      <w:pPr>
-        <w:pStyle w:val="Bibliography"/>
-        <w:rPr>
-          <w:rFonts w:ascii="Calibri" w:hAnsi="Calibri" w:cs="Calibri"/>
-        </w:rPr>
-      </w:pPr>
-      <w:r>
-        <w:rPr>
-          <w:rFonts w:ascii="Calibri" w:hAnsi="Calibri" w:cs="Calibri"/>
-        </w:rPr>
-        <w:t xml:space="preserve">Isreal, O., Alonge, M. and </w:t>
-      </w:r>
-      <w:proofErr w:type="spellStart"/>
-      <w:r>
-        <w:rPr>
-          <w:rFonts w:ascii="Calibri" w:hAnsi="Calibri" w:cs="Calibri"/>
-        </w:rPr>
-        <w:t>Olorunniwo</w:t>
-      </w:r>
-      <w:proofErr w:type="spellEnd"/>
-      <w:r>
-        <w:rPr>
-          <w:rFonts w:ascii="Calibri" w:hAnsi="Calibri" w:cs="Calibri"/>
-        </w:rPr>
-        <w:t xml:space="preserve">, O.E. (2025) </w:t>
-      </w:r>
-      <w:r>
-        <w:rPr>
-          <w:rFonts w:ascii="Calibri" w:hAnsi="Calibri" w:cs="Calibri"/>
-          <w:i/>
-          <w:iCs/>
-        </w:rPr>
-        <w:t xml:space="preserve">(PDF) Natural Language Processing for </w:t>
-      </w:r>
-      <w:proofErr w:type="spellStart"/>
-      <w:r>
-        <w:rPr>
-          <w:rFonts w:ascii="Calibri" w:hAnsi="Calibri" w:cs="Calibri"/>
-          <w:i/>
-          <w:iCs/>
-        </w:rPr>
-        <w:t>Analyzing</w:t>
-      </w:r>
-      <w:proofErr w:type="spellEnd"/>
-      <w:r>
-        <w:rPr>
-          <w:rFonts w:ascii="Calibri" w:hAnsi="Calibri" w:cs="Calibri"/>
-          <w:i/>
-          <w:iCs/>
-        </w:rPr>
-        <w:t xml:space="preserve"> Financial Texts in Real-Time</w:t>
-      </w:r>
-      <w:r>
-        <w:rPr>
-          <w:rFonts w:ascii="Calibri" w:hAnsi="Calibri" w:cs="Calibri"/>
-        </w:rPr>
-        <w:t xml:space="preserve">, </w:t>
-      </w:r>
-      <w:r>
-        <w:rPr>
-          <w:rFonts w:ascii="Calibri" w:hAnsi="Calibri" w:cs="Calibri"/>
-          <w:i/>
-          <w:iCs/>
-        </w:rPr>
-        <w:t>ResearchGate</w:t>
-      </w:r>
-      <w:r>
-        <w:rPr>
-          <w:rFonts w:ascii="Calibri" w:hAnsi="Calibri" w:cs="Calibri"/>
-        </w:rPr>
-        <w:t>. Available at: https://www.researchgate.net/publication/390493872_Natural_Language_Processing_for_Analyzing_Financial_Texts_in_Real-Time (Accessed: November 14, 2025).</w:t>
-      </w:r>
-    </w:p>
-    <w:p>
-      <w:pPr>
-        <w:pStyle w:val="Bibliography"/>
-        <w:rPr>
-          <w:rFonts w:ascii="Calibri" w:hAnsi="Calibri" w:cs="Calibri"/>
-        </w:rPr>
-      </w:pPr>
-      <w:r>
-        <w:rPr>
-          <w:rFonts w:ascii="Calibri" w:hAnsi="Calibri" w:cs="Calibri"/>
-        </w:rPr>
-        <w:t xml:space="preserve">Ji, T., Dong, R. and Driggs-Campbell, K. (2022) “Traversing Supervisor Problem: An Approximately Optimal Approach to Multi-Robot Assistance.” </w:t>
-      </w:r>
-      <w:proofErr w:type="spellStart"/>
-      <w:r>
-        <w:rPr>
-          <w:rFonts w:ascii="Calibri" w:hAnsi="Calibri" w:cs="Calibri"/>
-        </w:rPr>
-        <w:t>arXiv</w:t>
-      </w:r>
-      <w:proofErr w:type="spellEnd"/>
-      <w:r>
-        <w:rPr>
-          <w:rFonts w:ascii="Calibri" w:hAnsi="Calibri" w:cs="Calibri"/>
-        </w:rPr>
-        <w:t>. Available at: https://doi.org/10.48550/arXiv.2205.01768.</w:t>
-      </w:r>
-    </w:p>
-    <w:p>
-      <w:pPr>
-        <w:pStyle w:val="Bibliography"/>
-        <w:rPr>
-          <w:rFonts w:ascii="Calibri" w:hAnsi="Calibri" w:cs="Calibri"/>
-        </w:rPr>
-      </w:pPr>
-      <w:proofErr w:type="spellStart"/>
-      <w:r>
-        <w:rPr>
-          <w:rFonts w:ascii="Calibri" w:hAnsi="Calibri" w:cs="Calibri"/>
-        </w:rPr>
-        <w:t>JudithPRA</w:t>
-      </w:r>
-      <w:proofErr w:type="spellEnd"/>
-      <w:r>
-        <w:rPr>
-          <w:rFonts w:ascii="Calibri" w:hAnsi="Calibri" w:cs="Calibri"/>
-        </w:rPr>
-        <w:t xml:space="preserve"> (2025) </w:t>
-      </w:r>
-      <w:proofErr w:type="spellStart"/>
-      <w:r>
-        <w:rPr>
-          <w:rFonts w:ascii="Calibri" w:hAnsi="Calibri" w:cs="Calibri"/>
-          <w:i/>
-          <w:iCs/>
-        </w:rPr>
-        <w:t>Reglamento</w:t>
-      </w:r>
-      <w:proofErr w:type="spellEnd"/>
-      <w:r>
-        <w:rPr>
-          <w:rFonts w:ascii="Calibri" w:hAnsi="Calibri" w:cs="Calibri"/>
-          <w:i/>
-          <w:iCs/>
-        </w:rPr>
-        <w:t xml:space="preserve"> general de </w:t>
-      </w:r>
-      <w:proofErr w:type="spellStart"/>
-      <w:r>
-        <w:rPr>
-          <w:rFonts w:ascii="Calibri" w:hAnsi="Calibri" w:cs="Calibri"/>
-          <w:i/>
-          <w:iCs/>
-        </w:rPr>
-        <w:t>protección</w:t>
-      </w:r>
-      <w:proofErr w:type="spellEnd"/>
-      <w:r>
-        <w:rPr>
-          <w:rFonts w:ascii="Calibri" w:hAnsi="Calibri" w:cs="Calibri"/>
-          <w:i/>
-          <w:iCs/>
-        </w:rPr>
-        <w:t xml:space="preserve"> de </w:t>
-      </w:r>
-      <w:proofErr w:type="spellStart"/>
-      <w:r>
-        <w:rPr>
-          <w:rFonts w:ascii="Calibri" w:hAnsi="Calibri" w:cs="Calibri"/>
-          <w:i/>
-          <w:iCs/>
-        </w:rPr>
-        <w:t>datos</w:t>
-      </w:r>
-      <w:proofErr w:type="spellEnd"/>
-      <w:r>
-        <w:rPr>
-          <w:rFonts w:ascii="Calibri" w:hAnsi="Calibri" w:cs="Calibri"/>
-          <w:i/>
-          <w:iCs/>
-        </w:rPr>
-        <w:t xml:space="preserve"> - Microsoft GDPR</w:t>
-      </w:r>
-      <w:r>
-        <w:rPr>
-          <w:rFonts w:ascii="Calibri" w:hAnsi="Calibri" w:cs="Calibri"/>
-        </w:rPr>
-        <w:t>. Available at: https://learn.microsoft.com/es-es/compliance/regulatory/gdpr (Accessed: November 19, 2025).</w:t>
-      </w:r>
-    </w:p>
-    <w:p>
-      <w:pPr>
-        <w:pStyle w:val="Bibliography"/>
-        <w:rPr>
-          <w:rFonts w:ascii="Calibri" w:hAnsi="Calibri" w:cs="Calibri"/>
-        </w:rPr>
-      </w:pPr>
-      <w:r>
-        <w:rPr>
-          <w:rFonts w:ascii="Calibri" w:hAnsi="Calibri" w:cs="Calibri"/>
-        </w:rPr>
-        <w:t xml:space="preserve">Lin, C.-Y. (2004) “ROUGE: A Package for Automatic Evaluation of Summaries,” in </w:t>
-      </w:r>
-      <w:r>
-        <w:rPr>
-          <w:rFonts w:ascii="Calibri" w:hAnsi="Calibri" w:cs="Calibri"/>
-          <w:i/>
-          <w:iCs/>
-        </w:rPr>
-        <w:t>Text Summarization Branches Out</w:t>
-      </w:r>
-      <w:r>
-        <w:rPr>
-          <w:rFonts w:ascii="Calibri" w:hAnsi="Calibri" w:cs="Calibri"/>
-        </w:rPr>
-        <w:t>. Barcelona, Spain: Association for Computational Linguistics, pp. 74–81. Available at: https://aclanthology.org/W04-1013/ (Accessed: November 12, 2025).</w:t>
-      </w:r>
-    </w:p>
-    <w:p>
-      <w:pPr>
-        <w:pStyle w:val="Bibliography"/>
-        <w:rPr>
-          <w:rFonts w:ascii="Calibri" w:hAnsi="Calibri" w:cs="Calibri"/>
-        </w:rPr>
-      </w:pPr>
-      <w:r>
-        <w:rPr>
-          <w:rFonts w:ascii="Calibri" w:hAnsi="Calibri" w:cs="Calibri"/>
-        </w:rPr>
-        <w:t xml:space="preserve">Lu, Y.-T. and Huo, Y. (2025) “Financial Named Entity Recognition: How Far Can LLM Go?” </w:t>
-      </w:r>
-      <w:proofErr w:type="spellStart"/>
-      <w:r>
-        <w:rPr>
-          <w:rFonts w:ascii="Calibri" w:hAnsi="Calibri" w:cs="Calibri"/>
-        </w:rPr>
-        <w:t>arXiv</w:t>
-      </w:r>
-      <w:proofErr w:type="spellEnd"/>
-      <w:r>
-        <w:rPr>
-          <w:rFonts w:ascii="Calibri" w:hAnsi="Calibri" w:cs="Calibri"/>
-        </w:rPr>
-        <w:t>. Available at: https://doi.org/10.48550/arXiv.2501.02237.</w:t>
-      </w:r>
-    </w:p>
-    <w:p>
-      <w:pPr>
-        <w:pStyle w:val="Bibliography"/>
-        <w:rPr>
-          <w:rFonts w:ascii="Calibri" w:hAnsi="Calibri" w:cs="Calibri"/>
-        </w:rPr>
-      </w:pPr>
-      <w:proofErr w:type="spellStart"/>
-      <w:r>
-        <w:rPr>
-          <w:rFonts w:ascii="Calibri" w:hAnsi="Calibri" w:cs="Calibri"/>
-        </w:rPr>
-        <w:lastRenderedPageBreak/>
-        <w:t>mrbullwinkle</w:t>
-      </w:r>
-      <w:proofErr w:type="spellEnd"/>
-      <w:r>
-        <w:rPr>
-          <w:rFonts w:ascii="Calibri" w:hAnsi="Calibri" w:cs="Calibri"/>
-        </w:rPr>
-        <w:t xml:space="preserve"> (2025a) </w:t>
-      </w:r>
-      <w:r>
-        <w:rPr>
-          <w:rFonts w:ascii="Calibri" w:hAnsi="Calibri" w:cs="Calibri"/>
-          <w:i/>
-          <w:iCs/>
-        </w:rPr>
-        <w:t>Data, privacy, and security for Azure Direct Models in Azure AI Foundry - Azure AI services</w:t>
-      </w:r>
-      <w:r>
-        <w:rPr>
-          <w:rFonts w:ascii="Calibri" w:hAnsi="Calibri" w:cs="Calibri"/>
-        </w:rPr>
-        <w:t>. Available at: https://learn.microsoft.com/en-us/azure/ai-foundry/responsible-ai/openai/data-privacy (Accessed: November 13, 2025).</w:t>
-      </w:r>
-    </w:p>
-    <w:p>
-      <w:pPr>
-        <w:pStyle w:val="Bibliography"/>
-        <w:rPr>
-          <w:rFonts w:ascii="Calibri" w:hAnsi="Calibri" w:cs="Calibri"/>
-        </w:rPr>
-      </w:pPr>
-      <w:proofErr w:type="spellStart"/>
-      <w:r>
-        <w:rPr>
-          <w:rFonts w:ascii="Calibri" w:hAnsi="Calibri" w:cs="Calibri"/>
-        </w:rPr>
-        <w:t>mrbullwinkle</w:t>
-      </w:r>
-      <w:proofErr w:type="spellEnd"/>
-      <w:r>
-        <w:rPr>
-          <w:rFonts w:ascii="Calibri" w:hAnsi="Calibri" w:cs="Calibri"/>
-        </w:rPr>
-        <w:t xml:space="preserve"> (2025b) </w:t>
-      </w:r>
-      <w:r>
-        <w:rPr>
-          <w:rFonts w:ascii="Calibri" w:hAnsi="Calibri" w:cs="Calibri"/>
-          <w:i/>
-          <w:iCs/>
-        </w:rPr>
-        <w:t>Data, privacy, and security for Azure Direct Models in Azure AI Foundry - Azure AI services</w:t>
-      </w:r>
-      <w:r>
-        <w:rPr>
-          <w:rFonts w:ascii="Calibri" w:hAnsi="Calibri" w:cs="Calibri"/>
-        </w:rPr>
-        <w:t>. Available at: https://learn.microsoft.com/en-us/azure/ai-foundry/responsible-ai/openai/data-privacy (Accessed: November 14, 2025).</w:t>
-      </w:r>
-    </w:p>
-    <w:p>
-      <w:pPr>
-        <w:pStyle w:val="Bibliography"/>
-        <w:rPr>
-          <w:rFonts w:ascii="Calibri" w:hAnsi="Calibri" w:cs="Calibri"/>
-        </w:rPr>
-      </w:pPr>
-      <w:proofErr w:type="spellStart"/>
-      <w:r>
-        <w:rPr>
-          <w:rFonts w:ascii="Calibri" w:hAnsi="Calibri" w:cs="Calibri"/>
-        </w:rPr>
-        <w:t>Papineni</w:t>
-      </w:r>
-      <w:proofErr w:type="spellEnd"/>
-      <w:r>
-        <w:rPr>
-          <w:rFonts w:ascii="Calibri" w:hAnsi="Calibri" w:cs="Calibri"/>
-        </w:rPr>
-        <w:t xml:space="preserve">, K. </w:t>
-      </w:r>
-      <w:r>
-        <w:rPr>
-          <w:rFonts w:ascii="Calibri" w:hAnsi="Calibri" w:cs="Calibri"/>
-          <w:i/>
-          <w:iCs/>
-        </w:rPr>
-        <w:t>et al.</w:t>
-      </w:r>
-      <w:r>
-        <w:rPr>
-          <w:rFonts w:ascii="Calibri" w:hAnsi="Calibri" w:cs="Calibri"/>
-        </w:rPr>
-        <w:t xml:space="preserve"> (2002a) “BLEU: a method for automatic evaluation of machine translation,” in </w:t>
-      </w:r>
-      <w:r>
-        <w:rPr>
-          <w:rFonts w:ascii="Calibri" w:hAnsi="Calibri" w:cs="Calibri"/>
-          <w:i/>
-          <w:iCs/>
-        </w:rPr>
-        <w:t>Proceedings of the 40th Annual Meeting on Association for Computational Linguistics</w:t>
-      </w:r>
-      <w:r>
-        <w:rPr>
-          <w:rFonts w:ascii="Calibri" w:hAnsi="Calibri" w:cs="Calibri"/>
-        </w:rPr>
-        <w:t>. USA: Association for Computational Linguistics (ACL ’02), pp. 311–318. Available at: https://doi.org/10.3115/1073083.1073135.</w:t>
-      </w:r>
-    </w:p>
-    <w:p>
-      <w:pPr>
-        <w:pStyle w:val="Bibliography"/>
-        <w:rPr>
-          <w:rFonts w:ascii="Calibri" w:hAnsi="Calibri" w:cs="Calibri"/>
-        </w:rPr>
-      </w:pPr>
-      <w:proofErr w:type="spellStart"/>
-      <w:r>
-        <w:rPr>
-          <w:rFonts w:ascii="Calibri" w:hAnsi="Calibri" w:cs="Calibri"/>
-        </w:rPr>
-        <w:t>Papineni</w:t>
-      </w:r>
-      <w:proofErr w:type="spellEnd"/>
-      <w:r>
-        <w:rPr>
-          <w:rFonts w:ascii="Calibri" w:hAnsi="Calibri" w:cs="Calibri"/>
-        </w:rPr>
-        <w:t xml:space="preserve">, K. </w:t>
-      </w:r>
-      <w:r>
-        <w:rPr>
-          <w:rFonts w:ascii="Calibri" w:hAnsi="Calibri" w:cs="Calibri"/>
-          <w:i/>
-          <w:iCs/>
-        </w:rPr>
-        <w:t>et al.</w:t>
-      </w:r>
-      <w:r>
-        <w:rPr>
-          <w:rFonts w:ascii="Calibri" w:hAnsi="Calibri" w:cs="Calibri"/>
-        </w:rPr>
-        <w:t xml:space="preserve"> (2002b) “Bleu: </w:t>
-      </w:r>
-      <w:proofErr w:type="gramStart"/>
-      <w:r>
-        <w:rPr>
-          <w:rFonts w:ascii="Calibri" w:hAnsi="Calibri" w:cs="Calibri"/>
-        </w:rPr>
-        <w:t>a</w:t>
-      </w:r>
-      <w:proofErr w:type="gramEnd"/>
-      <w:r>
-        <w:rPr>
-          <w:rFonts w:ascii="Calibri" w:hAnsi="Calibri" w:cs="Calibri"/>
-        </w:rPr>
-        <w:t xml:space="preserve"> Method for Automatic Evaluation of Machine Translation,” in P. Isabelle, E. </w:t>
-      </w:r>
-      <w:proofErr w:type="spellStart"/>
-      <w:r>
-        <w:rPr>
-          <w:rFonts w:ascii="Calibri" w:hAnsi="Calibri" w:cs="Calibri"/>
-        </w:rPr>
-        <w:t>Charniak</w:t>
-      </w:r>
-      <w:proofErr w:type="spellEnd"/>
-      <w:r>
-        <w:rPr>
-          <w:rFonts w:ascii="Calibri" w:hAnsi="Calibri" w:cs="Calibri"/>
-        </w:rPr>
-        <w:t xml:space="preserve">, and D. Lin (eds.) </w:t>
-      </w:r>
-      <w:r>
-        <w:rPr>
-          <w:rFonts w:ascii="Calibri" w:hAnsi="Calibri" w:cs="Calibri"/>
-          <w:i/>
-          <w:iCs/>
-        </w:rPr>
-        <w:t>Proceedings of the 40th Annual Meeting of the Association for Computational Linguistics</w:t>
-      </w:r>
-      <w:r>
-        <w:rPr>
-          <w:rFonts w:ascii="Calibri" w:hAnsi="Calibri" w:cs="Calibri"/>
-        </w:rPr>
-        <w:t xml:space="preserve">. </w:t>
-      </w:r>
-      <w:r>
-        <w:rPr>
-          <w:rFonts w:ascii="Calibri" w:hAnsi="Calibri" w:cs="Calibri"/>
-          <w:i/>
-          <w:iCs/>
-        </w:rPr>
-        <w:t>ACL 2002</w:t>
-      </w:r>
-      <w:r>
-        <w:rPr>
-          <w:rFonts w:ascii="Calibri" w:hAnsi="Calibri" w:cs="Calibri"/>
-        </w:rPr>
-        <w:t>, Philadelphia, Pennsylvania, USA: Association for Computational Linguistics, pp. 311–318. Available at: https://doi.org/10.3115/1073083.1073135.</w:t>
-      </w:r>
-    </w:p>
-    <w:p>
-      <w:pPr>
-        <w:pStyle w:val="Bibliography"/>
-        <w:rPr>
-          <w:rFonts w:ascii="Calibri" w:hAnsi="Calibri" w:cs="Calibri"/>
-        </w:rPr>
-      </w:pPr>
-      <w:proofErr w:type="spellStart"/>
-      <w:r>
-        <w:rPr>
-          <w:rFonts w:ascii="Calibri" w:hAnsi="Calibri" w:cs="Calibri"/>
-        </w:rPr>
-        <w:t>Peerdh</w:t>
-      </w:r>
-      <w:proofErr w:type="spellEnd"/>
-      <w:r>
-        <w:rPr>
-          <w:rFonts w:ascii="Calibri" w:hAnsi="Calibri" w:cs="Calibri"/>
-        </w:rPr>
-        <w:t xml:space="preserve"> (2023) </w:t>
-      </w:r>
-      <w:r>
-        <w:rPr>
-          <w:rFonts w:ascii="Calibri" w:hAnsi="Calibri" w:cs="Calibri"/>
-          <w:i/>
-          <w:iCs/>
-        </w:rPr>
-        <w:t xml:space="preserve">Developing A User-friendly Dashboard </w:t>
-      </w:r>
-      <w:proofErr w:type="gramStart"/>
-      <w:r>
-        <w:rPr>
-          <w:rFonts w:ascii="Calibri" w:hAnsi="Calibri" w:cs="Calibri"/>
-          <w:i/>
-          <w:iCs/>
-        </w:rPr>
-        <w:t>For</w:t>
-      </w:r>
-      <w:proofErr w:type="gramEnd"/>
-      <w:r>
-        <w:rPr>
-          <w:rFonts w:ascii="Calibri" w:hAnsi="Calibri" w:cs="Calibri"/>
-          <w:i/>
-          <w:iCs/>
-        </w:rPr>
-        <w:t xml:space="preserve"> Visualizing Anomaly Detection</w:t>
-      </w:r>
-      <w:r>
-        <w:rPr>
-          <w:rFonts w:ascii="Calibri" w:hAnsi="Calibri" w:cs="Calibri"/>
-        </w:rPr>
-        <w:t xml:space="preserve">, </w:t>
-      </w:r>
-      <w:r>
-        <w:rPr>
-          <w:rFonts w:ascii="Calibri" w:hAnsi="Calibri" w:cs="Calibri"/>
-          <w:i/>
-          <w:iCs/>
-        </w:rPr>
-        <w:t>peerdh.com</w:t>
-      </w:r>
-      <w:r>
-        <w:rPr>
-          <w:rFonts w:ascii="Calibri" w:hAnsi="Calibri" w:cs="Calibri"/>
-        </w:rPr>
-        <w:t>. Available at: https://peerdh.com/blogs/programming-insights/developing-a-user-friendly-dashboard-for-visualizing-anomaly-detection-results-in-spending-data (Accessed: November 14, 2025).</w:t>
-      </w:r>
-    </w:p>
-    <w:p>
-      <w:pPr>
-        <w:pStyle w:val="Bibliography"/>
-        <w:rPr>
-          <w:rFonts w:ascii="Calibri" w:hAnsi="Calibri" w:cs="Calibri"/>
-        </w:rPr>
-      </w:pPr>
-      <w:r>
-        <w:rPr>
-          <w:rFonts w:ascii="Calibri" w:hAnsi="Calibri" w:cs="Calibri"/>
-        </w:rPr>
-        <w:t xml:space="preserve">PricewaterhouseCoopers (2023) </w:t>
-      </w:r>
-      <w:r>
-        <w:rPr>
-          <w:rFonts w:ascii="Calibri" w:hAnsi="Calibri" w:cs="Calibri"/>
-          <w:i/>
-          <w:iCs/>
-        </w:rPr>
-        <w:t>Transforming Conventional Reconciliation and Transaction Monitoring</w:t>
-      </w:r>
-      <w:r>
-        <w:rPr>
-          <w:rFonts w:ascii="Calibri" w:hAnsi="Calibri" w:cs="Calibri"/>
-        </w:rPr>
-        <w:t xml:space="preserve">, </w:t>
-      </w:r>
-      <w:r>
-        <w:rPr>
-          <w:rFonts w:ascii="Calibri" w:hAnsi="Calibri" w:cs="Calibri"/>
-          <w:i/>
-          <w:iCs/>
-        </w:rPr>
-        <w:t>PwC</w:t>
-      </w:r>
-      <w:r>
-        <w:rPr>
-          <w:rFonts w:ascii="Calibri" w:hAnsi="Calibri" w:cs="Calibri"/>
-        </w:rPr>
-        <w:t>. Available at: https://www.pwc.com/gx/en/about/analyst-relations/2023/idc-spotlight-pwc-anomaly-detection-platform-2023.html (Accessed: November 14, 2025).</w:t>
-      </w:r>
-    </w:p>
-    <w:p>
-      <w:pPr>
-        <w:pStyle w:val="Bibliography"/>
-        <w:rPr>
-          <w:rFonts w:ascii="Calibri" w:hAnsi="Calibri" w:cs="Calibri"/>
-        </w:rPr>
-      </w:pPr>
-      <w:r>
-        <w:rPr>
-          <w:rFonts w:ascii="Calibri" w:hAnsi="Calibri" w:cs="Calibri"/>
-        </w:rPr>
-        <w:t xml:space="preserve">PricewaterhouseCoopers (no date) </w:t>
-      </w:r>
-      <w:r>
-        <w:rPr>
-          <w:rFonts w:ascii="Calibri" w:hAnsi="Calibri" w:cs="Calibri"/>
-          <w:i/>
-          <w:iCs/>
-        </w:rPr>
-        <w:t>Transforming Conventional Reconciliation and Transaction Monitoring</w:t>
-      </w:r>
-      <w:r>
-        <w:rPr>
-          <w:rFonts w:ascii="Calibri" w:hAnsi="Calibri" w:cs="Calibri"/>
-        </w:rPr>
-        <w:t xml:space="preserve">, </w:t>
-      </w:r>
-      <w:r>
-        <w:rPr>
-          <w:rFonts w:ascii="Calibri" w:hAnsi="Calibri" w:cs="Calibri"/>
-          <w:i/>
-          <w:iCs/>
-        </w:rPr>
-        <w:t>PwC</w:t>
-      </w:r>
-      <w:r>
-        <w:rPr>
-          <w:rFonts w:ascii="Calibri" w:hAnsi="Calibri" w:cs="Calibri"/>
-        </w:rPr>
-        <w:t>. Available at: https://www.pwc.com/gx/en/about/analyst-relations/2023/idc-spotlight-pwc-anomaly-detection-platform-2023.html (Accessed: November 19, 2025).</w:t>
-      </w:r>
-    </w:p>
-    <w:p>
-      <w:pPr>
-        <w:pStyle w:val="Bibliography"/>
-        <w:rPr>
-          <w:rFonts w:ascii="Calibri" w:hAnsi="Calibri" w:cs="Calibri"/>
-        </w:rPr>
-      </w:pPr>
-      <w:r>
-        <w:rPr>
-          <w:rFonts w:ascii="Calibri" w:hAnsi="Calibri" w:cs="Calibri"/>
-        </w:rPr>
-        <w:t xml:space="preserve">Shah, A. </w:t>
-      </w:r>
-      <w:r>
-        <w:rPr>
-          <w:rFonts w:ascii="Calibri" w:hAnsi="Calibri" w:cs="Calibri"/>
-          <w:i/>
-          <w:iCs/>
-        </w:rPr>
-        <w:t>et al.</w:t>
-      </w:r>
-      <w:r>
-        <w:rPr>
-          <w:rFonts w:ascii="Calibri" w:hAnsi="Calibri" w:cs="Calibri"/>
-        </w:rPr>
-        <w:t xml:space="preserve"> (2024) “</w:t>
-      </w:r>
-      <w:proofErr w:type="spellStart"/>
-      <w:r>
-        <w:rPr>
-          <w:rFonts w:ascii="Calibri" w:hAnsi="Calibri" w:cs="Calibri"/>
-        </w:rPr>
-        <w:t>FiNER</w:t>
-      </w:r>
-      <w:proofErr w:type="spellEnd"/>
-      <w:r>
-        <w:rPr>
-          <w:rFonts w:ascii="Calibri" w:hAnsi="Calibri" w:cs="Calibri"/>
-        </w:rPr>
-        <w:t>-ORD: Financial Named Entity Recognition Open Research Dataset.”</w:t>
-      </w:r>
-    </w:p>
-    <w:p>
-      <w:pPr>
-        <w:pStyle w:val="Bibliography"/>
-        <w:rPr>
-          <w:rFonts w:ascii="Calibri" w:hAnsi="Calibri" w:cs="Calibri"/>
-        </w:rPr>
-      </w:pPr>
-      <w:r>
-        <w:rPr>
-          <w:rFonts w:ascii="Calibri" w:hAnsi="Calibri" w:cs="Calibri"/>
-        </w:rPr>
-        <w:t xml:space="preserve">Wang, L. </w:t>
-      </w:r>
-      <w:r>
-        <w:rPr>
-          <w:rFonts w:ascii="Calibri" w:hAnsi="Calibri" w:cs="Calibri"/>
-          <w:i/>
-          <w:iCs/>
-        </w:rPr>
-        <w:t>et al.</w:t>
-      </w:r>
-      <w:r>
-        <w:rPr>
-          <w:rFonts w:ascii="Calibri" w:hAnsi="Calibri" w:cs="Calibri"/>
-        </w:rPr>
-        <w:t xml:space="preserve"> (2024) “Application of Natural Language Processing in Financial Risk Detection.” </w:t>
-      </w:r>
-      <w:proofErr w:type="spellStart"/>
-      <w:r>
-        <w:rPr>
-          <w:rFonts w:ascii="Calibri" w:hAnsi="Calibri" w:cs="Calibri"/>
-        </w:rPr>
-        <w:t>arXiv</w:t>
-      </w:r>
-      <w:proofErr w:type="spellEnd"/>
-      <w:r>
-        <w:rPr>
-          <w:rFonts w:ascii="Calibri" w:hAnsi="Calibri" w:cs="Calibri"/>
-        </w:rPr>
-        <w:t>. Available at: https://doi.org/10.48550/arXiv.2406.09765.</w:t>
-      </w:r>
-    </w:p>
-    <w:p>
-      <w:pPr>
-        <w:pStyle w:val="Bibliography"/>
-        <w:rPr>
-          <w:rFonts w:ascii="Calibri" w:hAnsi="Calibri" w:cs="Calibri"/>
-        </w:rPr>
-      </w:pPr>
-      <w:proofErr w:type="spellStart"/>
-      <w:r>
-        <w:rPr>
-          <w:rFonts w:ascii="Calibri" w:hAnsi="Calibri" w:cs="Calibri"/>
-        </w:rPr>
-        <w:t>Zvornicanin</w:t>
-      </w:r>
-      <w:proofErr w:type="spellEnd"/>
-      <w:r>
-        <w:rPr>
-          <w:rFonts w:ascii="Calibri" w:hAnsi="Calibri" w:cs="Calibri"/>
-        </w:rPr>
-        <w:t xml:space="preserve">, E. (2022) “Topic </w:t>
-      </w:r>
-      <w:proofErr w:type="spellStart"/>
-      <w:r>
-        <w:rPr>
-          <w:rFonts w:ascii="Calibri" w:hAnsi="Calibri" w:cs="Calibri"/>
-        </w:rPr>
-        <w:t>Modeling</w:t>
-      </w:r>
-      <w:proofErr w:type="spellEnd"/>
-      <w:r>
-        <w:rPr>
-          <w:rFonts w:ascii="Calibri" w:hAnsi="Calibri" w:cs="Calibri"/>
-        </w:rPr>
-        <w:t xml:space="preserve"> and Latent Dirichlet Allocation (LDA) | </w:t>
-      </w:r>
-      <w:proofErr w:type="spellStart"/>
-      <w:r>
-        <w:rPr>
-          <w:rFonts w:ascii="Calibri" w:hAnsi="Calibri" w:cs="Calibri"/>
-        </w:rPr>
-        <w:t>DataScience</w:t>
-      </w:r>
-      <w:proofErr w:type="spellEnd"/>
-      <w:r>
-        <w:rPr>
-          <w:rFonts w:ascii="Calibri" w:hAnsi="Calibri" w:cs="Calibri"/>
-        </w:rPr>
-        <w:t>+,” 30 January. Available at: https://datascienceplus.com/topic-modeling-and-latent-dirichlet-allocation-lda/ (Accessed: November 14, 2025).</w:t>
-      </w:r>
-    </w:p>
-    <w:p>
-      <w:pPr>
-        <w:pStyle w:val="Bibliography"/>
-      </w:pPr>
-      <w:r>
-        <w:fldChar w:fldCharType="end"/>
-      </w:r>
     </w:p>
     <w:p>
       <w:pPr>

</xml_diff>

<commit_message>
Worked on Technical Report
Completed Section 3
</commit_message>
<xml_diff>
--- a/Technical Report/OisinGibson_L00172671_ComputingBSC.docx
+++ b/Technical Report/OisinGibson_L00172671_ComputingBSC.docx
@@ -481,6 +481,7 @@
             <w14:uncheckedState w14:val="2610" w14:font="MS Gothic"/>
           </w14:checkbox>
         </w:sdtPr>
+        <w:sdtEndPr/>
         <w:sdtContent>
           <w:r>
             <w:rPr>
@@ -818,7 +819,7 @@
           <w:r>
             <w:fldChar w:fldCharType="separate"/>
           </w:r>
-          <w:hyperlink w:anchor="_Toc214468161" w:history="1">
+          <w:hyperlink w:anchor="_Toc214629025" w:history="1">
             <w:r>
               <w:rPr>
                 <w:rStyle w:val="Hyperlink"/>
@@ -863,7 +864,7 @@
                 <w:noProof/>
                 <w:webHidden/>
               </w:rPr>
-              <w:instrText xml:space="preserve"> PAGEREF _Toc214468161 \h </w:instrText>
+              <w:instrText xml:space="preserve"> PAGEREF _Toc214629025 \h </w:instrText>
             </w:r>
             <w:r>
               <w:rPr>
@@ -910,7 +911,7 @@
               <w14:ligatures w14:val="standardContextual"/>
             </w:rPr>
           </w:pPr>
-          <w:hyperlink w:anchor="_Toc214468162" w:history="1">
+          <w:hyperlink w:anchor="_Toc214629026" w:history="1">
             <w:r>
               <w:rPr>
                 <w:rStyle w:val="Hyperlink"/>
@@ -955,7 +956,7 @@
                 <w:noProof/>
                 <w:webHidden/>
               </w:rPr>
-              <w:instrText xml:space="preserve"> PAGEREF _Toc214468162 \h </w:instrText>
+              <w:instrText xml:space="preserve"> PAGEREF _Toc214629026 \h </w:instrText>
             </w:r>
             <w:r>
               <w:rPr>
@@ -1002,7 +1003,7 @@
               <w14:ligatures w14:val="standardContextual"/>
             </w:rPr>
           </w:pPr>
-          <w:hyperlink w:anchor="_Toc214468163" w:history="1">
+          <w:hyperlink w:anchor="_Toc214629027" w:history="1">
             <w:r>
               <w:rPr>
                 <w:rStyle w:val="Hyperlink"/>
@@ -1047,7 +1048,7 @@
                 <w:noProof/>
                 <w:webHidden/>
               </w:rPr>
-              <w:instrText xml:space="preserve"> PAGEREF _Toc214468163 \h </w:instrText>
+              <w:instrText xml:space="preserve"> PAGEREF _Toc214629027 \h </w:instrText>
             </w:r>
             <w:r>
               <w:rPr>
@@ -1094,7 +1095,7 @@
               <w14:ligatures w14:val="standardContextual"/>
             </w:rPr>
           </w:pPr>
-          <w:hyperlink w:anchor="_Toc214468164" w:history="1">
+          <w:hyperlink w:anchor="_Toc214629028" w:history="1">
             <w:r>
               <w:rPr>
                 <w:rStyle w:val="Hyperlink"/>
@@ -1139,7 +1140,7 @@
                 <w:noProof/>
                 <w:webHidden/>
               </w:rPr>
-              <w:instrText xml:space="preserve"> PAGEREF _Toc214468164 \h </w:instrText>
+              <w:instrText xml:space="preserve"> PAGEREF _Toc214629028 \h </w:instrText>
             </w:r>
             <w:r>
               <w:rPr>
@@ -1186,7 +1187,7 @@
               <w14:ligatures w14:val="standardContextual"/>
             </w:rPr>
           </w:pPr>
-          <w:hyperlink w:anchor="_Toc214468165" w:history="1">
+          <w:hyperlink w:anchor="_Toc214629029" w:history="1">
             <w:r>
               <w:rPr>
                 <w:rStyle w:val="Hyperlink"/>
@@ -1231,7 +1232,7 @@
                 <w:noProof/>
                 <w:webHidden/>
               </w:rPr>
-              <w:instrText xml:space="preserve"> PAGEREF _Toc214468165 \h </w:instrText>
+              <w:instrText xml:space="preserve"> PAGEREF _Toc214629029 \h </w:instrText>
             </w:r>
             <w:r>
               <w:rPr>
@@ -1278,7 +1279,7 @@
               <w14:ligatures w14:val="standardContextual"/>
             </w:rPr>
           </w:pPr>
-          <w:hyperlink w:anchor="_Toc214468166" w:history="1">
+          <w:hyperlink w:anchor="_Toc214629030" w:history="1">
             <w:r>
               <w:rPr>
                 <w:rStyle w:val="Hyperlink"/>
@@ -1323,7 +1324,7 @@
                 <w:noProof/>
                 <w:webHidden/>
               </w:rPr>
-              <w:instrText xml:space="preserve"> PAGEREF _Toc214468166 \h </w:instrText>
+              <w:instrText xml:space="preserve"> PAGEREF _Toc214629030 \h </w:instrText>
             </w:r>
             <w:r>
               <w:rPr>
@@ -1370,7 +1371,7 @@
               <w14:ligatures w14:val="standardContextual"/>
             </w:rPr>
           </w:pPr>
-          <w:hyperlink w:anchor="_Toc214468167" w:history="1">
+          <w:hyperlink w:anchor="_Toc214629031" w:history="1">
             <w:r>
               <w:rPr>
                 <w:rStyle w:val="Hyperlink"/>
@@ -1415,7 +1416,7 @@
                 <w:noProof/>
                 <w:webHidden/>
               </w:rPr>
-              <w:instrText xml:space="preserve"> PAGEREF _Toc214468167 \h </w:instrText>
+              <w:instrText xml:space="preserve"> PAGEREF _Toc214629031 \h </w:instrText>
             </w:r>
             <w:r>
               <w:rPr>
@@ -1458,7 +1459,7 @@
               <w14:ligatures w14:val="standardContextual"/>
             </w:rPr>
           </w:pPr>
-          <w:hyperlink w:anchor="_Toc214468168" w:history="1">
+          <w:hyperlink w:anchor="_Toc214629032" w:history="1">
             <w:r>
               <w:rPr>
                 <w:rStyle w:val="Hyperlink"/>
@@ -1503,7 +1504,7 @@
                 <w:noProof/>
                 <w:webHidden/>
               </w:rPr>
-              <w:instrText xml:space="preserve"> PAGEREF _Toc214468168 \h </w:instrText>
+              <w:instrText xml:space="preserve"> PAGEREF _Toc214629032 \h </w:instrText>
             </w:r>
             <w:r>
               <w:rPr>
@@ -1550,7 +1551,7 @@
               <w14:ligatures w14:val="standardContextual"/>
             </w:rPr>
           </w:pPr>
-          <w:hyperlink w:anchor="_Toc214468169" w:history="1">
+          <w:hyperlink w:anchor="_Toc214629033" w:history="1">
             <w:r>
               <w:rPr>
                 <w:rStyle w:val="Hyperlink"/>
@@ -1595,7 +1596,7 @@
                 <w:noProof/>
                 <w:webHidden/>
               </w:rPr>
-              <w:instrText xml:space="preserve"> PAGEREF _Toc214468169 \h </w:instrText>
+              <w:instrText xml:space="preserve"> PAGEREF _Toc214629033 \h </w:instrText>
             </w:r>
             <w:r>
               <w:rPr>
@@ -1642,7 +1643,7 @@
               <w14:ligatures w14:val="standardContextual"/>
             </w:rPr>
           </w:pPr>
-          <w:hyperlink w:anchor="_Toc214468170" w:history="1">
+          <w:hyperlink w:anchor="_Toc214629034" w:history="1">
             <w:r>
               <w:rPr>
                 <w:rStyle w:val="Hyperlink"/>
@@ -1687,7 +1688,7 @@
                 <w:noProof/>
                 <w:webHidden/>
               </w:rPr>
-              <w:instrText xml:space="preserve"> PAGEREF _Toc214468170 \h </w:instrText>
+              <w:instrText xml:space="preserve"> PAGEREF _Toc214629034 \h </w:instrText>
             </w:r>
             <w:r>
               <w:rPr>
@@ -1734,7 +1735,7 @@
               <w14:ligatures w14:val="standardContextual"/>
             </w:rPr>
           </w:pPr>
-          <w:hyperlink w:anchor="_Toc214468171" w:history="1">
+          <w:hyperlink w:anchor="_Toc214629035" w:history="1">
             <w:r>
               <w:rPr>
                 <w:rStyle w:val="Hyperlink"/>
@@ -1779,7 +1780,7 @@
                 <w:noProof/>
                 <w:webHidden/>
               </w:rPr>
-              <w:instrText xml:space="preserve"> PAGEREF _Toc214468171 \h </w:instrText>
+              <w:instrText xml:space="preserve"> PAGEREF _Toc214629035 \h </w:instrText>
             </w:r>
             <w:r>
               <w:rPr>
@@ -1826,7 +1827,7 @@
               <w14:ligatures w14:val="standardContextual"/>
             </w:rPr>
           </w:pPr>
-          <w:hyperlink w:anchor="_Toc214468172" w:history="1">
+          <w:hyperlink w:anchor="_Toc214629036" w:history="1">
             <w:r>
               <w:rPr>
                 <w:rStyle w:val="Hyperlink"/>
@@ -1871,7 +1872,7 @@
                 <w:noProof/>
                 <w:webHidden/>
               </w:rPr>
-              <w:instrText xml:space="preserve"> PAGEREF _Toc214468172 \h </w:instrText>
+              <w:instrText xml:space="preserve"> PAGEREF _Toc214629036 \h </w:instrText>
             </w:r>
             <w:r>
               <w:rPr>
@@ -1914,7 +1915,7 @@
               <w14:ligatures w14:val="standardContextual"/>
             </w:rPr>
           </w:pPr>
-          <w:hyperlink w:anchor="_Toc214468173" w:history="1">
+          <w:hyperlink w:anchor="_Toc214629037" w:history="1">
             <w:r>
               <w:rPr>
                 <w:rStyle w:val="Hyperlink"/>
@@ -1959,7 +1960,7 @@
                 <w:noProof/>
                 <w:webHidden/>
               </w:rPr>
-              <w:instrText xml:space="preserve"> PAGEREF _Toc214468173 \h </w:instrText>
+              <w:instrText xml:space="preserve"> PAGEREF _Toc214629037 \h </w:instrText>
             </w:r>
             <w:r>
               <w:rPr>
@@ -2006,7 +2007,7 @@
               <w14:ligatures w14:val="standardContextual"/>
             </w:rPr>
           </w:pPr>
-          <w:hyperlink w:anchor="_Toc214468174" w:history="1">
+          <w:hyperlink w:anchor="_Toc214629038" w:history="1">
             <w:r>
               <w:rPr>
                 <w:rStyle w:val="Hyperlink"/>
@@ -2051,7 +2052,7 @@
                 <w:noProof/>
                 <w:webHidden/>
               </w:rPr>
-              <w:instrText xml:space="preserve"> PAGEREF _Toc214468174 \h </w:instrText>
+              <w:instrText xml:space="preserve"> PAGEREF _Toc214629038 \h </w:instrText>
             </w:r>
             <w:r>
               <w:rPr>
@@ -2098,7 +2099,7 @@
               <w14:ligatures w14:val="standardContextual"/>
             </w:rPr>
           </w:pPr>
-          <w:hyperlink w:anchor="_Toc214468175" w:history="1">
+          <w:hyperlink w:anchor="_Toc214629039" w:history="1">
             <w:r>
               <w:rPr>
                 <w:rStyle w:val="Hyperlink"/>
@@ -2143,7 +2144,7 @@
                 <w:noProof/>
                 <w:webHidden/>
               </w:rPr>
-              <w:instrText xml:space="preserve"> PAGEREF _Toc214468175 \h </w:instrText>
+              <w:instrText xml:space="preserve"> PAGEREF _Toc214629039 \h </w:instrText>
             </w:r>
             <w:r>
               <w:rPr>
@@ -2190,7 +2191,7 @@
               <w14:ligatures w14:val="standardContextual"/>
             </w:rPr>
           </w:pPr>
-          <w:hyperlink w:anchor="_Toc214468176" w:history="1">
+          <w:hyperlink w:anchor="_Toc214629040" w:history="1">
             <w:r>
               <w:rPr>
                 <w:rStyle w:val="Hyperlink"/>
@@ -2235,7 +2236,7 @@
                 <w:noProof/>
                 <w:webHidden/>
               </w:rPr>
-              <w:instrText xml:space="preserve"> PAGEREF _Toc214468176 \h </w:instrText>
+              <w:instrText xml:space="preserve"> PAGEREF _Toc214629040 \h </w:instrText>
             </w:r>
             <w:r>
               <w:rPr>
@@ -2282,7 +2283,7 @@
               <w14:ligatures w14:val="standardContextual"/>
             </w:rPr>
           </w:pPr>
-          <w:hyperlink w:anchor="_Toc214468177" w:history="1">
+          <w:hyperlink w:anchor="_Toc214629041" w:history="1">
             <w:r>
               <w:rPr>
                 <w:rStyle w:val="Hyperlink"/>
@@ -2327,7 +2328,7 @@
                 <w:noProof/>
                 <w:webHidden/>
               </w:rPr>
-              <w:instrText xml:space="preserve"> PAGEREF _Toc214468177 \h </w:instrText>
+              <w:instrText xml:space="preserve"> PAGEREF _Toc214629041 \h </w:instrText>
             </w:r>
             <w:r>
               <w:rPr>
@@ -2374,7 +2375,7 @@
               <w14:ligatures w14:val="standardContextual"/>
             </w:rPr>
           </w:pPr>
-          <w:hyperlink w:anchor="_Toc214468178" w:history="1">
+          <w:hyperlink w:anchor="_Toc214629042" w:history="1">
             <w:r>
               <w:rPr>
                 <w:rStyle w:val="Hyperlink"/>
@@ -2419,7 +2420,7 @@
                 <w:noProof/>
                 <w:webHidden/>
               </w:rPr>
-              <w:instrText xml:space="preserve"> PAGEREF _Toc214468178 \h </w:instrText>
+              <w:instrText xml:space="preserve"> PAGEREF _Toc214629042 \h </w:instrText>
             </w:r>
             <w:r>
               <w:rPr>
@@ -2466,7 +2467,7 @@
               <w14:ligatures w14:val="standardContextual"/>
             </w:rPr>
           </w:pPr>
-          <w:hyperlink w:anchor="_Toc214468179" w:history="1">
+          <w:hyperlink w:anchor="_Toc214629043" w:history="1">
             <w:r>
               <w:rPr>
                 <w:rStyle w:val="Hyperlink"/>
@@ -2511,7 +2512,7 @@
                 <w:noProof/>
                 <w:webHidden/>
               </w:rPr>
-              <w:instrText xml:space="preserve"> PAGEREF _Toc214468179 \h </w:instrText>
+              <w:instrText xml:space="preserve"> PAGEREF _Toc214629043 \h </w:instrText>
             </w:r>
             <w:r>
               <w:rPr>
@@ -2558,7 +2559,7 @@
               <w14:ligatures w14:val="standardContextual"/>
             </w:rPr>
           </w:pPr>
-          <w:hyperlink w:anchor="_Toc214468180" w:history="1">
+          <w:hyperlink w:anchor="_Toc214629044" w:history="1">
             <w:r>
               <w:rPr>
                 <w:rStyle w:val="Hyperlink"/>
@@ -2603,7 +2604,7 @@
                 <w:noProof/>
                 <w:webHidden/>
               </w:rPr>
-              <w:instrText xml:space="preserve"> PAGEREF _Toc214468180 \h </w:instrText>
+              <w:instrText xml:space="preserve"> PAGEREF _Toc214629044 \h </w:instrText>
             </w:r>
             <w:r>
               <w:rPr>
@@ -2623,7 +2624,7 @@
                 <w:noProof/>
                 <w:webHidden/>
               </w:rPr>
-              <w:t>14</w:t>
+              <w:t>15</w:t>
             </w:r>
             <w:r>
               <w:rPr>
@@ -2650,7 +2651,7 @@
               <w14:ligatures w14:val="standardContextual"/>
             </w:rPr>
           </w:pPr>
-          <w:hyperlink w:anchor="_Toc214468181" w:history="1">
+          <w:hyperlink w:anchor="_Toc214629045" w:history="1">
             <w:r>
               <w:rPr>
                 <w:rStyle w:val="Hyperlink"/>
@@ -2695,7 +2696,7 @@
                 <w:noProof/>
                 <w:webHidden/>
               </w:rPr>
-              <w:instrText xml:space="preserve"> PAGEREF _Toc214468181 \h </w:instrText>
+              <w:instrText xml:space="preserve"> PAGEREF _Toc214629045 \h </w:instrText>
             </w:r>
             <w:r>
               <w:rPr>
@@ -2715,7 +2716,7 @@
                 <w:noProof/>
                 <w:webHidden/>
               </w:rPr>
-              <w:t>16</w:t>
+              <w:t>18</w:t>
             </w:r>
             <w:r>
               <w:rPr>
@@ -2742,7 +2743,7 @@
               <w14:ligatures w14:val="standardContextual"/>
             </w:rPr>
           </w:pPr>
-          <w:hyperlink w:anchor="_Toc214468182" w:history="1">
+          <w:hyperlink w:anchor="_Toc214629046" w:history="1">
             <w:r>
               <w:rPr>
                 <w:rStyle w:val="Hyperlink"/>
@@ -2787,7 +2788,7 @@
                 <w:noProof/>
                 <w:webHidden/>
               </w:rPr>
-              <w:instrText xml:space="preserve"> PAGEREF _Toc214468182 \h </w:instrText>
+              <w:instrText xml:space="preserve"> PAGEREF _Toc214629046 \h </w:instrText>
             </w:r>
             <w:r>
               <w:rPr>
@@ -2807,7 +2808,283 @@
                 <w:noProof/>
                 <w:webHidden/>
               </w:rPr>
-              <w:t>16</w:t>
+              <w:t>18</w:t>
+            </w:r>
+            <w:r>
+              <w:rPr>
+                <w:noProof/>
+                <w:webHidden/>
+              </w:rPr>
+              <w:fldChar w:fldCharType="end"/>
+            </w:r>
+          </w:hyperlink>
+        </w:p>
+        <w:p>
+          <w:pPr>
+            <w:pStyle w:val="TOC3"/>
+            <w:tabs>
+              <w:tab w:val="left" w:pos="1200"/>
+              <w:tab w:val="right" w:leader="dot" w:pos="9016"/>
+            </w:tabs>
+            <w:rPr>
+              <w:noProof/>
+              <w:kern w:val="2"/>
+              <w:sz w:val="24"/>
+              <w:szCs w:val="24"/>
+              <w:lang w:val="en-IE" w:eastAsia="en-IE"/>
+              <w14:ligatures w14:val="standardContextual"/>
+            </w:rPr>
+          </w:pPr>
+          <w:hyperlink w:anchor="_Toc214629047" w:history="1">
+            <w:r>
+              <w:rPr>
+                <w:rStyle w:val="Hyperlink"/>
+                <w:noProof/>
+              </w:rPr>
+              <w:t>3.6.1</w:t>
+            </w:r>
+            <w:r>
+              <w:rPr>
+                <w:noProof/>
+                <w:kern w:val="2"/>
+                <w:sz w:val="24"/>
+                <w:szCs w:val="24"/>
+                <w:lang w:val="en-IE" w:eastAsia="en-IE"/>
+                <w14:ligatures w14:val="standardContextual"/>
+              </w:rPr>
+              <w:tab/>
+            </w:r>
+            <w:r>
+              <w:rPr>
+                <w:rStyle w:val="Hyperlink"/>
+                <w:noProof/>
+              </w:rPr>
+              <w:t>Maintainability</w:t>
+            </w:r>
+            <w:r>
+              <w:rPr>
+                <w:noProof/>
+                <w:webHidden/>
+              </w:rPr>
+              <w:tab/>
+            </w:r>
+            <w:r>
+              <w:rPr>
+                <w:noProof/>
+                <w:webHidden/>
+              </w:rPr>
+              <w:fldChar w:fldCharType="begin"/>
+            </w:r>
+            <w:r>
+              <w:rPr>
+                <w:noProof/>
+                <w:webHidden/>
+              </w:rPr>
+              <w:instrText xml:space="preserve"> PAGEREF _Toc214629047 \h </w:instrText>
+            </w:r>
+            <w:r>
+              <w:rPr>
+                <w:noProof/>
+                <w:webHidden/>
+              </w:rPr>
+            </w:r>
+            <w:r>
+              <w:rPr>
+                <w:noProof/>
+                <w:webHidden/>
+              </w:rPr>
+              <w:fldChar w:fldCharType="separate"/>
+            </w:r>
+            <w:r>
+              <w:rPr>
+                <w:noProof/>
+                <w:webHidden/>
+              </w:rPr>
+              <w:t>18</w:t>
+            </w:r>
+            <w:r>
+              <w:rPr>
+                <w:noProof/>
+                <w:webHidden/>
+              </w:rPr>
+              <w:fldChar w:fldCharType="end"/>
+            </w:r>
+          </w:hyperlink>
+        </w:p>
+        <w:p>
+          <w:pPr>
+            <w:pStyle w:val="TOC3"/>
+            <w:tabs>
+              <w:tab w:val="left" w:pos="1200"/>
+              <w:tab w:val="right" w:leader="dot" w:pos="9016"/>
+            </w:tabs>
+            <w:rPr>
+              <w:noProof/>
+              <w:kern w:val="2"/>
+              <w:sz w:val="24"/>
+              <w:szCs w:val="24"/>
+              <w:lang w:val="en-IE" w:eastAsia="en-IE"/>
+              <w14:ligatures w14:val="standardContextual"/>
+            </w:rPr>
+          </w:pPr>
+          <w:hyperlink w:anchor="_Toc214629048" w:history="1">
+            <w:r>
+              <w:rPr>
+                <w:rStyle w:val="Hyperlink"/>
+                <w:noProof/>
+              </w:rPr>
+              <w:t>3.6.2</w:t>
+            </w:r>
+            <w:r>
+              <w:rPr>
+                <w:noProof/>
+                <w:kern w:val="2"/>
+                <w:sz w:val="24"/>
+                <w:szCs w:val="24"/>
+                <w:lang w:val="en-IE" w:eastAsia="en-IE"/>
+                <w14:ligatures w14:val="standardContextual"/>
+              </w:rPr>
+              <w:tab/>
+            </w:r>
+            <w:r>
+              <w:rPr>
+                <w:rStyle w:val="Hyperlink"/>
+                <w:noProof/>
+              </w:rPr>
+              <w:t>Extensibility</w:t>
+            </w:r>
+            <w:r>
+              <w:rPr>
+                <w:noProof/>
+                <w:webHidden/>
+              </w:rPr>
+              <w:tab/>
+            </w:r>
+            <w:r>
+              <w:rPr>
+                <w:noProof/>
+                <w:webHidden/>
+              </w:rPr>
+              <w:fldChar w:fldCharType="begin"/>
+            </w:r>
+            <w:r>
+              <w:rPr>
+                <w:noProof/>
+                <w:webHidden/>
+              </w:rPr>
+              <w:instrText xml:space="preserve"> PAGEREF _Toc214629048 \h </w:instrText>
+            </w:r>
+            <w:r>
+              <w:rPr>
+                <w:noProof/>
+                <w:webHidden/>
+              </w:rPr>
+            </w:r>
+            <w:r>
+              <w:rPr>
+                <w:noProof/>
+                <w:webHidden/>
+              </w:rPr>
+              <w:fldChar w:fldCharType="separate"/>
+            </w:r>
+            <w:r>
+              <w:rPr>
+                <w:noProof/>
+                <w:webHidden/>
+              </w:rPr>
+              <w:t>18</w:t>
+            </w:r>
+            <w:r>
+              <w:rPr>
+                <w:noProof/>
+                <w:webHidden/>
+              </w:rPr>
+              <w:fldChar w:fldCharType="end"/>
+            </w:r>
+          </w:hyperlink>
+        </w:p>
+        <w:p>
+          <w:pPr>
+            <w:pStyle w:val="TOC3"/>
+            <w:tabs>
+              <w:tab w:val="left" w:pos="1200"/>
+              <w:tab w:val="right" w:leader="dot" w:pos="9016"/>
+            </w:tabs>
+            <w:rPr>
+              <w:noProof/>
+              <w:kern w:val="2"/>
+              <w:sz w:val="24"/>
+              <w:szCs w:val="24"/>
+              <w:lang w:val="en-IE" w:eastAsia="en-IE"/>
+              <w14:ligatures w14:val="standardContextual"/>
+            </w:rPr>
+          </w:pPr>
+          <w:hyperlink w:anchor="_Toc214629049" w:history="1">
+            <w:r>
+              <w:rPr>
+                <w:rStyle w:val="Hyperlink"/>
+                <w:noProof/>
+              </w:rPr>
+              <w:t>3.6.3</w:t>
+            </w:r>
+            <w:r>
+              <w:rPr>
+                <w:noProof/>
+                <w:kern w:val="2"/>
+                <w:sz w:val="24"/>
+                <w:szCs w:val="24"/>
+                <w:lang w:val="en-IE" w:eastAsia="en-IE"/>
+                <w14:ligatures w14:val="standardContextual"/>
+              </w:rPr>
+              <w:tab/>
+            </w:r>
+            <w:r>
+              <w:rPr>
+                <w:rStyle w:val="Hyperlink"/>
+                <w:noProof/>
+              </w:rPr>
+              <w:t>Scalability</w:t>
+            </w:r>
+            <w:r>
+              <w:rPr>
+                <w:noProof/>
+                <w:webHidden/>
+              </w:rPr>
+              <w:tab/>
+            </w:r>
+            <w:r>
+              <w:rPr>
+                <w:noProof/>
+                <w:webHidden/>
+              </w:rPr>
+              <w:fldChar w:fldCharType="begin"/>
+            </w:r>
+            <w:r>
+              <w:rPr>
+                <w:noProof/>
+                <w:webHidden/>
+              </w:rPr>
+              <w:instrText xml:space="preserve"> PAGEREF _Toc214629049 \h </w:instrText>
+            </w:r>
+            <w:r>
+              <w:rPr>
+                <w:noProof/>
+                <w:webHidden/>
+              </w:rPr>
+            </w:r>
+            <w:r>
+              <w:rPr>
+                <w:noProof/>
+                <w:webHidden/>
+              </w:rPr>
+              <w:fldChar w:fldCharType="separate"/>
+            </w:r>
+            <w:r>
+              <w:rPr>
+                <w:noProof/>
+                <w:webHidden/>
+              </w:rPr>
+              <w:t>19</w:t>
             </w:r>
             <w:r>
               <w:rPr>
@@ -2834,7 +3111,7 @@
               <w14:ligatures w14:val="standardContextual"/>
             </w:rPr>
           </w:pPr>
-          <w:hyperlink w:anchor="_Toc214468183" w:history="1">
+          <w:hyperlink w:anchor="_Toc214629050" w:history="1">
             <w:r>
               <w:rPr>
                 <w:rStyle w:val="Hyperlink"/>
@@ -2858,6 +3135,98 @@
                 <w:rStyle w:val="Hyperlink"/>
                 <w:noProof/>
               </w:rPr>
+              <w:t>Security Protocols and Considerations</w:t>
+            </w:r>
+            <w:r>
+              <w:rPr>
+                <w:noProof/>
+                <w:webHidden/>
+              </w:rPr>
+              <w:tab/>
+            </w:r>
+            <w:r>
+              <w:rPr>
+                <w:noProof/>
+                <w:webHidden/>
+              </w:rPr>
+              <w:fldChar w:fldCharType="begin"/>
+            </w:r>
+            <w:r>
+              <w:rPr>
+                <w:noProof/>
+                <w:webHidden/>
+              </w:rPr>
+              <w:instrText xml:space="preserve"> PAGEREF _Toc214629050 \h </w:instrText>
+            </w:r>
+            <w:r>
+              <w:rPr>
+                <w:noProof/>
+                <w:webHidden/>
+              </w:rPr>
+            </w:r>
+            <w:r>
+              <w:rPr>
+                <w:noProof/>
+                <w:webHidden/>
+              </w:rPr>
+              <w:fldChar w:fldCharType="separate"/>
+            </w:r>
+            <w:r>
+              <w:rPr>
+                <w:noProof/>
+                <w:webHidden/>
+              </w:rPr>
+              <w:t>19</w:t>
+            </w:r>
+            <w:r>
+              <w:rPr>
+                <w:noProof/>
+                <w:webHidden/>
+              </w:rPr>
+              <w:fldChar w:fldCharType="end"/>
+            </w:r>
+          </w:hyperlink>
+        </w:p>
+        <w:p>
+          <w:pPr>
+            <w:pStyle w:val="TOC2"/>
+            <w:tabs>
+              <w:tab w:val="left" w:pos="960"/>
+              <w:tab w:val="right" w:leader="dot" w:pos="9016"/>
+            </w:tabs>
+            <w:rPr>
+              <w:noProof/>
+              <w:kern w:val="2"/>
+              <w:sz w:val="24"/>
+              <w:szCs w:val="24"/>
+              <w:lang w:eastAsia="en-IE"/>
+              <w14:ligatures w14:val="standardContextual"/>
+            </w:rPr>
+          </w:pPr>
+          <w:hyperlink w:anchor="_Toc214629051" w:history="1">
+            <w:r>
+              <w:rPr>
+                <w:rStyle w:val="Hyperlink"/>
+                <w:noProof/>
+              </w:rPr>
+              <w:t>3.8</w:t>
+            </w:r>
+            <w:r>
+              <w:rPr>
+                <w:noProof/>
+                <w:kern w:val="2"/>
+                <w:sz w:val="24"/>
+                <w:szCs w:val="24"/>
+                <w:lang w:eastAsia="en-IE"/>
+                <w14:ligatures w14:val="standardContextual"/>
+              </w:rPr>
+              <w:tab/>
+            </w:r>
+            <w:r>
+              <w:rPr>
+                <w:rStyle w:val="Hyperlink"/>
+                <w:noProof/>
+              </w:rPr>
               <w:t>Testing Strategy</w:t>
             </w:r>
             <w:r>
@@ -2879,7 +3248,7 @@
                 <w:noProof/>
                 <w:webHidden/>
               </w:rPr>
-              <w:instrText xml:space="preserve"> PAGEREF _Toc214468183 \h </w:instrText>
+              <w:instrText xml:space="preserve"> PAGEREF _Toc214629051 \h </w:instrText>
             </w:r>
             <w:r>
               <w:rPr>
@@ -2899,7 +3268,7 @@
                 <w:noProof/>
                 <w:webHidden/>
               </w:rPr>
-              <w:t>16</w:t>
+              <w:t>19</w:t>
             </w:r>
             <w:r>
               <w:rPr>
@@ -2922,7 +3291,7 @@
               <w14:ligatures w14:val="standardContextual"/>
             </w:rPr>
           </w:pPr>
-          <w:hyperlink w:anchor="_Toc214468184" w:history="1">
+          <w:hyperlink w:anchor="_Toc214629052" w:history="1">
             <w:r>
               <w:rPr>
                 <w:rStyle w:val="Hyperlink"/>
@@ -2967,7 +3336,7 @@
                 <w:noProof/>
                 <w:webHidden/>
               </w:rPr>
-              <w:instrText xml:space="preserve"> PAGEREF _Toc214468184 \h </w:instrText>
+              <w:instrText xml:space="preserve"> PAGEREF _Toc214629052 \h </w:instrText>
             </w:r>
             <w:r>
               <w:rPr>
@@ -2987,7 +3356,7 @@
                 <w:noProof/>
                 <w:webHidden/>
               </w:rPr>
-              <w:t>18</w:t>
+              <w:t>22</w:t>
             </w:r>
             <w:r>
               <w:rPr>
@@ -3010,7 +3379,7 @@
               <w14:ligatures w14:val="standardContextual"/>
             </w:rPr>
           </w:pPr>
-          <w:hyperlink w:anchor="_Toc214468185" w:history="1">
+          <w:hyperlink w:anchor="_Toc214629053" w:history="1">
             <w:r>
               <w:rPr>
                 <w:rStyle w:val="Hyperlink"/>
@@ -3055,7 +3424,7 @@
                 <w:noProof/>
                 <w:webHidden/>
               </w:rPr>
-              <w:instrText xml:space="preserve"> PAGEREF _Toc214468185 \h </w:instrText>
+              <w:instrText xml:space="preserve"> PAGEREF _Toc214629053 \h </w:instrText>
             </w:r>
             <w:r>
               <w:rPr>
@@ -3075,7 +3444,7 @@
                 <w:noProof/>
                 <w:webHidden/>
               </w:rPr>
-              <w:t>19</w:t>
+              <w:t>23</w:t>
             </w:r>
             <w:r>
               <w:rPr>
@@ -3098,7 +3467,7 @@
               <w14:ligatures w14:val="standardContextual"/>
             </w:rPr>
           </w:pPr>
-          <w:hyperlink w:anchor="_Toc214468186" w:history="1">
+          <w:hyperlink w:anchor="_Toc214629054" w:history="1">
             <w:r>
               <w:rPr>
                 <w:rStyle w:val="Hyperlink"/>
@@ -3143,7 +3512,7 @@
                 <w:noProof/>
                 <w:webHidden/>
               </w:rPr>
-              <w:instrText xml:space="preserve"> PAGEREF _Toc214468186 \h </w:instrText>
+              <w:instrText xml:space="preserve"> PAGEREF _Toc214629054 \h </w:instrText>
             </w:r>
             <w:r>
               <w:rPr>
@@ -3163,7 +3532,7 @@
                 <w:noProof/>
                 <w:webHidden/>
               </w:rPr>
-              <w:t>20</w:t>
+              <w:t>24</w:t>
             </w:r>
             <w:r>
               <w:rPr>
@@ -3186,7 +3555,7 @@
               <w14:ligatures w14:val="standardContextual"/>
             </w:rPr>
           </w:pPr>
-          <w:hyperlink w:anchor="_Toc214468187" w:history="1">
+          <w:hyperlink w:anchor="_Toc214629055" w:history="1">
             <w:r>
               <w:rPr>
                 <w:rStyle w:val="Hyperlink"/>
@@ -3231,7 +3600,7 @@
                 <w:noProof/>
                 <w:webHidden/>
               </w:rPr>
-              <w:instrText xml:space="preserve"> PAGEREF _Toc214468187 \h </w:instrText>
+              <w:instrText xml:space="preserve"> PAGEREF _Toc214629055 \h </w:instrText>
             </w:r>
             <w:r>
               <w:rPr>
@@ -3251,7 +3620,7 @@
                 <w:noProof/>
                 <w:webHidden/>
               </w:rPr>
-              <w:t>21</w:t>
+              <w:t>25</w:t>
             </w:r>
             <w:r>
               <w:rPr>
@@ -3274,7 +3643,7 @@
               <w14:ligatures w14:val="standardContextual"/>
             </w:rPr>
           </w:pPr>
-          <w:hyperlink w:anchor="_Toc214468188" w:history="1">
+          <w:hyperlink w:anchor="_Toc214629056" w:history="1">
             <w:r>
               <w:rPr>
                 <w:rStyle w:val="Hyperlink"/>
@@ -3319,7 +3688,7 @@
                 <w:noProof/>
                 <w:webHidden/>
               </w:rPr>
-              <w:instrText xml:space="preserve"> PAGEREF _Toc214468188 \h </w:instrText>
+              <w:instrText xml:space="preserve"> PAGEREF _Toc214629056 \h </w:instrText>
             </w:r>
             <w:r>
               <w:rPr>
@@ -3362,7 +3731,7 @@
               <w14:ligatures w14:val="standardContextual"/>
             </w:rPr>
           </w:pPr>
-          <w:hyperlink w:anchor="_Toc214468189" w:history="1">
+          <w:hyperlink w:anchor="_Toc214629057" w:history="1">
             <w:r>
               <w:rPr>
                 <w:rStyle w:val="Hyperlink"/>
@@ -3407,7 +3776,7 @@
                 <w:noProof/>
                 <w:webHidden/>
               </w:rPr>
-              <w:instrText xml:space="preserve"> PAGEREF _Toc214468189 \h </w:instrText>
+              <w:instrText xml:space="preserve"> PAGEREF _Toc214629057 \h </w:instrText>
             </w:r>
             <w:r>
               <w:rPr>
@@ -3427,7 +3796,7 @@
                 <w:noProof/>
                 <w:webHidden/>
               </w:rPr>
-              <w:t>iii</w:t>
+              <w:t>ii</w:t>
             </w:r>
             <w:r>
               <w:rPr>
@@ -3450,7 +3819,7 @@
               <w14:ligatures w14:val="standardContextual"/>
             </w:rPr>
           </w:pPr>
-          <w:hyperlink w:anchor="_Toc214468190" w:history="1">
+          <w:hyperlink w:anchor="_Toc214629058" w:history="1">
             <w:r>
               <w:rPr>
                 <w:rStyle w:val="Hyperlink"/>
@@ -3495,7 +3864,7 @@
                 <w:noProof/>
                 <w:webHidden/>
               </w:rPr>
-              <w:instrText xml:space="preserve"> PAGEREF _Toc214468190 \h </w:instrText>
+              <w:instrText xml:space="preserve"> PAGEREF _Toc214629058 \h </w:instrText>
             </w:r>
             <w:r>
               <w:rPr>
@@ -3515,7 +3884,7 @@
                 <w:noProof/>
                 <w:webHidden/>
               </w:rPr>
-              <w:t>v</w:t>
+              <w:t>iv</w:t>
             </w:r>
             <w:r>
               <w:rPr>
@@ -3544,14 +3913,203 @@
       </w:sdtContent>
     </w:sdt>
     <w:p>
-      <w:r>
+      <w:pPr>
         <w:rPr>
           <w:b/>
           <w:bCs/>
           <w:sz w:val="32"/>
           <w:szCs w:val="32"/>
         </w:rPr>
-        <w:lastRenderedPageBreak/>
+      </w:pPr>
+    </w:p>
+    <w:p>
+      <w:pPr>
+        <w:rPr>
+          <w:b/>
+          <w:bCs/>
+          <w:sz w:val="32"/>
+          <w:szCs w:val="32"/>
+        </w:rPr>
+      </w:pPr>
+    </w:p>
+    <w:p>
+      <w:pPr>
+        <w:rPr>
+          <w:b/>
+          <w:bCs/>
+          <w:sz w:val="32"/>
+          <w:szCs w:val="32"/>
+        </w:rPr>
+      </w:pPr>
+    </w:p>
+    <w:p>
+      <w:pPr>
+        <w:rPr>
+          <w:b/>
+          <w:bCs/>
+          <w:sz w:val="32"/>
+          <w:szCs w:val="32"/>
+        </w:rPr>
+      </w:pPr>
+    </w:p>
+    <w:p>
+      <w:pPr>
+        <w:rPr>
+          <w:b/>
+          <w:bCs/>
+          <w:sz w:val="32"/>
+          <w:szCs w:val="32"/>
+        </w:rPr>
+      </w:pPr>
+    </w:p>
+    <w:p>
+      <w:pPr>
+        <w:rPr>
+          <w:b/>
+          <w:bCs/>
+          <w:sz w:val="32"/>
+          <w:szCs w:val="32"/>
+        </w:rPr>
+      </w:pPr>
+    </w:p>
+    <w:p>
+      <w:pPr>
+        <w:rPr>
+          <w:b/>
+          <w:bCs/>
+          <w:sz w:val="32"/>
+          <w:szCs w:val="32"/>
+        </w:rPr>
+      </w:pPr>
+    </w:p>
+    <w:p>
+      <w:pPr>
+        <w:rPr>
+          <w:b/>
+          <w:bCs/>
+          <w:sz w:val="32"/>
+          <w:szCs w:val="32"/>
+        </w:rPr>
+      </w:pPr>
+    </w:p>
+    <w:p>
+      <w:pPr>
+        <w:rPr>
+          <w:b/>
+          <w:bCs/>
+          <w:sz w:val="32"/>
+          <w:szCs w:val="32"/>
+        </w:rPr>
+      </w:pPr>
+    </w:p>
+    <w:p>
+      <w:pPr>
+        <w:rPr>
+          <w:b/>
+          <w:bCs/>
+          <w:sz w:val="32"/>
+          <w:szCs w:val="32"/>
+        </w:rPr>
+      </w:pPr>
+    </w:p>
+    <w:p>
+      <w:pPr>
+        <w:rPr>
+          <w:b/>
+          <w:bCs/>
+          <w:sz w:val="32"/>
+          <w:szCs w:val="32"/>
+        </w:rPr>
+      </w:pPr>
+    </w:p>
+    <w:p>
+      <w:pPr>
+        <w:rPr>
+          <w:b/>
+          <w:bCs/>
+          <w:sz w:val="32"/>
+          <w:szCs w:val="32"/>
+        </w:rPr>
+      </w:pPr>
+    </w:p>
+    <w:p>
+      <w:pPr>
+        <w:rPr>
+          <w:b/>
+          <w:bCs/>
+          <w:sz w:val="32"/>
+          <w:szCs w:val="32"/>
+        </w:rPr>
+      </w:pPr>
+    </w:p>
+    <w:p>
+      <w:pPr>
+        <w:rPr>
+          <w:b/>
+          <w:bCs/>
+          <w:sz w:val="32"/>
+          <w:szCs w:val="32"/>
+        </w:rPr>
+      </w:pPr>
+    </w:p>
+    <w:p>
+      <w:pPr>
+        <w:rPr>
+          <w:b/>
+          <w:bCs/>
+          <w:sz w:val="32"/>
+          <w:szCs w:val="32"/>
+        </w:rPr>
+      </w:pPr>
+    </w:p>
+    <w:p>
+      <w:pPr>
+        <w:rPr>
+          <w:b/>
+          <w:bCs/>
+          <w:sz w:val="32"/>
+          <w:szCs w:val="32"/>
+        </w:rPr>
+      </w:pPr>
+    </w:p>
+    <w:p>
+      <w:pPr>
+        <w:rPr>
+          <w:b/>
+          <w:bCs/>
+          <w:sz w:val="32"/>
+          <w:szCs w:val="32"/>
+        </w:rPr>
+      </w:pPr>
+    </w:p>
+    <w:p>
+      <w:pPr>
+        <w:rPr>
+          <w:b/>
+          <w:bCs/>
+          <w:sz w:val="32"/>
+          <w:szCs w:val="32"/>
+        </w:rPr>
+      </w:pPr>
+    </w:p>
+    <w:p>
+      <w:pPr>
+        <w:rPr>
+          <w:b/>
+          <w:bCs/>
+          <w:sz w:val="32"/>
+          <w:szCs w:val="32"/>
+        </w:rPr>
+      </w:pPr>
+    </w:p>
+    <w:p>
+      <w:r>
+        <w:rPr>
+          <w:b/>
+          <w:bCs/>
+          <w:sz w:val="32"/>
+          <w:szCs w:val="32"/>
+        </w:rPr>
         <w:t xml:space="preserve">Table of </w:t>
       </w:r>
       <w:r>
@@ -5125,7 +5683,7 @@
         </w:numPr>
         <w:ind w:left="567" w:hanging="567"/>
       </w:pPr>
-      <w:bookmarkStart w:id="2" w:name="_Toc214468161"/>
+      <w:bookmarkStart w:id="2" w:name="_Toc214629025"/>
       <w:r>
         <w:lastRenderedPageBreak/>
         <w:t>Project Overview</w:t>
@@ -5143,7 +5701,7 @@
         <w:ind w:left="851" w:hanging="851"/>
       </w:pPr>
       <w:bookmarkStart w:id="3" w:name="_Toc101374242"/>
-      <w:bookmarkStart w:id="4" w:name="_Toc214468162"/>
+      <w:bookmarkStart w:id="4" w:name="_Toc214629026"/>
       <w:r>
         <w:t>Purpose</w:t>
       </w:r>
@@ -5387,7 +5945,7 @@
         </w:numPr>
         <w:ind w:left="851" w:hanging="851"/>
       </w:pPr>
-      <w:bookmarkStart w:id="5" w:name="_Toc214468163"/>
+      <w:bookmarkStart w:id="5" w:name="_Toc214629027"/>
       <w:r>
         <w:t>Objectives</w:t>
       </w:r>
@@ -5471,7 +6029,7 @@
         </w:numPr>
         <w:ind w:left="1134" w:hanging="1134"/>
       </w:pPr>
-      <w:bookmarkStart w:id="6" w:name="_Toc214468164"/>
+      <w:bookmarkStart w:id="6" w:name="_Toc214629028"/>
       <w:r>
         <w:t>Specific objec</w:t>
       </w:r>
@@ -6049,7 +6607,7 @@
         </w:numPr>
         <w:ind w:left="851" w:hanging="851"/>
       </w:pPr>
-      <w:bookmarkStart w:id="7" w:name="_Toc214468165"/>
+      <w:bookmarkStart w:id="7" w:name="_Toc214629029"/>
       <w:r>
         <w:t>Project Scope</w:t>
       </w:r>
@@ -6572,7 +7130,7 @@
           <w:numId w:val="0"/>
         </w:numPr>
       </w:pPr>
-      <w:bookmarkStart w:id="8" w:name="_Toc214468166"/>
+      <w:bookmarkStart w:id="8" w:name="_Toc214629030"/>
       <w:r>
         <w:t>1.3.</w:t>
       </w:r>
@@ -6699,7 +7257,7 @@
           <w:numId w:val="0"/>
         </w:numPr>
       </w:pPr>
-      <w:bookmarkStart w:id="9" w:name="_Toc214468167"/>
+      <w:bookmarkStart w:id="9" w:name="_Toc214629031"/>
       <w:r>
         <w:t>1.3.2</w:t>
       </w:r>
@@ -6874,7 +7432,7 @@
         </w:numPr>
         <w:ind w:left="567" w:hanging="567"/>
       </w:pPr>
-      <w:bookmarkStart w:id="10" w:name="_Toc214468168"/>
+      <w:bookmarkStart w:id="10" w:name="_Toc214629032"/>
       <w:r>
         <w:lastRenderedPageBreak/>
         <w:t>Requirements</w:t>
@@ -6966,7 +7524,7 @@
         </w:numPr>
         <w:ind w:left="851" w:hanging="851"/>
       </w:pPr>
-      <w:bookmarkStart w:id="11" w:name="_Toc214468169"/>
+      <w:bookmarkStart w:id="11" w:name="_Toc214629033"/>
       <w:r>
         <w:t>Functional Requirements</w:t>
       </w:r>
@@ -7085,7 +7643,7 @@
           <w:sz w:val="24"/>
           <w:szCs w:val="24"/>
         </w:rPr>
-        <w:instrText xml:space="preserve"> ADDIN ZOTERO_ITEM CSL_CITATION {"citationID":"6UAWEWO2","properties":{"formattedCitation":"(mrbullwinkle, 2025a)","plainCitation":"(mrbullwinkle, 2025a)","noteIndex":0},"citationItems":[{"id":"FoC07qNa/qOMJNDVA","uris":["http://zotero.org/users/15491865/items/EJX7JDAY"],"itemData":{"id":601,"type":"webpage","abstract":"This document details issues for data, privacy, and security for Azure Direct Models","language":"en-us","title":"Data, privacy, and security for Azure Direct Models in Azure AI Foundry - Azure AI services","URL":"https://learn.microsoft.com/en-us/azure/ai-foundry/responsible-ai/openai/data-privacy","author":[{"family":"mrbullwinkle","given":""}],"accessed":{"date-parts":[["2025",11,13]]},"issued":{"date-parts":[["2025",11,17]]}}}],"schema":"https://github.com/citation-style-language/schema/raw/master/csl-citation.json"} </w:instrText>
+        <w:instrText xml:space="preserve"> ADDIN ZOTERO_ITEM CSL_CITATION {"citationID":"6UAWEWO2","properties":{"formattedCitation":"(mrbullwinkle, 2025a)","plainCitation":"(mrbullwinkle, 2025a)","noteIndex":0},"citationItems":[{"id":"R4IGVW8j/ISzX8AVL","uris":["http://zotero.org/users/15491865/items/EJX7JDAY"],"itemData":{"id":601,"type":"webpage","abstract":"This document details issues for data, privacy, and security for Azure Direct Models","language":"en-us","title":"Data, privacy, and security for Azure Direct Models in Azure AI Foundry - Azure AI services","URL":"https://learn.microsoft.com/en-us/azure/ai-foundry/responsible-ai/openai/data-privacy","author":[{"family":"mrbullwinkle","given":""}],"accessed":{"date-parts":[["2025",11,13]]},"issued":{"date-parts":[["2025",11,17]]}}}],"schema":"https://github.com/citation-style-language/schema/raw/master/csl-citation.json"} </w:instrText>
       </w:r>
       <w:r>
         <w:rPr>
@@ -7206,7 +7764,7 @@
           <w:sz w:val="24"/>
           <w:szCs w:val="24"/>
         </w:rPr>
-        <w:instrText xml:space="preserve"> ADDIN ZOTERO_ITEM CSL_CITATION {"citationID":"8hlVAsRM","properties":{"formattedCitation":"(Hegghammer, 2022a)","plainCitation":"(Hegghammer, 2022a)","noteIndex":0},"citationItems":[{"id":"FoC07qNa/7yxs3BCs","uris":["http://zotero.org/users/15491865/items/TXBJQ9QM"],"itemData":{"id":604,"type":"article-journal","abstract":"Optical Character Recognition (OCR) can open up understudied historical documents to computational analysis, but the accuracy of OCR software varies. This article reports a benchmarking experiment comparing the performance of Tesseract, Amazon Textract, and Google Document AI on images of English and Arabic text. English-language book scans (n = 322) and Arabic-language article scans (n = 100) were replicated 43 times with different types of artificial noise for a corpus of 18,568 documents, generating 51,304 process requests. Document AI delivered the best results, and the server-based processors (Textract and Document AI) performed substantially better than Tesseract, especially on noisy documents. Accuracy for English was considerably higher than for Arabic. Specifying the relative performance of three leading OCR products and the differential effects of commonly found noise types can help scholars identify better OCR solutions for their research needs. The test materials have been preserved in the openly available “Noisy OCR Dataset” (NOD) for reuse in future benchmarking studies.","container-title":"Journal of Computational Social Science","DOI":"10.1007/s42001-021-00149-1","ISSN":"2432-2725","issue":"1","journalAbbreviation":"J Comput Soc Sc","language":"en","page":"861-882","source":"Springer Link","title":"OCR with Tesseract, Amazon Textract, and Google Document AI: a benchmarking experiment","title-short":"OCR with Tesseract, Amazon Textract, and Google Document AI","URL":"https://doi.org/10.1007/s42001-021-00149-1","volume":"5","author":[{"family":"Hegghammer","given":"Thomas"}],"accessed":{"date-parts":[["2025",11,14]]},"issued":{"date-parts":[["2022",5,1]]}}}],"schema":"https://github.com/citation-style-language/schema/raw/master/csl-citation.json"} </w:instrText>
+        <w:instrText xml:space="preserve"> ADDIN ZOTERO_ITEM CSL_CITATION {"citationID":"8hlVAsRM","properties":{"formattedCitation":"(Hegghammer, 2022a)","plainCitation":"(Hegghammer, 2022a)","noteIndex":0},"citationItems":[{"id":"R4IGVW8j/7UviXjDR","uris":["http://zotero.org/users/15491865/items/TXBJQ9QM"],"itemData":{"id":604,"type":"article-journal","abstract":"Optical Character Recognition (OCR) can open up understudied historical documents to computational analysis, but the accuracy of OCR software varies. This article reports a benchmarking experiment comparing the performance of Tesseract, Amazon Textract, and Google Document AI on images of English and Arabic text. English-language book scans (n = 322) and Arabic-language article scans (n = 100) were replicated 43 times with different types of artificial noise for a corpus of 18,568 documents, generating 51,304 process requests. Document AI delivered the best results, and the server-based processors (Textract and Document AI) performed substantially better than Tesseract, especially on noisy documents. Accuracy for English was considerably higher than for Arabic. Specifying the relative performance of three leading OCR products and the differential effects of commonly found noise types can help scholars identify better OCR solutions for their research needs. The test materials have been preserved in the openly available “Noisy OCR Dataset” (NOD) for reuse in future benchmarking studies.","container-title":"Journal of Computational Social Science","DOI":"10.1007/s42001-021-00149-1","ISSN":"2432-2725","issue":"1","journalAbbreviation":"J Comput Soc Sc","language":"en","page":"861-882","source":"Springer Link","title":"OCR with Tesseract, Amazon Textract, and Google Document AI: a benchmarking experiment","title-short":"OCR with Tesseract, Amazon Textract, and Google Document AI","URL":"https://doi.org/10.1007/s42001-021-00149-1","volume":"5","author":[{"family":"Hegghammer","given":"Thomas"}],"accessed":{"date-parts":[["2025",11,14]]},"issued":{"date-parts":[["2022",5,1]]}}}],"schema":"https://github.com/citation-style-language/schema/raw/master/csl-citation.json"} </w:instrText>
       </w:r>
       <w:r>
         <w:rPr>
@@ -7428,7 +7986,7 @@
           <w:sz w:val="24"/>
           <w:szCs w:val="24"/>
         </w:rPr>
-        <w:instrText xml:space="preserve"> ADDIN ZOTERO_ITEM CSL_CITATION {"citationID":"OJRl4gqh","properties":{"formattedCitation":"(Hegghammer, 2022a)","plainCitation":"(Hegghammer, 2022a)","noteIndex":0},"citationItems":[{"id":"FoC07qNa/7yxs3BCs","uris":["http://zotero.org/users/15491865/items/TXBJQ9QM"],"itemData":{"id":604,"type":"article-journal","abstract":"Optical Character Recognition (OCR) can open up understudied historical documents to computational analysis, but the accuracy of OCR software varies. This article reports a benchmarking experiment comparing the performance of Tesseract, Amazon Textract, and Google Document AI on images of English and Arabic text. English-language book scans (n = 322) and Arabic-language article scans (n = 100) were replicated 43 times with different types of artificial noise for a corpus of 18,568 documents, generating 51,304 process requests. Document AI delivered the best results, and the server-based processors (Textract and Document AI) performed substantially better than Tesseract, especially on noisy documents. Accuracy for English was considerably higher than for Arabic. Specifying the relative performance of three leading OCR products and the differential effects of commonly found noise types can help scholars identify better OCR solutions for their research needs. The test materials have been preserved in the openly available “Noisy OCR Dataset” (NOD) for reuse in future benchmarking studies.","container-title":"Journal of Computational Social Science","DOI":"10.1007/s42001-021-00149-1","ISSN":"2432-2725","issue":"1","journalAbbreviation":"J Comput Soc Sc","language":"en","page":"861-882","source":"Springer Link","title":"OCR with Tesseract, Amazon Textract, and Google Document AI: a benchmarking experiment","title-short":"OCR with Tesseract, Amazon Textract, and Google Document AI","URL":"https://doi.org/10.1007/s42001-021-00149-1","volume":"5","author":[{"family":"Hegghammer","given":"Thomas"}],"accessed":{"date-parts":[["2025",11,14]]},"issued":{"date-parts":[["2022",5,1]]}}}],"schema":"https://github.com/citation-style-language/schema/raw/master/csl-citation.json"} </w:instrText>
+        <w:instrText xml:space="preserve"> ADDIN ZOTERO_ITEM CSL_CITATION {"citationID":"OJRl4gqh","properties":{"formattedCitation":"(Hegghammer, 2022a)","plainCitation":"(Hegghammer, 2022a)","noteIndex":0},"citationItems":[{"id":"R4IGVW8j/7UviXjDR","uris":["http://zotero.org/users/15491865/items/TXBJQ9QM"],"itemData":{"id":604,"type":"article-journal","abstract":"Optical Character Recognition (OCR) can open up understudied historical documents to computational analysis, but the accuracy of OCR software varies. This article reports a benchmarking experiment comparing the performance of Tesseract, Amazon Textract, and Google Document AI on images of English and Arabic text. English-language book scans (n = 322) and Arabic-language article scans (n = 100) were replicated 43 times with different types of artificial noise for a corpus of 18,568 documents, generating 51,304 process requests. Document AI delivered the best results, and the server-based processors (Textract and Document AI) performed substantially better than Tesseract, especially on noisy documents. Accuracy for English was considerably higher than for Arabic. Specifying the relative performance of three leading OCR products and the differential effects of commonly found noise types can help scholars identify better OCR solutions for their research needs. The test materials have been preserved in the openly available “Noisy OCR Dataset” (NOD) for reuse in future benchmarking studies.","container-title":"Journal of Computational Social Science","DOI":"10.1007/s42001-021-00149-1","ISSN":"2432-2725","issue":"1","journalAbbreviation":"J Comput Soc Sc","language":"en","page":"861-882","source":"Springer Link","title":"OCR with Tesseract, Amazon Textract, and Google Document AI: a benchmarking experiment","title-short":"OCR with Tesseract, Amazon Textract, and Google Document AI","URL":"https://doi.org/10.1007/s42001-021-00149-1","volume":"5","author":[{"family":"Hegghammer","given":"Thomas"}],"accessed":{"date-parts":[["2025",11,14]]},"issued":{"date-parts":[["2022",5,1]]}}}],"schema":"https://github.com/citation-style-language/schema/raw/master/csl-citation.json"} </w:instrText>
       </w:r>
       <w:r>
         <w:rPr>
@@ -7583,7 +8141,7 @@
           <w:sz w:val="24"/>
           <w:szCs w:val="24"/>
         </w:rPr>
-        <w:instrText xml:space="preserve"> ADDIN ZOTERO_ITEM CSL_CITATION {"citationID":"2aIloY0a","properties":{"formattedCitation":"(InstituteAdmin, 2025a)","plainCitation":"(InstituteAdmin, 2025a)","noteIndex":0},"citationItems":[{"id":"FoC07qNa/aoS707yo","uris":["http://zotero.org/users/15491865/items/6D6NDZN5"],"itemData":{"id":610,"type":"post-weblog","abstract":"Essential text preprocessing best techniques from tokenization to lemmatization for improving NLP accuracy and analysis.","container-title":"Business Analytics Institute","language":"en-US","title":"Text Preprocessing Best Practices: Tokenization to Lemmatization","title-short":"Text Preprocessing Best Practices","URL":"https://businessanalyticsinstitute.com/text-preprocessing-best-practices-tokenization-to-lemmatization/","author":[{"family":"InstituteAdmin","given":""}],"accessed":{"date-parts":[["2025",11,14]]},"issued":{"date-parts":[["2025",5,14]]}}}],"schema":"https://github.com/citation-style-language/schema/raw/master/csl-citation.json"} </w:instrText>
+        <w:instrText xml:space="preserve"> ADDIN ZOTERO_ITEM CSL_CITATION {"citationID":"2aIloY0a","properties":{"formattedCitation":"(InstituteAdmin, 2025a)","plainCitation":"(InstituteAdmin, 2025a)","noteIndex":0},"citationItems":[{"id":"R4IGVW8j/cmFb8bt3","uris":["http://zotero.org/users/15491865/items/6D6NDZN5"],"itemData":{"id":610,"type":"post-weblog","abstract":"Essential text preprocessing best techniques from tokenization to lemmatization for improving NLP accuracy and analysis.","container-title":"Business Analytics Institute","language":"en-US","title":"Text Preprocessing Best Practices: Tokenization to Lemmatization","title-short":"Text Preprocessing Best Practices","URL":"https://businessanalyticsinstitute.com/text-preprocessing-best-practices-tokenization-to-lemmatization/","author":[{"family":"InstituteAdmin","given":""}],"accessed":{"date-parts":[["2025",11,14]]},"issued":{"date-parts":[["2025",5,14]]}}}],"schema":"https://github.com/citation-style-language/schema/raw/master/csl-citation.json"} </w:instrText>
       </w:r>
       <w:r>
         <w:rPr>
@@ -7825,23 +8383,7 @@
           <w:rFonts w:ascii="Calibri" w:hAnsi="Calibri" w:cs="Calibri"/>
           <w:sz w:val="24"/>
         </w:rPr>
-        <w:t>(</w:t>
-      </w:r>
-      <w:proofErr w:type="spellStart"/>
-      <w:r>
-        <w:rPr>
-          <w:rFonts w:ascii="Calibri" w:hAnsi="Calibri" w:cs="Calibri"/>
-          <w:sz w:val="24"/>
-        </w:rPr>
-        <w:t>Zvornicanin</w:t>
-      </w:r>
-      <w:proofErr w:type="spellEnd"/>
-      <w:r>
-        <w:rPr>
-          <w:rFonts w:ascii="Calibri" w:hAnsi="Calibri" w:cs="Calibri"/>
-          <w:sz w:val="24"/>
-        </w:rPr>
-        <w:t>, 2022a)</w:t>
+        <w:t>(Zvornicanin, 2022a)</w:t>
       </w:r>
       <w:r>
         <w:rPr>
@@ -7976,7 +8518,7 @@
           <w:sz w:val="24"/>
           <w:szCs w:val="24"/>
         </w:rPr>
-        <w:instrText xml:space="preserve"> ADDIN ZOTERO_ITEM CSL_CITATION {"citationID":"CFEctu64","properties":{"formattedCitation":"(Shah {\\i{}et al.}, 2024)","plainCitation":"(Shah et al., 2024)","noteIndex":0},"citationItems":[{"id":"FoC07qNa/XLyYCfHo","uris":["http://zotero.org/users/15491865/items/GFBA2NFG"],"itemData":{"id":615,"type":"article-journal","abstract":"Over the last two decades, the development of the CoNLL-2003 named entity recognition (NER) dataset has helped enhance the capabilities of deep learning and natural language processing (NLP). The finance domain, characterized by its unique semantic and lexical variations for the same entities, presents specific challenges to the NER task; thus, a domainspecific customized dataset is crucial for advancing research in this field. In our work, we develop the first high-quality English Financial NER Open Research Dataset (FiNERORD). We benchmark multiple pre-trained language models (PLMs) and large-language models (LLMs) on FiNER-ORD. We believe our proposed FiNER-ORD dataset will open future opportunities to use FiNER-ORD as a benchmark for financial domain-specific NER and NLP tasks. Our dataset, models, and code are publicly available on GitHub and Hugging Face under CC BY-NC 4.0 license.","language":"en","source":"Zotero","title":"FiNER-ORD: Financial Named Entity Recognition Open Research Dataset","author":[{"family":"Shah","given":"Agam"},{"family":"Gullapalli","given":"Abhinav"},{"family":"Vithani","given":"Ruchit"},{"family":"Galarnyk","given":"Michael"},{"family":"Chava","given":"Sudheer"}],"issued":{"date-parts":[["2024"]]}}}],"schema":"https://github.com/citation-style-language/schema/raw/master/csl-citation.json"} </w:instrText>
+        <w:instrText xml:space="preserve"> ADDIN ZOTERO_ITEM CSL_CITATION {"citationID":"CFEctu64","properties":{"formattedCitation":"(Shah {\\i{}et al.}, 2024)","plainCitation":"(Shah et al., 2024)","noteIndex":0},"citationItems":[{"id":"R4IGVW8j/XGDGwSAZ","uris":["http://zotero.org/users/15491865/items/GFBA2NFG"],"itemData":{"id":615,"type":"article-journal","abstract":"Over the last two decades, the development of the CoNLL-2003 named entity recognition (NER) dataset has helped enhance the capabilities of deep learning and natural language processing (NLP). The finance domain, characterized by its unique semantic and lexical variations for the same entities, presents specific challenges to the NER task; thus, a domainspecific customized dataset is crucial for advancing research in this field. In our work, we develop the first high-quality English Financial NER Open Research Dataset (FiNERORD). We benchmark multiple pre-trained language models (PLMs) and large-language models (LLMs) on FiNER-ORD. We believe our proposed FiNER-ORD dataset will open future opportunities to use FiNER-ORD as a benchmark for financial domain-specific NER and NLP tasks. Our dataset, models, and code are publicly available on GitHub and Hugging Face under CC BY-NC 4.0 license.","language":"en","source":"Zotero","title":"FiNER-ORD: Financial Named Entity Recognition Open Research Dataset","author":[{"family":"Shah","given":"Agam"},{"family":"Gullapalli","given":"Abhinav"},{"family":"Vithani","given":"Ruchit"},{"family":"Galarnyk","given":"Michael"},{"family":"Chava","given":"Sudheer"}],"issued":{"date-parts":[["2024"]]}}}],"schema":"https://github.com/citation-style-language/schema/raw/master/csl-citation.json"} </w:instrText>
       </w:r>
       <w:r>
         <w:rPr>
@@ -8195,7 +8737,7 @@
           <w:sz w:val="24"/>
           <w:szCs w:val="24"/>
         </w:rPr>
-        <w:instrText xml:space="preserve"> ADDIN ZOTERO_ITEM CSL_CITATION {"citationID":"mfjtYjKG","properties":{"formattedCitation":"(Papineni {\\i{}et al.}, 2002b; Lin, 2004)","plainCitation":"(Papineni et al., 2002b; Lin, 2004)","noteIndex":0},"citationItems":[{"id":"FoC07qNa/hy1rOyTB","uris":["http://zotero.org/users/15491865/items/X4UAPGQ2"],"itemData":{"id":620,"type":"paper-conference","container-title":"Proceedings of the 40th Annual Meeting of the Association for Computational Linguistics","DOI":"10.3115/1073083.1073135","event-place":"Philadelphia, Pennsylvania, USA","event-title":"ACL 2002","page":"311–318","publisher":"Association for Computational Linguistics","publisher-place":"Philadelphia, Pennsylvania, USA","source":"ACLWeb","title":"Bleu: a Method for Automatic Evaluation of Machine Translation","title-short":"Bleu","URL":"https://aclanthology.org/P02-1040/","author":[{"family":"Papineni","given":"Kishore"},{"family":"Roukos","given":"Salim"},{"family":"Ward","given":"Todd"},{"family":"Zhu","given":"Wei-Jing"}],"editor":[{"family":"Isabelle","given":"Pierre"},{"family":"Charniak","given":"Eugene"},{"family":"Lin","given":"Dekang"}],"accessed":{"date-parts":[["2025",11,14]]},"issued":{"date-parts":[["2002",7]]}}},{"id":599,"uris":["http://zotero.org/users/15491865/items/NGZ2GAC5"],"itemData":{"id":599,"type":"paper-conference","container-title":"Text Summarization Branches Out","event-place":"Barcelona, Spain","page":"74–81","publisher":"Association for Computational Linguistics","publisher-place":"Barcelona, Spain","source":"ACLWeb","title":"ROUGE: A Package for Automatic Evaluation of Summaries","title-short":"ROUGE","URL":"https://aclanthology.org/W04-1013/","author":[{"family":"Lin","given":"Chin-Yew"}],"accessed":{"date-parts":[["2025",11,12]]},"issued":{"date-parts":[["2004",7]]}}}],"schema":"https://github.com/citation-style-language/schema/raw/master/csl-citation.json"} </w:instrText>
+        <w:instrText xml:space="preserve"> ADDIN ZOTERO_ITEM CSL_CITATION {"citationID":"mfjtYjKG","properties":{"formattedCitation":"(Papineni {\\i{}et al.}, 2002b; Lin, 2004)","plainCitation":"(Papineni et al., 2002b; Lin, 2004)","noteIndex":0},"citationItems":[{"id":"R4IGVW8j/lQBbUDWx","uris":["http://zotero.org/users/15491865/items/X4UAPGQ2"],"itemData":{"id":620,"type":"paper-conference","container-title":"Proceedings of the 40th Annual Meeting of the Association for Computational Linguistics","DOI":"10.3115/1073083.1073135","event-place":"Philadelphia, Pennsylvania, USA","event-title":"ACL 2002","page":"311–318","publisher":"Association for Computational Linguistics","publisher-place":"Philadelphia, Pennsylvania, USA","source":"ACLWeb","title":"Bleu: a Method for Automatic Evaluation of Machine Translation","title-short":"Bleu","URL":"https://aclanthology.org/P02-1040/","author":[{"family":"Papineni","given":"Kishore"},{"family":"Roukos","given":"Salim"},{"family":"Ward","given":"Todd"},{"family":"Zhu","given":"Wei-Jing"}],"editor":[{"family":"Isabelle","given":"Pierre"},{"family":"Charniak","given":"Eugene"},{"family":"Lin","given":"Dekang"}],"accessed":{"date-parts":[["2025",11,14]]},"issued":{"date-parts":[["2002",7]]}}},{"id":599,"uris":["http://zotero.org/users/15491865/items/NGZ2GAC5"],"itemData":{"id":599,"type":"paper-conference","container-title":"Text Summarization Branches Out","event-place":"Barcelona, Spain","page":"74–81","publisher":"Association for Computational Linguistics","publisher-place":"Barcelona, Spain","source":"ACLWeb","title":"ROUGE: A Package for Automatic Evaluation of Summaries","title-short":"ROUGE","URL":"https://aclanthology.org/W04-1013/","author":[{"family":"Lin","given":"Chin-Yew"}],"accessed":{"date-parts":[["2025",11,12]]},"issued":{"date-parts":[["2004",7]]}}}],"schema":"https://github.com/citation-style-language/schema/raw/master/csl-citation.json"} </w:instrText>
       </w:r>
       <w:r>
         <w:rPr>
@@ -8391,7 +8933,7 @@
           <w:sz w:val="24"/>
           <w:szCs w:val="24"/>
         </w:rPr>
-        <w:instrText xml:space="preserve"> ADDIN ZOTERO_ITEM CSL_CITATION {"citationID":"qYPSpqLx","properties":{"formattedCitation":"(PricewaterhouseCoopers, 2023a)","plainCitation":"(PricewaterhouseCoopers, 2023a)","noteIndex":0},"citationItems":[{"id":"FoC07qNa/tSwgTDGy","uris":["http://zotero.org/users/15491865/items/LPURJ2XC"],"itemData":{"id":622,"type":"webpage","abstract":"PwC’s Anomaly Detection Platform - An AI enabled solution to address anomalies and solve reconciliation challenges for C-Suite","container-title":"PwC","language":"en_gx","title":"Transforming Conventional Reconciliation and Transaction Monitoring","URL":"https://www.pwc.com/gx/en/about/analyst-relations/2023/idc-spotlight-pwc-anomaly-detection-platform-2023.html","author":[{"family":"PricewaterhouseCoopers","given":""}],"accessed":{"date-parts":[["2025",11,14]]},"issued":{"date-parts":[["2023",5,8]]}}}],"schema":"https://github.com/citation-style-language/schema/raw/master/csl-citation.json"} </w:instrText>
+        <w:instrText xml:space="preserve"> ADDIN ZOTERO_ITEM CSL_CITATION {"citationID":"qYPSpqLx","properties":{"formattedCitation":"(PricewaterhouseCoopers, 2023a)","plainCitation":"(PricewaterhouseCoopers, 2023a)","noteIndex":0},"citationItems":[{"id":"R4IGVW8j/imHrdlBM","uris":["http://zotero.org/users/15491865/items/LPURJ2XC"],"itemData":{"id":622,"type":"webpage","abstract":"PwC’s Anomaly Detection Platform - An AI enabled solution to address anomalies and solve reconciliation challenges for C-Suite","container-title":"PwC","language":"en_gx","title":"Transforming Conventional Reconciliation and Transaction Monitoring","URL":"https://www.pwc.com/gx/en/about/analyst-relations/2023/idc-spotlight-pwc-anomaly-detection-platform-2023.html","author":[{"family":"PricewaterhouseCoopers","given":""}],"accessed":{"date-parts":[["2025",11,14]]},"issued":{"date-parts":[["2023",5,8]]}}}],"schema":"https://github.com/citation-style-language/schema/raw/master/csl-citation.json"} </w:instrText>
       </w:r>
       <w:r>
         <w:rPr>
@@ -8558,7 +9100,7 @@
         </w:numPr>
         <w:ind w:hanging="792"/>
       </w:pPr>
-      <w:bookmarkStart w:id="12" w:name="_Toc214468170"/>
+      <w:bookmarkStart w:id="12" w:name="_Toc214629034"/>
       <w:r>
         <w:t>Non-Functional Requirements</w:t>
       </w:r>
@@ -8652,7 +9194,7 @@
           <w:sz w:val="24"/>
           <w:szCs w:val="24"/>
         </w:rPr>
-        <w:instrText xml:space="preserve"> ADDIN ZOTERO_ITEM CSL_CITATION {"citationID":"TrhMzWV3","properties":{"formattedCitation":"(Wang {\\i{}et al.}, 2024)","plainCitation":"(Wang et al., 2024)","noteIndex":0},"citationItems":[{"id":"FoC07qNa/HToDkkSe","uris":["http://zotero.org/users/15491865/items/TPRR2ZDY"],"itemData":{"id":626,"type":"article","abstract":"This paper explores the application of Natural Language Processing (NLP) in financial risk detection. By constructing an NLP-based financial risk detection model, this study aims to identify and predict potential risks in financial documents and communications. First, the fundamental concepts of NLP and its theoretical foundation, including text mining methods, NLP model design principles, and machine learning algorithms, are introduced. Second, the process of text data preprocessing and feature extraction is described. Finally, the effectiveness and predictive performance of the model are validated through empirical research. The results show that the NLP-based financial risk detection model performs excellently in risk identification and prediction, providing effective risk management tools for financial institutions. This study offers valuable references for the field of financial risk management, utilizing advanced NLP techniques to improve the accuracy and efficiency of financial risk detection.","DOI":"10.48550/arXiv.2406.09765","note":"arXiv:2406.09765 [q-fin]","number":"arXiv:2406.09765","publisher":"arXiv","source":"arXiv.org","title":"Application of Natural Language Processing in Financial Risk Detection","URL":"http://arxiv.org/abs/2406.09765","author":[{"family":"Wang","given":"Liyang"},{"family":"Cheng","given":"Yu"},{"family":"Xiang","given":"Ao"},{"family":"Zhang","given":"Jingyu"},{"family":"Yang","given":"Haowei"}],"accessed":{"date-parts":[["2025",11,14]]},"issued":{"date-parts":[["2024",6,20]]}}}],"schema":"https://github.com/citation-style-language/schema/raw/master/csl-citation.json"} </w:instrText>
+        <w:instrText xml:space="preserve"> ADDIN ZOTERO_ITEM CSL_CITATION {"citationID":"TrhMzWV3","properties":{"formattedCitation":"(Wang {\\i{}et al.}, 2024a)","plainCitation":"(Wang et al., 2024a)","noteIndex":0},"citationItems":[{"id":"R4IGVW8j/UKGRgsS9","uris":["http://zotero.org/users/15491865/items/TPRR2ZDY"],"itemData":{"id":626,"type":"article","abstract":"This paper explores the application of Natural Language Processing (NLP) in financial risk detection. By constructing an NLP-based financial risk detection model, this study aims to identify and predict potential risks in financial documents and communications. First, the fundamental concepts of NLP and its theoretical foundation, including text mining methods, NLP model design principles, and machine learning algorithms, are introduced. Second, the process of text data preprocessing and feature extraction is described. Finally, the effectiveness and predictive performance of the model are validated through empirical research. The results show that the NLP-based financial risk detection model performs excellently in risk identification and prediction, providing effective risk management tools for financial institutions. This study offers valuable references for the field of financial risk management, utilizing advanced NLP techniques to improve the accuracy and efficiency of financial risk detection.","DOI":"10.48550/arXiv.2406.09765","note":"arXiv:2406.09765 [q-fin]","number":"arXiv:2406.09765","publisher":"arXiv","source":"arXiv.org","title":"Application of Natural Language Processing in Financial Risk Detection","URL":"http://arxiv.org/abs/2406.09765","author":[{"family":"Wang","given":"Liyang"},{"family":"Cheng","given":"Yu"},{"family":"Xiang","given":"Ao"},{"family":"Zhang","given":"Jingyu"},{"family":"Yang","given":"Haowei"}],"accessed":{"date-parts":[["2025",11,14]]},"issued":{"date-parts":[["2024",6,20]]}}}],"schema":"https://github.com/citation-style-language/schema/raw/master/csl-citation.json"} </w:instrText>
       </w:r>
       <w:r>
         <w:rPr>
@@ -8682,7 +9224,7 @@
           <w:rFonts w:ascii="Calibri" w:hAnsi="Calibri" w:cs="Calibri"/>
           <w:sz w:val="24"/>
         </w:rPr>
-        <w:t>, 2024)</w:t>
+        <w:t>, 2024a)</w:t>
       </w:r>
       <w:r>
         <w:rPr>
@@ -9326,23 +9868,7 @@
           <w:rFonts w:ascii="Calibri" w:hAnsi="Calibri" w:cs="Calibri"/>
           <w:sz w:val="24"/>
         </w:rPr>
-        <w:t xml:space="preserve">(Badmus, </w:t>
-      </w:r>
-      <w:proofErr w:type="spellStart"/>
-      <w:r>
-        <w:rPr>
-          <w:rFonts w:ascii="Calibri" w:hAnsi="Calibri" w:cs="Calibri"/>
-          <w:sz w:val="24"/>
-        </w:rPr>
-        <w:t>Toromade</w:t>
-      </w:r>
-      <w:proofErr w:type="spellEnd"/>
-      <w:r>
-        <w:rPr>
-          <w:rFonts w:ascii="Calibri" w:hAnsi="Calibri" w:cs="Calibri"/>
-          <w:sz w:val="24"/>
-        </w:rPr>
-        <w:t xml:space="preserve"> and Adebayo, 2025)</w:t>
+        <w:t>(Badmus, Toromade and Adebayo, 2025)</w:t>
       </w:r>
       <w:r>
         <w:rPr>
@@ -9627,7 +10153,7 @@
         </w:numPr>
         <w:ind w:left="851" w:hanging="851"/>
       </w:pPr>
-      <w:bookmarkStart w:id="15" w:name="_Toc214468171"/>
+      <w:bookmarkStart w:id="15" w:name="_Toc214629035"/>
       <w:r>
         <w:t>Data Processing Summary</w:t>
       </w:r>
@@ -9750,7 +10276,7 @@
         </w:numPr>
         <w:ind w:left="851" w:hanging="851"/>
       </w:pPr>
-      <w:bookmarkStart w:id="17" w:name="_Toc214468172"/>
+      <w:bookmarkStart w:id="17" w:name="_Toc214629036"/>
       <w:r>
         <w:t>Code and Formulae</w:t>
       </w:r>
@@ -11137,7 +11663,7 @@
           <w:numId w:val="29"/>
         </w:numPr>
       </w:pPr>
-      <w:bookmarkStart w:id="19" w:name="_Toc214468173"/>
+      <w:bookmarkStart w:id="19" w:name="_Toc214629037"/>
       <w:r>
         <w:lastRenderedPageBreak/>
         <w:t xml:space="preserve">System </w:t>
@@ -11320,7 +11846,7 @@
           <w:sz w:val="24"/>
           <w:szCs w:val="24"/>
         </w:rPr>
-        <w:instrText xml:space="preserve"> ADDIN ZOTERO_ITEM CSL_CITATION {"citationID":"rXx5XZcg","properties":{"formattedCitation":"(Wang {\\i{}et al.}, 2024)","plainCitation":"(Wang et al., 2024)","noteIndex":0},"citationItems":[{"id":"FoC07qNa/HToDkkSe","uris":["http://zotero.org/users/15491865/items/TPRR2ZDY"],"itemData":{"id":626,"type":"article","abstract":"This paper explores the application of Natural Language Processing (NLP) in financial risk detection. By constructing an NLP-based financial risk detection model, this study aims to identify and predict potential risks in financial documents and communications. First, the fundamental concepts of NLP and its theoretical foundation, including text mining methods, NLP model design principles, and machine learning algorithms, are introduced. Second, the process of text data preprocessing and feature extraction is described. Finally, the effectiveness and predictive performance of the model are validated through empirical research. The results show that the NLP-based financial risk detection model performs excellently in risk identification and prediction, providing effective risk management tools for financial institutions. This study offers valuable references for the field of financial risk management, utilizing advanced NLP techniques to improve the accuracy and efficiency of financial risk detection.","DOI":"10.48550/arXiv.2406.09765","note":"arXiv:2406.09765 [q-fin]","number":"arXiv:2406.09765","publisher":"arXiv","source":"arXiv.org","title":"Application of Natural Language Processing in Financial Risk Detection","URL":"http://arxiv.org/abs/2406.09765","author":[{"family":"Wang","given":"Liyang"},{"family":"Cheng","given":"Yu"},{"family":"Xiang","given":"Ao"},{"family":"Zhang","given":"Jingyu"},{"family":"Yang","given":"Haowei"}],"accessed":{"date-parts":[["2025",11,14]]},"issued":{"date-parts":[["2024",6,20]]}}}],"schema":"https://github.com/citation-style-language/schema/raw/master/csl-citation.json"} </w:instrText>
+        <w:instrText xml:space="preserve"> ADDIN ZOTERO_ITEM CSL_CITATION {"citationID":"rXx5XZcg","properties":{"formattedCitation":"(Wang {\\i{}et al.}, 2024a)","plainCitation":"(Wang et al., 2024a)","noteIndex":0},"citationItems":[{"id":"R4IGVW8j/UKGRgsS9","uris":["http://zotero.org/users/15491865/items/TPRR2ZDY"],"itemData":{"id":626,"type":"article","abstract":"This paper explores the application of Natural Language Processing (NLP) in financial risk detection. By constructing an NLP-based financial risk detection model, this study aims to identify and predict potential risks in financial documents and communications. First, the fundamental concepts of NLP and its theoretical foundation, including text mining methods, NLP model design principles, and machine learning algorithms, are introduced. Second, the process of text data preprocessing and feature extraction is described. Finally, the effectiveness and predictive performance of the model are validated through empirical research. The results show that the NLP-based financial risk detection model performs excellently in risk identification and prediction, providing effective risk management tools for financial institutions. This study offers valuable references for the field of financial risk management, utilizing advanced NLP techniques to improve the accuracy and efficiency of financial risk detection.","DOI":"10.48550/arXiv.2406.09765","note":"arXiv:2406.09765 [q-fin]","number":"arXiv:2406.09765","publisher":"arXiv","source":"arXiv.org","title":"Application of Natural Language Processing in Financial Risk Detection","URL":"http://arxiv.org/abs/2406.09765","author":[{"family":"Wang","given":"Liyang"},{"family":"Cheng","given":"Yu"},{"family":"Xiang","given":"Ao"},{"family":"Zhang","given":"Jingyu"},{"family":"Yang","given":"Haowei"}],"accessed":{"date-parts":[["2025",11,14]]},"issued":{"date-parts":[["2024",6,20]]}}}],"schema":"https://github.com/citation-style-language/schema/raw/master/csl-citation.json"} </w:instrText>
       </w:r>
       <w:r>
         <w:rPr>
@@ -11350,7 +11876,7 @@
           <w:rFonts w:ascii="Calibri" w:hAnsi="Calibri" w:cs="Calibri"/>
           <w:sz w:val="24"/>
         </w:rPr>
-        <w:t>, 2024)</w:t>
+        <w:t>, 2024a)</w:t>
       </w:r>
       <w:r>
         <w:rPr>
@@ -11372,7 +11898,7 @@
       <w:pPr>
         <w:pStyle w:val="Heading2"/>
       </w:pPr>
-      <w:bookmarkStart w:id="20" w:name="_Toc214468174"/>
+      <w:bookmarkStart w:id="20" w:name="_Toc214629038"/>
       <w:r>
         <w:t>Hardware and Software Requirements</w:t>
       </w:r>
@@ -11626,7 +12152,7 @@
           <w:sz w:val="24"/>
           <w:szCs w:val="24"/>
         </w:rPr>
-        <w:instrText xml:space="preserve"> ADDIN ZOTERO_ITEM CSL_CITATION {"citationID":"qJvRxUVb","properties":{"formattedCitation":"(Hegghammer, 2022b)","plainCitation":"(Hegghammer, 2022b)","noteIndex":0},"citationItems":[{"id":"FoC07qNa/vDjDTTMx","uris":["http://zotero.org/users/15491865/items/L6VPTPQZ"],"itemData":{"id":546,"type":"article-journal","abstract":"Optical Character Recognition (OCR) can open up understudied historical documents to computational analysis, but the accuracy of OCR software varies. This article reports a benchmarking experiment comparing the performance of Tesseract, Amazon Textract, and Google Document AI on images of English and Arabic text. English-language book scans (n = 322) and Arabic-language article scans (n = 100) were replicated 43 times with different types of artificial noise for a corpus of 18,568 documents, generating 51,304 process requests. Document AI delivered the best results, and the server-based processors (Textract and Document AI) performed substantially better than Tesseract, especially on noisy documents. Accuracy for English was considerably higher than for Arabic. Specifying the relative performance of three leading OCR products and the differential effects of commonly found noise types can help scholars identify better OCR solutions for their research needs. The test materials have been preserved in the openly available “Noisy OCR Dataset” (NOD) for reuse in future benchmarking studies.","container-title":"Journal of Computational Social Science","DOI":"10.1007/s42001-021-00149-1","ISSN":"2432-2725","issue":"1","journalAbbreviation":"J Comput Soc Sc","language":"en","page":"861-882","source":"Springer Link","title":"OCR with Tesseract, Amazon Textract, and Google Document AI: a benchmarking experiment","title-short":"OCR with Tesseract, Amazon Textract, and Google Document AI","URL":"https://doi.org/10.1007/s42001-021-00149-1","volume":"5","author":[{"family":"Hegghammer","given":"Thomas"}],"accessed":{"date-parts":[["2025",10,14]]},"issued":{"date-parts":[["2022",5,1]]}}}],"schema":"https://github.com/citation-style-language/schema/raw/master/csl-citation.json"} </w:instrText>
+        <w:instrText xml:space="preserve"> ADDIN ZOTERO_ITEM CSL_CITATION {"citationID":"qJvRxUVb","properties":{"formattedCitation":"(Hegghammer, 2022b)","plainCitation":"(Hegghammer, 2022b)","noteIndex":0},"citationItems":[{"id":"R4IGVW8j/LWCQ9YOc","uris":["http://zotero.org/users/15491865/items/L6VPTPQZ"],"itemData":{"id":546,"type":"article-journal","abstract":"Optical Character Recognition (OCR) can open up understudied historical documents to computational analysis, but the accuracy of OCR software varies. This article reports a benchmarking experiment comparing the performance of Tesseract, Amazon Textract, and Google Document AI on images of English and Arabic text. English-language book scans (n = 322) and Arabic-language article scans (n = 100) were replicated 43 times with different types of artificial noise for a corpus of 18,568 documents, generating 51,304 process requests. Document AI delivered the best results, and the server-based processors (Textract and Document AI) performed substantially better than Tesseract, especially on noisy documents. Accuracy for English was considerably higher than for Arabic. Specifying the relative performance of three leading OCR products and the differential effects of commonly found noise types can help scholars identify better OCR solutions for their research needs. The test materials have been preserved in the openly available “Noisy OCR Dataset” (NOD) for reuse in future benchmarking studies.","container-title":"Journal of Computational Social Science","DOI":"10.1007/s42001-021-00149-1","ISSN":"2432-2725","issue":"1","journalAbbreviation":"J Comput Soc Sc","language":"en","page":"861-882","source":"Springer Link","title":"OCR with Tesseract, Amazon Textract, and Google Document AI: a benchmarking experiment","title-short":"OCR with Tesseract, Amazon Textract, and Google Document AI","URL":"https://doi.org/10.1007/s42001-021-00149-1","volume":"5","author":[{"family":"Hegghammer","given":"Thomas"}],"accessed":{"date-parts":[["2025",10,14]]},"issued":{"date-parts":[["2022",5,1]]}}}],"schema":"https://github.com/citation-style-language/schema/raw/master/csl-citation.json"} </w:instrText>
       </w:r>
       <w:r>
         <w:rPr>
@@ -11792,7 +12318,7 @@
       <w:pPr>
         <w:pStyle w:val="Heading2"/>
       </w:pPr>
-      <w:bookmarkStart w:id="21" w:name="_Toc214468175"/>
+      <w:bookmarkStart w:id="21" w:name="_Toc214629039"/>
       <w:r>
         <w:t>High-Level System Architecture</w:t>
       </w:r>
@@ -11966,7 +12492,7 @@
       <w:pPr>
         <w:pStyle w:val="Heading3"/>
       </w:pPr>
-      <w:bookmarkStart w:id="22" w:name="_Toc214468176"/>
+      <w:bookmarkStart w:id="22" w:name="_Toc214629040"/>
       <w:r>
         <w:t>Presentation Layer</w:t>
       </w:r>
@@ -12154,7 +12680,7 @@
       <w:pPr>
         <w:pStyle w:val="Heading3"/>
       </w:pPr>
-      <w:bookmarkStart w:id="23" w:name="_Toc214468177"/>
+      <w:bookmarkStart w:id="23" w:name="_Toc214629041"/>
       <w:r>
         <w:t>Application Layer</w:t>
       </w:r>
@@ -12401,7 +12927,7 @@
       <w:pPr>
         <w:pStyle w:val="Heading3"/>
       </w:pPr>
-      <w:bookmarkStart w:id="24" w:name="_Toc214468178"/>
+      <w:bookmarkStart w:id="24" w:name="_Toc214629042"/>
       <w:r>
         <w:t>Analytical Layer</w:t>
       </w:r>
@@ -12559,25 +13085,7 @@
           <w:sz w:val="24"/>
           <w:szCs w:val="24"/>
         </w:rPr>
-        <w:t xml:space="preserve">(Badmus, </w:t>
-      </w:r>
-      <w:proofErr w:type="spellStart"/>
-      <w:r>
-        <w:rPr>
-          <w:rFonts w:ascii="Calibri" w:hAnsi="Calibri" w:cs="Calibri"/>
-          <w:sz w:val="24"/>
-          <w:szCs w:val="24"/>
-        </w:rPr>
-        <w:t>Toromade</w:t>
-      </w:r>
-      <w:proofErr w:type="spellEnd"/>
-      <w:r>
-        <w:rPr>
-          <w:rFonts w:ascii="Calibri" w:hAnsi="Calibri" w:cs="Calibri"/>
-          <w:sz w:val="24"/>
-          <w:szCs w:val="24"/>
-        </w:rPr>
-        <w:t xml:space="preserve"> and Adebayo, 2025)</w:t>
+        <w:t>(Badmus, Toromade and Adebayo, 2025)</w:t>
       </w:r>
       <w:r>
         <w:rPr>
@@ -12862,7 +13370,7 @@
       <w:pPr>
         <w:pStyle w:val="Heading2"/>
       </w:pPr>
-      <w:bookmarkStart w:id="26" w:name="_Toc214468179"/>
+      <w:bookmarkStart w:id="26" w:name="_Toc214629043"/>
       <w:r>
         <w:t>Key Components, Functions, and Interactions</w:t>
       </w:r>
@@ -12943,7 +13451,7 @@
           <w:sz w:val="24"/>
           <w:szCs w:val="24"/>
         </w:rPr>
-        <w:instrText xml:space="preserve"> ADDIN ZOTERO_ITEM CSL_CITATION {"citationID":"Rv8PBued","properties":{"formattedCitation":"(Shah {\\i{}et al.}, 2024)","plainCitation":"(Shah et al., 2024)","noteIndex":0},"citationItems":[{"id":"FoC07qNa/XLyYCfHo","uris":["http://zotero.org/users/15491865/items/GFBA2NFG"],"itemData":{"id":615,"type":"article-journal","abstract":"Over the last two decades, the development of the CoNLL-2003 named entity recognition (NER) dataset has helped enhance the capabilities of deep learning and natural language processing (NLP). The finance domain, characterized by its unique semantic and lexical variations for the same entities, presents specific challenges to the NER task; thus, a domainspecific customized dataset is crucial for advancing research in this field. In our work, we develop the first high-quality English Financial NER Open Research Dataset (FiNERORD). We benchmark multiple pre-trained language models (PLMs) and large-language models (LLMs) on FiNER-ORD. We believe our proposed FiNER-ORD dataset will open future opportunities to use FiNER-ORD as a benchmark for financial domain-specific NER and NLP tasks. Our dataset, models, and code are publicly available on GitHub and Hugging Face under CC BY-NC 4.0 license.","language":"en","source":"Zotero","title":"FiNER-ORD: Financial Named Entity Recognition Open Research Dataset","author":[{"family":"Shah","given":"Agam"},{"family":"Gullapalli","given":"Abhinav"},{"family":"Vithani","given":"Ruchit"},{"family":"Galarnyk","given":"Michael"},{"family":"Chava","given":"Sudheer"}],"issued":{"date-parts":[["2024"]]}}}],"schema":"https://github.com/citation-style-language/schema/raw/master/csl-citation.json"} </w:instrText>
+        <w:instrText xml:space="preserve"> ADDIN ZOTERO_ITEM CSL_CITATION {"citationID":"Rv8PBued","properties":{"formattedCitation":"(Shah {\\i{}et al.}, 2024)","plainCitation":"(Shah et al., 2024)","noteIndex":0},"citationItems":[{"id":"R4IGVW8j/XGDGwSAZ","uris":["http://zotero.org/users/15491865/items/GFBA2NFG"],"itemData":{"id":615,"type":"article-journal","abstract":"Over the last two decades, the development of the CoNLL-2003 named entity recognition (NER) dataset has helped enhance the capabilities of deep learning and natural language processing (NLP). The finance domain, characterized by its unique semantic and lexical variations for the same entities, presents specific challenges to the NER task; thus, a domainspecific customized dataset is crucial for advancing research in this field. In our work, we develop the first high-quality English Financial NER Open Research Dataset (FiNERORD). We benchmark multiple pre-trained language models (PLMs) and large-language models (LLMs) on FiNER-ORD. We believe our proposed FiNER-ORD dataset will open future opportunities to use FiNER-ORD as a benchmark for financial domain-specific NER and NLP tasks. Our dataset, models, and code are publicly available on GitHub and Hugging Face under CC BY-NC 4.0 license.","language":"en","source":"Zotero","title":"FiNER-ORD: Financial Named Entity Recognition Open Research Dataset","author":[{"family":"Shah","given":"Agam"},{"family":"Gullapalli","given":"Abhinav"},{"family":"Vithani","given":"Ruchit"},{"family":"Galarnyk","given":"Michael"},{"family":"Chava","given":"Sudheer"}],"issued":{"date-parts":[["2024"]]}}}],"schema":"https://github.com/citation-style-language/schema/raw/master/csl-citation.json"} </w:instrText>
       </w:r>
       <w:r>
         <w:rPr>
@@ -13243,23 +13751,159 @@
           <w:rFonts w:ascii="Calibri" w:hAnsi="Calibri" w:cs="Calibri"/>
           <w:sz w:val="24"/>
         </w:rPr>
-        <w:t>(</w:t>
+        <w:t>(InstituteAdmin, 2025b)</w:t>
+      </w:r>
+      <w:r>
+        <w:rPr>
+          <w:sz w:val="24"/>
+          <w:szCs w:val="24"/>
+        </w:rPr>
+        <w:fldChar w:fldCharType="end"/>
+      </w:r>
+      <w:r>
+        <w:rPr>
+          <w:sz w:val="24"/>
+          <w:szCs w:val="24"/>
+        </w:rPr>
+        <w:t>.</w:t>
+      </w:r>
+    </w:p>
+    <w:p>
+      <w:pPr>
+        <w:rPr>
+          <w:sz w:val="24"/>
+          <w:szCs w:val="24"/>
+        </w:rPr>
+      </w:pPr>
+      <w:r>
+        <w:rPr>
+          <w:sz w:val="24"/>
+          <w:szCs w:val="24"/>
+        </w:rPr>
+        <w:t xml:space="preserve">The </w:t>
       </w:r>
       <w:proofErr w:type="spellStart"/>
       <w:r>
         <w:rPr>
+          <w:sz w:val="24"/>
+          <w:szCs w:val="24"/>
+        </w:rPr>
+        <w:t>NLPProcessor</w:t>
+      </w:r>
+      <w:proofErr w:type="spellEnd"/>
+      <w:r>
+        <w:rPr>
+          <w:sz w:val="24"/>
+          <w:szCs w:val="24"/>
+        </w:rPr>
+        <w:t>, which sequences the operations,</w:t>
+      </w:r>
+      <w:r>
+        <w:rPr>
+          <w:sz w:val="24"/>
+          <w:szCs w:val="24"/>
+        </w:rPr>
+        <w:t xml:space="preserve"> will be what controls the interactions between the various modules</w:t>
+      </w:r>
+      <w:r>
+        <w:rPr>
+          <w:sz w:val="24"/>
+          <w:szCs w:val="24"/>
+        </w:rPr>
+        <w:t>.</w:t>
+      </w:r>
+      <w:r>
+        <w:rPr>
+          <w:sz w:val="24"/>
+          <w:szCs w:val="24"/>
+        </w:rPr>
+        <w:t xml:space="preserve"> The anomaly detection system will be what evaluates the consistency between the extracted entities, summary content, financial </w:t>
+      </w:r>
+      <w:r>
+        <w:rPr>
+          <w:sz w:val="24"/>
+          <w:szCs w:val="24"/>
+        </w:rPr>
+        <w:t xml:space="preserve">terms, and the expected structure of the document. </w:t>
+      </w:r>
+      <w:r>
+        <w:rPr>
+          <w:sz w:val="24"/>
+          <w:szCs w:val="24"/>
+        </w:rPr>
+        <w:t>These processes</w:t>
+      </w:r>
+      <w:r>
+        <w:rPr>
+          <w:sz w:val="24"/>
+          <w:szCs w:val="24"/>
+        </w:rPr>
+        <w:t xml:space="preserve"> will use </w:t>
+      </w:r>
+      <w:r>
+        <w:rPr>
+          <w:sz w:val="24"/>
+          <w:szCs w:val="24"/>
+        </w:rPr>
+        <w:t xml:space="preserve">a combination of rule-based logic and probabilistic checks. </w:t>
+      </w:r>
+      <w:r>
+        <w:rPr>
+          <w:sz w:val="24"/>
+          <w:szCs w:val="24"/>
+        </w:rPr>
+        <w:t xml:space="preserve">The aim of this hybrid design is to address the </w:t>
+      </w:r>
+      <w:proofErr w:type="spellStart"/>
+      <w:r>
+        <w:rPr>
+          <w:sz w:val="24"/>
+          <w:szCs w:val="24"/>
+        </w:rPr>
+        <w:t>liitations</w:t>
+      </w:r>
+      <w:proofErr w:type="spellEnd"/>
+      <w:r>
+        <w:rPr>
+          <w:sz w:val="24"/>
+          <w:szCs w:val="24"/>
+        </w:rPr>
+        <w:t xml:space="preserve"> of machine-learning anomaly detectors which have been </w:t>
+      </w:r>
+      <w:r>
+        <w:rPr>
+          <w:sz w:val="24"/>
+          <w:szCs w:val="24"/>
+        </w:rPr>
+        <w:t xml:space="preserve">identified in the reviewed literature. </w:t>
+      </w:r>
+      <w:r>
+        <w:rPr>
+          <w:sz w:val="24"/>
+          <w:szCs w:val="24"/>
+        </w:rPr>
+        <w:fldChar w:fldCharType="begin"/>
+      </w:r>
+      <w:r>
+        <w:rPr>
+          <w:sz w:val="24"/>
+          <w:szCs w:val="24"/>
+        </w:rPr>
+        <w:instrText xml:space="preserve"> ADDIN ZOTERO_ITEM CSL_CITATION {"citationID":"6iC3gkIq","properties":{"formattedCitation":"(Ji, Dong and Driggs-Campbell, 2022; PricewaterhouseCoopers, 2023b)","plainCitation":"(Ji, Dong and Driggs-Campbell, 2022; PricewaterhouseCoopers, 2023b)","noteIndex":0},"citationItems":[{"id":"R4IGVW8j/7geqncUr","uris":["http://zotero.org/users/15491865/items/4A78HW3X"],"itemData":{"id":657,"type":"article","abstract":"The number of multi-robot systems deployed in field applications has increased dramatically over the years. Despite the recent advancement of navigation algorithms, autonomous robots often encounter challenging situations where the control policy fails and the human assistance is required to resume robot tasks. Human-robot collaboration can help achieve high-levels of autonomy, but monitoring and managing multiple robots at once by a single human supervisor remains a challenging problem. Our goal is to help a supervisor decide which robots to assist in which order such that the team performance can be maximized. We formulate the one-to-many supervision problem in uncertain environments as a dynamic graph traversal problem. An approximation algorithm based on the profitable tour problem on a static graph is developed to solve the original problem, and the approximation error is bounded and analyzed. Our case study on a simulated autonomous farm demonstrates superior team performance than baseline methods in task completion time and human working time, and that our method can be deployed in real-time for robot fleets with moderate size.","DOI":"10.48550/arXiv.2205.01768","note":"arXiv:2205.01768 [cs]","number":"arXiv:2205.01768","publisher":"arXiv","source":"arXiv.org","title":"Traversing Supervisor Problem: An Approximately Optimal Approach to Multi-Robot Assistance","title-short":"Traversing Supervisor Problem","URL":"http://arxiv.org/abs/2205.01768","author":[{"family":"Ji","given":"Tianchen"},{"family":"Dong","given":"Roy"},{"family":"Driggs-Campbell","given":"Katherine"}],"accessed":{"date-parts":[["2025",11,19]]},"issued":{"date-parts":[["2022",5,3]]}}},{"id":581,"uris":["http://zotero.org/users/15491865/items/FRDLCSC9","http://zotero.org/users/15491865/items/ITA86RR8"],"itemData":{"id":581,"type":"webpage","abstract":"PwC’s Anomaly Detection Platform - An AI enabled solution to address anomalies and solve reconciliation challenges for C-Suite","container-title":"PwC","language":"en_gx","title":"Transforming Conventional Reconciliation and Transaction Monitoring","URL":"https://www.pwc.com/gx/en/about/analyst-relations/2023/idc-spotlight-pwc-anomaly-detection-platform-2023.html","author":[{"family":"PricewaterhouseCoopers","given":""}],"accessed":{"date-parts":[["2025",10,15]]},"issued":{"date-parts":[["2023",5,8]]}}}],"schema":"https://github.com/citation-style-language/schema/raw/master/csl-citation.json"} </w:instrText>
+      </w:r>
+      <w:r>
+        <w:rPr>
+          <w:sz w:val="24"/>
+          <w:szCs w:val="24"/>
+        </w:rPr>
+        <w:fldChar w:fldCharType="separate"/>
+      </w:r>
+      <w:r>
+        <w:rPr>
           <w:rFonts w:ascii="Calibri" w:hAnsi="Calibri" w:cs="Calibri"/>
           <w:sz w:val="24"/>
         </w:rPr>
-        <w:t>InstituteAdmin</w:t>
-      </w:r>
-      <w:proofErr w:type="spellEnd"/>
-      <w:r>
-        <w:rPr>
-          <w:rFonts w:ascii="Calibri" w:hAnsi="Calibri" w:cs="Calibri"/>
-          <w:sz w:val="24"/>
-        </w:rPr>
-        <w:t>, 2025b)</w:t>
+        <w:t>(Ji, Dong and Driggs-Campbell, 2022; PricewaterhouseCoopers, 2023b)</w:t>
       </w:r>
       <w:r>
         <w:rPr>
@@ -13283,164 +13927,12 @@
           <w:szCs w:val="24"/>
         </w:rPr>
       </w:pPr>
-      <w:r>
-        <w:rPr>
-          <w:sz w:val="24"/>
-          <w:szCs w:val="24"/>
-        </w:rPr>
-        <w:t xml:space="preserve">The </w:t>
-      </w:r>
-      <w:proofErr w:type="spellStart"/>
-      <w:r>
-        <w:rPr>
-          <w:sz w:val="24"/>
-          <w:szCs w:val="24"/>
-        </w:rPr>
-        <w:t>NLPProcessor</w:t>
-      </w:r>
-      <w:proofErr w:type="spellEnd"/>
-      <w:r>
-        <w:rPr>
-          <w:sz w:val="24"/>
-          <w:szCs w:val="24"/>
-        </w:rPr>
-        <w:t>, which sequences the operations,</w:t>
-      </w:r>
-      <w:r>
-        <w:rPr>
-          <w:sz w:val="24"/>
-          <w:szCs w:val="24"/>
-        </w:rPr>
-        <w:t xml:space="preserve"> will be what controls the interactions between the various modules</w:t>
-      </w:r>
-      <w:r>
-        <w:rPr>
-          <w:sz w:val="24"/>
-          <w:szCs w:val="24"/>
-        </w:rPr>
-        <w:t>.</w:t>
-      </w:r>
-      <w:r>
-        <w:rPr>
-          <w:sz w:val="24"/>
-          <w:szCs w:val="24"/>
-        </w:rPr>
-        <w:t xml:space="preserve"> The anomaly detection system will be what evaluates the consistency between the extracted entities, summary content, financial </w:t>
-      </w:r>
-      <w:r>
-        <w:rPr>
-          <w:sz w:val="24"/>
-          <w:szCs w:val="24"/>
-        </w:rPr>
-        <w:t xml:space="preserve">terms, and the expected structure of the document. </w:t>
-      </w:r>
-      <w:r>
-        <w:rPr>
-          <w:sz w:val="24"/>
-          <w:szCs w:val="24"/>
-        </w:rPr>
-        <w:t>These processes</w:t>
-      </w:r>
-      <w:r>
-        <w:rPr>
-          <w:sz w:val="24"/>
-          <w:szCs w:val="24"/>
-        </w:rPr>
-        <w:t xml:space="preserve"> will use </w:t>
-      </w:r>
-      <w:r>
-        <w:rPr>
-          <w:sz w:val="24"/>
-          <w:szCs w:val="24"/>
-        </w:rPr>
-        <w:t xml:space="preserve">a combination of rule-based logic and probabilistic checks. </w:t>
-      </w:r>
-      <w:r>
-        <w:rPr>
-          <w:sz w:val="24"/>
-          <w:szCs w:val="24"/>
-        </w:rPr>
-        <w:t xml:space="preserve">The aim of this hybrid design is to address the </w:t>
-      </w:r>
-      <w:proofErr w:type="spellStart"/>
-      <w:r>
-        <w:rPr>
-          <w:sz w:val="24"/>
-          <w:szCs w:val="24"/>
-        </w:rPr>
-        <w:t>liitations</w:t>
-      </w:r>
-      <w:proofErr w:type="spellEnd"/>
-      <w:r>
-        <w:rPr>
-          <w:sz w:val="24"/>
-          <w:szCs w:val="24"/>
-        </w:rPr>
-        <w:t xml:space="preserve"> of machine-learning anomaly detectors which have been </w:t>
-      </w:r>
-      <w:r>
-        <w:rPr>
-          <w:sz w:val="24"/>
-          <w:szCs w:val="24"/>
-        </w:rPr>
-        <w:t xml:space="preserve">identified in the reviewed literature. </w:t>
-      </w:r>
-      <w:r>
-        <w:rPr>
-          <w:sz w:val="24"/>
-          <w:szCs w:val="24"/>
-        </w:rPr>
-        <w:fldChar w:fldCharType="begin"/>
-      </w:r>
-      <w:r>
-        <w:rPr>
-          <w:sz w:val="24"/>
-          <w:szCs w:val="24"/>
-        </w:rPr>
-        <w:instrText xml:space="preserve"> ADDIN ZOTERO_ITEM CSL_CITATION {"citationID":"6iC3gkIq","properties":{"formattedCitation":"(Ji, Dong and Driggs-Campbell, 2022; PricewaterhouseCoopers, 2023b)","plainCitation":"(Ji, Dong and Driggs-Campbell, 2022; PricewaterhouseCoopers, 2023b)","noteIndex":0},"citationItems":[{"id":"FoC07qNa/RXL74GQZ","uris":["http://zotero.org/users/15491865/items/4A78HW3X"],"itemData":{"id":657,"type":"article","abstract":"The number of multi-robot systems deployed in field applications has increased dramatically over the years. Despite the recent advancement of navigation algorithms, autonomous robots often encounter challenging situations where the control policy fails and the human assistance is required to resume robot tasks. Human-robot collaboration can help achieve high-levels of autonomy, but monitoring and managing multiple robots at once by a single human supervisor remains a challenging problem. Our goal is to help a supervisor decide which robots to assist in which order such that the team performance can be maximized. We formulate the one-to-many supervision problem in uncertain environments as a dynamic graph traversal problem. An approximation algorithm based on the profitable tour problem on a static graph is developed to solve the original problem, and the approximation error is bounded and analyzed. Our case study on a simulated autonomous farm demonstrates superior team performance than baseline methods in task completion time and human working time, and that our method can be deployed in real-time for robot fleets with moderate size.","DOI":"10.48550/arXiv.2205.01768","note":"arXiv:2205.01768 [cs]","number":"arXiv:2205.01768","publisher":"arXiv","source":"arXiv.org","title":"Traversing Supervisor Problem: An Approximately Optimal Approach to Multi-Robot Assistance","title-short":"Traversing Supervisor Problem","URL":"http://arxiv.org/abs/2205.01768","author":[{"family":"Ji","given":"Tianchen"},{"family":"Dong","given":"Roy"},{"family":"Driggs-Campbell","given":"Katherine"}],"accessed":{"date-parts":[["2025",11,19]]},"issued":{"date-parts":[["2022",5,3]]}}},{"id":581,"uris":["http://zotero.org/users/15491865/items/FRDLCSC9","http://zotero.org/users/15491865/items/ITA86RR8"],"itemData":{"id":581,"type":"webpage","abstract":"PwC’s Anomaly Detection Platform - An AI enabled solution to address anomalies and solve reconciliation challenges for C-Suite","container-title":"PwC","language":"en_gx","title":"Transforming Conventional Reconciliation and Transaction Monitoring","URL":"https://www.pwc.com/gx/en/about/analyst-relations/2023/idc-spotlight-pwc-anomaly-detection-platform-2023.html","author":[{"family":"PricewaterhouseCoopers","given":""}],"accessed":{"date-parts":[["2025",10,15]]},"issued":{"date-parts":[["2023",5,8]]}}}],"schema":"https://github.com/citation-style-language/schema/raw/master/csl-citation.json"} </w:instrText>
-      </w:r>
-      <w:r>
-        <w:rPr>
-          <w:sz w:val="24"/>
-          <w:szCs w:val="24"/>
-        </w:rPr>
-        <w:fldChar w:fldCharType="separate"/>
-      </w:r>
-      <w:r>
-        <w:rPr>
-          <w:rFonts w:ascii="Calibri" w:hAnsi="Calibri" w:cs="Calibri"/>
-          <w:sz w:val="24"/>
-        </w:rPr>
-        <w:t>(Ji, Dong and Driggs-Campbell, 2022; PricewaterhouseCoopers, 2023b)</w:t>
-      </w:r>
-      <w:r>
-        <w:rPr>
-          <w:sz w:val="24"/>
-          <w:szCs w:val="24"/>
-        </w:rPr>
-        <w:fldChar w:fldCharType="end"/>
-      </w:r>
-      <w:r>
-        <w:rPr>
-          <w:sz w:val="24"/>
-          <w:szCs w:val="24"/>
-        </w:rPr>
-        <w:t>.</w:t>
-      </w:r>
-    </w:p>
-    <w:p>
-      <w:pPr>
-        <w:rPr>
-          <w:sz w:val="24"/>
-          <w:szCs w:val="24"/>
-        </w:rPr>
-      </w:pPr>
     </w:p>
     <w:p>
       <w:pPr>
         <w:pStyle w:val="Heading2"/>
       </w:pPr>
-      <w:bookmarkStart w:id="27" w:name="_Toc214468180"/>
+      <w:bookmarkStart w:id="27" w:name="_Toc214629044"/>
       <w:r>
         <w:t>Description of System Features and Workflows</w:t>
       </w:r>
@@ -13741,7 +14233,7 @@
           <w:sz w:val="24"/>
           <w:szCs w:val="24"/>
         </w:rPr>
-        <w:instrText xml:space="preserve"> ADDIN ZOTERO_ITEM CSL_CITATION {"citationID":"PSNXEZ8P","properties":{"formattedCitation":"(Zvornicanin, 2022b)","plainCitation":"(Zvornicanin, 2022b)","noteIndex":0},"citationItems":[{"id":"FoC07qNa/MqoGHNW1","uris":["http://zotero.org/users/15491865/items/F93QS6C4"],"itemData":{"id":668,"type":"webpage","title":"Topic Modeling and Latent Dirichlet Allocation (LDA) | DataScience+","URL":"https://datascienceplus.com/topic-modeling-and-latent-dirichlet-allocation-lda/","author":[{"family":"Zvornicanin","given":"Enes"}],"accessed":{"date-parts":[["2025",11,20]]},"issued":{"date-parts":[["2022",1,30]]}}}],"schema":"https://github.com/citation-style-language/schema/raw/master/csl-citation.json"} </w:instrText>
+        <w:instrText xml:space="preserve"> ADDIN ZOTERO_ITEM CSL_CITATION {"citationID":"PSNXEZ8P","properties":{"formattedCitation":"(Zvornicanin, 2022b)","plainCitation":"(Zvornicanin, 2022b)","noteIndex":0},"citationItems":[{"id":"R4IGVW8j/JsbWcLgM","uris":["http://zotero.org/users/15491865/items/F93QS6C4"],"itemData":{"id":668,"type":"webpage","title":"Topic Modeling and Latent Dirichlet Allocation (LDA) | DataScience+","URL":"https://datascienceplus.com/topic-modeling-and-latent-dirichlet-allocation-lda/","author":[{"family":"Zvornicanin","given":"Enes"}],"accessed":{"date-parts":[["2025",11,20]]},"issued":{"date-parts":[["2022",1,30]]}}}],"schema":"https://github.com/citation-style-language/schema/raw/master/csl-citation.json"} </w:instrText>
       </w:r>
       <w:r>
         <w:rPr>
@@ -13888,7 +14380,7 @@
           <w:sz w:val="24"/>
           <w:szCs w:val="24"/>
         </w:rPr>
-        <w:instrText xml:space="preserve"> ADDIN ZOTERO_ITEM CSL_CITATION {"citationID":"7rHEGM9D","properties":{"formattedCitation":"(Shah {\\i{}et al.}, 2024)","plainCitation":"(Shah et al., 2024)","noteIndex":0},"citationItems":[{"id":"FoC07qNa/XLyYCfHo","uris":["http://zotero.org/users/15491865/items/GFBA2NFG"],"itemData":{"id":615,"type":"article-journal","abstract":"Over the last two decades, the development of the CoNLL-2003 named entity recognition (NER) dataset has helped enhance the capabilities of deep learning and natural language processing (NLP). The finance domain, characterized by its unique semantic and lexical variations for the same entities, presents specific challenges to the NER task; thus, a domainspecific customized dataset is crucial for advancing research in this field. In our work, we develop the first high-quality English Financial NER Open Research Dataset (FiNERORD). We benchmark multiple pre-trained language models (PLMs) and large-language models (LLMs) on FiNER-ORD. We believe our proposed FiNER-ORD dataset will open future opportunities to use FiNER-ORD as a benchmark for financial domain-specific NER and NLP tasks. Our dataset, models, and code are publicly available on GitHub and Hugging Face under CC BY-NC 4.0 license.","language":"en","source":"Zotero","title":"FiNER-ORD: Financial Named Entity Recognition Open Research Dataset","author":[{"family":"Shah","given":"Agam"},{"family":"Gullapalli","given":"Abhinav"},{"family":"Vithani","given":"Ruchit"},{"family":"Galarnyk","given":"Michael"},{"family":"Chava","given":"Sudheer"}],"issued":{"date-parts":[["2024"]]}}}],"schema":"https://github.com/citation-style-language/schema/raw/master/csl-citation.json"} </w:instrText>
+        <w:instrText xml:space="preserve"> ADDIN ZOTERO_ITEM CSL_CITATION {"citationID":"7rHEGM9D","properties":{"formattedCitation":"(Shah {\\i{}et al.}, 2024)","plainCitation":"(Shah et al., 2024)","noteIndex":0},"citationItems":[{"id":"R4IGVW8j/XGDGwSAZ","uris":["http://zotero.org/users/15491865/items/GFBA2NFG"],"itemData":{"id":615,"type":"article-journal","abstract":"Over the last two decades, the development of the CoNLL-2003 named entity recognition (NER) dataset has helped enhance the capabilities of deep learning and natural language processing (NLP). The finance domain, characterized by its unique semantic and lexical variations for the same entities, presents specific challenges to the NER task; thus, a domainspecific customized dataset is crucial for advancing research in this field. In our work, we develop the first high-quality English Financial NER Open Research Dataset (FiNERORD). We benchmark multiple pre-trained language models (PLMs) and large-language models (LLMs) on FiNER-ORD. We believe our proposed FiNER-ORD dataset will open future opportunities to use FiNER-ORD as a benchmark for financial domain-specific NER and NLP tasks. Our dataset, models, and code are publicly available on GitHub and Hugging Face under CC BY-NC 4.0 license.","language":"en","source":"Zotero","title":"FiNER-ORD: Financial Named Entity Recognition Open Research Dataset","author":[{"family":"Shah","given":"Agam"},{"family":"Gullapalli","given":"Abhinav"},{"family":"Vithani","given":"Ruchit"},{"family":"Galarnyk","given":"Michael"},{"family":"Chava","given":"Sudheer"}],"issued":{"date-parts":[["2024"]]}}}],"schema":"https://github.com/citation-style-language/schema/raw/master/csl-citation.json"} </w:instrText>
       </w:r>
       <w:r>
         <w:rPr>
@@ -14182,7 +14674,7 @@
       <w:pPr>
         <w:pStyle w:val="Heading2"/>
       </w:pPr>
-      <w:bookmarkStart w:id="29" w:name="_Toc214468181"/>
+      <w:bookmarkStart w:id="29" w:name="_Toc214629045"/>
       <w:r>
         <w:lastRenderedPageBreak/>
         <w:t>Design and Implementation Constraints</w:t>
@@ -14201,37 +14693,981 @@
           <w:sz w:val="24"/>
           <w:szCs w:val="24"/>
         </w:rPr>
-        <w:t>Text goes here</w:t>
-      </w:r>
-    </w:p>
-    <w:p>
-      <w:pPr>
-        <w:keepNext/>
+        <w:t>There were several factors that influenced the design constraints of the project</w:t>
+      </w:r>
+      <w:r>
+        <w:rPr>
+          <w:sz w:val="24"/>
+          <w:szCs w:val="24"/>
+        </w:rPr>
+        <w:t xml:space="preserve"> such as privacy, explainability, computation</w:t>
+      </w:r>
+      <w:r>
+        <w:rPr>
+          <w:sz w:val="24"/>
+          <w:szCs w:val="24"/>
+        </w:rPr>
+        <w:t xml:space="preserve">, and time. </w:t>
+      </w:r>
+      <w:r>
+        <w:rPr>
+          <w:sz w:val="24"/>
+          <w:szCs w:val="24"/>
+        </w:rPr>
+        <w:t>With the nature of the financial datasets being sensitive information</w:t>
+      </w:r>
+      <w:r>
+        <w:rPr>
+          <w:sz w:val="24"/>
+          <w:szCs w:val="24"/>
+        </w:rPr>
+        <w:t>, external API-based processing could not be used.</w:t>
+      </w:r>
+      <w:r>
+        <w:rPr>
+          <w:sz w:val="24"/>
+          <w:szCs w:val="24"/>
+        </w:rPr>
+        <w:t xml:space="preserve"> </w:t>
+      </w:r>
+      <w:r>
+        <w:rPr>
+          <w:sz w:val="24"/>
+          <w:szCs w:val="24"/>
+        </w:rPr>
+        <w:fldChar w:fldCharType="begin"/>
+      </w:r>
+      <w:r>
+        <w:rPr>
+          <w:sz w:val="24"/>
+          <w:szCs w:val="24"/>
+        </w:rPr>
+        <w:instrText xml:space="preserve"> ADDIN ZOTERO_ITEM CSL_CITATION {"citationID":"h5E04lY9","properties":{"formattedCitation":"(Du {\\i{}et al.}, 2025)","plainCitation":"(Du et al., 2025)","noteIndex":0},"citationItems":[{"id":674,"uris":["http://zotero.org/users/15491865/items/BV9BYL6R"],"itemData":{"id":674,"type":"article-journal","abstract":"This survey presents an in-depth review of the transformative role of Natural Language Processing (NLP) in finance, highlighting its impact on ten major financial applications: (1) financial sentiment analysis, (2) financial narrative processing, (3) financial forecasting, (4) portfolio management, (5) question answering, virtual assistant and chatbot, (6) risk management, (7) regulatory compliance monitoring, (8) Environmental, Social, Governance (ESG) and sustainable finance, (9) explainable artificial intelligence (XAI) in finance and (10) NLP for digital assets. With the integration of vast amounts of unstructured financial data and advanced NLP techniques, the study explores how NLP enables data-driven decision-making and innovation in the financial sector, alongside the limitations and challenges. By providing a comprehensive analysis of NLP applications combining both academic and industrial perspectives, this study postulates the future trends and evolution of financial services. It introduces a unique review framework to understand the interaction of financial data and NLP technologies systematically and outlines the key drivers, transformations, and emerging areas in this field. This survey targets researchers, practitioners, and professionals, aiming to close their knowledge gap by highlighting the significance and future direction of NLP in enhancing financial services.","container-title":"Information Fusion","DOI":"10.1016/j.inffus.2024.102755","ISSN":"1566-2535","journalAbbreviation":"Information Fusion","page":"102755","source":"ScienceDirect","title":"Natural language processing in finance: A survey","title-short":"Natural language processing in finance","URL":"https://www.sciencedirect.com/science/article/pii/S1566253524005335","volume":"115","author":[{"family":"Du","given":"Kelvin"},{"family":"Zhao","given":"Yazhi"},{"family":"Mao","given":"Rui"},{"family":"Xing","given":"Frank"},{"family":"Cambria","given":"Erik"}],"accessed":{"date-parts":[["2025",11,21]]},"issued":{"date-parts":[["2025",3,1]]}}}],"schema":"https://github.com/citation-style-language/schema/raw/master/csl-citation.json"} </w:instrText>
+      </w:r>
+      <w:r>
+        <w:rPr>
+          <w:sz w:val="24"/>
+          <w:szCs w:val="24"/>
+        </w:rPr>
+        <w:fldChar w:fldCharType="separate"/>
+      </w:r>
+      <w:r>
+        <w:rPr>
+          <w:rFonts w:ascii="Calibri" w:hAnsi="Calibri" w:cs="Calibri"/>
+          <w:sz w:val="24"/>
+        </w:rPr>
+        <w:t xml:space="preserve">(Du </w:t>
+      </w:r>
+      <w:r>
+        <w:rPr>
+          <w:rFonts w:ascii="Calibri" w:hAnsi="Calibri" w:cs="Calibri"/>
+          <w:i/>
+          <w:iCs/>
+          <w:sz w:val="24"/>
+        </w:rPr>
+        <w:t>et al.</w:t>
+      </w:r>
+      <w:r>
+        <w:rPr>
+          <w:rFonts w:ascii="Calibri" w:hAnsi="Calibri" w:cs="Calibri"/>
+          <w:sz w:val="24"/>
+        </w:rPr>
+        <w:t>, 2025)</w:t>
+      </w:r>
+      <w:r>
+        <w:rPr>
+          <w:sz w:val="24"/>
+          <w:szCs w:val="24"/>
+        </w:rPr>
+        <w:fldChar w:fldCharType="end"/>
+      </w:r>
+      <w:r>
+        <w:rPr>
+          <w:sz w:val="24"/>
+          <w:szCs w:val="24"/>
+        </w:rPr>
+        <w:t>.</w:t>
+      </w:r>
+      <w:r>
+        <w:rPr>
+          <w:sz w:val="24"/>
+          <w:szCs w:val="24"/>
+        </w:rPr>
+        <w:t xml:space="preserve"> </w:t>
+      </w:r>
+      <w:r>
+        <w:rPr>
+          <w:sz w:val="24"/>
+          <w:szCs w:val="24"/>
+        </w:rPr>
+        <w:t>Adhering</w:t>
+      </w:r>
+      <w:r>
+        <w:rPr>
+          <w:sz w:val="24"/>
+          <w:szCs w:val="24"/>
+        </w:rPr>
+        <w:t xml:space="preserve"> to this constraint aligns </w:t>
+      </w:r>
+      <w:r>
+        <w:rPr>
+          <w:sz w:val="24"/>
+          <w:szCs w:val="24"/>
+        </w:rPr>
+        <w:t>with concerns expressed in the Azure OpenAI governance research.</w:t>
+      </w:r>
+      <w:r>
+        <w:rPr>
+          <w:sz w:val="24"/>
+          <w:szCs w:val="24"/>
+        </w:rPr>
+        <w:t xml:space="preserve"> </w:t>
+      </w:r>
+      <w:r>
+        <w:rPr>
+          <w:sz w:val="24"/>
+          <w:szCs w:val="24"/>
+        </w:rPr>
+        <w:fldChar w:fldCharType="begin"/>
+      </w:r>
+      <w:r>
+        <w:rPr>
+          <w:sz w:val="24"/>
+          <w:szCs w:val="24"/>
+        </w:rPr>
+        <w:instrText xml:space="preserve"> ADDIN ZOTERO_ITEM CSL_CITATION {"citationID":"rme24ywO","properties":{"formattedCitation":"(mrbullwinkle, 2025b)","plainCitation":"(mrbullwinkle, 2025b)","noteIndex":0},"citationItems":[{"id":629,"uris":["http://zotero.org/users/15491865/items/GZRKTACU"],"itemData":{"id":629,"type":"webpage","abstract":"This document details issues for data, privacy, and security for Azure Direct Models","language":"en-us","title":"Data, privacy, and security for Azure Direct Models in Azure AI Foundry - Azure AI services","URL":"https://learn.microsoft.com/en-us/azure/ai-foundry/responsible-ai/openai/data-privacy","author":[{"family":"mrbullwinkle","given":""}],"accessed":{"date-parts":[["2025",11,14]]},"issued":{"date-parts":[["2025",11,17]]}}}],"schema":"https://github.com/citation-style-language/schema/raw/master/csl-citation.json"} </w:instrText>
+      </w:r>
+      <w:r>
+        <w:rPr>
+          <w:sz w:val="24"/>
+          <w:szCs w:val="24"/>
+        </w:rPr>
+        <w:fldChar w:fldCharType="separate"/>
+      </w:r>
+      <w:r>
+        <w:rPr>
+          <w:rFonts w:ascii="Calibri" w:hAnsi="Calibri" w:cs="Calibri"/>
+          <w:sz w:val="24"/>
+        </w:rPr>
+        <w:t>(</w:t>
+      </w:r>
+      <w:proofErr w:type="spellStart"/>
+      <w:r>
+        <w:rPr>
+          <w:rFonts w:ascii="Calibri" w:hAnsi="Calibri" w:cs="Calibri"/>
+          <w:sz w:val="24"/>
+        </w:rPr>
+        <w:t>mrbullwinkle</w:t>
+      </w:r>
+      <w:proofErr w:type="spellEnd"/>
+      <w:r>
+        <w:rPr>
+          <w:rFonts w:ascii="Calibri" w:hAnsi="Calibri" w:cs="Calibri"/>
+          <w:sz w:val="24"/>
+        </w:rPr>
+        <w:t>, 2025b)</w:t>
+      </w:r>
+      <w:r>
+        <w:rPr>
+          <w:sz w:val="24"/>
+          <w:szCs w:val="24"/>
+        </w:rPr>
+        <w:fldChar w:fldCharType="end"/>
+      </w:r>
+      <w:r>
+        <w:rPr>
+          <w:sz w:val="24"/>
+          <w:szCs w:val="24"/>
+        </w:rPr>
+        <w:t>.</w:t>
+      </w:r>
+      <w:r>
+        <w:rPr>
+          <w:sz w:val="24"/>
+          <w:szCs w:val="24"/>
+        </w:rPr>
+        <w:t xml:space="preserve"> Here it was emphasized </w:t>
+      </w:r>
+      <w:r>
+        <w:rPr>
+          <w:sz w:val="24"/>
+          <w:szCs w:val="24"/>
+        </w:rPr>
+        <w:t>the implementation of strict data isolation and privacy controls within a system</w:t>
+      </w:r>
+      <w:r>
+        <w:rPr>
+          <w:sz w:val="24"/>
+          <w:szCs w:val="24"/>
+        </w:rPr>
+        <w:t xml:space="preserve">. </w:t>
+      </w:r>
+      <w:r>
+        <w:rPr>
+          <w:sz w:val="24"/>
+          <w:szCs w:val="24"/>
+        </w:rPr>
+        <w:t>Based on this, the system will rel</w:t>
+      </w:r>
+      <w:r>
+        <w:rPr>
+          <w:sz w:val="24"/>
+          <w:szCs w:val="24"/>
+        </w:rPr>
+        <w:t>y on local processing meaning all the NLP libraries will need to be lightweight, open-sourced, and comp</w:t>
+      </w:r>
+      <w:r>
+        <w:rPr>
+          <w:sz w:val="24"/>
+          <w:szCs w:val="24"/>
+        </w:rPr>
+        <w:t>atible with offline execution.</w:t>
+      </w:r>
+      <w:r>
+        <w:rPr>
+          <w:sz w:val="24"/>
+          <w:szCs w:val="24"/>
+        </w:rPr>
+        <w:t xml:space="preserve"> </w:t>
+      </w:r>
+    </w:p>
+    <w:p>
+      <w:pPr>
+        <w:rPr>
+          <w:sz w:val="24"/>
+          <w:szCs w:val="24"/>
+        </w:rPr>
+      </w:pPr>
+      <w:r>
+        <w:rPr>
+          <w:sz w:val="24"/>
+          <w:szCs w:val="24"/>
+        </w:rPr>
+        <w:t xml:space="preserve">Explainability, which takes the form of summarization in the system, was another constraint that needed to be addressed. </w:t>
+      </w:r>
+      <w:r>
+        <w:rPr>
+          <w:sz w:val="24"/>
+          <w:szCs w:val="24"/>
+        </w:rPr>
+        <w:t xml:space="preserve">The system users needed to be able to </w:t>
+      </w:r>
+      <w:r>
+        <w:rPr>
+          <w:sz w:val="24"/>
+          <w:szCs w:val="24"/>
+        </w:rPr>
+        <w:t xml:space="preserve">understand </w:t>
+      </w:r>
+      <w:r>
+        <w:rPr>
+          <w:sz w:val="24"/>
+          <w:szCs w:val="24"/>
+        </w:rPr>
+        <w:t>why</w:t>
+      </w:r>
+      <w:r>
+        <w:rPr>
+          <w:sz w:val="24"/>
+          <w:szCs w:val="24"/>
+        </w:rPr>
+        <w:t xml:space="preserve"> the system </w:t>
+      </w:r>
+      <w:r>
+        <w:rPr>
+          <w:sz w:val="24"/>
+          <w:szCs w:val="24"/>
+        </w:rPr>
+        <w:t>produced the summary it did. Literature reviewed showed the risk of black-box ML systems</w:t>
+      </w:r>
+      <w:r>
+        <w:rPr>
+          <w:sz w:val="24"/>
+          <w:szCs w:val="24"/>
+        </w:rPr>
+        <w:t xml:space="preserve">, which reduced transparency when auditing. </w:t>
+      </w:r>
+      <w:r>
+        <w:rPr>
+          <w:sz w:val="24"/>
+          <w:szCs w:val="24"/>
+        </w:rPr>
+        <w:fldChar w:fldCharType="begin"/>
+      </w:r>
+      <w:r>
+        <w:rPr>
+          <w:sz w:val="24"/>
+          <w:szCs w:val="24"/>
+        </w:rPr>
+        <w:instrText xml:space="preserve"> ADDIN ZOTERO_ITEM CSL_CITATION {"citationID":"k07c4Rzv","properties":{"formattedCitation":"(Wang {\\i{}et al.}, 2024b)","plainCitation":"(Wang et al., 2024b)","noteIndex":0},"citationItems":[{"id":552,"uris":["http://zotero.org/users/15491865/items/NCFCFI4H"],"itemData":{"id":552,"type":"article","abstract":"This paper explores the application of Natural Language Processing (NLP) in financial risk detection. By constructing an NLP-based financial risk detection model, this study aims to identify and predict potential risks in financial documents and communications. First, the fundamental concepts of NLP and its theoretical foundation, including text mining methods, NLP model design principles, and machine learning algorithms, are introduced. Second, the process of text data preprocessing and feature extraction is described. Finally, the effectiveness and predictive performance of the model are validated through empirical research. The results show that the NLP-based financial risk detection model performs excellently in risk identification and prediction, providing effective risk management tools for financial institutions. This study offers valuable references for the field of financial risk management, utilizing advanced NLP techniques to improve the accuracy and efficiency of financial risk detection.","DOI":"10.48550/arXiv.2406.09765","note":"arXiv:2406.09765 [q-fin]","number":"arXiv:2406.09765","publisher":"arXiv","source":"arXiv.org","title":"Application of Natural Language Processing in Financial Risk Detection","URL":"http://arxiv.org/abs/2406.09765","author":[{"family":"Wang","given":"Liyang"},{"family":"Cheng","given":"Yu"},{"family":"Xiang","given":"Ao"},{"family":"Zhang","given":"Jingyu"},{"family":"Yang","given":"Haowei"}],"accessed":{"date-parts":[["2025",10,14]]},"issued":{"date-parts":[["2024",6,20]]}}}],"schema":"https://github.com/citation-style-language/schema/raw/master/csl-citation.json"} </w:instrText>
+      </w:r>
+      <w:r>
+        <w:rPr>
+          <w:sz w:val="24"/>
+          <w:szCs w:val="24"/>
+        </w:rPr>
+        <w:fldChar w:fldCharType="separate"/>
+      </w:r>
+      <w:r>
+        <w:rPr>
+          <w:rFonts w:ascii="Calibri" w:hAnsi="Calibri" w:cs="Calibri"/>
+          <w:sz w:val="24"/>
+        </w:rPr>
+        <w:t xml:space="preserve">(Wang </w:t>
+      </w:r>
+      <w:r>
+        <w:rPr>
+          <w:rFonts w:ascii="Calibri" w:hAnsi="Calibri" w:cs="Calibri"/>
+          <w:i/>
+          <w:iCs/>
+          <w:sz w:val="24"/>
+        </w:rPr>
+        <w:t>et al.</w:t>
+      </w:r>
+      <w:r>
+        <w:rPr>
+          <w:rFonts w:ascii="Calibri" w:hAnsi="Calibri" w:cs="Calibri"/>
+          <w:sz w:val="24"/>
+        </w:rPr>
+        <w:t>, 2024b)</w:t>
+      </w:r>
+      <w:r>
+        <w:rPr>
+          <w:sz w:val="24"/>
+          <w:szCs w:val="24"/>
+        </w:rPr>
+        <w:fldChar w:fldCharType="end"/>
+      </w:r>
+      <w:r>
+        <w:rPr>
+          <w:sz w:val="24"/>
+          <w:szCs w:val="24"/>
+        </w:rPr>
+        <w:t xml:space="preserve">. </w:t>
+      </w:r>
+      <w:proofErr w:type="gramStart"/>
+      <w:r>
+        <w:rPr>
+          <w:sz w:val="24"/>
+          <w:szCs w:val="24"/>
+        </w:rPr>
+        <w:t>With this in mind, this</w:t>
+      </w:r>
+      <w:proofErr w:type="gramEnd"/>
+      <w:r>
+        <w:rPr>
+          <w:sz w:val="24"/>
+          <w:szCs w:val="24"/>
+        </w:rPr>
+        <w:t xml:space="preserve"> project will aim to </w:t>
+      </w:r>
+      <w:r>
+        <w:rPr>
+          <w:sz w:val="24"/>
+          <w:szCs w:val="24"/>
+        </w:rPr>
+        <w:t xml:space="preserve">implement interpretable models </w:t>
+      </w:r>
+      <w:r>
+        <w:rPr>
+          <w:sz w:val="24"/>
+          <w:szCs w:val="24"/>
+        </w:rPr>
+        <w:t>that will make the processes more user friendly.</w:t>
+      </w:r>
+      <w:r>
+        <w:rPr>
+          <w:sz w:val="24"/>
+          <w:szCs w:val="24"/>
+        </w:rPr>
+        <w:t xml:space="preserve"> </w:t>
+      </w:r>
+    </w:p>
+    <w:p>
+      <w:pPr>
+        <w:rPr>
+          <w:sz w:val="24"/>
+          <w:szCs w:val="24"/>
+        </w:rPr>
+      </w:pPr>
+      <w:r>
+        <w:rPr>
+          <w:sz w:val="24"/>
+          <w:szCs w:val="24"/>
+        </w:rPr>
+        <w:t xml:space="preserve">As with any project, there will be limitations as to what resources can be used during development. </w:t>
+      </w:r>
+      <w:r>
+        <w:rPr>
+          <w:sz w:val="24"/>
+          <w:szCs w:val="24"/>
+        </w:rPr>
+        <w:t>The aim here will be to use all available resources</w:t>
+      </w:r>
+      <w:r>
+        <w:rPr>
+          <w:sz w:val="24"/>
+          <w:szCs w:val="24"/>
+        </w:rPr>
+        <w:t xml:space="preserve"> and implement them to their fullest potential </w:t>
+      </w:r>
+      <w:proofErr w:type="gramStart"/>
+      <w:r>
+        <w:rPr>
+          <w:sz w:val="24"/>
+          <w:szCs w:val="24"/>
+        </w:rPr>
+        <w:t>so as to</w:t>
+      </w:r>
+      <w:proofErr w:type="gramEnd"/>
+      <w:r>
+        <w:rPr>
+          <w:sz w:val="24"/>
+          <w:szCs w:val="24"/>
+        </w:rPr>
+        <w:t xml:space="preserve"> get the best results for each </w:t>
+      </w:r>
+      <w:r>
+        <w:rPr>
+          <w:sz w:val="24"/>
+          <w:szCs w:val="24"/>
+        </w:rPr>
+        <w:t>segment</w:t>
+      </w:r>
+      <w:r>
+        <w:rPr>
+          <w:sz w:val="24"/>
+          <w:szCs w:val="24"/>
+        </w:rPr>
+        <w:t xml:space="preserve"> of the project.</w:t>
+      </w:r>
+      <w:r>
+        <w:rPr>
+          <w:sz w:val="24"/>
+          <w:szCs w:val="24"/>
+        </w:rPr>
+        <w:t xml:space="preserve"> With that in mind, time </w:t>
+      </w:r>
+      <w:r>
+        <w:rPr>
+          <w:sz w:val="24"/>
+          <w:szCs w:val="24"/>
+        </w:rPr>
+        <w:t>restraints</w:t>
+      </w:r>
+      <w:r>
+        <w:rPr>
+          <w:sz w:val="24"/>
+          <w:szCs w:val="24"/>
+        </w:rPr>
+        <w:t xml:space="preserve"> also are a major constraint. </w:t>
+      </w:r>
+      <w:r>
+        <w:rPr>
+          <w:sz w:val="24"/>
+          <w:szCs w:val="24"/>
+        </w:rPr>
+        <w:t xml:space="preserve">Having roughly twelve weeks means sticking to a rigid schedule but even with this there may have to be some </w:t>
+      </w:r>
+      <w:r>
+        <w:rPr>
+          <w:sz w:val="24"/>
+          <w:szCs w:val="24"/>
+        </w:rPr>
+        <w:t>sacrifices</w:t>
+      </w:r>
+      <w:r>
+        <w:rPr>
+          <w:sz w:val="24"/>
+          <w:szCs w:val="24"/>
+        </w:rPr>
+        <w:t xml:space="preserve"> made. Such </w:t>
+      </w:r>
+      <w:r>
+        <w:rPr>
+          <w:sz w:val="24"/>
+          <w:szCs w:val="24"/>
+        </w:rPr>
+        <w:t>sacrifices</w:t>
+      </w:r>
+      <w:r>
+        <w:rPr>
+          <w:sz w:val="24"/>
+          <w:szCs w:val="24"/>
+        </w:rPr>
+        <w:t xml:space="preserve"> may be reworking different sections depending </w:t>
+      </w:r>
+      <w:r>
+        <w:rPr>
+          <w:sz w:val="24"/>
+          <w:szCs w:val="24"/>
+        </w:rPr>
+        <w:t xml:space="preserve">on the ease of its implementation. </w:t>
+      </w:r>
+    </w:p>
+    <w:p>
+      <w:pPr>
+        <w:rPr>
+          <w:sz w:val="24"/>
+          <w:szCs w:val="24"/>
+        </w:rPr>
       </w:pPr>
     </w:p>
     <w:p>
       <w:pPr>
         <w:pStyle w:val="Heading2"/>
       </w:pPr>
-      <w:bookmarkStart w:id="30" w:name="_Toc214468182"/>
+      <w:bookmarkStart w:id="30" w:name="_Toc214629046"/>
       <w:r>
         <w:t>System Qualities</w:t>
       </w:r>
       <w:bookmarkEnd w:id="30"/>
     </w:p>
-    <w:p>
-      <w:pPr>
-        <w:rPr>
-          <w:sz w:val="24"/>
-          <w:szCs w:val="24"/>
-        </w:rPr>
-      </w:pPr>
-      <w:r>
-        <w:rPr>
-          <w:sz w:val="24"/>
-          <w:szCs w:val="24"/>
-        </w:rPr>
-        <w:t>Text goes here</w:t>
+    <w:p/>
+    <w:p>
+      <w:pPr>
+        <w:pStyle w:val="Heading3"/>
+      </w:pPr>
+      <w:bookmarkStart w:id="31" w:name="_Toc214629047"/>
+      <w:r>
+        <w:t>Maintainability</w:t>
+      </w:r>
+      <w:bookmarkEnd w:id="31"/>
+    </w:p>
+    <w:p>
+      <w:pPr>
+        <w:rPr>
+          <w:sz w:val="24"/>
+          <w:szCs w:val="24"/>
+        </w:rPr>
+      </w:pPr>
+      <w:r>
+        <w:rPr>
+          <w:sz w:val="24"/>
+          <w:szCs w:val="24"/>
+        </w:rPr>
+        <w:t xml:space="preserve">One of the key </w:t>
+      </w:r>
+      <w:r>
+        <w:rPr>
+          <w:sz w:val="24"/>
+          <w:szCs w:val="24"/>
+        </w:rPr>
+        <w:t>architecture goals of this project was ensuring it maintainability</w:t>
+      </w:r>
+      <w:r>
+        <w:rPr>
+          <w:sz w:val="24"/>
+          <w:szCs w:val="24"/>
+        </w:rPr>
+        <w:t xml:space="preserve">. </w:t>
+      </w:r>
+      <w:r>
+        <w:rPr>
+          <w:sz w:val="24"/>
+          <w:szCs w:val="24"/>
+        </w:rPr>
+        <w:t xml:space="preserve">This will be </w:t>
+      </w:r>
+      <w:r>
+        <w:rPr>
+          <w:sz w:val="24"/>
+          <w:szCs w:val="24"/>
+        </w:rPr>
+        <w:t>achieved</w:t>
+      </w:r>
+      <w:r>
+        <w:rPr>
+          <w:sz w:val="24"/>
+          <w:szCs w:val="24"/>
+        </w:rPr>
+        <w:t xml:space="preserve"> through the separation of the system into a React frontend, Node backend, and Java NLP </w:t>
+      </w:r>
+      <w:r>
+        <w:rPr>
+          <w:sz w:val="24"/>
+          <w:szCs w:val="24"/>
+        </w:rPr>
+        <w:t>processor to allow each section to be updated independent of the other.</w:t>
+      </w:r>
+      <w:r>
+        <w:rPr>
+          <w:sz w:val="24"/>
+          <w:szCs w:val="24"/>
+        </w:rPr>
+        <w:t xml:space="preserve"> </w:t>
+      </w:r>
+      <w:r>
+        <w:rPr>
+          <w:sz w:val="24"/>
+          <w:szCs w:val="24"/>
+        </w:rPr>
+        <w:t xml:space="preserve">The overall aim of this separation will be to </w:t>
+      </w:r>
+      <w:r>
+        <w:rPr>
+          <w:sz w:val="24"/>
+          <w:szCs w:val="24"/>
+        </w:rPr>
+        <w:t>facilitate the</w:t>
+      </w:r>
+      <w:r>
+        <w:rPr>
+          <w:sz w:val="24"/>
+          <w:szCs w:val="24"/>
+        </w:rPr>
+        <w:t xml:space="preserve"> replacement or updating of </w:t>
+      </w:r>
+      <w:r>
+        <w:rPr>
+          <w:sz w:val="24"/>
+          <w:szCs w:val="24"/>
+        </w:rPr>
+        <w:t xml:space="preserve">certain segments of the system. </w:t>
+      </w:r>
+      <w:r>
+        <w:rPr>
+          <w:sz w:val="24"/>
+          <w:szCs w:val="24"/>
+        </w:rPr>
+        <w:t xml:space="preserve"> If construction of the system goes as planned, the pipeline should support </w:t>
+      </w:r>
+      <w:r>
+        <w:rPr>
+          <w:sz w:val="24"/>
+          <w:szCs w:val="24"/>
+        </w:rPr>
+        <w:t>any enhancements with minimal refactoring of modules.</w:t>
+      </w:r>
+    </w:p>
+    <w:p>
+      <w:pPr>
+        <w:rPr>
+          <w:sz w:val="24"/>
+          <w:szCs w:val="24"/>
+        </w:rPr>
+      </w:pPr>
+    </w:p>
+    <w:p>
+      <w:pPr>
+        <w:pStyle w:val="Heading3"/>
+      </w:pPr>
+      <w:bookmarkStart w:id="32" w:name="_Toc214629048"/>
+      <w:r>
+        <w:t>Extensibility</w:t>
+      </w:r>
+      <w:bookmarkEnd w:id="32"/>
+    </w:p>
+    <w:p>
+      <w:pPr>
+        <w:rPr>
+          <w:sz w:val="24"/>
+          <w:szCs w:val="24"/>
+        </w:rPr>
+      </w:pPr>
+      <w:r>
+        <w:rPr>
+          <w:sz w:val="24"/>
+          <w:szCs w:val="24"/>
+        </w:rPr>
+        <w:t xml:space="preserve">The modular </w:t>
+      </w:r>
+      <w:r>
+        <w:rPr>
+          <w:sz w:val="24"/>
+          <w:szCs w:val="24"/>
+        </w:rPr>
+        <w:t xml:space="preserve">class design of the </w:t>
+      </w:r>
+      <w:r>
+        <w:rPr>
+          <w:sz w:val="24"/>
+          <w:szCs w:val="24"/>
+        </w:rPr>
+        <w:t xml:space="preserve">class of the </w:t>
+      </w:r>
+      <w:r>
+        <w:rPr>
+          <w:sz w:val="24"/>
+          <w:szCs w:val="24"/>
+        </w:rPr>
+        <w:t>system</w:t>
+      </w:r>
+      <w:r>
+        <w:rPr>
+          <w:sz w:val="24"/>
+          <w:szCs w:val="24"/>
+        </w:rPr>
+        <w:t xml:space="preserve"> is what will be supporting the extensibility of</w:t>
+      </w:r>
+      <w:r>
+        <w:rPr>
+          <w:sz w:val="24"/>
+          <w:szCs w:val="24"/>
+        </w:rPr>
+        <w:t xml:space="preserve"> the project.</w:t>
+      </w:r>
+      <w:r>
+        <w:rPr>
+          <w:sz w:val="24"/>
+          <w:szCs w:val="24"/>
+        </w:rPr>
+        <w:t xml:space="preserve"> </w:t>
+      </w:r>
+      <w:r>
+        <w:rPr>
+          <w:sz w:val="24"/>
+          <w:szCs w:val="24"/>
+        </w:rPr>
+        <w:t xml:space="preserve">While the plan is to have the </w:t>
+      </w:r>
+      <w:proofErr w:type="spellStart"/>
+      <w:r>
+        <w:rPr>
+          <w:sz w:val="24"/>
+          <w:szCs w:val="24"/>
+        </w:rPr>
+        <w:t>NLPProcessor</w:t>
+      </w:r>
+      <w:proofErr w:type="spellEnd"/>
+      <w:r>
+        <w:rPr>
+          <w:sz w:val="24"/>
+          <w:szCs w:val="24"/>
+        </w:rPr>
+        <w:t xml:space="preserve"> class </w:t>
+      </w:r>
+      <w:r>
+        <w:rPr>
+          <w:sz w:val="24"/>
+          <w:szCs w:val="24"/>
+        </w:rPr>
+        <w:t>coordinate</w:t>
+      </w:r>
+      <w:r>
+        <w:rPr>
+          <w:sz w:val="24"/>
+          <w:szCs w:val="24"/>
+        </w:rPr>
+        <w:t xml:space="preserve"> </w:t>
+      </w:r>
+      <w:r>
+        <w:rPr>
+          <w:sz w:val="24"/>
+          <w:szCs w:val="24"/>
+        </w:rPr>
+        <w:lastRenderedPageBreak/>
+        <w:t>execution, ind</w:t>
+      </w:r>
+      <w:r>
+        <w:rPr>
+          <w:sz w:val="24"/>
+          <w:szCs w:val="24"/>
+        </w:rPr>
+        <w:t xml:space="preserve">ividual modules can be upgraded or </w:t>
+      </w:r>
+      <w:r>
+        <w:rPr>
+          <w:sz w:val="24"/>
+          <w:szCs w:val="24"/>
+        </w:rPr>
+        <w:t xml:space="preserve">substituted if </w:t>
+      </w:r>
+      <w:r>
+        <w:rPr>
+          <w:sz w:val="24"/>
+          <w:szCs w:val="24"/>
+        </w:rPr>
+        <w:t>the</w:t>
+      </w:r>
+      <w:r>
+        <w:rPr>
+          <w:sz w:val="24"/>
+          <w:szCs w:val="24"/>
+        </w:rPr>
+        <w:t xml:space="preserve"> need arises.</w:t>
+      </w:r>
+      <w:r>
+        <w:rPr>
+          <w:sz w:val="24"/>
+          <w:szCs w:val="24"/>
+        </w:rPr>
+        <w:t xml:space="preserve"> </w:t>
+      </w:r>
+      <w:r>
+        <w:rPr>
+          <w:sz w:val="24"/>
+          <w:szCs w:val="24"/>
+        </w:rPr>
+        <w:t xml:space="preserve">An example would be if </w:t>
+      </w:r>
+      <w:r>
+        <w:rPr>
+          <w:sz w:val="24"/>
+          <w:szCs w:val="24"/>
+        </w:rPr>
+        <w:t>SHAP-explainable ML classifiers were included in the ano</w:t>
+      </w:r>
+      <w:r>
+        <w:rPr>
+          <w:sz w:val="24"/>
+          <w:szCs w:val="24"/>
+        </w:rPr>
+        <w:t xml:space="preserve">maly detection aspect of the system.  </w:t>
+      </w:r>
+      <w:r>
+        <w:rPr>
+          <w:sz w:val="24"/>
+          <w:szCs w:val="24"/>
+        </w:rPr>
+        <w:fldChar w:fldCharType="begin"/>
+      </w:r>
+      <w:r>
+        <w:rPr>
+          <w:sz w:val="24"/>
+          <w:szCs w:val="24"/>
+        </w:rPr>
+        <w:instrText xml:space="preserve"> ADDIN ZOTERO_ITEM CSL_CITATION {"citationID":"xPs4FnPd","properties":{"formattedCitation":"(Lundberg and Lee, 2017)","plainCitation":"(Lundberg and Lee, 2017)","noteIndex":0},"citationItems":[{"id":676,"uris":["http://zotero.org/users/15491865/items/CRLXNXEU"],"itemData":{"id":676,"type":"article","abstract":"Understanding why a model makes a certain prediction can be as crucial as the prediction's accuracy in many applications. However, the highest accuracy for large modern datasets is often achieved by complex models that even experts struggle to interpret, such as ensemble or deep learning models, creating a tension between accuracy and interpretability. In response, various methods have recently been proposed to help users interpret the predictions of complex models, but it is often unclear how these methods are related and when one method is preferable over another. To address this problem, we present a unified framework for interpreting predictions, SHAP (SHapley Additive exPlanations). SHAP assigns each feature an importance value for a particular prediction. Its novel components include: (1) the identification of a new class of additive feature importance measures, and (2) theoretical results showing there is a unique solution in this class with a set of desirable properties. The new class unifies six existing methods, notable because several recent methods in the class lack the proposed desirable properties. Based on insights from this unification, we present new methods that show improved computational performance and/or better consistency with human intuition than previous approaches.","DOI":"10.48550/arXiv.1705.07874","note":"arXiv:1705.07874 [cs]","number":"arXiv:1705.07874","publisher":"arXiv","source":"arXiv.org","title":"A Unified Approach to Interpreting Model Predictions","URL":"http://arxiv.org/abs/1705.07874","author":[{"family":"Lundberg","given":"Scott"},{"family":"Lee","given":"Su-In"}],"accessed":{"date-parts":[["2025",11,21]]},"issued":{"date-parts":[["2017",11,25]]}}}],"schema":"https://github.com/citation-style-language/schema/raw/master/csl-citation.json"} </w:instrText>
+      </w:r>
+      <w:r>
+        <w:rPr>
+          <w:sz w:val="24"/>
+          <w:szCs w:val="24"/>
+        </w:rPr>
+        <w:fldChar w:fldCharType="separate"/>
+      </w:r>
+      <w:r>
+        <w:rPr>
+          <w:rFonts w:ascii="Calibri" w:hAnsi="Calibri" w:cs="Calibri"/>
+          <w:sz w:val="24"/>
+        </w:rPr>
+        <w:t>(Lundberg and Lee, 2017)</w:t>
+      </w:r>
+      <w:r>
+        <w:rPr>
+          <w:sz w:val="24"/>
+          <w:szCs w:val="24"/>
+        </w:rPr>
+        <w:fldChar w:fldCharType="end"/>
+      </w:r>
+      <w:r>
+        <w:rPr>
+          <w:sz w:val="24"/>
+          <w:szCs w:val="24"/>
+        </w:rPr>
+        <w:t>.</w:t>
+      </w:r>
+    </w:p>
+    <w:p>
+      <w:pPr>
+        <w:rPr>
+          <w:sz w:val="24"/>
+          <w:szCs w:val="24"/>
+        </w:rPr>
+      </w:pPr>
+    </w:p>
+    <w:p>
+      <w:pPr>
+        <w:pStyle w:val="Heading3"/>
+      </w:pPr>
+      <w:bookmarkStart w:id="33" w:name="_Toc214629049"/>
+      <w:r>
+        <w:t>Scalability</w:t>
+      </w:r>
+      <w:bookmarkEnd w:id="33"/>
+    </w:p>
+    <w:p>
+      <w:pPr>
+        <w:rPr>
+          <w:sz w:val="24"/>
+          <w:szCs w:val="24"/>
+        </w:rPr>
+      </w:pPr>
+      <w:r>
+        <w:rPr>
+          <w:sz w:val="24"/>
+          <w:szCs w:val="24"/>
+        </w:rPr>
+        <w:t xml:space="preserve">Scalability within the project will be accomplished via the stateless </w:t>
+      </w:r>
+      <w:r>
+        <w:rPr>
+          <w:sz w:val="24"/>
+          <w:szCs w:val="24"/>
+        </w:rPr>
+        <w:t xml:space="preserve">backend and cloud-compatible pipeline. </w:t>
+      </w:r>
+      <w:r>
+        <w:rPr>
+          <w:sz w:val="24"/>
+          <w:szCs w:val="24"/>
+        </w:rPr>
+        <w:t xml:space="preserve">If time and resources will permit, </w:t>
+      </w:r>
+      <w:r>
+        <w:rPr>
+          <w:sz w:val="24"/>
+          <w:szCs w:val="24"/>
+        </w:rPr>
+        <w:t>the system will be de</w:t>
+      </w:r>
+      <w:r>
+        <w:rPr>
+          <w:sz w:val="24"/>
+          <w:szCs w:val="24"/>
+        </w:rPr>
+        <w:t>ployed in a multi-instance environment such as Azure App Service</w:t>
+      </w:r>
+      <w:r>
+        <w:rPr>
+          <w:sz w:val="24"/>
+          <w:szCs w:val="24"/>
+        </w:rPr>
+        <w:t xml:space="preserve">. This will allow multiple users to submit documents </w:t>
+      </w:r>
+      <w:r>
+        <w:rPr>
+          <w:sz w:val="24"/>
+          <w:szCs w:val="24"/>
+        </w:rPr>
+        <w:t>concurrently</w:t>
+      </w:r>
+      <w:r>
+        <w:rPr>
+          <w:sz w:val="24"/>
+          <w:szCs w:val="24"/>
+        </w:rPr>
+        <w:t xml:space="preserve"> withou</w:t>
+      </w:r>
+      <w:r>
+        <w:rPr>
+          <w:sz w:val="24"/>
+          <w:szCs w:val="24"/>
+        </w:rPr>
+        <w:t xml:space="preserve">t impacting the overall performance of the </w:t>
+      </w:r>
+      <w:proofErr w:type="gramStart"/>
+      <w:r>
+        <w:rPr>
+          <w:sz w:val="24"/>
+          <w:szCs w:val="24"/>
+        </w:rPr>
+        <w:t>system as a whole</w:t>
+      </w:r>
+      <w:proofErr w:type="gramEnd"/>
+      <w:r>
+        <w:rPr>
+          <w:sz w:val="24"/>
+          <w:szCs w:val="24"/>
+        </w:rPr>
+        <w:t>.</w:t>
+      </w:r>
+      <w:r>
+        <w:rPr>
+          <w:sz w:val="24"/>
+          <w:szCs w:val="24"/>
+        </w:rPr>
+        <w:t xml:space="preserve"> Through structured error handling, strict input validation, and fallback mechanisms, reliability can be achieved within the system.</w:t>
       </w:r>
     </w:p>
     <w:p>
@@ -14246,31 +15682,373 @@
       <w:pPr>
         <w:pStyle w:val="Heading2"/>
       </w:pPr>
-      <w:bookmarkStart w:id="31" w:name="_Toc214468183"/>
-      <w:r>
-        <w:t xml:space="preserve">Testing </w:t>
-      </w:r>
-      <w:r>
-        <w:t>Strategy</w:t>
-      </w:r>
-      <w:bookmarkEnd w:id="31"/>
-      <w:r>
+      <w:bookmarkStart w:id="34" w:name="_Toc214629050"/>
+      <w:r>
+        <w:t>Security Protocols and Considerations</w:t>
+      </w:r>
+      <w:bookmarkEnd w:id="34"/>
+    </w:p>
+    <w:p>
+      <w:pPr>
+        <w:rPr>
+          <w:sz w:val="24"/>
+          <w:szCs w:val="24"/>
+        </w:rPr>
+      </w:pPr>
+      <w:r>
+        <w:rPr>
+          <w:sz w:val="24"/>
+          <w:szCs w:val="24"/>
+        </w:rPr>
+        <w:t xml:space="preserve">Due to the nature of the documents being uploaded to the system, security is an essential design requirement. </w:t>
+      </w:r>
+      <w:r>
+        <w:rPr>
+          <w:sz w:val="24"/>
+          <w:szCs w:val="24"/>
+        </w:rPr>
+        <w:t xml:space="preserve">All system users will have their credentials hashed using </w:t>
+      </w:r>
+      <w:proofErr w:type="spellStart"/>
+      <w:r>
+        <w:rPr>
+          <w:sz w:val="24"/>
+          <w:szCs w:val="24"/>
+        </w:rPr>
+        <w:t>bycrypt</w:t>
+      </w:r>
+      <w:proofErr w:type="spellEnd"/>
+      <w:r>
+        <w:rPr>
+          <w:sz w:val="24"/>
+          <w:szCs w:val="24"/>
+        </w:rPr>
+        <w:t xml:space="preserve"> before being stored</w:t>
+      </w:r>
+      <w:r>
+        <w:rPr>
+          <w:sz w:val="24"/>
+          <w:szCs w:val="24"/>
+        </w:rPr>
+        <w:t xml:space="preserve">. This will prevent plaintext expose in the even of a database breach. </w:t>
+      </w:r>
+      <w:proofErr w:type="gramStart"/>
+      <w:r>
+        <w:rPr>
+          <w:sz w:val="24"/>
+          <w:szCs w:val="24"/>
+        </w:rPr>
+        <w:t>In order to</w:t>
+      </w:r>
+      <w:proofErr w:type="gramEnd"/>
+      <w:r>
+        <w:rPr>
+          <w:sz w:val="24"/>
+          <w:szCs w:val="24"/>
+        </w:rPr>
+        <w:t xml:space="preserve"> ensure secure, stateless session management, JWT tokens will be implemented. As well as this, all data transmission that takes place between the systems front and back end will be done using HTTPS</w:t>
+      </w:r>
+      <w:r>
+        <w:rPr>
+          <w:sz w:val="24"/>
+          <w:szCs w:val="24"/>
+        </w:rPr>
+        <w:t xml:space="preserve">. To added to this encryption, the backend component of the system will enforce strict access control though role-based authorisation. </w:t>
+      </w:r>
+    </w:p>
+    <w:p>
+      <w:pPr>
+        <w:rPr>
+          <w:sz w:val="24"/>
+          <w:szCs w:val="24"/>
+        </w:rPr>
+      </w:pPr>
+      <w:r>
+        <w:rPr>
+          <w:sz w:val="24"/>
+          <w:szCs w:val="24"/>
+        </w:rPr>
+        <w:t xml:space="preserve">The documents will only be temporarily stored and then </w:t>
+      </w:r>
+      <w:r>
+        <w:rPr>
+          <w:sz w:val="24"/>
+          <w:szCs w:val="24"/>
+        </w:rPr>
+        <w:t>au</w:t>
+      </w:r>
+      <w:r>
+        <w:rPr>
+          <w:sz w:val="24"/>
+          <w:szCs w:val="24"/>
+        </w:rPr>
+        <w:t xml:space="preserve">tomatically deleted after the analysis is completed, unless configured </w:t>
+      </w:r>
+      <w:r>
+        <w:rPr>
+          <w:sz w:val="24"/>
+          <w:szCs w:val="24"/>
+        </w:rPr>
+        <w:t>otherwise. Due to GDPR-compliance requirements and literature reviewed</w:t>
+      </w:r>
+      <w:r>
+        <w:rPr>
+          <w:sz w:val="24"/>
+          <w:szCs w:val="24"/>
+        </w:rPr>
+        <w:t xml:space="preserve">, no external services will receive the files due to the risks associated. </w:t>
+      </w:r>
+      <w:r>
+        <w:rPr>
+          <w:sz w:val="24"/>
+          <w:szCs w:val="24"/>
+        </w:rPr>
+        <w:fldChar w:fldCharType="begin"/>
+      </w:r>
+      <w:r>
+        <w:rPr>
+          <w:sz w:val="24"/>
+          <w:szCs w:val="24"/>
+        </w:rPr>
+        <w:instrText xml:space="preserve"> ADDIN ZOTERO_ITEM CSL_CITATION {"citationID":"PuSvsykk","properties":{"formattedCitation":"(Badmus, Toromade and Adebayo, 2025)","plainCitation":"(Badmus, Toromade and Adebayo, 2025)","noteIndex":0},"citationItems":[{"id":595,"uris":["http://zotero.org/users/15491865/items/CEAZRZBL","http://zotero.org/users/15491865/items/FI8NKCIA"],"itemData":{"id":595,"type":"article-journal","abstract":"PDF | On Jul 1, 2025, Oriyomi Badmus and others published Embedding AI into ESG-Financial Reporting Frameworks to Advance Trustworthy Non-Financial Disclosures and Data-Driven Investment Decisions | Find, read and cite all the research you need on ResearchGate","container-title":"ResearchGate","DOI":"10.55248/gengpi.6.0725.25165","language":"en","source":"www.researchgate.net","title":"(PDF) Embedding AI into ESG-Financial Reporting Frameworks to Advance Trustworthy Non-Financial Disclosures and Data-Driven Investment Decisions","URL":"https://www.researchgate.net/publication/394739074_Embedding_AI_into_ESG-Financial_Reporting_Frameworks_to_Advance_Trustworthy_Non-Financial_Disclosures_and_Data-Driven_Investment_Decisions","author":[{"family":"Badmus","given":"Oriyomi"},{"family":"Toromade","given":"Rebecca Olubunmi"},{"family":"Adebayo","given":"Abiodun Sunday"}],"accessed":{"date-parts":[["2025",10,16]]},"issued":{"date-parts":[["2025",9,11]]}}}],"schema":"https://github.com/citation-style-language/schema/raw/master/csl-citation.json"} </w:instrText>
+      </w:r>
+      <w:r>
+        <w:rPr>
+          <w:sz w:val="24"/>
+          <w:szCs w:val="24"/>
+        </w:rPr>
+        <w:fldChar w:fldCharType="separate"/>
+      </w:r>
+      <w:r>
+        <w:rPr>
+          <w:rFonts w:ascii="Calibri" w:hAnsi="Calibri" w:cs="Calibri"/>
+          <w:sz w:val="24"/>
+        </w:rPr>
+        <w:t xml:space="preserve">(Badmus, </w:t>
+      </w:r>
+      <w:proofErr w:type="spellStart"/>
+      <w:r>
+        <w:rPr>
+          <w:rFonts w:ascii="Calibri" w:hAnsi="Calibri" w:cs="Calibri"/>
+          <w:sz w:val="24"/>
+        </w:rPr>
+        <w:t>Toromade</w:t>
+      </w:r>
+      <w:proofErr w:type="spellEnd"/>
+      <w:r>
+        <w:rPr>
+          <w:rFonts w:ascii="Calibri" w:hAnsi="Calibri" w:cs="Calibri"/>
+          <w:sz w:val="24"/>
+        </w:rPr>
+        <w:t xml:space="preserve"> and Adebayo, 2025)</w:t>
+      </w:r>
+      <w:r>
+        <w:rPr>
+          <w:sz w:val="24"/>
+          <w:szCs w:val="24"/>
+        </w:rPr>
+        <w:fldChar w:fldCharType="end"/>
+      </w:r>
+      <w:r>
+        <w:rPr>
+          <w:sz w:val="24"/>
+          <w:szCs w:val="24"/>
+        </w:rPr>
+        <w:t xml:space="preserve">. </w:t>
+      </w:r>
+      <w:r>
+        <w:rPr>
+          <w:sz w:val="24"/>
+          <w:szCs w:val="24"/>
+        </w:rPr>
+        <w:t xml:space="preserve">All inputs will also be </w:t>
+      </w:r>
+      <w:r>
+        <w:rPr>
+          <w:sz w:val="24"/>
+          <w:szCs w:val="24"/>
+        </w:rPr>
+        <w:t>sanitised,</w:t>
+      </w:r>
+      <w:r>
+        <w:rPr>
+          <w:sz w:val="24"/>
+          <w:szCs w:val="24"/>
+        </w:rPr>
         <w:t xml:space="preserve"> </w:t>
       </w:r>
-    </w:p>
-    <w:p>
-      <w:pPr>
-        <w:rPr>
-          <w:sz w:val="24"/>
-          <w:szCs w:val="24"/>
-        </w:rPr>
-      </w:pPr>
-      <w:r>
-        <w:rPr>
-          <w:sz w:val="24"/>
-          <w:szCs w:val="24"/>
-        </w:rPr>
-        <w:t>Text goes here</w:t>
+      <w:r>
+        <w:rPr>
+          <w:sz w:val="24"/>
+          <w:szCs w:val="24"/>
+        </w:rPr>
+        <w:t xml:space="preserve">and file types will be restricted to known formats </w:t>
+      </w:r>
+      <w:proofErr w:type="gramStart"/>
+      <w:r>
+        <w:rPr>
+          <w:sz w:val="24"/>
+          <w:szCs w:val="24"/>
+        </w:rPr>
+        <w:t>so as to</w:t>
+      </w:r>
+      <w:proofErr w:type="gramEnd"/>
+      <w:r>
+        <w:rPr>
+          <w:sz w:val="24"/>
+          <w:szCs w:val="24"/>
+        </w:rPr>
+        <w:t xml:space="preserve"> mitigate injection and deserialization risks.</w:t>
+      </w:r>
+    </w:p>
+    <w:p>
+      <w:pPr>
+        <w:rPr>
+          <w:sz w:val="24"/>
+          <w:szCs w:val="24"/>
+        </w:rPr>
+      </w:pPr>
+    </w:p>
+    <w:p>
+      <w:pPr>
+        <w:pStyle w:val="Heading2"/>
+      </w:pPr>
+      <w:bookmarkStart w:id="35" w:name="_Toc214629051"/>
+      <w:r>
+        <w:t>Testing Strategy</w:t>
+      </w:r>
+      <w:bookmarkEnd w:id="35"/>
+    </w:p>
+    <w:p>
+      <w:r>
+        <w:t xml:space="preserve">Testing is a critical </w:t>
+      </w:r>
+      <w:r>
+        <w:t xml:space="preserve">step in any system project. </w:t>
+      </w:r>
+      <w:proofErr w:type="gramStart"/>
+      <w:r>
+        <w:t>For the purpose of</w:t>
+      </w:r>
+      <w:proofErr w:type="gramEnd"/>
+      <w:r>
+        <w:t xml:space="preserve"> this system a variety of different methods will be utilized</w:t>
+      </w:r>
+      <w:r>
+        <w:t xml:space="preserve">. Such methods will include unit, integration, system, usability, and performance </w:t>
+      </w:r>
+      <w:r>
+        <w:t>testing</w:t>
+      </w:r>
+      <w:r>
+        <w:t>.</w:t>
+      </w:r>
+      <w:r>
+        <w:t xml:space="preserve"> </w:t>
+      </w:r>
+      <w:r>
+        <w:t xml:space="preserve"> </w:t>
+      </w:r>
+      <w:r>
+        <w:t xml:space="preserve">The </w:t>
+      </w:r>
+      <w:r>
+        <w:t xml:space="preserve">aim of the unit tests will be to validate individual components within the system, such as pre-processor, NER engine, and anomaly detection logic. </w:t>
+      </w:r>
+      <w:r>
+        <w:t xml:space="preserve">The integration </w:t>
+      </w:r>
+      <w:r>
+        <w:t>testing</w:t>
+      </w:r>
+      <w:r>
+        <w:t xml:space="preserve"> aspect </w:t>
+      </w:r>
+      <w:r>
+        <w:t>will ensure that the outputs from one module can then be used rel</w:t>
+      </w:r>
+      <w:r>
+        <w:t xml:space="preserve">iably by another. </w:t>
+      </w:r>
+      <w:r>
+        <w:fldChar w:fldCharType="begin"/>
+      </w:r>
+      <w:r>
+        <w:instrText xml:space="preserve"> ADDIN ZOTERO_ITEM CSL_CITATION {"citationID":"X3JceDmP","properties":{"formattedCitation":"(InstituteAdmin, 2025b)","plainCitation":"(InstituteAdmin, 2025b)","noteIndex":0},"citationItems":[{"id":550,"uris":["http://zotero.org/users/15491865/items/DYTV8NK4","http://zotero.org/users/15491865/items/YTPQ9PH6"],"itemData":{"id":550,"type":"post-weblog","abstract":"Essential text preprocessing best techniques from tokenization to lemmatization for improving NLP accuracy and analysis.","container-title":"Business Analytics Institute","language":"en-US","title":"Text Preprocessing Best Practices: Tokenization to Lemmatization","title-short":"Text Preprocessing Best Practices","URL":"https://businessanalyticsinstitute.com/text-preprocessing-best-practices-tokenization-to-lemmatization/","author":[{"family":"InstituteAdmin","given":""}],"accessed":{"date-parts":[["2025",10,14]]},"issued":{"date-parts":[["2025",5,14]]}}}],"schema":"https://github.com/citation-style-language/schema/raw/master/csl-citation.json"} </w:instrText>
+      </w:r>
+      <w:r>
+        <w:fldChar w:fldCharType="separate"/>
+      </w:r>
+      <w:r>
+        <w:rPr>
+          <w:rFonts w:ascii="Calibri" w:hAnsi="Calibri" w:cs="Calibri"/>
+        </w:rPr>
+        <w:t>(</w:t>
+      </w:r>
+      <w:proofErr w:type="spellStart"/>
+      <w:r>
+        <w:rPr>
+          <w:rFonts w:ascii="Calibri" w:hAnsi="Calibri" w:cs="Calibri"/>
+        </w:rPr>
+        <w:t>InstituteAdmin</w:t>
+      </w:r>
+      <w:proofErr w:type="spellEnd"/>
+      <w:r>
+        <w:rPr>
+          <w:rFonts w:ascii="Calibri" w:hAnsi="Calibri" w:cs="Calibri"/>
+        </w:rPr>
+        <w:t>, 2025b)</w:t>
+      </w:r>
+      <w:r>
+        <w:fldChar w:fldCharType="end"/>
+      </w:r>
+      <w:r>
+        <w:t xml:space="preserve">. </w:t>
+      </w:r>
+      <w:r>
+        <w:t>System testing will evaluate the end-to-end workflow from the user login to anomaly</w:t>
+      </w:r>
+      <w:r>
+        <w:t xml:space="preserve"> presentation.</w:t>
+      </w:r>
+    </w:p>
+    <w:p>
+      <w:r>
+        <w:lastRenderedPageBreak/>
+        <w:t xml:space="preserve">As the name suggests, performance testing will access the over performance of the system. This will range from document </w:t>
+      </w:r>
+      <w:r>
+        <w:t>processing speed to certain other non-functional requirements</w:t>
+      </w:r>
+      <w:r>
+        <w:t>. The aim is to have a professional from Helix Innovation Partnerships Lid conduct a usability test of system once completed</w:t>
+      </w:r>
+      <w:r>
+        <w:t xml:space="preserve">. This has yet to be confirmed however research shows that having </w:t>
+      </w:r>
+      <w:r>
+        <w:t xml:space="preserve">real-world expert evaluation is essential for validating any system. </w:t>
+      </w:r>
+      <w:r>
+        <w:fldChar w:fldCharType="begin"/>
+      </w:r>
+      <w:r>
+        <w:instrText xml:space="preserve"> ADDIN ZOTERO_ITEM CSL_CITATION {"citationID":"OEjnwJpq","properties":{"formattedCitation":"(Larusdottir, Bjarnadottir and Gulliksen, 2010)","plainCitation":"(Larusdottir, Bjarnadottir and Gulliksen, 2010)","noteIndex":0},"citationItems":[{"id":680,"uris":["http://zotero.org/users/15491865/items/4YSRQWLU"],"itemData":{"id":680,"type":"paper-conference","abstract":"A study exploring the focus on usability in testing practices in software development teams in Iceland using the agile software process Scrum is described in this paper. A survey was conducted to describe how testing is conducted and to what extent testing techniques are used. The results show that unit, integration, system and acceptance testing are the most frequent testing techniques used, but usability testing is not that common. Neither are alpha, beta, performance/load and security testing. Interviews were conducted to exemplify how practitioners conduct usability testing and what they describe as the difference between usability and acceptance testing. Some examples from the interviews show that practitioners are willing to do formal usability testing on extensive parts of the system, but because the iterations in Scrum are short and the changes to the system in each iteration are small, formal usability testing does not fit into the project work.","container-title":"Human-Computer Interaction","DOI":"10.1007/978-3-642-15231-3_11","event-place":"Berlin, Heidelberg","ISBN":"978-3-642-15231-3","language":"en","page":"98-109","publisher":"Springer","publisher-place":"Berlin, Heidelberg","source":"Springer Link","title":"The Focus on Usability in Testing Practices in Industry","author":[{"family":"Larusdottir","given":"Marta Kristin"},{"family":"Bjarnadottir","given":"Emma Run"},{"family":"Gulliksen","given":"Jan"}],"editor":[{"family":"Forbrig","given":"Peter"},{"family":"Paternó","given":"Fabio"},{"family":"Mark Pejtersen","given":"Annelise"}],"issued":{"date-parts":[["2010"]]}}}],"schema":"https://github.com/citation-style-language/schema/raw/master/csl-citation.json"} </w:instrText>
+      </w:r>
+      <w:r>
+        <w:fldChar w:fldCharType="separate"/>
+      </w:r>
+      <w:r>
+        <w:rPr>
+          <w:rFonts w:ascii="Calibri" w:hAnsi="Calibri" w:cs="Calibri"/>
+        </w:rPr>
+        <w:t>(Larusdottir, Bjarnadottir and Gulliksen, 2010)</w:t>
+      </w:r>
+      <w:r>
+        <w:fldChar w:fldCharType="end"/>
+      </w:r>
+      <w:r>
+        <w:t>.</w:t>
       </w:r>
     </w:p>
     <w:p/>
@@ -14329,7 +16107,7 @@
         <w:pStyle w:val="Caption"/>
         <w:jc w:val="left"/>
       </w:pPr>
-      <w:bookmarkStart w:id="32" w:name="_Toc214468195"/>
+      <w:bookmarkStart w:id="36" w:name="_Toc214468195"/>
       <w:r>
         <w:t xml:space="preserve">Figure </w:t>
       </w:r>
@@ -14344,7 +16122,7 @@
       <w:r>
         <w:t xml:space="preserve"> Class Diagram</w:t>
       </w:r>
-      <w:bookmarkEnd w:id="32"/>
+      <w:bookmarkEnd w:id="36"/>
     </w:p>
     <w:p/>
     <w:p>
@@ -14403,7 +16181,7 @@
         <w:pStyle w:val="Caption"/>
         <w:jc w:val="left"/>
       </w:pPr>
-      <w:bookmarkStart w:id="33" w:name="_Toc214468196"/>
+      <w:bookmarkStart w:id="37" w:name="_Toc214468196"/>
       <w:r>
         <w:t xml:space="preserve">Figure </w:t>
       </w:r>
@@ -14418,7 +16196,7 @@
       <w:r>
         <w:t xml:space="preserve"> Sequence Diagram</w:t>
       </w:r>
-      <w:bookmarkEnd w:id="33"/>
+      <w:bookmarkEnd w:id="37"/>
     </w:p>
     <w:p/>
     <w:p>
@@ -14625,12 +16403,12 @@
       <w:pPr>
         <w:pStyle w:val="Heading1"/>
       </w:pPr>
-      <w:bookmarkStart w:id="34" w:name="_Toc214468184"/>
+      <w:bookmarkStart w:id="38" w:name="_Toc214629052"/>
       <w:r>
         <w:lastRenderedPageBreak/>
         <w:t>Data Requirements</w:t>
       </w:r>
-      <w:bookmarkEnd w:id="34"/>
+      <w:bookmarkEnd w:id="38"/>
     </w:p>
     <w:p>
       <w:pPr>
@@ -14948,12 +16726,11 @@
       <w:pPr>
         <w:pStyle w:val="Heading1"/>
       </w:pPr>
-      <w:bookmarkStart w:id="35" w:name="_Toc214468185"/>
-      <w:r>
-        <w:lastRenderedPageBreak/>
+      <w:bookmarkStart w:id="39" w:name="_Toc214629053"/>
+      <w:r>
         <w:t>Implementation</w:t>
       </w:r>
-      <w:bookmarkEnd w:id="35"/>
+      <w:bookmarkEnd w:id="39"/>
     </w:p>
     <w:p/>
     <w:p/>
@@ -14992,12 +16769,11 @@
       <w:pPr>
         <w:pStyle w:val="Heading1"/>
       </w:pPr>
-      <w:bookmarkStart w:id="36" w:name="_Toc214468186"/>
-      <w:r>
-        <w:lastRenderedPageBreak/>
+      <w:bookmarkStart w:id="40" w:name="_Toc214629054"/>
+      <w:r>
         <w:t>Testing &amp; Evaluation</w:t>
       </w:r>
-      <w:bookmarkEnd w:id="36"/>
+      <w:bookmarkEnd w:id="40"/>
     </w:p>
     <w:p/>
     <w:p/>
@@ -15030,12 +16806,11 @@
       <w:pPr>
         <w:pStyle w:val="Heading1"/>
       </w:pPr>
-      <w:bookmarkStart w:id="37" w:name="_Toc214468187"/>
-      <w:r>
-        <w:lastRenderedPageBreak/>
+      <w:bookmarkStart w:id="41" w:name="_Toc214629055"/>
+      <w:r>
         <w:t>Conclusion</w:t>
       </w:r>
-      <w:bookmarkEnd w:id="37"/>
+      <w:bookmarkEnd w:id="41"/>
       <w:r>
         <w:br w:type="page"/>
       </w:r>
@@ -15058,14 +16833,13 @@
         <w:spacing w:before="0" w:line="360" w:lineRule="auto"/>
         <w:ind w:left="567" w:hanging="567"/>
       </w:pPr>
-      <w:bookmarkStart w:id="38" w:name="_Toc101374253"/>
-      <w:bookmarkStart w:id="39" w:name="_Toc214468188"/>
-      <w:r>
-        <w:lastRenderedPageBreak/>
+      <w:bookmarkStart w:id="42" w:name="_Toc101374253"/>
+      <w:bookmarkStart w:id="43" w:name="_Toc214629056"/>
+      <w:r>
         <w:t>References</w:t>
       </w:r>
-      <w:bookmarkEnd w:id="38"/>
-      <w:bookmarkEnd w:id="39"/>
+      <w:bookmarkEnd w:id="42"/>
+      <w:bookmarkEnd w:id="43"/>
     </w:p>
     <w:p>
       <w:pPr>
@@ -15094,12 +16868,11 @@
       <w:pPr>
         <w:pStyle w:val="Heading1"/>
       </w:pPr>
-      <w:bookmarkStart w:id="40" w:name="_Toc214468189"/>
-      <w:r>
-        <w:lastRenderedPageBreak/>
+      <w:bookmarkStart w:id="44" w:name="_Toc214629057"/>
+      <w:r>
         <w:t>Appendix A: Report Structure Example</w:t>
       </w:r>
-      <w:bookmarkEnd w:id="40"/>
+      <w:bookmarkEnd w:id="44"/>
     </w:p>
     <w:p/>
     <w:p>
@@ -15547,7 +17320,6 @@
           <w:b/>
           <w:bCs/>
         </w:rPr>
-        <w:lastRenderedPageBreak/>
         <w:t>4) Data Requirements</w:t>
       </w:r>
     </w:p>
@@ -15818,10 +17590,9 @@
       <w:pPr>
         <w:pStyle w:val="Heading1"/>
       </w:pPr>
-      <w:bookmarkStart w:id="41" w:name="_Toc101374255"/>
-      <w:bookmarkStart w:id="42" w:name="_Toc214468190"/>
-      <w:r>
-        <w:lastRenderedPageBreak/>
+      <w:bookmarkStart w:id="45" w:name="_Toc101374255"/>
+      <w:bookmarkStart w:id="46" w:name="_Toc214629058"/>
+      <w:r>
         <w:t xml:space="preserve">Appendix </w:t>
       </w:r>
       <w:r>
@@ -15830,11 +17601,11 @@
       <w:r>
         <w:t>:  Code Listing</w:t>
       </w:r>
-      <w:bookmarkEnd w:id="41"/>
+      <w:bookmarkEnd w:id="45"/>
       <w:r>
         <w:t xml:space="preserve"> / GitHub Project Link</w:t>
       </w:r>
-      <w:bookmarkEnd w:id="42"/>
+      <w:bookmarkEnd w:id="46"/>
     </w:p>
     <w:p>
       <w:r>

</xml_diff>

<commit_message>
Working on Proof of Concept
</commit_message>
<xml_diff>
--- a/Technical Report/OisinGibson_L00172671_ComputingBSC.docx
+++ b/Technical Report/OisinGibson_L00172671_ComputingBSC.docx
@@ -847,7 +847,7 @@
           <w:r>
             <w:fldChar w:fldCharType="separate"/>
           </w:r>
-          <w:hyperlink w:anchor="_Toc215233829" w:history="1">
+          <w:hyperlink w:anchor="_Toc215514254" w:history="1">
             <w:r>
               <w:rPr>
                 <w:rStyle w:val="Hyperlink"/>
@@ -892,7 +892,7 @@
                 <w:noProof/>
                 <w:webHidden/>
               </w:rPr>
-              <w:instrText xml:space="preserve"> PAGEREF _Toc215233829 \h </w:instrText>
+              <w:instrText xml:space="preserve"> PAGEREF _Toc215514254 \h </w:instrText>
             </w:r>
             <w:r>
               <w:rPr>
@@ -939,7 +939,7 @@
               <w14:ligatures w14:val="standardContextual"/>
             </w:rPr>
           </w:pPr>
-          <w:hyperlink w:anchor="_Toc215233830" w:history="1">
+          <w:hyperlink w:anchor="_Toc215514255" w:history="1">
             <w:r>
               <w:rPr>
                 <w:rStyle w:val="Hyperlink"/>
@@ -984,7 +984,7 @@
                 <w:noProof/>
                 <w:webHidden/>
               </w:rPr>
-              <w:instrText xml:space="preserve"> PAGEREF _Toc215233830 \h </w:instrText>
+              <w:instrText xml:space="preserve"> PAGEREF _Toc215514255 \h </w:instrText>
             </w:r>
             <w:r>
               <w:rPr>
@@ -1031,7 +1031,7 @@
               <w14:ligatures w14:val="standardContextual"/>
             </w:rPr>
           </w:pPr>
-          <w:hyperlink w:anchor="_Toc215233831" w:history="1">
+          <w:hyperlink w:anchor="_Toc215514256" w:history="1">
             <w:r>
               <w:rPr>
                 <w:rStyle w:val="Hyperlink"/>
@@ -1076,7 +1076,7 @@
                 <w:noProof/>
                 <w:webHidden/>
               </w:rPr>
-              <w:instrText xml:space="preserve"> PAGEREF _Toc215233831 \h </w:instrText>
+              <w:instrText xml:space="preserve"> PAGEREF _Toc215514256 \h </w:instrText>
             </w:r>
             <w:r>
               <w:rPr>
@@ -1123,7 +1123,7 @@
               <w14:ligatures w14:val="standardContextual"/>
             </w:rPr>
           </w:pPr>
-          <w:hyperlink w:anchor="_Toc215233832" w:history="1">
+          <w:hyperlink w:anchor="_Toc215514257" w:history="1">
             <w:r>
               <w:rPr>
                 <w:rStyle w:val="Hyperlink"/>
@@ -1168,7 +1168,7 @@
                 <w:noProof/>
                 <w:webHidden/>
               </w:rPr>
-              <w:instrText xml:space="preserve"> PAGEREF _Toc215233832 \h </w:instrText>
+              <w:instrText xml:space="preserve"> PAGEREF _Toc215514257 \h </w:instrText>
             </w:r>
             <w:r>
               <w:rPr>
@@ -1215,7 +1215,7 @@
               <w14:ligatures w14:val="standardContextual"/>
             </w:rPr>
           </w:pPr>
-          <w:hyperlink w:anchor="_Toc215233833" w:history="1">
+          <w:hyperlink w:anchor="_Toc215514258" w:history="1">
             <w:r>
               <w:rPr>
                 <w:rStyle w:val="Hyperlink"/>
@@ -1260,7 +1260,7 @@
                 <w:noProof/>
                 <w:webHidden/>
               </w:rPr>
-              <w:instrText xml:space="preserve"> PAGEREF _Toc215233833 \h </w:instrText>
+              <w:instrText xml:space="preserve"> PAGEREF _Toc215514258 \h </w:instrText>
             </w:r>
             <w:r>
               <w:rPr>
@@ -1307,7 +1307,7 @@
               <w14:ligatures w14:val="standardContextual"/>
             </w:rPr>
           </w:pPr>
-          <w:hyperlink w:anchor="_Toc215233834" w:history="1">
+          <w:hyperlink w:anchor="_Toc215514259" w:history="1">
             <w:r>
               <w:rPr>
                 <w:rStyle w:val="Hyperlink"/>
@@ -1352,7 +1352,7 @@
                 <w:noProof/>
                 <w:webHidden/>
               </w:rPr>
-              <w:instrText xml:space="preserve"> PAGEREF _Toc215233834 \h </w:instrText>
+              <w:instrText xml:space="preserve"> PAGEREF _Toc215514259 \h </w:instrText>
             </w:r>
             <w:r>
               <w:rPr>
@@ -1399,7 +1399,7 @@
               <w14:ligatures w14:val="standardContextual"/>
             </w:rPr>
           </w:pPr>
-          <w:hyperlink w:anchor="_Toc215233835" w:history="1">
+          <w:hyperlink w:anchor="_Toc215514260" w:history="1">
             <w:r>
               <w:rPr>
                 <w:rStyle w:val="Hyperlink"/>
@@ -1444,7 +1444,7 @@
                 <w:noProof/>
                 <w:webHidden/>
               </w:rPr>
-              <w:instrText xml:space="preserve"> PAGEREF _Toc215233835 \h </w:instrText>
+              <w:instrText xml:space="preserve"> PAGEREF _Toc215514260 \h </w:instrText>
             </w:r>
             <w:r>
               <w:rPr>
@@ -1487,7 +1487,7 @@
               <w14:ligatures w14:val="standardContextual"/>
             </w:rPr>
           </w:pPr>
-          <w:hyperlink w:anchor="_Toc215233836" w:history="1">
+          <w:hyperlink w:anchor="_Toc215514261" w:history="1">
             <w:r>
               <w:rPr>
                 <w:rStyle w:val="Hyperlink"/>
@@ -1532,7 +1532,7 @@
                 <w:noProof/>
                 <w:webHidden/>
               </w:rPr>
-              <w:instrText xml:space="preserve"> PAGEREF _Toc215233836 \h </w:instrText>
+              <w:instrText xml:space="preserve"> PAGEREF _Toc215514261 \h </w:instrText>
             </w:r>
             <w:r>
               <w:rPr>
@@ -1579,7 +1579,7 @@
               <w14:ligatures w14:val="standardContextual"/>
             </w:rPr>
           </w:pPr>
-          <w:hyperlink w:anchor="_Toc215233837" w:history="1">
+          <w:hyperlink w:anchor="_Toc215514262" w:history="1">
             <w:r>
               <w:rPr>
                 <w:rStyle w:val="Hyperlink"/>
@@ -1624,7 +1624,7 @@
                 <w:noProof/>
                 <w:webHidden/>
               </w:rPr>
-              <w:instrText xml:space="preserve"> PAGEREF _Toc215233837 \h </w:instrText>
+              <w:instrText xml:space="preserve"> PAGEREF _Toc215514262 \h </w:instrText>
             </w:r>
             <w:r>
               <w:rPr>
@@ -1671,7 +1671,7 @@
               <w14:ligatures w14:val="standardContextual"/>
             </w:rPr>
           </w:pPr>
-          <w:hyperlink w:anchor="_Toc215233838" w:history="1">
+          <w:hyperlink w:anchor="_Toc215514263" w:history="1">
             <w:r>
               <w:rPr>
                 <w:rStyle w:val="Hyperlink"/>
@@ -1716,7 +1716,7 @@
                 <w:noProof/>
                 <w:webHidden/>
               </w:rPr>
-              <w:instrText xml:space="preserve"> PAGEREF _Toc215233838 \h </w:instrText>
+              <w:instrText xml:space="preserve"> PAGEREF _Toc215514263 \h </w:instrText>
             </w:r>
             <w:r>
               <w:rPr>
@@ -1763,7 +1763,7 @@
               <w14:ligatures w14:val="standardContextual"/>
             </w:rPr>
           </w:pPr>
-          <w:hyperlink w:anchor="_Toc215233839" w:history="1">
+          <w:hyperlink w:anchor="_Toc215514264" w:history="1">
             <w:r>
               <w:rPr>
                 <w:rStyle w:val="Hyperlink"/>
@@ -1808,7 +1808,7 @@
                 <w:noProof/>
                 <w:webHidden/>
               </w:rPr>
-              <w:instrText xml:space="preserve"> PAGEREF _Toc215233839 \h </w:instrText>
+              <w:instrText xml:space="preserve"> PAGEREF _Toc215514264 \h </w:instrText>
             </w:r>
             <w:r>
               <w:rPr>
@@ -1851,7 +1851,7 @@
               <w14:ligatures w14:val="standardContextual"/>
             </w:rPr>
           </w:pPr>
-          <w:hyperlink w:anchor="_Toc215233840" w:history="1">
+          <w:hyperlink w:anchor="_Toc215514265" w:history="1">
             <w:r>
               <w:rPr>
                 <w:rStyle w:val="Hyperlink"/>
@@ -1896,7 +1896,7 @@
                 <w:noProof/>
                 <w:webHidden/>
               </w:rPr>
-              <w:instrText xml:space="preserve"> PAGEREF _Toc215233840 \h </w:instrText>
+              <w:instrText xml:space="preserve"> PAGEREF _Toc215514265 \h </w:instrText>
             </w:r>
             <w:r>
               <w:rPr>
@@ -1943,7 +1943,7 @@
               <w14:ligatures w14:val="standardContextual"/>
             </w:rPr>
           </w:pPr>
-          <w:hyperlink w:anchor="_Toc215233841" w:history="1">
+          <w:hyperlink w:anchor="_Toc215514266" w:history="1">
             <w:r>
               <w:rPr>
                 <w:rStyle w:val="Hyperlink"/>
@@ -1988,7 +1988,7 @@
                 <w:noProof/>
                 <w:webHidden/>
               </w:rPr>
-              <w:instrText xml:space="preserve"> PAGEREF _Toc215233841 \h </w:instrText>
+              <w:instrText xml:space="preserve"> PAGEREF _Toc215514266 \h </w:instrText>
             </w:r>
             <w:r>
               <w:rPr>
@@ -2035,7 +2035,7 @@
               <w14:ligatures w14:val="standardContextual"/>
             </w:rPr>
           </w:pPr>
-          <w:hyperlink w:anchor="_Toc215233842" w:history="1">
+          <w:hyperlink w:anchor="_Toc215514267" w:history="1">
             <w:r>
               <w:rPr>
                 <w:rStyle w:val="Hyperlink"/>
@@ -2080,7 +2080,7 @@
                 <w:noProof/>
                 <w:webHidden/>
               </w:rPr>
-              <w:instrText xml:space="preserve"> PAGEREF _Toc215233842 \h </w:instrText>
+              <w:instrText xml:space="preserve"> PAGEREF _Toc215514267 \h </w:instrText>
             </w:r>
             <w:r>
               <w:rPr>
@@ -2127,7 +2127,7 @@
               <w14:ligatures w14:val="standardContextual"/>
             </w:rPr>
           </w:pPr>
-          <w:hyperlink w:anchor="_Toc215233843" w:history="1">
+          <w:hyperlink w:anchor="_Toc215514268" w:history="1">
             <w:r>
               <w:rPr>
                 <w:rStyle w:val="Hyperlink"/>
@@ -2172,7 +2172,7 @@
                 <w:noProof/>
                 <w:webHidden/>
               </w:rPr>
-              <w:instrText xml:space="preserve"> PAGEREF _Toc215233843 \h </w:instrText>
+              <w:instrText xml:space="preserve"> PAGEREF _Toc215514268 \h </w:instrText>
             </w:r>
             <w:r>
               <w:rPr>
@@ -2219,7 +2219,7 @@
               <w14:ligatures w14:val="standardContextual"/>
             </w:rPr>
           </w:pPr>
-          <w:hyperlink w:anchor="_Toc215233844" w:history="1">
+          <w:hyperlink w:anchor="_Toc215514269" w:history="1">
             <w:r>
               <w:rPr>
                 <w:rStyle w:val="Hyperlink"/>
@@ -2264,7 +2264,7 @@
                 <w:noProof/>
                 <w:webHidden/>
               </w:rPr>
-              <w:instrText xml:space="preserve"> PAGEREF _Toc215233844 \h </w:instrText>
+              <w:instrText xml:space="preserve"> PAGEREF _Toc215514269 \h </w:instrText>
             </w:r>
             <w:r>
               <w:rPr>
@@ -2311,7 +2311,7 @@
               <w14:ligatures w14:val="standardContextual"/>
             </w:rPr>
           </w:pPr>
-          <w:hyperlink w:anchor="_Toc215233845" w:history="1">
+          <w:hyperlink w:anchor="_Toc215514270" w:history="1">
             <w:r>
               <w:rPr>
                 <w:rStyle w:val="Hyperlink"/>
@@ -2356,7 +2356,7 @@
                 <w:noProof/>
                 <w:webHidden/>
               </w:rPr>
-              <w:instrText xml:space="preserve"> PAGEREF _Toc215233845 \h </w:instrText>
+              <w:instrText xml:space="preserve"> PAGEREF _Toc215514270 \h </w:instrText>
             </w:r>
             <w:r>
               <w:rPr>
@@ -2403,7 +2403,7 @@
               <w14:ligatures w14:val="standardContextual"/>
             </w:rPr>
           </w:pPr>
-          <w:hyperlink w:anchor="_Toc215233846" w:history="1">
+          <w:hyperlink w:anchor="_Toc215514271" w:history="1">
             <w:r>
               <w:rPr>
                 <w:rStyle w:val="Hyperlink"/>
@@ -2448,7 +2448,7 @@
                 <w:noProof/>
                 <w:webHidden/>
               </w:rPr>
-              <w:instrText xml:space="preserve"> PAGEREF _Toc215233846 \h </w:instrText>
+              <w:instrText xml:space="preserve"> PAGEREF _Toc215514271 \h </w:instrText>
             </w:r>
             <w:r>
               <w:rPr>
@@ -2495,7 +2495,7 @@
               <w14:ligatures w14:val="standardContextual"/>
             </w:rPr>
           </w:pPr>
-          <w:hyperlink w:anchor="_Toc215233847" w:history="1">
+          <w:hyperlink w:anchor="_Toc215514272" w:history="1">
             <w:r>
               <w:rPr>
                 <w:rStyle w:val="Hyperlink"/>
@@ -2540,7 +2540,7 @@
                 <w:noProof/>
                 <w:webHidden/>
               </w:rPr>
-              <w:instrText xml:space="preserve"> PAGEREF _Toc215233847 \h </w:instrText>
+              <w:instrText xml:space="preserve"> PAGEREF _Toc215514272 \h </w:instrText>
             </w:r>
             <w:r>
               <w:rPr>
@@ -2587,7 +2587,7 @@
               <w14:ligatures w14:val="standardContextual"/>
             </w:rPr>
           </w:pPr>
-          <w:hyperlink w:anchor="_Toc215233848" w:history="1">
+          <w:hyperlink w:anchor="_Toc215514273" w:history="1">
             <w:r>
               <w:rPr>
                 <w:rStyle w:val="Hyperlink"/>
@@ -2632,7 +2632,7 @@
                 <w:noProof/>
                 <w:webHidden/>
               </w:rPr>
-              <w:instrText xml:space="preserve"> PAGEREF _Toc215233848 \h </w:instrText>
+              <w:instrText xml:space="preserve"> PAGEREF _Toc215514273 \h </w:instrText>
             </w:r>
             <w:r>
               <w:rPr>
@@ -2679,7 +2679,7 @@
               <w14:ligatures w14:val="standardContextual"/>
             </w:rPr>
           </w:pPr>
-          <w:hyperlink w:anchor="_Toc215233849" w:history="1">
+          <w:hyperlink w:anchor="_Toc215514274" w:history="1">
             <w:r>
               <w:rPr>
                 <w:rStyle w:val="Hyperlink"/>
@@ -2724,7 +2724,7 @@
                 <w:noProof/>
                 <w:webHidden/>
               </w:rPr>
-              <w:instrText xml:space="preserve"> PAGEREF _Toc215233849 \h </w:instrText>
+              <w:instrText xml:space="preserve"> PAGEREF _Toc215514274 \h </w:instrText>
             </w:r>
             <w:r>
               <w:rPr>
@@ -2771,7 +2771,7 @@
               <w14:ligatures w14:val="standardContextual"/>
             </w:rPr>
           </w:pPr>
-          <w:hyperlink w:anchor="_Toc215233850" w:history="1">
+          <w:hyperlink w:anchor="_Toc215514275" w:history="1">
             <w:r>
               <w:rPr>
                 <w:rStyle w:val="Hyperlink"/>
@@ -2816,7 +2816,7 @@
                 <w:noProof/>
                 <w:webHidden/>
               </w:rPr>
-              <w:instrText xml:space="preserve"> PAGEREF _Toc215233850 \h </w:instrText>
+              <w:instrText xml:space="preserve"> PAGEREF _Toc215514275 \h </w:instrText>
             </w:r>
             <w:r>
               <w:rPr>
@@ -2863,7 +2863,7 @@
               <w14:ligatures w14:val="standardContextual"/>
             </w:rPr>
           </w:pPr>
-          <w:hyperlink w:anchor="_Toc215233851" w:history="1">
+          <w:hyperlink w:anchor="_Toc215514276" w:history="1">
             <w:r>
               <w:rPr>
                 <w:rStyle w:val="Hyperlink"/>
@@ -2908,7 +2908,7 @@
                 <w:noProof/>
                 <w:webHidden/>
               </w:rPr>
-              <w:instrText xml:space="preserve"> PAGEREF _Toc215233851 \h </w:instrText>
+              <w:instrText xml:space="preserve"> PAGEREF _Toc215514276 \h </w:instrText>
             </w:r>
             <w:r>
               <w:rPr>
@@ -2955,7 +2955,7 @@
               <w14:ligatures w14:val="standardContextual"/>
             </w:rPr>
           </w:pPr>
-          <w:hyperlink w:anchor="_Toc215233852" w:history="1">
+          <w:hyperlink w:anchor="_Toc215514277" w:history="1">
             <w:r>
               <w:rPr>
                 <w:rStyle w:val="Hyperlink"/>
@@ -3000,7 +3000,7 @@
                 <w:noProof/>
                 <w:webHidden/>
               </w:rPr>
-              <w:instrText xml:space="preserve"> PAGEREF _Toc215233852 \h </w:instrText>
+              <w:instrText xml:space="preserve"> PAGEREF _Toc215514277 \h </w:instrText>
             </w:r>
             <w:r>
               <w:rPr>
@@ -3047,7 +3047,7 @@
               <w14:ligatures w14:val="standardContextual"/>
             </w:rPr>
           </w:pPr>
-          <w:hyperlink w:anchor="_Toc215233853" w:history="1">
+          <w:hyperlink w:anchor="_Toc215514278" w:history="1">
             <w:r>
               <w:rPr>
                 <w:rStyle w:val="Hyperlink"/>
@@ -3092,7 +3092,7 @@
                 <w:noProof/>
                 <w:webHidden/>
               </w:rPr>
-              <w:instrText xml:space="preserve"> PAGEREF _Toc215233853 \h </w:instrText>
+              <w:instrText xml:space="preserve"> PAGEREF _Toc215514278 \h </w:instrText>
             </w:r>
             <w:r>
               <w:rPr>
@@ -3139,7 +3139,7 @@
               <w14:ligatures w14:val="standardContextual"/>
             </w:rPr>
           </w:pPr>
-          <w:hyperlink w:anchor="_Toc215233854" w:history="1">
+          <w:hyperlink w:anchor="_Toc215514279" w:history="1">
             <w:r>
               <w:rPr>
                 <w:rStyle w:val="Hyperlink"/>
@@ -3184,7 +3184,7 @@
                 <w:noProof/>
                 <w:webHidden/>
               </w:rPr>
-              <w:instrText xml:space="preserve"> PAGEREF _Toc215233854 \h </w:instrText>
+              <w:instrText xml:space="preserve"> PAGEREF _Toc215514279 \h </w:instrText>
             </w:r>
             <w:r>
               <w:rPr>
@@ -3227,7 +3227,7 @@
               <w14:ligatures w14:val="standardContextual"/>
             </w:rPr>
           </w:pPr>
-          <w:hyperlink w:anchor="_Toc215233855" w:history="1">
+          <w:hyperlink w:anchor="_Toc215514280" w:history="1">
             <w:r>
               <w:rPr>
                 <w:rStyle w:val="Hyperlink"/>
@@ -3272,7 +3272,7 @@
                 <w:noProof/>
                 <w:webHidden/>
               </w:rPr>
-              <w:instrText xml:space="preserve"> PAGEREF _Toc215233855 \h </w:instrText>
+              <w:instrText xml:space="preserve"> PAGEREF _Toc215514280 \h </w:instrText>
             </w:r>
             <w:r>
               <w:rPr>
@@ -3319,7 +3319,7 @@
               <w14:ligatures w14:val="standardContextual"/>
             </w:rPr>
           </w:pPr>
-          <w:hyperlink w:anchor="_Toc215233856" w:history="1">
+          <w:hyperlink w:anchor="_Toc215514281" w:history="1">
             <w:r>
               <w:rPr>
                 <w:rStyle w:val="Hyperlink"/>
@@ -3364,7 +3364,7 @@
                 <w:noProof/>
                 <w:webHidden/>
               </w:rPr>
-              <w:instrText xml:space="preserve"> PAGEREF _Toc215233856 \h </w:instrText>
+              <w:instrText xml:space="preserve"> PAGEREF _Toc215514281 \h </w:instrText>
             </w:r>
             <w:r>
               <w:rPr>
@@ -3411,7 +3411,7 @@
               <w14:ligatures w14:val="standardContextual"/>
             </w:rPr>
           </w:pPr>
-          <w:hyperlink w:anchor="_Toc215233857" w:history="1">
+          <w:hyperlink w:anchor="_Toc215514282" w:history="1">
             <w:r>
               <w:rPr>
                 <w:rStyle w:val="Hyperlink"/>
@@ -3456,7 +3456,7 @@
                 <w:noProof/>
                 <w:webHidden/>
               </w:rPr>
-              <w:instrText xml:space="preserve"> PAGEREF _Toc215233857 \h </w:instrText>
+              <w:instrText xml:space="preserve"> PAGEREF _Toc215514282 \h </w:instrText>
             </w:r>
             <w:r>
               <w:rPr>
@@ -3503,7 +3503,7 @@
               <w14:ligatures w14:val="standardContextual"/>
             </w:rPr>
           </w:pPr>
-          <w:hyperlink w:anchor="_Toc215233858" w:history="1">
+          <w:hyperlink w:anchor="_Toc215514283" w:history="1">
             <w:r>
               <w:rPr>
                 <w:rStyle w:val="Hyperlink"/>
@@ -3548,7 +3548,7 @@
                 <w:noProof/>
                 <w:webHidden/>
               </w:rPr>
-              <w:instrText xml:space="preserve"> PAGEREF _Toc215233858 \h </w:instrText>
+              <w:instrText xml:space="preserve"> PAGEREF _Toc215514283 \h </w:instrText>
             </w:r>
             <w:r>
               <w:rPr>
@@ -3595,7 +3595,7 @@
               <w14:ligatures w14:val="standardContextual"/>
             </w:rPr>
           </w:pPr>
-          <w:hyperlink w:anchor="_Toc215233859" w:history="1">
+          <w:hyperlink w:anchor="_Toc215514284" w:history="1">
             <w:r>
               <w:rPr>
                 <w:rStyle w:val="Hyperlink"/>
@@ -3640,7 +3640,7 @@
                 <w:noProof/>
                 <w:webHidden/>
               </w:rPr>
-              <w:instrText xml:space="preserve"> PAGEREF _Toc215233859 \h </w:instrText>
+              <w:instrText xml:space="preserve"> PAGEREF _Toc215514284 \h </w:instrText>
             </w:r>
             <w:r>
               <w:rPr>
@@ -3687,7 +3687,7 @@
               <w14:ligatures w14:val="standardContextual"/>
             </w:rPr>
           </w:pPr>
-          <w:hyperlink w:anchor="_Toc215233860" w:history="1">
+          <w:hyperlink w:anchor="_Toc215514285" w:history="1">
             <w:r>
               <w:rPr>
                 <w:rStyle w:val="Hyperlink"/>
@@ -3732,7 +3732,7 @@
                 <w:noProof/>
                 <w:webHidden/>
               </w:rPr>
-              <w:instrText xml:space="preserve"> PAGEREF _Toc215233860 \h </w:instrText>
+              <w:instrText xml:space="preserve"> PAGEREF _Toc215514285 \h </w:instrText>
             </w:r>
             <w:r>
               <w:rPr>
@@ -3779,7 +3779,7 @@
               <w14:ligatures w14:val="standardContextual"/>
             </w:rPr>
           </w:pPr>
-          <w:hyperlink w:anchor="_Toc215233861" w:history="1">
+          <w:hyperlink w:anchor="_Toc215514286" w:history="1">
             <w:r>
               <w:rPr>
                 <w:rStyle w:val="Hyperlink"/>
@@ -3824,7 +3824,7 @@
                 <w:noProof/>
                 <w:webHidden/>
               </w:rPr>
-              <w:instrText xml:space="preserve"> PAGEREF _Toc215233861 \h </w:instrText>
+              <w:instrText xml:space="preserve"> PAGEREF _Toc215514286 \h </w:instrText>
             </w:r>
             <w:r>
               <w:rPr>
@@ -3871,7 +3871,7 @@
               <w14:ligatures w14:val="standardContextual"/>
             </w:rPr>
           </w:pPr>
-          <w:hyperlink w:anchor="_Toc215233862" w:history="1">
+          <w:hyperlink w:anchor="_Toc215514287" w:history="1">
             <w:r>
               <w:rPr>
                 <w:rStyle w:val="Hyperlink"/>
@@ -3916,7 +3916,7 @@
                 <w:noProof/>
                 <w:webHidden/>
               </w:rPr>
-              <w:instrText xml:space="preserve"> PAGEREF _Toc215233862 \h </w:instrText>
+              <w:instrText xml:space="preserve"> PAGEREF _Toc215514287 \h </w:instrText>
             </w:r>
             <w:r>
               <w:rPr>
@@ -3959,7 +3959,7 @@
               <w14:ligatures w14:val="standardContextual"/>
             </w:rPr>
           </w:pPr>
-          <w:hyperlink w:anchor="_Toc215233863" w:history="1">
+          <w:hyperlink w:anchor="_Toc215514288" w:history="1">
             <w:r>
               <w:rPr>
                 <w:rStyle w:val="Hyperlink"/>
@@ -4004,7 +4004,7 @@
                 <w:noProof/>
                 <w:webHidden/>
               </w:rPr>
-              <w:instrText xml:space="preserve"> PAGEREF _Toc215233863 \h </w:instrText>
+              <w:instrText xml:space="preserve"> PAGEREF _Toc215514288 \h </w:instrText>
             </w:r>
             <w:r>
               <w:rPr>
@@ -4051,7 +4051,7 @@
               <w14:ligatures w14:val="standardContextual"/>
             </w:rPr>
           </w:pPr>
-          <w:hyperlink w:anchor="_Toc215233864" w:history="1">
+          <w:hyperlink w:anchor="_Toc215514289" w:history="1">
             <w:r>
               <w:rPr>
                 <w:rStyle w:val="Hyperlink"/>
@@ -4096,7 +4096,7 @@
                 <w:noProof/>
                 <w:webHidden/>
               </w:rPr>
-              <w:instrText xml:space="preserve"> PAGEREF _Toc215233864 \h </w:instrText>
+              <w:instrText xml:space="preserve"> PAGEREF _Toc215514289 \h </w:instrText>
             </w:r>
             <w:r>
               <w:rPr>
@@ -4143,7 +4143,7 @@
               <w14:ligatures w14:val="standardContextual"/>
             </w:rPr>
           </w:pPr>
-          <w:hyperlink w:anchor="_Toc215233865" w:history="1">
+          <w:hyperlink w:anchor="_Toc215514290" w:history="1">
             <w:r>
               <w:rPr>
                 <w:rStyle w:val="Hyperlink"/>
@@ -4188,7 +4188,7 @@
                 <w:noProof/>
                 <w:webHidden/>
               </w:rPr>
-              <w:instrText xml:space="preserve"> PAGEREF _Toc215233865 \h </w:instrText>
+              <w:instrText xml:space="preserve"> PAGEREF _Toc215514290 \h </w:instrText>
             </w:r>
             <w:r>
               <w:rPr>
@@ -4235,7 +4235,7 @@
               <w14:ligatures w14:val="standardContextual"/>
             </w:rPr>
           </w:pPr>
-          <w:hyperlink w:anchor="_Toc215233866" w:history="1">
+          <w:hyperlink w:anchor="_Toc215514291" w:history="1">
             <w:r>
               <w:rPr>
                 <w:rStyle w:val="Hyperlink"/>
@@ -4280,7 +4280,7 @@
                 <w:noProof/>
                 <w:webHidden/>
               </w:rPr>
-              <w:instrText xml:space="preserve"> PAGEREF _Toc215233866 \h </w:instrText>
+              <w:instrText xml:space="preserve"> PAGEREF _Toc215514291 \h </w:instrText>
             </w:r>
             <w:r>
               <w:rPr>
@@ -4327,7 +4327,7 @@
               <w14:ligatures w14:val="standardContextual"/>
             </w:rPr>
           </w:pPr>
-          <w:hyperlink w:anchor="_Toc215233867" w:history="1">
+          <w:hyperlink w:anchor="_Toc215514292" w:history="1">
             <w:r>
               <w:rPr>
                 <w:rStyle w:val="Hyperlink"/>
@@ -4372,7 +4372,7 @@
                 <w:noProof/>
                 <w:webHidden/>
               </w:rPr>
-              <w:instrText xml:space="preserve"> PAGEREF _Toc215233867 \h </w:instrText>
+              <w:instrText xml:space="preserve"> PAGEREF _Toc215514292 \h </w:instrText>
             </w:r>
             <w:r>
               <w:rPr>
@@ -4419,7 +4419,7 @@
               <w14:ligatures w14:val="standardContextual"/>
             </w:rPr>
           </w:pPr>
-          <w:hyperlink w:anchor="_Toc215233868" w:history="1">
+          <w:hyperlink w:anchor="_Toc215514293" w:history="1">
             <w:r>
               <w:rPr>
                 <w:rStyle w:val="Hyperlink"/>
@@ -4464,7 +4464,7 @@
                 <w:noProof/>
                 <w:webHidden/>
               </w:rPr>
-              <w:instrText xml:space="preserve"> PAGEREF _Toc215233868 \h </w:instrText>
+              <w:instrText xml:space="preserve"> PAGEREF _Toc215514293 \h </w:instrText>
             </w:r>
             <w:r>
               <w:rPr>
@@ -4511,7 +4511,7 @@
               <w14:ligatures w14:val="standardContextual"/>
             </w:rPr>
           </w:pPr>
-          <w:hyperlink w:anchor="_Toc215233869" w:history="1">
+          <w:hyperlink w:anchor="_Toc215514294" w:history="1">
             <w:r>
               <w:rPr>
                 <w:rStyle w:val="Hyperlink"/>
@@ -4556,7 +4556,7 @@
                 <w:noProof/>
                 <w:webHidden/>
               </w:rPr>
-              <w:instrText xml:space="preserve"> PAGEREF _Toc215233869 \h </w:instrText>
+              <w:instrText xml:space="preserve"> PAGEREF _Toc215514294 \h </w:instrText>
             </w:r>
             <w:r>
               <w:rPr>
@@ -4603,7 +4603,7 @@
               <w14:ligatures w14:val="standardContextual"/>
             </w:rPr>
           </w:pPr>
-          <w:hyperlink w:anchor="_Toc215233870" w:history="1">
+          <w:hyperlink w:anchor="_Toc215514295" w:history="1">
             <w:r>
               <w:rPr>
                 <w:rStyle w:val="Hyperlink"/>
@@ -4648,7 +4648,7 @@
                 <w:noProof/>
                 <w:webHidden/>
               </w:rPr>
-              <w:instrText xml:space="preserve"> PAGEREF _Toc215233870 \h </w:instrText>
+              <w:instrText xml:space="preserve"> PAGEREF _Toc215514295 \h </w:instrText>
             </w:r>
             <w:r>
               <w:rPr>
@@ -4695,7 +4695,7 @@
               <w14:ligatures w14:val="standardContextual"/>
             </w:rPr>
           </w:pPr>
-          <w:hyperlink w:anchor="_Toc215233871" w:history="1">
+          <w:hyperlink w:anchor="_Toc215514296" w:history="1">
             <w:r>
               <w:rPr>
                 <w:rStyle w:val="Hyperlink"/>
@@ -4740,7 +4740,7 @@
                 <w:noProof/>
                 <w:webHidden/>
               </w:rPr>
-              <w:instrText xml:space="preserve"> PAGEREF _Toc215233871 \h </w:instrText>
+              <w:instrText xml:space="preserve"> PAGEREF _Toc215514296 \h </w:instrText>
             </w:r>
             <w:r>
               <w:rPr>
@@ -4787,7 +4787,7 @@
               <w14:ligatures w14:val="standardContextual"/>
             </w:rPr>
           </w:pPr>
-          <w:hyperlink w:anchor="_Toc215233872" w:history="1">
+          <w:hyperlink w:anchor="_Toc215514297" w:history="1">
             <w:r>
               <w:rPr>
                 <w:rStyle w:val="Hyperlink"/>
@@ -4832,7 +4832,7 @@
                 <w:noProof/>
                 <w:webHidden/>
               </w:rPr>
-              <w:instrText xml:space="preserve"> PAGEREF _Toc215233872 \h </w:instrText>
+              <w:instrText xml:space="preserve"> PAGEREF _Toc215514297 \h </w:instrText>
             </w:r>
             <w:r>
               <w:rPr>
@@ -4879,7 +4879,7 @@
               <w14:ligatures w14:val="standardContextual"/>
             </w:rPr>
           </w:pPr>
-          <w:hyperlink w:anchor="_Toc215233873" w:history="1">
+          <w:hyperlink w:anchor="_Toc215514298" w:history="1">
             <w:r>
               <w:rPr>
                 <w:rStyle w:val="Hyperlink"/>
@@ -4924,7 +4924,7 @@
                 <w:noProof/>
                 <w:webHidden/>
               </w:rPr>
-              <w:instrText xml:space="preserve"> PAGEREF _Toc215233873 \h </w:instrText>
+              <w:instrText xml:space="preserve"> PAGEREF _Toc215514298 \h </w:instrText>
             </w:r>
             <w:r>
               <w:rPr>
@@ -4971,7 +4971,7 @@
               <w14:ligatures w14:val="standardContextual"/>
             </w:rPr>
           </w:pPr>
-          <w:hyperlink w:anchor="_Toc215233874" w:history="1">
+          <w:hyperlink w:anchor="_Toc215514299" w:history="1">
             <w:r>
               <w:rPr>
                 <w:rStyle w:val="Hyperlink"/>
@@ -5016,7 +5016,7 @@
                 <w:noProof/>
                 <w:webHidden/>
               </w:rPr>
-              <w:instrText xml:space="preserve"> PAGEREF _Toc215233874 \h </w:instrText>
+              <w:instrText xml:space="preserve"> PAGEREF _Toc215514299 \h </w:instrText>
             </w:r>
             <w:r>
               <w:rPr>
@@ -5063,7 +5063,7 @@
               <w14:ligatures w14:val="standardContextual"/>
             </w:rPr>
           </w:pPr>
-          <w:hyperlink w:anchor="_Toc215233875" w:history="1">
+          <w:hyperlink w:anchor="_Toc215514300" w:history="1">
             <w:r>
               <w:rPr>
                 <w:rStyle w:val="Hyperlink"/>
@@ -5108,7 +5108,7 @@
                 <w:noProof/>
                 <w:webHidden/>
               </w:rPr>
-              <w:instrText xml:space="preserve"> PAGEREF _Toc215233875 \h </w:instrText>
+              <w:instrText xml:space="preserve"> PAGEREF _Toc215514300 \h </w:instrText>
             </w:r>
             <w:r>
               <w:rPr>
@@ -5155,7 +5155,7 @@
               <w14:ligatures w14:val="standardContextual"/>
             </w:rPr>
           </w:pPr>
-          <w:hyperlink w:anchor="_Toc215233876" w:history="1">
+          <w:hyperlink w:anchor="_Toc215514301" w:history="1">
             <w:r>
               <w:rPr>
                 <w:rStyle w:val="Hyperlink"/>
@@ -5200,7 +5200,7 @@
                 <w:noProof/>
                 <w:webHidden/>
               </w:rPr>
-              <w:instrText xml:space="preserve"> PAGEREF _Toc215233876 \h </w:instrText>
+              <w:instrText xml:space="preserve"> PAGEREF _Toc215514301 \h </w:instrText>
             </w:r>
             <w:r>
               <w:rPr>
@@ -5220,7 +5220,7 @@
                 <w:noProof/>
                 <w:webHidden/>
               </w:rPr>
-              <w:t>30</w:t>
+              <w:t>31</w:t>
             </w:r>
             <w:r>
               <w:rPr>
@@ -5247,7 +5247,7 @@
               <w14:ligatures w14:val="standardContextual"/>
             </w:rPr>
           </w:pPr>
-          <w:hyperlink w:anchor="_Toc215233877" w:history="1">
+          <w:hyperlink w:anchor="_Toc215514302" w:history="1">
             <w:r>
               <w:rPr>
                 <w:rStyle w:val="Hyperlink"/>
@@ -5292,7 +5292,7 @@
                 <w:noProof/>
                 <w:webHidden/>
               </w:rPr>
-              <w:instrText xml:space="preserve"> PAGEREF _Toc215233877 \h </w:instrText>
+              <w:instrText xml:space="preserve"> PAGEREF _Toc215514302 \h </w:instrText>
             </w:r>
             <w:r>
               <w:rPr>
@@ -5339,7 +5339,7 @@
               <w14:ligatures w14:val="standardContextual"/>
             </w:rPr>
           </w:pPr>
-          <w:hyperlink w:anchor="_Toc215233878" w:history="1">
+          <w:hyperlink w:anchor="_Toc215514303" w:history="1">
             <w:r>
               <w:rPr>
                 <w:rStyle w:val="Hyperlink"/>
@@ -5384,7 +5384,7 @@
                 <w:noProof/>
                 <w:webHidden/>
               </w:rPr>
-              <w:instrText xml:space="preserve"> PAGEREF _Toc215233878 \h </w:instrText>
+              <w:instrText xml:space="preserve"> PAGEREF _Toc215514303 \h </w:instrText>
             </w:r>
             <w:r>
               <w:rPr>
@@ -5427,7 +5427,7 @@
               <w14:ligatures w14:val="standardContextual"/>
             </w:rPr>
           </w:pPr>
-          <w:hyperlink w:anchor="_Toc215233879" w:history="1">
+          <w:hyperlink w:anchor="_Toc215514304" w:history="1">
             <w:r>
               <w:rPr>
                 <w:rStyle w:val="Hyperlink"/>
@@ -5472,7 +5472,7 @@
                 <w:noProof/>
                 <w:webHidden/>
               </w:rPr>
-              <w:instrText xml:space="preserve"> PAGEREF _Toc215233879 \h </w:instrText>
+              <w:instrText xml:space="preserve"> PAGEREF _Toc215514304 \h </w:instrText>
             </w:r>
             <w:r>
               <w:rPr>
@@ -5519,7 +5519,7 @@
               <w14:ligatures w14:val="standardContextual"/>
             </w:rPr>
           </w:pPr>
-          <w:hyperlink w:anchor="_Toc215233880" w:history="1">
+          <w:hyperlink w:anchor="_Toc215514305" w:history="1">
             <w:r>
               <w:rPr>
                 <w:rStyle w:val="Hyperlink"/>
@@ -5564,7 +5564,7 @@
                 <w:noProof/>
                 <w:webHidden/>
               </w:rPr>
-              <w:instrText xml:space="preserve"> PAGEREF _Toc215233880 \h </w:instrText>
+              <w:instrText xml:space="preserve"> PAGEREF _Toc215514305 \h </w:instrText>
             </w:r>
             <w:r>
               <w:rPr>
@@ -5611,7 +5611,7 @@
               <w14:ligatures w14:val="standardContextual"/>
             </w:rPr>
           </w:pPr>
-          <w:hyperlink w:anchor="_Toc215233881" w:history="1">
+          <w:hyperlink w:anchor="_Toc215514306" w:history="1">
             <w:r>
               <w:rPr>
                 <w:rStyle w:val="Hyperlink"/>
@@ -5656,7 +5656,7 @@
                 <w:noProof/>
                 <w:webHidden/>
               </w:rPr>
-              <w:instrText xml:space="preserve"> PAGEREF _Toc215233881 \h </w:instrText>
+              <w:instrText xml:space="preserve"> PAGEREF _Toc215514306 \h </w:instrText>
             </w:r>
             <w:r>
               <w:rPr>
@@ -5676,7 +5676,7 @@
                 <w:noProof/>
                 <w:webHidden/>
               </w:rPr>
-              <w:t>32</w:t>
+              <w:t>33</w:t>
             </w:r>
             <w:r>
               <w:rPr>
@@ -5703,7 +5703,7 @@
               <w14:ligatures w14:val="standardContextual"/>
             </w:rPr>
           </w:pPr>
-          <w:hyperlink w:anchor="_Toc215233882" w:history="1">
+          <w:hyperlink w:anchor="_Toc215514307" w:history="1">
             <w:r>
               <w:rPr>
                 <w:rStyle w:val="Hyperlink"/>
@@ -5748,7 +5748,7 @@
                 <w:noProof/>
                 <w:webHidden/>
               </w:rPr>
-              <w:instrText xml:space="preserve"> PAGEREF _Toc215233882 \h </w:instrText>
+              <w:instrText xml:space="preserve"> PAGEREF _Toc215514307 \h </w:instrText>
             </w:r>
             <w:r>
               <w:rPr>
@@ -5795,7 +5795,7 @@
               <w14:ligatures w14:val="standardContextual"/>
             </w:rPr>
           </w:pPr>
-          <w:hyperlink w:anchor="_Toc215233883" w:history="1">
+          <w:hyperlink w:anchor="_Toc215514308" w:history="1">
             <w:r>
               <w:rPr>
                 <w:rStyle w:val="Hyperlink"/>
@@ -5840,7 +5840,7 @@
                 <w:noProof/>
                 <w:webHidden/>
               </w:rPr>
-              <w:instrText xml:space="preserve"> PAGEREF _Toc215233883 \h </w:instrText>
+              <w:instrText xml:space="preserve"> PAGEREF _Toc215514308 \h </w:instrText>
             </w:r>
             <w:r>
               <w:rPr>
@@ -5887,7 +5887,7 @@
               <w14:ligatures w14:val="standardContextual"/>
             </w:rPr>
           </w:pPr>
-          <w:hyperlink w:anchor="_Toc215233884" w:history="1">
+          <w:hyperlink w:anchor="_Toc215514309" w:history="1">
             <w:r>
               <w:rPr>
                 <w:rStyle w:val="Hyperlink"/>
@@ -5932,7 +5932,7 @@
                 <w:noProof/>
                 <w:webHidden/>
               </w:rPr>
-              <w:instrText xml:space="preserve"> PAGEREF _Toc215233884 \h </w:instrText>
+              <w:instrText xml:space="preserve"> PAGEREF _Toc215514309 \h </w:instrText>
             </w:r>
             <w:r>
               <w:rPr>
@@ -5952,7 +5952,7 @@
                 <w:noProof/>
                 <w:webHidden/>
               </w:rPr>
-              <w:t>33</w:t>
+              <w:t>34</w:t>
             </w:r>
             <w:r>
               <w:rPr>
@@ -5979,7 +5979,7 @@
               <w14:ligatures w14:val="standardContextual"/>
             </w:rPr>
           </w:pPr>
-          <w:hyperlink w:anchor="_Toc215233885" w:history="1">
+          <w:hyperlink w:anchor="_Toc215514310" w:history="1">
             <w:r>
               <w:rPr>
                 <w:rStyle w:val="Hyperlink"/>
@@ -6024,7 +6024,7 @@
                 <w:noProof/>
                 <w:webHidden/>
               </w:rPr>
-              <w:instrText xml:space="preserve"> PAGEREF _Toc215233885 \h </w:instrText>
+              <w:instrText xml:space="preserve"> PAGEREF _Toc215514310 \h </w:instrText>
             </w:r>
             <w:r>
               <w:rPr>
@@ -6044,7 +6044,7 @@
                 <w:noProof/>
                 <w:webHidden/>
               </w:rPr>
-              <w:t>33</w:t>
+              <w:t>34</w:t>
             </w:r>
             <w:r>
               <w:rPr>
@@ -6071,7 +6071,7 @@
               <w14:ligatures w14:val="standardContextual"/>
             </w:rPr>
           </w:pPr>
-          <w:hyperlink w:anchor="_Toc215233886" w:history="1">
+          <w:hyperlink w:anchor="_Toc215514311" w:history="1">
             <w:r>
               <w:rPr>
                 <w:rStyle w:val="Hyperlink"/>
@@ -6116,7 +6116,7 @@
                 <w:noProof/>
                 <w:webHidden/>
               </w:rPr>
-              <w:instrText xml:space="preserve"> PAGEREF _Toc215233886 \h </w:instrText>
+              <w:instrText xml:space="preserve"> PAGEREF _Toc215514311 \h </w:instrText>
             </w:r>
             <w:r>
               <w:rPr>
@@ -6163,7 +6163,7 @@
               <w14:ligatures w14:val="standardContextual"/>
             </w:rPr>
           </w:pPr>
-          <w:hyperlink w:anchor="_Toc215233887" w:history="1">
+          <w:hyperlink w:anchor="_Toc215514312" w:history="1">
             <w:r>
               <w:rPr>
                 <w:rStyle w:val="Hyperlink"/>
@@ -6208,7 +6208,7 @@
                 <w:noProof/>
                 <w:webHidden/>
               </w:rPr>
-              <w:instrText xml:space="preserve"> PAGEREF _Toc215233887 \h </w:instrText>
+              <w:instrText xml:space="preserve"> PAGEREF _Toc215514312 \h </w:instrText>
             </w:r>
             <w:r>
               <w:rPr>
@@ -6255,7 +6255,7 @@
               <w14:ligatures w14:val="standardContextual"/>
             </w:rPr>
           </w:pPr>
-          <w:hyperlink w:anchor="_Toc215233888" w:history="1">
+          <w:hyperlink w:anchor="_Toc215514313" w:history="1">
             <w:r>
               <w:rPr>
                 <w:rStyle w:val="Hyperlink"/>
@@ -6300,7 +6300,7 @@
                 <w:noProof/>
                 <w:webHidden/>
               </w:rPr>
-              <w:instrText xml:space="preserve"> PAGEREF _Toc215233888 \h </w:instrText>
+              <w:instrText xml:space="preserve"> PAGEREF _Toc215514313 \h </w:instrText>
             </w:r>
             <w:r>
               <w:rPr>
@@ -6320,7 +6320,7 @@
                 <w:noProof/>
                 <w:webHidden/>
               </w:rPr>
-              <w:t>34</w:t>
+              <w:t>35</w:t>
             </w:r>
             <w:r>
               <w:rPr>
@@ -6347,7 +6347,7 @@
               <w14:ligatures w14:val="standardContextual"/>
             </w:rPr>
           </w:pPr>
-          <w:hyperlink w:anchor="_Toc215233889" w:history="1">
+          <w:hyperlink w:anchor="_Toc215514314" w:history="1">
             <w:r>
               <w:rPr>
                 <w:rStyle w:val="Hyperlink"/>
@@ -6392,7 +6392,7 @@
                 <w:noProof/>
                 <w:webHidden/>
               </w:rPr>
-              <w:instrText xml:space="preserve"> PAGEREF _Toc215233889 \h </w:instrText>
+              <w:instrText xml:space="preserve"> PAGEREF _Toc215514314 \h </w:instrText>
             </w:r>
             <w:r>
               <w:rPr>
@@ -6412,7 +6412,7 @@
                 <w:noProof/>
                 <w:webHidden/>
               </w:rPr>
-              <w:t>34</w:t>
+              <w:t>35</w:t>
             </w:r>
             <w:r>
               <w:rPr>
@@ -6439,7 +6439,7 @@
               <w14:ligatures w14:val="standardContextual"/>
             </w:rPr>
           </w:pPr>
-          <w:hyperlink w:anchor="_Toc215233890" w:history="1">
+          <w:hyperlink w:anchor="_Toc215514315" w:history="1">
             <w:r>
               <w:rPr>
                 <w:rStyle w:val="Hyperlink"/>
@@ -6484,7 +6484,7 @@
                 <w:noProof/>
                 <w:webHidden/>
               </w:rPr>
-              <w:instrText xml:space="preserve"> PAGEREF _Toc215233890 \h </w:instrText>
+              <w:instrText xml:space="preserve"> PAGEREF _Toc215514315 \h </w:instrText>
             </w:r>
             <w:r>
               <w:rPr>
@@ -6504,7 +6504,7 @@
                 <w:noProof/>
                 <w:webHidden/>
               </w:rPr>
-              <w:t>34</w:t>
+              <w:t>35</w:t>
             </w:r>
             <w:r>
               <w:rPr>
@@ -6531,7 +6531,7 @@
               <w14:ligatures w14:val="standardContextual"/>
             </w:rPr>
           </w:pPr>
-          <w:hyperlink w:anchor="_Toc215233891" w:history="1">
+          <w:hyperlink w:anchor="_Toc215514316" w:history="1">
             <w:r>
               <w:rPr>
                 <w:rStyle w:val="Hyperlink"/>
@@ -6576,7 +6576,7 @@
                 <w:noProof/>
                 <w:webHidden/>
               </w:rPr>
-              <w:instrText xml:space="preserve"> PAGEREF _Toc215233891 \h </w:instrText>
+              <w:instrText xml:space="preserve"> PAGEREF _Toc215514316 \h </w:instrText>
             </w:r>
             <w:r>
               <w:rPr>
@@ -6623,7 +6623,7 @@
               <w14:ligatures w14:val="standardContextual"/>
             </w:rPr>
           </w:pPr>
-          <w:hyperlink w:anchor="_Toc215233892" w:history="1">
+          <w:hyperlink w:anchor="_Toc215514317" w:history="1">
             <w:r>
               <w:rPr>
                 <w:rStyle w:val="Hyperlink"/>
@@ -6668,7 +6668,7 @@
                 <w:noProof/>
                 <w:webHidden/>
               </w:rPr>
-              <w:instrText xml:space="preserve"> PAGEREF _Toc215233892 \h </w:instrText>
+              <w:instrText xml:space="preserve"> PAGEREF _Toc215514317 \h </w:instrText>
             </w:r>
             <w:r>
               <w:rPr>
@@ -6715,7 +6715,7 @@
               <w14:ligatures w14:val="standardContextual"/>
             </w:rPr>
           </w:pPr>
-          <w:hyperlink w:anchor="_Toc215233893" w:history="1">
+          <w:hyperlink w:anchor="_Toc215514318" w:history="1">
             <w:r>
               <w:rPr>
                 <w:rStyle w:val="Hyperlink"/>
@@ -6760,7 +6760,7 @@
                 <w:noProof/>
                 <w:webHidden/>
               </w:rPr>
-              <w:instrText xml:space="preserve"> PAGEREF _Toc215233893 \h </w:instrText>
+              <w:instrText xml:space="preserve"> PAGEREF _Toc215514318 \h </w:instrText>
             </w:r>
             <w:r>
               <w:rPr>
@@ -6807,7 +6807,7 @@
               <w14:ligatures w14:val="standardContextual"/>
             </w:rPr>
           </w:pPr>
-          <w:hyperlink w:anchor="_Toc215233894" w:history="1">
+          <w:hyperlink w:anchor="_Toc215514319" w:history="1">
             <w:r>
               <w:rPr>
                 <w:rStyle w:val="Hyperlink"/>
@@ -6852,7 +6852,7 @@
                 <w:noProof/>
                 <w:webHidden/>
               </w:rPr>
-              <w:instrText xml:space="preserve"> PAGEREF _Toc215233894 \h </w:instrText>
+              <w:instrText xml:space="preserve"> PAGEREF _Toc215514319 \h </w:instrText>
             </w:r>
             <w:r>
               <w:rPr>
@@ -6895,7 +6895,7 @@
               <w14:ligatures w14:val="standardContextual"/>
             </w:rPr>
           </w:pPr>
-          <w:hyperlink w:anchor="_Toc215233895" w:history="1">
+          <w:hyperlink w:anchor="_Toc215514320" w:history="1">
             <w:r>
               <w:rPr>
                 <w:rStyle w:val="Hyperlink"/>
@@ -6940,7 +6940,7 @@
                 <w:noProof/>
                 <w:webHidden/>
               </w:rPr>
-              <w:instrText xml:space="preserve"> PAGEREF _Toc215233895 \h </w:instrText>
+              <w:instrText xml:space="preserve"> PAGEREF _Toc215514320 \h </w:instrText>
             </w:r>
             <w:r>
               <w:rPr>
@@ -6983,7 +6983,7 @@
               <w14:ligatures w14:val="standardContextual"/>
             </w:rPr>
           </w:pPr>
-          <w:hyperlink w:anchor="_Toc215233896" w:history="1">
+          <w:hyperlink w:anchor="_Toc215514321" w:history="1">
             <w:r>
               <w:rPr>
                 <w:rStyle w:val="Hyperlink"/>
@@ -7028,7 +7028,7 @@
                 <w:noProof/>
                 <w:webHidden/>
               </w:rPr>
-              <w:instrText xml:space="preserve"> PAGEREF _Toc215233896 \h </w:instrText>
+              <w:instrText xml:space="preserve"> PAGEREF _Toc215514321 \h </w:instrText>
             </w:r>
             <w:r>
               <w:rPr>
@@ -7071,7 +7071,7 @@
               <w14:ligatures w14:val="standardContextual"/>
             </w:rPr>
           </w:pPr>
-          <w:hyperlink w:anchor="_Toc215233897" w:history="1">
+          <w:hyperlink w:anchor="_Toc215514322" w:history="1">
             <w:r>
               <w:rPr>
                 <w:rStyle w:val="Hyperlink"/>
@@ -7116,7 +7116,7 @@
                 <w:noProof/>
                 <w:webHidden/>
               </w:rPr>
-              <w:instrText xml:space="preserve"> PAGEREF _Toc215233897 \h </w:instrText>
+              <w:instrText xml:space="preserve"> PAGEREF _Toc215514322 \h </w:instrText>
             </w:r>
             <w:r>
               <w:rPr>
@@ -7159,7 +7159,7 @@
               <w14:ligatures w14:val="standardContextual"/>
             </w:rPr>
           </w:pPr>
-          <w:hyperlink w:anchor="_Toc215233898" w:history="1">
+          <w:hyperlink w:anchor="_Toc215514323" w:history="1">
             <w:r>
               <w:rPr>
                 <w:rStyle w:val="Hyperlink"/>
@@ -7204,7 +7204,7 @@
                 <w:noProof/>
                 <w:webHidden/>
               </w:rPr>
-              <w:instrText xml:space="preserve"> PAGEREF _Toc215233898 \h </w:instrText>
+              <w:instrText xml:space="preserve"> PAGEREF _Toc215514323 \h </w:instrText>
             </w:r>
             <w:r>
               <w:rPr>
@@ -7499,7 +7499,7 @@
         </w:rPr>
         <w:fldChar w:fldCharType="separate"/>
       </w:r>
-      <w:hyperlink w:anchor="_Toc215233229" w:history="1">
+      <w:hyperlink w:anchor="_Toc215514324" w:history="1">
         <w:r>
           <w:rPr>
             <w:rStyle w:val="Hyperlink"/>
@@ -7526,7 +7526,7 @@
             <w:noProof/>
             <w:webHidden/>
           </w:rPr>
-          <w:instrText xml:space="preserve"> PAGEREF _Toc215233229 \h </w:instrText>
+          <w:instrText xml:space="preserve"> PAGEREF _Toc215514324 \h </w:instrText>
         </w:r>
         <w:r>
           <w:rPr>
@@ -7573,7 +7573,7 @@
           <w14:ligatures w14:val="standardContextual"/>
         </w:rPr>
       </w:pPr>
-      <w:hyperlink w:anchor="_Toc215233230" w:history="1">
+      <w:hyperlink w:anchor="_Toc215514325" w:history="1">
         <w:r>
           <w:rPr>
             <w:rStyle w:val="Hyperlink"/>
@@ -7600,7 +7600,7 @@
             <w:noProof/>
             <w:webHidden/>
           </w:rPr>
-          <w:instrText xml:space="preserve"> PAGEREF _Toc215233230 \h </w:instrText>
+          <w:instrText xml:space="preserve"> PAGEREF _Toc215514325 \h </w:instrText>
         </w:r>
         <w:r>
           <w:rPr>
@@ -7647,7 +7647,7 @@
           <w14:ligatures w14:val="standardContextual"/>
         </w:rPr>
       </w:pPr>
-      <w:hyperlink w:anchor="_Toc215233231" w:history="1">
+      <w:hyperlink w:anchor="_Toc215514326" w:history="1">
         <w:r>
           <w:rPr>
             <w:rStyle w:val="Hyperlink"/>
@@ -7674,7 +7674,7 @@
             <w:noProof/>
             <w:webHidden/>
           </w:rPr>
-          <w:instrText xml:space="preserve"> PAGEREF _Toc215233231 \h </w:instrText>
+          <w:instrText xml:space="preserve"> PAGEREF _Toc215514326 \h </w:instrText>
         </w:r>
         <w:r>
           <w:rPr>
@@ -7721,7 +7721,7 @@
           <w14:ligatures w14:val="standardContextual"/>
         </w:rPr>
       </w:pPr>
-      <w:hyperlink w:anchor="_Toc215233232" w:history="1">
+      <w:hyperlink w:anchor="_Toc215514327" w:history="1">
         <w:r>
           <w:rPr>
             <w:rStyle w:val="Hyperlink"/>
@@ -7748,7 +7748,7 @@
             <w:noProof/>
             <w:webHidden/>
           </w:rPr>
-          <w:instrText xml:space="preserve"> PAGEREF _Toc215233232 \h </w:instrText>
+          <w:instrText xml:space="preserve"> PAGEREF _Toc215514327 \h </w:instrText>
         </w:r>
         <w:r>
           <w:rPr>
@@ -7795,7 +7795,7 @@
           <w14:ligatures w14:val="standardContextual"/>
         </w:rPr>
       </w:pPr>
-      <w:hyperlink w:anchor="_Toc215233233" w:history="1">
+      <w:hyperlink w:anchor="_Toc215514328" w:history="1">
         <w:r>
           <w:rPr>
             <w:rStyle w:val="Hyperlink"/>
@@ -7822,7 +7822,7 @@
             <w:noProof/>
             <w:webHidden/>
           </w:rPr>
-          <w:instrText xml:space="preserve"> PAGEREF _Toc215233233 \h </w:instrText>
+          <w:instrText xml:space="preserve"> PAGEREF _Toc215514328 \h </w:instrText>
         </w:r>
         <w:r>
           <w:rPr>
@@ -7869,7 +7869,7 @@
           <w14:ligatures w14:val="standardContextual"/>
         </w:rPr>
       </w:pPr>
-      <w:hyperlink w:anchor="_Toc215233234" w:history="1">
+      <w:hyperlink w:anchor="_Toc215514329" w:history="1">
         <w:r>
           <w:rPr>
             <w:rStyle w:val="Hyperlink"/>
@@ -7896,7 +7896,7 @@
             <w:noProof/>
             <w:webHidden/>
           </w:rPr>
-          <w:instrText xml:space="preserve"> PAGEREF _Toc215233234 \h </w:instrText>
+          <w:instrText xml:space="preserve"> PAGEREF _Toc215514329 \h </w:instrText>
         </w:r>
         <w:r>
           <w:rPr>
@@ -7943,7 +7943,7 @@
           <w14:ligatures w14:val="standardContextual"/>
         </w:rPr>
       </w:pPr>
-      <w:hyperlink w:anchor="_Toc215233235" w:history="1">
+      <w:hyperlink w:anchor="_Toc215514330" w:history="1">
         <w:r>
           <w:rPr>
             <w:rStyle w:val="Hyperlink"/>
@@ -7970,7 +7970,7 @@
             <w:noProof/>
             <w:webHidden/>
           </w:rPr>
-          <w:instrText xml:space="preserve"> PAGEREF _Toc215233235 \h </w:instrText>
+          <w:instrText xml:space="preserve"> PAGEREF _Toc215514330 \h </w:instrText>
         </w:r>
         <w:r>
           <w:rPr>
@@ -8017,7 +8017,7 @@
           <w14:ligatures w14:val="standardContextual"/>
         </w:rPr>
       </w:pPr>
-      <w:hyperlink w:anchor="_Toc215233236" w:history="1">
+      <w:hyperlink w:anchor="_Toc215514331" w:history="1">
         <w:r>
           <w:rPr>
             <w:rStyle w:val="Hyperlink"/>
@@ -8044,7 +8044,7 @@
             <w:noProof/>
             <w:webHidden/>
           </w:rPr>
-          <w:instrText xml:space="preserve"> PAGEREF _Toc215233236 \h </w:instrText>
+          <w:instrText xml:space="preserve"> PAGEREF _Toc215514331 \h </w:instrText>
         </w:r>
         <w:r>
           <w:rPr>
@@ -8077,6 +8077,80 @@
     </w:p>
     <w:p>
       <w:pPr>
+        <w:pStyle w:val="TableofFigures"/>
+        <w:tabs>
+          <w:tab w:val="right" w:leader="dot" w:pos="9016"/>
+        </w:tabs>
+        <w:rPr>
+          <w:smallCaps w:val="0"/>
+          <w:noProof/>
+          <w:kern w:val="2"/>
+          <w:sz w:val="24"/>
+          <w:szCs w:val="24"/>
+          <w:lang w:eastAsia="en-IE"/>
+          <w14:ligatures w14:val="standardContextual"/>
+        </w:rPr>
+      </w:pPr>
+      <w:hyperlink w:anchor="_Toc215514332" w:history="1">
+        <w:r>
+          <w:rPr>
+            <w:rStyle w:val="Hyperlink"/>
+            <w:noProof/>
+          </w:rPr>
+          <w:t>Figure 9 Sprint Timeline</w:t>
+        </w:r>
+        <w:r>
+          <w:rPr>
+            <w:noProof/>
+            <w:webHidden/>
+          </w:rPr>
+          <w:tab/>
+        </w:r>
+        <w:r>
+          <w:rPr>
+            <w:noProof/>
+            <w:webHidden/>
+          </w:rPr>
+          <w:fldChar w:fldCharType="begin"/>
+        </w:r>
+        <w:r>
+          <w:rPr>
+            <w:noProof/>
+            <w:webHidden/>
+          </w:rPr>
+          <w:instrText xml:space="preserve"> PAGEREF _Toc215514332 \h </w:instrText>
+        </w:r>
+        <w:r>
+          <w:rPr>
+            <w:noProof/>
+            <w:webHidden/>
+          </w:rPr>
+        </w:r>
+        <w:r>
+          <w:rPr>
+            <w:noProof/>
+            <w:webHidden/>
+          </w:rPr>
+          <w:fldChar w:fldCharType="separate"/>
+        </w:r>
+        <w:r>
+          <w:rPr>
+            <w:noProof/>
+            <w:webHidden/>
+          </w:rPr>
+          <w:t>30</w:t>
+        </w:r>
+        <w:r>
+          <w:rPr>
+            <w:noProof/>
+            <w:webHidden/>
+          </w:rPr>
+          <w:fldChar w:fldCharType="end"/>
+        </w:r>
+      </w:hyperlink>
+    </w:p>
+    <w:p>
+      <w:pPr>
         <w:rPr>
           <w:b/>
           <w:bCs/>
@@ -9188,7 +9262,7 @@
         </w:numPr>
         <w:ind w:left="567" w:hanging="567"/>
       </w:pPr>
-      <w:bookmarkStart w:id="2" w:name="_Toc215233829"/>
+      <w:bookmarkStart w:id="2" w:name="_Toc215514254"/>
       <w:r>
         <w:lastRenderedPageBreak/>
         <w:t>Project Overview</w:t>
@@ -9206,7 +9280,7 @@
         <w:ind w:left="851" w:hanging="851"/>
       </w:pPr>
       <w:bookmarkStart w:id="3" w:name="_Toc101374242"/>
-      <w:bookmarkStart w:id="4" w:name="_Toc215233830"/>
+      <w:bookmarkStart w:id="4" w:name="_Toc215514255"/>
       <w:r>
         <w:t>Purpose</w:t>
       </w:r>
@@ -9450,7 +9524,7 @@
         </w:numPr>
         <w:ind w:left="851" w:hanging="851"/>
       </w:pPr>
-      <w:bookmarkStart w:id="5" w:name="_Toc215233831"/>
+      <w:bookmarkStart w:id="5" w:name="_Toc215514256"/>
       <w:r>
         <w:t>Objectives</w:t>
       </w:r>
@@ -9534,7 +9608,7 @@
         </w:numPr>
         <w:ind w:left="1134" w:hanging="1134"/>
       </w:pPr>
-      <w:bookmarkStart w:id="6" w:name="_Toc215233832"/>
+      <w:bookmarkStart w:id="6" w:name="_Toc215514257"/>
       <w:r>
         <w:t>Specific objec</w:t>
       </w:r>
@@ -10112,7 +10186,7 @@
         </w:numPr>
         <w:ind w:left="851" w:hanging="851"/>
       </w:pPr>
-      <w:bookmarkStart w:id="7" w:name="_Toc215233833"/>
+      <w:bookmarkStart w:id="7" w:name="_Toc215514258"/>
       <w:r>
         <w:t>Project Scope</w:t>
       </w:r>
@@ -10635,7 +10709,7 @@
           <w:numId w:val="0"/>
         </w:numPr>
       </w:pPr>
-      <w:bookmarkStart w:id="8" w:name="_Toc215233834"/>
+      <w:bookmarkStart w:id="8" w:name="_Toc215514259"/>
       <w:r>
         <w:t>1.3.</w:t>
       </w:r>
@@ -10762,7 +10836,7 @@
           <w:numId w:val="0"/>
         </w:numPr>
       </w:pPr>
-      <w:bookmarkStart w:id="9" w:name="_Toc215233835"/>
+      <w:bookmarkStart w:id="9" w:name="_Toc215514260"/>
       <w:r>
         <w:t>1.3.2</w:t>
       </w:r>
@@ -10937,7 +11011,7 @@
         </w:numPr>
         <w:ind w:left="567" w:hanging="567"/>
       </w:pPr>
-      <w:bookmarkStart w:id="10" w:name="_Toc215233836"/>
+      <w:bookmarkStart w:id="10" w:name="_Toc215514261"/>
       <w:r>
         <w:lastRenderedPageBreak/>
         <w:t>Requirements</w:t>
@@ -11029,7 +11103,7 @@
         </w:numPr>
         <w:ind w:left="851" w:hanging="851"/>
       </w:pPr>
-      <w:bookmarkStart w:id="11" w:name="_Toc215233837"/>
+      <w:bookmarkStart w:id="11" w:name="_Toc215514262"/>
       <w:r>
         <w:t>Functional Requirements</w:t>
       </w:r>
@@ -12525,7 +12599,7 @@
         </w:numPr>
         <w:ind w:hanging="792"/>
       </w:pPr>
-      <w:bookmarkStart w:id="12" w:name="_Toc215233838"/>
+      <w:bookmarkStart w:id="12" w:name="_Toc215514263"/>
       <w:r>
         <w:t>Non-Functional Requirements</w:t>
       </w:r>
@@ -13469,7 +13543,7 @@
         <w:pStyle w:val="Caption"/>
         <w:jc w:val="both"/>
       </w:pPr>
-      <w:bookmarkStart w:id="13" w:name="_Toc215233229"/>
+      <w:bookmarkStart w:id="13" w:name="_Toc215514324"/>
       <w:r>
         <w:t xml:space="preserve">Figure </w:t>
       </w:r>
@@ -13542,7 +13616,7 @@
         <w:pStyle w:val="Caption"/>
         <w:jc w:val="left"/>
       </w:pPr>
-      <w:bookmarkStart w:id="14" w:name="_Toc215233230"/>
+      <w:bookmarkStart w:id="14" w:name="_Toc215514325"/>
       <w:r>
         <w:t xml:space="preserve">Figure </w:t>
       </w:r>
@@ -13578,7 +13652,7 @@
         </w:numPr>
         <w:ind w:left="851" w:hanging="851"/>
       </w:pPr>
-      <w:bookmarkStart w:id="15" w:name="_Toc215233839"/>
+      <w:bookmarkStart w:id="15" w:name="_Toc215514264"/>
       <w:r>
         <w:t>Data Processing Summary</w:t>
       </w:r>
@@ -13801,7 +13875,7 @@
           <w:numId w:val="14"/>
         </w:numPr>
       </w:pPr>
-      <w:bookmarkStart w:id="17" w:name="_Toc215233840"/>
+      <w:bookmarkStart w:id="17" w:name="_Toc215514265"/>
       <w:r>
         <w:lastRenderedPageBreak/>
         <w:t xml:space="preserve">System </w:t>
@@ -14036,7 +14110,7 @@
       <w:pPr>
         <w:pStyle w:val="Heading2"/>
       </w:pPr>
-      <w:bookmarkStart w:id="18" w:name="_Toc215233841"/>
+      <w:bookmarkStart w:id="18" w:name="_Toc215514266"/>
       <w:r>
         <w:t>Hardware and Software Requirements</w:t>
       </w:r>
@@ -14440,7 +14514,7 @@
       <w:pPr>
         <w:pStyle w:val="Heading2"/>
       </w:pPr>
-      <w:bookmarkStart w:id="19" w:name="_Toc215233842"/>
+      <w:bookmarkStart w:id="19" w:name="_Toc215514267"/>
       <w:r>
         <w:t>High-Level System Architecture</w:t>
       </w:r>
@@ -14614,7 +14688,7 @@
       <w:pPr>
         <w:pStyle w:val="Heading3"/>
       </w:pPr>
-      <w:bookmarkStart w:id="20" w:name="_Toc215233843"/>
+      <w:bookmarkStart w:id="20" w:name="_Toc215514268"/>
       <w:r>
         <w:t>Presentation Layer</w:t>
       </w:r>
@@ -14802,7 +14876,7 @@
       <w:pPr>
         <w:pStyle w:val="Heading3"/>
       </w:pPr>
-      <w:bookmarkStart w:id="21" w:name="_Toc215233844"/>
+      <w:bookmarkStart w:id="21" w:name="_Toc215514269"/>
       <w:r>
         <w:t>Application Layer</w:t>
       </w:r>
@@ -15049,7 +15123,7 @@
       <w:pPr>
         <w:pStyle w:val="Heading3"/>
       </w:pPr>
-      <w:bookmarkStart w:id="22" w:name="_Toc215233845"/>
+      <w:bookmarkStart w:id="22" w:name="_Toc215514270"/>
       <w:r>
         <w:t>Analytical Layer</w:t>
       </w:r>
@@ -15470,7 +15544,7 @@
         <w:pStyle w:val="Caption"/>
         <w:jc w:val="left"/>
       </w:pPr>
-      <w:bookmarkStart w:id="23" w:name="_Toc215233231"/>
+      <w:bookmarkStart w:id="23" w:name="_Toc215514326"/>
       <w:r>
         <w:t xml:space="preserve">Figure </w:t>
       </w:r>
@@ -15492,7 +15566,7 @@
       <w:pPr>
         <w:pStyle w:val="Heading2"/>
       </w:pPr>
-      <w:bookmarkStart w:id="24" w:name="_Toc215233846"/>
+      <w:bookmarkStart w:id="24" w:name="_Toc215514271"/>
       <w:r>
         <w:t>Key Components, Functions, and Interactions</w:t>
       </w:r>
@@ -16054,7 +16128,7 @@
       <w:pPr>
         <w:pStyle w:val="Heading2"/>
       </w:pPr>
-      <w:bookmarkStart w:id="25" w:name="_Toc215233847"/>
+      <w:bookmarkStart w:id="25" w:name="_Toc215514272"/>
       <w:r>
         <w:t>Description of System Features and Workflows</w:t>
       </w:r>
@@ -16759,7 +16833,7 @@
         <w:pStyle w:val="Caption"/>
         <w:jc w:val="left"/>
       </w:pPr>
-      <w:bookmarkStart w:id="26" w:name="_Toc215233232"/>
+      <w:bookmarkStart w:id="26" w:name="_Toc215514327"/>
       <w:r>
         <w:t xml:space="preserve">Figure </w:t>
       </w:r>
@@ -16780,7 +16854,7 @@
       <w:pPr>
         <w:pStyle w:val="Heading2"/>
       </w:pPr>
-      <w:bookmarkStart w:id="27" w:name="_Toc215233848"/>
+      <w:bookmarkStart w:id="27" w:name="_Toc215514273"/>
       <w:r>
         <w:lastRenderedPageBreak/>
         <w:t>Design and Implementation Constraints</w:t>
@@ -17307,7 +17381,7 @@
       <w:pPr>
         <w:pStyle w:val="Heading2"/>
       </w:pPr>
-      <w:bookmarkStart w:id="28" w:name="_Toc215233849"/>
+      <w:bookmarkStart w:id="28" w:name="_Toc215514274"/>
       <w:r>
         <w:t>System Qualities</w:t>
       </w:r>
@@ -17318,7 +17392,7 @@
       <w:pPr>
         <w:pStyle w:val="Heading3"/>
       </w:pPr>
-      <w:bookmarkStart w:id="29" w:name="_Toc215233850"/>
+      <w:bookmarkStart w:id="29" w:name="_Toc215514275"/>
       <w:r>
         <w:t>Maintainability</w:t>
       </w:r>
@@ -17442,7 +17516,7 @@
       <w:pPr>
         <w:pStyle w:val="Heading3"/>
       </w:pPr>
-      <w:bookmarkStart w:id="30" w:name="_Toc215233851"/>
+      <w:bookmarkStart w:id="30" w:name="_Toc215514276"/>
       <w:r>
         <w:t>Extensibility</w:t>
       </w:r>
@@ -17660,7 +17734,7 @@
       <w:pPr>
         <w:pStyle w:val="Heading3"/>
       </w:pPr>
-      <w:bookmarkStart w:id="31" w:name="_Toc215233852"/>
+      <w:bookmarkStart w:id="31" w:name="_Toc215514277"/>
       <w:r>
         <w:t>Scalability</w:t>
       </w:r>
@@ -17772,7 +17846,7 @@
       <w:pPr>
         <w:pStyle w:val="Heading2"/>
       </w:pPr>
-      <w:bookmarkStart w:id="32" w:name="_Toc215233853"/>
+      <w:bookmarkStart w:id="32" w:name="_Toc215514278"/>
       <w:r>
         <w:t>Security Protocols and Considerations</w:t>
       </w:r>
@@ -18003,7 +18077,7 @@
       <w:pPr>
         <w:pStyle w:val="Heading2"/>
       </w:pPr>
-      <w:bookmarkStart w:id="33" w:name="_Toc215233854"/>
+      <w:bookmarkStart w:id="33" w:name="_Toc215514279"/>
       <w:r>
         <w:t>Testing Strategy</w:t>
       </w:r>
@@ -18331,7 +18405,7 @@
         <w:pStyle w:val="Caption"/>
         <w:jc w:val="left"/>
       </w:pPr>
-      <w:bookmarkStart w:id="34" w:name="_Toc215233233"/>
+      <w:bookmarkStart w:id="34" w:name="_Toc215514328"/>
       <w:r>
         <w:t xml:space="preserve">Figure </w:t>
       </w:r>
@@ -18405,7 +18479,7 @@
         <w:pStyle w:val="Caption"/>
         <w:jc w:val="left"/>
       </w:pPr>
-      <w:bookmarkStart w:id="35" w:name="_Toc215233234"/>
+      <w:bookmarkStart w:id="35" w:name="_Toc215514329"/>
       <w:r>
         <w:t xml:space="preserve">Figure </w:t>
       </w:r>
@@ -18627,7 +18701,7 @@
       <w:pPr>
         <w:pStyle w:val="Heading1"/>
       </w:pPr>
-      <w:bookmarkStart w:id="36" w:name="_Toc215233855"/>
+      <w:bookmarkStart w:id="36" w:name="_Toc215514280"/>
       <w:r>
         <w:lastRenderedPageBreak/>
         <w:t>Data Requirements</w:t>
@@ -18731,7 +18805,7 @@
       <w:pPr>
         <w:pStyle w:val="Heading2"/>
       </w:pPr>
-      <w:bookmarkStart w:id="37" w:name="_Toc215233856"/>
+      <w:bookmarkStart w:id="37" w:name="_Toc215514281"/>
       <w:r>
         <w:t>Data Sources and Characteristics</w:t>
       </w:r>
@@ -19074,7 +19148,7 @@
       <w:pPr>
         <w:pStyle w:val="Heading2"/>
       </w:pPr>
-      <w:bookmarkStart w:id="38" w:name="_Toc215233857"/>
+      <w:bookmarkStart w:id="38" w:name="_Toc215514282"/>
       <w:r>
         <w:t>Data Model and Schema</w:t>
       </w:r>
@@ -19576,7 +19650,7 @@
           <w:szCs w:val="24"/>
         </w:rPr>
       </w:pPr>
-      <w:bookmarkStart w:id="39" w:name="_Toc215233235"/>
+      <w:bookmarkStart w:id="39" w:name="_Toc215514330"/>
       <w:r>
         <w:t xml:space="preserve">Figure </w:t>
       </w:r>
@@ -19607,7 +19681,7 @@
       <w:pPr>
         <w:pStyle w:val="Heading2"/>
       </w:pPr>
-      <w:bookmarkStart w:id="40" w:name="_Toc215233858"/>
+      <w:bookmarkStart w:id="40" w:name="_Toc215514283"/>
       <w:r>
         <w:t>Data Storage Requirements</w:t>
       </w:r>
@@ -19827,7 +19901,7 @@
       <w:pPr>
         <w:pStyle w:val="Heading2"/>
       </w:pPr>
-      <w:bookmarkStart w:id="41" w:name="_Toc215233859"/>
+      <w:bookmarkStart w:id="41" w:name="_Toc215514284"/>
       <w:r>
         <w:t>Data Flow</w:t>
       </w:r>
@@ -20191,7 +20265,7 @@
           <w:noProof/>
         </w:rPr>
       </w:pPr>
-      <w:bookmarkStart w:id="42" w:name="_Toc215233236"/>
+      <w:bookmarkStart w:id="42" w:name="_Toc215514331"/>
       <w:r>
         <w:t xml:space="preserve">Figure </w:t>
       </w:r>
@@ -20219,7 +20293,7 @@
       <w:pPr>
         <w:pStyle w:val="Heading2"/>
       </w:pPr>
-      <w:bookmarkStart w:id="43" w:name="_Toc215233860"/>
+      <w:bookmarkStart w:id="43" w:name="_Toc215514285"/>
       <w:r>
         <w:t>Data Volume and Performance Constraints</w:t>
       </w:r>
@@ -20440,7 +20514,7 @@
       <w:pPr>
         <w:pStyle w:val="Heading2"/>
       </w:pPr>
-      <w:bookmarkStart w:id="44" w:name="_Toc215233861"/>
+      <w:bookmarkStart w:id="44" w:name="_Toc215514286"/>
       <w:r>
         <w:t>Data Privacy, Ethics, and Security Requirements</w:t>
       </w:r>
@@ -20689,7 +20763,7 @@
       <w:pPr>
         <w:pStyle w:val="Heading2"/>
       </w:pPr>
-      <w:bookmarkStart w:id="45" w:name="_Toc215233862"/>
+      <w:bookmarkStart w:id="45" w:name="_Toc215514287"/>
       <w:r>
         <w:t>Data Quality Requirements</w:t>
       </w:r>
@@ -21168,7 +21242,7 @@
       <w:pPr>
         <w:pStyle w:val="Heading1"/>
       </w:pPr>
-      <w:bookmarkStart w:id="46" w:name="_Toc215233863"/>
+      <w:bookmarkStart w:id="46" w:name="_Toc215514288"/>
       <w:r>
         <w:lastRenderedPageBreak/>
         <w:t>Implementation</w:t>
@@ -21251,7 +21325,7 @@
       <w:pPr>
         <w:pStyle w:val="Heading2"/>
       </w:pPr>
-      <w:bookmarkStart w:id="47" w:name="_Toc215233864"/>
+      <w:bookmarkStart w:id="47" w:name="_Toc215514289"/>
       <w:r>
         <w:t>Implementation Approach and Development Methodology</w:t>
       </w:r>
@@ -21415,7 +21489,7 @@
       <w:pPr>
         <w:pStyle w:val="Heading2"/>
       </w:pPr>
-      <w:bookmarkStart w:id="48" w:name="_Toc215233865"/>
+      <w:bookmarkStart w:id="48" w:name="_Toc215514290"/>
       <w:r>
         <w:t>Development Environment and Tools</w:t>
       </w:r>
@@ -21678,15 +21752,13 @@
         </w:rPr>
         <w:t xml:space="preserve">consist </w:t>
       </w:r>
-      <w:proofErr w:type="spellStart"/>
-      <w:r>
-        <w:rPr>
-          <w:sz w:val="24"/>
-          <w:szCs w:val="24"/>
-        </w:rPr>
-        <w:t>off</w:t>
-      </w:r>
-      <w:proofErr w:type="spellEnd"/>
+      <w:r>
+        <w:rPr>
+          <w:sz w:val="24"/>
+          <w:szCs w:val="24"/>
+        </w:rPr>
+        <w:t>of</w:t>
+      </w:r>
       <w:r>
         <w:rPr>
           <w:sz w:val="24"/>
@@ -22065,7 +22137,7 @@
       <w:pPr>
         <w:pStyle w:val="Heading2"/>
       </w:pPr>
-      <w:bookmarkStart w:id="49" w:name="_Toc215233866"/>
+      <w:bookmarkStart w:id="49" w:name="_Toc215514291"/>
       <w:r>
         <w:t>Planned Codebase Structure</w:t>
       </w:r>
@@ -22322,7 +22394,7 @@
       <w:pPr>
         <w:pStyle w:val="Heading2"/>
       </w:pPr>
-      <w:bookmarkStart w:id="50" w:name="_Toc215233867"/>
+      <w:bookmarkStart w:id="50" w:name="_Toc215514292"/>
       <w:r>
         <w:t>Step-by-step Implementation Plan</w:t>
       </w:r>
@@ -22354,7 +22426,7 @@
       <w:pPr>
         <w:pStyle w:val="Heading3"/>
       </w:pPr>
-      <w:bookmarkStart w:id="51" w:name="_Toc215233868"/>
+      <w:bookmarkStart w:id="51" w:name="_Toc215514293"/>
       <w:r>
         <w:t>Sprint 1</w:t>
       </w:r>
@@ -22418,7 +22490,7 @@
       <w:pPr>
         <w:pStyle w:val="Heading3"/>
       </w:pPr>
-      <w:bookmarkStart w:id="52" w:name="_Toc215233869"/>
+      <w:bookmarkStart w:id="52" w:name="_Toc215514294"/>
       <w:r>
         <w:t>Sprint 2</w:t>
       </w:r>
@@ -22549,7 +22621,7 @@
       <w:pPr>
         <w:pStyle w:val="Heading3"/>
       </w:pPr>
-      <w:bookmarkStart w:id="53" w:name="_Toc215233870"/>
+      <w:bookmarkStart w:id="53" w:name="_Toc215514295"/>
       <w:r>
         <w:t>Sprint 3</w:t>
       </w:r>
@@ -22621,7 +22693,7 @@
       <w:pPr>
         <w:pStyle w:val="Heading3"/>
       </w:pPr>
-      <w:bookmarkStart w:id="54" w:name="_Toc215233871"/>
+      <w:bookmarkStart w:id="54" w:name="_Toc215514296"/>
       <w:r>
         <w:t>Sprint 4</w:t>
       </w:r>
@@ -22705,7 +22777,7 @@
       <w:pPr>
         <w:pStyle w:val="Heading3"/>
       </w:pPr>
-      <w:bookmarkStart w:id="55" w:name="_Toc215233872"/>
+      <w:bookmarkStart w:id="55" w:name="_Toc215514297"/>
       <w:r>
         <w:t>Sprint 5</w:t>
       </w:r>
@@ -22836,14 +22908,105 @@
     </w:p>
     <w:p>
       <w:pPr>
+        <w:keepNext/>
+      </w:pPr>
+      <w:r>
+        <w:rPr>
+          <w:noProof/>
+          <w:sz w:val="24"/>
+          <w:szCs w:val="24"/>
+        </w:rPr>
+        <w:lastRenderedPageBreak/>
+        <w:drawing>
+          <wp:inline distT="0" distB="0" distL="0" distR="0" wp14:anchorId="644520B2" wp14:editId="6A4E0D63">
+            <wp:extent cx="5731510" cy="2174875"/>
+            <wp:effectExtent l="19050" t="19050" r="21590" b="15875"/>
+            <wp:docPr id="1168057878" name="Picture 1"/>
+            <wp:cNvGraphicFramePr>
+              <a:graphicFrameLocks xmlns:a="http://schemas.openxmlformats.org/drawingml/2006/main" noChangeAspect="1"/>
+            </wp:cNvGraphicFramePr>
+            <a:graphic xmlns:a="http://schemas.openxmlformats.org/drawingml/2006/main">
+              <a:graphicData uri="http://schemas.openxmlformats.org/drawingml/2006/picture">
+                <pic:pic xmlns:pic="http://schemas.openxmlformats.org/drawingml/2006/picture">
+                  <pic:nvPicPr>
+                    <pic:cNvPr id="1168057878" name="Picture 1168057878"/>
+                    <pic:cNvPicPr/>
+                  </pic:nvPicPr>
+                  <pic:blipFill>
+                    <a:blip r:embed="rId18">
+                      <a:extLst>
+                        <a:ext uri="{28A0092B-C50C-407E-A947-70E740481C1C}">
+                          <a14:useLocalDpi xmlns:a14="http://schemas.microsoft.com/office/drawing/2010/main" val="0"/>
+                        </a:ext>
+                      </a:extLst>
+                    </a:blip>
+                    <a:stretch>
+                      <a:fillRect/>
+                    </a:stretch>
+                  </pic:blipFill>
+                  <pic:spPr>
+                    <a:xfrm>
+                      <a:off x="0" y="0"/>
+                      <a:ext cx="5731510" cy="2174875"/>
+                    </a:xfrm>
+                    <a:prstGeom prst="rect">
+                      <a:avLst/>
+                    </a:prstGeom>
+                    <a:ln>
+                      <a:solidFill>
+                        <a:schemeClr val="tx1"/>
+                      </a:solidFill>
+                    </a:ln>
+                  </pic:spPr>
+                </pic:pic>
+              </a:graphicData>
+            </a:graphic>
+          </wp:inline>
+        </w:drawing>
+      </w:r>
+    </w:p>
+    <w:p>
+      <w:pPr>
+        <w:pStyle w:val="Caption"/>
+        <w:jc w:val="left"/>
+        <w:rPr>
+          <w:szCs w:val="24"/>
+        </w:rPr>
+      </w:pPr>
+      <w:bookmarkStart w:id="56" w:name="_Toc215514332"/>
+      <w:r>
+        <w:t xml:space="preserve">Figure </w:t>
+      </w:r>
+      <w:fldSimple w:instr=" SEQ Figure \* ARABIC ">
+        <w:r>
+          <w:rPr>
+            <w:noProof/>
+          </w:rPr>
+          <w:t>9</w:t>
+        </w:r>
+      </w:fldSimple>
+      <w:r>
+        <w:t xml:space="preserve"> Sprint Timeline</w:t>
+      </w:r>
+      <w:bookmarkEnd w:id="56"/>
+    </w:p>
+    <w:p>
+      <w:pPr>
+        <w:rPr>
+          <w:sz w:val="24"/>
+          <w:szCs w:val="24"/>
+        </w:rPr>
+      </w:pPr>
+    </w:p>
+    <w:p>
+      <w:pPr>
         <w:pStyle w:val="Heading2"/>
       </w:pPr>
-      <w:bookmarkStart w:id="56" w:name="_Toc215233873"/>
-      <w:r>
-        <w:lastRenderedPageBreak/>
+      <w:bookmarkStart w:id="57" w:name="_Toc215514298"/>
+      <w:r>
         <w:t>Deployment and Runtime Strategy</w:t>
       </w:r>
-      <w:bookmarkEnd w:id="56"/>
+      <w:bookmarkEnd w:id="57"/>
     </w:p>
     <w:p>
       <w:pPr>
@@ -22872,11 +23035,11 @@
       <w:pPr>
         <w:pStyle w:val="Heading3"/>
       </w:pPr>
-      <w:bookmarkStart w:id="57" w:name="_Toc215233874"/>
+      <w:bookmarkStart w:id="58" w:name="_Toc215514299"/>
       <w:r>
         <w:t>Local Deployment</w:t>
       </w:r>
-      <w:bookmarkEnd w:id="57"/>
+      <w:bookmarkEnd w:id="58"/>
     </w:p>
     <w:p>
       <w:pPr>
@@ -22968,11 +23131,11 @@
       <w:pPr>
         <w:pStyle w:val="Heading3"/>
       </w:pPr>
-      <w:bookmarkStart w:id="58" w:name="_Toc215233875"/>
+      <w:bookmarkStart w:id="59" w:name="_Toc215514300"/>
       <w:r>
         <w:t>Cloud Deployment (Resource depending)</w:t>
       </w:r>
-      <w:bookmarkEnd w:id="58"/>
+      <w:bookmarkEnd w:id="59"/>
     </w:p>
     <w:p>
       <w:pPr>
@@ -23103,6 +23266,7 @@
           <w:sz w:val="24"/>
           <w:szCs w:val="24"/>
         </w:rPr>
+        <w:lastRenderedPageBreak/>
         <w:t xml:space="preserve">This </w:t>
       </w:r>
       <w:r>
@@ -23146,11 +23310,11 @@
       <w:pPr>
         <w:pStyle w:val="Heading2"/>
       </w:pPr>
-      <w:bookmarkStart w:id="59" w:name="_Toc215233876"/>
+      <w:bookmarkStart w:id="60" w:name="_Toc215514301"/>
       <w:r>
         <w:t>Privacy, Security, and Data Governance</w:t>
       </w:r>
-      <w:bookmarkEnd w:id="59"/>
+      <w:bookmarkEnd w:id="60"/>
     </w:p>
     <w:p>
       <w:r>
@@ -23219,12 +23383,11 @@
       <w:pPr>
         <w:pStyle w:val="Heading2"/>
       </w:pPr>
-      <w:bookmarkStart w:id="60" w:name="_Toc215233877"/>
-      <w:r>
-        <w:lastRenderedPageBreak/>
+      <w:bookmarkStart w:id="61" w:name="_Toc215514302"/>
+      <w:r>
         <w:t>Error Handling and System Observability</w:t>
       </w:r>
-      <w:bookmarkEnd w:id="60"/>
+      <w:bookmarkEnd w:id="61"/>
     </w:p>
     <w:p>
       <w:r>
@@ -23285,11 +23448,11 @@
       <w:pPr>
         <w:pStyle w:val="Heading2"/>
       </w:pPr>
-      <w:bookmarkStart w:id="61" w:name="_Toc215233878"/>
+      <w:bookmarkStart w:id="62" w:name="_Toc215514303"/>
       <w:r>
         <w:t>Testing Strategy</w:t>
       </w:r>
-      <w:bookmarkEnd w:id="61"/>
+      <w:bookmarkEnd w:id="62"/>
     </w:p>
     <w:p>
       <w:pPr>
@@ -23522,12 +23685,11 @@
       <w:pPr>
         <w:pStyle w:val="Heading1"/>
       </w:pPr>
-      <w:bookmarkStart w:id="62" w:name="_Toc215233879"/>
-      <w:r>
-        <w:lastRenderedPageBreak/>
+      <w:bookmarkStart w:id="63" w:name="_Toc215514304"/>
+      <w:r>
         <w:t>Testing &amp; Evaluation</w:t>
       </w:r>
-      <w:bookmarkEnd w:id="62"/>
+      <w:bookmarkEnd w:id="63"/>
     </w:p>
     <w:p>
       <w:pPr>
@@ -23774,11 +23936,11 @@
       <w:pPr>
         <w:pStyle w:val="Heading2"/>
       </w:pPr>
-      <w:bookmarkStart w:id="63" w:name="_Toc215233880"/>
+      <w:bookmarkStart w:id="64" w:name="_Toc215514305"/>
       <w:r>
         <w:t>Testing Objectives</w:t>
       </w:r>
-      <w:bookmarkEnd w:id="63"/>
+      <w:bookmarkEnd w:id="64"/>
     </w:p>
     <w:p>
       <w:pPr>
@@ -23947,6 +24109,7 @@
           <w:sz w:val="24"/>
           <w:szCs w:val="24"/>
         </w:rPr>
+        <w:lastRenderedPageBreak/>
         <w:t xml:space="preserve">The stability of the system under expected and edge-case </w:t>
       </w:r>
       <w:r>
@@ -23984,11 +24147,11 @@
       <w:pPr>
         <w:pStyle w:val="Heading2"/>
       </w:pPr>
-      <w:bookmarkStart w:id="64" w:name="_Toc215233881"/>
+      <w:bookmarkStart w:id="65" w:name="_Toc215514306"/>
       <w:r>
         <w:t>Testing Methodology</w:t>
       </w:r>
-      <w:bookmarkEnd w:id="64"/>
+      <w:bookmarkEnd w:id="65"/>
     </w:p>
     <w:tbl>
       <w:tblPr>
@@ -24216,7 +24379,6 @@
                 <w:sz w:val="24"/>
                 <w:szCs w:val="24"/>
               </w:rPr>
-              <w:lastRenderedPageBreak/>
               <w:t>System Testing</w:t>
             </w:r>
           </w:p>
@@ -24349,11 +24511,11 @@
       <w:pPr>
         <w:pStyle w:val="Heading2"/>
       </w:pPr>
-      <w:bookmarkStart w:id="65" w:name="_Toc215233882"/>
+      <w:bookmarkStart w:id="66" w:name="_Toc215514307"/>
       <w:r>
         <w:t>Unit Testing Plan</w:t>
       </w:r>
-      <w:bookmarkEnd w:id="65"/>
+      <w:bookmarkEnd w:id="66"/>
     </w:p>
     <w:p>
       <w:pPr>
@@ -24678,24 +24840,25 @@
       <w:pPr>
         <w:pStyle w:val="Heading2"/>
       </w:pPr>
-      <w:bookmarkStart w:id="66" w:name="_Toc215233883"/>
+      <w:bookmarkStart w:id="67" w:name="_Toc215514308"/>
       <w:r>
         <w:t>Integration Testing Plan</w:t>
       </w:r>
-      <w:bookmarkEnd w:id="66"/>
-    </w:p>
-    <w:p>
-      <w:pPr>
-        <w:rPr>
-          <w:sz w:val="24"/>
-          <w:szCs w:val="24"/>
-        </w:rPr>
-      </w:pPr>
-      <w:r>
-        <w:rPr>
-          <w:sz w:val="24"/>
-          <w:szCs w:val="24"/>
-        </w:rPr>
+      <w:bookmarkEnd w:id="67"/>
+    </w:p>
+    <w:p>
+      <w:pPr>
+        <w:rPr>
+          <w:sz w:val="24"/>
+          <w:szCs w:val="24"/>
+        </w:rPr>
+      </w:pPr>
+      <w:r>
+        <w:rPr>
+          <w:sz w:val="24"/>
+          <w:szCs w:val="24"/>
+        </w:rPr>
+        <w:lastRenderedPageBreak/>
         <w:t>Integration testing will be used to validate the communication between the three primary subsystem within the main system</w:t>
       </w:r>
       <w:r>
@@ -24718,11 +24881,11 @@
       <w:pPr>
         <w:pStyle w:val="Heading3"/>
       </w:pPr>
-      <w:bookmarkStart w:id="67" w:name="_Toc215233884"/>
+      <w:bookmarkStart w:id="68" w:name="_Toc215514309"/>
       <w:r>
         <w:t>Frontend -&gt; Backend</w:t>
       </w:r>
-      <w:bookmarkEnd w:id="67"/>
+      <w:bookmarkEnd w:id="68"/>
     </w:p>
     <w:p>
       <w:pPr>
@@ -24810,11 +24973,11 @@
       <w:pPr>
         <w:pStyle w:val="Heading3"/>
       </w:pPr>
-      <w:bookmarkStart w:id="68" w:name="_Toc215233885"/>
+      <w:bookmarkStart w:id="69" w:name="_Toc215514310"/>
       <w:r>
         <w:t>Backend -&gt; NLP pipeline</w:t>
       </w:r>
-      <w:bookmarkEnd w:id="68"/>
+      <w:bookmarkEnd w:id="69"/>
     </w:p>
     <w:p>
       <w:pPr>
@@ -24882,12 +25045,11 @@
       <w:pPr>
         <w:pStyle w:val="Heading3"/>
       </w:pPr>
-      <w:bookmarkStart w:id="69" w:name="_Toc215233886"/>
-      <w:r>
-        <w:lastRenderedPageBreak/>
+      <w:bookmarkStart w:id="70" w:name="_Toc215514311"/>
+      <w:r>
         <w:t>Backend &lt;-&gt; Storage</w:t>
       </w:r>
-      <w:bookmarkEnd w:id="69"/>
+      <w:bookmarkEnd w:id="70"/>
     </w:p>
     <w:p>
       <w:pPr>
@@ -24964,11 +25126,11 @@
       <w:pPr>
         <w:pStyle w:val="Heading2"/>
       </w:pPr>
-      <w:bookmarkStart w:id="70" w:name="_Toc215233887"/>
+      <w:bookmarkStart w:id="71" w:name="_Toc215514312"/>
       <w:r>
         <w:t>System / End-to-End Workflow Testing</w:t>
       </w:r>
-      <w:bookmarkEnd w:id="70"/>
+      <w:bookmarkEnd w:id="71"/>
     </w:p>
     <w:p>
       <w:pPr>
@@ -25209,6 +25371,7 @@
         </w:rPr>
       </w:pPr>
       <w:r>
+        <w:lastRenderedPageBreak/>
         <w:t xml:space="preserve">Table </w:t>
       </w:r>
       <w:fldSimple w:instr=" SEQ Table \* ARABIC ">
@@ -25286,11 +25449,11 @@
       <w:pPr>
         <w:pStyle w:val="Heading2"/>
       </w:pPr>
-      <w:bookmarkStart w:id="71" w:name="_Toc215233888"/>
+      <w:bookmarkStart w:id="72" w:name="_Toc215514313"/>
       <w:r>
         <w:t>NLP Evaluation Metrics</w:t>
       </w:r>
-      <w:bookmarkEnd w:id="71"/>
+      <w:bookmarkEnd w:id="72"/>
     </w:p>
     <w:p>
       <w:pPr>
@@ -25318,11 +25481,11 @@
       <w:pPr>
         <w:pStyle w:val="Heading3"/>
       </w:pPr>
-      <w:bookmarkStart w:id="72" w:name="_Toc215233889"/>
+      <w:bookmarkStart w:id="73" w:name="_Toc215514314"/>
       <w:r>
         <w:t>NER Evaluation</w:t>
       </w:r>
-      <w:bookmarkEnd w:id="72"/>
+      <w:bookmarkEnd w:id="73"/>
     </w:p>
     <w:p>
       <w:pPr>
@@ -25374,11 +25537,11 @@
       <w:pPr>
         <w:pStyle w:val="Heading3"/>
       </w:pPr>
-      <w:bookmarkStart w:id="73" w:name="_Toc215233890"/>
+      <w:bookmarkStart w:id="74" w:name="_Toc215514315"/>
       <w:r>
         <w:t>Topic Modelling Evaluation</w:t>
       </w:r>
-      <w:bookmarkEnd w:id="73"/>
+      <w:bookmarkEnd w:id="74"/>
     </w:p>
     <w:p>
       <w:pPr>
@@ -25417,7 +25580,6 @@
           <w:sz w:val="24"/>
           <w:szCs w:val="24"/>
         </w:rPr>
-        <w:lastRenderedPageBreak/>
         <w:t xml:space="preserve">The topics will </w:t>
       </w:r>
       <w:r>
@@ -25453,11 +25615,11 @@
       <w:pPr>
         <w:pStyle w:val="Heading3"/>
       </w:pPr>
-      <w:bookmarkStart w:id="74" w:name="_Toc215233891"/>
+      <w:bookmarkStart w:id="75" w:name="_Toc215514316"/>
       <w:r>
         <w:t>Summarisation Evaluation</w:t>
       </w:r>
-      <w:bookmarkEnd w:id="74"/>
+      <w:bookmarkEnd w:id="75"/>
     </w:p>
     <w:p>
       <w:pPr>
@@ -25490,11 +25652,11 @@
       <w:pPr>
         <w:pStyle w:val="Heading3"/>
       </w:pPr>
-      <w:bookmarkStart w:id="75" w:name="_Toc215233892"/>
+      <w:bookmarkStart w:id="76" w:name="_Toc215514317"/>
       <w:r>
         <w:t>Anomaly Detection Evaluation</w:t>
       </w:r>
-      <w:bookmarkEnd w:id="75"/>
+      <w:bookmarkEnd w:id="76"/>
     </w:p>
     <w:p>
       <w:pPr>
@@ -25521,11 +25683,11 @@
       <w:pPr>
         <w:pStyle w:val="Heading2"/>
       </w:pPr>
-      <w:bookmarkStart w:id="76" w:name="_Toc215233893"/>
+      <w:bookmarkStart w:id="77" w:name="_Toc215514318"/>
       <w:r>
         <w:t>Security &amp; Penetration Testing</w:t>
       </w:r>
-      <w:bookmarkEnd w:id="76"/>
+      <w:bookmarkEnd w:id="77"/>
     </w:p>
     <w:p>
       <w:pPr>
@@ -25649,24 +25811,25 @@
       <w:pPr>
         <w:pStyle w:val="Heading2"/>
       </w:pPr>
-      <w:bookmarkStart w:id="77" w:name="_Toc215233894"/>
+      <w:bookmarkStart w:id="78" w:name="_Toc215514319"/>
       <w:r>
         <w:t>Success Criteria</w:t>
       </w:r>
-      <w:bookmarkEnd w:id="77"/>
-    </w:p>
-    <w:p>
-      <w:pPr>
-        <w:rPr>
-          <w:sz w:val="24"/>
-          <w:szCs w:val="24"/>
-        </w:rPr>
-      </w:pPr>
-      <w:r>
-        <w:rPr>
-          <w:sz w:val="24"/>
-          <w:szCs w:val="24"/>
-        </w:rPr>
+      <w:bookmarkEnd w:id="78"/>
+    </w:p>
+    <w:p>
+      <w:pPr>
+        <w:rPr>
+          <w:sz w:val="24"/>
+          <w:szCs w:val="24"/>
+        </w:rPr>
+      </w:pPr>
+      <w:r>
+        <w:rPr>
+          <w:sz w:val="24"/>
+          <w:szCs w:val="24"/>
+        </w:rPr>
+        <w:lastRenderedPageBreak/>
         <w:t>For the system to be considered a</w:t>
       </w:r>
       <w:r>
@@ -25848,12 +26011,492 @@
       <w:pPr>
         <w:pStyle w:val="Heading1"/>
       </w:pPr>
-      <w:bookmarkStart w:id="78" w:name="_Toc215233895"/>
-      <w:r>
+      <w:bookmarkStart w:id="79" w:name="_Toc215514320"/>
+      <w:r>
+        <w:t>Conclusion</w:t>
+      </w:r>
+      <w:bookmarkEnd w:id="79"/>
+    </w:p>
+    <w:p>
+      <w:pPr>
+        <w:rPr>
+          <w:sz w:val="24"/>
+          <w:szCs w:val="24"/>
+        </w:rPr>
+      </w:pPr>
+      <w:r>
+        <w:rPr>
+          <w:sz w:val="24"/>
+          <w:szCs w:val="24"/>
+        </w:rPr>
+        <w:t xml:space="preserve">The aim of this project is to design an NLP-driven system which processes the capabilities to perform </w:t>
+      </w:r>
+      <w:r>
+        <w:rPr>
+          <w:sz w:val="24"/>
+          <w:szCs w:val="24"/>
+        </w:rPr>
+        <w:t>a pre-review on financial documents. The system will extract several key pieces of information</w:t>
+      </w:r>
+      <w:r>
+        <w:rPr>
+          <w:sz w:val="24"/>
+          <w:szCs w:val="24"/>
+        </w:rPr>
+        <w:t xml:space="preserve">, identify entities which may be of importance, generate concise </w:t>
+      </w:r>
+      <w:r>
+        <w:rPr>
+          <w:sz w:val="24"/>
+          <w:szCs w:val="24"/>
+        </w:rPr>
+        <w:t xml:space="preserve">summaries, </w:t>
+      </w:r>
+      <w:proofErr w:type="gramStart"/>
+      <w:r>
+        <w:rPr>
+          <w:sz w:val="24"/>
+          <w:szCs w:val="24"/>
+        </w:rPr>
+        <w:t>and also</w:t>
+      </w:r>
+      <w:proofErr w:type="gramEnd"/>
+      <w:r>
+        <w:rPr>
+          <w:sz w:val="24"/>
+          <w:szCs w:val="24"/>
+        </w:rPr>
+        <w:t xml:space="preserve"> detect and flag potential anomalies.</w:t>
+      </w:r>
+      <w:r>
+        <w:rPr>
+          <w:sz w:val="24"/>
+          <w:szCs w:val="24"/>
+        </w:rPr>
+        <w:t xml:space="preserve"> </w:t>
+      </w:r>
+      <w:r>
+        <w:rPr>
+          <w:sz w:val="24"/>
+          <w:szCs w:val="24"/>
+        </w:rPr>
+        <w:t xml:space="preserve">The research completed to date has </w:t>
+      </w:r>
+      <w:r>
+        <w:rPr>
+          <w:sz w:val="24"/>
+          <w:szCs w:val="24"/>
+        </w:rPr>
+        <w:t xml:space="preserve">provided a strong </w:t>
+      </w:r>
+      <w:r>
+        <w:rPr>
+          <w:sz w:val="24"/>
+          <w:szCs w:val="24"/>
+        </w:rPr>
+        <w:t>technical foundation which will be used to build the system.</w:t>
+      </w:r>
+      <w:r>
+        <w:rPr>
+          <w:sz w:val="24"/>
+          <w:szCs w:val="24"/>
+        </w:rPr>
+        <w:t xml:space="preserve"> The combination of literature review, </w:t>
+      </w:r>
+      <w:r>
+        <w:rPr>
+          <w:sz w:val="24"/>
+          <w:szCs w:val="24"/>
+        </w:rPr>
+        <w:t xml:space="preserve">system requirement analysis, and implementing a project plan </w:t>
+      </w:r>
+      <w:r>
+        <w:rPr>
+          <w:sz w:val="24"/>
+          <w:szCs w:val="24"/>
+        </w:rPr>
+        <w:t xml:space="preserve">has demonstrated both </w:t>
+      </w:r>
+      <w:r>
+        <w:rPr>
+          <w:sz w:val="24"/>
+          <w:szCs w:val="24"/>
+        </w:rPr>
+        <w:t xml:space="preserve">the feasibility and the value of applying NLP-based automation </w:t>
+      </w:r>
+      <w:r>
+        <w:rPr>
+          <w:sz w:val="24"/>
+          <w:szCs w:val="24"/>
+        </w:rPr>
+        <w:t>functionality</w:t>
+      </w:r>
+      <w:r>
+        <w:rPr>
+          <w:sz w:val="24"/>
+          <w:szCs w:val="24"/>
+        </w:rPr>
+        <w:t xml:space="preserve"> to </w:t>
+      </w:r>
+      <w:r>
+        <w:rPr>
+          <w:sz w:val="24"/>
+          <w:szCs w:val="24"/>
+        </w:rPr>
+        <w:t xml:space="preserve">early-stage financial document review. </w:t>
+      </w:r>
+    </w:p>
+    <w:p>
+      <w:pPr>
+        <w:rPr>
+          <w:sz w:val="24"/>
+          <w:szCs w:val="24"/>
+        </w:rPr>
+      </w:pPr>
+      <w:r>
+        <w:rPr>
+          <w:sz w:val="24"/>
+          <w:szCs w:val="24"/>
+        </w:rPr>
+        <w:t>The area which the project is aimed has proved to be a problem domain and one of practical industry relevance.</w:t>
+      </w:r>
+      <w:r>
+        <w:rPr>
+          <w:sz w:val="24"/>
+          <w:szCs w:val="24"/>
+        </w:rPr>
+        <w:t xml:space="preserve"> Research shows that </w:t>
+      </w:r>
+      <w:r>
+        <w:rPr>
+          <w:sz w:val="24"/>
+          <w:szCs w:val="24"/>
+        </w:rPr>
+        <w:t>manual review is labour-intensive</w:t>
+      </w:r>
+      <w:r>
+        <w:rPr>
+          <w:sz w:val="24"/>
+          <w:szCs w:val="24"/>
+        </w:rPr>
+        <w:t>, prone to human error</w:t>
+      </w:r>
+      <w:r>
+        <w:rPr>
+          <w:sz w:val="24"/>
+          <w:szCs w:val="24"/>
+        </w:rPr>
+        <w:t xml:space="preserve">, and can be demanding and </w:t>
+      </w:r>
+      <w:r>
+        <w:rPr>
+          <w:sz w:val="24"/>
+          <w:szCs w:val="24"/>
+        </w:rPr>
+        <w:t xml:space="preserve">in terms of time. The system proposed </w:t>
+      </w:r>
+      <w:r>
+        <w:rPr>
+          <w:sz w:val="24"/>
+          <w:szCs w:val="24"/>
+        </w:rPr>
+        <w:t>will offer a structured and automated solution, which i</w:t>
+      </w:r>
+      <w:r>
+        <w:rPr>
+          <w:sz w:val="24"/>
+          <w:szCs w:val="24"/>
+        </w:rPr>
+        <w:t xml:space="preserve">mplements </w:t>
+      </w:r>
+      <w:r>
+        <w:rPr>
+          <w:sz w:val="24"/>
+          <w:szCs w:val="24"/>
+        </w:rPr>
+        <w:t>modules for text extraction</w:t>
+      </w:r>
+      <w:r>
+        <w:rPr>
+          <w:sz w:val="24"/>
+          <w:szCs w:val="24"/>
+        </w:rPr>
+        <w:t xml:space="preserve">, pre-processing, topic modelling, NER, summarisation, and rule-based anomaly detection. </w:t>
+      </w:r>
+      <w:r>
+        <w:rPr>
+          <w:sz w:val="24"/>
+          <w:szCs w:val="24"/>
+        </w:rPr>
+        <w:t xml:space="preserve">The system </w:t>
+      </w:r>
+      <w:r>
+        <w:rPr>
+          <w:sz w:val="24"/>
+          <w:szCs w:val="24"/>
+        </w:rPr>
+        <w:t xml:space="preserve">design provides an emphasises on transparency and </w:t>
+      </w:r>
+      <w:r>
+        <w:rPr>
+          <w:sz w:val="24"/>
+          <w:szCs w:val="24"/>
+        </w:rPr>
+        <w:t xml:space="preserve">interpretability. This </w:t>
+      </w:r>
+      <w:r>
+        <w:rPr>
+          <w:sz w:val="24"/>
+          <w:szCs w:val="24"/>
+        </w:rPr>
+        <w:t xml:space="preserve">aligns with the </w:t>
+      </w:r>
+      <w:r>
+        <w:rPr>
+          <w:sz w:val="24"/>
+          <w:szCs w:val="24"/>
+        </w:rPr>
+        <w:t>pre-established industry grade standards and guidelines.</w:t>
+      </w:r>
+      <w:r>
+        <w:rPr>
+          <w:sz w:val="24"/>
+          <w:szCs w:val="24"/>
+        </w:rPr>
+        <w:t xml:space="preserve"> </w:t>
+      </w:r>
+    </w:p>
+    <w:p>
+      <w:pPr>
+        <w:rPr>
+          <w:sz w:val="24"/>
+          <w:szCs w:val="24"/>
+        </w:rPr>
+      </w:pPr>
+      <w:r>
+        <w:rPr>
+          <w:sz w:val="24"/>
+          <w:szCs w:val="24"/>
+        </w:rPr>
+        <w:t xml:space="preserve">This report saw significant attention given to </w:t>
+      </w:r>
+      <w:r>
+        <w:rPr>
+          <w:sz w:val="24"/>
+          <w:szCs w:val="24"/>
+        </w:rPr>
+        <w:t>the requirement engineering aspect of the project. This was to ensure that the system will not only be functional, but also scalable, portable, secure</w:t>
+      </w:r>
+      <w:r>
+        <w:rPr>
+          <w:sz w:val="24"/>
+          <w:szCs w:val="24"/>
+        </w:rPr>
+        <w:t xml:space="preserve">, and maintainable. </w:t>
+      </w:r>
+      <w:r>
+        <w:rPr>
+          <w:sz w:val="24"/>
+          <w:szCs w:val="24"/>
+        </w:rPr>
+        <w:t>Other aspects of this report focused on the architectural design and data modelling</w:t>
+      </w:r>
+      <w:r>
+        <w:rPr>
+          <w:sz w:val="24"/>
+          <w:szCs w:val="24"/>
+        </w:rPr>
+        <w:t xml:space="preserve"> which established the modular and extensible structure the project will adopt. </w:t>
+      </w:r>
+      <w:r>
+        <w:rPr>
+          <w:sz w:val="24"/>
+          <w:szCs w:val="24"/>
+        </w:rPr>
+        <w:t>This will be seen in the ability for independent development of the front</w:t>
+      </w:r>
+      <w:r>
+        <w:rPr>
+          <w:sz w:val="24"/>
+          <w:szCs w:val="24"/>
+        </w:rPr>
+        <w:t xml:space="preserve">end, backend, and NLP pipeline layers of the system. </w:t>
+      </w:r>
+      <w:r>
+        <w:rPr>
+          <w:sz w:val="24"/>
+          <w:szCs w:val="24"/>
+        </w:rPr>
+        <w:t xml:space="preserve">The implementation defines a </w:t>
+      </w:r>
+      <w:r>
+        <w:rPr>
+          <w:sz w:val="24"/>
+          <w:szCs w:val="24"/>
+        </w:rPr>
         <w:lastRenderedPageBreak/>
-        <w:t>Conclusion</w:t>
-      </w:r>
-      <w:bookmarkEnd w:id="78"/>
+        <w:t xml:space="preserve">clear plan </w:t>
+      </w:r>
+      <w:r>
+        <w:rPr>
+          <w:sz w:val="24"/>
+          <w:szCs w:val="24"/>
+        </w:rPr>
+        <w:t xml:space="preserve">for the development of the system using iterative sprints. Each sprint </w:t>
+      </w:r>
+      <w:r>
+        <w:rPr>
+          <w:sz w:val="24"/>
+          <w:szCs w:val="24"/>
+        </w:rPr>
+        <w:t xml:space="preserve">has a dedicated target to be met, representing a project milestone. </w:t>
+      </w:r>
+    </w:p>
+    <w:p>
+      <w:pPr>
+        <w:rPr>
+          <w:sz w:val="24"/>
+          <w:szCs w:val="24"/>
+        </w:rPr>
+      </w:pPr>
+      <w:r>
+        <w:rPr>
+          <w:sz w:val="24"/>
+          <w:szCs w:val="24"/>
+        </w:rPr>
+        <w:t xml:space="preserve">While the project </w:t>
+      </w:r>
+      <w:proofErr w:type="gramStart"/>
+      <w:r>
+        <w:rPr>
+          <w:sz w:val="24"/>
+          <w:szCs w:val="24"/>
+        </w:rPr>
+        <w:t>still remains</w:t>
+      </w:r>
+      <w:proofErr w:type="gramEnd"/>
+      <w:r>
+        <w:rPr>
+          <w:sz w:val="24"/>
+          <w:szCs w:val="24"/>
+        </w:rPr>
+        <w:t xml:space="preserve"> in its early stages, the </w:t>
+      </w:r>
+      <w:r>
+        <w:rPr>
+          <w:sz w:val="24"/>
+          <w:szCs w:val="24"/>
+        </w:rPr>
+        <w:t xml:space="preserve">research shows that a fully functional prototype is achievable within the </w:t>
+      </w:r>
+      <w:r>
+        <w:rPr>
+          <w:sz w:val="24"/>
+          <w:szCs w:val="24"/>
+        </w:rPr>
+        <w:t>project’s</w:t>
+      </w:r>
+      <w:r>
+        <w:rPr>
+          <w:sz w:val="24"/>
+          <w:szCs w:val="24"/>
+        </w:rPr>
+        <w:t xml:space="preserve"> timeline. However, there are challenges that </w:t>
+      </w:r>
+      <w:r>
+        <w:rPr>
+          <w:sz w:val="24"/>
+          <w:szCs w:val="24"/>
+        </w:rPr>
+        <w:t xml:space="preserve">should be acknowledged. That being that text extraction </w:t>
+      </w:r>
+      <w:r>
+        <w:rPr>
+          <w:sz w:val="24"/>
+          <w:szCs w:val="24"/>
+        </w:rPr>
+        <w:t xml:space="preserve">from the financial documents may result in reduced accuracy and may also require a fallback </w:t>
+      </w:r>
+      <w:r>
+        <w:rPr>
+          <w:sz w:val="24"/>
+          <w:szCs w:val="24"/>
+        </w:rPr>
+        <w:t xml:space="preserve">should the process prove to be </w:t>
+      </w:r>
+      <w:r>
+        <w:rPr>
+          <w:sz w:val="24"/>
+          <w:szCs w:val="24"/>
+        </w:rPr>
+        <w:t>too</w:t>
+      </w:r>
+      <w:r>
+        <w:rPr>
+          <w:sz w:val="24"/>
+          <w:szCs w:val="24"/>
+        </w:rPr>
+        <w:t xml:space="preserve"> difficult to work with.</w:t>
+      </w:r>
+      <w:r>
+        <w:rPr>
+          <w:sz w:val="24"/>
+          <w:szCs w:val="24"/>
+        </w:rPr>
+        <w:t xml:space="preserve"> Another area of complexity would be the NLP-based anomaly detection section</w:t>
+      </w:r>
+      <w:r>
+        <w:rPr>
+          <w:sz w:val="24"/>
+          <w:szCs w:val="24"/>
+        </w:rPr>
+        <w:t>. Financial anomalies often context-specific</w:t>
+      </w:r>
+      <w:r>
+        <w:rPr>
+          <w:sz w:val="24"/>
+          <w:szCs w:val="24"/>
+        </w:rPr>
+        <w:t xml:space="preserve"> and may end up requiring </w:t>
+      </w:r>
+      <w:r>
+        <w:rPr>
+          <w:sz w:val="24"/>
+          <w:szCs w:val="24"/>
+        </w:rPr>
+        <w:t>adaptive</w:t>
+      </w:r>
+      <w:r>
+        <w:rPr>
+          <w:sz w:val="24"/>
+          <w:szCs w:val="24"/>
+        </w:rPr>
+        <w:t xml:space="preserve"> learning or historical comparison datasets.</w:t>
+      </w:r>
+      <w:r>
+        <w:rPr>
+          <w:sz w:val="24"/>
+          <w:szCs w:val="24"/>
+        </w:rPr>
+        <w:t xml:space="preserve"> Even with these being potential challenges, they also represent areas for </w:t>
+      </w:r>
+      <w:r>
+        <w:rPr>
+          <w:sz w:val="24"/>
+          <w:szCs w:val="24"/>
+        </w:rPr>
+        <w:t>future improvements rather than limitations of the feasibility.</w:t>
+      </w:r>
+    </w:p>
+    <w:p>
+      <w:pPr>
+        <w:rPr>
+          <w:sz w:val="24"/>
+          <w:szCs w:val="24"/>
+        </w:rPr>
+      </w:pPr>
+    </w:p>
+    <w:p>
       <w:r>
         <w:br w:type="page"/>
       </w:r>
@@ -25861,7 +26504,7 @@
     <w:p>
       <w:pPr>
         <w:sectPr>
-          <w:footerReference w:type="default" r:id="rId18"/>
+          <w:footerReference w:type="default" r:id="rId19"/>
           <w:pgSz w:w="11906" w:h="16838"/>
           <w:pgMar w:top="1440" w:right="1440" w:bottom="1440" w:left="1440" w:header="708" w:footer="708" w:gutter="0"/>
           <w:pgNumType w:start="1"/>
@@ -25876,14 +26519,14 @@
         <w:spacing w:before="0" w:line="360" w:lineRule="auto"/>
         <w:ind w:left="567" w:hanging="567"/>
       </w:pPr>
-      <w:bookmarkStart w:id="79" w:name="_Toc101374253"/>
-      <w:bookmarkStart w:id="80" w:name="_Toc215233896"/>
+      <w:bookmarkStart w:id="80" w:name="_Toc101374253"/>
+      <w:bookmarkStart w:id="81" w:name="_Toc215514321"/>
       <w:r>
         <w:lastRenderedPageBreak/>
         <w:t>References</w:t>
       </w:r>
-      <w:bookmarkEnd w:id="79"/>
       <w:bookmarkEnd w:id="80"/>
+      <w:bookmarkEnd w:id="81"/>
     </w:p>
     <w:p>
       <w:pPr>
@@ -25947,49 +26590,21 @@
         <w:rPr>
           <w:rFonts w:ascii="Calibri" w:hAnsi="Calibri" w:cs="Calibri"/>
         </w:rPr>
-        <w:t xml:space="preserve">Almalki, F. and Masud, M. (2025) “Financial Fraud Detection Using Explainable AI and Stacking Ensemble Methods.” </w:t>
-      </w:r>
-      <w:proofErr w:type="spellStart"/>
-      <w:r>
+        <w:t>Almalki, F. and Masud, M. (2025) “Financial Fraud Detection Using Explainable AI and Stacking Ensemble Methods.” arXiv. Available at: https://doi.org/10.48550/arXiv.2505.10050.</w:t>
+      </w:r>
+    </w:p>
+    <w:p>
+      <w:pPr>
+        <w:pStyle w:val="Bibliography"/>
         <w:rPr>
           <w:rFonts w:ascii="Calibri" w:hAnsi="Calibri" w:cs="Calibri"/>
         </w:rPr>
-        <w:t>arXiv</w:t>
-      </w:r>
-      <w:proofErr w:type="spellEnd"/>
+      </w:pPr>
       <w:r>
         <w:rPr>
           <w:rFonts w:ascii="Calibri" w:hAnsi="Calibri" w:cs="Calibri"/>
         </w:rPr>
-        <w:t>. Available at: https://doi.org/10.48550/arXiv.2505.10050.</w:t>
-      </w:r>
-    </w:p>
-    <w:p>
-      <w:pPr>
-        <w:pStyle w:val="Bibliography"/>
-        <w:rPr>
-          <w:rFonts w:ascii="Calibri" w:hAnsi="Calibri" w:cs="Calibri"/>
-        </w:rPr>
-      </w:pPr>
-      <w:r>
-        <w:rPr>
-          <w:rFonts w:ascii="Calibri" w:hAnsi="Calibri" w:cs="Calibri"/>
-        </w:rPr>
-        <w:t xml:space="preserve">Badmus, O., </w:t>
-      </w:r>
-      <w:proofErr w:type="spellStart"/>
-      <w:r>
-        <w:rPr>
-          <w:rFonts w:ascii="Calibri" w:hAnsi="Calibri" w:cs="Calibri"/>
-        </w:rPr>
-        <w:t>Toromade</w:t>
-      </w:r>
-      <w:proofErr w:type="spellEnd"/>
-      <w:r>
-        <w:rPr>
-          <w:rFonts w:ascii="Calibri" w:hAnsi="Calibri" w:cs="Calibri"/>
-        </w:rPr>
-        <w:t xml:space="preserve">, R.O. and Adebayo, A.S. (2025) “(PDF) Embedding AI into ESG-Financial Reporting Frameworks to Advance Trustworthy Non-Financial Disclosures and Data-Driven Investment Decisions,” </w:t>
+        <w:t xml:space="preserve">Badmus, O., Toromade, R.O. and Adebayo, A.S. (2025) “(PDF) Embedding AI into ESG-Financial Reporting Frameworks to Advance Trustworthy Non-Financial Disclosures and Data-Driven Investment Decisions,” </w:t>
       </w:r>
       <w:r>
         <w:rPr>
@@ -26137,21 +26752,7 @@
         <w:rPr>
           <w:rFonts w:ascii="Calibri" w:hAnsi="Calibri" w:cs="Calibri"/>
         </w:rPr>
-        <w:t xml:space="preserve">Garlan, D. and Shaw, M. (1993) “AN INTRODUCTION TO SOFTWARE ARCHITECTURE,” in </w:t>
-      </w:r>
-      <w:proofErr w:type="spellStart"/>
-      <w:r>
-        <w:rPr>
-          <w:rFonts w:ascii="Calibri" w:hAnsi="Calibri" w:cs="Calibri"/>
-        </w:rPr>
-        <w:t>Ambriola</w:t>
-      </w:r>
-      <w:proofErr w:type="spellEnd"/>
-      <w:r>
-        <w:rPr>
-          <w:rFonts w:ascii="Calibri" w:hAnsi="Calibri" w:cs="Calibri"/>
-        </w:rPr>
-        <w:t xml:space="preserve">, V. and Tortora, G., </w:t>
+        <w:t xml:space="preserve">Garlan, D. and Shaw, M. (1993) “AN INTRODUCTION TO SOFTWARE ARCHITECTURE,” in Ambriola, V. and Tortora, G., </w:t>
       </w:r>
       <w:r>
         <w:rPr>
@@ -26201,21 +26802,7 @@
         <w:rPr>
           <w:rFonts w:ascii="Calibri" w:hAnsi="Calibri" w:cs="Calibri"/>
         </w:rPr>
-        <w:t xml:space="preserve">Hegghammer, T. (2022a) “OCR with Tesseract, Amazon </w:t>
-      </w:r>
-      <w:proofErr w:type="spellStart"/>
-      <w:r>
-        <w:rPr>
-          <w:rFonts w:ascii="Calibri" w:hAnsi="Calibri" w:cs="Calibri"/>
-        </w:rPr>
-        <w:t>Textract</w:t>
-      </w:r>
-      <w:proofErr w:type="spellEnd"/>
-      <w:r>
-        <w:rPr>
-          <w:rFonts w:ascii="Calibri" w:hAnsi="Calibri" w:cs="Calibri"/>
-        </w:rPr>
-        <w:t xml:space="preserve">, and Google Document AI: a benchmarking experiment,” </w:t>
+        <w:t xml:space="preserve">Hegghammer, T. (2022a) “OCR with Tesseract, Amazon Textract, and Google Document AI: a benchmarking experiment,” </w:t>
       </w:r>
       <w:r>
         <w:rPr>
@@ -26281,19 +26868,11 @@
           <w:rFonts w:ascii="Calibri" w:hAnsi="Calibri" w:cs="Calibri"/>
         </w:rPr>
       </w:pPr>
-      <w:proofErr w:type="spellStart"/>
       <w:r>
         <w:rPr>
           <w:rFonts w:ascii="Calibri" w:hAnsi="Calibri" w:cs="Calibri"/>
         </w:rPr>
-        <w:t>InstituteAdmin</w:t>
-      </w:r>
-      <w:proofErr w:type="spellEnd"/>
-      <w:r>
-        <w:rPr>
-          <w:rFonts w:ascii="Calibri" w:hAnsi="Calibri" w:cs="Calibri"/>
-        </w:rPr>
-        <w:t xml:space="preserve"> (2025a) “Text Preprocessing Best Practices: Tokenization to Lemmatization,” </w:t>
+        <w:t xml:space="preserve">InstituteAdmin (2025a) “Text Preprocessing Best Practices: Tokenization to Lemmatization,” </w:t>
       </w:r>
       <w:r>
         <w:rPr>
@@ -26357,31 +26936,84 @@
           <w:i/>
           <w:iCs/>
         </w:rPr>
-        <w:t xml:space="preserve">(PDF) Natural Language Processing for </w:t>
-      </w:r>
-      <w:proofErr w:type="spellStart"/>
+        <w:t>(PDF) Natural Language Processing for Analyzing Financial Texts in Real-Time</w:t>
+      </w:r>
+      <w:r>
+        <w:rPr>
+          <w:rFonts w:ascii="Calibri" w:hAnsi="Calibri" w:cs="Calibri"/>
+        </w:rPr>
+        <w:t xml:space="preserve">, </w:t>
+      </w:r>
       <w:r>
         <w:rPr>
           <w:rFonts w:ascii="Calibri" w:hAnsi="Calibri" w:cs="Calibri"/>
           <w:i/>
           <w:iCs/>
         </w:rPr>
-        <w:t>Analyzing</w:t>
-      </w:r>
-      <w:proofErr w:type="spellEnd"/>
+        <w:t>ResearchGate</w:t>
+      </w:r>
+      <w:r>
+        <w:rPr>
+          <w:rFonts w:ascii="Calibri" w:hAnsi="Calibri" w:cs="Calibri"/>
+        </w:rPr>
+        <w:t>. Available at: https://www.researchgate.net/publication/390493872_Natural_Language_Processing_for_Analyzing_Financial_Texts_in_Real-Time (Accessed: September 26, 2025).</w:t>
+      </w:r>
+    </w:p>
+    <w:p>
+      <w:pPr>
+        <w:pStyle w:val="Bibliography"/>
+        <w:rPr>
+          <w:rFonts w:ascii="Calibri" w:hAnsi="Calibri" w:cs="Calibri"/>
+        </w:rPr>
+      </w:pPr>
+      <w:r>
+        <w:rPr>
+          <w:rFonts w:ascii="Calibri" w:hAnsi="Calibri" w:cs="Calibri"/>
+        </w:rPr>
+        <w:lastRenderedPageBreak/>
+        <w:t xml:space="preserve">Jamaludin, D. (2025) </w:t>
+      </w:r>
       <w:r>
         <w:rPr>
           <w:rFonts w:ascii="Calibri" w:hAnsi="Calibri" w:cs="Calibri"/>
           <w:i/>
           <w:iCs/>
         </w:rPr>
-        <w:t xml:space="preserve"> Financial Texts in Real-Time</w:t>
+        <w:t>Build a Secure REST API with Node.js, Express, MongoDB, and JWT</w:t>
       </w:r>
       <w:r>
         <w:rPr>
           <w:rFonts w:ascii="Calibri" w:hAnsi="Calibri" w:cs="Calibri"/>
         </w:rPr>
-        <w:t xml:space="preserve">, </w:t>
+        <w:t>. Available at: https://www.djamware.com/post/6826fc85f9614f0a093d9cba/build-a-secure-rest-api-with-nodejs-express-mongodb-and-jwt (Accessed: November 26, 2025).</w:t>
+      </w:r>
+    </w:p>
+    <w:p>
+      <w:pPr>
+        <w:pStyle w:val="Bibliography"/>
+        <w:rPr>
+          <w:rFonts w:ascii="Calibri" w:hAnsi="Calibri" w:cs="Calibri"/>
+        </w:rPr>
+      </w:pPr>
+      <w:r>
+        <w:rPr>
+          <w:rFonts w:ascii="Calibri" w:hAnsi="Calibri" w:cs="Calibri"/>
+        </w:rPr>
+        <w:t>Ji, T., Dong, R. and Driggs-Campbell, K. (2022) “Traversing Supervisor Problem: An Approximately Optimal Approach to Multi-Robot Assistance.” arXiv. Available at: https://doi.org/10.48550/arXiv.2205.01768.</w:t>
+      </w:r>
+    </w:p>
+    <w:p>
+      <w:pPr>
+        <w:pStyle w:val="Bibliography"/>
+        <w:rPr>
+          <w:rFonts w:ascii="Calibri" w:hAnsi="Calibri" w:cs="Calibri"/>
+        </w:rPr>
+      </w:pPr>
+      <w:r>
+        <w:rPr>
+          <w:rFonts w:ascii="Calibri" w:hAnsi="Calibri" w:cs="Calibri"/>
+        </w:rPr>
+        <w:t xml:space="preserve">Jin, Y. </w:t>
       </w:r>
       <w:r>
         <w:rPr>
@@ -26389,13 +27021,13 @@
           <w:i/>
           <w:iCs/>
         </w:rPr>
-        <w:t>ResearchGate</w:t>
+        <w:t>et al.</w:t>
       </w:r>
       <w:r>
         <w:rPr>
           <w:rFonts w:ascii="Calibri" w:hAnsi="Calibri" w:cs="Calibri"/>
         </w:rPr>
-        <w:t>. Available at: https://www.researchgate.net/publication/390493872_Natural_Language_Processing_for_Analyzing_Financial_Texts_in_Real-Time (Accessed: September 26, 2025).</w:t>
+        <w:t xml:space="preserve"> (2025) “Multi-Stage Field Extraction of Financial Documents with OCR and Compact Vision-Language Models.” arXiv. Available at: https://doi.org/10.48550/arXiv.2510.23066.</w:t>
       </w:r>
     </w:p>
     <w:p>
@@ -26409,7 +27041,7 @@
         <w:rPr>
           <w:rFonts w:ascii="Calibri" w:hAnsi="Calibri" w:cs="Calibri"/>
         </w:rPr>
-        <w:t xml:space="preserve">Jamaludin, D. (2025) </w:t>
+        <w:t xml:space="preserve">JudithPRA (2025) </w:t>
       </w:r>
       <w:r>
         <w:rPr>
@@ -26417,13 +27049,13 @@
           <w:i/>
           <w:iCs/>
         </w:rPr>
-        <w:t>Build a Secure REST API with Node.js, Express, MongoDB, and JWT</w:t>
+        <w:t>Reglamento general de protección de datos - Microsoft GDPR</w:t>
       </w:r>
       <w:r>
         <w:rPr>
           <w:rFonts w:ascii="Calibri" w:hAnsi="Calibri" w:cs="Calibri"/>
         </w:rPr>
-        <w:t>. Available at: https://www.djamware.com/post/6826fc85f9614f0a093d9cba/build-a-secure-rest-api-with-nodejs-express-mongodb-and-jwt (Accessed: November 26, 2025).</w:t>
+        <w:t>. Available at: https://learn.microsoft.com/es-es/compliance/regulatory/gdpr (Accessed: November 19, 2025).</w:t>
       </w:r>
     </w:p>
     <w:p>
@@ -26437,35 +27069,7 @@
         <w:rPr>
           <w:rFonts w:ascii="Calibri" w:hAnsi="Calibri" w:cs="Calibri"/>
         </w:rPr>
-        <w:t xml:space="preserve">Ji, T., Dong, R. and Driggs-Campbell, K. (2022) “Traversing Supervisor Problem: An Approximately Optimal Approach to Multi-Robot Assistance.” </w:t>
-      </w:r>
-      <w:proofErr w:type="spellStart"/>
-      <w:r>
-        <w:rPr>
-          <w:rFonts w:ascii="Calibri" w:hAnsi="Calibri" w:cs="Calibri"/>
-        </w:rPr>
-        <w:t>arXiv</w:t>
-      </w:r>
-      <w:proofErr w:type="spellEnd"/>
-      <w:r>
-        <w:rPr>
-          <w:rFonts w:ascii="Calibri" w:hAnsi="Calibri" w:cs="Calibri"/>
-        </w:rPr>
-        <w:t>. Available at: https://doi.org/10.48550/arXiv.2205.01768.</w:t>
-      </w:r>
-    </w:p>
-    <w:p>
-      <w:pPr>
-        <w:pStyle w:val="Bibliography"/>
-        <w:rPr>
-          <w:rFonts w:ascii="Calibri" w:hAnsi="Calibri" w:cs="Calibri"/>
-        </w:rPr>
-      </w:pPr>
-      <w:r>
-        <w:rPr>
-          <w:rFonts w:ascii="Calibri" w:hAnsi="Calibri" w:cs="Calibri"/>
-        </w:rPr>
-        <w:t xml:space="preserve">Jin, Y. </w:t>
+        <w:t xml:space="preserve">Katta, V.K. (2025) “ReactJS and Accessibility: Designing Inclusive Web Applications for Broader Social Impact,” </w:t>
       </w:r>
       <w:r>
         <w:rPr>
@@ -26473,123 +27077,203 @@
           <w:i/>
           <w:iCs/>
         </w:rPr>
-        <w:t>et al.</w:t>
+        <w:t>European Journal of Computer Science and Information Technology</w:t>
       </w:r>
       <w:r>
         <w:rPr>
           <w:rFonts w:ascii="Calibri" w:hAnsi="Calibri" w:cs="Calibri"/>
         </w:rPr>
-        <w:t xml:space="preserve"> (2025) “Multi-Stage Field Extraction of Financial Documents with OCR and Compact Vision-Language Models.” </w:t>
-      </w:r>
-      <w:proofErr w:type="spellStart"/>
-      <w:r>
+        <w:t>, 13(31), pp. 99–109. Available at: https://doi.org/10.37745/ejcsit.2013/vol13n3199109.</w:t>
+      </w:r>
+    </w:p>
+    <w:p>
+      <w:pPr>
+        <w:pStyle w:val="Bibliography"/>
         <w:rPr>
           <w:rFonts w:ascii="Calibri" w:hAnsi="Calibri" w:cs="Calibri"/>
         </w:rPr>
-        <w:t>arXiv</w:t>
-      </w:r>
-      <w:proofErr w:type="spellEnd"/>
+      </w:pPr>
       <w:r>
         <w:rPr>
           <w:rFonts w:ascii="Calibri" w:hAnsi="Calibri" w:cs="Calibri"/>
         </w:rPr>
-        <w:t>. Available at: https://doi.org/10.48550/arXiv.2510.23066.</w:t>
-      </w:r>
-    </w:p>
-    <w:p>
-      <w:pPr>
-        <w:pStyle w:val="Bibliography"/>
-        <w:rPr>
-          <w:rFonts w:ascii="Calibri" w:hAnsi="Calibri" w:cs="Calibri"/>
-        </w:rPr>
-      </w:pPr>
-      <w:proofErr w:type="spellStart"/>
-      <w:r>
-        <w:rPr>
-          <w:rFonts w:ascii="Calibri" w:hAnsi="Calibri" w:cs="Calibri"/>
-        </w:rPr>
-        <w:t>JudithPRA</w:t>
-      </w:r>
-      <w:proofErr w:type="spellEnd"/>
-      <w:r>
-        <w:rPr>
-          <w:rFonts w:ascii="Calibri" w:hAnsi="Calibri" w:cs="Calibri"/>
-        </w:rPr>
-        <w:t xml:space="preserve"> (2025) </w:t>
-      </w:r>
-      <w:proofErr w:type="spellStart"/>
+        <w:t xml:space="preserve">Larusdottir, M.K., Bjarnadottir, E.R. and Gulliksen, J. (2010) “The Focus on Usability in Testing Practices in Industry,” in P. Forbrig, F. Paternó, and A. Mark Pejtersen (eds.) </w:t>
+      </w:r>
       <w:r>
         <w:rPr>
           <w:rFonts w:ascii="Calibri" w:hAnsi="Calibri" w:cs="Calibri"/>
           <w:i/>
           <w:iCs/>
         </w:rPr>
-        <w:t>Reglamento</w:t>
-      </w:r>
-      <w:proofErr w:type="spellEnd"/>
+        <w:t>Human-Computer Interaction</w:t>
+      </w:r>
+      <w:r>
+        <w:rPr>
+          <w:rFonts w:ascii="Calibri" w:hAnsi="Calibri" w:cs="Calibri"/>
+        </w:rPr>
+        <w:t>. Berlin, Heidelberg: Springer, pp. 98–109. Available at: https://doi.org/10.1007/978-3-642-15231-3_11.</w:t>
+      </w:r>
+    </w:p>
+    <w:p>
+      <w:pPr>
+        <w:pStyle w:val="Bibliography"/>
+        <w:rPr>
+          <w:rFonts w:ascii="Calibri" w:hAnsi="Calibri" w:cs="Calibri"/>
+        </w:rPr>
+      </w:pPr>
+      <w:r>
+        <w:rPr>
+          <w:rFonts w:ascii="Calibri" w:hAnsi="Calibri" w:cs="Calibri"/>
+        </w:rPr>
+        <w:t xml:space="preserve">Lin, C.-Y. (2004) “ROUGE: A Package for Automatic Evaluation of Summaries,” in </w:t>
+      </w:r>
       <w:r>
         <w:rPr>
           <w:rFonts w:ascii="Calibri" w:hAnsi="Calibri" w:cs="Calibri"/>
           <w:i/>
           <w:iCs/>
         </w:rPr>
-        <w:t xml:space="preserve"> general de </w:t>
-      </w:r>
-      <w:proofErr w:type="spellStart"/>
+        <w:t>Text Summarization Branches Out</w:t>
+      </w:r>
+      <w:r>
+        <w:rPr>
+          <w:rFonts w:ascii="Calibri" w:hAnsi="Calibri" w:cs="Calibri"/>
+        </w:rPr>
+        <w:t>. Barcelona, Spain: Association for Computational Linguistics, pp. 74–81. Available at: https://aclanthology.org/W04-1013/ (Accessed: November 12, 2025).</w:t>
+      </w:r>
+    </w:p>
+    <w:p>
+      <w:pPr>
+        <w:pStyle w:val="Bibliography"/>
+        <w:rPr>
+          <w:rFonts w:ascii="Calibri" w:hAnsi="Calibri" w:cs="Calibri"/>
+        </w:rPr>
+      </w:pPr>
+      <w:r>
+        <w:rPr>
+          <w:rFonts w:ascii="Calibri" w:hAnsi="Calibri" w:cs="Calibri"/>
+        </w:rPr>
+        <w:t>Lu, Y.-T. and Huo, Y. (2025) “Financial Named Entity Recognition: How Far Can LLM Go?” arXiv. Available at: https://doi.org/10.48550/arXiv.2501.02237.</w:t>
+      </w:r>
+    </w:p>
+    <w:p>
+      <w:pPr>
+        <w:pStyle w:val="Bibliography"/>
+        <w:rPr>
+          <w:rFonts w:ascii="Calibri" w:hAnsi="Calibri" w:cs="Calibri"/>
+        </w:rPr>
+      </w:pPr>
+      <w:r>
+        <w:rPr>
+          <w:rFonts w:ascii="Calibri" w:hAnsi="Calibri" w:cs="Calibri"/>
+        </w:rPr>
+        <w:t>Lundberg, S. and Lee, S.-I. (2017) “A Unified Approach to Interpreting Model Predictions.” arXiv. Available at: https://doi.org/10.48550/arXiv.1705.07874.</w:t>
+      </w:r>
+    </w:p>
+    <w:p>
+      <w:pPr>
+        <w:pStyle w:val="Bibliography"/>
+        <w:rPr>
+          <w:rFonts w:ascii="Calibri" w:hAnsi="Calibri" w:cs="Calibri"/>
+        </w:rPr>
+      </w:pPr>
+      <w:r>
+        <w:rPr>
+          <w:rFonts w:ascii="Calibri" w:hAnsi="Calibri" w:cs="Calibri"/>
+        </w:rPr>
+        <w:t xml:space="preserve">mrbullwinkle (2025a) </w:t>
+      </w:r>
       <w:r>
         <w:rPr>
           <w:rFonts w:ascii="Calibri" w:hAnsi="Calibri" w:cs="Calibri"/>
           <w:i/>
           <w:iCs/>
         </w:rPr>
-        <w:t>protección</w:t>
-      </w:r>
-      <w:proofErr w:type="spellEnd"/>
+        <w:t>Data, privacy, and security for Azure Direct Models in Azure AI Foundry - Azure AI services</w:t>
+      </w:r>
+      <w:r>
+        <w:rPr>
+          <w:rFonts w:ascii="Calibri" w:hAnsi="Calibri" w:cs="Calibri"/>
+        </w:rPr>
+        <w:t>. Available at: https://learn.microsoft.com/en-us/azure/ai-foundry/responsible-ai/openai/data-privacy (Accessed: November 13, 2025).</w:t>
+      </w:r>
+    </w:p>
+    <w:p>
+      <w:pPr>
+        <w:pStyle w:val="Bibliography"/>
+        <w:rPr>
+          <w:rFonts w:ascii="Calibri" w:hAnsi="Calibri" w:cs="Calibri"/>
+        </w:rPr>
+      </w:pPr>
+      <w:r>
+        <w:rPr>
+          <w:rFonts w:ascii="Calibri" w:hAnsi="Calibri" w:cs="Calibri"/>
+        </w:rPr>
+        <w:t xml:space="preserve">normesta (no date) </w:t>
+      </w:r>
       <w:r>
         <w:rPr>
           <w:rFonts w:ascii="Calibri" w:hAnsi="Calibri" w:cs="Calibri"/>
           <w:i/>
           <w:iCs/>
         </w:rPr>
-        <w:t xml:space="preserve"> de </w:t>
-      </w:r>
-      <w:proofErr w:type="spellStart"/>
+        <w:t>Azure Storage encryption for data at rest</w:t>
+      </w:r>
+      <w:r>
+        <w:rPr>
+          <w:rFonts w:ascii="Calibri" w:hAnsi="Calibri" w:cs="Calibri"/>
+        </w:rPr>
+        <w:t>. Available at: https://learn.microsoft.com/en-us/azure/storage/common/storage-service-encryption (Accessed: November 24, 2025).</w:t>
+      </w:r>
+    </w:p>
+    <w:p>
+      <w:pPr>
+        <w:pStyle w:val="Bibliography"/>
+        <w:rPr>
+          <w:rFonts w:ascii="Calibri" w:hAnsi="Calibri" w:cs="Calibri"/>
+        </w:rPr>
+      </w:pPr>
       <w:r>
         <w:rPr>
           <w:rFonts w:ascii="Calibri" w:hAnsi="Calibri" w:cs="Calibri"/>
           <w:i/>
           <w:iCs/>
         </w:rPr>
-        <w:t>datos</w:t>
-      </w:r>
-      <w:proofErr w:type="spellEnd"/>
+        <w:t>Overview of NLP Libraries in Java | Baeldung</w:t>
+      </w:r>
+      <w:r>
+        <w:rPr>
+          <w:rFonts w:ascii="Calibri" w:hAnsi="Calibri" w:cs="Calibri"/>
+        </w:rPr>
+        <w:t xml:space="preserve"> (2023). Available at: https://www.baeldung.com/java-nlp-libraries (Accessed: November 26, 2025).</w:t>
+      </w:r>
+    </w:p>
+    <w:p>
+      <w:pPr>
+        <w:pStyle w:val="Bibliography"/>
+        <w:rPr>
+          <w:rFonts w:ascii="Calibri" w:hAnsi="Calibri" w:cs="Calibri"/>
+        </w:rPr>
+      </w:pPr>
+      <w:r>
+        <w:rPr>
+          <w:rFonts w:ascii="Calibri" w:hAnsi="Calibri" w:cs="Calibri"/>
+        </w:rPr>
+        <w:t xml:space="preserve">Papineni, K. </w:t>
+      </w:r>
       <w:r>
         <w:rPr>
           <w:rFonts w:ascii="Calibri" w:hAnsi="Calibri" w:cs="Calibri"/>
           <w:i/>
           <w:iCs/>
         </w:rPr>
-        <w:t xml:space="preserve"> - Microsoft GDPR</w:t>
+        <w:t>et al.</w:t>
       </w:r>
       <w:r>
         <w:rPr>
           <w:rFonts w:ascii="Calibri" w:hAnsi="Calibri" w:cs="Calibri"/>
         </w:rPr>
-        <w:t>. Available at: https://learn.microsoft.com/es-es/compliance/regulatory/gdpr (Accessed: November 19, 2025).</w:t>
-      </w:r>
-    </w:p>
-    <w:p>
-      <w:pPr>
-        <w:pStyle w:val="Bibliography"/>
-        <w:rPr>
-          <w:rFonts w:ascii="Calibri" w:hAnsi="Calibri" w:cs="Calibri"/>
-        </w:rPr>
-      </w:pPr>
-      <w:r>
-        <w:rPr>
-          <w:rFonts w:ascii="Calibri" w:hAnsi="Calibri" w:cs="Calibri"/>
-        </w:rPr>
-        <w:t xml:space="preserve">Katta, V.K. (2025) “ReactJS and Accessibility: Designing Inclusive Web Applications for Broader Social Impact,” </w:t>
+        <w:t xml:space="preserve"> (2002a) “BLEU: a method for automatic evaluation of machine translation,” in </w:t>
       </w:r>
       <w:r>
         <w:rPr>
@@ -26597,13 +27281,13 @@
           <w:i/>
           <w:iCs/>
         </w:rPr>
-        <w:t>European Journal of Computer Science and Information Technology</w:t>
+        <w:t>Proceedings of the 40th Annual Meeting on Association for Computational Linguistics</w:t>
       </w:r>
       <w:r>
         <w:rPr>
           <w:rFonts w:ascii="Calibri" w:hAnsi="Calibri" w:cs="Calibri"/>
         </w:rPr>
-        <w:t>, 13(31), pp. 99–109. Available at: https://doi.org/10.37745/ejcsit.2013/vol13n3199109.</w:t>
+        <w:t>. USA: Association for Computational Linguistics (ACL ’02), pp. 311–318. Available at: https://doi.org/10.3115/1073083.1073135.</w:t>
       </w:r>
     </w:p>
     <w:p>
@@ -26617,35 +27301,7 @@
         <w:rPr>
           <w:rFonts w:ascii="Calibri" w:hAnsi="Calibri" w:cs="Calibri"/>
         </w:rPr>
-        <w:t xml:space="preserve">Larusdottir, M.K., Bjarnadottir, E.R. and Gulliksen, J. (2010) “The Focus on Usability in Testing Practices in Industry,” in P. </w:t>
-      </w:r>
-      <w:proofErr w:type="spellStart"/>
-      <w:r>
-        <w:rPr>
-          <w:rFonts w:ascii="Calibri" w:hAnsi="Calibri" w:cs="Calibri"/>
-        </w:rPr>
-        <w:t>Forbrig</w:t>
-      </w:r>
-      <w:proofErr w:type="spellEnd"/>
-      <w:r>
-        <w:rPr>
-          <w:rFonts w:ascii="Calibri" w:hAnsi="Calibri" w:cs="Calibri"/>
-        </w:rPr>
-        <w:t xml:space="preserve">, F. </w:t>
-      </w:r>
-      <w:proofErr w:type="spellStart"/>
-      <w:r>
-        <w:rPr>
-          <w:rFonts w:ascii="Calibri" w:hAnsi="Calibri" w:cs="Calibri"/>
-        </w:rPr>
-        <w:t>Paternó</w:t>
-      </w:r>
-      <w:proofErr w:type="spellEnd"/>
-      <w:r>
-        <w:rPr>
-          <w:rFonts w:ascii="Calibri" w:hAnsi="Calibri" w:cs="Calibri"/>
-        </w:rPr>
-        <w:t xml:space="preserve">, and A. Mark Pejtersen (eds.) </w:t>
+        <w:t xml:space="preserve">Peerdh (2023) </w:t>
       </w:r>
       <w:r>
         <w:rPr>
@@ -26653,27 +27309,13 @@
           <w:i/>
           <w:iCs/>
         </w:rPr>
-        <w:t>Human-Computer Interaction</w:t>
+        <w:t>Developing A User-friendly Dashboard For Visualizing Anomaly Detection</w:t>
       </w:r>
       <w:r>
         <w:rPr>
           <w:rFonts w:ascii="Calibri" w:hAnsi="Calibri" w:cs="Calibri"/>
         </w:rPr>
-        <w:t>. Berlin, Heidelberg: Springer, pp. 98–109. Available at: https://doi.org/10.1007/978-3-642-15231-3_11.</w:t>
-      </w:r>
-    </w:p>
-    <w:p>
-      <w:pPr>
-        <w:pStyle w:val="Bibliography"/>
-        <w:rPr>
-          <w:rFonts w:ascii="Calibri" w:hAnsi="Calibri" w:cs="Calibri"/>
-        </w:rPr>
-      </w:pPr>
-      <w:r>
-        <w:rPr>
-          <w:rFonts w:ascii="Calibri" w:hAnsi="Calibri" w:cs="Calibri"/>
-        </w:rPr>
-        <w:t xml:space="preserve">Lin, C.-Y. (2004) “ROUGE: A Package for Automatic Evaluation of Summaries,” in </w:t>
+        <w:t xml:space="preserve">, </w:t>
       </w:r>
       <w:r>
         <w:rPr>
@@ -26681,13 +27323,13 @@
           <w:i/>
           <w:iCs/>
         </w:rPr>
-        <w:t>Text Summarization Branches Out</w:t>
+        <w:t>peerdh.com</w:t>
       </w:r>
       <w:r>
         <w:rPr>
           <w:rFonts w:ascii="Calibri" w:hAnsi="Calibri" w:cs="Calibri"/>
         </w:rPr>
-        <w:t>. Barcelona, Spain: Association for Computational Linguistics, pp. 74–81. Available at: https://aclanthology.org/W04-1013/ (Accessed: November 12, 2025).</w:t>
+        <w:t>. Available at: https://peerdh.com/blogs/programming-insights/developing-a-user-friendly-dashboard-for-visualizing-anomaly-detection-results-in-spending-data (Accessed: November 14, 2025).</w:t>
       </w:r>
     </w:p>
     <w:p>
@@ -26701,71 +27343,8 @@
         <w:rPr>
           <w:rFonts w:ascii="Calibri" w:hAnsi="Calibri" w:cs="Calibri"/>
         </w:rPr>
-        <w:t xml:space="preserve">Lu, Y.-T. and Huo, Y. (2025) “Financial Named Entity Recognition: How Far Can LLM Go?” </w:t>
-      </w:r>
-      <w:proofErr w:type="spellStart"/>
-      <w:r>
-        <w:rPr>
-          <w:rFonts w:ascii="Calibri" w:hAnsi="Calibri" w:cs="Calibri"/>
-        </w:rPr>
-        <w:t>arXiv</w:t>
-      </w:r>
-      <w:proofErr w:type="spellEnd"/>
-      <w:r>
-        <w:rPr>
-          <w:rFonts w:ascii="Calibri" w:hAnsi="Calibri" w:cs="Calibri"/>
-        </w:rPr>
-        <w:t>. Available at: https://doi.org/10.48550/arXiv.2501.02237.</w:t>
-      </w:r>
-    </w:p>
-    <w:p>
-      <w:pPr>
-        <w:pStyle w:val="Bibliography"/>
-        <w:rPr>
-          <w:rFonts w:ascii="Calibri" w:hAnsi="Calibri" w:cs="Calibri"/>
-        </w:rPr>
-      </w:pPr>
-      <w:r>
-        <w:rPr>
-          <w:rFonts w:ascii="Calibri" w:hAnsi="Calibri" w:cs="Calibri"/>
-        </w:rPr>
-        <w:t xml:space="preserve">Lundberg, S. and Lee, S.-I. (2017) “A Unified Approach to Interpreting Model Predictions.” </w:t>
-      </w:r>
-      <w:proofErr w:type="spellStart"/>
-      <w:r>
-        <w:rPr>
-          <w:rFonts w:ascii="Calibri" w:hAnsi="Calibri" w:cs="Calibri"/>
-        </w:rPr>
-        <w:t>arXiv</w:t>
-      </w:r>
-      <w:proofErr w:type="spellEnd"/>
-      <w:r>
-        <w:rPr>
-          <w:rFonts w:ascii="Calibri" w:hAnsi="Calibri" w:cs="Calibri"/>
-        </w:rPr>
-        <w:t>. Available at: https://doi.org/10.48550/arXiv.1705.07874.</w:t>
-      </w:r>
-    </w:p>
-    <w:p>
-      <w:pPr>
-        <w:pStyle w:val="Bibliography"/>
-        <w:rPr>
-          <w:rFonts w:ascii="Calibri" w:hAnsi="Calibri" w:cs="Calibri"/>
-        </w:rPr>
-      </w:pPr>
-      <w:proofErr w:type="spellStart"/>
-      <w:r>
-        <w:rPr>
-          <w:rFonts w:ascii="Calibri" w:hAnsi="Calibri" w:cs="Calibri"/>
-        </w:rPr>
-        <w:t>mrbullwinkle</w:t>
-      </w:r>
-      <w:proofErr w:type="spellEnd"/>
-      <w:r>
-        <w:rPr>
-          <w:rFonts w:ascii="Calibri" w:hAnsi="Calibri" w:cs="Calibri"/>
-        </w:rPr>
-        <w:t xml:space="preserve"> (2025a) </w:t>
+        <w:lastRenderedPageBreak/>
+        <w:t xml:space="preserve">PricewaterhouseCoopers (2023a) </w:t>
       </w:r>
       <w:r>
         <w:rPr>
@@ -26773,35 +27352,13 @@
           <w:i/>
           <w:iCs/>
         </w:rPr>
-        <w:t>Data, privacy, and security for Azure Direct Models in Azure AI Foundry - Azure AI services</w:t>
+        <w:t>Transforming Conventional Reconciliation and Transaction Monitoring</w:t>
       </w:r>
       <w:r>
         <w:rPr>
           <w:rFonts w:ascii="Calibri" w:hAnsi="Calibri" w:cs="Calibri"/>
         </w:rPr>
-        <w:t>. Available at: https://learn.microsoft.com/en-us/azure/ai-foundry/responsible-ai/openai/data-privacy (Accessed: November 13, 2025).</w:t>
-      </w:r>
-    </w:p>
-    <w:p>
-      <w:pPr>
-        <w:pStyle w:val="Bibliography"/>
-        <w:rPr>
-          <w:rFonts w:ascii="Calibri" w:hAnsi="Calibri" w:cs="Calibri"/>
-        </w:rPr>
-      </w:pPr>
-      <w:proofErr w:type="spellStart"/>
-      <w:r>
-        <w:rPr>
-          <w:rFonts w:ascii="Calibri" w:hAnsi="Calibri" w:cs="Calibri"/>
-        </w:rPr>
-        <w:t>normesta</w:t>
-      </w:r>
-      <w:proofErr w:type="spellEnd"/>
-      <w:r>
-        <w:rPr>
-          <w:rFonts w:ascii="Calibri" w:hAnsi="Calibri" w:cs="Calibri"/>
-        </w:rPr>
-        <w:t xml:space="preserve"> (no date) </w:t>
+        <w:t xml:space="preserve">, </w:t>
       </w:r>
       <w:r>
         <w:rPr>
@@ -26809,13 +27366,13 @@
           <w:i/>
           <w:iCs/>
         </w:rPr>
-        <w:t>Azure Storage encryption for data at rest</w:t>
+        <w:t>PwC</w:t>
       </w:r>
       <w:r>
         <w:rPr>
           <w:rFonts w:ascii="Calibri" w:hAnsi="Calibri" w:cs="Calibri"/>
         </w:rPr>
-        <w:t>. Available at: https://learn.microsoft.com/en-us/azure/storage/common/storage-service-encryption (Accessed: November 24, 2025).</w:t>
+        <w:t>. Available at: https://www.pwc.com/gx/en/about/analyst-relations/2023/idc-spotlight-pwc-anomaly-detection-platform-2023.html (Accessed: November 14, 2025).</w:t>
       </w:r>
     </w:p>
     <w:p>
@@ -26825,29 +27382,39 @@
           <w:rFonts w:ascii="Calibri" w:hAnsi="Calibri" w:cs="Calibri"/>
         </w:rPr>
       </w:pPr>
+      <w:r>
+        <w:rPr>
+          <w:rFonts w:ascii="Calibri" w:hAnsi="Calibri" w:cs="Calibri"/>
+        </w:rPr>
+        <w:t xml:space="preserve">Rahman, M.S. </w:t>
+      </w:r>
       <w:r>
         <w:rPr>
           <w:rFonts w:ascii="Calibri" w:hAnsi="Calibri" w:cs="Calibri"/>
           <w:i/>
           <w:iCs/>
         </w:rPr>
-        <w:t xml:space="preserve">Overview of NLP Libraries in Java | </w:t>
-      </w:r>
-      <w:proofErr w:type="spellStart"/>
+        <w:t>et al.</w:t>
+      </w:r>
+      <w:r>
+        <w:rPr>
+          <w:rFonts w:ascii="Calibri" w:hAnsi="Calibri" w:cs="Calibri"/>
+        </w:rPr>
+        <w:t xml:space="preserve"> (2025) “AI-Driven Automation of Financial Document Processing: Enhancing Accuracy, Efficiency, and Fraud Detection with OCR, NLP, and Deep Learning,” </w:t>
+      </w:r>
       <w:r>
         <w:rPr>
           <w:rFonts w:ascii="Calibri" w:hAnsi="Calibri" w:cs="Calibri"/>
           <w:i/>
           <w:iCs/>
         </w:rPr>
-        <w:t>Baeldung</w:t>
-      </w:r>
-      <w:proofErr w:type="spellEnd"/>
+        <w:t>Library Progress International</w:t>
+      </w:r>
       <w:r>
         <w:rPr>
           <w:rFonts w:ascii="Calibri" w:hAnsi="Calibri" w:cs="Calibri"/>
         </w:rPr>
-        <w:t xml:space="preserve"> (2023). Available at: https://www.baeldung.com/java-nlp-libraries (Accessed: November 26, 2025).</w:t>
+        <w:t>, pp. 922–928. Available at: https://bpasjournals.com/library-science/index.php/journal/article/view/4183 (Accessed: November 25, 2025).</w:t>
       </w:r>
     </w:p>
     <w:p>
@@ -26857,69 +27424,41 @@
           <w:rFonts w:ascii="Calibri" w:hAnsi="Calibri" w:cs="Calibri"/>
         </w:rPr>
       </w:pPr>
-      <w:proofErr w:type="spellStart"/>
-      <w:r>
-        <w:rPr>
-          <w:rFonts w:ascii="Calibri" w:hAnsi="Calibri" w:cs="Calibri"/>
-        </w:rPr>
-        <w:t>Papineni</w:t>
-      </w:r>
-      <w:proofErr w:type="spellEnd"/>
-      <w:r>
-        <w:rPr>
-          <w:rFonts w:ascii="Calibri" w:hAnsi="Calibri" w:cs="Calibri"/>
-        </w:rPr>
-        <w:t xml:space="preserve">, K. </w:t>
-      </w:r>
       <w:r>
         <w:rPr>
           <w:rFonts w:ascii="Calibri" w:hAnsi="Calibri" w:cs="Calibri"/>
           <w:i/>
           <w:iCs/>
         </w:rPr>
-        <w:t>et al.</w:t>
+        <w:t>React Testing Library | Testing Library</w:t>
       </w:r>
       <w:r>
         <w:rPr>
           <w:rFonts w:ascii="Calibri" w:hAnsi="Calibri" w:cs="Calibri"/>
         </w:rPr>
-        <w:t xml:space="preserve"> (2002a) “BLEU: a method for automatic evaluation of machine translation,” in </w:t>
-      </w:r>
+        <w:t xml:space="preserve"> (2024). Available at: https://testing-library.com/docs/react-testing-library/intro/ (Accessed: November 28, 2025).</w:t>
+      </w:r>
+    </w:p>
+    <w:p>
+      <w:pPr>
+        <w:pStyle w:val="Bibliography"/>
+        <w:rPr>
+          <w:rFonts w:ascii="Calibri" w:hAnsi="Calibri" w:cs="Calibri"/>
+        </w:rPr>
+      </w:pPr>
       <w:r>
         <w:rPr>
           <w:rFonts w:ascii="Calibri" w:hAnsi="Calibri" w:cs="Calibri"/>
           <w:i/>
           <w:iCs/>
         </w:rPr>
-        <w:t>Proceedings of the 40th Annual Meeting on Association for Computational Linguistics</w:t>
+        <w:t>Regulation (EU) 2016/679 of the European Parliament and of the Council of 27 April 2016 on the protection of natural persons with regard to the processing of personal data and on the free movement of such data, and repealing Directive 95/46/EC (General Data Protection Regulation) (Text with EEA relevance)</w:t>
       </w:r>
       <w:r>
         <w:rPr>
           <w:rFonts w:ascii="Calibri" w:hAnsi="Calibri" w:cs="Calibri"/>
         </w:rPr>
-        <w:t>. USA: Association for Computational Linguistics (ACL ’02), pp. 311–318. Available at: https://doi.org/10.3115/1073083.1073135.</w:t>
-      </w:r>
-    </w:p>
-    <w:p>
-      <w:pPr>
-        <w:pStyle w:val="Bibliography"/>
-        <w:rPr>
-          <w:rFonts w:ascii="Calibri" w:hAnsi="Calibri" w:cs="Calibri"/>
-        </w:rPr>
-      </w:pPr>
-      <w:proofErr w:type="spellStart"/>
-      <w:r>
-        <w:rPr>
-          <w:rFonts w:ascii="Calibri" w:hAnsi="Calibri" w:cs="Calibri"/>
-        </w:rPr>
-        <w:t>Peerdh</w:t>
-      </w:r>
-      <w:proofErr w:type="spellEnd"/>
-      <w:r>
-        <w:rPr>
-          <w:rFonts w:ascii="Calibri" w:hAnsi="Calibri" w:cs="Calibri"/>
-        </w:rPr>
-        <w:t xml:space="preserve"> (2023) </w:t>
+        <w:t xml:space="preserve"> (2016) </w:t>
       </w:r>
       <w:r>
         <w:rPr>
@@ -26927,31 +27466,69 @@
           <w:i/>
           <w:iCs/>
         </w:rPr>
-        <w:t xml:space="preserve">Developing A User-friendly Dashboard </w:t>
-      </w:r>
-      <w:proofErr w:type="gramStart"/>
+        <w:t>OJ L</w:t>
+      </w:r>
+      <w:r>
+        <w:rPr>
+          <w:rFonts w:ascii="Calibri" w:hAnsi="Calibri" w:cs="Calibri"/>
+        </w:rPr>
+        <w:t>. Available at: http://data.europa.eu/eli/reg/2016/679/oj (Accessed: November 26, 2025).</w:t>
+      </w:r>
+    </w:p>
+    <w:p>
+      <w:pPr>
+        <w:pStyle w:val="Bibliography"/>
+        <w:rPr>
+          <w:rFonts w:ascii="Calibri" w:hAnsi="Calibri" w:cs="Calibri"/>
+        </w:rPr>
+      </w:pPr>
+      <w:r>
+        <w:rPr>
+          <w:rFonts w:ascii="Calibri" w:hAnsi="Calibri" w:cs="Calibri"/>
+        </w:rPr>
+        <w:t xml:space="preserve">Riordan, G. (2022) </w:t>
+      </w:r>
       <w:r>
         <w:rPr>
           <w:rFonts w:ascii="Calibri" w:hAnsi="Calibri" w:cs="Calibri"/>
           <w:i/>
           <w:iCs/>
         </w:rPr>
-        <w:t>For</w:t>
-      </w:r>
-      <w:proofErr w:type="gramEnd"/>
+        <w:t>Git Best Practices – How to Write Meaningful Commits, Effective Pull Requests, and Code Reviews</w:t>
+      </w:r>
+      <w:r>
+        <w:rPr>
+          <w:rFonts w:ascii="Calibri" w:hAnsi="Calibri" w:cs="Calibri"/>
+        </w:rPr>
+        <w:t xml:space="preserve">, </w:t>
+      </w:r>
       <w:r>
         <w:rPr>
           <w:rFonts w:ascii="Calibri" w:hAnsi="Calibri" w:cs="Calibri"/>
           <w:i/>
           <w:iCs/>
         </w:rPr>
-        <w:t xml:space="preserve"> Visualizing Anomaly Detection</w:t>
+        <w:t>freeCodeCamp.org</w:t>
       </w:r>
       <w:r>
         <w:rPr>
           <w:rFonts w:ascii="Calibri" w:hAnsi="Calibri" w:cs="Calibri"/>
         </w:rPr>
-        <w:t xml:space="preserve">, </w:t>
+        <w:t>. Available at: https://www.freecodecamp.org/news/git-best-practices-commits-and-code-reviews/ (Accessed: November 25, 2025).</w:t>
+      </w:r>
+    </w:p>
+    <w:p>
+      <w:pPr>
+        <w:pStyle w:val="Bibliography"/>
+        <w:rPr>
+          <w:rFonts w:ascii="Calibri" w:hAnsi="Calibri" w:cs="Calibri"/>
+        </w:rPr>
+      </w:pPr>
+      <w:r>
+        <w:rPr>
+          <w:rFonts w:ascii="Calibri" w:hAnsi="Calibri" w:cs="Calibri"/>
+        </w:rPr>
+        <w:t xml:space="preserve">Shah, A. </w:t>
       </w:r>
       <w:r>
         <w:rPr>
@@ -26959,13 +27536,13 @@
           <w:i/>
           <w:iCs/>
         </w:rPr>
-        <w:t>peerdh.com</w:t>
+        <w:t>et al.</w:t>
       </w:r>
       <w:r>
         <w:rPr>
           <w:rFonts w:ascii="Calibri" w:hAnsi="Calibri" w:cs="Calibri"/>
         </w:rPr>
-        <w:t>. Available at: https://peerdh.com/blogs/programming-insights/developing-a-user-friendly-dashboard-for-visualizing-anomaly-detection-results-in-spending-data (Accessed: November 14, 2025).</w:t>
+        <w:t xml:space="preserve"> (2024a) “FiNER-ORD: Financial Named Entity Recognition Open Research Dataset.”</w:t>
       </w:r>
     </w:p>
     <w:p>
@@ -26979,7 +27556,7 @@
         <w:rPr>
           <w:rFonts w:ascii="Calibri" w:hAnsi="Calibri" w:cs="Calibri"/>
         </w:rPr>
-        <w:t xml:space="preserve">PricewaterhouseCoopers (2023a) </w:t>
+        <w:t xml:space="preserve">Upadhyay, S. </w:t>
       </w:r>
       <w:r>
         <w:rPr>
@@ -26987,13 +27564,13 @@
           <w:i/>
           <w:iCs/>
         </w:rPr>
-        <w:t>Transforming Conventional Reconciliation and Transaction Monitoring</w:t>
+        <w:t>et al.</w:t>
       </w:r>
       <w:r>
         <w:rPr>
           <w:rFonts w:ascii="Calibri" w:hAnsi="Calibri" w:cs="Calibri"/>
         </w:rPr>
-        <w:t xml:space="preserve">, </w:t>
+        <w:t xml:space="preserve"> (2025) </w:t>
       </w:r>
       <w:r>
         <w:rPr>
@@ -27001,13 +27578,13 @@
           <w:i/>
           <w:iCs/>
         </w:rPr>
-        <w:t>PwC</w:t>
+        <w:t>On the Comprehensibility of Multi-structured Financial Documents using LLMs and Pre-processing Tools</w:t>
       </w:r>
       <w:r>
         <w:rPr>
           <w:rFonts w:ascii="Calibri" w:hAnsi="Calibri" w:cs="Calibri"/>
         </w:rPr>
-        <w:t>. Available at: https://www.pwc.com/gx/en/about/analyst-relations/2023/idc-spotlight-pwc-anomaly-detection-platform-2023.html (Accessed: November 14, 2025).</w:t>
+        <w:t>. Available at: https://arxiv.org/html/2506.05182v1 (Accessed: November 23, 2025).</w:t>
       </w:r>
     </w:p>
     <w:p>
@@ -27021,7 +27598,7 @@
         <w:rPr>
           <w:rFonts w:ascii="Calibri" w:hAnsi="Calibri" w:cs="Calibri"/>
         </w:rPr>
-        <w:t xml:space="preserve">Rahman, M.S. </w:t>
+        <w:t xml:space="preserve">Wang, L. </w:t>
       </w:r>
       <w:r>
         <w:rPr>
@@ -27035,7 +27612,21 @@
         <w:rPr>
           <w:rFonts w:ascii="Calibri" w:hAnsi="Calibri" w:cs="Calibri"/>
         </w:rPr>
-        <w:t xml:space="preserve"> (2025) “AI-Driven Automation of Financial Document Processing: Enhancing Accuracy, Efficiency, and Fraud Detection with OCR, NLP, and Deep Learning,” </w:t>
+        <w:t xml:space="preserve"> (2024a) “Application of Natural Language Processing in Financial Risk Detection.” arXiv. Available at: https://doi.org/10.48550/arXiv.2406.09765.</w:t>
+      </w:r>
+    </w:p>
+    <w:p>
+      <w:pPr>
+        <w:pStyle w:val="Bibliography"/>
+        <w:rPr>
+          <w:rFonts w:ascii="Calibri" w:hAnsi="Calibri" w:cs="Calibri"/>
+        </w:rPr>
+      </w:pPr>
+      <w:r>
+        <w:rPr>
+          <w:rFonts w:ascii="Calibri" w:hAnsi="Calibri" w:cs="Calibri"/>
+        </w:rPr>
+        <w:t xml:space="preserve">Weitzenboeck, E.M. </w:t>
       </w:r>
       <w:r>
         <w:rPr>
@@ -27043,35 +27634,27 @@
           <w:i/>
           <w:iCs/>
         </w:rPr>
-        <w:t>Library Progress International</w:t>
+        <w:t>et al.</w:t>
       </w:r>
       <w:r>
         <w:rPr>
           <w:rFonts w:ascii="Calibri" w:hAnsi="Calibri" w:cs="Calibri"/>
         </w:rPr>
-        <w:t>, pp. 922–928. Available at: https://bpasjournals.com/library-science/index.php/journal/article/view/4183 (Accessed: November 25, 2025).</w:t>
-      </w:r>
-    </w:p>
-    <w:p>
-      <w:pPr>
-        <w:pStyle w:val="Bibliography"/>
-        <w:rPr>
-          <w:rFonts w:ascii="Calibri" w:hAnsi="Calibri" w:cs="Calibri"/>
-        </w:rPr>
-      </w:pPr>
+        <w:t xml:space="preserve"> (2022) “The GDPR and unstructured data: is anonymization possible?,” </w:t>
+      </w:r>
       <w:r>
         <w:rPr>
           <w:rFonts w:ascii="Calibri" w:hAnsi="Calibri" w:cs="Calibri"/>
           <w:i/>
           <w:iCs/>
         </w:rPr>
-        <w:t>React Testing Library | Testing Library</w:t>
+        <w:t>International Data Privacy Law</w:t>
       </w:r>
       <w:r>
         <w:rPr>
           <w:rFonts w:ascii="Calibri" w:hAnsi="Calibri" w:cs="Calibri"/>
         </w:rPr>
-        <w:t xml:space="preserve"> (2024). Available at: https://testing-library.com/docs/react-testing-library/intro/ (Accessed: November 28, 2025).</w:t>
+        <w:t>, 12(3), pp. 184–206. Available at: https://doi.org/10.1093/idpl/ipac008.</w:t>
       </w:r>
     </w:p>
     <w:p>
@@ -27081,19 +27664,25 @@
           <w:rFonts w:ascii="Calibri" w:hAnsi="Calibri" w:cs="Calibri"/>
         </w:rPr>
       </w:pPr>
+      <w:r>
+        <w:rPr>
+          <w:rFonts w:ascii="Calibri" w:hAnsi="Calibri" w:cs="Calibri"/>
+        </w:rPr>
+        <w:t xml:space="preserve">Wild, N. and Lichter, H. (2023) “Unit Test Based Component Integration Testing,” in </w:t>
+      </w:r>
       <w:r>
         <w:rPr>
           <w:rFonts w:ascii="Calibri" w:hAnsi="Calibri" w:cs="Calibri"/>
           <w:i/>
           <w:iCs/>
         </w:rPr>
-        <w:t>Regulation (EU) 2016/679 of the European Parliament and of the Council of 27 April 2016 on the protection of natural persons with regard to the processing of personal data and on the free movement of such data, and repealing Directive 95/46/EC (General Data Protection Regulation) (Text with EEA relevance)</w:t>
+        <w:t>2023 30th Asia-Pacific Software Engineering Conference (APSEC)</w:t>
       </w:r>
       <w:r>
         <w:rPr>
           <w:rFonts w:ascii="Calibri" w:hAnsi="Calibri" w:cs="Calibri"/>
         </w:rPr>
-        <w:t xml:space="preserve"> (2016) </w:t>
+        <w:t xml:space="preserve">. </w:t>
       </w:r>
       <w:r>
         <w:rPr>
@@ -27101,13 +27690,13 @@
           <w:i/>
           <w:iCs/>
         </w:rPr>
-        <w:t>OJ L</w:t>
+        <w:t>2023 30th Asia-Pacific Software Engineering Conference (APSEC)</w:t>
       </w:r>
       <w:r>
         <w:rPr>
           <w:rFonts w:ascii="Calibri" w:hAnsi="Calibri" w:cs="Calibri"/>
         </w:rPr>
-        <w:t>. Available at: http://data.europa.eu/eli/reg/2016/679/oj (Accessed: November 26, 2025).</w:t>
+        <w:t>, Seoul, Korea, Republic of: IEEE, pp. 1–10. Available at: https://doi.org/10.1109/APSEC60848.2023.00010.</w:t>
       </w:r>
     </w:p>
     <w:p>
@@ -27121,7 +27710,7 @@
         <w:rPr>
           <w:rFonts w:ascii="Calibri" w:hAnsi="Calibri" w:cs="Calibri"/>
         </w:rPr>
-        <w:t xml:space="preserve">Riordan, G. (2022) </w:t>
+        <w:t xml:space="preserve">Xing, L. and Paul, M. (2018) “Diagnosing and Improving Topic Models by Analyzing Posterior Variability,” </w:t>
       </w:r>
       <w:r>
         <w:rPr>
@@ -27129,351 +27718,27 @@
           <w:i/>
           <w:iCs/>
         </w:rPr>
-        <w:t>Git Best Practices – How to Write Meaningful Commits, Effective Pull Requests, and Code Reviews</w:t>
+        <w:t>Proceedings of the AAAI Conference on Artificial Intelligence</w:t>
       </w:r>
       <w:r>
         <w:rPr>
           <w:rFonts w:ascii="Calibri" w:hAnsi="Calibri" w:cs="Calibri"/>
         </w:rPr>
-        <w:t xml:space="preserve">, </w:t>
-      </w:r>
-      <w:r>
+        <w:t>, 32(1). Available at: https://doi.org/10.1609/aaai.v32i1.12033.</w:t>
+      </w:r>
+    </w:p>
+    <w:p>
+      <w:pPr>
+        <w:pStyle w:val="Bibliography"/>
         <w:rPr>
           <w:rFonts w:ascii="Calibri" w:hAnsi="Calibri" w:cs="Calibri"/>
-          <w:i/>
-          <w:iCs/>
-        </w:rPr>
-        <w:t>freeCodeCamp.org</w:t>
-      </w:r>
+        </w:rPr>
+      </w:pPr>
       <w:r>
         <w:rPr>
           <w:rFonts w:ascii="Calibri" w:hAnsi="Calibri" w:cs="Calibri"/>
         </w:rPr>
-        <w:t>. Available at: https://www.freecodecamp.org/news/git-best-practices-commits-and-code-reviews/ (Accessed: November 25, 2025).</w:t>
-      </w:r>
-    </w:p>
-    <w:p>
-      <w:pPr>
-        <w:pStyle w:val="Bibliography"/>
-        <w:rPr>
-          <w:rFonts w:ascii="Calibri" w:hAnsi="Calibri" w:cs="Calibri"/>
-        </w:rPr>
-      </w:pPr>
-      <w:r>
-        <w:rPr>
-          <w:rFonts w:ascii="Calibri" w:hAnsi="Calibri" w:cs="Calibri"/>
-        </w:rPr>
-        <w:t xml:space="preserve">Shah, A. </w:t>
-      </w:r>
-      <w:r>
-        <w:rPr>
-          <w:rFonts w:ascii="Calibri" w:hAnsi="Calibri" w:cs="Calibri"/>
-          <w:i/>
-          <w:iCs/>
-        </w:rPr>
-        <w:t>et al.</w:t>
-      </w:r>
-      <w:r>
-        <w:rPr>
-          <w:rFonts w:ascii="Calibri" w:hAnsi="Calibri" w:cs="Calibri"/>
-        </w:rPr>
-        <w:t xml:space="preserve"> (2024a) “</w:t>
-      </w:r>
-      <w:proofErr w:type="spellStart"/>
-      <w:r>
-        <w:rPr>
-          <w:rFonts w:ascii="Calibri" w:hAnsi="Calibri" w:cs="Calibri"/>
-        </w:rPr>
-        <w:t>FiNER</w:t>
-      </w:r>
-      <w:proofErr w:type="spellEnd"/>
-      <w:r>
-        <w:rPr>
-          <w:rFonts w:ascii="Calibri" w:hAnsi="Calibri" w:cs="Calibri"/>
-        </w:rPr>
-        <w:t>-ORD: Financial Named Entity Recognition Open Research Dataset.”</w:t>
-      </w:r>
-    </w:p>
-    <w:p>
-      <w:pPr>
-        <w:pStyle w:val="Bibliography"/>
-        <w:rPr>
-          <w:rFonts w:ascii="Calibri" w:hAnsi="Calibri" w:cs="Calibri"/>
-        </w:rPr>
-      </w:pPr>
-      <w:r>
-        <w:rPr>
-          <w:rFonts w:ascii="Calibri" w:hAnsi="Calibri" w:cs="Calibri"/>
-        </w:rPr>
-        <w:t xml:space="preserve">Upadhyay, S. </w:t>
-      </w:r>
-      <w:r>
-        <w:rPr>
-          <w:rFonts w:ascii="Calibri" w:hAnsi="Calibri" w:cs="Calibri"/>
-          <w:i/>
-          <w:iCs/>
-        </w:rPr>
-        <w:t>et al.</w:t>
-      </w:r>
-      <w:r>
-        <w:rPr>
-          <w:rFonts w:ascii="Calibri" w:hAnsi="Calibri" w:cs="Calibri"/>
-        </w:rPr>
-        <w:t xml:space="preserve"> (2025) </w:t>
-      </w:r>
-      <w:r>
-        <w:rPr>
-          <w:rFonts w:ascii="Calibri" w:hAnsi="Calibri" w:cs="Calibri"/>
-          <w:i/>
-          <w:iCs/>
-        </w:rPr>
-        <w:t>On the Comprehensibility of Multi-structured Financial Documents using LLMs and Pre-processing Tools</w:t>
-      </w:r>
-      <w:r>
-        <w:rPr>
-          <w:rFonts w:ascii="Calibri" w:hAnsi="Calibri" w:cs="Calibri"/>
-        </w:rPr>
-        <w:t>. Available at: https://arxiv.org/html/2506.05182v1 (Accessed: November 23, 2025).</w:t>
-      </w:r>
-    </w:p>
-    <w:p>
-      <w:pPr>
-        <w:pStyle w:val="Bibliography"/>
-        <w:rPr>
-          <w:rFonts w:ascii="Calibri" w:hAnsi="Calibri" w:cs="Calibri"/>
-        </w:rPr>
-      </w:pPr>
-      <w:r>
-        <w:rPr>
-          <w:rFonts w:ascii="Calibri" w:hAnsi="Calibri" w:cs="Calibri"/>
-        </w:rPr>
-        <w:t xml:space="preserve">Wang, L. </w:t>
-      </w:r>
-      <w:r>
-        <w:rPr>
-          <w:rFonts w:ascii="Calibri" w:hAnsi="Calibri" w:cs="Calibri"/>
-          <w:i/>
-          <w:iCs/>
-        </w:rPr>
-        <w:t>et al.</w:t>
-      </w:r>
-      <w:r>
-        <w:rPr>
-          <w:rFonts w:ascii="Calibri" w:hAnsi="Calibri" w:cs="Calibri"/>
-        </w:rPr>
-        <w:t xml:space="preserve"> (2024a) “Application of Natural Language Processing in Financial Risk Detection.” </w:t>
-      </w:r>
-      <w:proofErr w:type="spellStart"/>
-      <w:r>
-        <w:rPr>
-          <w:rFonts w:ascii="Calibri" w:hAnsi="Calibri" w:cs="Calibri"/>
-        </w:rPr>
-        <w:t>arXiv</w:t>
-      </w:r>
-      <w:proofErr w:type="spellEnd"/>
-      <w:r>
-        <w:rPr>
-          <w:rFonts w:ascii="Calibri" w:hAnsi="Calibri" w:cs="Calibri"/>
-        </w:rPr>
-        <w:t>. Available at: https://doi.org/10.48550/arXiv.2406.09765.</w:t>
-      </w:r>
-    </w:p>
-    <w:p>
-      <w:pPr>
-        <w:pStyle w:val="Bibliography"/>
-        <w:rPr>
-          <w:rFonts w:ascii="Calibri" w:hAnsi="Calibri" w:cs="Calibri"/>
-        </w:rPr>
-      </w:pPr>
-      <w:proofErr w:type="spellStart"/>
-      <w:r>
-        <w:rPr>
-          <w:rFonts w:ascii="Calibri" w:hAnsi="Calibri" w:cs="Calibri"/>
-        </w:rPr>
-        <w:t>Weitzenboeck</w:t>
-      </w:r>
-      <w:proofErr w:type="spellEnd"/>
-      <w:r>
-        <w:rPr>
-          <w:rFonts w:ascii="Calibri" w:hAnsi="Calibri" w:cs="Calibri"/>
-        </w:rPr>
-        <w:t xml:space="preserve">, E.M. </w:t>
-      </w:r>
-      <w:r>
-        <w:rPr>
-          <w:rFonts w:ascii="Calibri" w:hAnsi="Calibri" w:cs="Calibri"/>
-          <w:i/>
-          <w:iCs/>
-        </w:rPr>
-        <w:t>et al.</w:t>
-      </w:r>
-      <w:r>
-        <w:rPr>
-          <w:rFonts w:ascii="Calibri" w:hAnsi="Calibri" w:cs="Calibri"/>
-        </w:rPr>
-        <w:t xml:space="preserve"> (2022) “The GDPR and unstructured data: is anonymization </w:t>
-      </w:r>
-      <w:proofErr w:type="gramStart"/>
-      <w:r>
-        <w:rPr>
-          <w:rFonts w:ascii="Calibri" w:hAnsi="Calibri" w:cs="Calibri"/>
-        </w:rPr>
-        <w:t>possible?,</w:t>
-      </w:r>
-      <w:proofErr w:type="gramEnd"/>
-      <w:r>
-        <w:rPr>
-          <w:rFonts w:ascii="Calibri" w:hAnsi="Calibri" w:cs="Calibri"/>
-        </w:rPr>
-        <w:t xml:space="preserve">” </w:t>
-      </w:r>
-      <w:r>
-        <w:rPr>
-          <w:rFonts w:ascii="Calibri" w:hAnsi="Calibri" w:cs="Calibri"/>
-          <w:i/>
-          <w:iCs/>
-        </w:rPr>
-        <w:t>International Data Privacy Law</w:t>
-      </w:r>
-      <w:r>
-        <w:rPr>
-          <w:rFonts w:ascii="Calibri" w:hAnsi="Calibri" w:cs="Calibri"/>
-        </w:rPr>
-        <w:t>, 12(3), pp. 184–206. Available at: https://doi.org/10.1093/idpl/ipac008.</w:t>
-      </w:r>
-    </w:p>
-    <w:p>
-      <w:pPr>
-        <w:pStyle w:val="Bibliography"/>
-        <w:rPr>
-          <w:rFonts w:ascii="Calibri" w:hAnsi="Calibri" w:cs="Calibri"/>
-        </w:rPr>
-      </w:pPr>
-      <w:r>
-        <w:rPr>
-          <w:rFonts w:ascii="Calibri" w:hAnsi="Calibri" w:cs="Calibri"/>
-        </w:rPr>
-        <w:t xml:space="preserve">Wild, N. and Lichter, H. (2023) “Unit Test Based Component Integration Testing,” in </w:t>
-      </w:r>
-      <w:r>
-        <w:rPr>
-          <w:rFonts w:ascii="Calibri" w:hAnsi="Calibri" w:cs="Calibri"/>
-          <w:i/>
-          <w:iCs/>
-        </w:rPr>
-        <w:t>2023 30th Asia-Pacific Software Engineering Conference (APSEC)</w:t>
-      </w:r>
-      <w:r>
-        <w:rPr>
-          <w:rFonts w:ascii="Calibri" w:hAnsi="Calibri" w:cs="Calibri"/>
-        </w:rPr>
-        <w:t xml:space="preserve">. </w:t>
-      </w:r>
-      <w:r>
-        <w:rPr>
-          <w:rFonts w:ascii="Calibri" w:hAnsi="Calibri" w:cs="Calibri"/>
-          <w:i/>
-          <w:iCs/>
-        </w:rPr>
-        <w:t>2023 30th Asia-Pacific Software Engineering Conference (APSEC)</w:t>
-      </w:r>
-      <w:r>
-        <w:rPr>
-          <w:rFonts w:ascii="Calibri" w:hAnsi="Calibri" w:cs="Calibri"/>
-        </w:rPr>
-        <w:t>, Seoul, Korea, Republic of: IEEE, pp. 1–10. Available at: https://doi.org/10.1109/APSEC60848.2023.00010.</w:t>
-      </w:r>
-    </w:p>
-    <w:p>
-      <w:pPr>
-        <w:pStyle w:val="Bibliography"/>
-        <w:rPr>
-          <w:rFonts w:ascii="Calibri" w:hAnsi="Calibri" w:cs="Calibri"/>
-        </w:rPr>
-      </w:pPr>
-      <w:r>
-        <w:rPr>
-          <w:rFonts w:ascii="Calibri" w:hAnsi="Calibri" w:cs="Calibri"/>
-        </w:rPr>
-        <w:t xml:space="preserve">Xing, L. and Paul, M. (2018) “Diagnosing and Improving Topic Models by </w:t>
-      </w:r>
-      <w:proofErr w:type="spellStart"/>
-      <w:r>
-        <w:rPr>
-          <w:rFonts w:ascii="Calibri" w:hAnsi="Calibri" w:cs="Calibri"/>
-        </w:rPr>
-        <w:t>Analyzing</w:t>
-      </w:r>
-      <w:proofErr w:type="spellEnd"/>
-      <w:r>
-        <w:rPr>
-          <w:rFonts w:ascii="Calibri" w:hAnsi="Calibri" w:cs="Calibri"/>
-        </w:rPr>
-        <w:t xml:space="preserve"> Posterior Variability,” </w:t>
-      </w:r>
-      <w:r>
-        <w:rPr>
-          <w:rFonts w:ascii="Calibri" w:hAnsi="Calibri" w:cs="Calibri"/>
-          <w:i/>
-          <w:iCs/>
-        </w:rPr>
-        <w:t>Proceedings of the AAAI Conference on Artificial Intelligence</w:t>
-      </w:r>
-      <w:r>
-        <w:rPr>
-          <w:rFonts w:ascii="Calibri" w:hAnsi="Calibri" w:cs="Calibri"/>
-        </w:rPr>
-        <w:t>, 32(1). Available at: https://doi.org/10.1609/aaai.v32i1.12033.</w:t>
-      </w:r>
-    </w:p>
-    <w:p>
-      <w:pPr>
-        <w:pStyle w:val="Bibliography"/>
-        <w:rPr>
-          <w:rFonts w:ascii="Calibri" w:hAnsi="Calibri" w:cs="Calibri"/>
-        </w:rPr>
-      </w:pPr>
-      <w:proofErr w:type="spellStart"/>
-      <w:r>
-        <w:rPr>
-          <w:rFonts w:ascii="Calibri" w:hAnsi="Calibri" w:cs="Calibri"/>
-        </w:rPr>
-        <w:t>Zvornicanin</w:t>
-      </w:r>
-      <w:proofErr w:type="spellEnd"/>
-      <w:r>
-        <w:rPr>
-          <w:rFonts w:ascii="Calibri" w:hAnsi="Calibri" w:cs="Calibri"/>
-        </w:rPr>
-        <w:t xml:space="preserve">, E. (2022a) “Topic </w:t>
-      </w:r>
-      <w:proofErr w:type="spellStart"/>
-      <w:r>
-        <w:rPr>
-          <w:rFonts w:ascii="Calibri" w:hAnsi="Calibri" w:cs="Calibri"/>
-        </w:rPr>
-        <w:t>Modeling</w:t>
-      </w:r>
-      <w:proofErr w:type="spellEnd"/>
-      <w:r>
-        <w:rPr>
-          <w:rFonts w:ascii="Calibri" w:hAnsi="Calibri" w:cs="Calibri"/>
-        </w:rPr>
-        <w:t xml:space="preserve"> and Latent Dirichlet Allocation (LDA) | </w:t>
-      </w:r>
-      <w:proofErr w:type="spellStart"/>
-      <w:r>
-        <w:rPr>
-          <w:rFonts w:ascii="Calibri" w:hAnsi="Calibri" w:cs="Calibri"/>
-        </w:rPr>
-        <w:t>DataScience</w:t>
-      </w:r>
-      <w:proofErr w:type="spellEnd"/>
-      <w:r>
-        <w:rPr>
-          <w:rFonts w:ascii="Calibri" w:hAnsi="Calibri" w:cs="Calibri"/>
-        </w:rPr>
-        <w:t>+,” 30 January. Available at: https://datascienceplus.com/topic-modeling-and-latent-dirichlet-allocation-lda/ (Accessed: October 14, 2025).</w:t>
+        <w:t>Zvornicanin, E. (2022a) “Topic Modeling and Latent Dirichlet Allocation (LDA) | DataScience+,” 30 January. Available at: https://datascienceplus.com/topic-modeling-and-latent-dirichlet-allocation-lda/ (Accessed: October 14, 2025).</w:t>
       </w:r>
     </w:p>
     <w:p>
@@ -27496,12 +27761,12 @@
       <w:pPr>
         <w:pStyle w:val="Heading1"/>
       </w:pPr>
-      <w:bookmarkStart w:id="81" w:name="_Toc215233897"/>
+      <w:bookmarkStart w:id="82" w:name="_Toc215514322"/>
       <w:r>
         <w:lastRenderedPageBreak/>
         <w:t>Appendix A: Report Structure Example</w:t>
       </w:r>
-      <w:bookmarkEnd w:id="81"/>
+      <w:bookmarkEnd w:id="82"/>
     </w:p>
     <w:p/>
     <w:p>
@@ -28220,8 +28485,8 @@
       <w:pPr>
         <w:pStyle w:val="Heading1"/>
       </w:pPr>
-      <w:bookmarkStart w:id="82" w:name="_Toc101374255"/>
-      <w:bookmarkStart w:id="83" w:name="_Toc215233898"/>
+      <w:bookmarkStart w:id="83" w:name="_Toc101374255"/>
+      <w:bookmarkStart w:id="84" w:name="_Toc215514323"/>
       <w:r>
         <w:lastRenderedPageBreak/>
         <w:t xml:space="preserve">Appendix </w:t>
@@ -28232,11 +28497,11 @@
       <w:r>
         <w:t>:  Code Listing</w:t>
       </w:r>
-      <w:bookmarkEnd w:id="82"/>
+      <w:bookmarkEnd w:id="83"/>
       <w:r>
         <w:t xml:space="preserve"> / GitHub Project Link</w:t>
       </w:r>
-      <w:bookmarkEnd w:id="83"/>
+      <w:bookmarkEnd w:id="84"/>
     </w:p>
     <w:p>
       <w:r>
@@ -28245,7 +28510,7 @@
       <w:r>
         <w:t xml:space="preserve"> Project Repo: </w:t>
       </w:r>
-      <w:hyperlink r:id="rId19" w:history="1">
+      <w:hyperlink r:id="rId20" w:history="1">
         <w:r>
           <w:rPr>
             <w:rStyle w:val="Hyperlink"/>
@@ -28256,7 +28521,7 @@
     </w:p>
     <w:p/>
     <w:sectPr>
-      <w:footerReference w:type="default" r:id="rId20"/>
+      <w:footerReference w:type="default" r:id="rId21"/>
       <w:pgSz w:w="11906" w:h="16838"/>
       <w:pgMar w:top="1440" w:right="1440" w:bottom="1440" w:left="1440" w:header="708" w:footer="708" w:gutter="0"/>
       <w:pgNumType w:fmt="lowerRoman" w:start="1"/>

</xml_diff>